<commit_message>
add intro to methodology
</commit_message>
<xml_diff>
--- a/Protocol-IDS-IEEE-Report.docx
+++ b/Protocol-IDS-IEEE-Report.docx
@@ -291,13 +291,8 @@
       <w:r>
         <w:t xml:space="preserve"> web applications are a major medium in the internet world. </w:t>
       </w:r>
-      <w:proofErr w:type="gramStart"/>
-      <w:r>
-        <w:t>Many</w:t>
-      </w:r>
-      <w:proofErr w:type="gramEnd"/>
-      <w:r>
-        <w:t xml:space="preserve"> of these mentioned web applications adapt the usage of a dedicated back-end server where most of the technical processes happen. Typically the front-end </w:t>
+      <w:r>
+        <w:t xml:space="preserve">Many of these mentioned web applications adapt the usage of a dedicated back-end server where most of the technical processes happen. Typically the front-end </w:t>
       </w:r>
       <w:r>
         <w:t xml:space="preserve">sends requests to the back-end which can be done in multiple ways being, </w:t>
@@ -311,26 +306,16 @@
         <w:t xml:space="preserve">, </w:t>
       </w:r>
       <w:proofErr w:type="spellStart"/>
-      <w:proofErr w:type="gramStart"/>
       <w:r>
         <w:t>gRPC</w:t>
       </w:r>
       <w:proofErr w:type="spellEnd"/>
       <w:r>
-        <w:t>,  REST</w:t>
-      </w:r>
-      <w:proofErr w:type="gramEnd"/>
-      <w:r>
-        <w:t xml:space="preserve">, etc. In this </w:t>
-      </w:r>
-      <w:proofErr w:type="gramStart"/>
-      <w:r>
-        <w:t xml:space="preserve">particular </w:t>
+        <w:t xml:space="preserve">,  REST, etc. In this particular </w:t>
       </w:r>
       <w:r>
         <w:t>paper</w:t>
       </w:r>
-      <w:proofErr w:type="gramEnd"/>
       <w:r>
         <w:t xml:space="preserve"> </w:t>
       </w:r>
@@ -347,15 +332,7 @@
         <w:t xml:space="preserve"> on REST as it is still considered a norm in most web applications</w:t>
       </w:r>
       <w:r>
-        <w:t xml:space="preserve">.  In REST requests which </w:t>
-      </w:r>
-      <w:proofErr w:type="gramStart"/>
-      <w:r>
-        <w:t>are mapped</w:t>
-      </w:r>
-      <w:proofErr w:type="gramEnd"/>
-      <w:r>
-        <w:t xml:space="preserve"> to GET, POST, PUT, and DELETE have been proven to</w:t>
+        <w:t>.  In REST requests which are mapped to GET, POST, PUT, and DELETE have been proven to</w:t>
       </w:r>
       <w:r>
         <w:t xml:space="preserve"> be</w:t>
@@ -364,18 +341,84 @@
         <w:t xml:space="preserve"> </w:t>
       </w:r>
       <w:r>
-        <w:t xml:space="preserve">prone to attacks and exploits that can inflict extensive amounts of damage to a system. Therefore, this paper’s main point will be the detection of such attacks and exploits, </w:t>
-      </w:r>
-      <w:proofErr w:type="gramStart"/>
-      <w:r>
-        <w:t>mainly being</w:t>
-      </w:r>
-      <w:proofErr w:type="gramEnd"/>
+        <w:t xml:space="preserve">prone to attacks and exploits that can inflict extensive amounts of damage to a system. Therefore, this paper’s main point will be the detection of such attacks and exploits, mainly being </w:t>
+      </w:r>
+      <w:r>
+        <w:t>Automated Brute Forcing on web-based login</w:t>
+      </w:r>
+      <w:r>
+        <w:t xml:space="preserve">, </w:t>
+      </w:r>
+      <w:r>
+        <w:t>HTTP flood attack</w:t>
+      </w:r>
+      <w:r>
+        <w:t>s, S</w:t>
+      </w:r>
+      <w:r>
+        <w:t>QL Injections</w:t>
+      </w:r>
+      <w:r>
+        <w:t xml:space="preserve"> (SQLi), Cross Site Scripting (XSS)</w:t>
+      </w:r>
+      <w:r>
+        <w:t>.</w:t>
+      </w:r>
+      <w:r>
+        <w:t xml:space="preserve"> Both Apache Kafka and Spark streaming are used as main pillars in the architecture for processing the user inputs in REST HTTP header fields</w:t>
+      </w:r>
+      <w:r>
+        <w:t>, which are the main vulnerabilities that are being exploited in such attacks</w:t>
+      </w:r>
+      <w:r>
+        <w:t>.</w:t>
+      </w:r>
       <w:r>
         <w:t xml:space="preserve"> </w:t>
       </w:r>
       <w:r>
-        <w:t>Automated Brute Forcing on web-based login</w:t>
+        <w:t xml:space="preserve">As HTTP </w:t>
+      </w:r>
+      <w:r>
+        <w:t xml:space="preserve">requests from users of a web application </w:t>
+      </w:r>
+      <w:r>
+        <w:t xml:space="preserve">come </w:t>
+      </w:r>
+      <w:r>
+        <w:t>in massive amounts of volumes it is crucial to process these HTTP requests in a</w:t>
+      </w:r>
+      <w:r>
+        <w:t>n</w:t>
+      </w:r>
+      <w:r>
+        <w:t xml:space="preserve"> efficient and resourceful way. Spark streaming allows both of these </w:t>
+      </w:r>
+      <w:r>
+        <w:t xml:space="preserve">critical characteristics of processing by the usage of batch processing and MapReduce. </w:t>
+      </w:r>
+      <w:r>
+        <w:t>Apache Kafka allows back-end engineers to send duplicated requests to a Kafka broker and furthermore bridges the streamed data to Spark streaming using the Spark Streaming &amp; Kafka Integration library in Scala.</w:t>
+      </w:r>
+    </w:p>
+    <w:p>
+      <w:pPr>
+        <w:pStyle w:val="Keywords"/>
+      </w:pPr>
+      <w:r>
+        <w:t>Keywords—</w:t>
+      </w:r>
+      <w:r>
+        <w:t>Intrusion Detection, Apache Kafka, Spark Streaming, SQL injection, Cross-site scripting,</w:t>
+      </w:r>
+      <w:r>
+        <w:t xml:space="preserve"> </w:t>
+      </w:r>
+      <w:r>
+        <w:t>Brute</w:t>
+      </w:r>
+      <w:r>
+        <w:t xml:space="preserve"> Force Login</w:t>
       </w:r>
       <w:r>
         <w:t xml:space="preserve">, </w:t>
@@ -384,114 +427,142 @@
         <w:t>HTTP flood attack</w:t>
       </w:r>
       <w:r>
-        <w:t>s, S</w:t>
-      </w:r>
-      <w:r>
-        <w:t>QL Injections</w:t>
-      </w:r>
-      <w:r>
-        <w:t xml:space="preserve"> (SQLi), Cross Site Scripting (XSS)</w:t>
+        <w:t>s</w:t>
+      </w:r>
+    </w:p>
+    <w:p>
+      <w:pPr>
+        <w:pStyle w:val="Keywords"/>
+      </w:pPr>
+      <w:r>
+        <w:t>Introduction (</w:t>
+      </w:r>
+      <w:r>
+        <w:rPr>
+          <w:rFonts w:eastAsia="MS Mincho"/>
+        </w:rPr>
+        <w:t>Heading 1</w:t>
+      </w:r>
+      <w:r>
+        <w:t>)</w:t>
+      </w:r>
+    </w:p>
+    <w:p>
+      <w:pPr>
+        <w:pStyle w:val="BodyText"/>
+      </w:pPr>
+      <w:r>
+        <w:t xml:space="preserve">This template, </w:t>
+      </w:r>
+      <w:r>
+        <w:t>modified</w:t>
+      </w:r>
+      <w:r>
+        <w:t xml:space="preserve"> in MS Word 200</w:t>
+      </w:r>
+      <w:r>
+        <w:rPr>
+          <w:lang w:val="en-US"/>
+        </w:rPr>
+        <w:t>7</w:t>
+      </w:r>
+      <w:r>
+        <w:t xml:space="preserve"> and saved as </w:t>
+      </w:r>
+      <w:r>
+        <w:rPr>
+          <w:lang w:val="en-US"/>
+        </w:rPr>
+        <w:t xml:space="preserve">a </w:t>
+      </w:r>
+      <w:r>
+        <w:t>“Word 97-200</w:t>
+      </w:r>
+      <w:r>
+        <w:t>3</w:t>
+      </w:r>
+      <w:r>
+        <w:t xml:space="preserve"> </w:t>
+      </w:r>
+      <w:r>
+        <w:rPr>
+          <w:lang w:val="en-US"/>
+        </w:rPr>
+        <w:t>Document</w:t>
+      </w:r>
+      <w:r>
+        <w:t>” for the PC, provides authors with most of the formatting specifications needed for preparing electronic versions of their papers. All standard paper components have been specified for three reasons: (1) ease of use when formatting individual papers, (2) automatic compliance to electronic requirements that facilitate the concurrent or later production of electronic products, and (3) conformity of style throughout a conference proceedings. Margins, column widths, line spacing, and type styles are built-in; examples of the type styles are provided throughout this document and are identified in italic type, within parentheses, following the example. Some components, such as multi-leveled equations, graphics, and tables are not prescribed, although the various table text styles are provided. The formatter will need to create these components, incorporating the applicable criteria that follow.</w:t>
+      </w:r>
+    </w:p>
+    <w:p>
+      <w:pPr>
+        <w:pStyle w:val="Heading1"/>
+      </w:pPr>
+      <w:r>
+        <w:t>Ease of Use</w:t>
+      </w:r>
+    </w:p>
+    <w:p>
+      <w:pPr>
+        <w:pStyle w:val="Heading2"/>
+      </w:pPr>
+      <w:r>
+        <w:t xml:space="preserve">Selecting a </w:t>
+      </w:r>
+      <w:r>
+        <w:t>Template</w:t>
+      </w:r>
+      <w:r>
+        <w:t xml:space="preserve"> (Heading 2)</w:t>
+      </w:r>
+    </w:p>
+    <w:p>
+      <w:pPr>
+        <w:pStyle w:val="BodyText"/>
+      </w:pPr>
+      <w:r>
+        <w:t xml:space="preserve">First, confirm that you have the correct template for your paper size. This template has been tailored for output on the </w:t>
+      </w:r>
+      <w:r>
+        <w:rPr>
+          <w:lang w:val="en-US"/>
+        </w:rPr>
+        <w:t>A4</w:t>
+      </w:r>
+      <w:r>
+        <w:t xml:space="preserve"> paper size. If you are using </w:t>
+      </w:r>
+      <w:r>
+        <w:rPr>
+          <w:lang w:val="en-US"/>
+        </w:rPr>
+        <w:t>US letter</w:t>
+      </w:r>
+      <w:r>
+        <w:t>-sized paper, please close this</w:t>
+      </w:r>
+      <w:r>
+        <w:t xml:space="preserve"> file and download the </w:t>
+      </w:r>
+      <w:r>
+        <w:rPr>
+          <w:lang w:val="en-US"/>
+        </w:rPr>
+        <w:t xml:space="preserve">Microsoft Word, Letter </w:t>
+      </w:r>
+      <w:r>
+        <w:t>file</w:t>
       </w:r>
       <w:r>
         <w:t>.</w:t>
       </w:r>
-      <w:r>
-        <w:t xml:space="preserve"> Both Apache Kafka and Spark streaming </w:t>
-      </w:r>
-      <w:proofErr w:type="gramStart"/>
-      <w:r>
-        <w:t>are used</w:t>
-      </w:r>
-      <w:proofErr w:type="gramEnd"/>
-      <w:r>
-        <w:t xml:space="preserve"> as main pillars in the architecture for processing the user inputs in REST HTTP header fields</w:t>
-      </w:r>
-      <w:r>
-        <w:t>, which are the main vulnerabilities that are being exploited in such attacks</w:t>
-      </w:r>
-      <w:r>
-        <w:t>.</w:t>
-      </w:r>
-      <w:r>
-        <w:t xml:space="preserve"> </w:t>
-      </w:r>
-      <w:r>
-        <w:t xml:space="preserve">As HTTP </w:t>
-      </w:r>
-      <w:r>
-        <w:t xml:space="preserve">requests from users of a web application </w:t>
-      </w:r>
-      <w:r>
-        <w:t xml:space="preserve">come </w:t>
-      </w:r>
-      <w:r>
-        <w:t>in massive amounts of volumes it is crucial to process these HTTP requests in a</w:t>
-      </w:r>
-      <w:r>
-        <w:t>n</w:t>
-      </w:r>
-      <w:r>
-        <w:t xml:space="preserve"> efficient and resourceful way. Spark streaming allows </w:t>
-      </w:r>
-      <w:proofErr w:type="gramStart"/>
-      <w:r>
-        <w:t>both of these</w:t>
-      </w:r>
-      <w:proofErr w:type="gramEnd"/>
-      <w:r>
-        <w:t xml:space="preserve"> </w:t>
-      </w:r>
-      <w:r>
-        <w:t xml:space="preserve">critical characteristics of processing by the usage of batch processing and MapReduce. </w:t>
-      </w:r>
-      <w:r>
-        <w:t>Apache Kafka allows back-end engineers to send duplicated requests to a Kafka broker and furthermore bridges the streamed data to Spark streaming using the Spark Streaming &amp; Kafka Integration library in Scala.</w:t>
-      </w:r>
-    </w:p>
-    <w:p>
-      <w:pPr>
-        <w:pStyle w:val="Keywords"/>
-      </w:pPr>
-      <w:r>
-        <w:t>Keywords—</w:t>
-      </w:r>
-      <w:r>
-        <w:t>Intrusion Detection, Apache Kafka, Spark Streaming, SQL injection, Cross-site scripting,</w:t>
-      </w:r>
-      <w:r>
-        <w:t xml:space="preserve"> </w:t>
-      </w:r>
-      <w:r>
-        <w:t>Brute</w:t>
-      </w:r>
-      <w:r>
-        <w:t xml:space="preserve"> Force Login</w:t>
-      </w:r>
-      <w:r>
-        <w:t xml:space="preserve">, </w:t>
-      </w:r>
-      <w:r>
-        <w:t>HTTP flood attack</w:t>
-      </w:r>
-      <w:r>
-        <w:t>s</w:t>
-      </w:r>
-    </w:p>
-    <w:p>
-      <w:pPr>
-        <w:pStyle w:val="Keywords"/>
-      </w:pPr>
-      <w:r>
-        <w:t>Introduction (</w:t>
-      </w:r>
-      <w:r>
-        <w:rPr>
-          <w:rFonts w:eastAsia="MS Mincho"/>
-        </w:rPr>
-        <w:t>Heading 1</w:t>
-      </w:r>
-      <w:r>
-        <w:t>)</w:t>
+    </w:p>
+    <w:p>
+      <w:pPr>
+        <w:pStyle w:val="Heading2"/>
+      </w:pPr>
+      <w:r>
+        <w:t>Maintaining the Integrity of the Specifications</w:t>
       </w:r>
     </w:p>
     <w:p>
@@ -499,173 +570,41 @@
         <w:pStyle w:val="BodyText"/>
       </w:pPr>
       <w:r>
-        <w:t xml:space="preserve">This template, </w:t>
-      </w:r>
-      <w:r>
-        <w:t>modified</w:t>
-      </w:r>
-      <w:r>
-        <w:t xml:space="preserve"> in MS Word 200</w:t>
-      </w:r>
-      <w:r>
+        <w:t>The template is used to format your paper and style the text. All margins, column widths, line spaces, and text fonts are prescribed; please do not alter them. You may note peculiarities. For example, the head margin in this template measures proportionately more than is customary. This measurement and others are deliberate, using specifications that anticipate your paper as one part of the entire proceedings, and not as an independent document. Please do not revise any of the current designations.</w:t>
+      </w:r>
+    </w:p>
+    <w:p>
+      <w:pPr>
+        <w:pStyle w:val="Heading1"/>
+      </w:pPr>
+      <w:r>
+        <w:t xml:space="preserve">Prepare Your Paper </w:t>
+      </w:r>
+      <w:r>
+        <w:t>Before</w:t>
+      </w:r>
+      <w:r>
+        <w:t xml:space="preserve"> Styling</w:t>
+      </w:r>
+    </w:p>
+    <w:p>
+      <w:pPr>
+        <w:pStyle w:val="BodyText"/>
         <w:rPr>
           <w:lang w:val="en-US"/>
         </w:rPr>
-        <w:t>7</w:t>
-      </w:r>
-      <w:r>
-        <w:t xml:space="preserve"> and saved as </w:t>
+      </w:pPr>
+      <w:r>
+        <w:t>Before</w:t>
+      </w:r>
+      <w:r>
+        <w:t xml:space="preserve"> you begin to format your paper, first write and save the content as a separate text file. </w:t>
       </w:r>
       <w:r>
         <w:rPr>
           <w:lang w:val="en-US"/>
         </w:rPr>
-        <w:t xml:space="preserve">a </w:t>
-      </w:r>
-      <w:r>
-        <w:t>“Word 97-200</w:t>
-      </w:r>
-      <w:r>
-        <w:t>3</w:t>
-      </w:r>
-      <w:r>
-        <w:t xml:space="preserve"> </w:t>
-      </w:r>
-      <w:r>
-        <w:rPr>
-          <w:lang w:val="en-US"/>
-        </w:rPr>
-        <w:t>Document</w:t>
-      </w:r>
-      <w:r>
-        <w:t>” for the PC, provides authors with most of the formatting specifications needed for preparing electronic versions of their papers. All standard paper components have been specified for three reasons: (1) ease of use when formatting individual papers, (2) automatic compliance to electronic requirements that facilitate the concurrent or later production of electronic products, and (3) conformity of style throughout a conference proceedings. Margins, column widths, line spacing, and type styles are built-in; examples of the type styles are provided throughout this document and are identified in italic type, within parentheses, following the example. Some components, such as multi-leveled equations, graphics, and tables are not prescribed, although the various table text styles are provided. The formatter will need to create these components, incorporating the applicable criteria that follow.</w:t>
-      </w:r>
-    </w:p>
-    <w:p>
-      <w:pPr>
-        <w:pStyle w:val="Heading1"/>
-      </w:pPr>
-      <w:r>
-        <w:t>Ease of Use</w:t>
-      </w:r>
-    </w:p>
-    <w:p>
-      <w:pPr>
-        <w:pStyle w:val="Heading2"/>
-      </w:pPr>
-      <w:r>
-        <w:t xml:space="preserve">Selecting a </w:t>
-      </w:r>
-      <w:r>
-        <w:t>Template</w:t>
-      </w:r>
-      <w:r>
-        <w:t xml:space="preserve"> (Heading 2)</w:t>
-      </w:r>
-    </w:p>
-    <w:p>
-      <w:pPr>
-        <w:pStyle w:val="BodyText"/>
-      </w:pPr>
-      <w:r>
-        <w:t xml:space="preserve">First, confirm that you have the correct template for your paper size. This template has been tailored for output on the </w:t>
-      </w:r>
-      <w:r>
-        <w:rPr>
-          <w:lang w:val="en-US"/>
-        </w:rPr>
-        <w:t>A4</w:t>
-      </w:r>
-      <w:r>
-        <w:t xml:space="preserve"> paper size. If you are using </w:t>
-      </w:r>
-      <w:r>
-        <w:rPr>
-          <w:lang w:val="en-US"/>
-        </w:rPr>
-        <w:t>US letter</w:t>
-      </w:r>
-      <w:r>
-        <w:t>-sized paper, please close this</w:t>
-      </w:r>
-      <w:r>
-        <w:t xml:space="preserve"> file and download the </w:t>
-      </w:r>
-      <w:r>
-        <w:rPr>
-          <w:lang w:val="en-US"/>
-        </w:rPr>
-        <w:t xml:space="preserve">Microsoft Word, Letter </w:t>
-      </w:r>
-      <w:r>
-        <w:t>file</w:t>
-      </w:r>
-      <w:r>
-        <w:t>.</w:t>
-      </w:r>
-    </w:p>
-    <w:p>
-      <w:pPr>
-        <w:pStyle w:val="Heading2"/>
-      </w:pPr>
-      <w:r>
-        <w:t>Maintaining the Integrity of the Specifications</w:t>
-      </w:r>
-    </w:p>
-    <w:p>
-      <w:pPr>
-        <w:pStyle w:val="BodyText"/>
-      </w:pPr>
-      <w:r>
-        <w:t>The template is used to format your paper and style the text. All margins, column widths, line spaces, and text fonts are prescribed; please do not alter them. You may note peculiarities. For example, the head margin in this template measures proportionately more than is customary. This measurement and others are deliberate, using specifications that anticipate your paper as one part of the entire proceedings, and not as an independent document. Please do not revise any of the current designations.</w:t>
-      </w:r>
-    </w:p>
-    <w:p>
-      <w:pPr>
-        <w:pStyle w:val="Heading1"/>
-      </w:pPr>
-      <w:r>
-        <w:t xml:space="preserve">Prepare Your Paper </w:t>
-      </w:r>
-      <w:r>
-        <w:t>Before</w:t>
-      </w:r>
-      <w:r>
-        <w:t xml:space="preserve"> Styling</w:t>
-      </w:r>
-    </w:p>
-    <w:p>
-      <w:pPr>
-        <w:pStyle w:val="BodyText"/>
-        <w:rPr>
-          <w:lang w:val="en-US"/>
-        </w:rPr>
-      </w:pPr>
-      <w:r>
-        <w:t>Before</w:t>
-      </w:r>
-      <w:r>
-        <w:t xml:space="preserve"> you begin to format your paper, first write and save the content as a separate text file. </w:t>
-      </w:r>
-      <w:r>
-        <w:rPr>
-          <w:lang w:val="en-US"/>
-        </w:rPr>
-        <w:t xml:space="preserve">Complete all content and organizational editing before formatting. Please note sections A-D below for more information on proofreading, </w:t>
-      </w:r>
-      <w:proofErr w:type="gramStart"/>
-      <w:r>
-        <w:rPr>
-          <w:lang w:val="en-US"/>
-        </w:rPr>
-        <w:t>spelling</w:t>
-      </w:r>
-      <w:proofErr w:type="gramEnd"/>
-      <w:r>
-        <w:rPr>
-          <w:lang w:val="en-US"/>
-        </w:rPr>
-        <w:t xml:space="preserve"> and grammar.</w:t>
+        <w:t>Complete all content and organizational editing before formatting. Please note sections A-D below for more information on proofreading, spelling and grammar.</w:t>
       </w:r>
     </w:p>
     <w:p>
@@ -849,6 +788,119 @@
           <w:lang w:val="en-US"/>
         </w:rPr>
       </w:pPr>
+      <w:r>
+        <w:rPr>
+          <w:noProof/>
+        </w:rPr>
+        <w:drawing>
+          <wp:anchor distT="0" distB="0" distL="114300" distR="114300" simplePos="0" relativeHeight="251659776" behindDoc="1" locked="0" layoutInCell="1" allowOverlap="1" wp14:anchorId="271B4BE6" wp14:editId="0384824A">
+            <wp:simplePos x="0" y="0"/>
+            <wp:positionH relativeFrom="margin">
+              <wp:posOffset>3319145</wp:posOffset>
+            </wp:positionH>
+            <wp:positionV relativeFrom="paragraph">
+              <wp:posOffset>679729</wp:posOffset>
+            </wp:positionV>
+            <wp:extent cx="3200400" cy="667385"/>
+            <wp:effectExtent l="0" t="0" r="19050" b="18415"/>
+            <wp:wrapTight wrapText="bothSides">
+              <wp:wrapPolygon edited="0">
+                <wp:start x="0" y="0"/>
+                <wp:lineTo x="0" y="21579"/>
+                <wp:lineTo x="21600" y="21579"/>
+                <wp:lineTo x="21600" y="0"/>
+                <wp:lineTo x="0" y="0"/>
+              </wp:wrapPolygon>
+            </wp:wrapTight>
+            <wp:docPr id="4" name="Text Box 8"/>
+            <wp:cNvGraphicFramePr>
+              <a:graphicFrameLocks xmlns:a="http://purl.oclc.org/ooxml/drawingml/main"/>
+            </wp:cNvGraphicFramePr>
+            <a:graphic xmlns:a="http://purl.oclc.org/ooxml/drawingml/main">
+              <a:graphicData uri="http://schemas.microsoft.com/office/word/2010/wordprocessingShape">
+                <wp:wsp>
+                  <wp:cNvSpPr txBox="1">
+                    <a:spLocks noChangeArrowheads="1"/>
+                  </wp:cNvSpPr>
+                  <wp:spPr bwMode="auto">
+                    <a:xfrm>
+                      <a:off x="0" y="0"/>
+                      <a:ext cx="3200400" cy="667385"/>
+                    </a:xfrm>
+                    <a:prstGeom prst="rect">
+                      <a:avLst/>
+                    </a:prstGeom>
+                    <a:solidFill>
+                      <a:srgbClr val="FFFFFF"/>
+                    </a:solidFill>
+                    <a:ln w="9525">
+                      <a:solidFill>
+                        <a:srgbClr val="000000"/>
+                      </a:solidFill>
+                      <a:miter lim="800%"/>
+                      <a:headEnd/>
+                      <a:tailEnd/>
+                    </a:ln>
+                  </wp:spPr>
+                  <wp:txbx>
+                    <wne:txbxContent>
+                      <w:p>
+                        <w:pPr>
+                          <w:pStyle w:val="BodyText"/>
+                          <w:ind w:firstLine="0pt"/>
+                          <w:jc w:val="start"/>
+                        </w:pPr>
+                        <w:r>
+                          <w:t xml:space="preserve">ip:127.0.0.1, user-identifier:UD11, </w:t>
+                        </w:r>
+                        <w:r>
+                          <w:br/>
+                        </w:r>
+                        <w:proofErr w:type="spellStart"/>
+                        <w:r>
+                          <w:t>name:frank</w:t>
+                        </w:r>
+                        <w:proofErr w:type="spellEnd"/>
+                        <w:r>
+                          <w:t xml:space="preserve">, time-stamp:[10/Oct/2000:13:55:36 -0700], </w:t>
+                        </w:r>
+                        <w:r>
+                          <w:br/>
+                        </w:r>
+                        <w:proofErr w:type="spellStart"/>
+                        <w:r>
+                          <w:t>header:"GET</w:t>
+                        </w:r>
+                        <w:proofErr w:type="spellEnd"/>
+                        <w:r>
+                          <w:t xml:space="preserve"> /?id=</w:t>
+                        </w:r>
+                        <w:proofErr w:type="spellStart"/>
+                        <w:r>
+                          <w:t>message&amp;password</w:t>
+                        </w:r>
+                        <w:proofErr w:type="spellEnd"/>
+                        <w:r>
+                          <w:t>=message2 HTTP/1.0", status:200</w:t>
+                        </w:r>
+                      </w:p>
+                    </wne:txbxContent>
+                  </wp:txbx>
+                  <wp:bodyPr rot="0" vert="horz" wrap="square" lIns="91440" tIns="45720" rIns="91440" bIns="45720" anchor="t" anchorCtr="0" upright="1">
+                    <a:noAutofit/>
+                  </wp:bodyPr>
+                </wp:wsp>
+              </a:graphicData>
+            </a:graphic>
+            <wp14:sizeRelH relativeFrom="page">
+              <wp14:pctWidth>0%</wp14:pctWidth>
+            </wp14:sizeRelH>
+            <wp14:sizeRelV relativeFrom="page">
+              <wp14:pctHeight>0%</wp14:pctHeight>
+            </wp14:sizeRelV>
+          </wp:anchor>
+        </w:drawing>
+      </w:r>
       <w:r>
         <w:t>Number equations consecutively. Equation numbers, within parentheses, are to position flush right, as in (1), using a right tab stop. To make your equations more compact, you may use the solidus ( / ), the exp function, or appropriate exponents. Italicize Roman symbols for quantities and variables, but not Greek symbols. Use a long dash rather than a hyphen for a minus sign. Punctuate equations with commas or periods when they are part of a sentence, as in</w:t>
       </w:r>
@@ -1059,20 +1111,132 @@
     <w:p>
       <w:pPr>
         <w:pStyle w:val="Heading1"/>
-      </w:pPr>
-      <w:r>
-        <w:t xml:space="preserve">Using the </w:t>
-      </w:r>
-      <w:r>
-        <w:t>Template</w:t>
+        <w:rPr>
+          <w:color w:val="FF0000"/>
+        </w:rPr>
+      </w:pPr>
+      <w:r>
+        <w:rPr>
+          <w:color w:val="FF0000"/>
+        </w:rPr>
+        <w:t>Methodology</w:t>
       </w:r>
     </w:p>
     <w:p>
       <w:pPr>
         <w:pStyle w:val="BodyText"/>
-      </w:pPr>
-      <w:r>
-        <w:t>After the text edit has been completed, the paper is ready for the template. Duplicate the template file by using the Save As command, and use the naming convention prescribed by your conference for the name of your paper. In this newly created file, highlight all of the contents and import your prepared text file. You are now ready to style your paper; use the scroll down window on the left of the MS Word Formatting toolbar.</w:t>
+        <w:rPr>
+          <w:color w:val="2F5496" w:themeColor="accent5" w:themeShade="BF"/>
+        </w:rPr>
+      </w:pPr>
+      <w:r>
+        <w:rPr>
+          <w:color w:val="2F5496" w:themeColor="accent5" w:themeShade="BF"/>
+        </w:rPr>
+        <w:t xml:space="preserve">Figure </w:t>
+      </w:r>
+      <w:r>
+        <w:rPr>
+          <w:color w:val="2F5496" w:themeColor="accent5" w:themeShade="BF"/>
+          <w:lang w:val="en-US"/>
+        </w:rPr>
+        <w:t>(</w:t>
+      </w:r>
+      <w:r>
+        <w:rPr>
+          <w:color w:val="FF0000"/>
+          <w:lang w:val="en-US"/>
+        </w:rPr>
+        <w:t>system diagram</w:t>
+      </w:r>
+      <w:r>
+        <w:rPr>
+          <w:color w:val="2F5496" w:themeColor="accent5" w:themeShade="BF"/>
+          <w:lang w:val="en-US"/>
+        </w:rPr>
+        <w:t>)</w:t>
+      </w:r>
+      <w:r>
+        <w:rPr>
+          <w:color w:val="2F5496" w:themeColor="accent5" w:themeShade="BF"/>
+        </w:rPr>
+        <w:t xml:space="preserve"> illustrates how the system works. Our system works entirely on the Google Cloud Platform, starting from query requests directly from the web server by Apache Kafka. Figure 1a shows a request template that will be queried by Apache Kafka.</w:t>
+      </w:r>
+    </w:p>
+    <w:p>
+      <w:pPr>
+        <w:pStyle w:val="BodyText"/>
+        <w:rPr>
+          <w:color w:val="2F5496" w:themeColor="accent5" w:themeShade="BF"/>
+          <w:lang w:val="en-US"/>
+        </w:rPr>
+      </w:pPr>
+      <w:r>
+        <w:rPr>
+          <w:color w:val="2F5496" w:themeColor="accent5" w:themeShade="BF"/>
+          <w:lang w:val="en-US"/>
+        </w:rPr>
+        <w:t>Figure 1a : Request Template</w:t>
+      </w:r>
+    </w:p>
+    <w:p>
+      <w:pPr>
+        <w:pStyle w:val="BodyText"/>
+        <w:rPr>
+          <w:color w:val="2F5496" w:themeColor="accent5" w:themeShade="BF"/>
+          <w:lang w:val="en-US"/>
+        </w:rPr>
+      </w:pPr>
+      <w:r>
+        <w:rPr>
+          <w:color w:val="2F5496" w:themeColor="accent5" w:themeShade="BF"/>
+          <w:lang w:val="en-US"/>
+        </w:rPr>
+        <w:t>Apache Kafka then splits the request into four topics, GET, POST, PUT, and DELETE, depending on the header type of each request. The request string is then sent to Spark Streaming running on the Google Dataproc cluster. Google Dataproc allows users to create different cluster types and versions. This project uses a single node master on Debian 10, Hadoop 3.2, and Spark 3.1. A single node master provides a single node that acts as both a master and a worker.</w:t>
+      </w:r>
+    </w:p>
+    <w:p>
+      <w:pPr>
+        <w:pStyle w:val="BodyText"/>
+        <w:rPr>
+          <w:color w:val="2F5496" w:themeColor="accent5" w:themeShade="BF"/>
+          <w:lang w:val="en-US"/>
+        </w:rPr>
+      </w:pPr>
+      <w:r>
+        <w:rPr>
+          <w:color w:val="2F5496" w:themeColor="accent5" w:themeShade="BF"/>
+          <w:lang w:val="en-US"/>
+        </w:rPr>
+        <w:t xml:space="preserve">Internal Spark Streaming is divided into four jobs: BruteForce job, DDOS job, SQL </w:t>
+      </w:r>
+      <w:r>
+        <w:rPr>
+          <w:color w:val="2F5496" w:themeColor="accent5" w:themeShade="BF"/>
+          <w:lang w:val="en-US"/>
+        </w:rPr>
+        <w:t>Injection (</w:t>
+      </w:r>
+      <w:r>
+        <w:rPr>
+          <w:color w:val="2F5496" w:themeColor="accent5" w:themeShade="BF"/>
+          <w:lang w:val="en-US"/>
+        </w:rPr>
+        <w:t>SQLi) job, and Cross-Site Scripting</w:t>
+      </w:r>
+      <w:r>
+        <w:rPr>
+          <w:color w:val="2F5496" w:themeColor="accent5" w:themeShade="BF"/>
+          <w:lang w:val="en-US"/>
+        </w:rPr>
+        <w:t xml:space="preserve"> </w:t>
+      </w:r>
+      <w:r>
+        <w:rPr>
+          <w:color w:val="2F5496" w:themeColor="accent5" w:themeShade="BF"/>
+          <w:lang w:val="en-US"/>
+        </w:rPr>
+        <w:t>(XSS) job, which will be operated on the Debian cluster. The output of each Spark Streaming job will be stored as a log file in the bucket on Google Cloud Storage. In addition, we use the SMS API Vonage for SMS notifications.</w:t>
       </w:r>
     </w:p>
     <w:p>
@@ -1153,21 +1317,7 @@
         <w:rPr>
           <w:lang w:val="en-US"/>
         </w:rPr>
-        <w:t xml:space="preserve">A minimum of one author </w:t>
-      </w:r>
-      <w:proofErr w:type="gramStart"/>
-      <w:r>
-        <w:rPr>
-          <w:lang w:val="en-US"/>
-        </w:rPr>
-        <w:t>is required</w:t>
-      </w:r>
-      <w:proofErr w:type="gramEnd"/>
-      <w:r>
-        <w:rPr>
-          <w:lang w:val="en-US"/>
-        </w:rPr>
-        <w:t xml:space="preserve"> for all conference articles. </w:t>
+        <w:t xml:space="preserve">A minimum of one author is required for all conference articles. </w:t>
       </w:r>
       <w:r>
         <w:t>Author names should be listed starting from left to right and then moving down to the next line. This is the author sequence that will be used in future citations and by indexing services.</w:t>
@@ -1312,6 +1462,7 @@
         <w:pStyle w:val="Heading2"/>
       </w:pPr>
       <w:r>
+        <w:lastRenderedPageBreak/>
         <w:t>Identify</w:t>
       </w:r>
       <w:r>
@@ -1339,11 +1490,7 @@
         <w:pStyle w:val="BodyText"/>
       </w:pPr>
       <w:r>
-        <w:t xml:space="preserve">Text heads organize the topics on a relational, hierarchical basis. For example, the paper title is the primary text head because all subsequent material relates and elaborates on this one topic. If there are two or more sub-topics, the next level head (uppercase Roman numerals) should be used and, conversely, if there are not at least two sub-topics, then no </w:t>
-      </w:r>
-      <w:r>
-        <w:lastRenderedPageBreak/>
-        <w:t>subheads should be introduced. Styles named “Heading 1”, “Heading 2”, “Heading 3”, and “Heading 4” are prescribed.</w:t>
+        <w:t>Text heads organize the topics on a relational, hierarchical basis. For example, the paper title is the primary text head because all subsequent material relates and elaborates on this one topic. If there are two or more sub-topics, the next level head (uppercase Roman numerals) should be used and, conversely, if there are not at least two sub-topics, then no subheads should be introduced. Styles named “Heading 1”, “Heading 2”, “Heading 3”, and “Heading 4” are prescribed.</w:t>
       </w:r>
     </w:p>
     <w:p>
@@ -1837,10 +1984,7 @@
         <w:ind w:start="17.70pt" w:hanging="17.70pt"/>
       </w:pPr>
       <w:r>
-        <w:t xml:space="preserve">T. Kakarla, A. Mairaj and A. Y. Javaid, "A Real-World Password Cracking Demonstration Using Open Source Tools for Instructional Use," 2018 IEEE International Conference on Electro/Information </w:t>
-      </w:r>
-      <w:r>
-        <w:t>Technology (EIT), 2018, pp. 0387-0391, doi: 10.1109/EIT.2018.8500257.</w:t>
+        <w:t>T. Kakarla, A. Mairaj and A. Y. Javaid, "A Real-World Password Cracking Demonstration Using Open Source Tools for Instructional Use," 2018 IEEE International Conference on Electro/Information Technology (EIT), 2018, pp. 0387-0391, doi: 10.1109/EIT.2018.8500257.</w:t>
       </w:r>
     </w:p>
     <w:p>
@@ -1948,6 +2092,7 @@
         <w:ind w:start="17.70pt" w:hanging="17.70pt"/>
       </w:pPr>
       <w:r>
+        <w:lastRenderedPageBreak/>
         <w:t>S. Honda, Y. Unno, K. Maruhashi, M. Takenaka and S. Torii, "TOPASE: Detection of brute force attacks used disciplined IPs from IDS log," 2015 IFIP/IEEE International Symposium on Integrated Network Management (IM), 2015, pp. 1361-1364, doi: 10.1109/INM.2015.7140496.</w:t>
       </w:r>
     </w:p>
@@ -2146,20 +2291,7 @@
           <w:szCs w:val="20"/>
           <w:lang w:val="x-none" w:eastAsia="x-none"/>
         </w:rPr>
-        <w:t xml:space="preserve">IEEE conference templates contain guidance text for composing and formatting conference papers. Please ensure that all template text is removed from your </w:t>
-      </w:r>
-      <w:r>
-        <w:rPr>
-          <w:rFonts w:eastAsia="SimSun"/>
-          <w:b/>
-          <w:noProof w:val="0"/>
-          <w:color w:val="FF0000"/>
-          <w:spacing w:val="-1"/>
-          <w:sz w:val="20"/>
-          <w:szCs w:val="20"/>
-          <w:lang w:val="x-none" w:eastAsia="x-none"/>
-        </w:rPr>
-        <w:t xml:space="preserve">conference paper prior to submission to the conference. Failure to remove template text from your paper </w:t>
+        <w:t xml:space="preserve">IEEE conference templates contain guidance text for composing and formatting conference papers. Please ensure that all template text is removed from your conference paper prior to submission to the conference. Failure to remove template text from your paper </w:t>
       </w:r>
       <w:r>
         <w:rPr>

</xml_diff>

<commit_message>
change to gray color
</commit_message>
<xml_diff>
--- a/Protocol-IDS-IEEE-Report.docx
+++ b/Protocol-IDS-IEEE-Report.docx
@@ -2047,150 +2047,218 @@
     <w:p>
       <w:pPr>
         <w:pStyle w:val="BodyText"/>
-      </w:pPr>
-      <w:r>
+        <w:rPr>
+          <w:color w:val="AEAAAA" w:themeColor="background2" w:themeShade="BF"/>
+        </w:rPr>
+      </w:pPr>
+      <w:r>
+        <w:rPr>
+          <w:color w:val="AEAAAA" w:themeColor="background2" w:themeShade="BF"/>
+        </w:rPr>
         <w:t xml:space="preserve">This template, </w:t>
       </w:r>
       <w:r>
+        <w:rPr>
+          <w:color w:val="AEAAAA" w:themeColor="background2" w:themeShade="BF"/>
+        </w:rPr>
         <w:t>modified</w:t>
       </w:r>
       <w:r>
+        <w:rPr>
+          <w:color w:val="AEAAAA" w:themeColor="background2" w:themeShade="BF"/>
+        </w:rPr>
         <w:t xml:space="preserve"> in MS Word 200</w:t>
       </w:r>
       <w:r>
         <w:rPr>
+          <w:color w:val="AEAAAA" w:themeColor="background2" w:themeShade="BF"/>
           <w:lang w:val="en-US"/>
         </w:rPr>
         <w:t>7</w:t>
       </w:r>
       <w:r>
+        <w:rPr>
+          <w:color w:val="AEAAAA" w:themeColor="background2" w:themeShade="BF"/>
+        </w:rPr>
         <w:t xml:space="preserve"> and saved as </w:t>
       </w:r>
       <w:r>
         <w:rPr>
+          <w:color w:val="AEAAAA" w:themeColor="background2" w:themeShade="BF"/>
           <w:lang w:val="en-US"/>
         </w:rPr>
         <w:t xml:space="preserve">a </w:t>
       </w:r>
       <w:r>
+        <w:rPr>
+          <w:color w:val="AEAAAA" w:themeColor="background2" w:themeShade="BF"/>
+        </w:rPr>
         <w:t>“Word 97-200</w:t>
       </w:r>
       <w:r>
+        <w:rPr>
+          <w:color w:val="AEAAAA" w:themeColor="background2" w:themeShade="BF"/>
+        </w:rPr>
         <w:t>3</w:t>
       </w:r>
       <w:r>
+        <w:rPr>
+          <w:color w:val="AEAAAA" w:themeColor="background2" w:themeShade="BF"/>
+        </w:rPr>
         <w:t xml:space="preserve"> </w:t>
       </w:r>
       <w:r>
         <w:rPr>
+          <w:color w:val="AEAAAA" w:themeColor="background2" w:themeShade="BF"/>
           <w:lang w:val="en-US"/>
         </w:rPr>
         <w:t>Document</w:t>
       </w:r>
       <w:r>
+        <w:rPr>
+          <w:color w:val="AEAAAA" w:themeColor="background2" w:themeShade="BF"/>
+        </w:rPr>
         <w:t>” for the PC, provides authors with most of the formatting specifications needed for preparing electronic versions of their papers. All standard paper components have been specified for three reasons: (1) ease of use when formatting individual papers, (2) automatic compliance to electronic requirements that facilitate the concurrent or later production of electronic products, and (3) conformity of style throughout a conference proceedings. Margins, column widths, line spacing, and type styles are built-in; examples of the type styles are provided throughout this document and are identified in italic type, within parentheses, following the example. Some components, such as multi-leveled equations, graphics, and tables are not prescribed, although the various table text styles are provided. The formatter will need to create these components, incorporating the applicable criteria that follow.</w:t>
       </w:r>
     </w:p>
     <w:p>
       <w:pPr>
         <w:pStyle w:val="Heading2"/>
-      </w:pPr>
-      <w:r>
-        <w:t xml:space="preserve">Selecting a </w:t>
-      </w:r>
-      <w:r>
-        <w:t>Template</w:t>
-      </w:r>
-      <w:r>
-        <w:t xml:space="preserve"> (Heading 2)</w:t>
+        <w:rPr>
+          <w:color w:val="AEAAAA" w:themeColor="background2" w:themeShade="BF"/>
+        </w:rPr>
+      </w:pPr>
+      <w:r>
+        <w:rPr>
+          <w:color w:val="AEAAAA" w:themeColor="background2" w:themeShade="BF"/>
+        </w:rPr>
+        <w:t>Selecting a Template (Heading 2)</w:t>
       </w:r>
     </w:p>
     <w:p>
       <w:pPr>
         <w:pStyle w:val="BodyText"/>
-      </w:pPr>
-      <w:r>
+        <w:rPr>
+          <w:color w:val="AEAAAA" w:themeColor="background2" w:themeShade="BF"/>
+        </w:rPr>
+      </w:pPr>
+      <w:r>
+        <w:rPr>
+          <w:color w:val="AEAAAA" w:themeColor="background2" w:themeShade="BF"/>
+        </w:rPr>
         <w:t xml:space="preserve">First, confirm that you have the correct template for your paper size. This template has been tailored for output on the </w:t>
       </w:r>
       <w:r>
         <w:rPr>
+          <w:color w:val="AEAAAA" w:themeColor="background2" w:themeShade="BF"/>
           <w:lang w:val="en-US"/>
         </w:rPr>
         <w:t>A4</w:t>
       </w:r>
       <w:r>
+        <w:rPr>
+          <w:color w:val="AEAAAA" w:themeColor="background2" w:themeShade="BF"/>
+        </w:rPr>
         <w:t xml:space="preserve"> paper size. If you are using </w:t>
       </w:r>
       <w:r>
         <w:rPr>
+          <w:color w:val="AEAAAA" w:themeColor="background2" w:themeShade="BF"/>
           <w:lang w:val="en-US"/>
         </w:rPr>
         <w:t>US letter</w:t>
       </w:r>
       <w:r>
+        <w:rPr>
+          <w:color w:val="AEAAAA" w:themeColor="background2" w:themeShade="BF"/>
+        </w:rPr>
         <w:t>-sized paper, please close this</w:t>
       </w:r>
       <w:r>
+        <w:rPr>
+          <w:color w:val="AEAAAA" w:themeColor="background2" w:themeShade="BF"/>
+        </w:rPr>
         <w:t xml:space="preserve"> file and download the </w:t>
       </w:r>
       <w:r>
         <w:rPr>
+          <w:color w:val="AEAAAA" w:themeColor="background2" w:themeShade="BF"/>
           <w:lang w:val="en-US"/>
         </w:rPr>
         <w:t xml:space="preserve">Microsoft Word, Letter </w:t>
       </w:r>
       <w:r>
+        <w:rPr>
+          <w:color w:val="AEAAAA" w:themeColor="background2" w:themeShade="BF"/>
+        </w:rPr>
         <w:t>file</w:t>
       </w:r>
       <w:r>
+        <w:rPr>
+          <w:color w:val="AEAAAA" w:themeColor="background2" w:themeShade="BF"/>
+        </w:rPr>
         <w:t>.</w:t>
       </w:r>
     </w:p>
     <w:p>
       <w:pPr>
         <w:pStyle w:val="Heading2"/>
-      </w:pPr>
-      <w:r>
+        <w:rPr>
+          <w:color w:val="AEAAAA" w:themeColor="background2" w:themeShade="BF"/>
+        </w:rPr>
+      </w:pPr>
+      <w:r>
+        <w:rPr>
+          <w:color w:val="AEAAAA" w:themeColor="background2" w:themeShade="BF"/>
+        </w:rPr>
         <w:t>Maintaining the Integrity of the Specifications</w:t>
       </w:r>
     </w:p>
     <w:p>
       <w:pPr>
         <w:pStyle w:val="BodyText"/>
-      </w:pPr>
-      <w:r>
+        <w:rPr>
+          <w:color w:val="AEAAAA" w:themeColor="background2" w:themeShade="BF"/>
+        </w:rPr>
+      </w:pPr>
+      <w:r>
+        <w:rPr>
+          <w:color w:val="AEAAAA" w:themeColor="background2" w:themeShade="BF"/>
+        </w:rPr>
         <w:t>The template is used to format your paper and style the text. All margins, column widths, line spaces, and text fonts are prescribed; please do not alter them. You may note peculiarities. For example, the head margin in this template measures proportionately more than is customary. This measurement and others are deliberate, using specifications that anticipate your paper as one part of the entire proceedings, and not as an independent document. Please do not revise any of the current designations.</w:t>
       </w:r>
     </w:p>
     <w:p>
       <w:pPr>
         <w:pStyle w:val="Heading1"/>
-      </w:pPr>
-      <w:r>
-        <w:t xml:space="preserve">Prepare Your Paper </w:t>
-      </w:r>
-      <w:r>
-        <w:t>Before</w:t>
-      </w:r>
-      <w:r>
-        <w:t xml:space="preserve"> Styling</w:t>
+        <w:rPr>
+          <w:color w:val="AEAAAA" w:themeColor="background2" w:themeShade="BF"/>
+        </w:rPr>
+      </w:pPr>
+      <w:r>
+        <w:rPr>
+          <w:color w:val="AEAAAA" w:themeColor="background2" w:themeShade="BF"/>
+        </w:rPr>
+        <w:t>Prepare Your Paper Before Styling</w:t>
       </w:r>
     </w:p>
     <w:p>
       <w:pPr>
         <w:pStyle w:val="BodyText"/>
         <w:rPr>
-          <w:lang w:val="en-US"/>
-        </w:rPr>
-      </w:pPr>
-      <w:r>
-        <w:t>Before</w:t>
-      </w:r>
-      <w:r>
-        <w:t xml:space="preserve"> you begin to format your paper, first write and save the content as a separate text file. </w:t>
-      </w:r>
-      <w:r>
-        <w:rPr>
+          <w:color w:val="AEAAAA" w:themeColor="background2" w:themeShade="BF"/>
+          <w:lang w:val="en-US"/>
+        </w:rPr>
+      </w:pPr>
+      <w:r>
+        <w:rPr>
+          <w:color w:val="AEAAAA" w:themeColor="background2" w:themeShade="BF"/>
+        </w:rPr>
+        <w:t xml:space="preserve">Before you begin to format your paper, first write and save the content as a separate text file. </w:t>
+      </w:r>
+      <w:r>
+        <w:rPr>
+          <w:color w:val="AEAAAA" w:themeColor="background2" w:themeShade="BF"/>
           <w:lang w:val="en-US"/>
         </w:rPr>
         <w:t>Complete all content and organizational editing before formatting. Please note sections A-D below for more information on proofreading, spelling and grammar.</w:t>
@@ -2199,76 +2267,118 @@
     <w:p>
       <w:pPr>
         <w:pStyle w:val="BodyText"/>
-      </w:pPr>
-      <w:r>
+        <w:rPr>
+          <w:color w:val="AEAAAA" w:themeColor="background2" w:themeShade="BF"/>
+        </w:rPr>
+      </w:pPr>
+      <w:r>
+        <w:rPr>
+          <w:color w:val="AEAAAA" w:themeColor="background2" w:themeShade="BF"/>
+        </w:rPr>
         <w:t>Keep your text and graphic files separate until after the text has been formatted and styled. Do not use hard tabs, and limit use of hard returns to only one return at the end of a paragraph. Do not add any kind of pagination anywhere in the paper. Do not number text heads-the template will do that for you.</w:t>
       </w:r>
     </w:p>
     <w:p>
       <w:pPr>
         <w:pStyle w:val="Heading2"/>
-      </w:pPr>
-      <w:r>
-        <w:t>Abbreviations</w:t>
-      </w:r>
-      <w:r>
-        <w:t xml:space="preserve"> and Acronyms</w:t>
+        <w:rPr>
+          <w:color w:val="AEAAAA" w:themeColor="background2" w:themeShade="BF"/>
+        </w:rPr>
+      </w:pPr>
+      <w:r>
+        <w:rPr>
+          <w:color w:val="AEAAAA" w:themeColor="background2" w:themeShade="BF"/>
+        </w:rPr>
+        <w:t>Abbreviations and Acronyms</w:t>
       </w:r>
     </w:p>
     <w:p>
       <w:pPr>
         <w:pStyle w:val="BodyText"/>
-      </w:pPr>
-      <w:r>
+        <w:rPr>
+          <w:color w:val="AEAAAA" w:themeColor="background2" w:themeShade="BF"/>
+        </w:rPr>
+      </w:pPr>
+      <w:r>
+        <w:rPr>
+          <w:color w:val="AEAAAA" w:themeColor="background2" w:themeShade="BF"/>
+        </w:rPr>
         <w:t xml:space="preserve">Define abbreviations and acronyms the first time they are used in the text, even after they have been defined in the abstract. Abbreviations such as IEEE, SI, MKS, CGS, </w:t>
       </w:r>
       <w:proofErr w:type="spellStart"/>
       <w:r>
+        <w:rPr>
+          <w:color w:val="AEAAAA" w:themeColor="background2" w:themeShade="BF"/>
+        </w:rPr>
         <w:t>sc</w:t>
       </w:r>
       <w:proofErr w:type="spellEnd"/>
       <w:r>
+        <w:rPr>
+          <w:color w:val="AEAAAA" w:themeColor="background2" w:themeShade="BF"/>
+        </w:rPr>
         <w:t>, dc, and rms do not have to be defined. Do not use abbreviations in the title or heads unless they are unavoidable.</w:t>
       </w:r>
     </w:p>
     <w:p>
       <w:pPr>
         <w:pStyle w:val="Heading2"/>
-      </w:pPr>
-      <w:r>
+        <w:rPr>
+          <w:color w:val="AEAAAA" w:themeColor="background2" w:themeShade="BF"/>
+        </w:rPr>
+      </w:pPr>
+      <w:r>
+        <w:rPr>
+          <w:color w:val="AEAAAA" w:themeColor="background2" w:themeShade="BF"/>
+        </w:rPr>
         <w:t>Units</w:t>
       </w:r>
     </w:p>
     <w:p>
       <w:pPr>
         <w:pStyle w:val="bulletlist"/>
-      </w:pPr>
-      <w:r>
-        <w:t xml:space="preserve">Use </w:t>
-      </w:r>
-      <w:r>
-        <w:t>either</w:t>
-      </w:r>
-      <w:r>
-        <w:t xml:space="preserve"> SI (MKS) or CGS as primary units. (SI units are encouraged.) English units may be used as secondary units (in parentheses). An exception would be the use of English units as identifiers in trade, such as “3.5-inch disk drive”.</w:t>
+        <w:rPr>
+          <w:color w:val="AEAAAA" w:themeColor="background2" w:themeShade="BF"/>
+        </w:rPr>
+      </w:pPr>
+      <w:r>
+        <w:rPr>
+          <w:color w:val="AEAAAA" w:themeColor="background2" w:themeShade="BF"/>
+        </w:rPr>
+        <w:t>Use either SI (MKS) or CGS as primary units. (SI units are encouraged.) English units may be used as secondary units (in parentheses). An exception would be the use of English units as identifiers in trade, such as “3.5-inch disk drive”.</w:t>
       </w:r>
     </w:p>
     <w:p>
       <w:pPr>
         <w:pStyle w:val="bulletlist"/>
-      </w:pPr>
-      <w:r>
+        <w:rPr>
+          <w:color w:val="AEAAAA" w:themeColor="background2" w:themeShade="BF"/>
+        </w:rPr>
+      </w:pPr>
+      <w:r>
+        <w:rPr>
+          <w:color w:val="AEAAAA" w:themeColor="background2" w:themeShade="BF"/>
+        </w:rPr>
         <w:t xml:space="preserve">Avoid combining SI and CGS units, such as current in amperes and magnetic field in </w:t>
       </w:r>
       <w:proofErr w:type="spellStart"/>
       <w:r>
+        <w:rPr>
+          <w:color w:val="AEAAAA" w:themeColor="background2" w:themeShade="BF"/>
+        </w:rPr>
         <w:t>oersteds</w:t>
       </w:r>
       <w:proofErr w:type="spellEnd"/>
       <w:r>
+        <w:rPr>
+          <w:color w:val="AEAAAA" w:themeColor="background2" w:themeShade="BF"/>
+        </w:rPr>
         <w:t xml:space="preserve">. This often leads to confusion because equations do not balance dimensionally. If you must use mixed units, clearly </w:t>
       </w:r>
       <w:r>
+        <w:rPr>
+          <w:color w:val="AEAAAA" w:themeColor="background2" w:themeShade="BF"/>
+        </w:rPr>
         <w:lastRenderedPageBreak/>
         <w:t>state the units for each quantity that you use in an equation.</w:t>
       </w:r>
@@ -2276,32 +2386,56 @@
     <w:p>
       <w:pPr>
         <w:pStyle w:val="bulletlist"/>
-      </w:pPr>
-      <w:r>
+        <w:rPr>
+          <w:color w:val="AEAAAA" w:themeColor="background2" w:themeShade="BF"/>
+        </w:rPr>
+      </w:pPr>
+      <w:r>
+        <w:rPr>
+          <w:color w:val="AEAAAA" w:themeColor="background2" w:themeShade="BF"/>
+        </w:rPr>
         <w:t>Do not mix complete spellings and abbreviations of units: “Wb/m2” or “</w:t>
       </w:r>
       <w:proofErr w:type="spellStart"/>
       <w:r>
+        <w:rPr>
+          <w:color w:val="AEAAAA" w:themeColor="background2" w:themeShade="BF"/>
+        </w:rPr>
         <w:t>webers</w:t>
       </w:r>
       <w:proofErr w:type="spellEnd"/>
       <w:r>
+        <w:rPr>
+          <w:color w:val="AEAAAA" w:themeColor="background2" w:themeShade="BF"/>
+        </w:rPr>
         <w:t xml:space="preserve"> per square meter”, not “</w:t>
       </w:r>
       <w:proofErr w:type="spellStart"/>
       <w:r>
+        <w:rPr>
+          <w:color w:val="AEAAAA" w:themeColor="background2" w:themeShade="BF"/>
+        </w:rPr>
         <w:t>webers</w:t>
       </w:r>
       <w:proofErr w:type="spellEnd"/>
       <w:r>
+        <w:rPr>
+          <w:color w:val="AEAAAA" w:themeColor="background2" w:themeShade="BF"/>
+        </w:rPr>
         <w:t xml:space="preserve">/m2”.  Spell out units when they appear in text: “. . . a few </w:t>
       </w:r>
       <w:proofErr w:type="spellStart"/>
       <w:r>
+        <w:rPr>
+          <w:color w:val="AEAAAA" w:themeColor="background2" w:themeShade="BF"/>
+        </w:rPr>
         <w:t>henries</w:t>
       </w:r>
       <w:proofErr w:type="spellEnd"/>
       <w:r>
+        <w:rPr>
+          <w:color w:val="AEAAAA" w:themeColor="background2" w:themeShade="BF"/>
+        </w:rPr>
         <w:t>”, not “. . . a few H”.</w:t>
       </w:r>
     </w:p>
@@ -2310,66 +2444,77 @@
         <w:pStyle w:val="sponsors"/>
         <w:framePr w:wrap="auto" w:vAnchor="page" w:hAnchor="page" w:x="45.90pt" w:y="756.05pt"/>
         <w:ind w:firstLine="14.45pt"/>
-      </w:pPr>
-      <w:r>
-        <w:t>Identif</w:t>
-      </w:r>
-      <w:r>
-        <w:t xml:space="preserve">y applicable </w:t>
-      </w:r>
-      <w:r>
-        <w:t>funding agency</w:t>
-      </w:r>
-      <w:r>
-        <w:t xml:space="preserve"> here. </w:t>
+        <w:rPr>
+          <w:color w:val="AEAAAA" w:themeColor="background2" w:themeShade="BF"/>
+        </w:rPr>
+      </w:pPr>
+      <w:r>
+        <w:rPr>
+          <w:color w:val="AEAAAA" w:themeColor="background2" w:themeShade="BF"/>
+        </w:rPr>
+        <w:t xml:space="preserve">Identify applicable funding agency here. </w:t>
       </w:r>
       <w:r>
         <w:rPr>
           <w:iCs/>
-        </w:rPr>
-        <w:t>If none, delete this text box</w:t>
-      </w:r>
-      <w:r>
-        <w:rPr>
-          <w:iCs/>
-        </w:rPr>
-        <w:t>.</w:t>
+          <w:color w:val="AEAAAA" w:themeColor="background2" w:themeShade="BF"/>
+        </w:rPr>
+        <w:t>If none, delete this text box.</w:t>
       </w:r>
     </w:p>
     <w:p>
       <w:pPr>
         <w:pStyle w:val="bulletlist"/>
-      </w:pPr>
-      <w:r>
-        <w:t xml:space="preserve">Use a zero before decimal points: “0.25”, not “.25”. Use “cm3”, not “cc”. </w:t>
-      </w:r>
-      <w:r>
-        <w:t>(</w:t>
+        <w:rPr>
+          <w:color w:val="AEAAAA" w:themeColor="background2" w:themeShade="BF"/>
+        </w:rPr>
+      </w:pPr>
+      <w:r>
+        <w:rPr>
+          <w:color w:val="AEAAAA" w:themeColor="background2" w:themeShade="BF"/>
+        </w:rPr>
+        <w:t>Use a zero before decimal points: “0.25”, not “.25”. Use “cm3”, not “cc”. (</w:t>
       </w:r>
       <w:r>
         <w:rPr>
           <w:i/>
           <w:iCs/>
+          <w:color w:val="AEAAAA" w:themeColor="background2" w:themeShade="BF"/>
         </w:rPr>
         <w:t>bullet list</w:t>
       </w:r>
       <w:r>
+        <w:rPr>
+          <w:color w:val="AEAAAA" w:themeColor="background2" w:themeShade="BF"/>
+        </w:rPr>
         <w:t>)</w:t>
       </w:r>
     </w:p>
     <w:p>
       <w:pPr>
         <w:pStyle w:val="Heading2"/>
-      </w:pPr>
-      <w:r>
+        <w:rPr>
+          <w:color w:val="AEAAAA" w:themeColor="background2" w:themeShade="BF"/>
+        </w:rPr>
+      </w:pPr>
+      <w:r>
+        <w:rPr>
+          <w:color w:val="AEAAAA" w:themeColor="background2" w:themeShade="BF"/>
+        </w:rPr>
         <w:t>Equations</w:t>
       </w:r>
     </w:p>
     <w:p>
       <w:pPr>
         <w:pStyle w:val="BodyText"/>
-      </w:pPr>
-      <w:r>
+        <w:rPr>
+          <w:color w:val="AEAAAA" w:themeColor="background2" w:themeShade="BF"/>
+        </w:rPr>
+      </w:pPr>
+      <w:r>
+        <w:rPr>
+          <w:color w:val="AEAAAA" w:themeColor="background2" w:themeShade="BF"/>
+        </w:rPr>
         <w:t>The equations are an exception to the prescribed specifications of this template. You will need to determine whether or not your equation should be typed using either the Times New Roman or the Symbol font (please no other font). To create multileveled equations, it may be necessary to treat the equation as a graphic and insert it into the text after your paper is styled.</w:t>
       </w:r>
     </w:p>
@@ -2377,12 +2522,14 @@
       <w:pPr>
         <w:pStyle w:val="BodyText"/>
         <w:rPr>
+          <w:color w:val="AEAAAA" w:themeColor="background2" w:themeShade="BF"/>
           <w:lang w:val="en-US"/>
         </w:rPr>
       </w:pPr>
       <w:r>
         <w:rPr>
           <w:noProof/>
+          <w:color w:val="AEAAAA" w:themeColor="background2" w:themeShade="BF"/>
         </w:rPr>
         <w:drawing>
           <wp:anchor distT="0" distB="0" distL="114300" distR="114300" simplePos="0" relativeHeight="251659776" behindDoc="1" locked="0" layoutInCell="1" allowOverlap="1" wp14:anchorId="4EC37472" wp14:editId="5CCD4E11">
@@ -2494,10 +2641,14 @@
         </w:drawing>
       </w:r>
       <w:r>
+        <w:rPr>
+          <w:color w:val="AEAAAA" w:themeColor="background2" w:themeShade="BF"/>
+        </w:rPr>
         <w:t>Number equations consecutively. Equation numbers, within parentheses, are to position flush right, as in (1), using a right tab stop. To make your equations more compact, you may use the solidus ( / ), the exp function, or appropriate exponents. Italicize Roman symbols for quantities and variables, but not Greek symbols. Use a long dash rather than a hyphen for a minus sign. Punctuate equations with commas or periods when they are part of a sentence, as in</w:t>
       </w:r>
       <w:r>
         <w:rPr>
+          <w:color w:val="AEAAAA" w:themeColor="background2" w:themeShade="BF"/>
           <w:lang w:val="en-US"/>
         </w:rPr>
         <w:t>:</w:t>
@@ -2508,91 +2659,157 @@
         <w:pStyle w:val="equation"/>
         <w:rPr>
           <w:rFonts w:hint="eastAsia"/>
-        </w:rPr>
-      </w:pPr>
-      <w:r>
+          <w:color w:val="AEAAAA" w:themeColor="background2" w:themeShade="BF"/>
+        </w:rPr>
+      </w:pPr>
+      <w:r>
+        <w:rPr>
+          <w:color w:val="AEAAAA" w:themeColor="background2" w:themeShade="BF"/>
+        </w:rPr>
         <w:tab/>
       </w:r>
       <w:r>
         <w:rPr>
           <w:rFonts w:ascii="Times New Roman" w:hAnsi="Times New Roman" w:cs="Times New Roman"/>
           <w:i/>
+          <w:color w:val="AEAAAA" w:themeColor="background2" w:themeShade="BF"/>
         </w:rPr>
         <w:t>a</w:t>
       </w:r>
       <w:r>
+        <w:rPr>
+          <w:color w:val="AEAAAA" w:themeColor="background2" w:themeShade="BF"/>
+        </w:rPr>
         <w:t></w:t>
       </w:r>
       <w:r>
+        <w:rPr>
+          <w:color w:val="AEAAAA" w:themeColor="background2" w:themeShade="BF"/>
+        </w:rPr>
         <w:t></w:t>
       </w:r>
       <w:r>
+        <w:rPr>
+          <w:color w:val="AEAAAA" w:themeColor="background2" w:themeShade="BF"/>
+        </w:rPr>
         <w:t></w:t>
       </w:r>
       <w:r>
         <w:rPr>
           <w:rFonts w:ascii="Times New Roman" w:hAnsi="Times New Roman" w:cs="Times New Roman"/>
           <w:i/>
+          <w:color w:val="AEAAAA" w:themeColor="background2" w:themeShade="BF"/>
         </w:rPr>
         <w:t>b</w:t>
       </w:r>
       <w:r>
+        <w:rPr>
+          <w:color w:val="AEAAAA" w:themeColor="background2" w:themeShade="BF"/>
+        </w:rPr>
         <w:t></w:t>
       </w:r>
       <w:r>
+        <w:rPr>
+          <w:color w:val="AEAAAA" w:themeColor="background2" w:themeShade="BF"/>
+        </w:rPr>
         <w:t></w:t>
       </w:r>
       <w:r>
+        <w:rPr>
+          <w:color w:val="AEAAAA" w:themeColor="background2" w:themeShade="BF"/>
+        </w:rPr>
         <w:t></w:t>
       </w:r>
       <w:r>
+        <w:rPr>
+          <w:color w:val="AEAAAA" w:themeColor="background2" w:themeShade="BF"/>
+        </w:rPr>
         <w:t></w:t>
       </w:r>
       <w:r>
+        <w:rPr>
+          <w:color w:val="AEAAAA" w:themeColor="background2" w:themeShade="BF"/>
+        </w:rPr>
         <w:t></w:t>
       </w:r>
       <w:r>
+        <w:rPr>
+          <w:color w:val="AEAAAA" w:themeColor="background2" w:themeShade="BF"/>
+        </w:rPr>
         <w:tab/>
       </w:r>
       <w:r>
+        <w:rPr>
+          <w:color w:val="AEAAAA" w:themeColor="background2" w:themeShade="BF"/>
+        </w:rPr>
         <w:t></w:t>
       </w:r>
       <w:r>
+        <w:rPr>
+          <w:color w:val="AEAAAA" w:themeColor="background2" w:themeShade="BF"/>
+        </w:rPr>
         <w:t></w:t>
       </w:r>
       <w:r>
+        <w:rPr>
+          <w:color w:val="AEAAAA" w:themeColor="background2" w:themeShade="BF"/>
+        </w:rPr>
         <w:t></w:t>
       </w:r>
     </w:p>
     <w:p>
       <w:pPr>
         <w:pStyle w:val="BodyText"/>
-      </w:pPr>
-      <w:r>
+        <w:rPr>
+          <w:color w:val="AEAAAA" w:themeColor="background2" w:themeShade="BF"/>
+        </w:rPr>
+      </w:pPr>
+      <w:r>
+        <w:rPr>
+          <w:color w:val="AEAAAA" w:themeColor="background2" w:themeShade="BF"/>
+        </w:rPr>
         <w:t>Note that the equation is centered using a center tab stop. Be sure that the symbols in your equation have been defined before or immediately following the equation. Use “(1)”, not “Eq. (1)” or “equation (1)”, except at the beginning of a sentence: “Equation (1) is . . .”</w:t>
       </w:r>
     </w:p>
     <w:p>
       <w:pPr>
         <w:pStyle w:val="Heading2"/>
-      </w:pPr>
-      <w:r>
+        <w:rPr>
+          <w:color w:val="AEAAAA" w:themeColor="background2" w:themeShade="BF"/>
+        </w:rPr>
+      </w:pPr>
+      <w:r>
+        <w:rPr>
+          <w:color w:val="AEAAAA" w:themeColor="background2" w:themeShade="BF"/>
+        </w:rPr>
         <w:t>Some Common Mistakes</w:t>
       </w:r>
     </w:p>
     <w:p>
       <w:pPr>
         <w:pStyle w:val="bulletlist"/>
-      </w:pPr>
-      <w:r>
+        <w:rPr>
+          <w:color w:val="AEAAAA" w:themeColor="background2" w:themeShade="BF"/>
+        </w:rPr>
+      </w:pPr>
+      <w:r>
+        <w:rPr>
+          <w:color w:val="AEAAAA" w:themeColor="background2" w:themeShade="BF"/>
+        </w:rPr>
         <w:t>The word “data” is plural, not singular.</w:t>
       </w:r>
     </w:p>
     <w:p>
       <w:pPr>
         <w:pStyle w:val="bulletlist"/>
-      </w:pPr>
-      <w:r>
+        <w:rPr>
+          <w:color w:val="AEAAAA" w:themeColor="background2" w:themeShade="BF"/>
+        </w:rPr>
+      </w:pPr>
+      <w:r>
+        <w:rPr>
+          <w:color w:val="AEAAAA" w:themeColor="background2" w:themeShade="BF"/>
+        </w:rPr>
         <w:t xml:space="preserve">The subscript for the permeability of vacuum </w:t>
       </w:r>
       <w:r>
@@ -2601,102 +2818,173 @@
           <w:i/>
           <w:iCs/>
           <w:snapToGrid w:val="0"/>
+          <w:color w:val="AEAAAA" w:themeColor="background2" w:themeShade="BF"/>
         </w:rPr>
         <w:t></w:t>
       </w:r>
       <w:r>
         <w:rPr>
+          <w:color w:val="AEAAAA" w:themeColor="background2" w:themeShade="BF"/>
           <w:vertAlign w:val="subscript"/>
         </w:rPr>
         <w:t>0</w:t>
       </w:r>
       <w:r>
+        <w:rPr>
+          <w:color w:val="AEAAAA" w:themeColor="background2" w:themeShade="BF"/>
+        </w:rPr>
         <w:t>, and other common scientific constants, is zero with subscript formatting, not a lowercase letter “o”.</w:t>
       </w:r>
     </w:p>
     <w:p>
       <w:pPr>
         <w:pStyle w:val="bulletlist"/>
-      </w:pPr>
-      <w:r>
+        <w:rPr>
+          <w:color w:val="AEAAAA" w:themeColor="background2" w:themeShade="BF"/>
+        </w:rPr>
+      </w:pPr>
+      <w:r>
+        <w:rPr>
+          <w:color w:val="AEAAAA" w:themeColor="background2" w:themeShade="BF"/>
+        </w:rPr>
         <w:t xml:space="preserve">In American </w:t>
       </w:r>
       <w:r>
+        <w:rPr>
+          <w:color w:val="AEAAAA" w:themeColor="background2" w:themeShade="BF"/>
+        </w:rPr>
         <w:t>English, commas, semi</w:t>
       </w:r>
       <w:r>
+        <w:rPr>
+          <w:color w:val="AEAAAA" w:themeColor="background2" w:themeShade="BF"/>
+        </w:rPr>
         <w:t>colons, periods, question and exclamation marks are located within quotation marks only when a complete thought or name is cited, such as a title or full quotation. When quotation marks are used, instead of a bold or italic typeface, to highlight a word or phrase, punctuation should appear outside of the quotation marks. A parenthetical phrase or statement at the end of a sentence is punctuated outside of the closing parenthesis (like this). (A parenthetical sentence is punctuated within the parentheses.)</w:t>
       </w:r>
     </w:p>
     <w:p>
       <w:pPr>
         <w:pStyle w:val="bulletlist"/>
-      </w:pPr>
-      <w:r>
+        <w:rPr>
+          <w:color w:val="AEAAAA" w:themeColor="background2" w:themeShade="BF"/>
+        </w:rPr>
+      </w:pPr>
+      <w:r>
+        <w:rPr>
+          <w:color w:val="AEAAAA" w:themeColor="background2" w:themeShade="BF"/>
+        </w:rPr>
         <w:t>A graph within a graph is an “inset”, not an “insert”. The word alternatively is preferred to the word “alternately” (unless you really mean something that alternates).</w:t>
       </w:r>
     </w:p>
     <w:p>
       <w:pPr>
         <w:pStyle w:val="bulletlist"/>
-      </w:pPr>
-      <w:r>
+        <w:rPr>
+          <w:color w:val="AEAAAA" w:themeColor="background2" w:themeShade="BF"/>
+        </w:rPr>
+      </w:pPr>
+      <w:r>
+        <w:rPr>
+          <w:color w:val="AEAAAA" w:themeColor="background2" w:themeShade="BF"/>
+        </w:rPr>
         <w:t>Do not use the word “essentially” to mean “approximately” or “effectively”.</w:t>
       </w:r>
     </w:p>
     <w:p>
       <w:pPr>
         <w:pStyle w:val="bulletlist"/>
-      </w:pPr>
-      <w:r>
+        <w:rPr>
+          <w:color w:val="AEAAAA" w:themeColor="background2" w:themeShade="BF"/>
+        </w:rPr>
+      </w:pPr>
+      <w:r>
+        <w:rPr>
+          <w:color w:val="AEAAAA" w:themeColor="background2" w:themeShade="BF"/>
+        </w:rPr>
         <w:t>In your paper title, if the words “that uses” can accurately replace the word “using”, capitalize the “u”; if not, keep using lower-cased.</w:t>
       </w:r>
     </w:p>
     <w:p>
       <w:pPr>
         <w:pStyle w:val="bulletlist"/>
-      </w:pPr>
-      <w:r>
+        <w:rPr>
+          <w:color w:val="AEAAAA" w:themeColor="background2" w:themeShade="BF"/>
+        </w:rPr>
+      </w:pPr>
+      <w:r>
+        <w:rPr>
+          <w:color w:val="AEAAAA" w:themeColor="background2" w:themeShade="BF"/>
+        </w:rPr>
         <w:t>Be aware of the different meanings of the homophones “affect” and “effect”, “complement” and “compliment”, “discreet” and “discrete”, “principal” and “principle”.</w:t>
       </w:r>
     </w:p>
     <w:p>
       <w:pPr>
         <w:pStyle w:val="bulletlist"/>
-      </w:pPr>
-      <w:r>
+        <w:rPr>
+          <w:color w:val="AEAAAA" w:themeColor="background2" w:themeShade="BF"/>
+        </w:rPr>
+      </w:pPr>
+      <w:r>
+        <w:rPr>
+          <w:color w:val="AEAAAA" w:themeColor="background2" w:themeShade="BF"/>
+        </w:rPr>
         <w:t>Do not confuse “imply” and “infer”.</w:t>
       </w:r>
     </w:p>
     <w:p>
       <w:pPr>
         <w:pStyle w:val="bulletlist"/>
-      </w:pPr>
-      <w:r>
+        <w:rPr>
+          <w:color w:val="AEAAAA" w:themeColor="background2" w:themeShade="BF"/>
+        </w:rPr>
+      </w:pPr>
+      <w:r>
+        <w:rPr>
+          <w:color w:val="AEAAAA" w:themeColor="background2" w:themeShade="BF"/>
+        </w:rPr>
         <w:t>The prefix “non” is not a word; it should be joined to the word it modifies, usually without a hyphen.</w:t>
       </w:r>
     </w:p>
     <w:p>
       <w:pPr>
         <w:pStyle w:val="bulletlist"/>
-      </w:pPr>
-      <w:r>
+        <w:rPr>
+          <w:color w:val="AEAAAA" w:themeColor="background2" w:themeShade="BF"/>
+        </w:rPr>
+      </w:pPr>
+      <w:r>
+        <w:rPr>
+          <w:color w:val="AEAAAA" w:themeColor="background2" w:themeShade="BF"/>
+        </w:rPr>
         <w:t>There is no period after the “et” in the Latin abbreviation “et al.”.</w:t>
       </w:r>
     </w:p>
     <w:p>
       <w:pPr>
         <w:pStyle w:val="bulletlist"/>
-      </w:pPr>
-      <w:r>
+        <w:rPr>
+          <w:color w:val="AEAAAA" w:themeColor="background2" w:themeShade="BF"/>
+        </w:rPr>
+      </w:pPr>
+      <w:r>
+        <w:rPr>
+          <w:color w:val="AEAAAA" w:themeColor="background2" w:themeShade="BF"/>
+        </w:rPr>
         <w:t>The abbreviation “i.e.” means “that is”, and the abbreviation “e.g.” means “for example”.</w:t>
       </w:r>
     </w:p>
     <w:p>
       <w:pPr>
         <w:pStyle w:val="BodyText"/>
-      </w:pPr>
-      <w:r>
+        <w:rPr>
+          <w:color w:val="AEAAAA" w:themeColor="background2" w:themeShade="BF"/>
+        </w:rPr>
+      </w:pPr>
+      <w:r>
+        <w:rPr>
+          <w:color w:val="AEAAAA" w:themeColor="background2" w:themeShade="BF"/>
+        </w:rPr>
         <w:t>An excellent style manual for science writers is [7].</w:t>
       </w:r>
     </w:p>
@@ -2884,33 +3172,42 @@
     <w:p>
       <w:pPr>
         <w:pStyle w:val="Heading2"/>
-      </w:pPr>
-      <w:r>
-        <w:t>Authors</w:t>
-      </w:r>
-      <w:r>
-        <w:t xml:space="preserve"> and Affiliations</w:t>
+        <w:rPr>
+          <w:color w:val="AEAAAA" w:themeColor="background2" w:themeShade="BF"/>
+        </w:rPr>
+      </w:pPr>
+      <w:r>
+        <w:rPr>
+          <w:color w:val="AEAAAA" w:themeColor="background2" w:themeShade="BF"/>
+        </w:rPr>
+        <w:t>Authors and Affiliations</w:t>
       </w:r>
     </w:p>
     <w:p>
       <w:pPr>
         <w:pStyle w:val="BodyText"/>
+        <w:rPr>
+          <w:color w:val="AEAAAA" w:themeColor="background2" w:themeShade="BF"/>
+        </w:rPr>
       </w:pPr>
       <w:r>
         <w:rPr>
           <w:b/>
+          <w:color w:val="AEAAAA" w:themeColor="background2" w:themeShade="BF"/>
         </w:rPr>
         <w:t xml:space="preserve">The template is </w:t>
       </w:r>
       <w:r>
         <w:rPr>
           <w:b/>
+          <w:color w:val="AEAAAA" w:themeColor="background2" w:themeShade="BF"/>
         </w:rPr>
         <w:t>designed</w:t>
       </w:r>
       <w:r>
         <w:rPr>
           <w:b/>
+          <w:color w:val="AEAAAA" w:themeColor="background2" w:themeShade="BF"/>
           <w:lang w:val="en-US"/>
         </w:rPr>
         <w:t xml:space="preserve"> for,</w:t>
@@ -2918,12 +3215,14 @@
       <w:r>
         <w:rPr>
           <w:b/>
+          <w:color w:val="AEAAAA" w:themeColor="background2" w:themeShade="BF"/>
         </w:rPr>
         <w:t xml:space="preserve"> but not limited to</w:t>
       </w:r>
       <w:r>
         <w:rPr>
           <w:b/>
+          <w:color w:val="AEAAAA" w:themeColor="background2" w:themeShade="BF"/>
           <w:lang w:val="en-US"/>
         </w:rPr>
         <w:t>,</w:t>
@@ -2931,6 +3230,7 @@
       <w:r>
         <w:rPr>
           <w:b/>
+          <w:color w:val="AEAAAA" w:themeColor="background2" w:themeShade="BF"/>
           <w:lang w:val="en-US"/>
         </w:rPr>
         <w:t xml:space="preserve"> </w:t>
@@ -2938,6 +3238,7 @@
       <w:r>
         <w:rPr>
           <w:b/>
+          <w:color w:val="AEAAAA" w:themeColor="background2" w:themeShade="BF"/>
           <w:lang w:val="en-US"/>
         </w:rPr>
         <w:t>six</w:t>
@@ -2945,51 +3246,62 @@
       <w:r>
         <w:rPr>
           <w:b/>
+          <w:color w:val="AEAAAA" w:themeColor="background2" w:themeShade="BF"/>
           <w:lang w:val="en-US"/>
         </w:rPr>
         <w:t xml:space="preserve"> authors.</w:t>
       </w:r>
       <w:r>
         <w:rPr>
+          <w:color w:val="AEAAAA" w:themeColor="background2" w:themeShade="BF"/>
           <w:lang w:val="en-US"/>
         </w:rPr>
         <w:t xml:space="preserve"> </w:t>
       </w:r>
       <w:r>
         <w:rPr>
+          <w:color w:val="AEAAAA" w:themeColor="background2" w:themeShade="BF"/>
           <w:lang w:val="en-US"/>
         </w:rPr>
         <w:t xml:space="preserve">A minimum of one author is required for all conference articles. </w:t>
       </w:r>
       <w:r>
-        <w:t>Author names should be listed starting from left to right and then moving down to the next line. This is the author sequence that will be used in future citations and by indexing services.</w:t>
-      </w:r>
-      <w:r>
+        <w:rPr>
+          <w:color w:val="AEAAAA" w:themeColor="background2" w:themeShade="BF"/>
+        </w:rPr>
+        <w:t>Author names should be listed starting from left to right and then moving down to the next line. This is the author sequence that will be used in future citations and by indexing services. Names should not be listed in columns nor group by affiliation.</w:t>
+      </w:r>
+      <w:r>
+        <w:rPr>
+          <w:color w:val="AEAAAA" w:themeColor="background2" w:themeShade="BF"/>
+          <w:lang w:val="en-US"/>
+        </w:rPr>
         <w:t xml:space="preserve"> </w:t>
       </w:r>
       <w:r>
-        <w:t>Names should not be listed in columns nor group by affiliation.</w:t>
-      </w:r>
-      <w:r>
-        <w:rPr>
-          <w:lang w:val="en-US"/>
-        </w:rPr>
-        <w:t xml:space="preserve"> </w:t>
-      </w:r>
-      <w:r>
+        <w:rPr>
+          <w:color w:val="AEAAAA" w:themeColor="background2" w:themeShade="BF"/>
+        </w:rPr>
         <w:t>Please keep your affiliations as succinct as possible (for example, do not differentiate among departments of the same organization).</w:t>
       </w:r>
     </w:p>
     <w:p>
       <w:pPr>
         <w:pStyle w:val="Heading3"/>
-      </w:pPr>
-      <w:r>
+        <w:rPr>
+          <w:color w:val="AEAAAA" w:themeColor="background2" w:themeShade="BF"/>
+        </w:rPr>
+      </w:pPr>
+      <w:r>
+        <w:rPr>
+          <w:color w:val="AEAAAA" w:themeColor="background2" w:themeShade="BF"/>
+        </w:rPr>
         <w:t xml:space="preserve">For papers with more than six authors: </w:t>
       </w:r>
       <w:r>
         <w:rPr>
           <w:i w:val="0"/>
+          <w:color w:val="AEAAAA" w:themeColor="background2" w:themeShade="BF"/>
         </w:rPr>
         <w:t>Add author names horizontally, moving to a third row if needed for more than 8 authors.</w:t>
       </w:r>
@@ -2997,25 +3309,44 @@
     <w:p>
       <w:pPr>
         <w:pStyle w:val="Heading3"/>
-      </w:pPr>
-      <w:r>
+        <w:rPr>
+          <w:color w:val="AEAAAA" w:themeColor="background2" w:themeShade="BF"/>
+        </w:rPr>
+      </w:pPr>
+      <w:r>
+        <w:rPr>
+          <w:color w:val="AEAAAA" w:themeColor="background2" w:themeShade="BF"/>
+        </w:rPr>
         <w:t xml:space="preserve">For </w:t>
       </w:r>
       <w:r>
+        <w:rPr>
+          <w:color w:val="AEAAAA" w:themeColor="background2" w:themeShade="BF"/>
+        </w:rPr>
         <w:t xml:space="preserve">papers with less than </w:t>
       </w:r>
       <w:r>
+        <w:rPr>
+          <w:color w:val="AEAAAA" w:themeColor="background2" w:themeShade="BF"/>
+        </w:rPr>
         <w:t>six</w:t>
       </w:r>
       <w:r>
+        <w:rPr>
+          <w:color w:val="AEAAAA" w:themeColor="background2" w:themeShade="BF"/>
+        </w:rPr>
         <w:t xml:space="preserve"> authors</w:t>
       </w:r>
       <w:r>
+        <w:rPr>
+          <w:color w:val="AEAAAA" w:themeColor="background2" w:themeShade="BF"/>
+        </w:rPr>
         <w:t xml:space="preserve">: </w:t>
       </w:r>
       <w:r>
         <w:rPr>
           <w:i w:val="0"/>
+          <w:color w:val="AEAAAA" w:themeColor="background2" w:themeShade="BF"/>
         </w:rPr>
         <w:t>To change the default, adjust the template as follows.</w:t>
       </w:r>
@@ -3023,16 +3354,20 @@
     <w:p>
       <w:pPr>
         <w:pStyle w:val="Heading4"/>
-      </w:pPr>
-      <w:r>
-        <w:t>Selection</w:t>
-      </w:r>
-      <w:r>
-        <w:t xml:space="preserve">: </w:t>
+        <w:rPr>
+          <w:color w:val="AEAAAA" w:themeColor="background2" w:themeShade="BF"/>
+        </w:rPr>
+      </w:pPr>
+      <w:r>
+        <w:rPr>
+          <w:color w:val="AEAAAA" w:themeColor="background2" w:themeShade="BF"/>
+        </w:rPr>
+        <w:t xml:space="preserve">Selection: </w:t>
       </w:r>
       <w:r>
         <w:rPr>
           <w:i w:val="0"/>
+          <w:color w:val="AEAAAA" w:themeColor="background2" w:themeShade="BF"/>
         </w:rPr>
         <w:t>Highlight all author and affiliation lines.</w:t>
       </w:r>
@@ -3040,29 +3375,35 @@
     <w:p>
       <w:pPr>
         <w:pStyle w:val="Heading4"/>
-      </w:pPr>
-      <w:r>
+        <w:rPr>
+          <w:color w:val="AEAAAA" w:themeColor="background2" w:themeShade="BF"/>
+        </w:rPr>
+      </w:pPr>
+      <w:r>
+        <w:rPr>
+          <w:color w:val="AEAAAA" w:themeColor="background2" w:themeShade="BF"/>
+        </w:rPr>
         <w:lastRenderedPageBreak/>
-        <w:t>Change number of columns:</w:t>
-      </w:r>
-      <w:r>
-        <w:t xml:space="preserve"> </w:t>
+        <w:t xml:space="preserve">Change number of columns: </w:t>
       </w:r>
       <w:r>
         <w:rPr>
           <w:i w:val="0"/>
+          <w:color w:val="AEAAAA" w:themeColor="background2" w:themeShade="BF"/>
         </w:rPr>
         <w:t xml:space="preserve">Select the Columns icon from the MS Word Standard toolbar and then select </w:t>
       </w:r>
       <w:r>
         <w:rPr>
           <w:i w:val="0"/>
+          <w:color w:val="AEAAAA" w:themeColor="background2" w:themeShade="BF"/>
         </w:rPr>
         <w:t>the correct number of columns</w:t>
       </w:r>
       <w:r>
         <w:rPr>
           <w:i w:val="0"/>
+          <w:color w:val="AEAAAA" w:themeColor="background2" w:themeShade="BF"/>
         </w:rPr>
         <w:t xml:space="preserve"> from the selection palette.</w:t>
       </w:r>
@@ -3072,20 +3413,26 @@
         <w:pStyle w:val="Heading4"/>
         <w:rPr>
           <w:i w:val="0"/>
-        </w:rPr>
-      </w:pPr>
-      <w:r>
+          <w:color w:val="AEAAAA" w:themeColor="background2" w:themeShade="BF"/>
+        </w:rPr>
+      </w:pPr>
+      <w:r>
+        <w:rPr>
+          <w:color w:val="AEAAAA" w:themeColor="background2" w:themeShade="BF"/>
+        </w:rPr>
         <w:t xml:space="preserve">Deletion: </w:t>
       </w:r>
       <w:r>
         <w:rPr>
           <w:i w:val="0"/>
+          <w:color w:val="AEAAAA" w:themeColor="background2" w:themeShade="BF"/>
         </w:rPr>
         <w:t xml:space="preserve">Delete the author and affiliation lines for the </w:t>
       </w:r>
       <w:r>
         <w:rPr>
           <w:i w:val="0"/>
+          <w:color w:val="AEAAAA" w:themeColor="background2" w:themeShade="BF"/>
         </w:rPr>
         <w:t>extra authors.</w:t>
       </w:r>
@@ -3097,65 +3444,103 @@
           <w:i/>
           <w:iCs/>
           <w:noProof/>
+          <w:color w:val="AEAAAA" w:themeColor="background2" w:themeShade="BF"/>
         </w:rPr>
       </w:pPr>
     </w:p>
     <w:p>
       <w:pPr>
         <w:pStyle w:val="Heading2"/>
-      </w:pPr>
-      <w:r>
-        <w:t>Identify</w:t>
-      </w:r>
-      <w:r>
-        <w:t xml:space="preserve"> the Headings</w:t>
+        <w:rPr>
+          <w:color w:val="AEAAAA" w:themeColor="background2" w:themeShade="BF"/>
+        </w:rPr>
+      </w:pPr>
+      <w:r>
+        <w:rPr>
+          <w:color w:val="AEAAAA" w:themeColor="background2" w:themeShade="BF"/>
+        </w:rPr>
+        <w:t>Identify the Headings</w:t>
       </w:r>
     </w:p>
     <w:p>
       <w:pPr>
         <w:pStyle w:val="BodyText"/>
-      </w:pPr>
-      <w:r>
+        <w:rPr>
+          <w:color w:val="AEAAAA" w:themeColor="background2" w:themeShade="BF"/>
+        </w:rPr>
+      </w:pPr>
+      <w:r>
+        <w:rPr>
+          <w:color w:val="AEAAAA" w:themeColor="background2" w:themeShade="BF"/>
+        </w:rPr>
         <w:t>Headings, or heads, are organizational devices that guide the reader through your paper. There are two types: component heads and text heads.</w:t>
       </w:r>
     </w:p>
     <w:p>
       <w:pPr>
         <w:pStyle w:val="BodyText"/>
-      </w:pPr>
-      <w:r>
+        <w:rPr>
+          <w:color w:val="AEAAAA" w:themeColor="background2" w:themeShade="BF"/>
+        </w:rPr>
+      </w:pPr>
+      <w:r>
+        <w:rPr>
+          <w:color w:val="AEAAAA" w:themeColor="background2" w:themeShade="BF"/>
+        </w:rPr>
         <w:t>Component heads identify the different components of your paper and are not topically subordinate to each other. Examples include Acknowledgments and References and, for these, the correct style to use is “Heading 5”. Use “figure caption” for your Figure captions, and “table head” for your table title. Run-in heads, such as “Abstract”, will require you to apply a style (in this case, italic) in addition to the style provided by the drop down menu to differentiate the head from the text.</w:t>
       </w:r>
     </w:p>
     <w:p>
       <w:pPr>
         <w:pStyle w:val="BodyText"/>
-      </w:pPr>
-      <w:r>
+        <w:rPr>
+          <w:color w:val="AEAAAA" w:themeColor="background2" w:themeShade="BF"/>
+        </w:rPr>
+      </w:pPr>
+      <w:r>
+        <w:rPr>
+          <w:color w:val="AEAAAA" w:themeColor="background2" w:themeShade="BF"/>
+        </w:rPr>
         <w:t>Text heads organize the topics on a relational, hierarchical basis. For example, the paper title is the primary text head because all subsequent material relates and elaborates on this one topic. If there are two or more sub-topics, the next level head (uppercase Roman numerals) should be used and, conversely, if there are not at least two sub-topics, then no subheads should be introduced. Styles named “Heading 1”, “Heading 2”, “Heading 3”, and “Heading 4” are prescribed.</w:t>
       </w:r>
     </w:p>
     <w:p>
       <w:pPr>
         <w:pStyle w:val="Heading2"/>
-      </w:pPr>
-      <w:r>
+        <w:rPr>
+          <w:color w:val="AEAAAA" w:themeColor="background2" w:themeShade="BF"/>
+        </w:rPr>
+      </w:pPr>
+      <w:r>
+        <w:rPr>
+          <w:color w:val="AEAAAA" w:themeColor="background2" w:themeShade="BF"/>
+        </w:rPr>
         <w:t>Figures and Tables</w:t>
       </w:r>
     </w:p>
     <w:p>
       <w:pPr>
         <w:pStyle w:val="Heading4"/>
-      </w:pPr>
-      <w:r>
+        <w:rPr>
+          <w:color w:val="AEAAAA" w:themeColor="background2" w:themeShade="BF"/>
+        </w:rPr>
+      </w:pPr>
+      <w:r>
+        <w:rPr>
+          <w:color w:val="AEAAAA" w:themeColor="background2" w:themeShade="BF"/>
+        </w:rPr>
         <w:t xml:space="preserve"> </w:t>
       </w:r>
       <w:r>
+        <w:rPr>
+          <w:color w:val="AEAAAA" w:themeColor="background2" w:themeShade="BF"/>
+        </w:rPr>
         <w:t xml:space="preserve">Positioning Figures and Tables: </w:t>
       </w:r>
       <w:r>
         <w:rPr>
           <w:i w:val="0"/>
+          <w:color w:val="AEAAAA" w:themeColor="background2" w:themeShade="BF"/>
         </w:rPr>
         <w:t>Place figures and tables at the top and bottom of columns. Avoid placing them in the middle of columns. Large figures and tables may span across both columns. Figure captions should be below the figures; table heads should appear above the tables. Insert figures and tables after they are cited in the text. Use the abbreviation “Fig. 1”, even at the beginning of a sentence.</w:t>
       </w:r>
@@ -3163,8 +3548,14 @@
     <w:p>
       <w:pPr>
         <w:pStyle w:val="tablehead"/>
-      </w:pPr>
-      <w:r>
+        <w:rPr>
+          <w:color w:val="AEAAAA" w:themeColor="background2" w:themeShade="BF"/>
+        </w:rPr>
+      </w:pPr>
+      <w:r>
+        <w:rPr>
+          <w:color w:val="AEAAAA" w:themeColor="background2" w:themeShade="BF"/>
+        </w:rPr>
         <w:t>Table Type Styles</w:t>
       </w:r>
     </w:p>
@@ -3205,8 +3596,14 @@
           <w:p>
             <w:pPr>
               <w:pStyle w:val="tablecolhead"/>
+              <w:rPr>
+                <w:color w:val="AEAAAA" w:themeColor="background2" w:themeShade="BF"/>
+              </w:rPr>
             </w:pPr>
             <w:r>
+              <w:rPr>
+                <w:color w:val="AEAAAA" w:themeColor="background2" w:themeShade="BF"/>
+              </w:rPr>
               <w:t>Table Head</w:t>
             </w:r>
           </w:p>
@@ -3220,8 +3617,14 @@
           <w:p>
             <w:pPr>
               <w:pStyle w:val="tablecolhead"/>
+              <w:rPr>
+                <w:color w:val="AEAAAA" w:themeColor="background2" w:themeShade="BF"/>
+              </w:rPr>
             </w:pPr>
             <w:r>
+              <w:rPr>
+                <w:color w:val="AEAAAA" w:themeColor="background2" w:themeShade="BF"/>
+              </w:rPr>
               <w:t>Table Column Head</w:t>
             </w:r>
           </w:p>
@@ -3242,6 +3645,7 @@
           <w:p>
             <w:pPr>
               <w:rPr>
+                <w:color w:val="AEAAAA" w:themeColor="background2" w:themeShade="BF"/>
                 <w:sz w:val="16"/>
                 <w:szCs w:val="16"/>
               </w:rPr>
@@ -3256,8 +3660,14 @@
           <w:p>
             <w:pPr>
               <w:pStyle w:val="tablecolsubhead"/>
+              <w:rPr>
+                <w:color w:val="AEAAAA" w:themeColor="background2" w:themeShade="BF"/>
+              </w:rPr>
             </w:pPr>
             <w:r>
+              <w:rPr>
+                <w:color w:val="AEAAAA" w:themeColor="background2" w:themeShade="BF"/>
+              </w:rPr>
               <w:t>Table column subhead</w:t>
             </w:r>
           </w:p>
@@ -3270,8 +3680,14 @@
           <w:p>
             <w:pPr>
               <w:pStyle w:val="tablecolsubhead"/>
+              <w:rPr>
+                <w:color w:val="AEAAAA" w:themeColor="background2" w:themeShade="BF"/>
+              </w:rPr>
             </w:pPr>
             <w:r>
+              <w:rPr>
+                <w:color w:val="AEAAAA" w:themeColor="background2" w:themeShade="BF"/>
+              </w:rPr>
               <w:t>Subhead</w:t>
             </w:r>
           </w:p>
@@ -3284,8 +3700,14 @@
           <w:p>
             <w:pPr>
               <w:pStyle w:val="tablecolsubhead"/>
+              <w:rPr>
+                <w:color w:val="AEAAAA" w:themeColor="background2" w:themeShade="BF"/>
+              </w:rPr>
             </w:pPr>
             <w:r>
+              <w:rPr>
+                <w:color w:val="AEAAAA" w:themeColor="background2" w:themeShade="BF"/>
+              </w:rPr>
               <w:t>Subhead</w:t>
             </w:r>
           </w:p>
@@ -3305,11 +3727,15 @@
             <w:pPr>
               <w:pStyle w:val="tablecopy"/>
               <w:rPr>
+                <w:color w:val="AEAAAA" w:themeColor="background2" w:themeShade="BF"/>
                 <w:sz w:val="8"/>
                 <w:szCs w:val="8"/>
               </w:rPr>
             </w:pPr>
             <w:r>
+              <w:rPr>
+                <w:color w:val="AEAAAA" w:themeColor="background2" w:themeShade="BF"/>
+              </w:rPr>
               <w:t>copy</w:t>
             </w:r>
           </w:p>
@@ -3322,12 +3748,19 @@
           <w:p>
             <w:pPr>
               <w:pStyle w:val="tablecopy"/>
+              <w:rPr>
+                <w:color w:val="AEAAAA" w:themeColor="background2" w:themeShade="BF"/>
+              </w:rPr>
             </w:pPr>
             <w:r>
+              <w:rPr>
+                <w:color w:val="AEAAAA" w:themeColor="background2" w:themeShade="BF"/>
+              </w:rPr>
               <w:t>More table copy</w:t>
             </w:r>
             <w:r>
               <w:rPr>
+                <w:color w:val="AEAAAA" w:themeColor="background2" w:themeShade="BF"/>
                 <w:vertAlign w:val="superscript"/>
               </w:rPr>
               <w:t>a</w:t>
@@ -3342,6 +3775,7 @@
           <w:p>
             <w:pPr>
               <w:rPr>
+                <w:color w:val="AEAAAA" w:themeColor="background2" w:themeShade="BF"/>
                 <w:sz w:val="16"/>
                 <w:szCs w:val="16"/>
               </w:rPr>
@@ -3356,6 +3790,7 @@
           <w:p>
             <w:pPr>
               <w:rPr>
+                <w:color w:val="AEAAAA" w:themeColor="background2" w:themeShade="BF"/>
                 <w:sz w:val="16"/>
                 <w:szCs w:val="16"/>
               </w:rPr>
@@ -3367,57 +3802,47 @@
     <w:p>
       <w:pPr>
         <w:pStyle w:val="tablefootnote"/>
-      </w:pPr>
-      <w:r>
-        <w:t xml:space="preserve">Sample </w:t>
-      </w:r>
-      <w:r>
-        <w:t>of</w:t>
-      </w:r>
-      <w:r>
-        <w:t xml:space="preserve"> a </w:t>
-      </w:r>
-      <w:r>
-        <w:t>Table</w:t>
-      </w:r>
-      <w:r>
-        <w:t xml:space="preserve"> </w:t>
-      </w:r>
-      <w:r>
-        <w:t>footnote</w:t>
-      </w:r>
-      <w:r>
-        <w:t xml:space="preserve">. </w:t>
-      </w:r>
-      <w:r>
-        <w:t>(</w:t>
+        <w:rPr>
+          <w:color w:val="AEAAAA" w:themeColor="background2" w:themeShade="BF"/>
+        </w:rPr>
+      </w:pPr>
+      <w:r>
+        <w:rPr>
+          <w:color w:val="AEAAAA" w:themeColor="background2" w:themeShade="BF"/>
+        </w:rPr>
+        <w:t>Sample of a Table footnote. (</w:t>
       </w:r>
       <w:r>
         <w:rPr>
           <w:i/>
+          <w:color w:val="AEAAAA" w:themeColor="background2" w:themeShade="BF"/>
         </w:rPr>
         <w:t>Table footnote</w:t>
       </w:r>
       <w:r>
+        <w:rPr>
+          <w:color w:val="AEAAAA" w:themeColor="background2" w:themeShade="BF"/>
+        </w:rPr>
         <w:t>)</w:t>
       </w:r>
     </w:p>
     <w:p>
       <w:pPr>
         <w:pStyle w:val="figurecaption"/>
-      </w:pPr>
-      <w:r>
-        <w:t xml:space="preserve">Example of a figure </w:t>
-      </w:r>
-      <w:r>
-        <w:t>caption</w:t>
-      </w:r>
-      <w:r>
-        <w:t xml:space="preserve">. </w:t>
+        <w:rPr>
+          <w:color w:val="AEAAAA" w:themeColor="background2" w:themeShade="BF"/>
+        </w:rPr>
+      </w:pPr>
+      <w:r>
+        <w:rPr>
+          <w:color w:val="AEAAAA" w:themeColor="background2" w:themeShade="BF"/>
+        </w:rPr>
+        <w:t xml:space="preserve">Example of a figure caption. </w:t>
       </w:r>
       <w:r>
         <w:rPr>
           <w:iCs/>
+          <w:color w:val="AEAAAA" w:themeColor="background2" w:themeShade="BF"/>
         </w:rPr>
         <w:t>(</w:t>
       </w:r>
@@ -3425,12 +3850,14 @@
         <w:rPr>
           <w:i/>
           <w:iCs/>
+          <w:color w:val="AEAAAA" w:themeColor="background2" w:themeShade="BF"/>
         </w:rPr>
         <w:t>figure caption</w:t>
       </w:r>
       <w:r>
         <w:rPr>
           <w:iCs/>
+          <w:color w:val="AEAAAA" w:themeColor="background2" w:themeShade="BF"/>
         </w:rPr>
         <w:t>)</w:t>
       </w:r>
@@ -3438,31 +3865,41 @@
     <w:p>
       <w:pPr>
         <w:pStyle w:val="BodyText"/>
-      </w:pPr>
-      <w:r>
+        <w:rPr>
+          <w:color w:val="AEAAAA" w:themeColor="background2" w:themeShade="BF"/>
+        </w:rPr>
+      </w:pPr>
+      <w:r>
+        <w:rPr>
+          <w:color w:val="AEAAAA" w:themeColor="background2" w:themeShade="BF"/>
+        </w:rPr>
         <w:t>Figure Labels: Use 8 point Times New Roman for Figure labels. Use words rather than symbols or abbreviations when writing Figure axis labels to avoid confusing the reader. As an example, write the quantity “Magnetization”, or “Magnetization, M”, not just “M”. If including units in the label, present them within parentheses. Do not label axes only with units. In the example, write “Magnetization (A/m)” or “Magnetization {A[m(1)]}”, not just “A/m”. Do not label axes</w:t>
       </w:r>
       <w:r>
-        <w:t xml:space="preserve"> </w:t>
-      </w:r>
-      <w:r>
-        <w:t>with a ratio of quantities and units. For example, write “Temperature (K)”, not “Temperature/K”.</w:t>
+        <w:rPr>
+          <w:color w:val="AEAAAA" w:themeColor="background2" w:themeShade="BF"/>
+        </w:rPr>
+        <w:t xml:space="preserve"> with a ratio of quantities and units. For example, write “Temperature (K)”, not “Temperature/K”.</w:t>
       </w:r>
     </w:p>
     <w:p>
       <w:pPr>
         <w:pStyle w:val="Heading5"/>
-      </w:pPr>
-      <w:r>
-        <w:t>Acknowledgment</w:t>
-      </w:r>
-      <w:r>
-        <w:t xml:space="preserve"> </w:t>
+        <w:rPr>
+          <w:color w:val="AEAAAA" w:themeColor="background2" w:themeShade="BF"/>
+        </w:rPr>
+      </w:pPr>
+      <w:r>
+        <w:rPr>
+          <w:color w:val="AEAAAA" w:themeColor="background2" w:themeShade="BF"/>
+        </w:rPr>
+        <w:t xml:space="preserve">Acknowledgment </w:t>
       </w:r>
       <w:r>
         <w:rPr>
           <w:i/>
           <w:iCs/>
+          <w:color w:val="AEAAAA" w:themeColor="background2" w:themeShade="BF"/>
         </w:rPr>
         <w:t>(</w:t>
       </w:r>
@@ -3471,6 +3908,7 @@
           <w:i/>
           <w:iCs/>
           <w:smallCaps w:val="0"/>
+          <w:color w:val="AEAAAA" w:themeColor="background2" w:themeShade="BF"/>
         </w:rPr>
         <w:t>Heading 5</w:t>
       </w:r>
@@ -3478,6 +3916,7 @@
         <w:rPr>
           <w:i/>
           <w:iCs/>
+          <w:color w:val="AEAAAA" w:themeColor="background2" w:themeShade="BF"/>
         </w:rPr>
         <w:t>)</w:t>
       </w:r>
@@ -3485,123 +3924,204 @@
     <w:p>
       <w:pPr>
         <w:pStyle w:val="BodyText"/>
-      </w:pPr>
-      <w:r>
+        <w:rPr>
+          <w:color w:val="AEAAAA" w:themeColor="background2" w:themeShade="BF"/>
+        </w:rPr>
+      </w:pPr>
+      <w:r>
+        <w:rPr>
+          <w:color w:val="AEAAAA" w:themeColor="background2" w:themeShade="BF"/>
+        </w:rPr>
         <w:t>The preferred spelling of the word “acknowledgment” in America is without an “e” after the “g</w:t>
       </w:r>
       <w:r>
+        <w:rPr>
+          <w:color w:val="AEAAAA" w:themeColor="background2" w:themeShade="BF"/>
+        </w:rPr>
         <w:t>”. Avoid the stilted expression “</w:t>
       </w:r>
       <w:proofErr w:type="spellStart"/>
       <w:r>
         <w:rPr>
+          <w:color w:val="AEAAAA" w:themeColor="background2" w:themeShade="BF"/>
           <w:lang w:val="en-US"/>
         </w:rPr>
         <w:t>o</w:t>
       </w:r>
       <w:r>
+        <w:rPr>
+          <w:color w:val="AEAAAA" w:themeColor="background2" w:themeShade="BF"/>
+        </w:rPr>
         <w:t>ne</w:t>
       </w:r>
       <w:proofErr w:type="spellEnd"/>
       <w:r>
+        <w:rPr>
+          <w:color w:val="AEAAAA" w:themeColor="background2" w:themeShade="BF"/>
+        </w:rPr>
         <w:t xml:space="preserve"> of us (R. B. G.) thanks </w:t>
       </w:r>
       <w:r>
+        <w:rPr>
+          <w:color w:val="AEAAAA" w:themeColor="background2" w:themeShade="BF"/>
+        </w:rPr>
         <w:t>...</w:t>
       </w:r>
       <w:r>
         <w:rPr>
+          <w:color w:val="AEAAAA" w:themeColor="background2" w:themeShade="BF"/>
           <w:lang w:val="en-US"/>
         </w:rPr>
         <w:t xml:space="preserve">”.  </w:t>
       </w:r>
       <w:r>
+        <w:rPr>
+          <w:color w:val="AEAAAA" w:themeColor="background2" w:themeShade="BF"/>
+        </w:rPr>
         <w:t>Instead, try “R. B. G. thanks</w:t>
       </w:r>
       <w:r>
+        <w:rPr>
+          <w:color w:val="AEAAAA" w:themeColor="background2" w:themeShade="BF"/>
+        </w:rPr>
         <w:t>...</w:t>
       </w:r>
       <w:r>
+        <w:rPr>
+          <w:color w:val="AEAAAA" w:themeColor="background2" w:themeShade="BF"/>
+        </w:rPr>
         <w:t>”.</w:t>
       </w:r>
       <w:r>
         <w:rPr>
+          <w:color w:val="AEAAAA" w:themeColor="background2" w:themeShade="BF"/>
           <w:lang w:val="en-US"/>
         </w:rPr>
         <w:t xml:space="preserve"> </w:t>
       </w:r>
       <w:r>
+        <w:rPr>
+          <w:color w:val="AEAAAA" w:themeColor="background2" w:themeShade="BF"/>
+        </w:rPr>
         <w:t>Put spons</w:t>
       </w:r>
       <w:r>
+        <w:rPr>
+          <w:color w:val="AEAAAA" w:themeColor="background2" w:themeShade="BF"/>
+        </w:rPr>
         <w:t>or acknowledgments in the unnum</w:t>
       </w:r>
       <w:r>
+        <w:rPr>
+          <w:color w:val="AEAAAA" w:themeColor="background2" w:themeShade="BF"/>
+        </w:rPr>
         <w:t>bered footnote on the first page.</w:t>
       </w:r>
     </w:p>
     <w:p>
       <w:pPr>
         <w:pStyle w:val="Heading5"/>
-      </w:pPr>
-      <w:r>
+        <w:rPr>
+          <w:color w:val="AEAAAA" w:themeColor="background2" w:themeShade="BF"/>
+        </w:rPr>
+      </w:pPr>
+      <w:r>
+        <w:rPr>
+          <w:color w:val="AEAAAA" w:themeColor="background2" w:themeShade="BF"/>
+        </w:rPr>
         <w:t>References</w:t>
       </w:r>
     </w:p>
     <w:p>
       <w:pPr>
         <w:pStyle w:val="BodyText"/>
-      </w:pPr>
-      <w:r>
+        <w:rPr>
+          <w:color w:val="AEAAAA" w:themeColor="background2" w:themeShade="BF"/>
+        </w:rPr>
+      </w:pPr>
+      <w:r>
+        <w:rPr>
+          <w:color w:val="AEAAAA" w:themeColor="background2" w:themeShade="BF"/>
+        </w:rPr>
         <w:t>The template will number citations consecutively within brackets [1]. The sentence punctuation follows the bracket [2]. Refer simply to the reference number, as in [3]—do not use “Ref. [3]” or “reference [3]” except at the beginning of a sentence: “Reference [3] was the first</w:t>
       </w:r>
       <w:r>
         <w:rPr>
+          <w:color w:val="AEAAAA" w:themeColor="background2" w:themeShade="BF"/>
           <w:lang w:val="en-US"/>
         </w:rPr>
         <w:t xml:space="preserve"> </w:t>
       </w:r>
       <w:r>
+        <w:rPr>
+          <w:color w:val="AEAAAA" w:themeColor="background2" w:themeShade="BF"/>
+        </w:rPr>
         <w:t>...</w:t>
       </w:r>
       <w:r>
+        <w:rPr>
+          <w:color w:val="AEAAAA" w:themeColor="background2" w:themeShade="BF"/>
+        </w:rPr>
         <w:t>”</w:t>
       </w:r>
     </w:p>
     <w:p>
       <w:pPr>
         <w:pStyle w:val="BodyText"/>
-      </w:pPr>
-      <w:r>
+        <w:rPr>
+          <w:color w:val="AEAAAA" w:themeColor="background2" w:themeShade="BF"/>
+        </w:rPr>
+      </w:pPr>
+      <w:r>
+        <w:rPr>
+          <w:color w:val="AEAAAA" w:themeColor="background2" w:themeShade="BF"/>
+        </w:rPr>
         <w:t>Number footnotes separately in superscripts. Place the actual footnote at the bottom of the column in which it was cited. Do not put footnotes in the</w:t>
       </w:r>
       <w:r>
         <w:rPr>
+          <w:color w:val="AEAAAA" w:themeColor="background2" w:themeShade="BF"/>
           <w:lang w:val="en-US"/>
         </w:rPr>
         <w:t xml:space="preserve"> abstract or</w:t>
       </w:r>
       <w:r>
+        <w:rPr>
+          <w:color w:val="AEAAAA" w:themeColor="background2" w:themeShade="BF"/>
+        </w:rPr>
         <w:t xml:space="preserve"> reference list. Use letters for table footnotes.</w:t>
       </w:r>
     </w:p>
     <w:p>
       <w:pPr>
         <w:pStyle w:val="BodyText"/>
-      </w:pPr>
-      <w:r>
+        <w:rPr>
+          <w:color w:val="AEAAAA" w:themeColor="background2" w:themeShade="BF"/>
+        </w:rPr>
+      </w:pPr>
+      <w:r>
+        <w:rPr>
+          <w:color w:val="AEAAAA" w:themeColor="background2" w:themeShade="BF"/>
+        </w:rPr>
         <w:t>Unless there are six au</w:t>
       </w:r>
       <w:r>
+        <w:rPr>
+          <w:color w:val="AEAAAA" w:themeColor="background2" w:themeShade="BF"/>
+        </w:rPr>
         <w:t>thors or more give all authors</w:t>
       </w:r>
       <w:r>
         <w:rPr>
+          <w:color w:val="AEAAAA" w:themeColor="background2" w:themeShade="BF"/>
           <w:lang w:val="en-US"/>
         </w:rPr>
         <w:t xml:space="preserve">’ </w:t>
       </w:r>
       <w:r>
+        <w:rPr>
+          <w:color w:val="AEAAAA" w:themeColor="background2" w:themeShade="BF"/>
+        </w:rPr>
         <w:t>names; do not use “et al.”. Papers that have not been published, even if they have been submitted for publication, should be cited as “unpublished” [4]. Papers that have been accepted for publication should be cited as “in press” [5]. Capitalize only the first word in a paper title, except for proper nouns and element symbols.</w:t>
       </w:r>
     </w:p>

</xml_diff>

<commit_message>
fix introduction typo and add figure command code
</commit_message>
<xml_diff>
--- a/Protocol-IDS-IEEE-Report.docx
+++ b/Protocol-IDS-IEEE-Report.docx
@@ -369,125 +369,99 @@
         <w:t xml:space="preserve"> including</w:t>
       </w:r>
       <w:r>
+        <w:t xml:space="preserve">, GraphQL, gRPC,  REST, etc. In this particular </w:t>
+      </w:r>
+      <w:r>
+        <w:t>paper</w:t>
+      </w:r>
+      <w:r>
+        <w:t>,</w:t>
+      </w:r>
+      <w:r>
+        <w:t xml:space="preserve"> </w:t>
+      </w:r>
+      <w:r>
+        <w:t>the</w:t>
+      </w:r>
+      <w:r>
+        <w:t xml:space="preserve"> focus</w:t>
+      </w:r>
+      <w:r>
+        <w:t xml:space="preserve"> is</w:t>
+      </w:r>
+      <w:r>
+        <w:t xml:space="preserve"> on REST as it is still considered a norm in most web applications</w:t>
+      </w:r>
+      <w:r>
+        <w:t>.  In REST</w:t>
+      </w:r>
+      <w:r>
+        <w:t>,</w:t>
+      </w:r>
+      <w:r>
+        <w:t xml:space="preserve"> </w:t>
+      </w:r>
+      <w:r>
+        <w:t xml:space="preserve">HTTP </w:t>
+      </w:r>
+      <w:r>
+        <w:t xml:space="preserve">requests </w:t>
+      </w:r>
+      <w:r>
+        <w:t xml:space="preserve">by the front-end </w:t>
+      </w:r>
+      <w:r>
+        <w:t>which are mapped to GET, POST, PUT, and DELETE have been proven to</w:t>
+      </w:r>
+      <w:r>
+        <w:t xml:space="preserve"> be</w:t>
+      </w:r>
+      <w:r>
+        <w:t xml:space="preserve"> </w:t>
+      </w:r>
+      <w:r>
+        <w:t xml:space="preserve">prone to attacks and exploits that can inflict extensive amounts of damage to a system. Therefore, this paper’s main point will be the detection of such attacks and exploits, mainly being </w:t>
+      </w:r>
+      <w:r>
+        <w:t>Automated Brute Forcing on web-based login</w:t>
+      </w:r>
+      <w:r>
         <w:t xml:space="preserve">, </w:t>
       </w:r>
-      <w:proofErr w:type="spellStart"/>
-      <w:r>
-        <w:t>GraphQL</w:t>
-      </w:r>
-      <w:proofErr w:type="spellEnd"/>
-      <w:r>
-        <w:t xml:space="preserve">, </w:t>
-      </w:r>
-      <w:proofErr w:type="spellStart"/>
-      <w:proofErr w:type="gramStart"/>
-      <w:r>
-        <w:t>gRPC</w:t>
-      </w:r>
-      <w:proofErr w:type="spellEnd"/>
-      <w:r>
-        <w:t>,  REST</w:t>
-      </w:r>
-      <w:proofErr w:type="gramEnd"/>
-      <w:r>
-        <w:t xml:space="preserve">, etc. In this </w:t>
-      </w:r>
-      <w:proofErr w:type="gramStart"/>
-      <w:r>
-        <w:t xml:space="preserve">particular </w:t>
-      </w:r>
-      <w:r>
-        <w:t>paper</w:t>
-      </w:r>
-      <w:proofErr w:type="gramEnd"/>
-      <w:r>
-        <w:t>,</w:t>
+      <w:r>
+        <w:t>HTTP flood attack</w:t>
+      </w:r>
+      <w:r>
+        <w:t xml:space="preserve">s, </w:t>
+      </w:r>
+      <w:r>
+        <w:t>a</w:t>
+      </w:r>
+      <w:r>
+        <w:t xml:space="preserve">), </w:t>
+      </w:r>
+      <w:r>
+        <w:t>Cross-Site</w:t>
+      </w:r>
+      <w:r>
+        <w:t xml:space="preserve"> Scripting (XSS)</w:t>
+      </w:r>
+      <w:r>
+        <w:t>.</w:t>
+      </w:r>
+      <w:r>
+        <w:t xml:space="preserve"> Both Apache Kafka and Spark streaming are used as main pillars in the architecture for processing the user inputs in REST HTTP header fields</w:t>
+      </w:r>
+      <w:r>
+        <w:t>, which are the main vulnerabilities that are being exploited in such attacks</w:t>
+      </w:r>
+      <w:r>
+        <w:t>.</w:t>
       </w:r>
       <w:r>
         <w:t xml:space="preserve"> </w:t>
       </w:r>
       <w:r>
-        <w:t>the</w:t>
-      </w:r>
-      <w:r>
-        <w:t xml:space="preserve"> focus</w:t>
-      </w:r>
-      <w:r>
-        <w:t xml:space="preserve"> is</w:t>
-      </w:r>
-      <w:r>
-        <w:t xml:space="preserve"> on REST as it is still considered a norm in most web applications</w:t>
-      </w:r>
-      <w:r>
-        <w:t>.  In REST</w:t>
-      </w:r>
-      <w:r>
-        <w:t>,</w:t>
-      </w:r>
-      <w:r>
-        <w:t xml:space="preserve"> </w:t>
-      </w:r>
-      <w:r>
-        <w:t xml:space="preserve">HTTP </w:t>
-      </w:r>
-      <w:r>
-        <w:t xml:space="preserve">requests </w:t>
-      </w:r>
-      <w:r>
-        <w:t xml:space="preserve">by the front-end </w:t>
-      </w:r>
-      <w:r>
-        <w:t>which are mapped to GET, POST, PUT, and DELETE have been proven to</w:t>
-      </w:r>
-      <w:r>
-        <w:t xml:space="preserve"> be</w:t>
-      </w:r>
-      <w:r>
-        <w:t xml:space="preserve"> </w:t>
-      </w:r>
-      <w:r>
-        <w:t xml:space="preserve">prone to attacks and exploits that can inflict extensive amounts of damage to a system. Therefore, this paper’s main point will be the detection of such attacks and exploits, mainly being </w:t>
-      </w:r>
-      <w:r>
-        <w:t>Automated Brute Forcing on web-based login</w:t>
-      </w:r>
-      <w:r>
-        <w:t xml:space="preserve">, </w:t>
-      </w:r>
-      <w:r>
-        <w:t>HTTP flood attack</w:t>
-      </w:r>
-      <w:r>
-        <w:t xml:space="preserve">s, </w:t>
-      </w:r>
-      <w:r>
-        <w:t>a</w:t>
-      </w:r>
-      <w:r>
-        <w:t xml:space="preserve">), </w:t>
-      </w:r>
-      <w:r>
-        <w:t>Cross-Site</w:t>
-      </w:r>
-      <w:r>
-        <w:t xml:space="preserve"> Scripting (XSS)</w:t>
-      </w:r>
-      <w:r>
-        <w:t>.</w:t>
-      </w:r>
-      <w:r>
-        <w:t xml:space="preserve"> Both Apache Kafka and Spark streaming are used as main pillars in the architecture for processing the user inputs in REST HTTP header fields</w:t>
-      </w:r>
-      <w:r>
-        <w:t>, which are the main vulnerabilities that are being exploited in such attacks</w:t>
-      </w:r>
-      <w:r>
-        <w:t>.</w:t>
-      </w:r>
-      <w:r>
-        <w:t xml:space="preserve"> </w:t>
-      </w:r>
-      <w:r>
         <w:t xml:space="preserve">As HTTP </w:t>
       </w:r>
       <w:r>
@@ -509,15 +483,7 @@
         <w:t>n</w:t>
       </w:r>
       <w:r>
-        <w:t xml:space="preserve"> efficient and resourceful way. Spark streaming allows </w:t>
-      </w:r>
-      <w:proofErr w:type="gramStart"/>
-      <w:r>
-        <w:t>both of these</w:t>
-      </w:r>
-      <w:proofErr w:type="gramEnd"/>
-      <w:r>
-        <w:t xml:space="preserve"> </w:t>
+        <w:t xml:space="preserve"> efficient and resourceful way. Spark streaming allows both of these </w:t>
       </w:r>
       <w:r>
         <w:t xml:space="preserve">critical </w:t>
@@ -689,20 +655,7 @@
           <w:lang w:val="en-US"/>
         </w:rPr>
         <w:tab/>
-      </w:r>
-      <w:proofErr w:type="spellStart"/>
-      <w:r>
-        <w:rPr>
-          <w:lang w:val="en-US"/>
-        </w:rPr>
-        <w:t>i</w:t>
-      </w:r>
-      <w:proofErr w:type="spellEnd"/>
-      <w:r>
-        <w:rPr>
-          <w:lang w:val="en-US"/>
-        </w:rPr>
-        <w:t xml:space="preserve">) </w:t>
+        <w:t xml:space="preserve">i) </w:t>
       </w:r>
       <w:r>
         <w:rPr>
@@ -1195,14 +1148,7 @@
         <w:rPr>
           <w:lang w:val="en-US"/>
         </w:rPr>
-        <w:t xml:space="preserve">are </w:t>
-      </w:r>
-      <w:proofErr w:type="gramStart"/>
-      <w:r>
-        <w:rPr>
-          <w:lang w:val="en-US"/>
-        </w:rPr>
-        <w:t>sent</w:t>
+        <w:t>are sent</w:t>
       </w:r>
       <w:r>
         <w:rPr>
@@ -1210,7 +1156,6 @@
         </w:rPr>
         <w:t xml:space="preserve"> at all times</w:t>
       </w:r>
-      <w:proofErr w:type="gramEnd"/>
       <w:r>
         <w:rPr>
           <w:lang w:val="en-US"/>
@@ -1251,14 +1196,7 @@
         <w:rPr>
           <w:lang w:val="en-US"/>
         </w:rPr>
-        <w:t xml:space="preserve"> </w:t>
-      </w:r>
-      <w:proofErr w:type="gramStart"/>
-      <w:r>
-        <w:rPr>
-          <w:lang w:val="en-US"/>
-        </w:rPr>
-        <w:t>on</w:t>
+        <w:t xml:space="preserve"> on</w:t>
       </w:r>
       <w:r>
         <w:rPr>
@@ -1270,14 +1208,7 @@
         <w:rPr>
           <w:lang w:val="en-US"/>
         </w:rPr>
-        <w:t>premise</w:t>
-      </w:r>
-      <w:proofErr w:type="gramEnd"/>
-      <w:r>
-        <w:rPr>
-          <w:lang w:val="en-US"/>
-        </w:rPr>
-        <w:t xml:space="preserve"> IDS is</w:t>
+        <w:t>premise IDS is</w:t>
       </w:r>
       <w:r>
         <w:rPr>
@@ -1673,7 +1604,7 @@
         <w:rPr>
           <w:lang w:val="en-US"/>
         </w:rPr>
-        <w:t>Cross-Site</w:t>
+        <w:t>Cross-</w:t>
       </w:r>
       <w:r>
         <w:t>Site Scripting (XSS)</w:t>
@@ -1764,24 +1695,13 @@
         <w:t>’s</w:t>
       </w:r>
       <w:r>
-        <w:t xml:space="preserve">, </w:t>
-      </w:r>
-      <w:proofErr w:type="spellStart"/>
-      <w:r>
-        <w:t>Nyaung</w:t>
-      </w:r>
-      <w:r>
-        <w:rPr>
-          <w:lang w:val="en-US"/>
-        </w:rPr>
-        <w:t>’s</w:t>
-      </w:r>
-      <w:proofErr w:type="spellEnd"/>
-      <w:r>
-        <w:rPr>
-          <w:lang w:val="en-US"/>
-        </w:rPr>
-        <w:t>,</w:t>
+        <w:t>, Nyaung</w:t>
+      </w:r>
+      <w:r>
+        <w:rPr>
+          <w:lang w:val="en-US"/>
+        </w:rPr>
+        <w:t>’s,</w:t>
       </w:r>
       <w:r>
         <w:t xml:space="preserve"> and Phyu</w:t>
@@ -1951,7 +1871,6 @@
         </w:rPr>
         <w:t xml:space="preserve">. Since HTTP flood attacks originate from all four HTTP request methods, being GET, POST, PUT, and DELETE, all requests are being processed in the HTTP flood attack detection algorithm. The frequency counting part also remains the same </w:t>
       </w:r>
-      <w:proofErr w:type="gramStart"/>
       <w:r>
         <w:rPr>
           <w:lang w:val="en-US"/>
@@ -1962,14 +1881,7 @@
         <w:rPr>
           <w:lang w:val="en-US"/>
         </w:rPr>
-        <w:t xml:space="preserve"> the exception of</w:t>
-      </w:r>
-      <w:proofErr w:type="gramEnd"/>
-      <w:r>
-        <w:rPr>
-          <w:lang w:val="en-US"/>
-        </w:rPr>
-        <w:t xml:space="preserve"> the request frequency limit which is dependent on the</w:t>
+        <w:t xml:space="preserve"> the exception of the request frequency limit which is dependent on the</w:t>
       </w:r>
       <w:r>
         <w:rPr>
@@ -2033,27 +1945,104 @@
           <w:lang w:val="en-US"/>
         </w:rPr>
         <w:tab/>
-        <w:t xml:space="preserve">The main objective of this paper is to show the capabilities of Apache Kafka and Spark streaming when used as a Protocol IDS to detect the </w:t>
-      </w:r>
-      <w:proofErr w:type="gramStart"/>
-      <w:r>
-        <w:rPr>
-          <w:lang w:val="en-US"/>
-        </w:rPr>
-        <w:t>aforementioned attacks</w:t>
-      </w:r>
-      <w:proofErr w:type="gramEnd"/>
-      <w:r>
-        <w:rPr>
-          <w:lang w:val="en-US"/>
+        <w:t xml:space="preserve">The main objective of this paper is to show the capabilities of Apache Kafka and Spark streaming when used as a Protocol IDS to detect the aforementioned attacks </w:t>
+      </w:r>
+      <w:r>
+        <w:rPr>
+          <w:lang w:val="en-US"/>
+        </w:rPr>
+        <w:t xml:space="preserve">while describing the architecture and methods used in detail with their corresponding results. Moreover, this paper’s architecture can be used as a foundation for more specialized implementation in the Future. </w:t>
+      </w:r>
+    </w:p>
+    <w:p>
+      <w:pPr>
+        <w:pStyle w:val="BodyText"/>
+        <w:rPr>
+          <w:color w:val="AEAAAA" w:themeColor="background2" w:themeShade="BF"/>
+        </w:rPr>
+      </w:pPr>
+      <w:r>
+        <w:rPr>
+          <w:color w:val="AEAAAA" w:themeColor="background2" w:themeShade="BF"/>
+        </w:rPr>
+        <w:t xml:space="preserve">This template, </w:t>
+      </w:r>
+      <w:r>
+        <w:rPr>
+          <w:color w:val="AEAAAA" w:themeColor="background2" w:themeShade="BF"/>
+        </w:rPr>
+        <w:t>modified</w:t>
+      </w:r>
+      <w:r>
+        <w:rPr>
+          <w:color w:val="AEAAAA" w:themeColor="background2" w:themeShade="BF"/>
+        </w:rPr>
+        <w:t xml:space="preserve"> in MS Word 200</w:t>
+      </w:r>
+      <w:r>
+        <w:rPr>
+          <w:color w:val="AEAAAA" w:themeColor="background2" w:themeShade="BF"/>
+          <w:lang w:val="en-US"/>
+        </w:rPr>
+        <w:t>7</w:t>
+      </w:r>
+      <w:r>
+        <w:rPr>
+          <w:color w:val="AEAAAA" w:themeColor="background2" w:themeShade="BF"/>
+        </w:rPr>
+        <w:t xml:space="preserve"> and saved as </w:t>
+      </w:r>
+      <w:r>
+        <w:rPr>
+          <w:color w:val="AEAAAA" w:themeColor="background2" w:themeShade="BF"/>
+          <w:lang w:val="en-US"/>
+        </w:rPr>
+        <w:t xml:space="preserve">a </w:t>
+      </w:r>
+      <w:r>
+        <w:rPr>
+          <w:color w:val="AEAAAA" w:themeColor="background2" w:themeShade="BF"/>
+        </w:rPr>
+        <w:t>“Word 97-200</w:t>
+      </w:r>
+      <w:r>
+        <w:rPr>
+          <w:color w:val="AEAAAA" w:themeColor="background2" w:themeShade="BF"/>
+        </w:rPr>
+        <w:t>3</w:t>
+      </w:r>
+      <w:r>
+        <w:rPr>
+          <w:color w:val="AEAAAA" w:themeColor="background2" w:themeShade="BF"/>
         </w:rPr>
         <w:t xml:space="preserve"> </w:t>
       </w:r>
       <w:r>
         <w:rPr>
-          <w:lang w:val="en-US"/>
-        </w:rPr>
-        <w:t xml:space="preserve">while describing the architecture and methods used in detail with their corresponding results. Moreover, this paper’s architecture can be used as a foundation for more specialized implementation in the Future. </w:t>
+          <w:color w:val="AEAAAA" w:themeColor="background2" w:themeShade="BF"/>
+          <w:lang w:val="en-US"/>
+        </w:rPr>
+        <w:t>Document</w:t>
+      </w:r>
+      <w:r>
+        <w:rPr>
+          <w:color w:val="AEAAAA" w:themeColor="background2" w:themeShade="BF"/>
+        </w:rPr>
+        <w:t>” for the PC, provides authors with most of the formatting specifications needed for preparing electronic versions of their papers. All standard paper components have been specified for three reasons: (1) ease of use when formatting individual papers, (2) automatic compliance to electronic requirements that facilitate the concurrent or later production of electronic products, and (3) conformity of style throughout a conference proceedings. Margins, column widths, line spacing, and type styles are built-in; examples of the type styles are provided throughout this document and are identified in italic type, within parentheses, following the example. Some components, such as multi-leveled equations, graphics, and tables are not prescribed, although the various table text styles are provided. The formatter will need to create these components, incorporating the applicable criteria that follow.</w:t>
+      </w:r>
+    </w:p>
+    <w:p>
+      <w:pPr>
+        <w:pStyle w:val="Heading2"/>
+        <w:rPr>
+          <w:color w:val="AEAAAA" w:themeColor="background2" w:themeShade="BF"/>
+        </w:rPr>
+      </w:pPr>
+      <w:r>
+        <w:rPr>
+          <w:color w:val="AEAAAA" w:themeColor="background2" w:themeShade="BF"/>
+        </w:rPr>
+        <w:t>Selecting a Template (Heading 2)</w:t>
       </w:r>
     </w:p>
     <w:p>
@@ -2067,70 +2056,58 @@
         <w:rPr>
           <w:color w:val="AEAAAA" w:themeColor="background2" w:themeShade="BF"/>
         </w:rPr>
-        <w:t xml:space="preserve">This template, </w:t>
-      </w:r>
-      <w:r>
-        <w:rPr>
-          <w:color w:val="AEAAAA" w:themeColor="background2" w:themeShade="BF"/>
-        </w:rPr>
-        <w:t>modified</w:t>
-      </w:r>
-      <w:r>
-        <w:rPr>
-          <w:color w:val="AEAAAA" w:themeColor="background2" w:themeShade="BF"/>
-        </w:rPr>
-        <w:t xml:space="preserve"> in MS Word 200</w:t>
-      </w:r>
-      <w:r>
-        <w:rPr>
-          <w:color w:val="AEAAAA" w:themeColor="background2" w:themeShade="BF"/>
-          <w:lang w:val="en-US"/>
-        </w:rPr>
-        <w:t>7</w:t>
-      </w:r>
-      <w:r>
-        <w:rPr>
-          <w:color w:val="AEAAAA" w:themeColor="background2" w:themeShade="BF"/>
-        </w:rPr>
-        <w:t xml:space="preserve"> and saved as </w:t>
-      </w:r>
-      <w:r>
-        <w:rPr>
-          <w:color w:val="AEAAAA" w:themeColor="background2" w:themeShade="BF"/>
-          <w:lang w:val="en-US"/>
-        </w:rPr>
-        <w:t xml:space="preserve">a </w:t>
-      </w:r>
-      <w:r>
-        <w:rPr>
-          <w:color w:val="AEAAAA" w:themeColor="background2" w:themeShade="BF"/>
-        </w:rPr>
-        <w:t>“Word 97-200</w:t>
-      </w:r>
-      <w:r>
-        <w:rPr>
-          <w:color w:val="AEAAAA" w:themeColor="background2" w:themeShade="BF"/>
-        </w:rPr>
-        <w:t>3</w:t>
-      </w:r>
-      <w:r>
-        <w:rPr>
-          <w:color w:val="AEAAAA" w:themeColor="background2" w:themeShade="BF"/>
-        </w:rPr>
-        <w:t xml:space="preserve"> </w:t>
-      </w:r>
-      <w:r>
-        <w:rPr>
-          <w:color w:val="AEAAAA" w:themeColor="background2" w:themeShade="BF"/>
-          <w:lang w:val="en-US"/>
-        </w:rPr>
-        <w:t>Document</w:t>
-      </w:r>
-      <w:r>
-        <w:rPr>
-          <w:color w:val="AEAAAA" w:themeColor="background2" w:themeShade="BF"/>
-        </w:rPr>
-        <w:t>” for the PC, provides authors with most of the formatting specifications needed for preparing electronic versions of their papers. All standard paper components have been specified for three reasons: (1) ease of use when formatting individual papers, (2) automatic compliance to electronic requirements that facilitate the concurrent or later production of electronic products, and (3) conformity of style throughout a conference proceedings. Margins, column widths, line spacing, and type styles are built-in; examples of the type styles are provided throughout this document and are identified in italic type, within parentheses, following the example. Some components, such as multi-leveled equations, graphics, and tables are not prescribed, although the various table text styles are provided. The formatter will need to create these components, incorporating the applicable criteria that follow.</w:t>
+        <w:t xml:space="preserve">First, confirm that you have the correct template for your paper size. This template has been tailored for output on the </w:t>
+      </w:r>
+      <w:r>
+        <w:rPr>
+          <w:color w:val="AEAAAA" w:themeColor="background2" w:themeShade="BF"/>
+          <w:lang w:val="en-US"/>
+        </w:rPr>
+        <w:t>A4</w:t>
+      </w:r>
+      <w:r>
+        <w:rPr>
+          <w:color w:val="AEAAAA" w:themeColor="background2" w:themeShade="BF"/>
+        </w:rPr>
+        <w:t xml:space="preserve"> paper size. If you are using </w:t>
+      </w:r>
+      <w:r>
+        <w:rPr>
+          <w:color w:val="AEAAAA" w:themeColor="background2" w:themeShade="BF"/>
+          <w:lang w:val="en-US"/>
+        </w:rPr>
+        <w:t>US letter</w:t>
+      </w:r>
+      <w:r>
+        <w:rPr>
+          <w:color w:val="AEAAAA" w:themeColor="background2" w:themeShade="BF"/>
+        </w:rPr>
+        <w:t>-sized paper, please close this</w:t>
+      </w:r>
+      <w:r>
+        <w:rPr>
+          <w:color w:val="AEAAAA" w:themeColor="background2" w:themeShade="BF"/>
+        </w:rPr>
+        <w:t xml:space="preserve"> file and download the </w:t>
+      </w:r>
+      <w:r>
+        <w:rPr>
+          <w:color w:val="AEAAAA" w:themeColor="background2" w:themeShade="BF"/>
+          <w:lang w:val="en-US"/>
+        </w:rPr>
+        <w:t xml:space="preserve">Microsoft Word, Letter </w:t>
+      </w:r>
+      <w:r>
+        <w:rPr>
+          <w:color w:val="AEAAAA" w:themeColor="background2" w:themeShade="BF"/>
+        </w:rPr>
+        <w:t>file</w:t>
+      </w:r>
+      <w:r>
+        <w:rPr>
+          <w:color w:val="AEAAAA" w:themeColor="background2" w:themeShade="BF"/>
+        </w:rPr>
+        <w:t>.</w:t>
       </w:r>
     </w:p>
     <w:p>
@@ -2144,7 +2121,7 @@
         <w:rPr>
           <w:color w:val="AEAAAA" w:themeColor="background2" w:themeShade="BF"/>
         </w:rPr>
-        <w:t>Selecting a Template (Heading 2)</w:t>
+        <w:t>Maintaining the Integrity of the Specifications</w:t>
       </w:r>
     </w:p>
     <w:p>
@@ -2158,58 +2135,57 @@
         <w:rPr>
           <w:color w:val="AEAAAA" w:themeColor="background2" w:themeShade="BF"/>
         </w:rPr>
-        <w:t xml:space="preserve">First, confirm that you have the correct template for your paper size. This template has been tailored for output on the </w:t>
-      </w:r>
-      <w:r>
-        <w:rPr>
-          <w:color w:val="AEAAAA" w:themeColor="background2" w:themeShade="BF"/>
-          <w:lang w:val="en-US"/>
-        </w:rPr>
-        <w:t>A4</w:t>
-      </w:r>
-      <w:r>
-        <w:rPr>
-          <w:color w:val="AEAAAA" w:themeColor="background2" w:themeShade="BF"/>
-        </w:rPr>
-        <w:t xml:space="preserve"> paper size. If you are using </w:t>
-      </w:r>
-      <w:r>
-        <w:rPr>
-          <w:color w:val="AEAAAA" w:themeColor="background2" w:themeShade="BF"/>
-          <w:lang w:val="en-US"/>
-        </w:rPr>
-        <w:t>US letter</w:t>
-      </w:r>
-      <w:r>
-        <w:rPr>
-          <w:color w:val="AEAAAA" w:themeColor="background2" w:themeShade="BF"/>
-        </w:rPr>
-        <w:t>-sized paper, please close this</w:t>
-      </w:r>
-      <w:r>
-        <w:rPr>
-          <w:color w:val="AEAAAA" w:themeColor="background2" w:themeShade="BF"/>
-        </w:rPr>
-        <w:t xml:space="preserve"> file and download the </w:t>
-      </w:r>
-      <w:r>
-        <w:rPr>
-          <w:color w:val="AEAAAA" w:themeColor="background2" w:themeShade="BF"/>
-          <w:lang w:val="en-US"/>
-        </w:rPr>
-        <w:t xml:space="preserve">Microsoft Word, Letter </w:t>
-      </w:r>
-      <w:r>
-        <w:rPr>
-          <w:color w:val="AEAAAA" w:themeColor="background2" w:themeShade="BF"/>
-        </w:rPr>
-        <w:t>file</w:t>
-      </w:r>
-      <w:r>
-        <w:rPr>
-          <w:color w:val="AEAAAA" w:themeColor="background2" w:themeShade="BF"/>
-        </w:rPr>
-        <w:t>.</w:t>
+        <w:t>The template is used to format your paper and style the text. All margins, column widths, line spaces, and text fonts are prescribed; please do not alter them. You may note peculiarities. For example, the head margin in this template measures proportionately more than is customary. This measurement and others are deliberate, using specifications that anticipate your paper as one part of the entire proceedings, and not as an independent document. Please do not revise any of the current designations.</w:t>
+      </w:r>
+    </w:p>
+    <w:p>
+      <w:pPr>
+        <w:pStyle w:val="Heading1"/>
+        <w:rPr>
+          <w:color w:val="AEAAAA" w:themeColor="background2" w:themeShade="BF"/>
+        </w:rPr>
+      </w:pPr>
+      <w:r>
+        <w:rPr>
+          <w:color w:val="AEAAAA" w:themeColor="background2" w:themeShade="BF"/>
+        </w:rPr>
+        <w:t>Prepare Your Paper Before Styling</w:t>
+      </w:r>
+    </w:p>
+    <w:p>
+      <w:pPr>
+        <w:pStyle w:val="BodyText"/>
+        <w:rPr>
+          <w:color w:val="AEAAAA" w:themeColor="background2" w:themeShade="BF"/>
+          <w:lang w:val="en-US"/>
+        </w:rPr>
+      </w:pPr>
+      <w:r>
+        <w:rPr>
+          <w:color w:val="AEAAAA" w:themeColor="background2" w:themeShade="BF"/>
+        </w:rPr>
+        <w:t xml:space="preserve">Before you begin to format your paper, first write and save the content as a separate text file. </w:t>
+      </w:r>
+      <w:r>
+        <w:rPr>
+          <w:color w:val="AEAAAA" w:themeColor="background2" w:themeShade="BF"/>
+          <w:lang w:val="en-US"/>
+        </w:rPr>
+        <w:t>Complete all content and organizational editing before formatting. Please note sections A-D below for more information on proofreading, spelling and grammar.</w:t>
+      </w:r>
+    </w:p>
+    <w:p>
+      <w:pPr>
+        <w:pStyle w:val="BodyText"/>
+        <w:rPr>
+          <w:color w:val="AEAAAA" w:themeColor="background2" w:themeShade="BF"/>
+        </w:rPr>
+      </w:pPr>
+      <w:r>
+        <w:rPr>
+          <w:color w:val="AEAAAA" w:themeColor="background2" w:themeShade="BF"/>
+        </w:rPr>
+        <w:t>Keep your text and graphic files separate until after the text has been formatted and styled. Do not use hard tabs, and limit use of hard returns to only one return at the end of a paragraph. Do not add any kind of pagination anywhere in the paper. Do not number text heads-the template will do that for you.</w:t>
       </w:r>
     </w:p>
     <w:p>
@@ -2223,7 +2199,7 @@
         <w:rPr>
           <w:color w:val="AEAAAA" w:themeColor="background2" w:themeShade="BF"/>
         </w:rPr>
-        <w:t>Maintaining the Integrity of the Specifications</w:t>
+        <w:t>Abbreviations and Acronyms</w:t>
       </w:r>
     </w:p>
     <w:p>
@@ -2237,57 +2213,7 @@
         <w:rPr>
           <w:color w:val="AEAAAA" w:themeColor="background2" w:themeShade="BF"/>
         </w:rPr>
-        <w:t>The template is used to format your paper and style the text. All margins, column widths, line spaces, and text fonts are prescribed; please do not alter them. You may note peculiarities. For example, the head margin in this template measures proportionately more than is customary. This measurement and others are deliberate, using specifications that anticipate your paper as one part of the entire proceedings, and not as an independent document. Please do not revise any of the current designations.</w:t>
-      </w:r>
-    </w:p>
-    <w:p>
-      <w:pPr>
-        <w:pStyle w:val="Heading1"/>
-        <w:rPr>
-          <w:color w:val="AEAAAA" w:themeColor="background2" w:themeShade="BF"/>
-        </w:rPr>
-      </w:pPr>
-      <w:r>
-        <w:rPr>
-          <w:color w:val="AEAAAA" w:themeColor="background2" w:themeShade="BF"/>
-        </w:rPr>
-        <w:t>Prepare Your Paper Before Styling</w:t>
-      </w:r>
-    </w:p>
-    <w:p>
-      <w:pPr>
-        <w:pStyle w:val="BodyText"/>
-        <w:rPr>
-          <w:color w:val="AEAAAA" w:themeColor="background2" w:themeShade="BF"/>
-          <w:lang w:val="en-US"/>
-        </w:rPr>
-      </w:pPr>
-      <w:r>
-        <w:rPr>
-          <w:color w:val="AEAAAA" w:themeColor="background2" w:themeShade="BF"/>
-        </w:rPr>
-        <w:t xml:space="preserve">Before you begin to format your paper, first write and save the content as a separate text file. </w:t>
-      </w:r>
-      <w:r>
-        <w:rPr>
-          <w:color w:val="AEAAAA" w:themeColor="background2" w:themeShade="BF"/>
-          <w:lang w:val="en-US"/>
-        </w:rPr>
-        <w:t>Complete all content and organizational editing before formatting. Please note sections A-D below for more information on proofreading, spelling and grammar.</w:t>
-      </w:r>
-    </w:p>
-    <w:p>
-      <w:pPr>
-        <w:pStyle w:val="BodyText"/>
-        <w:rPr>
-          <w:color w:val="AEAAAA" w:themeColor="background2" w:themeShade="BF"/>
-        </w:rPr>
-      </w:pPr>
-      <w:r>
-        <w:rPr>
-          <w:color w:val="AEAAAA" w:themeColor="background2" w:themeShade="BF"/>
-        </w:rPr>
-        <w:t>Keep your text and graphic files separate until after the text has been formatted and styled. Do not use hard tabs, and limit use of hard returns to only one return at the end of a paragraph. Do not add any kind of pagination anywhere in the paper. Do not number text heads-the template will do that for you.</w:t>
+        <w:t>Define abbreviations and acronyms the first time they are used in the text, even after they have been defined in the abstract. Abbreviations such as IEEE, SI, MKS, CGS, sc, dc, and rms do not have to be defined. Do not use abbreviations in the title or heads unless they are unavoidable.</w:t>
       </w:r>
     </w:p>
     <w:p>
@@ -2301,48 +2227,6 @@
         <w:rPr>
           <w:color w:val="AEAAAA" w:themeColor="background2" w:themeShade="BF"/>
         </w:rPr>
-        <w:t>Abbreviations and Acronyms</w:t>
-      </w:r>
-    </w:p>
-    <w:p>
-      <w:pPr>
-        <w:pStyle w:val="BodyText"/>
-        <w:rPr>
-          <w:color w:val="AEAAAA" w:themeColor="background2" w:themeShade="BF"/>
-        </w:rPr>
-      </w:pPr>
-      <w:r>
-        <w:rPr>
-          <w:color w:val="AEAAAA" w:themeColor="background2" w:themeShade="BF"/>
-        </w:rPr>
-        <w:t xml:space="preserve">Define abbreviations and acronyms the first time they are used in the text, even after they have been defined in the abstract. Abbreviations such as IEEE, SI, MKS, CGS, </w:t>
-      </w:r>
-      <w:proofErr w:type="spellStart"/>
-      <w:r>
-        <w:rPr>
-          <w:color w:val="AEAAAA" w:themeColor="background2" w:themeShade="BF"/>
-        </w:rPr>
-        <w:t>sc</w:t>
-      </w:r>
-      <w:proofErr w:type="spellEnd"/>
-      <w:r>
-        <w:rPr>
-          <w:color w:val="AEAAAA" w:themeColor="background2" w:themeShade="BF"/>
-        </w:rPr>
-        <w:t>, dc, and rms do not have to be defined. Do not use abbreviations in the title or heads unless they are unavoidable.</w:t>
-      </w:r>
-    </w:p>
-    <w:p>
-      <w:pPr>
-        <w:pStyle w:val="Heading2"/>
-        <w:rPr>
-          <w:color w:val="AEAAAA" w:themeColor="background2" w:themeShade="BF"/>
-        </w:rPr>
-      </w:pPr>
-      <w:r>
-        <w:rPr>
-          <w:color w:val="AEAAAA" w:themeColor="background2" w:themeShade="BF"/>
-        </w:rPr>
         <w:t>Units</w:t>
       </w:r>
     </w:p>
@@ -2371,21 +2255,7 @@
         <w:rPr>
           <w:color w:val="AEAAAA" w:themeColor="background2" w:themeShade="BF"/>
         </w:rPr>
-        <w:t xml:space="preserve">Avoid combining SI and CGS units, such as current in amperes and magnetic field in </w:t>
-      </w:r>
-      <w:proofErr w:type="spellStart"/>
-      <w:r>
-        <w:rPr>
-          <w:color w:val="AEAAAA" w:themeColor="background2" w:themeShade="BF"/>
-        </w:rPr>
-        <w:t>oersteds</w:t>
-      </w:r>
-      <w:proofErr w:type="spellEnd"/>
-      <w:r>
-        <w:rPr>
-          <w:color w:val="AEAAAA" w:themeColor="background2" w:themeShade="BF"/>
-        </w:rPr>
-        <w:t xml:space="preserve">. This often leads to confusion because equations do not balance dimensionally. If you must use mixed units, clearly </w:t>
+        <w:t xml:space="preserve">Avoid combining SI and CGS units, such as current in amperes and magnetic field in oersteds. This often leads to confusion because equations do not balance dimensionally. If you must use mixed units, clearly </w:t>
       </w:r>
       <w:r>
         <w:rPr>
@@ -2406,49 +2276,7 @@
         <w:rPr>
           <w:color w:val="AEAAAA" w:themeColor="background2" w:themeShade="BF"/>
         </w:rPr>
-        <w:t>Do not mix complete spellings and abbreviations of units: “Wb/m2” or “</w:t>
-      </w:r>
-      <w:proofErr w:type="spellStart"/>
-      <w:r>
-        <w:rPr>
-          <w:color w:val="AEAAAA" w:themeColor="background2" w:themeShade="BF"/>
-        </w:rPr>
-        <w:t>webers</w:t>
-      </w:r>
-      <w:proofErr w:type="spellEnd"/>
-      <w:r>
-        <w:rPr>
-          <w:color w:val="AEAAAA" w:themeColor="background2" w:themeShade="BF"/>
-        </w:rPr>
-        <w:t xml:space="preserve"> per square meter”, not “</w:t>
-      </w:r>
-      <w:proofErr w:type="spellStart"/>
-      <w:r>
-        <w:rPr>
-          <w:color w:val="AEAAAA" w:themeColor="background2" w:themeShade="BF"/>
-        </w:rPr>
-        <w:t>webers</w:t>
-      </w:r>
-      <w:proofErr w:type="spellEnd"/>
-      <w:r>
-        <w:rPr>
-          <w:color w:val="AEAAAA" w:themeColor="background2" w:themeShade="BF"/>
-        </w:rPr>
-        <w:t xml:space="preserve">/m2”.  Spell out units when they appear in text: “. . . a few </w:t>
-      </w:r>
-      <w:proofErr w:type="spellStart"/>
-      <w:r>
-        <w:rPr>
-          <w:color w:val="AEAAAA" w:themeColor="background2" w:themeShade="BF"/>
-        </w:rPr>
-        <w:t>henries</w:t>
-      </w:r>
-      <w:proofErr w:type="spellEnd"/>
-      <w:r>
-        <w:rPr>
-          <w:color w:val="AEAAAA" w:themeColor="background2" w:themeShade="BF"/>
-        </w:rPr>
-        <w:t>”, not “. . . a few H”.</w:t>
+        <w:t>Do not mix complete spellings and abbreviations of units: “Wb/m2” or “webers per square meter”, not “webers/m2”.  Spell out units when they appear in text: “. . . a few henries”, not “. . . a few H”.</w:t>
       </w:r>
     </w:p>
     <w:p>
@@ -2773,32 +2601,14 @@
                         <w:r>
                           <w:br/>
                         </w:r>
-                        <w:proofErr w:type="spellStart"/>
                         <w:r>
-                          <w:t>name:frank</w:t>
-                        </w:r>
-                        <w:proofErr w:type="spellEnd"/>
-                        <w:r>
-                          <w:t xml:space="preserve">, time-stamp:[10/Oct/2000:13:55:36 -0700], </w:t>
+                          <w:t xml:space="preserve">name:frank, time-stamp:[10/Oct/2000:13:55:36 -0700], </w:t>
                         </w:r>
                         <w:r>
                           <w:br/>
                         </w:r>
-                        <w:proofErr w:type="spellStart"/>
                         <w:r>
-                          <w:t>header:"GET</w:t>
-                        </w:r>
-                        <w:proofErr w:type="spellEnd"/>
-                        <w:r>
-                          <w:t xml:space="preserve"> /?id=</w:t>
-                        </w:r>
-                        <w:proofErr w:type="spellStart"/>
-                        <w:r>
-                          <w:t>message&amp;password</w:t>
-                        </w:r>
-                        <w:proofErr w:type="spellEnd"/>
-                        <w:r>
-                          <w:t>=message2 HTTP/1.0", status:200</w:t>
+                          <w:t>header:"GET /?id=message&amp;password=message2 HTTP/1.0", status:200</w:t>
                         </w:r>
                       </w:p>
                     </wne:txbxContent>
@@ -3097,7 +2907,32 @@
           <w:color w:val="000000"/>
           <w:lang w:bidi="th-TH"/>
         </w:rPr>
-        <w:t>Fig.sd System diagram</w:t>
+        <w:t>Fig</w:t>
+      </w:r>
+      <w:r>
+        <w:rPr>
+          <w:rFonts w:eastAsia="Times New Roman"/>
+          <w:color w:val="000000"/>
+          <w:lang w:bidi="th-TH"/>
+        </w:rPr>
+        <w:t xml:space="preserve">ure </w:t>
+      </w:r>
+      <w:r>
+        <w:rPr>
+          <w:rFonts w:eastAsia="Times New Roman"/>
+          <w:color w:val="000000"/>
+          <w:highlight w:val="green"/>
+          <w:lang w:bidi="th-TH"/>
+        </w:rPr>
+        <w:t>sd</w:t>
+      </w:r>
+      <w:r>
+        <w:rPr>
+          <w:rFonts w:eastAsia="Times New Roman"/>
+          <w:color w:val="000000"/>
+          <w:lang w:bidi="th-TH"/>
+        </w:rPr>
+        <w:t xml:space="preserve"> System diagram</w:t>
       </w:r>
     </w:p>
     <w:p>
@@ -3126,57 +2961,72 @@
         </w:rPr>
         <w:t xml:space="preserve">Figure </w:t>
       </w:r>
-      <w:proofErr w:type="spellStart"/>
       <w:r>
         <w:rPr>
           <w:rFonts w:eastAsia="Times New Roman"/>
           <w:color w:val="000000"/>
+          <w:highlight w:val="green"/>
           <w:lang w:bidi="th-TH"/>
         </w:rPr>
         <w:t>sd</w:t>
       </w:r>
-      <w:proofErr w:type="spellEnd"/>
       <w:r>
         <w:rPr>
           <w:rFonts w:eastAsia="Times New Roman"/>
           <w:color w:val="000000"/>
           <w:lang w:bidi="th-TH"/>
         </w:rPr>
-        <w:t xml:space="preserve"> illustrates how the system works. Our system works entirely on the Google Cloud Platform, starting from query requests directly from the web server by Apache Kafka. Figure aa shows a request template that will be queried by Apache Kafka.</w:t>
-      </w:r>
-    </w:p>
-    <w:p>
-      <w:pPr>
-        <w:rPr>
-          <w:rFonts w:eastAsia="Times New Roman"/>
-          <w:lang w:bidi="th-TH"/>
-        </w:rPr>
-      </w:pPr>
+        <w:t xml:space="preserve"> illustrates how the system works. Our system works entirely on the Google Cloud Platform, starting from query requests directly from the web server by Apache Kafka. Figure </w:t>
+      </w:r>
       <w:r>
         <w:rPr>
           <w:rFonts w:eastAsia="Times New Roman"/>
           <w:color w:val="000000"/>
+          <w:highlight w:val="yellow"/>
+          <w:lang w:bidi="th-TH"/>
+        </w:rPr>
+        <w:t>aa</w:t>
+      </w:r>
+      <w:r>
+        <w:rPr>
+          <w:rFonts w:eastAsia="Times New Roman"/>
+          <w:color w:val="000000"/>
+          <w:lang w:bidi="th-TH"/>
+        </w:rPr>
+        <w:t xml:space="preserve"> shows a request template that will be queried by Apache Kafka.</w:t>
+      </w:r>
+    </w:p>
+    <w:p>
+      <w:pPr>
+        <w:rPr>
+          <w:rFonts w:eastAsia="Times New Roman"/>
+          <w:lang w:bidi="th-TH"/>
+        </w:rPr>
+      </w:pPr>
+      <w:r>
+        <w:rPr>
+          <w:rFonts w:eastAsia="Times New Roman"/>
+          <w:color w:val="000000"/>
           <w:lang w:bidi="th-TH"/>
         </w:rPr>
         <w:t xml:space="preserve">Figure </w:t>
       </w:r>
-      <w:proofErr w:type="gramStart"/>
       <w:r>
         <w:rPr>
           <w:rFonts w:eastAsia="Times New Roman"/>
           <w:color w:val="000000"/>
-          <w:lang w:bidi="th-TH"/>
-        </w:rPr>
-        <w:t>aa :</w:t>
-      </w:r>
-      <w:proofErr w:type="gramEnd"/>
+          <w:highlight w:val="yellow"/>
+          <w:lang w:bidi="th-TH"/>
+        </w:rPr>
+        <w:t>aa</w:t>
+      </w:r>
       <w:r>
         <w:rPr>
           <w:rFonts w:eastAsia="Times New Roman"/>
           <w:color w:val="000000"/>
           <w:lang w:bidi="th-TH"/>
         </w:rPr>
-        <w:t xml:space="preserve"> Request Template</w:t>
+        <w:t xml:space="preserve"> : Request Template</w:t>
       </w:r>
     </w:p>
     <w:p>
@@ -3230,43 +3080,7 @@
           <w:color w:val="000000"/>
           <w:lang w:bidi="th-TH"/>
         </w:rPr>
-        <w:t xml:space="preserve">Internal Spark Streaming is divided into four jobs: </w:t>
-      </w:r>
-      <w:proofErr w:type="spellStart"/>
-      <w:r>
-        <w:rPr>
-          <w:rFonts w:eastAsia="Times New Roman"/>
-          <w:color w:val="000000"/>
-          <w:lang w:bidi="th-TH"/>
-        </w:rPr>
-        <w:t>BruteForce</w:t>
-      </w:r>
-      <w:proofErr w:type="spellEnd"/>
-      <w:r>
-        <w:rPr>
-          <w:rFonts w:eastAsia="Times New Roman"/>
-          <w:color w:val="000000"/>
-          <w:lang w:bidi="th-TH"/>
-        </w:rPr>
-        <w:t xml:space="preserve"> job, DDOS job, SQL </w:t>
-      </w:r>
-      <w:proofErr w:type="gramStart"/>
-      <w:r>
-        <w:rPr>
-          <w:rFonts w:eastAsia="Times New Roman"/>
-          <w:color w:val="000000"/>
-          <w:lang w:bidi="th-TH"/>
-        </w:rPr>
-        <w:t>Injection(</w:t>
-      </w:r>
-      <w:proofErr w:type="gramEnd"/>
-      <w:r>
-        <w:rPr>
-          <w:rFonts w:eastAsia="Times New Roman"/>
-          <w:color w:val="000000"/>
-          <w:lang w:bidi="th-TH"/>
-        </w:rPr>
-        <w:t>SQLi) job, and Cross-Site Scripting(XSS) job, which will be operated on the Debian cluster. The output of each Spark Streaming job will be stored as a log file in the bucket on Google Cloud Storage. In addition, we use the SMS API Vonage for SMS notifications.</w:t>
+        <w:t>Internal Spark Streaming is divided into four jobs: BruteForce job, DDOS job, SQL Injection(SQLi) job, and Cross-Site Scripting(XSS) job, which will be operated on the Debian cluster. The output of each Spark Streaming job will be stored as a log file in the bucket on Google Cloud Storage. In addition, we use the SMS API Vonage for SMS notifications.</w:t>
       </w:r>
     </w:p>
     <w:p>
@@ -3276,268 +3090,6 @@
           <w:lang w:bidi="th-TH"/>
         </w:rPr>
       </w:pPr>
-      <w:r>
-        <w:rPr>
-          <w:color w:val="AEAAAA" w:themeColor="background2" w:themeShade="BF"/>
-        </w:rPr>
-        <w:lastRenderedPageBreak/>
-        <w:drawing>
-          <wp:anchor distT="0" distB="0" distL="114300" distR="114300" simplePos="0" relativeHeight="251665920" behindDoc="1" locked="0" layoutInCell="1" allowOverlap="1" wp14:anchorId="10853859" wp14:editId="618C63D3">
-            <wp:simplePos x="0" y="0"/>
-            <wp:positionH relativeFrom="margin">
-              <wp:posOffset>3319780</wp:posOffset>
-            </wp:positionH>
-            <wp:positionV relativeFrom="paragraph">
-              <wp:posOffset>0</wp:posOffset>
-            </wp:positionV>
-            <wp:extent cx="3200400" cy="1971675"/>
-            <wp:effectExtent l="0" t="0" r="19050" b="28575"/>
-            <wp:wrapThrough wrapText="bothSides">
-              <wp:wrapPolygon edited="0">
-                <wp:start x="0" y="0"/>
-                <wp:lineTo x="0" y="21704"/>
-                <wp:lineTo x="21600" y="21704"/>
-                <wp:lineTo x="21600" y="0"/>
-                <wp:lineTo x="0" y="0"/>
-              </wp:wrapPolygon>
-            </wp:wrapThrough>
-            <wp:docPr id="6" name="Text Box 8"/>
-            <wp:cNvGraphicFramePr>
-              <a:graphicFrameLocks xmlns:a="http://purl.oclc.org/ooxml/drawingml/main"/>
-            </wp:cNvGraphicFramePr>
-            <a:graphic xmlns:a="http://purl.oclc.org/ooxml/drawingml/main">
-              <a:graphicData uri="http://schemas.microsoft.com/office/word/2010/wordprocessingShape">
-                <wp:wsp>
-                  <wp:cNvSpPr txBox="1">
-                    <a:spLocks noChangeArrowheads="1"/>
-                  </wp:cNvSpPr>
-                  <wp:spPr bwMode="auto">
-                    <a:xfrm>
-                      <a:off x="0" y="0"/>
-                      <a:ext cx="3200400" cy="1971675"/>
-                    </a:xfrm>
-                    <a:prstGeom prst="rect">
-                      <a:avLst/>
-                    </a:prstGeom>
-                    <a:solidFill>
-                      <a:srgbClr val="FFFFFF"/>
-                    </a:solidFill>
-                    <a:ln w="9525">
-                      <a:solidFill>
-                        <a:srgbClr val="000000"/>
-                      </a:solidFill>
-                      <a:miter lim="800%"/>
-                      <a:headEnd/>
-                      <a:tailEnd/>
-                    </a:ln>
-                  </wp:spPr>
-                  <wp:txbx>
-                    <wne:txbxContent>
-                      <w:p>
-                        <w:pPr>
-                          <w:jc w:val="start"/>
-                          <w:rPr>
-                            <w:spacing w:val="-1"/>
-                            <w:lang w:val="x-none" w:eastAsia="x-none"/>
-                          </w:rPr>
-                        </w:pPr>
-                        <w:r>
-                          <w:rPr>
-                            <w:spacing w:val="-1"/>
-                            <w:lang w:val="x-none" w:eastAsia="x-none"/>
-                          </w:rPr>
-                          <w:t xml:space="preserve">(ip:127.0.0.1, </w:t>
-                        </w:r>
-                        <w:proofErr w:type="spellStart"/>
-                        <w:r>
-                          <w:rPr>
-                            <w:spacing w:val="-1"/>
-                            <w:lang w:val="x-none" w:eastAsia="x-none"/>
-                          </w:rPr>
-                          <w:t>header:"GET</w:t>
-                        </w:r>
-                        <w:proofErr w:type="spellEnd"/>
-                        <w:r>
-                          <w:rPr>
-                            <w:spacing w:val="-1"/>
-                            <w:lang w:val="x-none" w:eastAsia="x-none"/>
-                          </w:rPr>
-                          <w:t xml:space="preserve"> /?id=admin" or "1"="1&amp;password=message2 HTTP/1.0")</w:t>
-                        </w:r>
-                      </w:p>
-                      <w:p>
-                        <w:pPr>
-                          <w:jc w:val="start"/>
-                          <w:rPr>
-                            <w:spacing w:val="-1"/>
-                            <w:lang w:val="x-none" w:eastAsia="x-none"/>
-                          </w:rPr>
-                        </w:pPr>
-                        <w:r>
-                          <w:rPr>
-                            <w:spacing w:val="-1"/>
-                            <w:lang w:val="x-none" w:eastAsia="x-none"/>
-                          </w:rPr>
-                          <w:t xml:space="preserve">(ip:127.0.0.1, </w:t>
-                        </w:r>
-                        <w:proofErr w:type="spellStart"/>
-                        <w:r>
-                          <w:rPr>
-                            <w:spacing w:val="-1"/>
-                            <w:lang w:val="x-none" w:eastAsia="x-none"/>
-                          </w:rPr>
-                          <w:t>header:"GET</w:t>
-                        </w:r>
-                        <w:proofErr w:type="spellEnd"/>
-                        <w:r>
-                          <w:rPr>
-                            <w:spacing w:val="-1"/>
-                            <w:lang w:val="x-none" w:eastAsia="x-none"/>
-                          </w:rPr>
-                          <w:t xml:space="preserve"> /?id=message1&amp;password=message2 HTTP/1.0")</w:t>
-                        </w:r>
-                      </w:p>
-                      <w:p>
-                        <w:pPr>
-                          <w:jc w:val="start"/>
-                          <w:rPr>
-                            <w:spacing w:val="-1"/>
-                            <w:lang w:val="x-none" w:eastAsia="x-none"/>
-                          </w:rPr>
-                        </w:pPr>
-                        <w:r>
-                          <w:rPr>
-                            <w:spacing w:val="-1"/>
-                            <w:lang w:val="x-none" w:eastAsia="x-none"/>
-                          </w:rPr>
-                          <w:t xml:space="preserve">(ip:29.13.130.4, </w:t>
-                        </w:r>
-                        <w:proofErr w:type="spellStart"/>
-                        <w:r>
-                          <w:rPr>
-                            <w:spacing w:val="-1"/>
-                            <w:lang w:val="x-none" w:eastAsia="x-none"/>
-                          </w:rPr>
-                          <w:t>header:"POST</w:t>
-                        </w:r>
-                        <w:proofErr w:type="spellEnd"/>
-                        <w:r>
-                          <w:rPr>
-                            <w:spacing w:val="-1"/>
-                            <w:lang w:val="x-none" w:eastAsia="x-none"/>
-                          </w:rPr>
-                          <w:t xml:space="preserve"> /?id=" or 1=1 –&amp;password=message2 HTTP/1.0")</w:t>
-                        </w:r>
-                      </w:p>
-                      <w:p>
-                        <w:pPr>
-                          <w:jc w:val="start"/>
-                          <w:rPr>
-                            <w:spacing w:val="-1"/>
-                            <w:lang w:val="x-none" w:eastAsia="x-none"/>
-                          </w:rPr>
-                        </w:pPr>
-                        <w:r>
-                          <w:rPr>
-                            <w:spacing w:val="-1"/>
-                            <w:lang w:val="x-none" w:eastAsia="x-none"/>
-                          </w:rPr>
-                          <w:t xml:space="preserve">(ip:149.244.168.229, </w:t>
-                        </w:r>
-                        <w:proofErr w:type="spellStart"/>
-                        <w:r>
-                          <w:rPr>
-                            <w:spacing w:val="-1"/>
-                            <w:lang w:val="x-none" w:eastAsia="x-none"/>
-                          </w:rPr>
-                          <w:t>header:"POST</w:t>
-                        </w:r>
-                        <w:proofErr w:type="spellEnd"/>
-                        <w:r>
-                          <w:rPr>
-                            <w:spacing w:val="-1"/>
-                            <w:lang w:val="x-none" w:eastAsia="x-none"/>
-                          </w:rPr>
-                          <w:t xml:space="preserve"> /?id= or 0=0 --&amp;password=message2 HTTP/1.0")</w:t>
-                        </w:r>
-                      </w:p>
-                      <w:p>
-                        <w:pPr>
-                          <w:jc w:val="start"/>
-                          <w:rPr>
-                            <w:spacing w:val="-1"/>
-                            <w:lang w:val="x-none" w:eastAsia="x-none"/>
-                          </w:rPr>
-                        </w:pPr>
-                        <w:r>
-                          <w:rPr>
-                            <w:spacing w:val="-1"/>
-                            <w:lang w:val="x-none" w:eastAsia="x-none"/>
-                          </w:rPr>
-                          <w:t xml:space="preserve">(ip:127.0.0.1, </w:t>
-                        </w:r>
-                        <w:proofErr w:type="spellStart"/>
-                        <w:r>
-                          <w:rPr>
-                            <w:spacing w:val="-1"/>
-                            <w:lang w:val="x-none" w:eastAsia="x-none"/>
-                          </w:rPr>
-                          <w:t>header:"GET</w:t>
-                        </w:r>
-                        <w:proofErr w:type="spellEnd"/>
-                        <w:r>
-                          <w:rPr>
-                            <w:spacing w:val="-1"/>
-                            <w:lang w:val="x-none" w:eastAsia="x-none"/>
-                          </w:rPr>
-                          <w:t xml:space="preserve"> /?id=message5&amp;password=message2 HTTP/1.0")</w:t>
-                        </w:r>
-                      </w:p>
-                      <w:p>
-                        <w:pPr>
-                          <w:jc w:val="start"/>
-                        </w:pPr>
-                        <w:r>
-                          <w:rPr>
-                            <w:spacing w:val="-1"/>
-                            <w:lang w:val="x-none" w:eastAsia="x-none"/>
-                          </w:rPr>
-                          <w:t xml:space="preserve">(ip:127.0.0.1, </w:t>
-                        </w:r>
-                        <w:proofErr w:type="spellStart"/>
-                        <w:r>
-                          <w:rPr>
-                            <w:spacing w:val="-1"/>
-                            <w:lang w:val="x-none" w:eastAsia="x-none"/>
-                          </w:rPr>
-                          <w:t>header:"GET</w:t>
-                        </w:r>
-                        <w:proofErr w:type="spellEnd"/>
-                        <w:r>
-                          <w:rPr>
-                            <w:spacing w:val="-1"/>
-                            <w:lang w:val="x-none" w:eastAsia="x-none"/>
-                          </w:rPr>
-                          <w:t xml:space="preserve"> /?id=message6&amp;password=message2 HTTP/1.0")</w:t>
-                        </w:r>
-                      </w:p>
-                    </wne:txbxContent>
-                  </wp:txbx>
-                  <wp:bodyPr rot="0" vert="horz" wrap="square" lIns="91440" tIns="45720" rIns="91440" bIns="45720" anchor="t" anchorCtr="0" upright="1">
-                    <a:noAutofit/>
-                  </wp:bodyPr>
-                </wp:wsp>
-              </a:graphicData>
-            </a:graphic>
-            <wp14:sizeRelH relativeFrom="page">
-              <wp14:pctWidth>0%</wp14:pctWidth>
-            </wp14:sizeRelH>
-            <wp14:sizeRelV relativeFrom="page">
-              <wp14:pctHeight>0%</wp14:pctHeight>
-            </wp14:sizeRelV>
-          </wp:anchor>
-        </w:drawing>
-      </w:r>
       <w:r>
         <w:rPr>
           <w:lang w:bidi="th-TH"/>
@@ -3569,79 +3121,40 @@
           <w:color w:val="000000"/>
           <w:lang w:bidi="th-TH"/>
         </w:rPr>
-        <w:t xml:space="preserve">With a </w:t>
-      </w:r>
-      <w:proofErr w:type="spellStart"/>
+        <w:t xml:space="preserve">With </w:t>
+      </w:r>
       <w:r>
         <w:rPr>
           <w:rFonts w:eastAsia="Times New Roman"/>
           <w:color w:val="000000"/>
           <w:lang w:bidi="th-TH"/>
         </w:rPr>
-        <w:t>BruteForce</w:t>
-      </w:r>
-      <w:proofErr w:type="spellEnd"/>
+        <w:t>an Automated Brute Forcing on web-based login</w:t>
+      </w:r>
       <w:r>
         <w:rPr>
           <w:rFonts w:eastAsia="Times New Roman"/>
           <w:color w:val="000000"/>
           <w:lang w:bidi="th-TH"/>
         </w:rPr>
-        <w:t xml:space="preserve"> </w:t>
-      </w:r>
-      <w:proofErr w:type="gramStart"/>
+        <w:t xml:space="preserve">,  the system is attacked with the GET command, so it filters only the GET Kafka topic. Use the flatmap command to split the request stream into parts. Figure </w:t>
+      </w:r>
       <w:r>
         <w:rPr>
           <w:rFonts w:eastAsia="Times New Roman"/>
           <w:color w:val="000000"/>
-          <w:lang w:bidi="th-TH"/>
-        </w:rPr>
-        <w:t>algorithm,  the</w:t>
-      </w:r>
-      <w:proofErr w:type="gramEnd"/>
+          <w:highlight w:val="cyan"/>
+          <w:lang w:bidi="th-TH"/>
+        </w:rPr>
+        <w:t>1a</w:t>
+      </w:r>
       <w:r>
         <w:rPr>
           <w:rFonts w:eastAsia="Times New Roman"/>
           <w:color w:val="000000"/>
           <w:lang w:bidi="th-TH"/>
         </w:rPr>
-        <w:t xml:space="preserve"> system is attacked with the GET command, so it filters only the GET Kafka topic. Use the </w:t>
-      </w:r>
-      <w:proofErr w:type="spellStart"/>
-      <w:r>
-        <w:rPr>
-          <w:rFonts w:eastAsia="Times New Roman"/>
-          <w:color w:val="000000"/>
-          <w:lang w:bidi="th-TH"/>
-        </w:rPr>
-        <w:t>flatmap</w:t>
-      </w:r>
-      <w:proofErr w:type="spellEnd"/>
-      <w:r>
-        <w:rPr>
-          <w:rFonts w:eastAsia="Times New Roman"/>
-          <w:color w:val="000000"/>
-          <w:lang w:bidi="th-TH"/>
-        </w:rPr>
-        <w:t xml:space="preserve"> command to split the request stream into parts. Figure 1a shows the request string split by </w:t>
-      </w:r>
-      <w:proofErr w:type="spellStart"/>
-      <w:r>
-        <w:rPr>
-          <w:rFonts w:eastAsia="Times New Roman"/>
-          <w:color w:val="000000"/>
-          <w:lang w:bidi="th-TH"/>
-        </w:rPr>
-        <w:t>Flatmap</w:t>
-      </w:r>
-      <w:proofErr w:type="spellEnd"/>
-      <w:r>
-        <w:rPr>
-          <w:rFonts w:eastAsia="Times New Roman"/>
-          <w:color w:val="000000"/>
-          <w:lang w:bidi="th-TH"/>
-        </w:rPr>
-        <w:t>.</w:t>
+        <w:t xml:space="preserve"> shows the request string split by Flatmap.</w:t>
       </w:r>
     </w:p>
     <w:p>
@@ -3655,7 +3168,6 @@
     </w:p>
     <w:p>
       <w:pPr>
-        <w:jc w:val="both"/>
         <w:rPr>
           <w:rFonts w:eastAsia="Times New Roman"/>
           <w:color w:val="963A2A"/>
@@ -3665,16 +3177,15 @@
       <w:r>
         <w:rPr>
           <w:noProof/>
-          <w:color w:val="AEAAAA" w:themeColor="background2" w:themeShade="BF"/>
         </w:rPr>
         <w:drawing>
-          <wp:anchor distT="0" distB="0" distL="114300" distR="114300" simplePos="0" relativeHeight="251661824" behindDoc="1" locked="0" layoutInCell="1" allowOverlap="1" wp14:anchorId="23847813" wp14:editId="1D700C6E">
+          <wp:anchor distT="0" distB="0" distL="114300" distR="114300" simplePos="0" relativeHeight="251661824" behindDoc="1" locked="0" layoutInCell="1" allowOverlap="1" wp14:anchorId="23847813" wp14:editId="5CE15C8C">
             <wp:simplePos x="0" y="0"/>
             <wp:positionH relativeFrom="margin">
               <wp:posOffset>-4445</wp:posOffset>
             </wp:positionH>
             <wp:positionV relativeFrom="paragraph">
-              <wp:posOffset>184150</wp:posOffset>
+              <wp:posOffset>253161</wp:posOffset>
             </wp:positionV>
             <wp:extent cx="3200400" cy="1114425"/>
             <wp:effectExtent l="0" t="0" r="19050" b="28575"/>
@@ -3764,23 +3275,7 @@
                             <w:spacing w:val="-1"/>
                             <w:lang w:val="x-none" w:eastAsia="x-none"/>
                           </w:rPr>
-                          <w:t>(</w:t>
-                        </w:r>
-                        <w:proofErr w:type="spellStart"/>
-                        <w:r>
-                          <w:rPr>
-                            <w:spacing w:val="-1"/>
-                            <w:lang w:val="x-none" w:eastAsia="x-none"/>
-                          </w:rPr>
-                          <w:t>name:frank</w:t>
-                        </w:r>
-                        <w:proofErr w:type="spellEnd"/>
-                        <w:r>
-                          <w:rPr>
-                            <w:spacing w:val="-1"/>
-                            <w:lang w:val="x-none" w:eastAsia="x-none"/>
-                          </w:rPr>
-                          <w:t>)</w:t>
+                          <w:t>(name:frank)</w:t>
                         </w:r>
                       </w:p>
                       <w:p>
@@ -3812,39 +3307,7 @@
                             <w:spacing w:val="-1"/>
                             <w:lang w:val="x-none" w:eastAsia="x-none"/>
                           </w:rPr>
-                          <w:t>(</w:t>
-                        </w:r>
-                        <w:proofErr w:type="spellStart"/>
-                        <w:r>
-                          <w:rPr>
-                            <w:spacing w:val="-1"/>
-                            <w:lang w:val="x-none" w:eastAsia="x-none"/>
-                          </w:rPr>
-                          <w:t>header:"GET</w:t>
-                        </w:r>
-                        <w:proofErr w:type="spellEnd"/>
-                        <w:r>
-                          <w:rPr>
-                            <w:spacing w:val="-1"/>
-                            <w:lang w:val="x-none" w:eastAsia="x-none"/>
-                          </w:rPr>
-                          <w:t xml:space="preserve"> /?id=</w:t>
-                        </w:r>
-                        <w:proofErr w:type="spellStart"/>
-                        <w:r>
-                          <w:rPr>
-                            <w:spacing w:val="-1"/>
-                            <w:lang w:val="x-none" w:eastAsia="x-none"/>
-                          </w:rPr>
-                          <w:t>message&amp;password</w:t>
-                        </w:r>
-                        <w:proofErr w:type="spellEnd"/>
-                        <w:r>
-                          <w:rPr>
-                            <w:spacing w:val="-1"/>
-                            <w:lang w:val="x-none" w:eastAsia="x-none"/>
-                          </w:rPr>
-                          <w:t>=message2 HTTP/1.0")</w:t>
+                          <w:t>(header:"GET /?id=message&amp;password=message2 HTTP/1.0")</w:t>
                         </w:r>
                       </w:p>
                       <w:p>
@@ -3876,41 +3339,12 @@
           </wp:anchor>
         </w:drawing>
       </w:r>
-      <w:proofErr w:type="spellStart"/>
-      <w:r>
-        <w:rPr>
-          <w:rFonts w:eastAsia="Times New Roman"/>
-          <w:color w:val="963A2A"/>
-          <w:lang w:bidi="th-TH"/>
-        </w:rPr>
-        <w:t>flatmap</w:t>
-      </w:r>
-      <w:proofErr w:type="spellEnd"/>
-      <w:r>
-        <w:rPr>
-          <w:rFonts w:eastAsia="Times New Roman"/>
-          <w:color w:val="963A2A"/>
-          <w:lang w:bidi="th-TH"/>
-        </w:rPr>
-        <w:t>(_.</w:t>
-      </w:r>
-      <w:proofErr w:type="gramStart"/>
-      <w:r>
-        <w:rPr>
-          <w:rFonts w:eastAsia="Times New Roman"/>
-          <w:color w:val="963A2A"/>
-          <w:lang w:bidi="th-TH"/>
-        </w:rPr>
-        <w:t>value(</w:t>
-      </w:r>
-      <w:proofErr w:type="gramEnd"/>
-      <w:r>
-        <w:rPr>
-          <w:rFonts w:eastAsia="Times New Roman"/>
-          <w:color w:val="963A2A"/>
-          <w:lang w:bidi="th-TH"/>
-        </w:rPr>
-        <w:t>).split(“, ”))</w:t>
+      <w:r>
+        <w:rPr>
+          <w:rFonts w:eastAsia="Times New Roman"/>
+          <w:lang w:bidi="th-TH"/>
+        </w:rPr>
+        <w:t>flatmap(_.value().split(“, ”))</w:t>
       </w:r>
     </w:p>
     <w:p>
@@ -3926,43 +3360,24 @@
           <w:color w:val="000000"/>
           <w:lang w:bidi="th-TH"/>
         </w:rPr>
-        <w:t>Figure 1</w:t>
-      </w:r>
-      <w:proofErr w:type="gramStart"/>
+        <w:t xml:space="preserve">Figure </w:t>
+      </w:r>
       <w:r>
         <w:rPr>
           <w:rFonts w:eastAsia="Times New Roman"/>
           <w:color w:val="000000"/>
-          <w:lang w:bidi="th-TH"/>
-        </w:rPr>
-        <w:t>a :</w:t>
-      </w:r>
-      <w:proofErr w:type="gramEnd"/>
+          <w:highlight w:val="cyan"/>
+          <w:lang w:bidi="th-TH"/>
+        </w:rPr>
+        <w:t>1a :</w:t>
+      </w:r>
       <w:r>
         <w:rPr>
           <w:rFonts w:eastAsia="Times New Roman"/>
           <w:color w:val="000000"/>
           <w:lang w:bidi="th-TH"/>
         </w:rPr>
-        <w:t xml:space="preserve"> Request string after </w:t>
-      </w:r>
-      <w:proofErr w:type="spellStart"/>
-      <w:r>
-        <w:rPr>
-          <w:rFonts w:eastAsia="Times New Roman"/>
-          <w:color w:val="000000"/>
-          <w:lang w:bidi="th-TH"/>
-        </w:rPr>
-        <w:t>flatmap</w:t>
-      </w:r>
-      <w:proofErr w:type="spellEnd"/>
-      <w:r>
-        <w:rPr>
-          <w:rFonts w:eastAsia="Times New Roman"/>
-          <w:color w:val="000000"/>
-          <w:lang w:bidi="th-TH"/>
-        </w:rPr>
-        <w:t>.</w:t>
+        <w:t xml:space="preserve"> Request string after flatmap.</w:t>
       </w:r>
     </w:p>
     <w:p>
@@ -3986,195 +3401,94 @@
       </w:pPr>
       <w:r>
         <w:rPr>
+          <w:rFonts w:eastAsia="Times New Roman"/>
+          <w:color w:val="000000"/>
+          <w:lang w:bidi="th-TH"/>
+        </w:rPr>
+        <w:t xml:space="preserve">The algorithm keeps track of the number of IP addresses attempted in a particular time period. If the specified threshold is exceeded, it is considered a brute force attack and the algorithm saves the IP address and the number of attempts in a log file. Figure </w:t>
+      </w:r>
+      <w:r>
+        <w:rPr>
+          <w:rFonts w:eastAsia="Times New Roman"/>
+          <w:color w:val="000000"/>
+          <w:highlight w:val="yellow"/>
+          <w:lang w:bidi="th-TH"/>
+        </w:rPr>
+        <w:t>1b</w:t>
+      </w:r>
+      <w:r>
+        <w:rPr>
+          <w:rFonts w:eastAsia="Times New Roman"/>
+          <w:color w:val="000000"/>
+          <w:lang w:bidi="th-TH"/>
+        </w:rPr>
+        <w:t xml:space="preserve"> shows examples of malicious IP addresses and the number of attempts for both Brute</w:t>
+      </w:r>
+      <w:r>
+        <w:rPr>
+          <w:rFonts w:eastAsia="Times New Roman"/>
+          <w:color w:val="000000"/>
+          <w:lang w:bidi="th-TH"/>
+        </w:rPr>
+        <w:t xml:space="preserve"> </w:t>
+      </w:r>
+      <w:r>
+        <w:rPr>
+          <w:rFonts w:eastAsia="Times New Roman"/>
+          <w:color w:val="000000"/>
+          <w:lang w:bidi="th-TH"/>
+        </w:rPr>
+        <w:t xml:space="preserve">Force and </w:t>
+      </w:r>
+      <w:r>
+        <w:rPr>
+          <w:rFonts w:eastAsia="Times New Roman"/>
+          <w:color w:val="000000"/>
+          <w:lang w:bidi="th-TH"/>
+        </w:rPr>
+        <w:t>HTTP flood</w:t>
+      </w:r>
+      <w:r>
+        <w:rPr>
+          <w:rFonts w:eastAsia="Times New Roman"/>
+          <w:color w:val="000000"/>
+          <w:lang w:bidi="th-TH"/>
+        </w:rPr>
+        <w:t xml:space="preserve"> attacks.</w:t>
+      </w:r>
+    </w:p>
+    <w:p>
+      <w:pPr>
+        <w:ind w:firstLine="36pt"/>
+        <w:jc w:val="both"/>
+        <w:rPr>
+          <w:rFonts w:eastAsia="Times New Roman"/>
+          <w:color w:val="000000"/>
+          <w:lang w:bidi="th-TH"/>
+        </w:rPr>
+      </w:pPr>
+    </w:p>
+    <w:p>
+      <w:pPr>
+        <w:jc w:val="both"/>
+        <w:rPr>
+          <w:rFonts w:eastAsia="Times New Roman"/>
+          <w:lang w:bidi="th-TH"/>
+        </w:rPr>
+      </w:pPr>
+      <w:r>
+        <w:rPr>
           <w:noProof/>
           <w:color w:val="AEAAAA" w:themeColor="background2" w:themeShade="BF"/>
         </w:rPr>
         <w:drawing>
-          <wp:anchor distT="0" distB="0" distL="114300" distR="114300" simplePos="0" relativeHeight="251667968" behindDoc="1" locked="0" layoutInCell="1" allowOverlap="1" wp14:anchorId="52A743DD" wp14:editId="719D9D65">
+          <wp:anchor distT="0" distB="0" distL="114300" distR="114300" simplePos="0" relativeHeight="251663872" behindDoc="1" locked="0" layoutInCell="1" allowOverlap="1" wp14:anchorId="30836EC8" wp14:editId="61CB79BE">
             <wp:simplePos x="0" y="0"/>
             <wp:positionH relativeFrom="margin">
-              <wp:posOffset>3319780</wp:posOffset>
+              <wp:posOffset>-46990</wp:posOffset>
             </wp:positionH>
             <wp:positionV relativeFrom="paragraph">
-              <wp:posOffset>476250</wp:posOffset>
-            </wp:positionV>
-            <wp:extent cx="3200400" cy="1095375"/>
-            <wp:effectExtent l="0" t="0" r="19050" b="28575"/>
-            <wp:wrapThrough wrapText="bothSides">
-              <wp:wrapPolygon edited="0">
-                <wp:start x="0" y="0"/>
-                <wp:lineTo x="0" y="21788"/>
-                <wp:lineTo x="21600" y="21788"/>
-                <wp:lineTo x="21600" y="0"/>
-                <wp:lineTo x="0" y="0"/>
-              </wp:wrapPolygon>
-            </wp:wrapThrough>
-            <wp:docPr id="7" name="Text Box 8"/>
-            <wp:cNvGraphicFramePr>
-              <a:graphicFrameLocks xmlns:a="http://purl.oclc.org/ooxml/drawingml/main"/>
-            </wp:cNvGraphicFramePr>
-            <a:graphic xmlns:a="http://purl.oclc.org/ooxml/drawingml/main">
-              <a:graphicData uri="http://schemas.microsoft.com/office/word/2010/wordprocessingShape">
-                <wp:wsp>
-                  <wp:cNvSpPr txBox="1">
-                    <a:spLocks noChangeArrowheads="1"/>
-                  </wp:cNvSpPr>
-                  <wp:spPr bwMode="auto">
-                    <a:xfrm>
-                      <a:off x="0" y="0"/>
-                      <a:ext cx="3200400" cy="1095375"/>
-                    </a:xfrm>
-                    <a:prstGeom prst="rect">
-                      <a:avLst/>
-                    </a:prstGeom>
-                    <a:solidFill>
-                      <a:srgbClr val="FFFFFF"/>
-                    </a:solidFill>
-                    <a:ln w="9525">
-                      <a:solidFill>
-                        <a:srgbClr val="000000"/>
-                      </a:solidFill>
-                      <a:miter lim="800%"/>
-                      <a:headEnd/>
-                      <a:tailEnd/>
-                    </a:ln>
-                  </wp:spPr>
-                  <wp:txbx>
-                    <wne:txbxContent>
-                      <w:p>
-                        <w:pPr>
-                          <w:jc w:val="start"/>
-                          <w:rPr>
-                            <w:spacing w:val="-1"/>
-                            <w:lang w:val="x-none" w:eastAsia="x-none"/>
-                          </w:rPr>
-                        </w:pPr>
-                        <w:r>
-                          <w:rPr>
-                            <w:spacing w:val="-1"/>
-                            <w:lang w:val="x-none" w:eastAsia="x-none"/>
-                          </w:rPr>
-                          <w:t xml:space="preserve">(ip:127.0.0.1, </w:t>
-                        </w:r>
-                        <w:proofErr w:type="spellStart"/>
-                        <w:r>
-                          <w:rPr>
-                            <w:spacing w:val="-1"/>
-                            <w:lang w:val="x-none" w:eastAsia="x-none"/>
-                          </w:rPr>
-                          <w:t>header:"GET</w:t>
-                        </w:r>
-                        <w:proofErr w:type="spellEnd"/>
-                        <w:r>
-                          <w:rPr>
-                            <w:spacing w:val="-1"/>
-                            <w:lang w:val="x-none" w:eastAsia="x-none"/>
-                          </w:rPr>
-                          <w:t xml:space="preserve"> /?id=admin" or "1"="1&amp;password=message2 HTTP/1.0", …. )</w:t>
-                        </w:r>
-                      </w:p>
-                      <w:p>
-                        <w:pPr>
-                          <w:jc w:val="start"/>
-                          <w:rPr>
-                            <w:spacing w:val="-1"/>
-                            <w:lang w:val="x-none" w:eastAsia="x-none"/>
-                          </w:rPr>
-                        </w:pPr>
-                        <w:r>
-                          <w:rPr>
-                            <w:spacing w:val="-1"/>
-                            <w:lang w:val="x-none" w:eastAsia="x-none"/>
-                          </w:rPr>
-                          <w:t xml:space="preserve">(ip:3.111.203.205, </w:t>
-                        </w:r>
-                        <w:proofErr w:type="spellStart"/>
-                        <w:r>
-                          <w:rPr>
-                            <w:spacing w:val="-1"/>
-                            <w:lang w:val="x-none" w:eastAsia="x-none"/>
-                          </w:rPr>
-                          <w:t>header:"GET</w:t>
-                        </w:r>
-                        <w:proofErr w:type="spellEnd"/>
-                        <w:r>
-                          <w:rPr>
-                            <w:spacing w:val="-1"/>
-                            <w:lang w:val="x-none" w:eastAsia="x-none"/>
-                          </w:rPr>
-                          <w:t xml:space="preserve"> /?id=' and substring(password/text(),1,1)='7&amp;password=message2 HTTP/1.0")</w:t>
-                        </w:r>
-                      </w:p>
-                      <w:p>
-                        <w:pPr>
-                          <w:jc w:val="start"/>
-                          <w:rPr>
-                            <w:spacing w:val="-1"/>
-                            <w:lang w:val="x-none" w:eastAsia="x-none"/>
-                          </w:rPr>
-                        </w:pPr>
-                        <w:r>
-                          <w:rPr>
-                            <w:spacing w:val="-1"/>
-                            <w:lang w:val="x-none" w:eastAsia="x-none"/>
-                          </w:rPr>
-                          <w:t xml:space="preserve">(ip:29.13.130.4, </w:t>
-                        </w:r>
-                        <w:proofErr w:type="spellStart"/>
-                        <w:r>
-                          <w:rPr>
-                            <w:spacing w:val="-1"/>
-                            <w:lang w:val="x-none" w:eastAsia="x-none"/>
-                          </w:rPr>
-                          <w:t>header:"POST</w:t>
-                        </w:r>
-                        <w:proofErr w:type="spellEnd"/>
-                        <w:r>
-                          <w:rPr>
-                            <w:spacing w:val="-1"/>
-                            <w:lang w:val="x-none" w:eastAsia="x-none"/>
-                          </w:rPr>
-                          <w:t xml:space="preserve"> /?id=" or 1=1 –&amp;password=message2 HTTP/1.0")</w:t>
-                        </w:r>
-                      </w:p>
-                      <w:p>
-                        <w:pPr>
-                          <w:jc w:val="start"/>
-                          <w:rPr>
-                            <w:lang w:val="x-none"/>
-                          </w:rPr>
-                        </w:pPr>
-                      </w:p>
-                    </wne:txbxContent>
-                  </wp:txbx>
-                  <wp:bodyPr rot="0" vert="horz" wrap="square" lIns="91440" tIns="45720" rIns="91440" bIns="45720" anchor="t" anchorCtr="0" upright="1">
-                    <a:noAutofit/>
-                  </wp:bodyPr>
-                </wp:wsp>
-              </a:graphicData>
-            </a:graphic>
-            <wp14:sizeRelH relativeFrom="page">
-              <wp14:pctWidth>0%</wp14:pctWidth>
-            </wp14:sizeRelH>
-            <wp14:sizeRelV relativeFrom="page">
-              <wp14:pctHeight>0%</wp14:pctHeight>
-            </wp14:sizeRelV>
-          </wp:anchor>
-        </w:drawing>
-      </w:r>
-      <w:r>
-        <w:rPr>
-          <w:noProof/>
-          <w:color w:val="AEAAAA" w:themeColor="background2" w:themeShade="BF"/>
-        </w:rPr>
-        <w:drawing>
-          <wp:anchor distT="0" distB="0" distL="114300" distR="114300" simplePos="0" relativeHeight="251663872" behindDoc="1" locked="0" layoutInCell="1" allowOverlap="1" wp14:anchorId="30836EC8" wp14:editId="44FADFB8">
-            <wp:simplePos x="0" y="0"/>
-            <wp:positionH relativeFrom="margin">
-              <wp:posOffset>-4445</wp:posOffset>
-            </wp:positionH>
-            <wp:positionV relativeFrom="paragraph">
-              <wp:posOffset>1158875</wp:posOffset>
+              <wp:posOffset>532825</wp:posOffset>
             </wp:positionV>
             <wp:extent cx="3200400" cy="1295400"/>
             <wp:effectExtent l="0" t="0" r="19050" b="19050"/>
@@ -4363,81 +3677,89 @@
       <w:r>
         <w:rPr>
           <w:rFonts w:eastAsia="Times New Roman"/>
+          <w:lang w:bidi="th-TH"/>
+        </w:rPr>
+        <w:t>filter(_.contains(“ip”)).map(rdd</w:t>
+      </w:r>
+      <w:r>
+        <w:rPr>
+          <w:rFonts w:eastAsia="Times New Roman"/>
+          <w:lang w:bidi="th-TH"/>
+        </w:rPr>
+        <w:t xml:space="preserve"> </w:t>
+      </w:r>
+      <w:r>
+        <w:rPr>
+          <w:rFonts w:eastAsia="Times New Roman"/>
+          <w:lang w:bidi="th-TH"/>
+        </w:rPr>
+        <w:t>=&gt; (rdd,</w:t>
+      </w:r>
+      <w:r>
+        <w:rPr>
+          <w:rFonts w:eastAsia="Times New Roman"/>
+          <w:lang w:bidi="th-TH"/>
+        </w:rPr>
+        <w:t xml:space="preserve"> </w:t>
+      </w:r>
+      <w:r>
+        <w:rPr>
+          <w:rFonts w:eastAsia="Times New Roman"/>
+          <w:lang w:bidi="th-TH"/>
+        </w:rPr>
+        <w:t>1)).reduceByKey((x, y)=&gt; x+y).filter(x =&gt; x._2 &gt; requestThreshold)</w:t>
+      </w:r>
+    </w:p>
+    <w:p>
+      <w:pPr>
+        <w:ind w:firstLine="36pt"/>
+        <w:jc w:val="both"/>
+        <w:rPr>
+          <w:rFonts w:eastAsia="Times New Roman"/>
           <w:color w:val="000000"/>
           <w:lang w:bidi="th-TH"/>
         </w:rPr>
-        <w:t xml:space="preserve">The algorithm keeps track of the number of IP addresses attempted in a particular time period. If the specified threshold is exceeded, it is considered a brute force attack and the algorithm saves the IP address and the number of attempts in a log file. Figure 1b shows examples of malicious IP addresses and the number of attempts for both </w:t>
-      </w:r>
-      <w:proofErr w:type="spellStart"/>
+      </w:pPr>
       <w:r>
         <w:rPr>
           <w:rFonts w:eastAsia="Times New Roman"/>
           <w:color w:val="000000"/>
           <w:lang w:bidi="th-TH"/>
         </w:rPr>
-        <w:t>BruteForce</w:t>
-      </w:r>
-      <w:proofErr w:type="spellEnd"/>
+        <w:t xml:space="preserve">Figure </w:t>
+      </w:r>
       <w:r>
         <w:rPr>
           <w:rFonts w:eastAsia="Times New Roman"/>
           <w:color w:val="000000"/>
-          <w:lang w:bidi="th-TH"/>
-        </w:rPr>
-        <w:t xml:space="preserve"> and DDOS attacks.</w:t>
-      </w:r>
-    </w:p>
-    <w:p>
-      <w:pPr>
+          <w:highlight w:val="yellow"/>
+          <w:lang w:bidi="th-TH"/>
+        </w:rPr>
+        <w:t>1b</w:t>
+      </w:r>
+      <w:r>
         <w:rPr>
           <w:rFonts w:eastAsia="Times New Roman"/>
           <w:color w:val="000000"/>
           <w:lang w:bidi="th-TH"/>
         </w:rPr>
-      </w:pPr>
+        <w:t xml:space="preserve"> : Examples of BruteForce and </w:t>
+      </w:r>
       <w:r>
         <w:rPr>
           <w:rFonts w:eastAsia="Times New Roman"/>
           <w:color w:val="000000"/>
           <w:lang w:bidi="th-TH"/>
         </w:rPr>
-        <w:t>Figure 1</w:t>
-      </w:r>
-      <w:proofErr w:type="gramStart"/>
+        <w:t>HTTP flood</w:t>
+      </w:r>
       <w:r>
         <w:rPr>
           <w:rFonts w:eastAsia="Times New Roman"/>
           <w:color w:val="000000"/>
           <w:lang w:bidi="th-TH"/>
         </w:rPr>
-        <w:t>b :</w:t>
-      </w:r>
-      <w:proofErr w:type="gramEnd"/>
-      <w:r>
-        <w:rPr>
-          <w:rFonts w:eastAsia="Times New Roman"/>
-          <w:color w:val="000000"/>
-          <w:lang w:bidi="th-TH"/>
-        </w:rPr>
-        <w:t xml:space="preserve"> Examples of </w:t>
-      </w:r>
-      <w:proofErr w:type="spellStart"/>
-      <w:r>
-        <w:rPr>
-          <w:rFonts w:eastAsia="Times New Roman"/>
-          <w:color w:val="000000"/>
-          <w:lang w:bidi="th-TH"/>
-        </w:rPr>
-        <w:t>BruteForce</w:t>
-      </w:r>
-      <w:proofErr w:type="spellEnd"/>
-      <w:r>
-        <w:rPr>
-          <w:rFonts w:eastAsia="Times New Roman"/>
-          <w:color w:val="000000"/>
-          <w:lang w:bidi="th-TH"/>
-        </w:rPr>
-        <w:t xml:space="preserve"> and DDOS attack’s saved IP addresses and the number of attempts.</w:t>
+        <w:t xml:space="preserve"> attack’s saved IP addresses and the number of attempts.</w:t>
       </w:r>
     </w:p>
     <w:p>
@@ -4467,7 +3789,13 @@
         <w:rPr>
           <w:lang w:bidi="th-TH"/>
         </w:rPr>
-        <w:t>DDos Algorithm</w:t>
+        <w:t>HTTP flood attacks</w:t>
+      </w:r>
+      <w:r>
+        <w:rPr>
+          <w:lang w:bidi="th-TH"/>
+        </w:rPr>
+        <w:t xml:space="preserve"> Algorithm</w:t>
       </w:r>
     </w:p>
     <w:p>
@@ -4494,88 +3822,114 @@
           <w:color w:val="000000"/>
           <w:lang w:bidi="th-TH"/>
         </w:rPr>
-        <w:t xml:space="preserve">For the DDOS algorithm, the system is attacked with the GET, POST, PUT, and DELETE commands, so it uses every Kafka topic. </w:t>
-      </w:r>
-      <w:proofErr w:type="gramStart"/>
+        <w:t xml:space="preserve">For the </w:t>
+      </w:r>
       <w:r>
         <w:rPr>
           <w:rFonts w:eastAsia="Times New Roman"/>
           <w:color w:val="000000"/>
           <w:lang w:bidi="th-TH"/>
         </w:rPr>
-        <w:t>Similar to</w:t>
-      </w:r>
-      <w:proofErr w:type="gramEnd"/>
+        <w:t>HTTP flood attacks</w:t>
+      </w:r>
       <w:r>
         <w:rPr>
           <w:rFonts w:eastAsia="Times New Roman"/>
           <w:color w:val="000000"/>
           <w:lang w:bidi="th-TH"/>
         </w:rPr>
-        <w:t xml:space="preserve"> the </w:t>
-      </w:r>
-      <w:proofErr w:type="spellStart"/>
-      <w:r>
+        <w:t xml:space="preserve"> algorithm, the system is attacked with the GET, POST, PUT, and DELETE commands, so it uses every Kafka topic. Similar to the BruteForce algorithm, first, split the request stream into parts. Second, filter for malicious IP addresses that has a number of attempts that exceeds the limit threshold. Finally, save all malicious attempts into a log file.</w:t>
+      </w:r>
+      <w:r>
+        <w:rPr>
+          <w:rFonts w:eastAsia="Times New Roman"/>
+          <w:lang w:bidi="th-TH"/>
+        </w:rPr>
+        <w:br/>
+      </w:r>
+    </w:p>
+    <w:p>
+      <w:pPr>
+        <w:pStyle w:val="Heading3"/>
+        <w:rPr>
+          <w:lang w:bidi="th-TH"/>
+        </w:rPr>
+      </w:pPr>
+      <w:r>
+        <w:rPr>
+          <w:lang w:bidi="th-TH"/>
+        </w:rPr>
+        <w:t>S</w:t>
+      </w:r>
+      <w:r>
+        <w:rPr>
+          <w:lang w:bidi="th-TH"/>
+        </w:rPr>
+        <w:t>QL</w:t>
+      </w:r>
+      <w:r>
+        <w:rPr>
+          <w:lang w:bidi="th-TH"/>
+        </w:rPr>
+        <w:t xml:space="preserve"> Ingections</w:t>
+      </w:r>
+      <w:r>
+        <w:rPr>
+          <w:lang w:bidi="th-TH"/>
+        </w:rPr>
+        <w:t xml:space="preserve"> Algorithm</w:t>
+      </w:r>
+    </w:p>
+    <w:p>
+      <w:pPr>
+        <w:jc w:val="both"/>
+        <w:rPr>
+          <w:rFonts w:eastAsia="Times New Roman"/>
+          <w:lang w:bidi="th-TH"/>
+        </w:rPr>
+      </w:pPr>
+    </w:p>
+    <w:p>
+      <w:pPr>
+        <w:jc w:val="both"/>
         <w:rPr>
           <w:rFonts w:eastAsia="Times New Roman"/>
           <w:color w:val="000000"/>
           <w:lang w:bidi="th-TH"/>
         </w:rPr>
-        <w:t>BruteForce</w:t>
-      </w:r>
-      <w:proofErr w:type="spellEnd"/>
+      </w:pPr>
       <w:r>
         <w:rPr>
           <w:rFonts w:eastAsia="Times New Roman"/>
           <w:color w:val="000000"/>
           <w:lang w:bidi="th-TH"/>
         </w:rPr>
-        <w:t xml:space="preserve"> algorithm, first, split the request stream into parts. Second, filter for malicious IP addresses that has </w:t>
-      </w:r>
-      <w:proofErr w:type="gramStart"/>
+        <w:t xml:space="preserve">With the SLI Injection algorithm, the system is attacked with the GET and POST commands, so it filters only those two Kafka topics. First, we have to rearrange the request stream into a form of request string that consists of IP address and header parts by using flatmap and map methods. Figure </w:t>
+      </w:r>
       <w:r>
         <w:rPr>
           <w:rFonts w:eastAsia="Times New Roman"/>
           <w:color w:val="000000"/>
-          <w:lang w:bidi="th-TH"/>
-        </w:rPr>
-        <w:t>a number of</w:t>
-      </w:r>
-      <w:proofErr w:type="gramEnd"/>
+          <w:highlight w:val="green"/>
+          <w:lang w:bidi="th-TH"/>
+        </w:rPr>
+        <w:t>3a</w:t>
+      </w:r>
       <w:r>
         <w:rPr>
           <w:rFonts w:eastAsia="Times New Roman"/>
           <w:color w:val="000000"/>
           <w:lang w:bidi="th-TH"/>
         </w:rPr>
-        <w:t xml:space="preserve"> attempts that exceeds the limit threshold. Finally, save all malicious attempts into a log file.</w:t>
-      </w:r>
-      <w:r>
-        <w:rPr>
-          <w:rFonts w:eastAsia="Times New Roman"/>
-          <w:lang w:bidi="th-TH"/>
-        </w:rPr>
-        <w:br/>
-      </w:r>
-    </w:p>
-    <w:p>
-      <w:pPr>
-        <w:pStyle w:val="Heading3"/>
-        <w:rPr>
-          <w:lang w:bidi="th-TH"/>
-        </w:rPr>
-      </w:pPr>
-      <w:r>
-        <w:rPr>
-          <w:lang w:bidi="th-TH"/>
-        </w:rPr>
-        <w:t>S</w:t>
-      </w:r>
-      <w:r>
-        <w:rPr>
-          <w:lang w:bidi="th-TH"/>
-        </w:rPr>
-        <w:t>QLi Algorithm</w:t>
+        <w:t xml:space="preserve"> </w:t>
+      </w:r>
+      <w:r>
+        <w:rPr>
+          <w:rFonts w:eastAsia="Times New Roman"/>
+          <w:color w:val="000000"/>
+          <w:lang w:bidi="th-TH"/>
+        </w:rPr>
+        <w:t>shows examples of request strings that had rearranged by flatmap and map.</w:t>
       </w:r>
     </w:p>
     <w:p>
@@ -4583,6 +3937,7 @@
         <w:jc w:val="both"/>
         <w:rPr>
           <w:rFonts w:eastAsia="Times New Roman"/>
+          <w:color w:val="000000"/>
           <w:lang w:bidi="th-TH"/>
         </w:rPr>
       </w:pPr>
@@ -4596,159 +3951,231 @@
           <w:lang w:bidi="th-TH"/>
         </w:rPr>
       </w:pPr>
-      <w:r>
+    </w:p>
+    <w:p>
+      <w:pPr>
+        <w:jc w:val="both"/>
         <w:rPr>
           <w:rFonts w:eastAsia="Times New Roman"/>
           <w:color w:val="000000"/>
           <w:lang w:bidi="th-TH"/>
         </w:rPr>
-        <w:t xml:space="preserve">With the SLI Injection algorithm, the system is attacked with the GET and POST commands, so it filters only those two Kafka topics. First, we </w:t>
-      </w:r>
-      <w:proofErr w:type="gramStart"/>
+      </w:pPr>
+      <w:r>
+        <w:rPr>
+          <w:color w:val="AEAAAA" w:themeColor="background2" w:themeShade="BF"/>
+        </w:rPr>
+        <w:drawing>
+          <wp:anchor distT="0" distB="0" distL="114300" distR="114300" simplePos="0" relativeHeight="251665920" behindDoc="1" locked="0" layoutInCell="1" allowOverlap="1" wp14:anchorId="10853859" wp14:editId="4579746E">
+            <wp:simplePos x="0" y="0"/>
+            <wp:positionH relativeFrom="margin">
+              <wp:posOffset>3321050</wp:posOffset>
+            </wp:positionH>
+            <wp:positionV relativeFrom="paragraph">
+              <wp:posOffset>333555</wp:posOffset>
+            </wp:positionV>
+            <wp:extent cx="3200400" cy="1971675"/>
+            <wp:effectExtent l="0" t="0" r="19050" b="28575"/>
+            <wp:wrapThrough wrapText="bothSides">
+              <wp:wrapPolygon edited="0">
+                <wp:start x="0" y="0"/>
+                <wp:lineTo x="0" y="21704"/>
+                <wp:lineTo x="21600" y="21704"/>
+                <wp:lineTo x="21600" y="0"/>
+                <wp:lineTo x="0" y="0"/>
+              </wp:wrapPolygon>
+            </wp:wrapThrough>
+            <wp:docPr id="6" name="Text Box 8"/>
+            <wp:cNvGraphicFramePr>
+              <a:graphicFrameLocks xmlns:a="http://purl.oclc.org/ooxml/drawingml/main"/>
+            </wp:cNvGraphicFramePr>
+            <a:graphic xmlns:a="http://purl.oclc.org/ooxml/drawingml/main">
+              <a:graphicData uri="http://schemas.microsoft.com/office/word/2010/wordprocessingShape">
+                <wp:wsp>
+                  <wp:cNvSpPr txBox="1">
+                    <a:spLocks noChangeArrowheads="1"/>
+                  </wp:cNvSpPr>
+                  <wp:spPr bwMode="auto">
+                    <a:xfrm>
+                      <a:off x="0" y="0"/>
+                      <a:ext cx="3200400" cy="1971675"/>
+                    </a:xfrm>
+                    <a:prstGeom prst="rect">
+                      <a:avLst/>
+                    </a:prstGeom>
+                    <a:solidFill>
+                      <a:srgbClr val="FFFFFF"/>
+                    </a:solidFill>
+                    <a:ln w="9525">
+                      <a:solidFill>
+                        <a:srgbClr val="000000"/>
+                      </a:solidFill>
+                      <a:miter lim="800%"/>
+                      <a:headEnd/>
+                      <a:tailEnd/>
+                    </a:ln>
+                  </wp:spPr>
+                  <wp:txbx>
+                    <wne:txbxContent>
+                      <w:p>
+                        <w:pPr>
+                          <w:jc w:val="start"/>
+                          <w:rPr>
+                            <w:spacing w:val="-1"/>
+                            <w:lang w:val="x-none" w:eastAsia="x-none"/>
+                          </w:rPr>
+                        </w:pPr>
+                        <w:r>
+                          <w:rPr>
+                            <w:spacing w:val="-1"/>
+                            <w:lang w:val="x-none" w:eastAsia="x-none"/>
+                          </w:rPr>
+                          <w:t>(ip:127.0.0.1, header:"GET /?id=admin" or "1"="1&amp;password=message2 HTTP/1.0")</w:t>
+                        </w:r>
+                      </w:p>
+                      <w:p>
+                        <w:pPr>
+                          <w:jc w:val="start"/>
+                          <w:rPr>
+                            <w:spacing w:val="-1"/>
+                            <w:lang w:val="x-none" w:eastAsia="x-none"/>
+                          </w:rPr>
+                        </w:pPr>
+                        <w:r>
+                          <w:rPr>
+                            <w:spacing w:val="-1"/>
+                            <w:lang w:val="x-none" w:eastAsia="x-none"/>
+                          </w:rPr>
+                          <w:t>(ip:127.0.0.1, header:"GET /?id=message1&amp;password=message2 HTTP/1.0")</w:t>
+                        </w:r>
+                      </w:p>
+                      <w:p>
+                        <w:pPr>
+                          <w:jc w:val="start"/>
+                          <w:rPr>
+                            <w:spacing w:val="-1"/>
+                            <w:lang w:val="x-none" w:eastAsia="x-none"/>
+                          </w:rPr>
+                        </w:pPr>
+                        <w:r>
+                          <w:rPr>
+                            <w:spacing w:val="-1"/>
+                            <w:lang w:val="x-none" w:eastAsia="x-none"/>
+                          </w:rPr>
+                          <w:t>(ip:29.13.130.4, header:"POST /?id=" or 1=1 –&amp;password=message2 HTTP/1.0")</w:t>
+                        </w:r>
+                      </w:p>
+                      <w:p>
+                        <w:pPr>
+                          <w:jc w:val="start"/>
+                          <w:rPr>
+                            <w:spacing w:val="-1"/>
+                            <w:lang w:val="x-none" w:eastAsia="x-none"/>
+                          </w:rPr>
+                        </w:pPr>
+                        <w:r>
+                          <w:rPr>
+                            <w:spacing w:val="-1"/>
+                            <w:lang w:val="x-none" w:eastAsia="x-none"/>
+                          </w:rPr>
+                          <w:t>(ip:149.244.168.229, header:"POST /?id= or 0=0 --&amp;password=message2 HTTP/1.0")</w:t>
+                        </w:r>
+                      </w:p>
+                      <w:p>
+                        <w:pPr>
+                          <w:jc w:val="start"/>
+                          <w:rPr>
+                            <w:spacing w:val="-1"/>
+                            <w:lang w:val="x-none" w:eastAsia="x-none"/>
+                          </w:rPr>
+                        </w:pPr>
+                        <w:r>
+                          <w:rPr>
+                            <w:spacing w:val="-1"/>
+                            <w:lang w:val="x-none" w:eastAsia="x-none"/>
+                          </w:rPr>
+                          <w:t>(ip:127.0.0.1, header:"GET /?id=message5&amp;password=message2 HTTP/1.0")</w:t>
+                        </w:r>
+                      </w:p>
+                      <w:p>
+                        <w:pPr>
+                          <w:jc w:val="start"/>
+                        </w:pPr>
+                        <w:r>
+                          <w:rPr>
+                            <w:spacing w:val="-1"/>
+                            <w:lang w:val="x-none" w:eastAsia="x-none"/>
+                          </w:rPr>
+                          <w:t>(ip:127.0.0.1, header:"GET /?id=message6&amp;password=message2 HTTP/1.0")</w:t>
+                        </w:r>
+                      </w:p>
+                    </wne:txbxContent>
+                  </wp:txbx>
+                  <wp:bodyPr rot="0" vert="horz" wrap="square" lIns="91440" tIns="45720" rIns="91440" bIns="45720" anchor="t" anchorCtr="0" upright="1">
+                    <a:noAutofit/>
+                  </wp:bodyPr>
+                </wp:wsp>
+              </a:graphicData>
+            </a:graphic>
+            <wp14:sizeRelH relativeFrom="page">
+              <wp14:pctWidth>0%</wp14:pctWidth>
+            </wp14:sizeRelH>
+            <wp14:sizeRelV relativeFrom="page">
+              <wp14:pctHeight>0%</wp14:pctHeight>
+            </wp14:sizeRelV>
+          </wp:anchor>
+        </w:drawing>
+      </w:r>
       <w:r>
         <w:rPr>
           <w:rFonts w:eastAsia="Times New Roman"/>
           <w:color w:val="000000"/>
           <w:lang w:bidi="th-TH"/>
         </w:rPr>
-        <w:t>have to</w:t>
-      </w:r>
-      <w:proofErr w:type="gramEnd"/>
-      <w:r>
+        <w:t>flatMap(_.value().split(“\n”)).map(x =&gt; x.split(”, ”)(0), x.split(”, ”)(4) )</w:t>
+      </w:r>
+    </w:p>
+    <w:p>
+      <w:pPr>
+        <w:jc w:val="both"/>
         <w:rPr>
           <w:rFonts w:eastAsia="Times New Roman"/>
           <w:color w:val="000000"/>
           <w:lang w:bidi="th-TH"/>
         </w:rPr>
-        <w:t xml:space="preserve"> rearrange the request stream into a form of request string that consists of IP address and header parts by using </w:t>
-      </w:r>
-      <w:proofErr w:type="spellStart"/>
+      </w:pPr>
+    </w:p>
+    <w:p>
+      <w:pPr>
+        <w:rPr>
+          <w:rFonts w:eastAsia="Times New Roman"/>
+          <w:lang w:bidi="th-TH"/>
+        </w:rPr>
+      </w:pPr>
       <w:r>
         <w:rPr>
           <w:rFonts w:eastAsia="Times New Roman"/>
           <w:color w:val="000000"/>
           <w:lang w:bidi="th-TH"/>
         </w:rPr>
-        <w:t>flatmap</w:t>
-      </w:r>
-      <w:proofErr w:type="spellEnd"/>
+        <w:t xml:space="preserve">Figure </w:t>
+      </w:r>
       <w:r>
         <w:rPr>
           <w:rFonts w:eastAsia="Times New Roman"/>
           <w:color w:val="000000"/>
-          <w:lang w:bidi="th-TH"/>
-        </w:rPr>
-        <w:t xml:space="preserve"> and map methods. Figure 3a shows examples of request strings that had rearranged by </w:t>
-      </w:r>
-      <w:proofErr w:type="spellStart"/>
+          <w:highlight w:val="green"/>
+          <w:lang w:bidi="th-TH"/>
+        </w:rPr>
+        <w:t>3a</w:t>
+      </w:r>
       <w:r>
         <w:rPr>
           <w:rFonts w:eastAsia="Times New Roman"/>
           <w:color w:val="000000"/>
           <w:lang w:bidi="th-TH"/>
         </w:rPr>
-        <w:t>flatmap</w:t>
-      </w:r>
-      <w:proofErr w:type="spellEnd"/>
-      <w:r>
-        <w:rPr>
-          <w:rFonts w:eastAsia="Times New Roman"/>
-          <w:color w:val="000000"/>
-          <w:lang w:bidi="th-TH"/>
-        </w:rPr>
-        <w:t xml:space="preserve"> and map.</w:t>
-      </w:r>
-    </w:p>
-    <w:p>
-      <w:pPr>
-        <w:jc w:val="both"/>
-        <w:rPr>
-          <w:rFonts w:eastAsia="Times New Roman"/>
-          <w:color w:val="000000"/>
-          <w:lang w:bidi="th-TH"/>
-        </w:rPr>
-      </w:pPr>
-    </w:p>
-    <w:p>
-      <w:pPr>
-        <w:jc w:val="both"/>
-        <w:rPr>
-          <w:rFonts w:eastAsia="Times New Roman"/>
-          <w:color w:val="000000"/>
-          <w:lang w:bidi="th-TH"/>
-        </w:rPr>
-      </w:pPr>
-    </w:p>
-    <w:p>
-      <w:pPr>
-        <w:jc w:val="both"/>
-        <w:rPr>
-          <w:rFonts w:eastAsia="Times New Roman"/>
-          <w:color w:val="000000"/>
-          <w:lang w:bidi="th-TH"/>
-        </w:rPr>
-      </w:pPr>
-    </w:p>
-    <w:p>
-      <w:pPr>
-        <w:jc w:val="both"/>
-        <w:rPr>
-          <w:rFonts w:eastAsia="Times New Roman"/>
-          <w:color w:val="000000"/>
-          <w:lang w:bidi="th-TH"/>
-        </w:rPr>
-      </w:pPr>
-    </w:p>
-    <w:p>
-      <w:pPr>
-        <w:rPr>
-          <w:rFonts w:eastAsia="Times New Roman"/>
-          <w:lang w:bidi="th-TH"/>
-        </w:rPr>
-      </w:pPr>
-      <w:r>
-        <w:rPr>
-          <w:rFonts w:eastAsia="Times New Roman"/>
-          <w:color w:val="000000"/>
-          <w:lang w:bidi="th-TH"/>
-        </w:rPr>
-        <w:t>Figure 3</w:t>
-      </w:r>
-      <w:proofErr w:type="gramStart"/>
-      <w:r>
-        <w:rPr>
-          <w:rFonts w:eastAsia="Times New Roman"/>
-          <w:color w:val="000000"/>
-          <w:lang w:bidi="th-TH"/>
-        </w:rPr>
-        <w:t>a :</w:t>
-      </w:r>
-      <w:proofErr w:type="gramEnd"/>
-      <w:r>
-        <w:rPr>
-          <w:rFonts w:eastAsia="Times New Roman"/>
-          <w:color w:val="000000"/>
-          <w:lang w:bidi="th-TH"/>
-        </w:rPr>
-        <w:t xml:space="preserve"> Rearranged request string by </w:t>
-      </w:r>
-      <w:proofErr w:type="spellStart"/>
-      <w:r>
-        <w:rPr>
-          <w:rFonts w:eastAsia="Times New Roman"/>
-          <w:color w:val="000000"/>
-          <w:lang w:bidi="th-TH"/>
-        </w:rPr>
-        <w:t>flatmap</w:t>
-      </w:r>
-      <w:proofErr w:type="spellEnd"/>
-      <w:r>
-        <w:rPr>
-          <w:rFonts w:eastAsia="Times New Roman"/>
-          <w:color w:val="000000"/>
-          <w:lang w:bidi="th-TH"/>
-        </w:rPr>
-        <w:t xml:space="preserve"> and map methods.</w:t>
+        <w:t xml:space="preserve"> : Rearranged request string by flatmap and map methods.</w:t>
       </w:r>
     </w:p>
     <w:p>
@@ -4766,24 +4193,9 @@
         <w:jc w:val="both"/>
         <w:rPr>
           <w:rFonts w:eastAsia="Times New Roman"/>
-          <w:lang w:bidi="th-TH"/>
-        </w:rPr>
-      </w:pPr>
-      <w:r>
-        <w:rPr>
-          <w:rFonts w:eastAsia="Times New Roman"/>
           <w:color w:val="000000"/>
           <w:lang w:bidi="th-TH"/>
         </w:rPr>
-        <w:t>The algorithm will filter the request strings that match SQLi request pattern and save it into a log file. Figure 3b shows examples of request string that match SQLi request pattern.</w:t>
-      </w:r>
-    </w:p>
-    <w:p>
-      <w:pPr>
-        <w:rPr>
-          <w:rFonts w:eastAsia="Times New Roman"/>
-          <w:lang w:bidi="th-TH"/>
-        </w:rPr>
       </w:pPr>
       <w:r>
         <w:rPr>
@@ -4791,32 +4203,221 @@
           <w:color w:val="000000"/>
           <w:lang w:bidi="th-TH"/>
         </w:rPr>
-        <w:t>Figure 3</w:t>
-      </w:r>
-      <w:proofErr w:type="gramStart"/>
+        <w:t xml:space="preserve">The algorithm will filter the request strings that match SQLi request pattern and save it into a log file. Figure </w:t>
+      </w:r>
       <w:r>
         <w:rPr>
           <w:rFonts w:eastAsia="Times New Roman"/>
           <w:color w:val="000000"/>
-          <w:lang w:bidi="th-TH"/>
-        </w:rPr>
-        <w:t>b :</w:t>
-      </w:r>
-      <w:proofErr w:type="gramEnd"/>
+          <w:highlight w:val="magenta"/>
+          <w:lang w:bidi="th-TH"/>
+        </w:rPr>
+        <w:t>3b</w:t>
+      </w:r>
       <w:r>
         <w:rPr>
           <w:rFonts w:eastAsia="Times New Roman"/>
           <w:color w:val="000000"/>
           <w:lang w:bidi="th-TH"/>
         </w:rPr>
-        <w:t xml:space="preserve"> Examples of request string match with SQLi pattern.</w:t>
-      </w:r>
-    </w:p>
-    <w:p>
-      <w:pPr>
+        <w:t xml:space="preserve"> shows examples of request string that match SQLi request pattern.</w:t>
+      </w:r>
+    </w:p>
+    <w:p>
+      <w:pPr>
+        <w:ind w:firstLine="36pt"/>
         <w:jc w:val="both"/>
         <w:rPr>
           <w:rFonts w:eastAsia="Times New Roman"/>
+          <w:color w:val="000000"/>
+          <w:lang w:bidi="th-TH"/>
+        </w:rPr>
+      </w:pPr>
+    </w:p>
+    <w:p>
+      <w:pPr>
+        <w:jc w:val="both"/>
+        <w:rPr>
+          <w:rFonts w:eastAsia="Times New Roman"/>
+          <w:lang w:bidi="th-TH"/>
+        </w:rPr>
+      </w:pPr>
+      <w:r>
+        <w:rPr>
+          <w:noProof/>
+          <w:color w:val="AEAAAA" w:themeColor="background2" w:themeShade="BF"/>
+        </w:rPr>
+        <w:drawing>
+          <wp:anchor distT="0" distB="0" distL="114300" distR="114300" simplePos="0" relativeHeight="251667968" behindDoc="1" locked="0" layoutInCell="1" allowOverlap="1" wp14:anchorId="52A743DD" wp14:editId="642CD429">
+            <wp:simplePos x="0" y="0"/>
+            <wp:positionH relativeFrom="margin">
+              <wp:posOffset>3276600</wp:posOffset>
+            </wp:positionH>
+            <wp:positionV relativeFrom="paragraph">
+              <wp:posOffset>343871</wp:posOffset>
+            </wp:positionV>
+            <wp:extent cx="3200400" cy="1095375"/>
+            <wp:effectExtent l="0" t="0" r="19050" b="28575"/>
+            <wp:wrapThrough wrapText="bothSides">
+              <wp:wrapPolygon edited="0">
+                <wp:start x="0" y="0"/>
+                <wp:lineTo x="0" y="21788"/>
+                <wp:lineTo x="21600" y="21788"/>
+                <wp:lineTo x="21600" y="0"/>
+                <wp:lineTo x="0" y="0"/>
+              </wp:wrapPolygon>
+            </wp:wrapThrough>
+            <wp:docPr id="7" name="Text Box 8"/>
+            <wp:cNvGraphicFramePr>
+              <a:graphicFrameLocks xmlns:a="http://purl.oclc.org/ooxml/drawingml/main"/>
+            </wp:cNvGraphicFramePr>
+            <a:graphic xmlns:a="http://purl.oclc.org/ooxml/drawingml/main">
+              <a:graphicData uri="http://schemas.microsoft.com/office/word/2010/wordprocessingShape">
+                <wp:wsp>
+                  <wp:cNvSpPr txBox="1">
+                    <a:spLocks noChangeArrowheads="1"/>
+                  </wp:cNvSpPr>
+                  <wp:spPr bwMode="auto">
+                    <a:xfrm>
+                      <a:off x="0" y="0"/>
+                      <a:ext cx="3200400" cy="1095375"/>
+                    </a:xfrm>
+                    <a:prstGeom prst="rect">
+                      <a:avLst/>
+                    </a:prstGeom>
+                    <a:solidFill>
+                      <a:srgbClr val="FFFFFF"/>
+                    </a:solidFill>
+                    <a:ln w="9525">
+                      <a:solidFill>
+                        <a:srgbClr val="000000"/>
+                      </a:solidFill>
+                      <a:miter lim="800%"/>
+                      <a:headEnd/>
+                      <a:tailEnd/>
+                    </a:ln>
+                  </wp:spPr>
+                  <wp:txbx>
+                    <wne:txbxContent>
+                      <w:p>
+                        <w:pPr>
+                          <w:jc w:val="start"/>
+                          <w:rPr>
+                            <w:spacing w:val="-1"/>
+                            <w:lang w:val="x-none" w:eastAsia="x-none"/>
+                          </w:rPr>
+                        </w:pPr>
+                        <w:r>
+                          <w:rPr>
+                            <w:spacing w:val="-1"/>
+                            <w:lang w:val="x-none" w:eastAsia="x-none"/>
+                          </w:rPr>
+                          <w:t>(ip:127.0.0.1, header:"GET /?id=admin" or "1"="1&amp;password=message2 HTTP/1.0", …. )</w:t>
+                        </w:r>
+                      </w:p>
+                      <w:p>
+                        <w:pPr>
+                          <w:jc w:val="start"/>
+                          <w:rPr>
+                            <w:spacing w:val="-1"/>
+                            <w:lang w:val="x-none" w:eastAsia="x-none"/>
+                          </w:rPr>
+                        </w:pPr>
+                        <w:r>
+                          <w:rPr>
+                            <w:spacing w:val="-1"/>
+                            <w:lang w:val="x-none" w:eastAsia="x-none"/>
+                          </w:rPr>
+                          <w:t>(ip:3.111.203.205, header:"GET /?id=' and substring(password/text(),1,1)='7&amp;password=message2 HTTP/1.0")</w:t>
+                        </w:r>
+                      </w:p>
+                      <w:p>
+                        <w:pPr>
+                          <w:jc w:val="start"/>
+                          <w:rPr>
+                            <w:spacing w:val="-1"/>
+                            <w:lang w:val="x-none" w:eastAsia="x-none"/>
+                          </w:rPr>
+                        </w:pPr>
+                        <w:r>
+                          <w:rPr>
+                            <w:spacing w:val="-1"/>
+                            <w:lang w:val="x-none" w:eastAsia="x-none"/>
+                          </w:rPr>
+                          <w:t>(ip:29.13.130.4, header:"POST /?id=" or 1=1 –&amp;password=message2 HTTP/1.0")</w:t>
+                        </w:r>
+                      </w:p>
+                      <w:p>
+                        <w:pPr>
+                          <w:jc w:val="start"/>
+                          <w:rPr>
+                            <w:lang w:val="x-none"/>
+                          </w:rPr>
+                        </w:pPr>
+                      </w:p>
+                    </wne:txbxContent>
+                  </wp:txbx>
+                  <wp:bodyPr rot="0" vert="horz" wrap="square" lIns="91440" tIns="45720" rIns="91440" bIns="45720" anchor="t" anchorCtr="0" upright="1">
+                    <a:noAutofit/>
+                  </wp:bodyPr>
+                </wp:wsp>
+              </a:graphicData>
+            </a:graphic>
+            <wp14:sizeRelH relativeFrom="page">
+              <wp14:pctWidth>0%</wp14:pctWidth>
+            </wp14:sizeRelH>
+            <wp14:sizeRelV relativeFrom="page">
+              <wp14:pctHeight>0%</wp14:pctHeight>
+            </wp14:sizeRelV>
+          </wp:anchor>
+        </w:drawing>
+      </w:r>
+      <w:r>
+        <w:rPr>
+          <w:rFonts w:eastAsia="Times New Roman"/>
+          <w:lang w:bidi="th-TH"/>
+        </w:rPr>
+        <w:t>reduceByKey((x, y) =&gt; x + “ , “ + y).filter(x =&gt; sqli_payload_list.exists(y =&gt; x._2.contains(y)))</w:t>
+      </w:r>
+    </w:p>
+    <w:p>
+      <w:pPr>
+        <w:rPr>
+          <w:rFonts w:eastAsia="Times New Roman"/>
+          <w:lang w:bidi="th-TH"/>
+        </w:rPr>
+      </w:pPr>
+      <w:r>
+        <w:rPr>
+          <w:rFonts w:eastAsia="Times New Roman"/>
+          <w:color w:val="000000"/>
+          <w:lang w:bidi="th-TH"/>
+        </w:rPr>
+        <w:t xml:space="preserve">Figure </w:t>
+      </w:r>
+      <w:r>
+        <w:rPr>
+          <w:rFonts w:eastAsia="Times New Roman"/>
+          <w:color w:val="000000"/>
+          <w:highlight w:val="magenta"/>
+          <w:lang w:bidi="th-TH"/>
+        </w:rPr>
+        <w:t>3b</w:t>
+      </w:r>
+      <w:r>
+        <w:rPr>
+          <w:rFonts w:eastAsia="Times New Roman"/>
+          <w:color w:val="000000"/>
+          <w:lang w:bidi="th-TH"/>
+        </w:rPr>
+        <w:t xml:space="preserve"> : Examples of request string match with SQLi pattern.</w:t>
+      </w:r>
+    </w:p>
+    <w:p>
+      <w:pPr>
+        <w:jc w:val="both"/>
+        <w:rPr>
+          <w:rFonts w:eastAsia="Times New Roman"/>
           <w:lang w:bidi="th-TH"/>
         </w:rPr>
       </w:pPr>
@@ -4832,7 +4433,13 @@
         <w:rPr>
           <w:lang w:bidi="th-TH"/>
         </w:rPr>
-        <w:t>XSS Algorithm</w:t>
+        <w:t>Cross-Site Scripting (XSS)</w:t>
+      </w:r>
+      <w:r>
+        <w:rPr>
+          <w:lang w:bidi="th-TH"/>
+        </w:rPr>
+        <w:t xml:space="preserve"> Algorithm</w:t>
       </w:r>
     </w:p>
     <w:p>
@@ -4860,43 +4467,23 @@
           <w:color w:val="000000"/>
           <w:lang w:bidi="th-TH"/>
         </w:rPr>
-        <w:t xml:space="preserve">For the Cross-Site Scripting algorithm system is attacked with the GET and POST commands, so it filters only those two Kafka topics. </w:t>
-      </w:r>
-      <w:proofErr w:type="gramStart"/>
+        <w:t>For the Cross-Site Scripting</w:t>
+      </w:r>
       <w:r>
         <w:rPr>
           <w:rFonts w:eastAsia="Times New Roman"/>
           <w:color w:val="000000"/>
           <w:lang w:bidi="th-TH"/>
         </w:rPr>
-        <w:t>Similar to</w:t>
-      </w:r>
-      <w:proofErr w:type="gramEnd"/>
+        <w:t xml:space="preserve"> (XSS)</w:t>
+      </w:r>
       <w:r>
         <w:rPr>
           <w:rFonts w:eastAsia="Times New Roman"/>
           <w:color w:val="000000"/>
           <w:lang w:bidi="th-TH"/>
         </w:rPr>
-        <w:t xml:space="preserve"> the </w:t>
-      </w:r>
-      <w:proofErr w:type="spellStart"/>
-      <w:r>
-        <w:rPr>
-          <w:rFonts w:eastAsia="Times New Roman"/>
-          <w:color w:val="000000"/>
-          <w:lang w:bidi="th-TH"/>
-        </w:rPr>
-        <w:t>SQLialgorithm</w:t>
-      </w:r>
-      <w:proofErr w:type="spellEnd"/>
-      <w:r>
-        <w:rPr>
-          <w:rFonts w:eastAsia="Times New Roman"/>
-          <w:color w:val="000000"/>
-          <w:lang w:bidi="th-TH"/>
-        </w:rPr>
-        <w:t>, first, rearrange request string into a specific pattern. Second, filter for malicious IP addresses that has request pattern match with SQLi pattern Finally, save all malicious attempts into a log file.</w:t>
+        <w:t xml:space="preserve"> algorithm system is attacked with the GET and POST commands, so it filters only those two Kafka topics. Similar to the SQLialgorithm, first, rearrange request string into a specific pattern. Second, filter for malicious IP addresses that has request pattern match with SQLi pattern Finally, save all malicious attempts into a log file.</w:t>
       </w:r>
     </w:p>
     <w:p>
@@ -5026,6 +4613,7 @@
         <w:rPr>
           <w:color w:val="AEAAAA" w:themeColor="background2" w:themeShade="BF"/>
         </w:rPr>
+        <w:lastRenderedPageBreak/>
         <w:t xml:space="preserve">For papers with more than six authors: </w:t>
       </w:r>
       <w:r>
@@ -5149,7 +4737,6 @@
         <w:rPr>
           <w:color w:val="AEAAAA" w:themeColor="background2" w:themeShade="BF"/>
         </w:rPr>
-        <w:lastRenderedPageBreak/>
         <w:t xml:space="preserve">Deletion: </w:t>
       </w:r>
       <w:r>
@@ -5670,7 +5257,6 @@
         </w:rPr>
         <w:t>”. Avoid the stilted expression “</w:t>
       </w:r>
-      <w:proofErr w:type="spellStart"/>
       <w:r>
         <w:rPr>
           <w:color w:val="AEAAAA" w:themeColor="background2" w:themeShade="BF"/>
@@ -5682,14 +5268,7 @@
         <w:rPr>
           <w:color w:val="AEAAAA" w:themeColor="background2" w:themeShade="BF"/>
         </w:rPr>
-        <w:t>ne</w:t>
-      </w:r>
-      <w:proofErr w:type="spellEnd"/>
-      <w:r>
-        <w:rPr>
-          <w:color w:val="AEAAAA" w:themeColor="background2" w:themeShade="BF"/>
-        </w:rPr>
-        <w:t xml:space="preserve"> of us (R. B. G.) thanks </w:t>
+        <w:t xml:space="preserve">ne of us (R. B. G.) thanks </w:t>
       </w:r>
       <w:r>
         <w:rPr>
@@ -5894,7 +5473,11 @@
         <w:ind w:start="17.70pt" w:hanging="17.70pt"/>
       </w:pPr>
       <w:r>
-        <w:t xml:space="preserve">Elmasry, Wisam, Akbulut, Akhan and Zaim, Abdul Halim. "A Design of an Integrated Cloud-based Intrusion Detection System with Third Party Cloud Service" Open Computer Science, vol. 11, no. 1, 2021, pp. 365-379. </w:t>
+        <w:t xml:space="preserve">Elmasry, Wisam, Akbulut, Akhan and Zaim, Abdul Halim. "A Design of an Integrated Cloud-based Intrusion Detection System with Third </w:t>
+      </w:r>
+      <w:r>
+        <w:lastRenderedPageBreak/>
+        <w:t xml:space="preserve">Party Cloud Service" Open Computer Science, vol. 11, no. 1, 2021, pp. 365-379. </w:t>
       </w:r>
       <w:hyperlink r:id="rId10" w:history="1">
         <w:r>
@@ -5962,7 +5545,6 @@
         <w:ind w:start="17.70pt" w:hanging="17.70pt"/>
       </w:pPr>
       <w:r>
-        <w:lastRenderedPageBreak/>
         <w:t xml:space="preserve">iryndin (2018) 10K-Most-Popular-Passwords [Dataset]. </w:t>
       </w:r>
       <w:hyperlink r:id="rId14" w:history="1">

</xml_diff>

<commit_message>
more details on methodology
</commit_message>
<xml_diff>
--- a/Protocol-IDS-IEEE-Report.docx
+++ b/Protocol-IDS-IEEE-Report.docx
@@ -369,11 +369,37 @@
         <w:t xml:space="preserve"> including</w:t>
       </w:r>
       <w:r>
-        <w:t xml:space="preserve">, GraphQL, gRPC,  REST, etc. In this particular </w:t>
+        <w:t xml:space="preserve">, </w:t>
+      </w:r>
+      <w:proofErr w:type="spellStart"/>
+      <w:r>
+        <w:t>GraphQL</w:t>
+      </w:r>
+      <w:proofErr w:type="spellEnd"/>
+      <w:r>
+        <w:t xml:space="preserve">, </w:t>
+      </w:r>
+      <w:proofErr w:type="spellStart"/>
+      <w:proofErr w:type="gramStart"/>
+      <w:r>
+        <w:t>gRPC</w:t>
+      </w:r>
+      <w:proofErr w:type="spellEnd"/>
+      <w:r>
+        <w:t>,  REST</w:t>
+      </w:r>
+      <w:proofErr w:type="gramEnd"/>
+      <w:r>
+        <w:t xml:space="preserve">, etc. In this </w:t>
+      </w:r>
+      <w:proofErr w:type="gramStart"/>
+      <w:r>
+        <w:t xml:space="preserve">particular </w:t>
       </w:r>
       <w:r>
         <w:t>paper</w:t>
       </w:r>
+      <w:proofErr w:type="gramEnd"/>
       <w:r>
         <w:t>,</w:t>
       </w:r>
@@ -483,7 +509,15 @@
         <w:t>n</w:t>
       </w:r>
       <w:r>
-        <w:t xml:space="preserve"> efficient and resourceful way. Spark streaming allows both of these </w:t>
+        <w:t xml:space="preserve"> efficient and resourceful way. Spark streaming allows </w:t>
+      </w:r>
+      <w:proofErr w:type="gramStart"/>
+      <w:r>
+        <w:t>both of these</w:t>
+      </w:r>
+      <w:proofErr w:type="gramEnd"/>
+      <w:r>
+        <w:t xml:space="preserve"> </w:t>
       </w:r>
       <w:r>
         <w:t xml:space="preserve">critical </w:t>
@@ -655,7 +689,20 @@
           <w:lang w:val="en-US"/>
         </w:rPr>
         <w:tab/>
-        <w:t xml:space="preserve">i) </w:t>
+      </w:r>
+      <w:proofErr w:type="spellStart"/>
+      <w:r>
+        <w:rPr>
+          <w:lang w:val="en-US"/>
+        </w:rPr>
+        <w:t>i</w:t>
+      </w:r>
+      <w:proofErr w:type="spellEnd"/>
+      <w:r>
+        <w:rPr>
+          <w:lang w:val="en-US"/>
+        </w:rPr>
+        <w:t xml:space="preserve">) </w:t>
       </w:r>
       <w:r>
         <w:rPr>
@@ -1148,7 +1195,14 @@
         <w:rPr>
           <w:lang w:val="en-US"/>
         </w:rPr>
-        <w:t>are sent</w:t>
+        <w:t xml:space="preserve">are </w:t>
+      </w:r>
+      <w:proofErr w:type="gramStart"/>
+      <w:r>
+        <w:rPr>
+          <w:lang w:val="en-US"/>
+        </w:rPr>
+        <w:t>sent</w:t>
       </w:r>
       <w:r>
         <w:rPr>
@@ -1156,6 +1210,7 @@
         </w:rPr>
         <w:t xml:space="preserve"> at all times</w:t>
       </w:r>
+      <w:proofErr w:type="gramEnd"/>
       <w:r>
         <w:rPr>
           <w:lang w:val="en-US"/>
@@ -1196,7 +1251,14 @@
         <w:rPr>
           <w:lang w:val="en-US"/>
         </w:rPr>
-        <w:t xml:space="preserve"> on</w:t>
+        <w:t xml:space="preserve"> </w:t>
+      </w:r>
+      <w:proofErr w:type="gramStart"/>
+      <w:r>
+        <w:rPr>
+          <w:lang w:val="en-US"/>
+        </w:rPr>
+        <w:t>on</w:t>
       </w:r>
       <w:r>
         <w:rPr>
@@ -1208,7 +1270,14 @@
         <w:rPr>
           <w:lang w:val="en-US"/>
         </w:rPr>
-        <w:t>premise IDS is</w:t>
+        <w:t>premise</w:t>
+      </w:r>
+      <w:proofErr w:type="gramEnd"/>
+      <w:r>
+        <w:rPr>
+          <w:lang w:val="en-US"/>
+        </w:rPr>
+        <w:t xml:space="preserve"> IDS is</w:t>
       </w:r>
       <w:r>
         <w:rPr>
@@ -1695,13 +1764,24 @@
         <w:t>’s</w:t>
       </w:r>
       <w:r>
-        <w:t>, Nyaung</w:t>
-      </w:r>
-      <w:r>
-        <w:rPr>
-          <w:lang w:val="en-US"/>
-        </w:rPr>
-        <w:t>’s,</w:t>
+        <w:t xml:space="preserve">, </w:t>
+      </w:r>
+      <w:proofErr w:type="spellStart"/>
+      <w:r>
+        <w:t>Nyaung</w:t>
+      </w:r>
+      <w:r>
+        <w:rPr>
+          <w:lang w:val="en-US"/>
+        </w:rPr>
+        <w:t>’s</w:t>
+      </w:r>
+      <w:proofErr w:type="spellEnd"/>
+      <w:r>
+        <w:rPr>
+          <w:lang w:val="en-US"/>
+        </w:rPr>
+        <w:t>,</w:t>
       </w:r>
       <w:r>
         <w:t xml:space="preserve"> and Phyu</w:t>
@@ -1871,6 +1951,7 @@
         </w:rPr>
         <w:t xml:space="preserve">. Since HTTP flood attacks originate from all four HTTP request methods, being GET, POST, PUT, and DELETE, all requests are being processed in the HTTP flood attack detection algorithm. The frequency counting part also remains the same </w:t>
       </w:r>
+      <w:proofErr w:type="gramStart"/>
       <w:r>
         <w:rPr>
           <w:lang w:val="en-US"/>
@@ -1881,7 +1962,14 @@
         <w:rPr>
           <w:lang w:val="en-US"/>
         </w:rPr>
-        <w:t xml:space="preserve"> the exception of the request frequency limit which is dependent on the</w:t>
+        <w:t xml:space="preserve"> the exception of</w:t>
+      </w:r>
+      <w:proofErr w:type="gramEnd"/>
+      <w:r>
+        <w:rPr>
+          <w:lang w:val="en-US"/>
+        </w:rPr>
+        <w:t xml:space="preserve"> the request frequency limit which is dependent on the</w:t>
       </w:r>
       <w:r>
         <w:rPr>
@@ -1945,7 +2033,21 @@
           <w:lang w:val="en-US"/>
         </w:rPr>
         <w:tab/>
-        <w:t xml:space="preserve">The main objective of this paper is to show the capabilities of Apache Kafka and Spark streaming when used as a Protocol IDS to detect the aforementioned attacks </w:t>
+        <w:t xml:space="preserve">The main objective of this paper is to show the capabilities of Apache Kafka and Spark streaming when used as a Protocol IDS to detect the </w:t>
+      </w:r>
+      <w:proofErr w:type="gramStart"/>
+      <w:r>
+        <w:rPr>
+          <w:lang w:val="en-US"/>
+        </w:rPr>
+        <w:t>aforementioned attacks</w:t>
+      </w:r>
+      <w:proofErr w:type="gramEnd"/>
+      <w:r>
+        <w:rPr>
+          <w:lang w:val="en-US"/>
+        </w:rPr>
+        <w:t xml:space="preserve"> </w:t>
       </w:r>
       <w:r>
         <w:rPr>
@@ -2213,7 +2315,21 @@
         <w:rPr>
           <w:color w:val="AEAAAA" w:themeColor="background2" w:themeShade="BF"/>
         </w:rPr>
-        <w:t>Define abbreviations and acronyms the first time they are used in the text, even after they have been defined in the abstract. Abbreviations such as IEEE, SI, MKS, CGS, sc, dc, and rms do not have to be defined. Do not use abbreviations in the title or heads unless they are unavoidable.</w:t>
+        <w:t xml:space="preserve">Define abbreviations and acronyms the first time they are used in the text, even after they have been defined in the abstract. Abbreviations such as IEEE, SI, MKS, CGS, </w:t>
+      </w:r>
+      <w:proofErr w:type="spellStart"/>
+      <w:r>
+        <w:rPr>
+          <w:color w:val="AEAAAA" w:themeColor="background2" w:themeShade="BF"/>
+        </w:rPr>
+        <w:t>sc</w:t>
+      </w:r>
+      <w:proofErr w:type="spellEnd"/>
+      <w:r>
+        <w:rPr>
+          <w:color w:val="AEAAAA" w:themeColor="background2" w:themeShade="BF"/>
+        </w:rPr>
+        <w:t>, dc, and rms do not have to be defined. Do not use abbreviations in the title or heads unless they are unavoidable.</w:t>
       </w:r>
     </w:p>
     <w:p>
@@ -2255,7 +2371,21 @@
         <w:rPr>
           <w:color w:val="AEAAAA" w:themeColor="background2" w:themeShade="BF"/>
         </w:rPr>
-        <w:t xml:space="preserve">Avoid combining SI and CGS units, such as current in amperes and magnetic field in oersteds. This often leads to confusion because equations do not balance dimensionally. If you must use mixed units, clearly </w:t>
+        <w:t xml:space="preserve">Avoid combining SI and CGS units, such as current in amperes and magnetic field in </w:t>
+      </w:r>
+      <w:proofErr w:type="spellStart"/>
+      <w:r>
+        <w:rPr>
+          <w:color w:val="AEAAAA" w:themeColor="background2" w:themeShade="BF"/>
+        </w:rPr>
+        <w:t>oersteds</w:t>
+      </w:r>
+      <w:proofErr w:type="spellEnd"/>
+      <w:r>
+        <w:rPr>
+          <w:color w:val="AEAAAA" w:themeColor="background2" w:themeShade="BF"/>
+        </w:rPr>
+        <w:t xml:space="preserve">. This often leads to confusion because equations do not balance dimensionally. If you must use mixed units, clearly </w:t>
       </w:r>
       <w:r>
         <w:rPr>
@@ -2276,7 +2406,49 @@
         <w:rPr>
           <w:color w:val="AEAAAA" w:themeColor="background2" w:themeShade="BF"/>
         </w:rPr>
-        <w:t>Do not mix complete spellings and abbreviations of units: “Wb/m2” or “webers per square meter”, not “webers/m2”.  Spell out units when they appear in text: “. . . a few henries”, not “. . . a few H”.</w:t>
+        <w:t>Do not mix complete spellings and abbreviations of units: “Wb/m2” or “</w:t>
+      </w:r>
+      <w:proofErr w:type="spellStart"/>
+      <w:r>
+        <w:rPr>
+          <w:color w:val="AEAAAA" w:themeColor="background2" w:themeShade="BF"/>
+        </w:rPr>
+        <w:t>webers</w:t>
+      </w:r>
+      <w:proofErr w:type="spellEnd"/>
+      <w:r>
+        <w:rPr>
+          <w:color w:val="AEAAAA" w:themeColor="background2" w:themeShade="BF"/>
+        </w:rPr>
+        <w:t xml:space="preserve"> per square meter”, not “</w:t>
+      </w:r>
+      <w:proofErr w:type="spellStart"/>
+      <w:r>
+        <w:rPr>
+          <w:color w:val="AEAAAA" w:themeColor="background2" w:themeShade="BF"/>
+        </w:rPr>
+        <w:t>webers</w:t>
+      </w:r>
+      <w:proofErr w:type="spellEnd"/>
+      <w:r>
+        <w:rPr>
+          <w:color w:val="AEAAAA" w:themeColor="background2" w:themeShade="BF"/>
+        </w:rPr>
+        <w:t xml:space="preserve">/m2”.  Spell out units when they appear in text: “. . . a few </w:t>
+      </w:r>
+      <w:proofErr w:type="spellStart"/>
+      <w:r>
+        <w:rPr>
+          <w:color w:val="AEAAAA" w:themeColor="background2" w:themeShade="BF"/>
+        </w:rPr>
+        <w:t>henries</w:t>
+      </w:r>
+      <w:proofErr w:type="spellEnd"/>
+      <w:r>
+        <w:rPr>
+          <w:color w:val="AEAAAA" w:themeColor="background2" w:themeShade="BF"/>
+        </w:rPr>
+        <w:t>”, not “. . . a few H”.</w:t>
       </w:r>
     </w:p>
     <w:p>
@@ -2601,14 +2773,32 @@
                         <w:r>
                           <w:br/>
                         </w:r>
+                        <w:proofErr w:type="spellStart"/>
                         <w:r>
-                          <w:t xml:space="preserve">name:frank, time-stamp:[10/Oct/2000:13:55:36 -0700], </w:t>
+                          <w:t>name:frank</w:t>
+                        </w:r>
+                        <w:proofErr w:type="spellEnd"/>
+                        <w:r>
+                          <w:t xml:space="preserve">, time-stamp:[10/Oct/2000:13:55:36 -0700], </w:t>
                         </w:r>
                         <w:r>
                           <w:br/>
                         </w:r>
+                        <w:proofErr w:type="spellStart"/>
                         <w:r>
-                          <w:t>header:"GET /?id=message&amp;password=message2 HTTP/1.0", status:200</w:t>
+                          <w:t>header:"GET</w:t>
+                        </w:r>
+                        <w:proofErr w:type="spellEnd"/>
+                        <w:r>
+                          <w:t xml:space="preserve"> /?id=</w:t>
+                        </w:r>
+                        <w:proofErr w:type="spellStart"/>
+                        <w:r>
+                          <w:t>message&amp;password</w:t>
+                        </w:r>
+                        <w:proofErr w:type="spellEnd"/>
+                        <w:r>
+                          <w:t>=message2 HTTP/1.0", status:200</w:t>
                         </w:r>
                       </w:p>
                     </wne:txbxContent>
@@ -2917,6 +3107,7 @@
         </w:rPr>
         <w:t xml:space="preserve">ure </w:t>
       </w:r>
+      <w:proofErr w:type="spellStart"/>
       <w:r>
         <w:rPr>
           <w:rFonts w:eastAsia="Times New Roman"/>
@@ -2926,6 +3117,7 @@
         </w:rPr>
         <w:t>sd</w:t>
       </w:r>
+      <w:proofErr w:type="spellEnd"/>
       <w:r>
         <w:rPr>
           <w:rFonts w:eastAsia="Times New Roman"/>
@@ -2961,6 +3153,7 @@
         </w:rPr>
         <w:t xml:space="preserve">Figure </w:t>
       </w:r>
+      <w:proofErr w:type="spellStart"/>
       <w:r>
         <w:rPr>
           <w:rFonts w:eastAsia="Times New Roman"/>
@@ -2970,13 +3163,30 @@
         </w:rPr>
         <w:t>sd</w:t>
       </w:r>
-      <w:r>
-        <w:rPr>
-          <w:rFonts w:eastAsia="Times New Roman"/>
-          <w:color w:val="000000"/>
-          <w:lang w:bidi="th-TH"/>
-        </w:rPr>
-        <w:t xml:space="preserve"> illustrates how the system works. Our system works entirely on the Google Cloud Platform, starting from query requests directly from the web server by Apache Kafka. Figure </w:t>
+      <w:proofErr w:type="spellEnd"/>
+      <w:r>
+        <w:rPr>
+          <w:rFonts w:eastAsia="Times New Roman"/>
+          <w:color w:val="000000"/>
+          <w:lang w:bidi="th-TH"/>
+        </w:rPr>
+        <w:t xml:space="preserve"> illustrates how the system works. Our system works entirely on the Google Cloud Platform</w:t>
+      </w:r>
+      <w:r>
+        <w:rPr>
+          <w:rFonts w:eastAsia="Times New Roman"/>
+          <w:color w:val="000000"/>
+          <w:lang w:bidi="th-TH"/>
+        </w:rPr>
+        <w:t xml:space="preserve"> [21]</w:t>
+      </w:r>
+      <w:r>
+        <w:rPr>
+          <w:rFonts w:eastAsia="Times New Roman"/>
+          <w:color w:val="000000"/>
+          <w:lang w:bidi="th-TH"/>
+        </w:rPr>
+        <w:t xml:space="preserve">, starting from query requests directly from the web server by Apache Kafka. Figure </w:t>
       </w:r>
       <w:r>
         <w:rPr>
@@ -3011,6 +3221,7 @@
         </w:rPr>
         <w:t xml:space="preserve">Figure </w:t>
       </w:r>
+      <w:proofErr w:type="gramStart"/>
       <w:r>
         <w:rPr>
           <w:rFonts w:eastAsia="Times New Roman"/>
@@ -3026,7 +3237,16 @@
           <w:color w:val="000000"/>
           <w:lang w:bidi="th-TH"/>
         </w:rPr>
-        <w:t xml:space="preserve"> : Request Template</w:t>
+        <w:t xml:space="preserve"> :</w:t>
+      </w:r>
+      <w:proofErr w:type="gramEnd"/>
+      <w:r>
+        <w:rPr>
+          <w:rFonts w:eastAsia="Times New Roman"/>
+          <w:color w:val="000000"/>
+          <w:lang w:bidi="th-TH"/>
+        </w:rPr>
+        <w:t xml:space="preserve"> Request Template</w:t>
       </w:r>
     </w:p>
     <w:p>
@@ -3053,7 +3273,41 @@
           <w:color w:val="000000"/>
           <w:lang w:bidi="th-TH"/>
         </w:rPr>
-        <w:t>Apache Kafka then splits the request into four topics, GET, POST, PUT, and DELETE, depending on the header type of each request. The request string is then sent to Spark Streaming running on the Google Dataproc cluster. Google Dataproc allows users to create different cluster types and versions. This project uses a single node master on Debian 10, Hadoop 3.2, and Spark 3.1. A single node master provides a single node that acts as both a master and a worker.</w:t>
+        <w:t xml:space="preserve">Apache Kafka then splits the request into four topics, GET, POST, PUT, and DELETE, depending on the header type of each request. The request string is then sent to Spark Streaming running on the Google </w:t>
+      </w:r>
+      <w:proofErr w:type="spellStart"/>
+      <w:r>
+        <w:rPr>
+          <w:rFonts w:eastAsia="Times New Roman"/>
+          <w:color w:val="000000"/>
+          <w:lang w:bidi="th-TH"/>
+        </w:rPr>
+        <w:t>Dataproc</w:t>
+      </w:r>
+      <w:proofErr w:type="spellEnd"/>
+      <w:r>
+        <w:rPr>
+          <w:rFonts w:eastAsia="Times New Roman"/>
+          <w:color w:val="000000"/>
+          <w:lang w:bidi="th-TH"/>
+        </w:rPr>
+        <w:t xml:space="preserve"> cluster</w:t>
+      </w:r>
+      <w:r>
+        <w:rPr>
+          <w:rFonts w:eastAsia="Times New Roman"/>
+          <w:color w:val="000000"/>
+          <w:lang w:bidi="th-TH"/>
+        </w:rPr>
+        <w:t xml:space="preserve"> [22]</w:t>
+      </w:r>
+      <w:r>
+        <w:rPr>
+          <w:rFonts w:eastAsia="Times New Roman"/>
+          <w:color w:val="000000"/>
+          <w:lang w:bidi="th-TH"/>
+        </w:rPr>
+        <w:t>. Google Dataproc allows users to create different cluster types and versions. This project uses a single node master on Debian 10, Hadoop 3.2, and Spark 3.1. A single node master provides a single node that acts as both a master and a worker.</w:t>
       </w:r>
     </w:p>
     <w:p>
@@ -3071,16 +3325,115 @@
         <w:jc w:val="both"/>
         <w:rPr>
           <w:rFonts w:eastAsia="Times New Roman"/>
-          <w:lang w:bidi="th-TH"/>
-        </w:rPr>
-      </w:pPr>
-      <w:r>
-        <w:rPr>
-          <w:rFonts w:eastAsia="Times New Roman"/>
-          <w:color w:val="000000"/>
-          <w:lang w:bidi="th-TH"/>
-        </w:rPr>
-        <w:t>Internal Spark Streaming is divided into four jobs: BruteForce job, DDOS job, SQL Injection(SQLi) job, and Cross-Site Scripting(XSS) job, which will be operated on the Debian cluster. The output of each Spark Streaming job will be stored as a log file in the bucket on Google Cloud Storage. In addition, we use the SMS API Vonage for SMS notifications.</w:t>
+          <w:color w:val="000000"/>
+          <w:lang w:bidi="th-TH"/>
+        </w:rPr>
+      </w:pPr>
+      <w:r>
+        <w:rPr>
+          <w:rFonts w:eastAsia="Times New Roman"/>
+          <w:color w:val="000000"/>
+          <w:lang w:bidi="th-TH"/>
+        </w:rPr>
+        <w:t xml:space="preserve">Internal Spark Streaming is divided into four jobs: </w:t>
+      </w:r>
+      <w:r>
+        <w:rPr>
+          <w:rFonts w:eastAsia="Times New Roman"/>
+          <w:color w:val="000000"/>
+          <w:lang w:bidi="th-TH"/>
+        </w:rPr>
+        <w:t>Automated Brute Forcing on web-based login</w:t>
+      </w:r>
+      <w:r>
+        <w:rPr>
+          <w:rFonts w:eastAsia="Times New Roman"/>
+          <w:color w:val="000000"/>
+          <w:lang w:bidi="th-TH"/>
+        </w:rPr>
+        <w:t xml:space="preserve"> job, </w:t>
+      </w:r>
+      <w:r>
+        <w:rPr>
+          <w:rFonts w:eastAsia="Times New Roman"/>
+          <w:color w:val="000000"/>
+          <w:lang w:bidi="th-TH"/>
+        </w:rPr>
+        <w:t xml:space="preserve">HTTP </w:t>
+      </w:r>
+      <w:proofErr w:type="spellStart"/>
+      <w:r>
+        <w:rPr>
+          <w:rFonts w:eastAsia="Times New Roman"/>
+          <w:color w:val="000000"/>
+          <w:lang w:bidi="th-TH"/>
+        </w:rPr>
+        <w:t>flodd</w:t>
+      </w:r>
+      <w:proofErr w:type="spellEnd"/>
+      <w:r>
+        <w:rPr>
+          <w:rFonts w:eastAsia="Times New Roman"/>
+          <w:color w:val="000000"/>
+          <w:lang w:bidi="th-TH"/>
+        </w:rPr>
+        <w:t xml:space="preserve"> attacks</w:t>
+      </w:r>
+      <w:r>
+        <w:rPr>
+          <w:rFonts w:eastAsia="Times New Roman"/>
+          <w:color w:val="000000"/>
+          <w:lang w:bidi="th-TH"/>
+        </w:rPr>
+        <w:t xml:space="preserve"> job, SQL Injection</w:t>
+      </w:r>
+      <w:r>
+        <w:rPr>
+          <w:rFonts w:eastAsia="Times New Roman"/>
+          <w:color w:val="000000"/>
+          <w:lang w:bidi="th-TH"/>
+        </w:rPr>
+        <w:t xml:space="preserve">s </w:t>
+      </w:r>
+      <w:r>
+        <w:rPr>
+          <w:rFonts w:eastAsia="Times New Roman"/>
+          <w:color w:val="000000"/>
+          <w:lang w:bidi="th-TH"/>
+        </w:rPr>
+        <w:t>(SQLi) job, and Cross-Site Scripting</w:t>
+      </w:r>
+      <w:r>
+        <w:rPr>
+          <w:rFonts w:eastAsia="Times New Roman"/>
+          <w:color w:val="000000"/>
+          <w:lang w:bidi="th-TH"/>
+        </w:rPr>
+        <w:t xml:space="preserve"> </w:t>
+      </w:r>
+      <w:r>
+        <w:rPr>
+          <w:rFonts w:eastAsia="Times New Roman"/>
+          <w:color w:val="000000"/>
+          <w:lang w:bidi="th-TH"/>
+        </w:rPr>
+        <w:t>(XSS) job, which will be operated on the Debian cluster. The output of each Spark Streaming job will be stored as a log file in the bucket on Google Cloud Storage. In addition, we use the SMS API Vonage for SMS notifications</w:t>
+      </w:r>
+      <w:r>
+        <w:rPr>
+          <w:rFonts w:eastAsia="Times New Roman"/>
+          <w:color w:val="000000"/>
+          <w:lang w:bidi="th-TH"/>
+        </w:rPr>
+        <w:t xml:space="preserve"> [23]</w:t>
+      </w:r>
+      <w:r>
+        <w:rPr>
+          <w:rFonts w:eastAsia="Times New Roman"/>
+          <w:color w:val="000000"/>
+          <w:lang w:bidi="th-TH"/>
+        </w:rPr>
+        <w:t>.</w:t>
       </w:r>
     </w:p>
     <w:p>
@@ -3094,7 +3447,14 @@
         <w:rPr>
           <w:lang w:bidi="th-TH"/>
         </w:rPr>
-        <w:t>BruteForce Algorithm</w:t>
+        <w:lastRenderedPageBreak/>
+        <w:t>Automated Brute Forcing on web-based login</w:t>
+      </w:r>
+      <w:r>
+        <w:rPr>
+          <w:lang w:bidi="th-TH"/>
+        </w:rPr>
+        <w:t xml:space="preserve"> Algorithm</w:t>
       </w:r>
     </w:p>
     <w:p>
@@ -3129,15 +3489,51 @@
           <w:color w:val="000000"/>
           <w:lang w:bidi="th-TH"/>
         </w:rPr>
-        <w:t>an Automated Brute Forcing on web-based login</w:t>
-      </w:r>
-      <w:r>
-        <w:rPr>
-          <w:rFonts w:eastAsia="Times New Roman"/>
-          <w:color w:val="000000"/>
-          <w:lang w:bidi="th-TH"/>
-        </w:rPr>
-        <w:t xml:space="preserve">,  the system is attacked with the GET command, so it filters only the GET Kafka topic. Use the flatmap command to split the request stream into parts. Figure </w:t>
+        <w:t xml:space="preserve">an Automated Brute Forcing on web-based </w:t>
+      </w:r>
+      <w:proofErr w:type="gramStart"/>
+      <w:r>
+        <w:rPr>
+          <w:rFonts w:eastAsia="Times New Roman"/>
+          <w:color w:val="000000"/>
+          <w:lang w:bidi="th-TH"/>
+        </w:rPr>
+        <w:t>login</w:t>
+      </w:r>
+      <w:r>
+        <w:rPr>
+          <w:rFonts w:eastAsia="Times New Roman"/>
+          <w:color w:val="000000"/>
+          <w:lang w:bidi="th-TH"/>
+        </w:rPr>
+        <w:t>,  the</w:t>
+      </w:r>
+      <w:proofErr w:type="gramEnd"/>
+      <w:r>
+        <w:rPr>
+          <w:rFonts w:eastAsia="Times New Roman"/>
+          <w:color w:val="000000"/>
+          <w:lang w:bidi="th-TH"/>
+        </w:rPr>
+        <w:t xml:space="preserve"> system is attacked with the GET command, so it filters only the GET Kafka topic. Use the </w:t>
+      </w:r>
+      <w:proofErr w:type="spellStart"/>
+      <w:r>
+        <w:rPr>
+          <w:rFonts w:eastAsia="Times New Roman"/>
+          <w:color w:val="000000"/>
+          <w:lang w:bidi="th-TH"/>
+        </w:rPr>
+        <w:t>flatmap</w:t>
+      </w:r>
+      <w:proofErr w:type="spellEnd"/>
+      <w:r>
+        <w:rPr>
+          <w:rFonts w:eastAsia="Times New Roman"/>
+          <w:color w:val="000000"/>
+          <w:lang w:bidi="th-TH"/>
+        </w:rPr>
+        <w:t xml:space="preserve"> command to split the request stream into parts. Figure </w:t>
       </w:r>
       <w:r>
         <w:rPr>
@@ -3154,7 +3550,25 @@
           <w:color w:val="000000"/>
           <w:lang w:bidi="th-TH"/>
         </w:rPr>
-        <w:t xml:space="preserve"> shows the request string split by Flatmap.</w:t>
+        <w:t xml:space="preserve"> shows the request string split by </w:t>
+      </w:r>
+      <w:proofErr w:type="spellStart"/>
+      <w:r>
+        <w:rPr>
+          <w:rFonts w:eastAsia="Times New Roman"/>
+          <w:color w:val="000000"/>
+          <w:lang w:bidi="th-TH"/>
+        </w:rPr>
+        <w:t>Flatmap</w:t>
+      </w:r>
+      <w:proofErr w:type="spellEnd"/>
+      <w:r>
+        <w:rPr>
+          <w:rFonts w:eastAsia="Times New Roman"/>
+          <w:color w:val="000000"/>
+          <w:lang w:bidi="th-TH"/>
+        </w:rPr>
+        <w:t>.</w:t>
       </w:r>
     </w:p>
     <w:p>
@@ -3275,7 +3689,23 @@
                             <w:spacing w:val="-1"/>
                             <w:lang w:val="x-none" w:eastAsia="x-none"/>
                           </w:rPr>
-                          <w:t>(name:frank)</w:t>
+                          <w:t>(</w:t>
+                        </w:r>
+                        <w:proofErr w:type="spellStart"/>
+                        <w:r>
+                          <w:rPr>
+                            <w:spacing w:val="-1"/>
+                            <w:lang w:val="x-none" w:eastAsia="x-none"/>
+                          </w:rPr>
+                          <w:t>name:frank</w:t>
+                        </w:r>
+                        <w:proofErr w:type="spellEnd"/>
+                        <w:r>
+                          <w:rPr>
+                            <w:spacing w:val="-1"/>
+                            <w:lang w:val="x-none" w:eastAsia="x-none"/>
+                          </w:rPr>
+                          <w:t>)</w:t>
                         </w:r>
                       </w:p>
                       <w:p>
@@ -3307,7 +3737,39 @@
                             <w:spacing w:val="-1"/>
                             <w:lang w:val="x-none" w:eastAsia="x-none"/>
                           </w:rPr>
-                          <w:t>(header:"GET /?id=message&amp;password=message2 HTTP/1.0")</w:t>
+                          <w:t>(</w:t>
+                        </w:r>
+                        <w:proofErr w:type="spellStart"/>
+                        <w:r>
+                          <w:rPr>
+                            <w:spacing w:val="-1"/>
+                            <w:lang w:val="x-none" w:eastAsia="x-none"/>
+                          </w:rPr>
+                          <w:t>header:"GET</w:t>
+                        </w:r>
+                        <w:proofErr w:type="spellEnd"/>
+                        <w:r>
+                          <w:rPr>
+                            <w:spacing w:val="-1"/>
+                            <w:lang w:val="x-none" w:eastAsia="x-none"/>
+                          </w:rPr>
+                          <w:t xml:space="preserve"> /?id=</w:t>
+                        </w:r>
+                        <w:proofErr w:type="spellStart"/>
+                        <w:r>
+                          <w:rPr>
+                            <w:spacing w:val="-1"/>
+                            <w:lang w:val="x-none" w:eastAsia="x-none"/>
+                          </w:rPr>
+                          <w:t>message&amp;password</w:t>
+                        </w:r>
+                        <w:proofErr w:type="spellEnd"/>
+                        <w:r>
+                          <w:rPr>
+                            <w:spacing w:val="-1"/>
+                            <w:lang w:val="x-none" w:eastAsia="x-none"/>
+                          </w:rPr>
+                          <w:t>=message2 HTTP/1.0")</w:t>
                         </w:r>
                       </w:p>
                       <w:p>
@@ -3339,12 +3801,37 @@
           </wp:anchor>
         </w:drawing>
       </w:r>
-      <w:r>
-        <w:rPr>
-          <w:rFonts w:eastAsia="Times New Roman"/>
-          <w:lang w:bidi="th-TH"/>
-        </w:rPr>
-        <w:t>flatmap(_.value().split(“, ”))</w:t>
+      <w:proofErr w:type="spellStart"/>
+      <w:r>
+        <w:rPr>
+          <w:rFonts w:eastAsia="Times New Roman"/>
+          <w:lang w:bidi="th-TH"/>
+        </w:rPr>
+        <w:t>flatmap</w:t>
+      </w:r>
+      <w:proofErr w:type="spellEnd"/>
+      <w:r>
+        <w:rPr>
+          <w:rFonts w:eastAsia="Times New Roman"/>
+          <w:lang w:bidi="th-TH"/>
+        </w:rPr>
+        <w:t>(_.</w:t>
+      </w:r>
+      <w:proofErr w:type="gramStart"/>
+      <w:r>
+        <w:rPr>
+          <w:rFonts w:eastAsia="Times New Roman"/>
+          <w:lang w:bidi="th-TH"/>
+        </w:rPr>
+        <w:t>value(</w:t>
+      </w:r>
+      <w:proofErr w:type="gramEnd"/>
+      <w:r>
+        <w:rPr>
+          <w:rFonts w:eastAsia="Times New Roman"/>
+          <w:lang w:bidi="th-TH"/>
+        </w:rPr>
+        <w:t>).split(“, ”))</w:t>
       </w:r>
     </w:p>
     <w:p>
@@ -3369,15 +3856,44 @@
           <w:highlight w:val="cyan"/>
           <w:lang w:bidi="th-TH"/>
         </w:rPr>
-        <w:t>1a :</w:t>
-      </w:r>
-      <w:r>
-        <w:rPr>
-          <w:rFonts w:eastAsia="Times New Roman"/>
-          <w:color w:val="000000"/>
-          <w:lang w:bidi="th-TH"/>
-        </w:rPr>
-        <w:t xml:space="preserve"> Request string after flatmap.</w:t>
+        <w:t>1</w:t>
+      </w:r>
+      <w:proofErr w:type="gramStart"/>
+      <w:r>
+        <w:rPr>
+          <w:rFonts w:eastAsia="Times New Roman"/>
+          <w:color w:val="000000"/>
+          <w:highlight w:val="cyan"/>
+          <w:lang w:bidi="th-TH"/>
+        </w:rPr>
+        <w:t>a :</w:t>
+      </w:r>
+      <w:proofErr w:type="gramEnd"/>
+      <w:r>
+        <w:rPr>
+          <w:rFonts w:eastAsia="Times New Roman"/>
+          <w:color w:val="000000"/>
+          <w:lang w:bidi="th-TH"/>
+        </w:rPr>
+        <w:t xml:space="preserve"> Request string after </w:t>
+      </w:r>
+      <w:proofErr w:type="spellStart"/>
+      <w:r>
+        <w:rPr>
+          <w:rFonts w:eastAsia="Times New Roman"/>
+          <w:color w:val="000000"/>
+          <w:lang w:bidi="th-TH"/>
+        </w:rPr>
+        <w:t>flatmap</w:t>
+      </w:r>
+      <w:proofErr w:type="spellEnd"/>
+      <w:r>
+        <w:rPr>
+          <w:rFonts w:eastAsia="Times New Roman"/>
+          <w:color w:val="000000"/>
+          <w:lang w:bidi="th-TH"/>
+        </w:rPr>
+        <w:t>.</w:t>
       </w:r>
     </w:p>
     <w:p>
@@ -3405,7 +3921,41 @@
           <w:color w:val="000000"/>
           <w:lang w:bidi="th-TH"/>
         </w:rPr>
-        <w:t xml:space="preserve">The algorithm keeps track of the number of IP addresses attempted in a particular time period. If the specified threshold is exceeded, it is considered a brute force attack and the algorithm saves the IP address and the number of attempts in a log file. Figure </w:t>
+        <w:t xml:space="preserve">The algorithm keeps track of the number of IP addresses attempted in a particular </w:t>
+      </w:r>
+      <w:proofErr w:type="gramStart"/>
+      <w:r>
+        <w:rPr>
+          <w:rFonts w:eastAsia="Times New Roman"/>
+          <w:color w:val="000000"/>
+          <w:lang w:bidi="th-TH"/>
+        </w:rPr>
+        <w:t>time period</w:t>
+      </w:r>
+      <w:proofErr w:type="gramEnd"/>
+      <w:r>
+        <w:rPr>
+          <w:rFonts w:eastAsia="Times New Roman"/>
+          <w:color w:val="000000"/>
+          <w:lang w:bidi="th-TH"/>
+        </w:rPr>
+        <w:t>. If the specified threshold is exceeded, it is considered a brute force attack and the algorithm saves the IP address and the number of attempts in a log file</w:t>
+      </w:r>
+      <w:r>
+        <w:rPr>
+          <w:rFonts w:eastAsia="Times New Roman"/>
+          <w:color w:val="000000"/>
+          <w:lang w:bidi="th-TH"/>
+        </w:rPr>
+        <w:t xml:space="preserve"> according to [5] [7]</w:t>
+      </w:r>
+      <w:r>
+        <w:rPr>
+          <w:rFonts w:eastAsia="Times New Roman"/>
+          <w:color w:val="000000"/>
+          <w:lang w:bidi="th-TH"/>
+        </w:rPr>
+        <w:t xml:space="preserve">. Figure </w:t>
       </w:r>
       <w:r>
         <w:rPr>
@@ -3422,23 +3972,23 @@
           <w:color w:val="000000"/>
           <w:lang w:bidi="th-TH"/>
         </w:rPr>
-        <w:t xml:space="preserve"> shows examples of malicious IP addresses and the number of attempts for both Brute</w:t>
-      </w:r>
-      <w:r>
-        <w:rPr>
-          <w:rFonts w:eastAsia="Times New Roman"/>
-          <w:color w:val="000000"/>
-          <w:lang w:bidi="th-TH"/>
-        </w:rPr>
-        <w:t xml:space="preserve"> </w:t>
-      </w:r>
-      <w:r>
-        <w:rPr>
-          <w:rFonts w:eastAsia="Times New Roman"/>
-          <w:color w:val="000000"/>
-          <w:lang w:bidi="th-TH"/>
-        </w:rPr>
-        <w:t xml:space="preserve">Force and </w:t>
+        <w:t xml:space="preserve"> shows examples of malicious IP addresses and the number of attempts for both </w:t>
+      </w:r>
+      <w:r>
+        <w:rPr>
+          <w:rFonts w:eastAsia="Times New Roman"/>
+          <w:color w:val="000000"/>
+          <w:lang w:bidi="th-TH"/>
+        </w:rPr>
+        <w:t>Automated Brute Forcing on web-based login</w:t>
+      </w:r>
+      <w:r>
+        <w:rPr>
+          <w:rFonts w:eastAsia="Times New Roman"/>
+          <w:color w:val="000000"/>
+          <w:lang w:bidi="th-TH"/>
+        </w:rPr>
+        <w:t xml:space="preserve"> and </w:t>
       </w:r>
       <w:r>
         <w:rPr>
@@ -3679,8 +4229,49 @@
           <w:rFonts w:eastAsia="Times New Roman"/>
           <w:lang w:bidi="th-TH"/>
         </w:rPr>
-        <w:t>filter(_.contains(“ip”)).map(rdd</w:t>
-      </w:r>
+        <w:t>filter(</w:t>
+      </w:r>
+      <w:proofErr w:type="gramStart"/>
+      <w:r>
+        <w:rPr>
+          <w:rFonts w:eastAsia="Times New Roman"/>
+          <w:lang w:bidi="th-TH"/>
+        </w:rPr>
+        <w:t>_.contains</w:t>
+      </w:r>
+      <w:proofErr w:type="gramEnd"/>
+      <w:r>
+        <w:rPr>
+          <w:rFonts w:eastAsia="Times New Roman"/>
+          <w:lang w:bidi="th-TH"/>
+        </w:rPr>
+        <w:t>(“</w:t>
+      </w:r>
+      <w:proofErr w:type="spellStart"/>
+      <w:r>
+        <w:rPr>
+          <w:rFonts w:eastAsia="Times New Roman"/>
+          <w:lang w:bidi="th-TH"/>
+        </w:rPr>
+        <w:t>ip</w:t>
+      </w:r>
+      <w:proofErr w:type="spellEnd"/>
+      <w:r>
+        <w:rPr>
+          <w:rFonts w:eastAsia="Times New Roman"/>
+          <w:lang w:bidi="th-TH"/>
+        </w:rPr>
+        <w:t>”)).map(</w:t>
+      </w:r>
+      <w:proofErr w:type="spellStart"/>
+      <w:r>
+        <w:rPr>
+          <w:rFonts w:eastAsia="Times New Roman"/>
+          <w:lang w:bidi="th-TH"/>
+        </w:rPr>
+        <w:t>rdd</w:t>
+      </w:r>
+      <w:proofErr w:type="spellEnd"/>
       <w:r>
         <w:rPr>
           <w:rFonts w:eastAsia="Times New Roman"/>
@@ -3693,7 +4284,23 @@
           <w:rFonts w:eastAsia="Times New Roman"/>
           <w:lang w:bidi="th-TH"/>
         </w:rPr>
-        <w:t>=&gt; (rdd,</w:t>
+        <w:t>=&gt; (</w:t>
+      </w:r>
+      <w:proofErr w:type="spellStart"/>
+      <w:r>
+        <w:rPr>
+          <w:rFonts w:eastAsia="Times New Roman"/>
+          <w:lang w:bidi="th-TH"/>
+        </w:rPr>
+        <w:t>rdd</w:t>
+      </w:r>
+      <w:proofErr w:type="spellEnd"/>
+      <w:r>
+        <w:rPr>
+          <w:rFonts w:eastAsia="Times New Roman"/>
+          <w:lang w:bidi="th-TH"/>
+        </w:rPr>
+        <w:t>,</w:t>
       </w:r>
       <w:r>
         <w:rPr>
@@ -3707,7 +4314,55 @@
           <w:rFonts w:eastAsia="Times New Roman"/>
           <w:lang w:bidi="th-TH"/>
         </w:rPr>
-        <w:t>1)).reduceByKey((x, y)=&gt; x+y).filter(x =&gt; x._2 &gt; requestThreshold)</w:t>
+        <w:t>1)).</w:t>
+      </w:r>
+      <w:proofErr w:type="spellStart"/>
+      <w:r>
+        <w:rPr>
+          <w:rFonts w:eastAsia="Times New Roman"/>
+          <w:lang w:bidi="th-TH"/>
+        </w:rPr>
+        <w:t>reduceByKey</w:t>
+      </w:r>
+      <w:proofErr w:type="spellEnd"/>
+      <w:r>
+        <w:rPr>
+          <w:rFonts w:eastAsia="Times New Roman"/>
+          <w:lang w:bidi="th-TH"/>
+        </w:rPr>
+        <w:t xml:space="preserve">((x, y)=&gt; </w:t>
+      </w:r>
+      <w:proofErr w:type="spellStart"/>
+      <w:r>
+        <w:rPr>
+          <w:rFonts w:eastAsia="Times New Roman"/>
+          <w:lang w:bidi="th-TH"/>
+        </w:rPr>
+        <w:t>x+y</w:t>
+      </w:r>
+      <w:proofErr w:type="spellEnd"/>
+      <w:r>
+        <w:rPr>
+          <w:rFonts w:eastAsia="Times New Roman"/>
+          <w:lang w:bidi="th-TH"/>
+        </w:rPr>
+        <w:t xml:space="preserve">).filter(x =&gt; x._2 &gt; </w:t>
+      </w:r>
+      <w:proofErr w:type="spellStart"/>
+      <w:r>
+        <w:rPr>
+          <w:rFonts w:eastAsia="Times New Roman"/>
+          <w:lang w:bidi="th-TH"/>
+        </w:rPr>
+        <w:t>requestThreshold</w:t>
+      </w:r>
+      <w:proofErr w:type="spellEnd"/>
+      <w:r>
+        <w:rPr>
+          <w:rFonts w:eastAsia="Times New Roman"/>
+          <w:lang w:bidi="th-TH"/>
+        </w:rPr>
+        <w:t>)</w:t>
       </w:r>
     </w:p>
     <w:p>
@@ -3735,15 +4390,52 @@
           <w:highlight w:val="yellow"/>
           <w:lang w:bidi="th-TH"/>
         </w:rPr>
-        <w:t>1b</w:t>
-      </w:r>
-      <w:r>
-        <w:rPr>
-          <w:rFonts w:eastAsia="Times New Roman"/>
-          <w:color w:val="000000"/>
-          <w:lang w:bidi="th-TH"/>
-        </w:rPr>
-        <w:t xml:space="preserve"> : Examples of BruteForce and </w:t>
+        <w:t>1</w:t>
+      </w:r>
+      <w:proofErr w:type="gramStart"/>
+      <w:r>
+        <w:rPr>
+          <w:rFonts w:eastAsia="Times New Roman"/>
+          <w:color w:val="000000"/>
+          <w:highlight w:val="yellow"/>
+          <w:lang w:bidi="th-TH"/>
+        </w:rPr>
+        <w:t>b</w:t>
+      </w:r>
+      <w:r>
+        <w:rPr>
+          <w:rFonts w:eastAsia="Times New Roman"/>
+          <w:color w:val="000000"/>
+          <w:lang w:bidi="th-TH"/>
+        </w:rPr>
+        <w:t xml:space="preserve"> :</w:t>
+      </w:r>
+      <w:proofErr w:type="gramEnd"/>
+      <w:r>
+        <w:rPr>
+          <w:rFonts w:eastAsia="Times New Roman"/>
+          <w:color w:val="000000"/>
+          <w:lang w:bidi="th-TH"/>
+        </w:rPr>
+        <w:t xml:space="preserve"> Examples of </w:t>
+      </w:r>
+      <w:proofErr w:type="spellStart"/>
+      <w:r>
+        <w:rPr>
+          <w:rFonts w:eastAsia="Times New Roman"/>
+          <w:color w:val="000000"/>
+          <w:lang w:bidi="th-TH"/>
+        </w:rPr>
+        <w:t>BruteForce</w:t>
+      </w:r>
+      <w:proofErr w:type="spellEnd"/>
+      <w:r>
+        <w:rPr>
+          <w:rFonts w:eastAsia="Times New Roman"/>
+          <w:color w:val="000000"/>
+          <w:lang w:bidi="th-TH"/>
+        </w:rPr>
+        <w:t xml:space="preserve"> and </w:t>
       </w:r>
       <w:r>
         <w:rPr>
@@ -3838,7 +4530,61 @@
           <w:color w:val="000000"/>
           <w:lang w:bidi="th-TH"/>
         </w:rPr>
-        <w:t xml:space="preserve"> algorithm, the system is attacked with the GET, POST, PUT, and DELETE commands, so it uses every Kafka topic. Similar to the BruteForce algorithm, first, split the request stream into parts. Second, filter for malicious IP addresses that has a number of attempts that exceeds the limit threshold. Finally, save all malicious attempts into a log file.</w:t>
+        <w:t xml:space="preserve"> algorithm, the system is attacked with the GET, POST, PUT, and DELETE commands, so it uses every Kafka topic. </w:t>
+      </w:r>
+      <w:proofErr w:type="gramStart"/>
+      <w:r>
+        <w:rPr>
+          <w:rFonts w:eastAsia="Times New Roman"/>
+          <w:color w:val="000000"/>
+          <w:lang w:bidi="th-TH"/>
+        </w:rPr>
+        <w:t>Similar to</w:t>
+      </w:r>
+      <w:proofErr w:type="gramEnd"/>
+      <w:r>
+        <w:rPr>
+          <w:rFonts w:eastAsia="Times New Roman"/>
+          <w:color w:val="000000"/>
+          <w:lang w:bidi="th-TH"/>
+        </w:rPr>
+        <w:t xml:space="preserve"> the </w:t>
+      </w:r>
+      <w:proofErr w:type="spellStart"/>
+      <w:r>
+        <w:rPr>
+          <w:rFonts w:eastAsia="Times New Roman"/>
+          <w:color w:val="000000"/>
+          <w:lang w:bidi="th-TH"/>
+        </w:rPr>
+        <w:t>BruteForce</w:t>
+      </w:r>
+      <w:proofErr w:type="spellEnd"/>
+      <w:r>
+        <w:rPr>
+          <w:rFonts w:eastAsia="Times New Roman"/>
+          <w:color w:val="000000"/>
+          <w:lang w:bidi="th-TH"/>
+        </w:rPr>
+        <w:t xml:space="preserve"> algorithm, first, split the request stream into parts. Second, filter for malicious IP addresses that has </w:t>
+      </w:r>
+      <w:proofErr w:type="gramStart"/>
+      <w:r>
+        <w:rPr>
+          <w:rFonts w:eastAsia="Times New Roman"/>
+          <w:color w:val="000000"/>
+          <w:lang w:bidi="th-TH"/>
+        </w:rPr>
+        <w:t>a number of</w:t>
+      </w:r>
+      <w:proofErr w:type="gramEnd"/>
+      <w:r>
+        <w:rPr>
+          <w:rFonts w:eastAsia="Times New Roman"/>
+          <w:color w:val="000000"/>
+          <w:lang w:bidi="th-TH"/>
+        </w:rPr>
+        <w:t xml:space="preserve"> attempts that exceeds the limit threshold. Finally, save all malicious attempts into a log file.</w:t>
       </w:r>
       <w:r>
         <w:rPr>
@@ -3904,7 +4650,101 @@
           <w:color w:val="000000"/>
           <w:lang w:bidi="th-TH"/>
         </w:rPr>
-        <w:t xml:space="preserve">With the SLI Injection algorithm, the system is attacked with the GET and POST commands, so it filters only those two Kafka topics. First, we have to rearrange the request stream into a form of request string that consists of IP address and header parts by using flatmap and map methods. Figure </w:t>
+        <w:t>With the S</w:t>
+      </w:r>
+      <w:r>
+        <w:rPr>
+          <w:rFonts w:eastAsia="Times New Roman"/>
+          <w:color w:val="000000"/>
+          <w:lang w:bidi="th-TH"/>
+        </w:rPr>
+        <w:t>Q</w:t>
+      </w:r>
+      <w:r>
+        <w:rPr>
+          <w:rFonts w:eastAsia="Times New Roman"/>
+          <w:color w:val="000000"/>
+          <w:lang w:bidi="th-TH"/>
+        </w:rPr>
+        <w:t>L Injection</w:t>
+      </w:r>
+      <w:r>
+        <w:rPr>
+          <w:rFonts w:eastAsia="Times New Roman"/>
+          <w:color w:val="000000"/>
+          <w:lang w:bidi="th-TH"/>
+        </w:rPr>
+        <w:t>s</w:t>
+      </w:r>
+      <w:r>
+        <w:rPr>
+          <w:rFonts w:eastAsia="Times New Roman"/>
+          <w:color w:val="000000"/>
+          <w:lang w:bidi="th-TH"/>
+        </w:rPr>
+        <w:t xml:space="preserve"> algorithm, the system is attacked with the GET and POST commands, so it filters only those two Kafka topics. First, we </w:t>
+      </w:r>
+      <w:proofErr w:type="gramStart"/>
+      <w:r>
+        <w:rPr>
+          <w:rFonts w:eastAsia="Times New Roman"/>
+          <w:color w:val="000000"/>
+          <w:lang w:bidi="th-TH"/>
+        </w:rPr>
+        <w:t>have to</w:t>
+      </w:r>
+      <w:proofErr w:type="gramEnd"/>
+      <w:r>
+        <w:rPr>
+          <w:rFonts w:eastAsia="Times New Roman"/>
+          <w:color w:val="000000"/>
+          <w:lang w:bidi="th-TH"/>
+        </w:rPr>
+        <w:t xml:space="preserve"> rearrange the request </w:t>
+      </w:r>
+      <w:r>
+        <w:rPr>
+          <w:rFonts w:eastAsia="Times New Roman"/>
+          <w:color w:val="000000"/>
+          <w:lang w:bidi="th-TH"/>
+        </w:rPr>
+        <w:t xml:space="preserve">stream into a form of request string that consists of IP address and header parts by using </w:t>
+      </w:r>
+      <w:proofErr w:type="spellStart"/>
+      <w:r>
+        <w:rPr>
+          <w:rFonts w:eastAsia="Times New Roman"/>
+          <w:color w:val="000000"/>
+          <w:lang w:bidi="th-TH"/>
+        </w:rPr>
+        <w:t>flatmap</w:t>
+      </w:r>
+      <w:proofErr w:type="spellEnd"/>
+      <w:r>
+        <w:rPr>
+          <w:rFonts w:eastAsia="Times New Roman"/>
+          <w:color w:val="000000"/>
+          <w:lang w:bidi="th-TH"/>
+        </w:rPr>
+        <w:t xml:space="preserve"> and map methods.</w:t>
+      </w:r>
+    </w:p>
+    <w:p>
+      <w:pPr>
+        <w:jc w:val="both"/>
+        <w:rPr>
+          <w:rFonts w:eastAsia="Times New Roman"/>
+          <w:color w:val="000000"/>
+          <w:lang w:bidi="th-TH"/>
+        </w:rPr>
+      </w:pPr>
+      <w:r>
+        <w:rPr>
+          <w:rFonts w:eastAsia="Times New Roman"/>
+          <w:color w:val="000000"/>
+          <w:lang w:bidi="th-TH"/>
+        </w:rPr>
+        <w:t xml:space="preserve">Figure </w:t>
       </w:r>
       <w:r>
         <w:rPr>
@@ -3921,15 +4761,25 @@
           <w:color w:val="000000"/>
           <w:lang w:bidi="th-TH"/>
         </w:rPr>
-        <w:t xml:space="preserve"> </w:t>
-      </w:r>
-      <w:r>
-        <w:rPr>
-          <w:rFonts w:eastAsia="Times New Roman"/>
-          <w:color w:val="000000"/>
-          <w:lang w:bidi="th-TH"/>
-        </w:rPr>
-        <w:t>shows examples of request strings that had rearranged by flatmap and map.</w:t>
+        <w:t xml:space="preserve"> shows examples of request strings that had rearranged by </w:t>
+      </w:r>
+      <w:proofErr w:type="spellStart"/>
+      <w:r>
+        <w:rPr>
+          <w:rFonts w:eastAsia="Times New Roman"/>
+          <w:color w:val="000000"/>
+          <w:lang w:bidi="th-TH"/>
+        </w:rPr>
+        <w:t>flatmap</w:t>
+      </w:r>
+      <w:proofErr w:type="spellEnd"/>
+      <w:r>
+        <w:rPr>
+          <w:rFonts w:eastAsia="Times New Roman"/>
+          <w:color w:val="000000"/>
+          <w:lang w:bidi="th-TH"/>
+        </w:rPr>
+        <w:t xml:space="preserve"> and map.</w:t>
       </w:r>
     </w:p>
     <w:p>
@@ -3951,28 +4801,18 @@
           <w:lang w:bidi="th-TH"/>
         </w:rPr>
       </w:pPr>
-    </w:p>
-    <w:p>
-      <w:pPr>
-        <w:jc w:val="both"/>
-        <w:rPr>
-          <w:rFonts w:eastAsia="Times New Roman"/>
-          <w:color w:val="000000"/>
-          <w:lang w:bidi="th-TH"/>
-        </w:rPr>
-      </w:pPr>
       <w:r>
         <w:rPr>
           <w:color w:val="AEAAAA" w:themeColor="background2" w:themeShade="BF"/>
         </w:rPr>
         <w:drawing>
-          <wp:anchor distT="0" distB="0" distL="114300" distR="114300" simplePos="0" relativeHeight="251665920" behindDoc="1" locked="0" layoutInCell="1" allowOverlap="1" wp14:anchorId="10853859" wp14:editId="4579746E">
+          <wp:anchor distT="0" distB="0" distL="114300" distR="114300" simplePos="0" relativeHeight="251665920" behindDoc="1" locked="0" layoutInCell="1" allowOverlap="1" wp14:anchorId="10853859" wp14:editId="6AC37B2C">
             <wp:simplePos x="0" y="0"/>
             <wp:positionH relativeFrom="margin">
               <wp:posOffset>3321050</wp:posOffset>
             </wp:positionH>
             <wp:positionV relativeFrom="paragraph">
-              <wp:posOffset>333555</wp:posOffset>
+              <wp:posOffset>385134</wp:posOffset>
             </wp:positionV>
             <wp:extent cx="3200400" cy="1971675"/>
             <wp:effectExtent l="0" t="0" r="19050" b="28575"/>
@@ -4030,7 +4870,23 @@
                             <w:spacing w:val="-1"/>
                             <w:lang w:val="x-none" w:eastAsia="x-none"/>
                           </w:rPr>
-                          <w:t>(ip:127.0.0.1, header:"GET /?id=admin" or "1"="1&amp;password=message2 HTTP/1.0")</w:t>
+                          <w:t xml:space="preserve">(ip:127.0.0.1, </w:t>
+                        </w:r>
+                        <w:proofErr w:type="spellStart"/>
+                        <w:r>
+                          <w:rPr>
+                            <w:spacing w:val="-1"/>
+                            <w:lang w:val="x-none" w:eastAsia="x-none"/>
+                          </w:rPr>
+                          <w:t>header:"GET</w:t>
+                        </w:r>
+                        <w:proofErr w:type="spellEnd"/>
+                        <w:r>
+                          <w:rPr>
+                            <w:spacing w:val="-1"/>
+                            <w:lang w:val="x-none" w:eastAsia="x-none"/>
+                          </w:rPr>
+                          <w:t xml:space="preserve"> /?id=admin" or "1"="1&amp;password=message2 HTTP/1.0")</w:t>
                         </w:r>
                       </w:p>
                       <w:p>
@@ -4046,7 +4902,23 @@
                             <w:spacing w:val="-1"/>
                             <w:lang w:val="x-none" w:eastAsia="x-none"/>
                           </w:rPr>
-                          <w:t>(ip:127.0.0.1, header:"GET /?id=message1&amp;password=message2 HTTP/1.0")</w:t>
+                          <w:t xml:space="preserve">(ip:127.0.0.1, </w:t>
+                        </w:r>
+                        <w:proofErr w:type="spellStart"/>
+                        <w:r>
+                          <w:rPr>
+                            <w:spacing w:val="-1"/>
+                            <w:lang w:val="x-none" w:eastAsia="x-none"/>
+                          </w:rPr>
+                          <w:t>header:"GET</w:t>
+                        </w:r>
+                        <w:proofErr w:type="spellEnd"/>
+                        <w:r>
+                          <w:rPr>
+                            <w:spacing w:val="-1"/>
+                            <w:lang w:val="x-none" w:eastAsia="x-none"/>
+                          </w:rPr>
+                          <w:t xml:space="preserve"> /?id=message1&amp;password=message2 HTTP/1.0")</w:t>
                         </w:r>
                       </w:p>
                       <w:p>
@@ -4062,7 +4934,23 @@
                             <w:spacing w:val="-1"/>
                             <w:lang w:val="x-none" w:eastAsia="x-none"/>
                           </w:rPr>
-                          <w:t>(ip:29.13.130.4, header:"POST /?id=" or 1=1 –&amp;password=message2 HTTP/1.0")</w:t>
+                          <w:t xml:space="preserve">(ip:29.13.130.4, </w:t>
+                        </w:r>
+                        <w:proofErr w:type="spellStart"/>
+                        <w:r>
+                          <w:rPr>
+                            <w:spacing w:val="-1"/>
+                            <w:lang w:val="x-none" w:eastAsia="x-none"/>
+                          </w:rPr>
+                          <w:t>header:"POST</w:t>
+                        </w:r>
+                        <w:proofErr w:type="spellEnd"/>
+                        <w:r>
+                          <w:rPr>
+                            <w:spacing w:val="-1"/>
+                            <w:lang w:val="x-none" w:eastAsia="x-none"/>
+                          </w:rPr>
+                          <w:t xml:space="preserve"> /?id=" or 1=1 –&amp;password=message2 HTTP/1.0")</w:t>
                         </w:r>
                       </w:p>
                       <w:p>
@@ -4078,7 +4966,23 @@
                             <w:spacing w:val="-1"/>
                             <w:lang w:val="x-none" w:eastAsia="x-none"/>
                           </w:rPr>
-                          <w:t>(ip:149.244.168.229, header:"POST /?id= or 0=0 --&amp;password=message2 HTTP/1.0")</w:t>
+                          <w:t xml:space="preserve">(ip:149.244.168.229, </w:t>
+                        </w:r>
+                        <w:proofErr w:type="spellStart"/>
+                        <w:r>
+                          <w:rPr>
+                            <w:spacing w:val="-1"/>
+                            <w:lang w:val="x-none" w:eastAsia="x-none"/>
+                          </w:rPr>
+                          <w:t>header:"POST</w:t>
+                        </w:r>
+                        <w:proofErr w:type="spellEnd"/>
+                        <w:r>
+                          <w:rPr>
+                            <w:spacing w:val="-1"/>
+                            <w:lang w:val="x-none" w:eastAsia="x-none"/>
+                          </w:rPr>
+                          <w:t xml:space="preserve"> /?id= or 0=0 --&amp;password=message2 HTTP/1.0")</w:t>
                         </w:r>
                       </w:p>
                       <w:p>
@@ -4094,7 +4998,23 @@
                             <w:spacing w:val="-1"/>
                             <w:lang w:val="x-none" w:eastAsia="x-none"/>
                           </w:rPr>
-                          <w:t>(ip:127.0.0.1, header:"GET /?id=message5&amp;password=message2 HTTP/1.0")</w:t>
+                          <w:t xml:space="preserve">(ip:127.0.0.1, </w:t>
+                        </w:r>
+                        <w:proofErr w:type="spellStart"/>
+                        <w:r>
+                          <w:rPr>
+                            <w:spacing w:val="-1"/>
+                            <w:lang w:val="x-none" w:eastAsia="x-none"/>
+                          </w:rPr>
+                          <w:t>header:"GET</w:t>
+                        </w:r>
+                        <w:proofErr w:type="spellEnd"/>
+                        <w:r>
+                          <w:rPr>
+                            <w:spacing w:val="-1"/>
+                            <w:lang w:val="x-none" w:eastAsia="x-none"/>
+                          </w:rPr>
+                          <w:t xml:space="preserve"> /?id=message5&amp;password=message2 HTTP/1.0")</w:t>
                         </w:r>
                       </w:p>
                       <w:p>
@@ -4106,7 +5026,23 @@
                             <w:spacing w:val="-1"/>
                             <w:lang w:val="x-none" w:eastAsia="x-none"/>
                           </w:rPr>
-                          <w:t>(ip:127.0.0.1, header:"GET /?id=message6&amp;password=message2 HTTP/1.0")</w:t>
+                          <w:t xml:space="preserve">(ip:127.0.0.1, </w:t>
+                        </w:r>
+                        <w:proofErr w:type="spellStart"/>
+                        <w:r>
+                          <w:rPr>
+                            <w:spacing w:val="-1"/>
+                            <w:lang w:val="x-none" w:eastAsia="x-none"/>
+                          </w:rPr>
+                          <w:t>header:"GET</w:t>
+                        </w:r>
+                        <w:proofErr w:type="spellEnd"/>
+                        <w:r>
+                          <w:rPr>
+                            <w:spacing w:val="-1"/>
+                            <w:lang w:val="x-none" w:eastAsia="x-none"/>
+                          </w:rPr>
+                          <w:t xml:space="preserve"> /?id=message6&amp;password=message2 HTTP/1.0")</w:t>
                         </w:r>
                       </w:p>
                     </wne:txbxContent>
@@ -4126,13 +5062,77 @@
           </wp:anchor>
         </w:drawing>
       </w:r>
-      <w:r>
-        <w:rPr>
-          <w:rFonts w:eastAsia="Times New Roman"/>
-          <w:color w:val="000000"/>
-          <w:lang w:bidi="th-TH"/>
-        </w:rPr>
-        <w:t>flatMap(_.value().split(“\n”)).map(x =&gt; x.split(”, ”)(0), x.split(”, ”)(4) )</w:t>
+      <w:proofErr w:type="spellStart"/>
+      <w:r>
+        <w:rPr>
+          <w:rFonts w:eastAsia="Times New Roman"/>
+          <w:color w:val="000000"/>
+          <w:lang w:bidi="th-TH"/>
+        </w:rPr>
+        <w:t>flatMap</w:t>
+      </w:r>
+      <w:proofErr w:type="spellEnd"/>
+      <w:r>
+        <w:rPr>
+          <w:rFonts w:eastAsia="Times New Roman"/>
+          <w:color w:val="000000"/>
+          <w:lang w:bidi="th-TH"/>
+        </w:rPr>
+        <w:t>(_.value(</w:t>
+      </w:r>
+      <w:proofErr w:type="gramStart"/>
+      <w:r>
+        <w:rPr>
+          <w:rFonts w:eastAsia="Times New Roman"/>
+          <w:color w:val="000000"/>
+          <w:lang w:bidi="th-TH"/>
+        </w:rPr>
+        <w:t>).split</w:t>
+      </w:r>
+      <w:proofErr w:type="gramEnd"/>
+      <w:r>
+        <w:rPr>
+          <w:rFonts w:eastAsia="Times New Roman"/>
+          <w:color w:val="000000"/>
+          <w:lang w:bidi="th-TH"/>
+        </w:rPr>
+        <w:t xml:space="preserve">(“\n”)).map(x =&gt; </w:t>
+      </w:r>
+      <w:proofErr w:type="spellStart"/>
+      <w:r>
+        <w:rPr>
+          <w:rFonts w:eastAsia="Times New Roman"/>
+          <w:color w:val="000000"/>
+          <w:lang w:bidi="th-TH"/>
+        </w:rPr>
+        <w:t>x.split</w:t>
+      </w:r>
+      <w:proofErr w:type="spellEnd"/>
+      <w:r>
+        <w:rPr>
+          <w:rFonts w:eastAsia="Times New Roman"/>
+          <w:color w:val="000000"/>
+          <w:lang w:bidi="th-TH"/>
+        </w:rPr>
+        <w:t xml:space="preserve">(”, ”)(0), </w:t>
+      </w:r>
+      <w:proofErr w:type="spellStart"/>
+      <w:r>
+        <w:rPr>
+          <w:rFonts w:eastAsia="Times New Roman"/>
+          <w:color w:val="000000"/>
+          <w:lang w:bidi="th-TH"/>
+        </w:rPr>
+        <w:t>x.split</w:t>
+      </w:r>
+      <w:proofErr w:type="spellEnd"/>
+      <w:r>
+        <w:rPr>
+          <w:rFonts w:eastAsia="Times New Roman"/>
+          <w:color w:val="000000"/>
+          <w:lang w:bidi="th-TH"/>
+        </w:rPr>
+        <w:t>(”, ”)(4) )</w:t>
       </w:r>
     </w:p>
     <w:p>
@@ -4167,15 +5167,52 @@
           <w:highlight w:val="green"/>
           <w:lang w:bidi="th-TH"/>
         </w:rPr>
-        <w:t>3a</w:t>
-      </w:r>
-      <w:r>
-        <w:rPr>
-          <w:rFonts w:eastAsia="Times New Roman"/>
-          <w:color w:val="000000"/>
-          <w:lang w:bidi="th-TH"/>
-        </w:rPr>
-        <w:t xml:space="preserve"> : Rearranged request string by flatmap and map methods.</w:t>
+        <w:t>3</w:t>
+      </w:r>
+      <w:proofErr w:type="gramStart"/>
+      <w:r>
+        <w:rPr>
+          <w:rFonts w:eastAsia="Times New Roman"/>
+          <w:color w:val="000000"/>
+          <w:highlight w:val="green"/>
+          <w:lang w:bidi="th-TH"/>
+        </w:rPr>
+        <w:t>a</w:t>
+      </w:r>
+      <w:r>
+        <w:rPr>
+          <w:rFonts w:eastAsia="Times New Roman"/>
+          <w:color w:val="000000"/>
+          <w:lang w:bidi="th-TH"/>
+        </w:rPr>
+        <w:t xml:space="preserve"> :</w:t>
+      </w:r>
+      <w:proofErr w:type="gramEnd"/>
+      <w:r>
+        <w:rPr>
+          <w:rFonts w:eastAsia="Times New Roman"/>
+          <w:color w:val="000000"/>
+          <w:lang w:bidi="th-TH"/>
+        </w:rPr>
+        <w:t xml:space="preserve"> Rearranged request string by </w:t>
+      </w:r>
+      <w:proofErr w:type="spellStart"/>
+      <w:r>
+        <w:rPr>
+          <w:rFonts w:eastAsia="Times New Roman"/>
+          <w:color w:val="000000"/>
+          <w:lang w:bidi="th-TH"/>
+        </w:rPr>
+        <w:t>flatmap</w:t>
+      </w:r>
+      <w:proofErr w:type="spellEnd"/>
+      <w:r>
+        <w:rPr>
+          <w:rFonts w:eastAsia="Times New Roman"/>
+          <w:color w:val="000000"/>
+          <w:lang w:bidi="th-TH"/>
+        </w:rPr>
+        <w:t xml:space="preserve"> and map methods.</w:t>
       </w:r>
     </w:p>
     <w:p>
@@ -4203,7 +5240,23 @@
           <w:color w:val="000000"/>
           <w:lang w:bidi="th-TH"/>
         </w:rPr>
-        <w:t xml:space="preserve">The algorithm will filter the request strings that match SQLi request pattern and save it into a log file. Figure </w:t>
+        <w:t>The algorithm will filter the request strings that match SQLi request pattern</w:t>
+      </w:r>
+      <w:r>
+        <w:rPr>
+          <w:rFonts w:eastAsia="Times New Roman"/>
+          <w:color w:val="000000"/>
+          <w:lang w:bidi="th-TH"/>
+        </w:rPr>
+        <w:t xml:space="preserve"> in [16]</w:t>
+      </w:r>
+      <w:r>
+        <w:rPr>
+          <w:rFonts w:eastAsia="Times New Roman"/>
+          <w:color w:val="000000"/>
+          <w:lang w:bidi="th-TH"/>
+        </w:rPr>
+        <w:t xml:space="preserve"> and save it into a log file. Figure </w:t>
       </w:r>
       <w:r>
         <w:rPr>
@@ -4248,13 +5301,13 @@
           <w:color w:val="AEAAAA" w:themeColor="background2" w:themeShade="BF"/>
         </w:rPr>
         <w:drawing>
-          <wp:anchor distT="0" distB="0" distL="114300" distR="114300" simplePos="0" relativeHeight="251667968" behindDoc="1" locked="0" layoutInCell="1" allowOverlap="1" wp14:anchorId="52A743DD" wp14:editId="642CD429">
+          <wp:anchor distT="0" distB="0" distL="114300" distR="114300" simplePos="0" relativeHeight="251667968" behindDoc="1" locked="0" layoutInCell="1" allowOverlap="1" wp14:anchorId="52A743DD" wp14:editId="1349276F">
             <wp:simplePos x="0" y="0"/>
             <wp:positionH relativeFrom="margin">
               <wp:posOffset>3276600</wp:posOffset>
             </wp:positionH>
             <wp:positionV relativeFrom="paragraph">
-              <wp:posOffset>343871</wp:posOffset>
+              <wp:posOffset>395294</wp:posOffset>
             </wp:positionV>
             <wp:extent cx="3200400" cy="1095375"/>
             <wp:effectExtent l="0" t="0" r="19050" b="28575"/>
@@ -4312,7 +5365,23 @@
                             <w:spacing w:val="-1"/>
                             <w:lang w:val="x-none" w:eastAsia="x-none"/>
                           </w:rPr>
-                          <w:t>(ip:127.0.0.1, header:"GET /?id=admin" or "1"="1&amp;password=message2 HTTP/1.0", …. )</w:t>
+                          <w:t xml:space="preserve">(ip:127.0.0.1, </w:t>
+                        </w:r>
+                        <w:proofErr w:type="spellStart"/>
+                        <w:r>
+                          <w:rPr>
+                            <w:spacing w:val="-1"/>
+                            <w:lang w:val="x-none" w:eastAsia="x-none"/>
+                          </w:rPr>
+                          <w:t>header:"GET</w:t>
+                        </w:r>
+                        <w:proofErr w:type="spellEnd"/>
+                        <w:r>
+                          <w:rPr>
+                            <w:spacing w:val="-1"/>
+                            <w:lang w:val="x-none" w:eastAsia="x-none"/>
+                          </w:rPr>
+                          <w:t xml:space="preserve"> /?id=admin" or "1"="1&amp;password=message2 HTTP/1.0", …. )</w:t>
                         </w:r>
                       </w:p>
                       <w:p>
@@ -4328,7 +5397,23 @@
                             <w:spacing w:val="-1"/>
                             <w:lang w:val="x-none" w:eastAsia="x-none"/>
                           </w:rPr>
-                          <w:t>(ip:3.111.203.205, header:"GET /?id=' and substring(password/text(),1,1)='7&amp;password=message2 HTTP/1.0")</w:t>
+                          <w:t xml:space="preserve">(ip:3.111.203.205, </w:t>
+                        </w:r>
+                        <w:proofErr w:type="spellStart"/>
+                        <w:r>
+                          <w:rPr>
+                            <w:spacing w:val="-1"/>
+                            <w:lang w:val="x-none" w:eastAsia="x-none"/>
+                          </w:rPr>
+                          <w:t>header:"GET</w:t>
+                        </w:r>
+                        <w:proofErr w:type="spellEnd"/>
+                        <w:r>
+                          <w:rPr>
+                            <w:spacing w:val="-1"/>
+                            <w:lang w:val="x-none" w:eastAsia="x-none"/>
+                          </w:rPr>
+                          <w:t xml:space="preserve"> /?id=' and substring(password/text(),1,1)='7&amp;password=message2 HTTP/1.0")</w:t>
                         </w:r>
                       </w:p>
                       <w:p>
@@ -4344,7 +5429,23 @@
                             <w:spacing w:val="-1"/>
                             <w:lang w:val="x-none" w:eastAsia="x-none"/>
                           </w:rPr>
-                          <w:t>(ip:29.13.130.4, header:"POST /?id=" or 1=1 –&amp;password=message2 HTTP/1.0")</w:t>
+                          <w:t xml:space="preserve">(ip:29.13.130.4, </w:t>
+                        </w:r>
+                        <w:proofErr w:type="spellStart"/>
+                        <w:r>
+                          <w:rPr>
+                            <w:spacing w:val="-1"/>
+                            <w:lang w:val="x-none" w:eastAsia="x-none"/>
+                          </w:rPr>
+                          <w:t>header:"POST</w:t>
+                        </w:r>
+                        <w:proofErr w:type="spellEnd"/>
+                        <w:r>
+                          <w:rPr>
+                            <w:spacing w:val="-1"/>
+                            <w:lang w:val="x-none" w:eastAsia="x-none"/>
+                          </w:rPr>
+                          <w:t xml:space="preserve"> /?id=" or 1=1 –&amp;password=message2 HTTP/1.0")</w:t>
                         </w:r>
                       </w:p>
                       <w:p>
@@ -4372,12 +5473,46 @@
           </wp:anchor>
         </w:drawing>
       </w:r>
-      <w:r>
-        <w:rPr>
-          <w:rFonts w:eastAsia="Times New Roman"/>
-          <w:lang w:bidi="th-TH"/>
-        </w:rPr>
-        <w:t>reduceByKey((x, y) =&gt; x + “ , “ + y).filter(x =&gt; sqli_payload_list.exists(y =&gt; x._2.contains(y)))</w:t>
+      <w:proofErr w:type="spellStart"/>
+      <w:proofErr w:type="gramStart"/>
+      <w:r>
+        <w:rPr>
+          <w:rFonts w:eastAsia="Times New Roman"/>
+          <w:lang w:bidi="th-TH"/>
+        </w:rPr>
+        <w:t>reduceByKey</w:t>
+      </w:r>
+      <w:proofErr w:type="spellEnd"/>
+      <w:r>
+        <w:rPr>
+          <w:rFonts w:eastAsia="Times New Roman"/>
+          <w:lang w:bidi="th-TH"/>
+        </w:rPr>
+        <w:t>(</w:t>
+      </w:r>
+      <w:proofErr w:type="gramEnd"/>
+      <w:r>
+        <w:rPr>
+          <w:rFonts w:eastAsia="Times New Roman"/>
+          <w:lang w:bidi="th-TH"/>
+        </w:rPr>
+        <w:t xml:space="preserve">(x, y) =&gt; x + “ , “ + y).filter(x =&gt; </w:t>
+      </w:r>
+      <w:proofErr w:type="spellStart"/>
+      <w:r>
+        <w:rPr>
+          <w:rFonts w:eastAsia="Times New Roman"/>
+          <w:lang w:bidi="th-TH"/>
+        </w:rPr>
+        <w:t>sqli_payload_list.exists</w:t>
+      </w:r>
+      <w:proofErr w:type="spellEnd"/>
+      <w:r>
+        <w:rPr>
+          <w:rFonts w:eastAsia="Times New Roman"/>
+          <w:lang w:bidi="th-TH"/>
+        </w:rPr>
+        <w:t>(y =&gt; x._2.contains(y)))</w:t>
       </w:r>
     </w:p>
     <w:p>
@@ -4402,15 +5537,34 @@
           <w:highlight w:val="magenta"/>
           <w:lang w:bidi="th-TH"/>
         </w:rPr>
-        <w:t>3b</w:t>
-      </w:r>
-      <w:r>
-        <w:rPr>
-          <w:rFonts w:eastAsia="Times New Roman"/>
-          <w:color w:val="000000"/>
-          <w:lang w:bidi="th-TH"/>
-        </w:rPr>
-        <w:t xml:space="preserve"> : Examples of request string match with SQLi pattern.</w:t>
+        <w:t>3</w:t>
+      </w:r>
+      <w:proofErr w:type="gramStart"/>
+      <w:r>
+        <w:rPr>
+          <w:rFonts w:eastAsia="Times New Roman"/>
+          <w:color w:val="000000"/>
+          <w:highlight w:val="magenta"/>
+          <w:lang w:bidi="th-TH"/>
+        </w:rPr>
+        <w:t>b</w:t>
+      </w:r>
+      <w:r>
+        <w:rPr>
+          <w:rFonts w:eastAsia="Times New Roman"/>
+          <w:color w:val="000000"/>
+          <w:lang w:bidi="th-TH"/>
+        </w:rPr>
+        <w:t xml:space="preserve"> :</w:t>
+      </w:r>
+      <w:proofErr w:type="gramEnd"/>
+      <w:r>
+        <w:rPr>
+          <w:rFonts w:eastAsia="Times New Roman"/>
+          <w:color w:val="000000"/>
+          <w:lang w:bidi="th-TH"/>
+        </w:rPr>
+        <w:t xml:space="preserve"> Examples of request string match with SQLi pattern.</w:t>
       </w:r>
     </w:p>
     <w:p>
@@ -4483,7 +5637,89 @@
           <w:color w:val="000000"/>
           <w:lang w:bidi="th-TH"/>
         </w:rPr>
-        <w:t xml:space="preserve"> algorithm system is attacked with the GET and POST commands, so it filters only those two Kafka topics. Similar to the SQLialgorithm, first, rearrange request string into a specific pattern. Second, filter for malicious IP addresses that has request pattern match with SQLi pattern Finally, save all malicious attempts into a log file.</w:t>
+        <w:t xml:space="preserve"> algorithm system is attacked with the GET and POST commands, so it filters only those two Kafka topics. </w:t>
+      </w:r>
+      <w:proofErr w:type="gramStart"/>
+      <w:r>
+        <w:rPr>
+          <w:rFonts w:eastAsia="Times New Roman"/>
+          <w:color w:val="000000"/>
+          <w:lang w:bidi="th-TH"/>
+        </w:rPr>
+        <w:t>Similar to</w:t>
+      </w:r>
+      <w:proofErr w:type="gramEnd"/>
+      <w:r>
+        <w:rPr>
+          <w:rFonts w:eastAsia="Times New Roman"/>
+          <w:color w:val="000000"/>
+          <w:lang w:bidi="th-TH"/>
+        </w:rPr>
+        <w:t xml:space="preserve"> the SQLi</w:t>
+      </w:r>
+      <w:r>
+        <w:rPr>
+          <w:rFonts w:eastAsia="Times New Roman"/>
+          <w:color w:val="000000"/>
+          <w:lang w:bidi="th-TH"/>
+        </w:rPr>
+        <w:t xml:space="preserve"> </w:t>
+      </w:r>
+      <w:r>
+        <w:rPr>
+          <w:rFonts w:eastAsia="Times New Roman"/>
+          <w:color w:val="000000"/>
+          <w:lang w:bidi="th-TH"/>
+        </w:rPr>
+        <w:t xml:space="preserve">algorithm, first, rearrange request string into a specific pattern. Second, filter for malicious IP addresses that has request pattern match with </w:t>
+      </w:r>
+      <w:r>
+        <w:rPr>
+          <w:rFonts w:eastAsia="Times New Roman"/>
+          <w:color w:val="000000"/>
+          <w:lang w:bidi="th-TH"/>
+        </w:rPr>
+        <w:t>XSS</w:t>
+      </w:r>
+      <w:r>
+        <w:rPr>
+          <w:rFonts w:eastAsia="Times New Roman"/>
+          <w:color w:val="000000"/>
+          <w:lang w:bidi="th-TH"/>
+        </w:rPr>
+        <w:t xml:space="preserve"> </w:t>
+      </w:r>
+      <w:r>
+        <w:rPr>
+          <w:rFonts w:eastAsia="Times New Roman"/>
+          <w:color w:val="000000"/>
+          <w:lang w:bidi="th-TH"/>
+        </w:rPr>
+        <w:t xml:space="preserve">payload </w:t>
+      </w:r>
+      <w:r>
+        <w:rPr>
+          <w:rFonts w:eastAsia="Times New Roman"/>
+          <w:color w:val="000000"/>
+          <w:lang w:bidi="th-TH"/>
+        </w:rPr>
+        <w:t>pattern</w:t>
+      </w:r>
+      <w:r>
+        <w:rPr>
+          <w:rFonts w:eastAsia="Times New Roman"/>
+          <w:color w:val="000000"/>
+          <w:lang w:bidi="th-TH"/>
+        </w:rPr>
+        <w:t xml:space="preserve"> in [17].</w:t>
+      </w:r>
+      <w:r>
+        <w:rPr>
+          <w:rFonts w:eastAsia="Times New Roman"/>
+          <w:color w:val="000000"/>
+          <w:lang w:bidi="th-TH"/>
+        </w:rPr>
+        <w:t xml:space="preserve"> Finally, save all malicious attempts into a log file.</w:t>
       </w:r>
     </w:p>
     <w:p>
@@ -4586,7 +5822,14 @@
         <w:rPr>
           <w:color w:val="AEAAAA" w:themeColor="background2" w:themeShade="BF"/>
         </w:rPr>
-        <w:t>Author names should be listed starting from left to right and then moving down to the next line. This is the author sequence that will be used in future citations and by indexing services. Names should not be listed in columns nor group by affiliation.</w:t>
+        <w:t xml:space="preserve">Author names should be listed starting from left to right and then moving down to the next line. This is the author sequence that will be used in future citations and by indexing services. Names should not be listed in columns </w:t>
+      </w:r>
+      <w:r>
+        <w:rPr>
+          <w:color w:val="AEAAAA" w:themeColor="background2" w:themeShade="BF"/>
+        </w:rPr>
+        <w:lastRenderedPageBreak/>
+        <w:t>nor group by affiliation.</w:t>
       </w:r>
       <w:r>
         <w:rPr>
@@ -4613,7 +5856,6 @@
         <w:rPr>
           <w:color w:val="AEAAAA" w:themeColor="background2" w:themeShade="BF"/>
         </w:rPr>
-        <w:lastRenderedPageBreak/>
         <w:t xml:space="preserve">For papers with more than six authors: </w:t>
       </w:r>
       <w:r>
@@ -5190,7 +6432,13 @@
         <w:rPr>
           <w:color w:val="AEAAAA" w:themeColor="background2" w:themeShade="BF"/>
         </w:rPr>
-        <w:t>Figure Labels: Use 8 point Times New Roman for Figure labels. Use words rather than symbols or abbreviations when writing Figure axis labels to avoid confusing the reader. As an example, write the quantity “Magnetization”, or “Magnetization, M”, not just “M”. If including units in the label, present them within parentheses. Do not label axes only with units. In the example, write “Magnetization (A/m)” or “Magnetization {A[m(1)]}”, not just “A/m”. Do not label axes</w:t>
+        <w:t xml:space="preserve">Figure Labels: Use 8 point Times New Roman for Figure labels. Use words rather than symbols or abbreviations when writing Figure axis labels to avoid confusing the reader. As an example, write the quantity “Magnetization”, or “Magnetization, M”, not just “M”. If including units in the label, present them within parentheses. Do not label axes only </w:t>
+      </w:r>
+      <w:r>
+        <w:rPr>
+          <w:color w:val="AEAAAA" w:themeColor="background2" w:themeShade="BF"/>
+        </w:rPr>
+        <w:t>with units. In the example, write “Magnetization (A/m)” or “Magnetization {A[m(1)]}”, not just “A/m”. Do not label axes</w:t>
       </w:r>
       <w:r>
         <w:rPr>
@@ -5257,6 +6505,7 @@
         </w:rPr>
         <w:t>”. Avoid the stilted expression “</w:t>
       </w:r>
+      <w:proofErr w:type="spellStart"/>
       <w:r>
         <w:rPr>
           <w:color w:val="AEAAAA" w:themeColor="background2" w:themeShade="BF"/>
@@ -5268,7 +6517,14 @@
         <w:rPr>
           <w:color w:val="AEAAAA" w:themeColor="background2" w:themeShade="BF"/>
         </w:rPr>
-        <w:t xml:space="preserve">ne of us (R. B. G.) thanks </w:t>
+        <w:t>ne</w:t>
+      </w:r>
+      <w:proofErr w:type="spellEnd"/>
+      <w:r>
+        <w:rPr>
+          <w:color w:val="AEAAAA" w:themeColor="background2" w:themeShade="BF"/>
+        </w:rPr>
+        <w:t xml:space="preserve"> of us (R. B. G.) thanks </w:t>
       </w:r>
       <w:r>
         <w:rPr>
@@ -5464,6 +6720,7 @@
         <w:ind w:start="17.70pt" w:hanging="17.70pt"/>
       </w:pPr>
       <w:r>
+        <w:lastRenderedPageBreak/>
         <w:t>S. Honda, Y. Unno, K. Maruhashi, M. Takenaka and S. Torii, "TOPASE: Detection of brute force attacks used disciplined IPs from IDS log," 2015 IFIP/IEEE International Symposium on Integrated Network Management (IM), 2015, pp. 1361-1364, doi: 10.1109/INM.2015.7140496.</w:t>
       </w:r>
     </w:p>
@@ -5473,11 +6730,7 @@
         <w:ind w:start="17.70pt" w:hanging="17.70pt"/>
       </w:pPr>
       <w:r>
-        <w:t xml:space="preserve">Elmasry, Wisam, Akbulut, Akhan and Zaim, Abdul Halim. "A Design of an Integrated Cloud-based Intrusion Detection System with Third </w:t>
-      </w:r>
-      <w:r>
-        <w:lastRenderedPageBreak/>
-        <w:t xml:space="preserve">Party Cloud Service" Open Computer Science, vol. 11, no. 1, 2021, pp. 365-379. </w:t>
+        <w:t xml:space="preserve">Elmasry, Wisam, Akbulut, Akhan and Zaim, Abdul Halim. "A Design of an Integrated Cloud-based Intrusion Detection System with Third Party Cloud Service" Open Computer Science, vol. 11, no. 1, 2021, pp. 365-379. </w:t>
       </w:r>
       <w:hyperlink r:id="rId10" w:history="1">
         <w:r>
@@ -5588,6 +6841,11 @@
       <w:pPr>
         <w:pStyle w:val="references"/>
         <w:ind w:start="17.70pt" w:hanging="17.70pt"/>
+        <w:rPr>
+          <w:rStyle w:val="Hyperlink"/>
+          <w:color w:val="auto"/>
+          <w:u w:val="none"/>
+        </w:rPr>
       </w:pPr>
       <w:hyperlink r:id="rId17" w:history="1">
         <w:r>
@@ -5597,6 +6855,29 @@
           <w:t>https://cloud.google.com/</w:t>
         </w:r>
       </w:hyperlink>
+    </w:p>
+    <w:p>
+      <w:pPr>
+        <w:pStyle w:val="references"/>
+        <w:ind w:start="17.70pt" w:hanging="17.70pt"/>
+      </w:pPr>
+      <w:hyperlink r:id="rId18" w:history="1">
+        <w:r>
+          <w:rPr>
+            <w:rStyle w:val="Hyperlink"/>
+          </w:rPr>
+          <w:t>Dataproc  |  Google Cloud</w:t>
+        </w:r>
+      </w:hyperlink>
+    </w:p>
+    <w:p>
+      <w:pPr>
+        <w:pStyle w:val="references"/>
+        <w:ind w:start="17.70pt" w:hanging="17.70pt"/>
+      </w:pPr>
+      <w:r>
+        <w:t>Vonage API</w:t>
+      </w:r>
     </w:p>
     <w:p>
       <w:pPr>

</xml_diff>

<commit_message>
add RequestMaker Algorithm in methodology
</commit_message>
<xml_diff>
--- a/Protocol-IDS-IEEE-Report.docx
+++ b/Protocol-IDS-IEEE-Report.docx
@@ -3273,25 +3273,7 @@
           <w:color w:val="000000"/>
           <w:lang w:bidi="th-TH"/>
         </w:rPr>
-        <w:t xml:space="preserve">Apache Kafka then splits the request into four topics, GET, POST, PUT, and DELETE, depending on the header type of each request. The request string is then sent to Spark Streaming running on the Google </w:t>
-      </w:r>
-      <w:proofErr w:type="spellStart"/>
-      <w:r>
-        <w:rPr>
-          <w:rFonts w:eastAsia="Times New Roman"/>
-          <w:color w:val="000000"/>
-          <w:lang w:bidi="th-TH"/>
-        </w:rPr>
-        <w:t>Dataproc</w:t>
-      </w:r>
-      <w:proofErr w:type="spellEnd"/>
-      <w:r>
-        <w:rPr>
-          <w:rFonts w:eastAsia="Times New Roman"/>
-          <w:color w:val="000000"/>
-          <w:lang w:bidi="th-TH"/>
-        </w:rPr>
-        <w:t xml:space="preserve"> cluster</w:t>
+        <w:t>Apache Kafka then splits the request into four topics, GET, POST, PUT, and DELETE, depending on the header type of each request. The request string is then sent to Spark Streaming running on the Google Dataproc cluster</w:t>
       </w:r>
       <w:r>
         <w:rPr>
@@ -3359,25 +3341,23 @@
           <w:color w:val="000000"/>
           <w:lang w:bidi="th-TH"/>
         </w:rPr>
-        <w:t xml:space="preserve">HTTP </w:t>
-      </w:r>
-      <w:proofErr w:type="spellStart"/>
-      <w:r>
-        <w:rPr>
-          <w:rFonts w:eastAsia="Times New Roman"/>
-          <w:color w:val="000000"/>
-          <w:lang w:bidi="th-TH"/>
-        </w:rPr>
-        <w:t>flodd</w:t>
-      </w:r>
-      <w:proofErr w:type="spellEnd"/>
-      <w:r>
-        <w:rPr>
-          <w:rFonts w:eastAsia="Times New Roman"/>
-          <w:color w:val="000000"/>
-          <w:lang w:bidi="th-TH"/>
-        </w:rPr>
-        <w:t xml:space="preserve"> attacks</w:t>
+        <w:t>HTTP flo</w:t>
+      </w:r>
+      <w:r>
+        <w:rPr>
+          <w:rFonts w:eastAsia="Times New Roman"/>
+          <w:color w:val="000000"/>
+          <w:lang w:bidi="th-TH"/>
+        </w:rPr>
+        <w:t>o</w:t>
+      </w:r>
+      <w:r>
+        <w:rPr>
+          <w:rFonts w:eastAsia="Times New Roman"/>
+          <w:color w:val="000000"/>
+          <w:lang w:bidi="th-TH"/>
+        </w:rPr>
+        <w:t>d attacks</w:t>
       </w:r>
       <w:r>
         <w:rPr>
@@ -3491,7 +3471,6 @@
         </w:rPr>
         <w:t xml:space="preserve">an Automated Brute Forcing on web-based </w:t>
       </w:r>
-      <w:proofErr w:type="gramStart"/>
       <w:r>
         <w:rPr>
           <w:rFonts w:eastAsia="Times New Roman"/>
@@ -3506,9 +3485,8 @@
           <w:color w:val="000000"/>
           <w:lang w:bidi="th-TH"/>
         </w:rPr>
-        <w:t>,  the</w:t>
-      </w:r>
-      <w:proofErr w:type="gramEnd"/>
+        <w:t>, the</w:t>
+      </w:r>
       <w:r>
         <w:rPr>
           <w:rFonts w:eastAsia="Times New Roman"/>
@@ -4419,23 +4397,29 @@
         </w:rPr>
         <w:t xml:space="preserve"> Examples of </w:t>
       </w:r>
-      <w:proofErr w:type="spellStart"/>
-      <w:r>
-        <w:rPr>
-          <w:rFonts w:eastAsia="Times New Roman"/>
-          <w:color w:val="000000"/>
-          <w:lang w:bidi="th-TH"/>
-        </w:rPr>
-        <w:t>BruteForce</w:t>
-      </w:r>
-      <w:proofErr w:type="spellEnd"/>
-      <w:r>
-        <w:rPr>
-          <w:rFonts w:eastAsia="Times New Roman"/>
-          <w:color w:val="000000"/>
-          <w:lang w:bidi="th-TH"/>
-        </w:rPr>
-        <w:t xml:space="preserve"> and </w:t>
+      <w:r>
+        <w:rPr>
+          <w:rFonts w:eastAsia="Times New Roman"/>
+          <w:color w:val="000000"/>
+          <w:lang w:bidi="th-TH"/>
+        </w:rPr>
+        <w:t>Automated Brute Forcing on web-based login</w:t>
+      </w:r>
+      <w:r>
+        <w:rPr>
+          <w:rFonts w:eastAsia="Times New Roman"/>
+          <w:color w:val="000000"/>
+          <w:lang w:bidi="th-TH"/>
+        </w:rPr>
+        <w:t xml:space="preserve"> </w:t>
+      </w:r>
+      <w:r>
+        <w:rPr>
+          <w:rFonts w:eastAsia="Times New Roman"/>
+          <w:color w:val="000000"/>
+          <w:lang w:bidi="th-TH"/>
+        </w:rPr>
+        <w:t xml:space="preserve">and </w:t>
       </w:r>
       <w:r>
         <w:rPr>
@@ -4682,7 +4666,15 @@
           <w:color w:val="000000"/>
           <w:lang w:bidi="th-TH"/>
         </w:rPr>
-        <w:t xml:space="preserve"> algorithm, the system is attacked with the GET and POST commands, so it filters only those two Kafka topics. First, we </w:t>
+        <w:t xml:space="preserve"> algorithm, the system is attacked with the GET and POST commands, so it filters only those </w:t>
+      </w:r>
+      <w:r>
+        <w:rPr>
+          <w:rFonts w:eastAsia="Times New Roman"/>
+          <w:color w:val="000000"/>
+          <w:lang w:bidi="th-TH"/>
+        </w:rPr>
+        <w:t xml:space="preserve">two Kafka topics. First, we </w:t>
       </w:r>
       <w:proofErr w:type="gramStart"/>
       <w:r>
@@ -4700,15 +4692,7 @@
           <w:color w:val="000000"/>
           <w:lang w:bidi="th-TH"/>
         </w:rPr>
-        <w:t xml:space="preserve"> rearrange the request </w:t>
-      </w:r>
-      <w:r>
-        <w:rPr>
-          <w:rFonts w:eastAsia="Times New Roman"/>
-          <w:color w:val="000000"/>
-          <w:lang w:bidi="th-TH"/>
-        </w:rPr>
-        <w:t xml:space="preserve">stream into a form of request string that consists of IP address and header parts by using </w:t>
+        <w:t xml:space="preserve"> rearrange the request stream into a form of request string that consists of IP address and header parts by using </w:t>
       </w:r>
       <w:proofErr w:type="spellStart"/>
       <w:r>
@@ -4803,6 +4787,7 @@
       </w:pPr>
       <w:r>
         <w:rPr>
+          <w:noProof/>
           <w:color w:val="AEAAAA" w:themeColor="background2" w:themeShade="BF"/>
         </w:rPr>
         <w:drawing>
@@ -5583,6 +5568,7 @@
           <w:lang w:bidi="th-TH"/>
         </w:rPr>
       </w:pPr>
+      <w:bookmarkStart w:id="0" w:name="_Hlk102910080"/>
       <w:r>
         <w:rPr>
           <w:lang w:bidi="th-TH"/>
@@ -5596,6 +5582,7 @@
         <w:t xml:space="preserve"> Algorithm</w:t>
       </w:r>
     </w:p>
+    <w:bookmarkEnd w:id="0"/>
     <w:p>
       <w:pPr>
         <w:jc w:val="both"/>
@@ -5612,6 +5599,7 @@
         <w:jc w:val="both"/>
         <w:rPr>
           <w:rFonts w:eastAsia="Times New Roman"/>
+          <w:color w:val="000000"/>
           <w:lang w:bidi="th-TH"/>
         </w:rPr>
       </w:pPr>
@@ -5724,6 +5712,158 @@
     </w:p>
     <w:p>
       <w:pPr>
+        <w:ind w:firstLine="14.40pt"/>
+        <w:jc w:val="both"/>
+        <w:rPr>
+          <w:rFonts w:eastAsia="Times New Roman"/>
+          <w:color w:val="000000"/>
+          <w:lang w:bidi="th-TH"/>
+        </w:rPr>
+      </w:pPr>
+    </w:p>
+    <w:p>
+      <w:pPr>
+        <w:pStyle w:val="Heading3"/>
+        <w:rPr>
+          <w:lang w:bidi="th-TH"/>
+        </w:rPr>
+      </w:pPr>
+      <w:r>
+        <w:rPr>
+          <w:lang w:bidi="th-TH"/>
+        </w:rPr>
+        <w:t>RequestMaker Algorithm</w:t>
+      </w:r>
+    </w:p>
+    <w:p>
+      <w:pPr>
+        <w:ind w:firstLine="14.40pt"/>
+        <w:jc w:val="both"/>
+        <w:rPr>
+          <w:rFonts w:eastAsia="Times New Roman"/>
+          <w:lang w:bidi="th-TH"/>
+        </w:rPr>
+      </w:pPr>
+    </w:p>
+    <w:p>
+      <w:pPr>
+        <w:ind w:firstLine="14.40pt"/>
+        <w:jc w:val="both"/>
+        <w:rPr>
+          <w:rFonts w:eastAsia="Times New Roman"/>
+          <w:lang w:bidi="th-TH"/>
+        </w:rPr>
+      </w:pPr>
+      <w:r>
+        <w:rPr>
+          <w:rFonts w:eastAsia="Times New Roman"/>
+          <w:lang w:bidi="th-TH"/>
+        </w:rPr>
+        <w:t xml:space="preserve">The </w:t>
+      </w:r>
+      <w:proofErr w:type="spellStart"/>
+      <w:r>
+        <w:rPr>
+          <w:rFonts w:eastAsia="Times New Roman"/>
+          <w:lang w:bidi="th-TH"/>
+        </w:rPr>
+        <w:t>RequestMaker</w:t>
+      </w:r>
+      <w:proofErr w:type="spellEnd"/>
+      <w:r>
+        <w:rPr>
+          <w:rFonts w:eastAsia="Times New Roman"/>
+          <w:lang w:bidi="th-TH"/>
+        </w:rPr>
+        <w:t xml:space="preserve"> algorithm has been created to generate sets of requests for system testing. Consists of Normal requests, Automated Brute Forcing, HTTP flood, SQL Injection request pattern, and Cross-Site Scripting request </w:t>
+      </w:r>
+      <w:r>
+        <w:rPr>
+          <w:rFonts w:eastAsia="Times New Roman"/>
+          <w:lang w:bidi="th-TH"/>
+        </w:rPr>
+        <w:lastRenderedPageBreak/>
+        <w:t>pattern. A most important part of the request is the header, which will further classify whether it is a normal request or a malicious request. The header of a normal request in this system will consist of user</w:t>
+      </w:r>
+      <w:r>
+        <w:rPr>
+          <w:rFonts w:eastAsia="Times New Roman"/>
+          <w:lang w:bidi="th-TH"/>
+        </w:rPr>
+        <w:t xml:space="preserve"> </w:t>
+      </w:r>
+      <w:r>
+        <w:rPr>
+          <w:rFonts w:eastAsia="Times New Roman"/>
+          <w:lang w:bidi="th-TH"/>
+        </w:rPr>
+        <w:t xml:space="preserve">ID and password. For the variety of requests, the algorithm will generate random passwords from the most popular password list in [18]. Automated Brute Forcing can be detected by a certain </w:t>
+      </w:r>
+      <w:r>
+        <w:rPr>
+          <w:rFonts w:eastAsia="Times New Roman"/>
+          <w:lang w:bidi="th-TH"/>
+        </w:rPr>
+        <w:t>number</w:t>
+      </w:r>
+      <w:r>
+        <w:rPr>
+          <w:rFonts w:eastAsia="Times New Roman"/>
+          <w:lang w:bidi="th-TH"/>
+        </w:rPr>
+        <w:t xml:space="preserve"> of attempts in </w:t>
+      </w:r>
+      <w:proofErr w:type="gramStart"/>
+      <w:r>
+        <w:rPr>
+          <w:rFonts w:eastAsia="Times New Roman"/>
+          <w:lang w:bidi="th-TH"/>
+        </w:rPr>
+        <w:t>a period of time</w:t>
+      </w:r>
+      <w:proofErr w:type="gramEnd"/>
+      <w:r>
+        <w:rPr>
+          <w:rFonts w:eastAsia="Times New Roman"/>
+          <w:lang w:bidi="th-TH"/>
+        </w:rPr>
+        <w:t xml:space="preserve">. Attacks can only be carried out with the GET command according to [5] [7]. HTTP flood attacks are </w:t>
+      </w:r>
+      <w:proofErr w:type="gramStart"/>
+      <w:r>
+        <w:rPr>
+          <w:rFonts w:eastAsia="Times New Roman"/>
+          <w:lang w:bidi="th-TH"/>
+        </w:rPr>
+        <w:t>similar to</w:t>
+      </w:r>
+      <w:proofErr w:type="gramEnd"/>
+      <w:r>
+        <w:rPr>
+          <w:rFonts w:eastAsia="Times New Roman"/>
+          <w:lang w:bidi="th-TH"/>
+        </w:rPr>
+        <w:t xml:space="preserve"> the Automated Brute Forcing but can be attacked through all four Kafka topics (GET, POST, PUT, and DELETE). SQL Injections can be detected by malicious request header patterns. The algorithm will randomly select a SQL Injection pattern from [16] and insert it inside the request header. </w:t>
+      </w:r>
+      <w:proofErr w:type="gramStart"/>
+      <w:r>
+        <w:rPr>
+          <w:rFonts w:eastAsia="Times New Roman"/>
+          <w:lang w:bidi="th-TH"/>
+        </w:rPr>
+        <w:t>Similar to</w:t>
+      </w:r>
+      <w:proofErr w:type="gramEnd"/>
+      <w:r>
+        <w:rPr>
+          <w:rFonts w:eastAsia="Times New Roman"/>
+          <w:lang w:bidi="th-TH"/>
+        </w:rPr>
+        <w:t xml:space="preserve"> SQL Injections, Cross-Site Scripting uses the pattern method as the detection method. The request header information will be randomly generated within the Cross-Site Scripting list from [17].</w:t>
+      </w:r>
+    </w:p>
+    <w:p>
+      <w:pPr>
         <w:pStyle w:val="Heading2"/>
         <w:rPr>
           <w:color w:val="AEAAAA" w:themeColor="background2" w:themeShade="BF"/>
@@ -5822,14 +5962,7 @@
         <w:rPr>
           <w:color w:val="AEAAAA" w:themeColor="background2" w:themeShade="BF"/>
         </w:rPr>
-        <w:t xml:space="preserve">Author names should be listed starting from left to right and then moving down to the next line. This is the author sequence that will be used in future citations and by indexing services. Names should not be listed in columns </w:t>
-      </w:r>
-      <w:r>
-        <w:rPr>
-          <w:color w:val="AEAAAA" w:themeColor="background2" w:themeShade="BF"/>
-        </w:rPr>
-        <w:lastRenderedPageBreak/>
-        <w:t>nor group by affiliation.</w:t>
+        <w:t>Author names should be listed starting from left to right and then moving down to the next line. This is the author sequence that will be used in future citations and by indexing services. Names should not be listed in columns nor group by affiliation.</w:t>
       </w:r>
       <w:r>
         <w:rPr>
@@ -6060,7 +6193,13 @@
         <w:rPr>
           <w:color w:val="AEAAAA" w:themeColor="background2" w:themeShade="BF"/>
         </w:rPr>
-        <w:t>Text heads organize the topics on a relational, hierarchical basis. For example, the paper title is the primary text head because all subsequent material relates and elaborates on this one topic. If there are two or more sub-topics, the next level head (uppercase Roman numerals) should be used and, conversely, if there are not at least two sub-topics, then no subheads should be introduced. Styles named “Heading 1”, “Heading 2”, “Heading 3”, and “Heading 4” are prescribed.</w:t>
+        <w:t xml:space="preserve">Text heads organize the topics on a relational, hierarchical basis. For example, the paper title is the primary text head because all subsequent material relates and elaborates on this one topic. If there are two or more sub-topics, the next level head (uppercase Roman numerals) should be used and, conversely, if there are not at least two sub-topics, then no </w:t>
+      </w:r>
+      <w:r>
+        <w:rPr>
+          <w:color w:val="AEAAAA" w:themeColor="background2" w:themeShade="BF"/>
+        </w:rPr>
+        <w:t>subheads should be introduced. Styles named “Heading 1”, “Heading 2”, “Heading 3”, and “Heading 4” are prescribed.</w:t>
       </w:r>
     </w:p>
     <w:p>
@@ -6432,13 +6571,7 @@
         <w:rPr>
           <w:color w:val="AEAAAA" w:themeColor="background2" w:themeShade="BF"/>
         </w:rPr>
-        <w:t xml:space="preserve">Figure Labels: Use 8 point Times New Roman for Figure labels. Use words rather than symbols or abbreviations when writing Figure axis labels to avoid confusing the reader. As an example, write the quantity “Magnetization”, or “Magnetization, M”, not just “M”. If including units in the label, present them within parentheses. Do not label axes only </w:t>
-      </w:r>
-      <w:r>
-        <w:rPr>
-          <w:color w:val="AEAAAA" w:themeColor="background2" w:themeShade="BF"/>
-        </w:rPr>
-        <w:t>with units. In the example, write “Magnetization (A/m)” or “Magnetization {A[m(1)]}”, not just “A/m”. Do not label axes</w:t>
+        <w:t>Figure Labels: Use 8 point Times New Roman for Figure labels. Use words rather than symbols or abbreviations when writing Figure axis labels to avoid confusing the reader. As an example, write the quantity “Magnetization”, or “Magnetization, M”, not just “M”. If including units in the label, present them within parentheses. Do not label axes only with units. In the example, write “Magnetization (A/m)” or “Magnetization {A[m(1)]}”, not just “A/m”. Do not label axes</w:t>
       </w:r>
       <w:r>
         <w:rPr>
@@ -6657,7 +6790,11 @@
         <w:ind w:start="17.70pt" w:hanging="17.70pt"/>
       </w:pPr>
       <w:r>
-        <w:t xml:space="preserve">P. N. Joshi, N. Ravishankar, M. B. Raju and N. C. Ravi, "Contemplating Security of Http From SQL Injection and Cross Script," 2017 IEEE International Conference on Computational Intelligence and Computing Research (ICCIC), 2017, pp. 1-5, doi: 10.1109/ICCIC.2017.8524376. </w:t>
+        <w:t xml:space="preserve">P. N. Joshi, N. Ravishankar, M. B. Raju and N. C. Ravi, "Contemplating Security of Http From SQL Injection and Cross Script," 2017 IEEE International Conference on Computational </w:t>
+      </w:r>
+      <w:r>
+        <w:lastRenderedPageBreak/>
+        <w:t xml:space="preserve">Intelligence and Computing Research (ICCIC), 2017, pp. 1-5, doi: 10.1109/ICCIC.2017.8524376. </w:t>
       </w:r>
     </w:p>
     <w:p>
@@ -6720,8 +6857,10 @@
         <w:ind w:start="17.70pt" w:hanging="17.70pt"/>
       </w:pPr>
       <w:r>
-        <w:lastRenderedPageBreak/>
-        <w:t>S. Honda, Y. Unno, K. Maruhashi, M. Takenaka and S. Torii, "TOPASE: Detection of brute force attacks used disciplined IPs from IDS log," 2015 IFIP/IEEE International Symposium on Integrated Network Management (IM), 2015, pp. 1361-1364, doi: 10.1109/INM.2015.7140496.</w:t>
+        <w:t xml:space="preserve">S. Honda, Y. Unno, K. Maruhashi, M. Takenaka and S. Torii, "TOPASE: Detection of brute force attacks used disciplined IPs from IDS log," 2015 IFIP/IEEE International Symposium on Integrated </w:t>
+      </w:r>
+      <w:r>
+        <w:t>Network Management (IM), 2015, pp. 1361-1364, doi: 10.1109/INM.2015.7140496.</w:t>
       </w:r>
     </w:p>
     <w:p>

</xml_diff>

<commit_message>
add kafka, spark streaming, system diagram figures and fix figure name, ref
</commit_message>
<xml_diff>
--- a/Protocol-IDS-IEEE-Report.docx
+++ b/Protocol-IDS-IEEE-Report.docx
@@ -2303,10 +2303,7 @@
         <w:t xml:space="preserve"> project made by Xu [15]. Visor which is a real-time log monitoring program using Kafka is used to log HTTP requests in a special format, which can be seen in Figure </w:t>
       </w:r>
       <w:r>
-        <w:rPr>
-          <w:highlight w:val="yellow"/>
-        </w:rPr>
-        <w:t>aa</w:t>
+        <w:t>1</w:t>
       </w:r>
       <w:r>
         <w:t>.</w:t>
@@ -2427,12 +2424,14 @@
       <w:r>
         <w:t xml:space="preserve">Figure </w:t>
       </w:r>
-      <w:r>
-        <w:rPr>
-          <w:highlight w:val="yellow"/>
-        </w:rPr>
-        <w:t>aa:</w:t>
-      </w:r>
+      <w:proofErr w:type="gramStart"/>
+      <w:r>
+        <w:t xml:space="preserve">1 </w:t>
+      </w:r>
+      <w:r>
+        <w:t>:</w:t>
+      </w:r>
+      <w:proofErr w:type="gramEnd"/>
       <w:r>
         <w:t xml:space="preserve"> Log Pattern of HTTP requests</w:t>
       </w:r>
@@ -2578,71 +2577,23 @@
       <w:r>
         <w:rPr>
           <w:rFonts w:eastAsia="Times New Roman"/>
-          <w:color w:val="000000"/>
-          <w:lang w:bidi="th-TH"/>
-        </w:rPr>
-        <w:t xml:space="preserve">Kafka [20] is a distributed streaming platform that is highly scalable, fault-tolerant, and allows a high level of parallelism and decoupling between data producers and data consumers. Nowadays it is considered an industry standard when it comes to near real-time to real-time processing of streaming data. Meaning that Kafka is a critical component of most Big Data Platforms and hance the Hadoop ecosystem. Kafka consists of brokers which are Kafka nodes on a cluster and topics which are categories of streams and streaming records that can be partitioned and replicated </w:t>
-      </w:r>
-      <w:proofErr w:type="gramStart"/>
-      <w:r>
-        <w:rPr>
-          <w:rFonts w:eastAsia="Times New Roman"/>
-          <w:color w:val="000000"/>
-          <w:lang w:bidi="th-TH"/>
-        </w:rPr>
-        <w:t>and also</w:t>
-      </w:r>
-      <w:proofErr w:type="gramEnd"/>
-      <w:r>
-        <w:rPr>
-          <w:rFonts w:eastAsia="Times New Roman"/>
-          <w:color w:val="000000"/>
-          <w:lang w:bidi="th-TH"/>
-        </w:rPr>
-        <w:t xml:space="preserve"> support multiple writers (producers) and readers (consumers). Each broker has its own topic(s) and partition. The producer can push updated data into Kafka corresponding to its topic. In this case, the producer that produces messages and sends them to Kafka is the webserver and topics are GET, POST, PUT, and DELETE. </w:t>
-      </w:r>
-      <w:r>
-        <w:rPr>
-          <w:rFonts w:eastAsia="Times New Roman"/>
-          <w:color w:val="000000"/>
-          <w:lang w:bidi="th-TH"/>
-        </w:rPr>
-        <w:t>The consumer can pull the updated data that the producer has pushed earlier from Kafka, which in this paper are the four Spark streaming jobs that detect intrusions.</w:t>
-      </w:r>
-    </w:p>
-    <w:p>
-      <w:pPr>
-        <w:jc w:val="start"/>
-        <w:rPr>
-          <w:rFonts w:eastAsia="Times New Roman"/>
-          <w:lang w:bidi="th-TH"/>
-        </w:rPr>
-      </w:pPr>
-    </w:p>
-    <w:p>
-      <w:pPr>
-        <w:rPr>
-          <w:rFonts w:eastAsia="Times New Roman"/>
-          <w:sz w:val="24"/>
-          <w:szCs w:val="24"/>
-          <w:lang w:bidi="th-TH"/>
-        </w:rPr>
-      </w:pPr>
-      <w:r>
-        <w:rPr>
-          <w:rFonts w:eastAsia="Times New Roman"/>
           <w:noProof/>
           <w:color w:val="000000"/>
-          <w:sz w:val="22"/>
-          <w:szCs w:val="22"/>
-          <w:bdr w:val="none" w:sz="0" w:space="0" w:color="auto" w:frame="1"/>
           <w:lang w:bidi="th-TH"/>
         </w:rPr>
         <w:drawing>
-          <wp:inline distT="0" distB="0" distL="0" distR="0" wp14:anchorId="3731C133" wp14:editId="5F56974F">
-            <wp:extent cx="3089910" cy="2035810"/>
-            <wp:effectExtent l="0" t="0" r="0" b="2540"/>
-            <wp:docPr id="9" name="Picture 9" descr="Diagram&#10;&#10;Description automatically generated"/>
+          <wp:anchor distT="0" distB="0" distL="114300" distR="114300" simplePos="0" relativeHeight="251673088" behindDoc="0" locked="0" layoutInCell="1" allowOverlap="1" wp14:anchorId="65C29250" wp14:editId="4EFE9332">
+            <wp:simplePos x="0" y="0"/>
+            <wp:positionH relativeFrom="column">
+              <wp:posOffset>3684822</wp:posOffset>
+            </wp:positionH>
+            <wp:positionV relativeFrom="paragraph">
+              <wp:posOffset>565785</wp:posOffset>
+            </wp:positionV>
+            <wp:extent cx="2488683" cy="1614115"/>
+            <wp:effectExtent l="0" t="0" r="6985" b="5715"/>
+            <wp:wrapNone/>
+            <wp:docPr id="12" name="Picture 12" descr="Graphical user interface, application&#10;&#10;Description automatically generated"/>
             <wp:cNvGraphicFramePr>
               <a:graphicFrameLocks xmlns:a="http://purl.oclc.org/ooxml/drawingml/main" noChangeAspect="1"/>
             </wp:cNvGraphicFramePr>
@@ -2650,10 +2601,8 @@
               <a:graphicData uri="http://purl.oclc.org/ooxml/drawingml/picture">
                 <pic:pic xmlns:pic="http://purl.oclc.org/ooxml/drawingml/picture">
                   <pic:nvPicPr>
-                    <pic:cNvPr id="9" name="Picture 9" descr="Diagram&#10;&#10;Description automatically generated"/>
-                    <pic:cNvPicPr>
-                      <a:picLocks noChangeAspect="1" noChangeArrowheads="1"/>
-                    </pic:cNvPicPr>
+                    <pic:cNvPr id="12" name="Picture 12" descr="Graphical user interface, application&#10;&#10;Description automatically generated"/>
+                    <pic:cNvPicPr/>
                   </pic:nvPicPr>
                   <pic:blipFill>
                     <a:blip r:embed="rId9" cstate="print">
@@ -2663,23 +2612,121 @@
                         </a:ext>
                       </a:extLst>
                     </a:blip>
-                    <a:srcRect/>
                     <a:stretch>
                       <a:fillRect/>
                     </a:stretch>
                   </pic:blipFill>
-                  <pic:spPr bwMode="auto">
+                  <pic:spPr>
                     <a:xfrm>
                       <a:off x="0" y="0"/>
-                      <a:ext cx="3089910" cy="2035810"/>
+                      <a:ext cx="2488683" cy="1614115"/>
                     </a:xfrm>
                     <a:prstGeom prst="rect">
                       <a:avLst/>
                     </a:prstGeom>
-                    <a:noFill/>
-                    <a:ln>
-                      <a:noFill/>
-                    </a:ln>
+                  </pic:spPr>
+                </pic:pic>
+              </a:graphicData>
+            </a:graphic>
+          </wp:anchor>
+        </w:drawing>
+      </w:r>
+      <w:r>
+        <w:rPr>
+          <w:rFonts w:eastAsia="Times New Roman"/>
+          <w:color w:val="000000"/>
+          <w:lang w:bidi="th-TH"/>
+        </w:rPr>
+        <w:t xml:space="preserve">Kafka [20] is a distributed streaming platform that is highly scalable, fault-tolerant, and allows a high level of parallelism and decoupling between data producers and data consumers. Nowadays it is considered an industry standard when it comes to near real-time to real-time processing of streaming data. Meaning that Kafka is a critical component of most Big Data Platforms and hance the Hadoop ecosystem. Kafka consists of brokers which are Kafka nodes on a cluster and topics which are categories of streams and streaming records that can be partitioned and replicated </w:t>
+      </w:r>
+      <w:proofErr w:type="gramStart"/>
+      <w:r>
+        <w:rPr>
+          <w:rFonts w:eastAsia="Times New Roman"/>
+          <w:color w:val="000000"/>
+          <w:lang w:bidi="th-TH"/>
+        </w:rPr>
+        <w:t>and also</w:t>
+      </w:r>
+      <w:proofErr w:type="gramEnd"/>
+      <w:r>
+        <w:rPr>
+          <w:rFonts w:eastAsia="Times New Roman"/>
+          <w:color w:val="000000"/>
+          <w:lang w:bidi="th-TH"/>
+        </w:rPr>
+        <w:t xml:space="preserve"> support multiple writers (producers) and readers (consumers). Each broker has its own topic(s) and partition. The producer can push updated data into Kafka corresponding to its topic. In this case, the producer that produces messages and sends them to Kafka is the webserver and topics are GET, POST, PUT, and DELETE. </w:t>
+      </w:r>
+      <w:r>
+        <w:rPr>
+          <w:rFonts w:eastAsia="Times New Roman"/>
+          <w:color w:val="000000"/>
+          <w:lang w:bidi="th-TH"/>
+        </w:rPr>
+        <w:t>The consumer can pull the updated data that the producer has pushed earlier from Kafka, which in this paper are the four Spark streaming jobs that detect intrusions.</w:t>
+      </w:r>
+    </w:p>
+    <w:p>
+      <w:pPr>
+        <w:jc w:val="start"/>
+        <w:rPr>
+          <w:rFonts w:eastAsia="Times New Roman"/>
+          <w:lang w:bidi="th-TH"/>
+        </w:rPr>
+      </w:pPr>
+    </w:p>
+    <w:p>
+      <w:pPr>
+        <w:rPr>
+          <w:rFonts w:eastAsia="Times New Roman"/>
+          <w:sz w:val="24"/>
+          <w:szCs w:val="24"/>
+          <w:lang w:bidi="th-TH"/>
+        </w:rPr>
+      </w:pPr>
+      <w:r>
+        <w:rPr>
+          <w:rFonts w:eastAsia="Times New Roman"/>
+          <w:noProof/>
+          <w:sz w:val="24"/>
+          <w:szCs w:val="24"/>
+          <w:lang w:bidi="th-TH"/>
+        </w:rPr>
+        <w:drawing>
+          <wp:inline distT="0" distB="0" distL="0" distR="0" wp14:anchorId="08885B78" wp14:editId="336753A1">
+            <wp:extent cx="2861513" cy="1876508"/>
+            <wp:effectExtent l="0" t="0" r="0" b="0"/>
+            <wp:docPr id="10" name="Picture 10" descr="Diagram&#10;&#10;Description automatically generated"/>
+            <wp:cNvGraphicFramePr>
+              <a:graphicFrameLocks xmlns:a="http://purl.oclc.org/ooxml/drawingml/main" noChangeAspect="1"/>
+            </wp:cNvGraphicFramePr>
+            <a:graphic xmlns:a="http://purl.oclc.org/ooxml/drawingml/main">
+              <a:graphicData uri="http://purl.oclc.org/ooxml/drawingml/picture">
+                <pic:pic xmlns:pic="http://purl.oclc.org/ooxml/drawingml/picture">
+                  <pic:nvPicPr>
+                    <pic:cNvPr id="10" name="Picture 10" descr="Diagram&#10;&#10;Description automatically generated"/>
+                    <pic:cNvPicPr/>
+                  </pic:nvPicPr>
+                  <pic:blipFill>
+                    <a:blip r:embed="rId10" cstate="print">
+                      <a:extLst>
+                        <a:ext uri="{28A0092B-C50C-407E-A947-70E740481C1C}">
+                          <a14:useLocalDpi xmlns:a14="http://schemas.microsoft.com/office/drawing/2010/main" val="0"/>
+                        </a:ext>
+                      </a:extLst>
+                    </a:blip>
+                    <a:stretch>
+                      <a:fillRect/>
+                    </a:stretch>
+                  </pic:blipFill>
+                  <pic:spPr>
+                    <a:xfrm>
+                      <a:off x="0" y="0"/>
+                      <a:ext cx="2864120" cy="1878218"/>
+                    </a:xfrm>
+                    <a:prstGeom prst="rect">
+                      <a:avLst/>
+                    </a:prstGeom>
                   </pic:spPr>
                 </pic:pic>
               </a:graphicData>
@@ -2711,7 +2758,15 @@
           <w:color w:val="000000"/>
           <w:lang w:bidi="th-TH"/>
         </w:rPr>
-        <w:t>aa :</w:t>
+        <w:t>2</w:t>
+      </w:r>
+      <w:r>
+        <w:rPr>
+          <w:rFonts w:eastAsia="Times New Roman"/>
+          <w:color w:val="000000"/>
+          <w:lang w:bidi="th-TH"/>
+        </w:rPr>
+        <w:t xml:space="preserve"> :</w:t>
       </w:r>
       <w:proofErr w:type="gramEnd"/>
       <w:r>
@@ -2821,8 +2876,35 @@
           <w:color w:val="000000"/>
           <w:lang w:bidi="th-TH"/>
         </w:rPr>
-        <w:t xml:space="preserve"> are Brute Force Job, HTTP Flood Job, SQLi Job, and XSS Job. Each of these jobs receives its streaming data from Kafka, which sends data to jobs according to their subscribed topic. This means that each Spark Streaming Job can connect to a Kafka broker and then choose to subscribe to one or multiple Kafka topics in that broker.</w:t>
-      </w:r>
+        <w:t xml:space="preserve"> are Brute Force Job, HTTP Flood Job, SQLi Job, and XSS Job. Each of these jobs receives its streaming data from Kafka, which sends data to jobs according to their subscribed topic. This means that each Spark Streaming Job can connect to a Kafka broker and then choose to subscribe to one or multiple Kafka topics in that </w:t>
+      </w:r>
+      <w:r>
+        <w:rPr>
+          <w:rFonts w:eastAsia="Times New Roman"/>
+          <w:color w:val="000000"/>
+          <w:lang w:bidi="th-TH"/>
+        </w:rPr>
+        <w:t>broker.</w:t>
+      </w:r>
+    </w:p>
+    <w:p>
+      <w:pPr>
+        <w:rPr>
+          <w:rFonts w:eastAsia="Times New Roman"/>
+          <w:color w:val="000000"/>
+          <w:lang w:bidi="th-TH"/>
+        </w:rPr>
+      </w:pPr>
+    </w:p>
+    <w:p>
+      <w:pPr>
+        <w:jc w:val="both"/>
+        <w:rPr>
+          <w:rFonts w:eastAsia="Times New Roman"/>
+          <w:color w:val="000000"/>
+          <w:lang w:bidi="th-TH"/>
+        </w:rPr>
+      </w:pPr>
     </w:p>
     <w:p>
       <w:pPr>
@@ -2914,876 +2996,47 @@
     </w:p>
     <w:p>
       <w:pPr>
-        <w:ind w:firstLine="36pt"/>
-        <w:jc w:val="both"/>
-        <w:rPr>
-          <w:rFonts w:eastAsia="Times New Roman"/>
-          <w:color w:val="000000"/>
-          <w:lang w:bidi="th-TH"/>
-        </w:rPr>
-      </w:pPr>
-    </w:p>
-    <w:p>
-      <w:pPr>
-        <w:jc w:val="both"/>
-        <w:rPr>
-          <w:rFonts w:eastAsia="Times New Roman"/>
-          <w:sz w:val="24"/>
-          <w:szCs w:val="24"/>
-          <w:lang w:bidi="th-TH"/>
-        </w:rPr>
-      </w:pPr>
-    </w:p>
-    <w:p>
-      <w:pPr>
-        <w:pStyle w:val="BodyText"/>
-        <w:rPr>
-          <w:color w:val="AEAAAA" w:themeColor="background2" w:themeShade="BF"/>
-        </w:rPr>
-      </w:pPr>
-      <w:r>
-        <w:rPr>
-          <w:color w:val="AEAAAA" w:themeColor="background2" w:themeShade="BF"/>
-        </w:rPr>
-        <w:lastRenderedPageBreak/>
-        <w:t xml:space="preserve">This template, </w:t>
-      </w:r>
-      <w:r>
-        <w:rPr>
-          <w:color w:val="AEAAAA" w:themeColor="background2" w:themeShade="BF"/>
-        </w:rPr>
-        <w:t>modified</w:t>
-      </w:r>
-      <w:r>
-        <w:rPr>
-          <w:color w:val="AEAAAA" w:themeColor="background2" w:themeShade="BF"/>
-        </w:rPr>
-        <w:t xml:space="preserve"> in MS Word 200</w:t>
-      </w:r>
-      <w:r>
-        <w:rPr>
-          <w:color w:val="AEAAAA" w:themeColor="background2" w:themeShade="BF"/>
-          <w:lang w:val="en-US"/>
-        </w:rPr>
-        <w:t>7</w:t>
-      </w:r>
-      <w:r>
-        <w:rPr>
-          <w:color w:val="AEAAAA" w:themeColor="background2" w:themeShade="BF"/>
-        </w:rPr>
-        <w:t xml:space="preserve"> and saved as </w:t>
-      </w:r>
-      <w:r>
-        <w:rPr>
-          <w:color w:val="AEAAAA" w:themeColor="background2" w:themeShade="BF"/>
-          <w:lang w:val="en-US"/>
-        </w:rPr>
-        <w:t xml:space="preserve">a </w:t>
-      </w:r>
-      <w:r>
-        <w:rPr>
-          <w:color w:val="AEAAAA" w:themeColor="background2" w:themeShade="BF"/>
-        </w:rPr>
-        <w:t>“Word 97-200</w:t>
-      </w:r>
-      <w:r>
-        <w:rPr>
-          <w:color w:val="AEAAAA" w:themeColor="background2" w:themeShade="BF"/>
+        <w:rPr>
+          <w:rFonts w:eastAsia="Times New Roman"/>
+          <w:lang w:bidi="th-TH"/>
+        </w:rPr>
+      </w:pPr>
+      <w:r>
+        <w:rPr>
+          <w:rFonts w:eastAsia="Times New Roman"/>
+          <w:lang w:bidi="th-TH"/>
+        </w:rPr>
+        <w:t xml:space="preserve">Figure </w:t>
+      </w:r>
+      <w:proofErr w:type="gramStart"/>
+      <w:r>
+        <w:rPr>
+          <w:rFonts w:eastAsia="Times New Roman"/>
+          <w:lang w:bidi="th-TH"/>
         </w:rPr>
         <w:t>3</w:t>
       </w:r>
       <w:r>
         <w:rPr>
-          <w:color w:val="AEAAAA" w:themeColor="background2" w:themeShade="BF"/>
-        </w:rPr>
-        <w:t xml:space="preserve"> </w:t>
-      </w:r>
-      <w:r>
-        <w:rPr>
-          <w:color w:val="AEAAAA" w:themeColor="background2" w:themeShade="BF"/>
-          <w:lang w:val="en-US"/>
-        </w:rPr>
-        <w:t>Document</w:t>
-      </w:r>
-      <w:r>
-        <w:rPr>
-          <w:color w:val="AEAAAA" w:themeColor="background2" w:themeShade="BF"/>
-        </w:rPr>
-        <w:t>” for the PC, provides authors with most of the formatting specifications needed for preparing electronic versions of their papers. All standard paper components have been specified for three reasons: (1) ease of use when formatting individual papers, (2) automatic compliance to electronic requirements that facilitate the concurrent or later production of electronic products, and (3) conformity of style throughout a conference proceedings. Margins, column widths, line spacing, and type styles are built-in; examples of the type styles are provided throughout this document and are identified in italic type, within parentheses, following the example. Some components, such as multi-leveled equations, graphics, and tables are not prescribed, although the various table text styles are provided. The formatter will need to create these components, incorporating the applicable criteria that follow.</w:t>
-      </w:r>
-    </w:p>
-    <w:p>
-      <w:pPr>
-        <w:pStyle w:val="Heading2"/>
-        <w:rPr>
-          <w:color w:val="AEAAAA" w:themeColor="background2" w:themeShade="BF"/>
-        </w:rPr>
-      </w:pPr>
-      <w:r>
-        <w:rPr>
-          <w:color w:val="AEAAAA" w:themeColor="background2" w:themeShade="BF"/>
-        </w:rPr>
-        <w:t>Selecting a Template (Heading 2)</w:t>
-      </w:r>
-    </w:p>
-    <w:p>
-      <w:pPr>
-        <w:pStyle w:val="BodyText"/>
-        <w:rPr>
-          <w:color w:val="AEAAAA" w:themeColor="background2" w:themeShade="BF"/>
-        </w:rPr>
-      </w:pPr>
-      <w:r>
-        <w:rPr>
-          <w:color w:val="AEAAAA" w:themeColor="background2" w:themeShade="BF"/>
-        </w:rPr>
-        <w:t xml:space="preserve">First, confirm that you have the correct template for your paper size. This template has been tailored for output on the </w:t>
-      </w:r>
-      <w:r>
-        <w:rPr>
-          <w:color w:val="AEAAAA" w:themeColor="background2" w:themeShade="BF"/>
-          <w:lang w:val="en-US"/>
-        </w:rPr>
-        <w:t>A4</w:t>
-      </w:r>
-      <w:r>
-        <w:rPr>
-          <w:color w:val="AEAAAA" w:themeColor="background2" w:themeShade="BF"/>
-        </w:rPr>
-        <w:t xml:space="preserve"> paper size. If you are using </w:t>
-      </w:r>
-      <w:r>
-        <w:rPr>
-          <w:color w:val="AEAAAA" w:themeColor="background2" w:themeShade="BF"/>
-          <w:lang w:val="en-US"/>
-        </w:rPr>
-        <w:t>US letter</w:t>
-      </w:r>
-      <w:r>
-        <w:rPr>
-          <w:color w:val="AEAAAA" w:themeColor="background2" w:themeShade="BF"/>
-        </w:rPr>
-        <w:t>-sized paper, please close this</w:t>
-      </w:r>
-      <w:r>
-        <w:rPr>
-          <w:color w:val="AEAAAA" w:themeColor="background2" w:themeShade="BF"/>
-        </w:rPr>
-        <w:t xml:space="preserve"> file and download the </w:t>
-      </w:r>
-      <w:r>
-        <w:rPr>
-          <w:color w:val="AEAAAA" w:themeColor="background2" w:themeShade="BF"/>
-          <w:lang w:val="en-US"/>
-        </w:rPr>
-        <w:t xml:space="preserve">Microsoft Word, Letter </w:t>
-      </w:r>
-      <w:r>
-        <w:rPr>
-          <w:color w:val="AEAAAA" w:themeColor="background2" w:themeShade="BF"/>
-        </w:rPr>
-        <w:t>file</w:t>
-      </w:r>
-      <w:r>
-        <w:rPr>
-          <w:color w:val="AEAAAA" w:themeColor="background2" w:themeShade="BF"/>
-        </w:rPr>
-        <w:t>.</w:t>
-      </w:r>
-    </w:p>
-    <w:p>
-      <w:pPr>
-        <w:pStyle w:val="Heading2"/>
-        <w:rPr>
-          <w:color w:val="AEAAAA" w:themeColor="background2" w:themeShade="BF"/>
-        </w:rPr>
-      </w:pPr>
-      <w:r>
-        <w:rPr>
-          <w:color w:val="AEAAAA" w:themeColor="background2" w:themeShade="BF"/>
-        </w:rPr>
-        <w:t>Maintaining the Integrity of the Specifications</w:t>
-      </w:r>
-    </w:p>
-    <w:p>
-      <w:pPr>
-        <w:pStyle w:val="BodyText"/>
-        <w:rPr>
-          <w:color w:val="AEAAAA" w:themeColor="background2" w:themeShade="BF"/>
-        </w:rPr>
-      </w:pPr>
-      <w:r>
-        <w:rPr>
-          <w:color w:val="AEAAAA" w:themeColor="background2" w:themeShade="BF"/>
-        </w:rPr>
-        <w:t>The template is used to format your paper and style the text. All margins, column widths, line spaces, and text fonts are prescribed; please do not alter them. You may note peculiarities. For example, the head margin in this template measures proportionately more than is customary. This measurement and others are deliberate, using specifications that anticipate your paper as one part of the entire proceedings, and not as an independent document. Please do not revise any of the current designations.</w:t>
-      </w:r>
-    </w:p>
-    <w:p>
-      <w:pPr>
-        <w:pStyle w:val="Heading1"/>
-        <w:rPr>
-          <w:color w:val="AEAAAA" w:themeColor="background2" w:themeShade="BF"/>
-        </w:rPr>
-      </w:pPr>
-      <w:r>
-        <w:rPr>
-          <w:color w:val="AEAAAA" w:themeColor="background2" w:themeShade="BF"/>
-        </w:rPr>
-        <w:t>Prepare Your Paper Before Styling</w:t>
-      </w:r>
-    </w:p>
-    <w:p>
-      <w:pPr>
-        <w:pStyle w:val="BodyText"/>
-        <w:rPr>
-          <w:color w:val="AEAAAA" w:themeColor="background2" w:themeShade="BF"/>
-          <w:lang w:val="en-US"/>
-        </w:rPr>
-      </w:pPr>
-      <w:r>
-        <w:rPr>
-          <w:color w:val="AEAAAA" w:themeColor="background2" w:themeShade="BF"/>
-        </w:rPr>
-        <w:t xml:space="preserve">Before you begin to format your paper, first write and save the content as a separate text file. </w:t>
-      </w:r>
-      <w:r>
-        <w:rPr>
-          <w:color w:val="AEAAAA" w:themeColor="background2" w:themeShade="BF"/>
-          <w:lang w:val="en-US"/>
-        </w:rPr>
-        <w:t>Complete all content and organizational editing before formatting. Please note sections A-D below for more information on proofreading, spelling and grammar.</w:t>
-      </w:r>
-    </w:p>
-    <w:p>
-      <w:pPr>
-        <w:pStyle w:val="BodyText"/>
-        <w:rPr>
-          <w:color w:val="AEAAAA" w:themeColor="background2" w:themeShade="BF"/>
-        </w:rPr>
-      </w:pPr>
-      <w:r>
-        <w:rPr>
-          <w:color w:val="AEAAAA" w:themeColor="background2" w:themeShade="BF"/>
-        </w:rPr>
-        <w:t>Keep your text and graphic files separate until after the text has been formatted and styled. Do not use hard tabs, and limit use of hard returns to only one return at the end of a paragraph. Do not add any kind of pagination anywhere in the paper. Do not number text heads-the template will do that for you.</w:t>
-      </w:r>
-    </w:p>
-    <w:p>
-      <w:pPr>
-        <w:pStyle w:val="Heading2"/>
-        <w:rPr>
-          <w:color w:val="AEAAAA" w:themeColor="background2" w:themeShade="BF"/>
-        </w:rPr>
-      </w:pPr>
-      <w:r>
-        <w:rPr>
-          <w:color w:val="AEAAAA" w:themeColor="background2" w:themeShade="BF"/>
-        </w:rPr>
-        <w:t>Abbreviations and Acronyms</w:t>
-      </w:r>
-    </w:p>
-    <w:p>
-      <w:pPr>
-        <w:pStyle w:val="BodyText"/>
-        <w:rPr>
-          <w:color w:val="AEAAAA" w:themeColor="background2" w:themeShade="BF"/>
-        </w:rPr>
-      </w:pPr>
-      <w:r>
-        <w:rPr>
-          <w:color w:val="AEAAAA" w:themeColor="background2" w:themeShade="BF"/>
-        </w:rPr>
-        <w:t xml:space="preserve">Define abbreviations and acronyms the first time they are used in the text, even after they have been defined in the abstract. Abbreviations such as IEEE, SI, MKS, CGS, </w:t>
-      </w:r>
-      <w:proofErr w:type="spellStart"/>
-      <w:r>
-        <w:rPr>
-          <w:color w:val="AEAAAA" w:themeColor="background2" w:themeShade="BF"/>
-        </w:rPr>
-        <w:t>sc</w:t>
-      </w:r>
-      <w:proofErr w:type="spellEnd"/>
-      <w:r>
-        <w:rPr>
-          <w:color w:val="AEAAAA" w:themeColor="background2" w:themeShade="BF"/>
-        </w:rPr>
-        <w:t>, dc, and rms do not have to be defined. Do not use abbreviations in the title or heads unless they are unavoidable.</w:t>
-      </w:r>
-    </w:p>
-    <w:p>
-      <w:pPr>
-        <w:pStyle w:val="Heading2"/>
-        <w:rPr>
-          <w:color w:val="AEAAAA" w:themeColor="background2" w:themeShade="BF"/>
-        </w:rPr>
-      </w:pPr>
-      <w:r>
-        <w:rPr>
-          <w:color w:val="AEAAAA" w:themeColor="background2" w:themeShade="BF"/>
-        </w:rPr>
-        <w:t>Un</w:t>
-      </w:r>
-      <w:r>
-        <w:rPr>
-          <w:color w:val="AEAAAA" w:themeColor="background2" w:themeShade="BF"/>
-        </w:rPr>
-        <w:t>F</w:t>
-      </w:r>
-      <w:r>
-        <w:rPr>
-          <w:color w:val="AEAAAA" w:themeColor="background2" w:themeShade="BF"/>
-        </w:rPr>
-        <w:t>its</w:t>
-      </w:r>
-    </w:p>
-    <w:p>
-      <w:pPr>
-        <w:pStyle w:val="bulletlist"/>
-        <w:rPr>
-          <w:color w:val="AEAAAA" w:themeColor="background2" w:themeShade="BF"/>
-        </w:rPr>
-      </w:pPr>
-      <w:r>
-        <w:rPr>
-          <w:color w:val="AEAAAA" w:themeColor="background2" w:themeShade="BF"/>
-        </w:rPr>
-        <w:t>Use either SI (MKS) or CGS as primary units. (SI units are encouraged.) English units may be used as secondary units (in parentheses). An exception would be the use of English units as identifiers in trade, such as “3.5-inch disk drive”.</w:t>
-      </w:r>
-    </w:p>
-    <w:p>
-      <w:pPr>
-        <w:pStyle w:val="bulletlist"/>
-        <w:rPr>
-          <w:color w:val="AEAAAA" w:themeColor="background2" w:themeShade="BF"/>
-        </w:rPr>
-      </w:pPr>
-      <w:r>
-        <w:rPr>
-          <w:color w:val="AEAAAA" w:themeColor="background2" w:themeShade="BF"/>
-        </w:rPr>
-        <w:t xml:space="preserve">Avoid combining SI and CGS units, such as current in amperes and magnetic field in </w:t>
-      </w:r>
-      <w:proofErr w:type="spellStart"/>
-      <w:r>
-        <w:rPr>
-          <w:color w:val="AEAAAA" w:themeColor="background2" w:themeShade="BF"/>
-        </w:rPr>
-        <w:t>oersteds</w:t>
-      </w:r>
-      <w:proofErr w:type="spellEnd"/>
-      <w:r>
-        <w:rPr>
-          <w:color w:val="AEAAAA" w:themeColor="background2" w:themeShade="BF"/>
-        </w:rPr>
-        <w:t xml:space="preserve">. This often leads to confusion because equations do not balance </w:t>
-      </w:r>
-      <w:r>
-        <w:rPr>
-          <w:color w:val="AEAAAA" w:themeColor="background2" w:themeShade="BF"/>
-        </w:rPr>
-        <w:t>dimensionally. If you must use mixed units, clearly state the units for each quantity that you use in an equation.</w:t>
-      </w:r>
-    </w:p>
-    <w:p>
-      <w:pPr>
-        <w:pStyle w:val="bulletlist"/>
-        <w:rPr>
-          <w:color w:val="AEAAAA" w:themeColor="background2" w:themeShade="BF"/>
-        </w:rPr>
-      </w:pPr>
-      <w:r>
-        <w:rPr>
-          <w:color w:val="AEAAAA" w:themeColor="background2" w:themeShade="BF"/>
-        </w:rPr>
-        <w:t>Do not mix complete spellings and abbreviations of units: “Wb/m2” or “</w:t>
-      </w:r>
-      <w:proofErr w:type="spellStart"/>
-      <w:r>
-        <w:rPr>
-          <w:color w:val="AEAAAA" w:themeColor="background2" w:themeShade="BF"/>
-        </w:rPr>
-        <w:t>webers</w:t>
-      </w:r>
-      <w:proofErr w:type="spellEnd"/>
-      <w:r>
-        <w:rPr>
-          <w:color w:val="AEAAAA" w:themeColor="background2" w:themeShade="BF"/>
-        </w:rPr>
-        <w:t xml:space="preserve"> per square meter”, not “</w:t>
-      </w:r>
-      <w:proofErr w:type="spellStart"/>
-      <w:r>
-        <w:rPr>
-          <w:color w:val="AEAAAA" w:themeColor="background2" w:themeShade="BF"/>
-        </w:rPr>
-        <w:t>webers</w:t>
-      </w:r>
-      <w:proofErr w:type="spellEnd"/>
-      <w:r>
-        <w:rPr>
-          <w:color w:val="AEAAAA" w:themeColor="background2" w:themeShade="BF"/>
-        </w:rPr>
-        <w:t xml:space="preserve">/m2”.  Spell out units when they appear in text: “. . . a few </w:t>
-      </w:r>
-      <w:proofErr w:type="spellStart"/>
-      <w:r>
-        <w:rPr>
-          <w:color w:val="AEAAAA" w:themeColor="background2" w:themeShade="BF"/>
-        </w:rPr>
-        <w:t>henries</w:t>
-      </w:r>
-      <w:proofErr w:type="spellEnd"/>
-      <w:r>
-        <w:rPr>
-          <w:color w:val="AEAAAA" w:themeColor="background2" w:themeShade="BF"/>
-        </w:rPr>
-        <w:t>”, not “. . . a few H”.</w:t>
-      </w:r>
-    </w:p>
-    <w:p>
-      <w:pPr>
-        <w:pStyle w:val="sponsors"/>
-        <w:framePr w:wrap="auto" w:vAnchor="page" w:hAnchor="page" w:x="45.90pt" w:y="756.05pt"/>
-        <w:ind w:firstLine="14.45pt"/>
-        <w:rPr>
-          <w:color w:val="AEAAAA" w:themeColor="background2" w:themeShade="BF"/>
-        </w:rPr>
-      </w:pPr>
-      <w:r>
-        <w:rPr>
-          <w:color w:val="AEAAAA" w:themeColor="background2" w:themeShade="BF"/>
-        </w:rPr>
-        <w:t xml:space="preserve">Identify applicable funding agency here. </w:t>
-      </w:r>
-      <w:r>
-        <w:rPr>
-          <w:iCs/>
-          <w:color w:val="AEAAAA" w:themeColor="background2" w:themeShade="BF"/>
-        </w:rPr>
-        <w:t>If none, delete this text box.</w:t>
-      </w:r>
-    </w:p>
-    <w:p>
-      <w:pPr>
-        <w:pStyle w:val="bulletlist"/>
-        <w:rPr>
-          <w:color w:val="AEAAAA" w:themeColor="background2" w:themeShade="BF"/>
-        </w:rPr>
-      </w:pPr>
-      <w:r>
-        <w:rPr>
-          <w:color w:val="AEAAAA" w:themeColor="background2" w:themeShade="BF"/>
-        </w:rPr>
-        <w:t>Use a zero before decimal points: “0.25”, not “.25”. Use “cm3”, not “cc”. (</w:t>
-      </w:r>
-      <w:r>
-        <w:rPr>
-          <w:i/>
-          <w:iCs/>
-          <w:color w:val="AEAAAA" w:themeColor="background2" w:themeShade="BF"/>
-        </w:rPr>
-        <w:t>bullet list</w:t>
-      </w:r>
-      <w:r>
-        <w:rPr>
-          <w:color w:val="AEAAAA" w:themeColor="background2" w:themeShade="BF"/>
-        </w:rPr>
-        <w:t>)</w:t>
-      </w:r>
-    </w:p>
-    <w:p>
-      <w:pPr>
-        <w:pStyle w:val="Heading2"/>
-        <w:rPr>
-          <w:color w:val="AEAAAA" w:themeColor="background2" w:themeShade="BF"/>
-        </w:rPr>
-      </w:pPr>
-      <w:r>
-        <w:rPr>
-          <w:color w:val="AEAAAA" w:themeColor="background2" w:themeShade="BF"/>
-        </w:rPr>
-        <w:t>Equations</w:t>
-      </w:r>
-    </w:p>
-    <w:p>
-      <w:pPr>
-        <w:pStyle w:val="BodyText"/>
-        <w:rPr>
-          <w:color w:val="AEAAAA" w:themeColor="background2" w:themeShade="BF"/>
-        </w:rPr>
-      </w:pPr>
-      <w:r>
-        <w:rPr>
-          <w:color w:val="AEAAAA" w:themeColor="background2" w:themeShade="BF"/>
-        </w:rPr>
-        <w:t>The equations are an exception to the prescribed specifications of this template. You will need to determine whether or not your equation should be typed using either the Times New Roman or the Symbol font (please no other font). To create multileveled equations, it may be necessary to treat the equation as a graphic and insert it into the text after your paper is styled.</w:t>
-      </w:r>
-    </w:p>
-    <w:p>
-      <w:pPr>
-        <w:pStyle w:val="BodyText"/>
-        <w:rPr>
-          <w:color w:val="AEAAAA" w:themeColor="background2" w:themeShade="BF"/>
-          <w:lang w:val="en-US"/>
-        </w:rPr>
-      </w:pPr>
-      <w:r>
-        <w:rPr>
-          <w:color w:val="AEAAAA" w:themeColor="background2" w:themeShade="BF"/>
-        </w:rPr>
-        <w:t>Number equations consecutively. Equation numbers, within parentheses, are to position flush right, as in (1), using a right tab stop. To make your equations more compact, you may use the solidus ( / ), the exp function, or appropriate exponents. Italicize Roman symbols for quantities and variables, but not Greek symbols. Use a long dash rather than a hyphen for a minus sign. Punctuate equations with commas or periods when they are part of a sentence, as in</w:t>
-      </w:r>
-      <w:r>
-        <w:rPr>
-          <w:color w:val="AEAAAA" w:themeColor="background2" w:themeShade="BF"/>
-          <w:lang w:val="en-US"/>
-        </w:rPr>
-        <w:t>:</w:t>
-      </w:r>
-    </w:p>
-    <w:p>
-      <w:pPr>
-        <w:pStyle w:val="equation"/>
-        <w:rPr>
-          <w:rFonts w:hint="eastAsia"/>
-          <w:color w:val="AEAAAA" w:themeColor="background2" w:themeShade="BF"/>
-        </w:rPr>
-      </w:pPr>
-      <w:r>
-        <w:rPr>
-          <w:color w:val="AEAAAA" w:themeColor="background2" w:themeShade="BF"/>
-        </w:rPr>
-        <w:tab/>
-      </w:r>
-      <w:r>
-        <w:rPr>
-          <w:rFonts w:ascii="Times New Roman" w:hAnsi="Times New Roman" w:cs="Times New Roman"/>
-          <w:i/>
-          <w:color w:val="AEAAAA" w:themeColor="background2" w:themeShade="BF"/>
-        </w:rPr>
-        <w:t>a</w:t>
-      </w:r>
-      <w:r>
-        <w:rPr>
-          <w:color w:val="AEAAAA" w:themeColor="background2" w:themeShade="BF"/>
-        </w:rPr>
-        <w:t></w:t>
-      </w:r>
-      <w:r>
-        <w:rPr>
-          <w:color w:val="AEAAAA" w:themeColor="background2" w:themeShade="BF"/>
-        </w:rPr>
-        <w:t></w:t>
-      </w:r>
-      <w:r>
-        <w:rPr>
-          <w:color w:val="AEAAAA" w:themeColor="background2" w:themeShade="BF"/>
-        </w:rPr>
-        <w:t></w:t>
-      </w:r>
-      <w:r>
-        <w:rPr>
-          <w:rFonts w:ascii="Times New Roman" w:hAnsi="Times New Roman" w:cs="Times New Roman"/>
-          <w:i/>
-          <w:color w:val="AEAAAA" w:themeColor="background2" w:themeShade="BF"/>
-        </w:rPr>
-        <w:t>b</w:t>
-      </w:r>
-      <w:r>
-        <w:rPr>
-          <w:color w:val="AEAAAA" w:themeColor="background2" w:themeShade="BF"/>
-        </w:rPr>
-        <w:t></w:t>
-      </w:r>
-      <w:r>
-        <w:rPr>
-          <w:color w:val="AEAAAA" w:themeColor="background2" w:themeShade="BF"/>
-        </w:rPr>
-        <w:t></w:t>
-      </w:r>
-      <w:r>
-        <w:rPr>
-          <w:color w:val="AEAAAA" w:themeColor="background2" w:themeShade="BF"/>
-        </w:rPr>
-        <w:t></w:t>
-      </w:r>
-      <w:r>
-        <w:rPr>
-          <w:color w:val="AEAAAA" w:themeColor="background2" w:themeShade="BF"/>
-        </w:rPr>
-        <w:t></w:t>
-      </w:r>
-      <w:r>
-        <w:rPr>
-          <w:color w:val="AEAAAA" w:themeColor="background2" w:themeShade="BF"/>
-        </w:rPr>
-        <w:t></w:t>
-      </w:r>
-      <w:r>
-        <w:rPr>
-          <w:color w:val="AEAAAA" w:themeColor="background2" w:themeShade="BF"/>
-        </w:rPr>
-        <w:tab/>
-      </w:r>
-      <w:r>
-        <w:rPr>
-          <w:color w:val="AEAAAA" w:themeColor="background2" w:themeShade="BF"/>
-        </w:rPr>
-        <w:t></w:t>
-      </w:r>
-      <w:r>
-        <w:rPr>
-          <w:color w:val="AEAAAA" w:themeColor="background2" w:themeShade="BF"/>
-        </w:rPr>
-        <w:t></w:t>
-      </w:r>
-      <w:r>
-        <w:rPr>
-          <w:color w:val="AEAAAA" w:themeColor="background2" w:themeShade="BF"/>
-        </w:rPr>
-        <w:t></w:t>
-      </w:r>
-    </w:p>
-    <w:p>
-      <w:pPr>
-        <w:pStyle w:val="BodyText"/>
-        <w:rPr>
-          <w:color w:val="AEAAAA" w:themeColor="background2" w:themeShade="BF"/>
-        </w:rPr>
-      </w:pPr>
-      <w:r>
-        <w:rPr>
-          <w:color w:val="AEAAAA" w:themeColor="background2" w:themeShade="BF"/>
-        </w:rPr>
-        <w:t>Note that the equation is centered using a center tab stop. Be sure that the symbols in your equation have been defined before or immediately following the equation. Use “(1)”, not “Eq. (1)” or “equation (1)”, except at the beginning of a sentence: “Equation (1) is . . .”</w:t>
-      </w:r>
-    </w:p>
-    <w:p>
-      <w:pPr>
-        <w:pStyle w:val="Heading2"/>
-        <w:rPr>
-          <w:color w:val="AEAAAA" w:themeColor="background2" w:themeShade="BF"/>
-        </w:rPr>
-      </w:pPr>
-      <w:r>
-        <w:rPr>
-          <w:color w:val="AEAAAA" w:themeColor="background2" w:themeShade="BF"/>
-        </w:rPr>
-        <w:t>Some Common Mistakes</w:t>
-      </w:r>
-    </w:p>
-    <w:p>
-      <w:pPr>
-        <w:pStyle w:val="bulletlist"/>
-        <w:rPr>
-          <w:color w:val="AEAAAA" w:themeColor="background2" w:themeShade="BF"/>
-        </w:rPr>
-      </w:pPr>
-      <w:r>
-        <w:rPr>
-          <w:color w:val="AEAAAA" w:themeColor="background2" w:themeShade="BF"/>
-        </w:rPr>
-        <w:t>The word “data” is plural, not singular.</w:t>
-      </w:r>
-    </w:p>
-    <w:p>
-      <w:pPr>
-        <w:pStyle w:val="bulletlist"/>
-        <w:rPr>
-          <w:color w:val="AEAAAA" w:themeColor="background2" w:themeShade="BF"/>
-        </w:rPr>
-      </w:pPr>
-      <w:r>
-        <w:rPr>
-          <w:color w:val="AEAAAA" w:themeColor="background2" w:themeShade="BF"/>
-        </w:rPr>
-        <w:t xml:space="preserve">The subscript for the permeability of vacuum </w:t>
-      </w:r>
-      <w:r>
-        <w:rPr>
-          <w:rFonts w:ascii="Symbol" w:hAnsi="Symbol" w:cs="Symbol"/>
-          <w:i/>
-          <w:iCs/>
-          <w:snapToGrid w:val="0"/>
-          <w:color w:val="AEAAAA" w:themeColor="background2" w:themeShade="BF"/>
-        </w:rPr>
-        <w:t></w:t>
-      </w:r>
-      <w:r>
-        <w:rPr>
-          <w:color w:val="AEAAAA" w:themeColor="background2" w:themeShade="BF"/>
-          <w:vertAlign w:val="subscript"/>
-        </w:rPr>
-        <w:t>0</w:t>
-      </w:r>
-      <w:r>
-        <w:rPr>
-          <w:color w:val="AEAAAA" w:themeColor="background2" w:themeShade="BF"/>
-        </w:rPr>
-        <w:t>, and other common scientific constants, is zero with subscript formatting, not a lowercase letter “o”.</w:t>
-      </w:r>
-    </w:p>
-    <w:p>
-      <w:pPr>
-        <w:pStyle w:val="bulletlist"/>
-        <w:rPr>
-          <w:color w:val="AEAAAA" w:themeColor="background2" w:themeShade="BF"/>
-        </w:rPr>
-      </w:pPr>
-      <w:r>
-        <w:rPr>
-          <w:color w:val="AEAAAA" w:themeColor="background2" w:themeShade="BF"/>
-        </w:rPr>
-        <w:t xml:space="preserve">In American </w:t>
-      </w:r>
-      <w:r>
-        <w:rPr>
-          <w:color w:val="AEAAAA" w:themeColor="background2" w:themeShade="BF"/>
-        </w:rPr>
-        <w:t>English, commas, semi</w:t>
-      </w:r>
-      <w:r>
-        <w:rPr>
-          <w:color w:val="AEAAAA" w:themeColor="background2" w:themeShade="BF"/>
-        </w:rPr>
-        <w:t>colons, periods, question and exclamation marks are located within quotation marks only when a complete thought or name is cited, such as a title or full quotation. When quotation marks are used, instead of a bold or italic typeface, to highlight a word or phrase, punctuation should appear outside of the quotation marks. A parenthetical phrase or statement at the end of a sentence is punctuated outside of the closing parenthesis (like this). (A parenthetical sentence is punctuated within the parentheses.)</w:t>
-      </w:r>
-    </w:p>
-    <w:p>
-      <w:pPr>
-        <w:pStyle w:val="bulletlist"/>
-        <w:rPr>
-          <w:color w:val="AEAAAA" w:themeColor="background2" w:themeShade="BF"/>
-        </w:rPr>
-      </w:pPr>
-      <w:r>
-        <w:rPr>
-          <w:color w:val="AEAAAA" w:themeColor="background2" w:themeShade="BF"/>
-        </w:rPr>
-        <w:t>A graph within a graph is an “inset”, not an “insert”. The word alternatively is preferred to the word “alternately” (unless you really mean something that alternates).</w:t>
-      </w:r>
-    </w:p>
-    <w:p>
-      <w:pPr>
-        <w:pStyle w:val="bulletlist"/>
-        <w:rPr>
-          <w:color w:val="AEAAAA" w:themeColor="background2" w:themeShade="BF"/>
-        </w:rPr>
-      </w:pPr>
-      <w:r>
-        <w:rPr>
-          <w:color w:val="AEAAAA" w:themeColor="background2" w:themeShade="BF"/>
-        </w:rPr>
-        <w:t>Do not use the word “essentially” to mean “approximately” or “effectively”.</w:t>
-      </w:r>
-    </w:p>
-    <w:p>
-      <w:pPr>
-        <w:pStyle w:val="bulletlist"/>
-        <w:rPr>
-          <w:color w:val="AEAAAA" w:themeColor="background2" w:themeShade="BF"/>
-        </w:rPr>
-      </w:pPr>
-      <w:r>
-        <w:rPr>
-          <w:color w:val="AEAAAA" w:themeColor="background2" w:themeShade="BF"/>
-        </w:rPr>
-        <w:t>In your paper title, if the words “that uses” can accurately replace the word “using”, capitalize the “u”; if not, keep using lower-cased.</w:t>
-      </w:r>
-    </w:p>
-    <w:p>
-      <w:pPr>
-        <w:pStyle w:val="bulletlist"/>
-        <w:rPr>
-          <w:color w:val="AEAAAA" w:themeColor="background2" w:themeShade="BF"/>
-        </w:rPr>
-      </w:pPr>
-      <w:r>
-        <w:rPr>
-          <w:color w:val="AEAAAA" w:themeColor="background2" w:themeShade="BF"/>
-        </w:rPr>
-        <w:lastRenderedPageBreak/>
-        <w:t>Be aware of the different meanings of the homophones “affect” and “effect”, “complement” and “compliment”, “discreet” and “discrete”, “principal” and “principle”.</w:t>
-      </w:r>
-    </w:p>
-    <w:p>
-      <w:pPr>
-        <w:pStyle w:val="bulletlist"/>
-        <w:rPr>
-          <w:color w:val="AEAAAA" w:themeColor="background2" w:themeShade="BF"/>
-        </w:rPr>
-      </w:pPr>
-      <w:r>
-        <w:rPr>
-          <w:color w:val="AEAAAA" w:themeColor="background2" w:themeShade="BF"/>
-        </w:rPr>
-        <w:t>Do not confuse “imply” and “infer”.</w:t>
-      </w:r>
-    </w:p>
-    <w:p>
-      <w:pPr>
-        <w:pStyle w:val="bulletlist"/>
-        <w:rPr>
-          <w:color w:val="AEAAAA" w:themeColor="background2" w:themeShade="BF"/>
-        </w:rPr>
-      </w:pPr>
-      <w:r>
-        <w:rPr>
-          <w:color w:val="AEAAAA" w:themeColor="background2" w:themeShade="BF"/>
-        </w:rPr>
-        <w:t>The prefix “non” is not a word; it should be joined to the word it modifies, usually without a hyphen.</w:t>
-      </w:r>
-    </w:p>
-    <w:p>
-      <w:pPr>
-        <w:pStyle w:val="bulletlist"/>
-        <w:rPr>
-          <w:color w:val="AEAAAA" w:themeColor="background2" w:themeShade="BF"/>
-        </w:rPr>
-      </w:pPr>
-      <w:r>
-        <w:rPr>
-          <w:color w:val="AEAAAA" w:themeColor="background2" w:themeShade="BF"/>
-        </w:rPr>
-        <w:t>There is no period after the “et” in the Latin abbreviation “et al.”.</w:t>
-      </w:r>
-    </w:p>
-    <w:p>
-      <w:pPr>
-        <w:pStyle w:val="bulletlist"/>
-        <w:rPr>
-          <w:color w:val="AEAAAA" w:themeColor="background2" w:themeShade="BF"/>
-        </w:rPr>
-      </w:pPr>
-      <w:r>
-        <w:rPr>
-          <w:color w:val="AEAAAA" w:themeColor="background2" w:themeShade="BF"/>
-        </w:rPr>
-        <w:t>The abbreviation “i.e.” means “that is”, and the abbreviation “e.g.” means “for example”.</w:t>
-      </w:r>
-    </w:p>
-    <w:p>
-      <w:pPr>
-        <w:pStyle w:val="BodyText"/>
-        <w:rPr>
-          <w:color w:val="AEAAAA" w:themeColor="background2" w:themeShade="BF"/>
-        </w:rPr>
-      </w:pPr>
-      <w:r>
-        <w:rPr>
-          <w:color w:val="AEAAAA" w:themeColor="background2" w:themeShade="BF"/>
-        </w:rPr>
-        <w:t>An excellent style manual for science writers is [7].</w:t>
-      </w:r>
-    </w:p>
-    <w:p>
-      <w:pPr>
-        <w:pStyle w:val="BodyText"/>
-        <w:ind w:firstLine="0pt"/>
-        <w:rPr>
-          <w:color w:val="AEAAAA" w:themeColor="background2" w:themeShade="BF"/>
-          <w:lang w:val="en-US"/>
+          <w:rFonts w:eastAsia="Times New Roman"/>
+          <w:lang w:bidi="th-TH"/>
+        </w:rPr>
+        <w:t xml:space="preserve"> :</w:t>
+      </w:r>
+      <w:proofErr w:type="gramEnd"/>
+      <w:r>
+        <w:rPr>
+          <w:rFonts w:eastAsia="Times New Roman"/>
+          <w:lang w:bidi="th-TH"/>
+        </w:rPr>
+        <w:t xml:space="preserve"> Spark Streaming Flow</w:t>
+      </w:r>
+    </w:p>
+    <w:p>
+      <w:pPr>
+        <w:rPr>
+          <w:rFonts w:eastAsia="Times New Roman"/>
+          <w:lang w:bidi="th-TH"/>
         </w:rPr>
       </w:pPr>
       <w:r>
@@ -3791,27 +3044,20 @@
           <w:noProof/>
           <w:color w:val="AEAAAA" w:themeColor="background2" w:themeShade="BF"/>
         </w:rPr>
+        <w:lastRenderedPageBreak/>
         <w:drawing>
-          <wp:anchor distT="0" distB="0" distL="114300" distR="114300" simplePos="0" relativeHeight="251670016" behindDoc="1" locked="0" layoutInCell="1" allowOverlap="1" wp14:anchorId="3F70DEAF" wp14:editId="3CFB5975">
+          <wp:anchor distT="45720" distB="45720" distL="114300" distR="114300" simplePos="0" relativeHeight="251675136" behindDoc="0" locked="0" layoutInCell="1" allowOverlap="1" wp14:anchorId="54B5C3EC" wp14:editId="3E0B4B39">
             <wp:simplePos x="0" y="0"/>
-            <wp:positionH relativeFrom="margin">
-              <wp:posOffset>-179705</wp:posOffset>
+            <wp:positionH relativeFrom="column">
+              <wp:posOffset>187325</wp:posOffset>
             </wp:positionH>
             <wp:positionV relativeFrom="paragraph">
-              <wp:posOffset>456</wp:posOffset>
+              <wp:posOffset>0</wp:posOffset>
             </wp:positionV>
-            <wp:extent cx="6875145" cy="4485640"/>
-            <wp:effectExtent l="0" t="0" r="20955" b="10160"/>
-            <wp:wrapThrough wrapText="bothSides">
-              <wp:wrapPolygon edited="0">
-                <wp:start x="0" y="0"/>
-                <wp:lineTo x="0" y="21557"/>
-                <wp:lineTo x="21606" y="21557"/>
-                <wp:lineTo x="21606" y="0"/>
-                <wp:lineTo x="0" y="0"/>
-              </wp:wrapPolygon>
-            </wp:wrapThrough>
-            <wp:docPr id="8" name="Text Box 8"/>
+            <wp:extent cx="6222365" cy="4070985"/>
+            <wp:effectExtent l="0" t="0" r="6985" b="5715"/>
+            <wp:wrapSquare wrapText="bothSides"/>
+            <wp:docPr id="217" name="Text Box 2"/>
             <wp:cNvGraphicFramePr>
               <a:graphicFrameLocks xmlns:a="http://purl.oclc.org/ooxml/drawingml/main"/>
             </wp:cNvGraphicFramePr>
@@ -3824,7 +3070,7 @@
                   <wp:spPr bwMode="auto">
                     <a:xfrm>
                       <a:off x="0" y="0"/>
-                      <a:ext cx="6875145" cy="4485640"/>
+                      <a:ext cx="6222365" cy="4070985"/>
                     </a:xfrm>
                     <a:prstGeom prst="rect">
                       <a:avLst/>
@@ -3833,9 +3079,7 @@
                       <a:srgbClr val="FFFFFF"/>
                     </a:solidFill>
                     <a:ln w="9525">
-                      <a:solidFill>
-                        <a:srgbClr val="000000"/>
-                      </a:solidFill>
+                      <a:noFill/>
                       <a:miter lim="800%"/>
                       <a:headEnd/>
                       <a:tailEnd/>
@@ -3844,23 +3088,15 @@
                   <wp:txbx>
                     <wne:txbxContent>
                       <w:p>
-                        <w:pPr>
-                          <w:pStyle w:val="BodyText"/>
-                          <w:ind w:firstLine="0pt"/>
-                          <w:jc w:val="center"/>
-                          <w:rPr>
-                            <w:lang w:val="en-US"/>
-                          </w:rPr>
-                        </w:pPr>
                         <w:r>
                           <w:rPr>
                             <w:noProof/>
                           </w:rPr>
                           <w:drawing>
-                            <wp:inline distT="0" distB="0" distL="0" distR="0" wp14:anchorId="097B1FE0" wp14:editId="08A75D63">
-                              <wp:extent cx="6262777" cy="4156022"/>
+                            <wp:inline distT="0" distB="0" distL="0" distR="0" wp14:anchorId="30259375" wp14:editId="525C1983">
+                              <wp:extent cx="5454595" cy="3757610"/>
                               <wp:effectExtent l="0" t="0" r="0" b="0"/>
-                              <wp:docPr id="13" name="Picture 13" descr="Graphical user interface, diagram&#10;&#10;Description automatically generated"/>
+                              <wp:docPr id="15" name="Picture 15" descr="Graphical user interface, diagram&#10;&#10;Description automatically generated"/>
                               <wp:cNvGraphicFramePr>
                                 <a:graphicFrameLocks xmlns:a="http://purl.oclc.org/ooxml/drawingml/main" noChangeAspect="1"/>
                               </wp:cNvGraphicFramePr>
@@ -3868,11 +3104,11 @@
                                 <a:graphicData uri="http://purl.oclc.org/ooxml/drawingml/picture">
                                   <pic:pic xmlns:pic="http://purl.oclc.org/ooxml/drawingml/picture">
                                     <pic:nvPicPr>
-                                      <pic:cNvPr id="9" name="Picture 9" descr="Graphical user interface, diagram&#10;&#10;Description automatically generated"/>
+                                      <pic:cNvPr id="15" name="Picture 15" descr="Graphical user interface, diagram&#10;&#10;Description automatically generated"/>
                                       <pic:cNvPicPr/>
                                     </pic:nvPicPr>
                                     <pic:blipFill>
-                                      <a:blip r:embed="rId10">
+                                      <a:blip r:embed="rId11">
                                         <a:extLst>
                                           <a:ext uri="{28A0092B-C50C-407E-A947-70E740481C1C}">
                                             <a14:useLocalDpi xmlns:a14="http://schemas.microsoft.com/office/drawing/2010/main" val="0"/>
@@ -3886,7 +3122,7 @@
                                     <pic:spPr>
                                       <a:xfrm>
                                         <a:off x="0" y="0"/>
-                                        <a:ext cx="6278694" cy="4166584"/>
+                                        <a:ext cx="5490093" cy="3782064"/>
                                       </a:xfrm>
                                       <a:prstGeom prst="rect">
                                         <a:avLst/>
@@ -3898,48 +3134,35 @@
                             </wp:inline>
                           </w:drawing>
                         </w:r>
+                      </w:p>
+                      <w:p>
                         <w:r>
-                          <w:rPr>
-                            <w:lang w:val="en-US"/>
-                          </w:rPr>
-                          <w:br/>
                           <w:t xml:space="preserve">Figure </w:t>
                         </w:r>
-                        <w:proofErr w:type="spellStart"/>
                         <w:proofErr w:type="gramStart"/>
                         <w:r>
-                          <w:rPr>
-                            <w:lang w:val="en-US"/>
-                          </w:rPr>
-                          <w:t>sd</w:t>
+                          <w:t>4</w:t>
                         </w:r>
-                        <w:proofErr w:type="spellEnd"/>
                         <w:r>
-                          <w:rPr>
-                            <w:lang w:val="en-US"/>
-                          </w:rPr>
                           <w:t xml:space="preserve"> :</w:t>
                         </w:r>
                         <w:proofErr w:type="gramEnd"/>
                         <w:r>
-                          <w:rPr>
-                            <w:lang w:val="en-US"/>
-                          </w:rPr>
                           <w:t xml:space="preserve"> System Diagram</w:t>
                         </w:r>
                       </w:p>
                     </wne:txbxContent>
                   </wp:txbx>
-                  <wp:bodyPr rot="0" vert="horz" wrap="square" lIns="91440" tIns="45720" rIns="91440" bIns="45720" anchor="t" anchorCtr="0" upright="1">
+                  <wp:bodyPr rot="0" vert="horz" wrap="square" lIns="91440" tIns="45720" rIns="91440" bIns="45720" anchor="t" anchorCtr="0">
                     <a:noAutofit/>
                   </wp:bodyPr>
                 </wp:wsp>
               </a:graphicData>
             </a:graphic>
-            <wp14:sizeRelH relativeFrom="page">
+            <wp14:sizeRelH relativeFrom="margin">
               <wp14:pctWidth>0%</wp14:pctWidth>
             </wp14:sizeRelH>
-            <wp14:sizeRelV relativeFrom="page">
+            <wp14:sizeRelV relativeFrom="margin">
               <wp14:pctHeight>0%</wp14:pctHeight>
             </wp14:sizeRelV>
           </wp:anchor>
@@ -3960,69 +3183,7 @@
         <w:t>Methodology</w:t>
       </w:r>
     </w:p>
-    <w:p>
-      <w:pPr>
-        <w:jc w:val="start"/>
-        <w:rPr>
-          <w:rFonts w:eastAsia="Times New Roman"/>
-          <w:sz w:val="24"/>
-          <w:szCs w:val="24"/>
-          <w:lang w:bidi="th-TH"/>
-        </w:rPr>
-      </w:pPr>
-    </w:p>
-    <w:p>
-      <w:pPr>
-        <w:rPr>
-          <w:rFonts w:eastAsia="Times New Roman"/>
-          <w:lang w:bidi="th-TH"/>
-        </w:rPr>
-      </w:pPr>
-      <w:r>
-        <w:rPr>
-          <w:rFonts w:eastAsia="Times New Roman"/>
-          <w:color w:val="000000"/>
-          <w:lang w:bidi="th-TH"/>
-        </w:rPr>
-        <w:t>Fig</w:t>
-      </w:r>
-      <w:r>
-        <w:rPr>
-          <w:rFonts w:eastAsia="Times New Roman"/>
-          <w:color w:val="000000"/>
-          <w:lang w:bidi="th-TH"/>
-        </w:rPr>
-        <w:t xml:space="preserve">ure </w:t>
-      </w:r>
-      <w:proofErr w:type="spellStart"/>
-      <w:r>
-        <w:rPr>
-          <w:rFonts w:eastAsia="Times New Roman"/>
-          <w:color w:val="000000"/>
-          <w:highlight w:val="green"/>
-          <w:lang w:bidi="th-TH"/>
-        </w:rPr>
-        <w:t>sd</w:t>
-      </w:r>
-      <w:proofErr w:type="spellEnd"/>
-      <w:r>
-        <w:rPr>
-          <w:rFonts w:eastAsia="Times New Roman"/>
-          <w:color w:val="000000"/>
-          <w:lang w:bidi="th-TH"/>
-        </w:rPr>
-        <w:t xml:space="preserve"> System diagram</w:t>
-      </w:r>
-    </w:p>
-    <w:p>
-      <w:pPr>
-        <w:jc w:val="start"/>
-        <w:rPr>
-          <w:rFonts w:eastAsia="Times New Roman"/>
-          <w:lang w:bidi="th-TH"/>
-        </w:rPr>
-      </w:pPr>
-    </w:p>
+    <w:p/>
     <w:p>
       <w:pPr>
         <w:ind w:firstLine="36pt"/>
@@ -4041,17 +3202,14 @@
         </w:rPr>
         <w:t xml:space="preserve">Figure </w:t>
       </w:r>
-      <w:proofErr w:type="spellStart"/>
-      <w:r>
-        <w:rPr>
-          <w:rFonts w:eastAsia="Times New Roman"/>
-          <w:color w:val="000000"/>
-          <w:highlight w:val="green"/>
-          <w:lang w:bidi="th-TH"/>
-        </w:rPr>
-        <w:t>sd</w:t>
-      </w:r>
-      <w:proofErr w:type="spellEnd"/>
+      <w:r>
+        <w:rPr>
+          <w:rFonts w:eastAsia="Times New Roman"/>
+          <w:color w:val="000000"/>
+          <w:lang w:bidi="th-TH"/>
+        </w:rPr>
+        <w:t>4</w:t>
+      </w:r>
       <w:r>
         <w:rPr>
           <w:rFonts w:eastAsia="Times New Roman"/>
@@ -4080,10 +3238,9 @@
         <w:rPr>
           <w:rFonts w:eastAsia="Times New Roman"/>
           <w:color w:val="000000"/>
-          <w:highlight w:val="yellow"/>
-          <w:lang w:bidi="th-TH"/>
-        </w:rPr>
-        <w:t>aa</w:t>
+          <w:lang w:bidi="th-TH"/>
+        </w:rPr>
+        <w:t>4.1</w:t>
       </w:r>
       <w:r>
         <w:rPr>
@@ -4223,10 +3380,9 @@
         <w:rPr>
           <w:rFonts w:eastAsia="Times New Roman"/>
           <w:color w:val="000000"/>
-          <w:highlight w:val="yellow"/>
-          <w:lang w:bidi="th-TH"/>
-        </w:rPr>
-        <w:t>aa</w:t>
+          <w:lang w:bidi="th-TH"/>
+        </w:rPr>
+        <w:t>4.1</w:t>
       </w:r>
       <w:r>
         <w:rPr>
@@ -4507,25 +3663,15 @@
           <w:color w:val="000000"/>
           <w:lang w:bidi="th-TH"/>
         </w:rPr>
-        <w:t xml:space="preserve"> command to split </w:t>
-      </w:r>
-      <w:r>
-        <w:rPr>
-          <w:rFonts w:eastAsia="Times New Roman"/>
-          <w:color w:val="000000"/>
-          <w:lang w:bidi="th-TH"/>
-        </w:rPr>
-        <w:lastRenderedPageBreak/>
-        <w:t xml:space="preserve">the request stream into parts. Figure </w:t>
-      </w:r>
-      <w:r>
-        <w:rPr>
-          <w:rFonts w:eastAsia="Times New Roman"/>
-          <w:color w:val="000000"/>
-          <w:highlight w:val="cyan"/>
-          <w:lang w:bidi="th-TH"/>
-        </w:rPr>
-        <w:t>1a</w:t>
+        <w:t xml:space="preserve"> command to split the request stream into parts. Figure </w:t>
+      </w:r>
+      <w:r>
+        <w:rPr>
+          <w:rFonts w:eastAsia="Times New Roman"/>
+          <w:color w:val="000000"/>
+          <w:lang w:bidi="th-TH"/>
+        </w:rPr>
+        <w:t>4.2</w:t>
       </w:r>
       <w:r>
         <w:rPr>
@@ -4566,49 +3712,69 @@
     <w:p>
       <w:pPr>
         <w:rPr>
+          <w:noProof/>
+          <w:color w:val="C45911" w:themeColor="accent2" w:themeShade="BF"/>
+        </w:rPr>
+      </w:pPr>
+      <w:proofErr w:type="spellStart"/>
+      <w:r>
+        <w:rPr>
+          <w:rFonts w:eastAsia="Times New Roman"/>
+          <w:color w:val="C45911" w:themeColor="accent2" w:themeShade="BF"/>
+          <w:lang w:bidi="th-TH"/>
+        </w:rPr>
+        <w:t>flatmap</w:t>
+      </w:r>
+      <w:proofErr w:type="spellEnd"/>
+      <w:r>
+        <w:rPr>
+          <w:rFonts w:eastAsia="Times New Roman"/>
+          <w:color w:val="C45911" w:themeColor="accent2" w:themeShade="BF"/>
+          <w:lang w:bidi="th-TH"/>
+        </w:rPr>
+        <w:t>(_.</w:t>
+      </w:r>
+      <w:proofErr w:type="gramStart"/>
+      <w:r>
+        <w:rPr>
+          <w:rFonts w:eastAsia="Times New Roman"/>
+          <w:color w:val="C45911" w:themeColor="accent2" w:themeShade="BF"/>
+          <w:lang w:bidi="th-TH"/>
+        </w:rPr>
+        <w:t>value(</w:t>
+      </w:r>
+      <w:proofErr w:type="gramEnd"/>
+      <w:r>
+        <w:rPr>
+          <w:rFonts w:eastAsia="Times New Roman"/>
+          <w:color w:val="C45911" w:themeColor="accent2" w:themeShade="BF"/>
+          <w:lang w:bidi="th-TH"/>
+        </w:rPr>
+        <w:t>).split(“, ”))</w:t>
+      </w:r>
+      <w:r>
+        <w:rPr>
+          <w:noProof/>
+          <w:color w:val="C45911" w:themeColor="accent2" w:themeShade="BF"/>
+        </w:rPr>
+        <w:t xml:space="preserve"> </w:t>
+      </w:r>
+      <w:r>
+        <w:rPr>
+          <w:noProof/>
+          <w:color w:val="C45911" w:themeColor="accent2" w:themeShade="BF"/>
+        </w:rPr>
+        <w:br/>
+      </w:r>
+    </w:p>
+    <w:p>
+      <w:pPr>
+        <w:rPr>
           <w:rFonts w:eastAsia="Times New Roman"/>
           <w:color w:val="963A2A"/>
           <w:lang w:bidi="th-TH"/>
         </w:rPr>
       </w:pPr>
-      <w:proofErr w:type="spellStart"/>
-      <w:r>
-        <w:rPr>
-          <w:rFonts w:eastAsia="Times New Roman"/>
-          <w:lang w:bidi="th-TH"/>
-        </w:rPr>
-        <w:t>flatmap</w:t>
-      </w:r>
-      <w:proofErr w:type="spellEnd"/>
-      <w:r>
-        <w:rPr>
-          <w:rFonts w:eastAsia="Times New Roman"/>
-          <w:lang w:bidi="th-TH"/>
-        </w:rPr>
-        <w:t>(_.</w:t>
-      </w:r>
-      <w:proofErr w:type="gramStart"/>
-      <w:r>
-        <w:rPr>
-          <w:rFonts w:eastAsia="Times New Roman"/>
-          <w:lang w:bidi="th-TH"/>
-        </w:rPr>
-        <w:t>value(</w:t>
-      </w:r>
-      <w:proofErr w:type="gramEnd"/>
-      <w:r>
-        <w:rPr>
-          <w:rFonts w:eastAsia="Times New Roman"/>
-          <w:lang w:bidi="th-TH"/>
-        </w:rPr>
-        <w:t>).split(“, ”))</w:t>
-      </w:r>
-      <w:r>
-        <w:rPr>
-          <w:noProof/>
-        </w:rPr>
-        <w:t xml:space="preserve"> </w:t>
-      </w:r>
       <w:r>
         <w:rPr>
           <w:noProof/>
@@ -4816,24 +3982,22 @@
         </w:rPr>
         <w:t xml:space="preserve">Figure </w:t>
       </w:r>
-      <w:r>
-        <w:rPr>
-          <w:rFonts w:eastAsia="Times New Roman"/>
-          <w:color w:val="000000"/>
-          <w:highlight w:val="cyan"/>
-          <w:lang w:bidi="th-TH"/>
-        </w:rPr>
-        <w:t>1</w:t>
-      </w:r>
       <w:proofErr w:type="gramStart"/>
       <w:r>
         <w:rPr>
           <w:rFonts w:eastAsia="Times New Roman"/>
           <w:color w:val="000000"/>
-          <w:highlight w:val="cyan"/>
-          <w:lang w:bidi="th-TH"/>
-        </w:rPr>
-        <w:t>a :</w:t>
+          <w:lang w:bidi="th-TH"/>
+        </w:rPr>
+        <w:t>4.2</w:t>
+      </w:r>
+      <w:r>
+        <w:rPr>
+          <w:rFonts w:eastAsia="Times New Roman"/>
+          <w:color w:val="000000"/>
+          <w:lang w:bidi="th-TH"/>
+        </w:rPr>
+        <w:t xml:space="preserve"> :</w:t>
       </w:r>
       <w:proofErr w:type="gramEnd"/>
       <w:r>
@@ -4910,40 +4074,1284 @@
         <w:rPr>
           <w:rFonts w:eastAsia="Times New Roman"/>
           <w:color w:val="000000"/>
-          <w:highlight w:val="yellow"/>
-          <w:lang w:bidi="th-TH"/>
-        </w:rPr>
-        <w:t>1b</w:t>
-      </w:r>
-      <w:r>
-        <w:rPr>
-          <w:rFonts w:eastAsia="Times New Roman"/>
-          <w:color w:val="000000"/>
-          <w:lang w:bidi="th-TH"/>
-        </w:rPr>
-        <w:t xml:space="preserve"> shows examples of malicious IP addresses and the number of attempts for both </w:t>
-      </w:r>
-      <w:r>
-        <w:rPr>
-          <w:rFonts w:eastAsia="Times New Roman"/>
-          <w:color w:val="000000"/>
-          <w:lang w:bidi="th-TH"/>
-        </w:rPr>
-        <w:t xml:space="preserve">Automated Brute Forcing on web-based </w:t>
-      </w:r>
+          <w:lang w:bidi="th-TH"/>
+        </w:rPr>
+        <w:t>4.3</w:t>
+      </w:r>
+      <w:r>
+        <w:rPr>
+          <w:rFonts w:eastAsia="Times New Roman"/>
+          <w:color w:val="000000"/>
+          <w:lang w:bidi="th-TH"/>
+        </w:rPr>
+        <w:t xml:space="preserve"> shows examples of malicious IP addresses and the number of</w:t>
+      </w:r>
+      <w:r>
+        <w:rPr>
+          <w:rFonts w:eastAsia="Times New Roman"/>
+          <w:color w:val="000000"/>
+          <w:lang w:bidi="th-TH"/>
+        </w:rPr>
+        <w:t xml:space="preserve"> </w:t>
+      </w:r>
+      <w:r>
+        <w:rPr>
+          <w:rFonts w:eastAsia="Times New Roman"/>
+          <w:color w:val="000000"/>
+          <w:lang w:bidi="th-TH"/>
+        </w:rPr>
+        <w:t xml:space="preserve">attempts for both </w:t>
+      </w:r>
+      <w:r>
+        <w:rPr>
+          <w:rFonts w:eastAsia="Times New Roman"/>
+          <w:color w:val="000000"/>
+          <w:lang w:bidi="th-TH"/>
+        </w:rPr>
+        <w:t>Automated Brute Forcing on web-based login</w:t>
+      </w:r>
+      <w:r>
+        <w:rPr>
+          <w:rFonts w:eastAsia="Times New Roman"/>
+          <w:color w:val="000000"/>
+          <w:lang w:bidi="th-TH"/>
+        </w:rPr>
+        <w:t xml:space="preserve"> and </w:t>
+      </w:r>
+      <w:r>
+        <w:rPr>
+          <w:rFonts w:eastAsia="Times New Roman"/>
+          <w:color w:val="000000"/>
+          <w:lang w:bidi="th-TH"/>
+        </w:rPr>
+        <w:t>HTTP flood</w:t>
+      </w:r>
+      <w:r>
+        <w:rPr>
+          <w:rFonts w:eastAsia="Times New Roman"/>
+          <w:color w:val="000000"/>
+          <w:lang w:bidi="th-TH"/>
+        </w:rPr>
+        <w:t xml:space="preserve"> attacks.</w:t>
+      </w:r>
+    </w:p>
+    <w:p>
+      <w:pPr>
+        <w:ind w:firstLine="36pt"/>
+        <w:jc w:val="both"/>
+        <w:rPr>
+          <w:rFonts w:eastAsia="Times New Roman"/>
+          <w:color w:val="000000"/>
+          <w:lang w:bidi="th-TH"/>
+        </w:rPr>
+      </w:pPr>
+    </w:p>
+    <w:p>
+      <w:pPr>
+        <w:rPr>
+          <w:rFonts w:eastAsia="Times New Roman"/>
+          <w:color w:val="C45911" w:themeColor="accent2" w:themeShade="BF"/>
+          <w:lang w:bidi="th-TH"/>
+        </w:rPr>
+      </w:pPr>
       <w:r>
         <w:rPr>
           <w:noProof/>
-          <w:color w:val="AEAAAA" w:themeColor="background2" w:themeShade="BF"/>
-        </w:rPr>
+          <w:color w:val="C45911" w:themeColor="accent2" w:themeShade="BF"/>
+        </w:rPr>
+        <w:lastRenderedPageBreak/>
         <w:drawing>
-          <wp:anchor distT="0" distB="0" distL="114300" distR="114300" simplePos="0" relativeHeight="251665920" behindDoc="1" locked="0" layoutInCell="1" allowOverlap="1" wp14:anchorId="10853859" wp14:editId="627269E1">
+          <wp:anchor distT="0" distB="0" distL="114300" distR="114300" simplePos="0" relativeHeight="251663872" behindDoc="1" locked="0" layoutInCell="1" allowOverlap="1" wp14:anchorId="30836EC8" wp14:editId="1F69CA57">
             <wp:simplePos x="0" y="0"/>
             <wp:positionH relativeFrom="margin">
-              <wp:posOffset>3295027</wp:posOffset>
+              <wp:posOffset>-46990</wp:posOffset>
             </wp:positionH>
             <wp:positionV relativeFrom="paragraph">
-              <wp:posOffset>583254</wp:posOffset>
+              <wp:posOffset>532825</wp:posOffset>
+            </wp:positionV>
+            <wp:extent cx="3200400" cy="1295400"/>
+            <wp:effectExtent l="0" t="0" r="19050" b="19050"/>
+            <wp:wrapThrough wrapText="bothSides">
+              <wp:wrapPolygon edited="0">
+                <wp:start x="0" y="0"/>
+                <wp:lineTo x="0" y="21600"/>
+                <wp:lineTo x="21600" y="21600"/>
+                <wp:lineTo x="21600" y="0"/>
+                <wp:lineTo x="0" y="0"/>
+              </wp:wrapPolygon>
+            </wp:wrapThrough>
+            <wp:docPr id="5" name="Text Box 8"/>
+            <wp:cNvGraphicFramePr>
+              <a:graphicFrameLocks xmlns:a="http://purl.oclc.org/ooxml/drawingml/main"/>
+            </wp:cNvGraphicFramePr>
+            <a:graphic xmlns:a="http://purl.oclc.org/ooxml/drawingml/main">
+              <a:graphicData uri="http://schemas.microsoft.com/office/word/2010/wordprocessingShape">
+                <wp:wsp>
+                  <wp:cNvSpPr txBox="1">
+                    <a:spLocks noChangeArrowheads="1"/>
+                  </wp:cNvSpPr>
+                  <wp:spPr bwMode="auto">
+                    <a:xfrm>
+                      <a:off x="0" y="0"/>
+                      <a:ext cx="3200400" cy="1295400"/>
+                    </a:xfrm>
+                    <a:prstGeom prst="rect">
+                      <a:avLst/>
+                    </a:prstGeom>
+                    <a:solidFill>
+                      <a:srgbClr val="FFFFFF"/>
+                    </a:solidFill>
+                    <a:ln w="9525">
+                      <a:solidFill>
+                        <a:srgbClr val="000000"/>
+                      </a:solidFill>
+                      <a:miter lim="800%"/>
+                      <a:headEnd/>
+                      <a:tailEnd/>
+                    </a:ln>
+                  </wp:spPr>
+                  <wp:txbx>
+                    <wne:txbxContent>
+                      <w:p>
+                        <w:pPr>
+                          <w:jc w:val="start"/>
+                          <w:rPr>
+                            <w:spacing w:val="-1"/>
+                            <w:lang w:val="x-none" w:eastAsia="x-none"/>
+                          </w:rPr>
+                        </w:pPr>
+                        <w:r>
+                          <w:rPr>
+                            <w:spacing w:val="-1"/>
+                            <w:lang w:val="x-none" w:eastAsia="x-none"/>
+                          </w:rPr>
+                          <w:t>(ip:127.0.0.1, 15)</w:t>
+                        </w:r>
+                      </w:p>
+                      <w:p>
+                        <w:pPr>
+                          <w:jc w:val="start"/>
+                          <w:rPr>
+                            <w:spacing w:val="-1"/>
+                            <w:lang w:val="x-none" w:eastAsia="x-none"/>
+                          </w:rPr>
+                        </w:pPr>
+                        <w:r>
+                          <w:rPr>
+                            <w:spacing w:val="-1"/>
+                            <w:lang w:val="x-none" w:eastAsia="x-none"/>
+                          </w:rPr>
+                          <w:t>(ip:199.12.26.22, 16)</w:t>
+                        </w:r>
+                      </w:p>
+                      <w:p>
+                        <w:pPr>
+                          <w:jc w:val="start"/>
+                          <w:rPr>
+                            <w:spacing w:val="-1"/>
+                            <w:lang w:val="x-none" w:eastAsia="x-none"/>
+                          </w:rPr>
+                        </w:pPr>
+                        <w:r>
+                          <w:rPr>
+                            <w:spacing w:val="-1"/>
+                            <w:lang w:val="x-none" w:eastAsia="x-none"/>
+                          </w:rPr>
+                          <w:t>(ip:149.244.168.229, 22)</w:t>
+                        </w:r>
+                      </w:p>
+                      <w:p>
+                        <w:pPr>
+                          <w:jc w:val="start"/>
+                          <w:rPr>
+                            <w:spacing w:val="-1"/>
+                            <w:lang w:val="x-none" w:eastAsia="x-none"/>
+                          </w:rPr>
+                        </w:pPr>
+                        <w:r>
+                          <w:rPr>
+                            <w:spacing w:val="-1"/>
+                            <w:lang w:val="x-none" w:eastAsia="x-none"/>
+                          </w:rPr>
+                          <w:t>(ip:42.40.79.231, 65)</w:t>
+                        </w:r>
+                      </w:p>
+                      <w:p>
+                        <w:pPr>
+                          <w:jc w:val="start"/>
+                          <w:rPr>
+                            <w:spacing w:val="-1"/>
+                            <w:lang w:val="x-none" w:eastAsia="x-none"/>
+                          </w:rPr>
+                        </w:pPr>
+                        <w:r>
+                          <w:rPr>
+                            <w:spacing w:val="-1"/>
+                            <w:lang w:val="x-none" w:eastAsia="x-none"/>
+                          </w:rPr>
+                          <w:t>(ip:219.57.228.72, 101)</w:t>
+                        </w:r>
+                      </w:p>
+                      <w:p>
+                        <w:pPr>
+                          <w:jc w:val="start"/>
+                          <w:rPr>
+                            <w:spacing w:val="-1"/>
+                            <w:lang w:val="x-none" w:eastAsia="x-none"/>
+                          </w:rPr>
+                        </w:pPr>
+                        <w:r>
+                          <w:rPr>
+                            <w:spacing w:val="-1"/>
+                            <w:lang w:val="x-none" w:eastAsia="x-none"/>
+                          </w:rPr>
+                          <w:t>(ip:3.111.203.205, 11)</w:t>
+                        </w:r>
+                      </w:p>
+                      <w:p>
+                        <w:pPr>
+                          <w:jc w:val="start"/>
+                          <w:rPr>
+                            <w:spacing w:val="-1"/>
+                            <w:lang w:val="x-none" w:eastAsia="x-none"/>
+                          </w:rPr>
+                        </w:pPr>
+                        <w:r>
+                          <w:rPr>
+                            <w:spacing w:val="-1"/>
+                            <w:lang w:val="x-none" w:eastAsia="x-none"/>
+                          </w:rPr>
+                          <w:t>(ip:29.13.130.4, 69)</w:t>
+                        </w:r>
+                      </w:p>
+                      <w:p>
+                        <w:pPr>
+                          <w:jc w:val="start"/>
+                        </w:pPr>
+                        <w:r>
+                          <w:rPr>
+                            <w:spacing w:val="-1"/>
+                            <w:lang w:val="x-none" w:eastAsia="x-none"/>
+                          </w:rPr>
+                          <w:t>(ip:39.119.21.208, 42)</w:t>
+                        </w:r>
+                      </w:p>
+                    </wne:txbxContent>
+                  </wp:txbx>
+                  <wp:bodyPr rot="0" vert="horz" wrap="square" lIns="91440" tIns="45720" rIns="91440" bIns="45720" anchor="t" anchorCtr="0" upright="1">
+                    <a:noAutofit/>
+                  </wp:bodyPr>
+                </wp:wsp>
+              </a:graphicData>
+            </a:graphic>
+            <wp14:sizeRelH relativeFrom="page">
+              <wp14:pctWidth>0%</wp14:pctWidth>
+            </wp14:sizeRelH>
+            <wp14:sizeRelV relativeFrom="page">
+              <wp14:pctHeight>0%</wp14:pctHeight>
+            </wp14:sizeRelV>
+          </wp:anchor>
+        </w:drawing>
+      </w:r>
+      <w:r>
+        <w:rPr>
+          <w:rFonts w:eastAsia="Times New Roman"/>
+          <w:color w:val="C45911" w:themeColor="accent2" w:themeShade="BF"/>
+          <w:lang w:bidi="th-TH"/>
+        </w:rPr>
+        <w:t>filter(</w:t>
+      </w:r>
+      <w:proofErr w:type="gramStart"/>
+      <w:r>
+        <w:rPr>
+          <w:rFonts w:eastAsia="Times New Roman"/>
+          <w:color w:val="C45911" w:themeColor="accent2" w:themeShade="BF"/>
+          <w:lang w:bidi="th-TH"/>
+        </w:rPr>
+        <w:t>_.contains</w:t>
+      </w:r>
+      <w:proofErr w:type="gramEnd"/>
+      <w:r>
+        <w:rPr>
+          <w:rFonts w:eastAsia="Times New Roman"/>
+          <w:color w:val="C45911" w:themeColor="accent2" w:themeShade="BF"/>
+          <w:lang w:bidi="th-TH"/>
+        </w:rPr>
+        <w:t>(“</w:t>
+      </w:r>
+      <w:proofErr w:type="spellStart"/>
+      <w:r>
+        <w:rPr>
+          <w:rFonts w:eastAsia="Times New Roman"/>
+          <w:color w:val="C45911" w:themeColor="accent2" w:themeShade="BF"/>
+          <w:lang w:bidi="th-TH"/>
+        </w:rPr>
+        <w:t>ip</w:t>
+      </w:r>
+      <w:proofErr w:type="spellEnd"/>
+      <w:r>
+        <w:rPr>
+          <w:rFonts w:eastAsia="Times New Roman"/>
+          <w:color w:val="C45911" w:themeColor="accent2" w:themeShade="BF"/>
+          <w:lang w:bidi="th-TH"/>
+        </w:rPr>
+        <w:t>”)).map(</w:t>
+      </w:r>
+      <w:proofErr w:type="spellStart"/>
+      <w:r>
+        <w:rPr>
+          <w:rFonts w:eastAsia="Times New Roman"/>
+          <w:color w:val="C45911" w:themeColor="accent2" w:themeShade="BF"/>
+          <w:lang w:bidi="th-TH"/>
+        </w:rPr>
+        <w:t>rdd</w:t>
+      </w:r>
+      <w:proofErr w:type="spellEnd"/>
+      <w:r>
+        <w:rPr>
+          <w:rFonts w:eastAsia="Times New Roman"/>
+          <w:color w:val="C45911" w:themeColor="accent2" w:themeShade="BF"/>
+          <w:lang w:bidi="th-TH"/>
+        </w:rPr>
+        <w:t xml:space="preserve"> =&gt; (</w:t>
+      </w:r>
+      <w:proofErr w:type="spellStart"/>
+      <w:r>
+        <w:rPr>
+          <w:rFonts w:eastAsia="Times New Roman"/>
+          <w:color w:val="C45911" w:themeColor="accent2" w:themeShade="BF"/>
+          <w:lang w:bidi="th-TH"/>
+        </w:rPr>
+        <w:t>rdd</w:t>
+      </w:r>
+      <w:proofErr w:type="spellEnd"/>
+      <w:r>
+        <w:rPr>
+          <w:rFonts w:eastAsia="Times New Roman"/>
+          <w:color w:val="C45911" w:themeColor="accent2" w:themeShade="BF"/>
+          <w:lang w:bidi="th-TH"/>
+        </w:rPr>
+        <w:t>, 1)).</w:t>
+      </w:r>
+      <w:proofErr w:type="spellStart"/>
+      <w:r>
+        <w:rPr>
+          <w:rFonts w:eastAsia="Times New Roman"/>
+          <w:color w:val="C45911" w:themeColor="accent2" w:themeShade="BF"/>
+          <w:lang w:bidi="th-TH"/>
+        </w:rPr>
+        <w:t>reduceByKey</w:t>
+      </w:r>
+      <w:proofErr w:type="spellEnd"/>
+      <w:r>
+        <w:rPr>
+          <w:rFonts w:eastAsia="Times New Roman"/>
+          <w:color w:val="C45911" w:themeColor="accent2" w:themeShade="BF"/>
+          <w:lang w:bidi="th-TH"/>
+        </w:rPr>
+        <w:t xml:space="preserve">((x, y)=&gt; </w:t>
+      </w:r>
+      <w:proofErr w:type="spellStart"/>
+      <w:r>
+        <w:rPr>
+          <w:rFonts w:eastAsia="Times New Roman"/>
+          <w:color w:val="C45911" w:themeColor="accent2" w:themeShade="BF"/>
+          <w:lang w:bidi="th-TH"/>
+        </w:rPr>
+        <w:t>x+y</w:t>
+      </w:r>
+      <w:proofErr w:type="spellEnd"/>
+      <w:r>
+        <w:rPr>
+          <w:rFonts w:eastAsia="Times New Roman"/>
+          <w:color w:val="C45911" w:themeColor="accent2" w:themeShade="BF"/>
+          <w:lang w:bidi="th-TH"/>
+        </w:rPr>
+        <w:t xml:space="preserve">).filter(x =&gt; x._2 &gt; </w:t>
+      </w:r>
+      <w:proofErr w:type="spellStart"/>
+      <w:r>
+        <w:rPr>
+          <w:rFonts w:eastAsia="Times New Roman"/>
+          <w:color w:val="C45911" w:themeColor="accent2" w:themeShade="BF"/>
+          <w:lang w:bidi="th-TH"/>
+        </w:rPr>
+        <w:t>requestThreshold</w:t>
+      </w:r>
+      <w:proofErr w:type="spellEnd"/>
+      <w:r>
+        <w:rPr>
+          <w:rFonts w:eastAsia="Times New Roman"/>
+          <w:color w:val="C45911" w:themeColor="accent2" w:themeShade="BF"/>
+          <w:lang w:bidi="th-TH"/>
+        </w:rPr>
+        <w:t>)</w:t>
+      </w:r>
+    </w:p>
+    <w:p>
+      <w:pPr>
+        <w:ind w:firstLine="36pt"/>
+        <w:jc w:val="both"/>
+        <w:rPr>
+          <w:rFonts w:eastAsia="Times New Roman"/>
+          <w:color w:val="000000"/>
+          <w:lang w:bidi="th-TH"/>
+        </w:rPr>
+      </w:pPr>
+      <w:r>
+        <w:rPr>
+          <w:rFonts w:eastAsia="Times New Roman"/>
+          <w:color w:val="000000"/>
+          <w:lang w:bidi="th-TH"/>
+        </w:rPr>
+        <w:t xml:space="preserve">Figure </w:t>
+      </w:r>
+      <w:proofErr w:type="gramStart"/>
+      <w:r>
+        <w:rPr>
+          <w:rFonts w:eastAsia="Times New Roman"/>
+          <w:color w:val="000000"/>
+          <w:lang w:bidi="th-TH"/>
+        </w:rPr>
+        <w:t>4.3</w:t>
+      </w:r>
+      <w:r>
+        <w:rPr>
+          <w:rFonts w:eastAsia="Times New Roman"/>
+          <w:color w:val="000000"/>
+          <w:lang w:bidi="th-TH"/>
+        </w:rPr>
+        <w:t xml:space="preserve"> :</w:t>
+      </w:r>
+      <w:proofErr w:type="gramEnd"/>
+      <w:r>
+        <w:rPr>
+          <w:rFonts w:eastAsia="Times New Roman"/>
+          <w:color w:val="000000"/>
+          <w:lang w:bidi="th-TH"/>
+        </w:rPr>
+        <w:t xml:space="preserve"> Examples of </w:t>
+      </w:r>
+      <w:r>
+        <w:rPr>
+          <w:rFonts w:eastAsia="Times New Roman"/>
+          <w:color w:val="000000"/>
+          <w:lang w:bidi="th-TH"/>
+        </w:rPr>
+        <w:t>Automated Brute Forcing on web-based login</w:t>
+      </w:r>
+      <w:r>
+        <w:rPr>
+          <w:rFonts w:eastAsia="Times New Roman"/>
+          <w:color w:val="000000"/>
+          <w:lang w:bidi="th-TH"/>
+        </w:rPr>
+        <w:t xml:space="preserve"> </w:t>
+      </w:r>
+      <w:r>
+        <w:rPr>
+          <w:rFonts w:eastAsia="Times New Roman"/>
+          <w:color w:val="000000"/>
+          <w:lang w:bidi="th-TH"/>
+        </w:rPr>
+        <w:t xml:space="preserve">and </w:t>
+      </w:r>
+      <w:r>
+        <w:rPr>
+          <w:rFonts w:eastAsia="Times New Roman"/>
+          <w:color w:val="000000"/>
+          <w:lang w:bidi="th-TH"/>
+        </w:rPr>
+        <w:t>HTTP flood</w:t>
+      </w:r>
+      <w:r>
+        <w:rPr>
+          <w:rFonts w:eastAsia="Times New Roman"/>
+          <w:color w:val="000000"/>
+          <w:lang w:bidi="th-TH"/>
+        </w:rPr>
+        <w:t xml:space="preserve"> attack’s saved IP addresses and the number of attempts.</w:t>
+      </w:r>
+    </w:p>
+    <w:p>
+      <w:pPr>
+        <w:jc w:val="both"/>
+        <w:rPr>
+          <w:rFonts w:eastAsia="Times New Roman"/>
+          <w:lang w:bidi="th-TH"/>
+        </w:rPr>
+      </w:pPr>
+      <w:r>
+        <w:rPr>
+          <w:rFonts w:eastAsia="Times New Roman"/>
+          <w:lang w:bidi="th-TH"/>
+        </w:rPr>
+        <w:br/>
+      </w:r>
+    </w:p>
+    <w:p>
+      <w:pPr>
+        <w:pStyle w:val="Heading3"/>
+        <w:rPr>
+          <w:lang w:bidi="th-TH"/>
+        </w:rPr>
+      </w:pPr>
+      <w:r>
+        <w:rPr>
+          <w:lang w:bidi="th-TH"/>
+        </w:rPr>
+        <w:t>HTTP flood attacks</w:t>
+      </w:r>
+      <w:r>
+        <w:rPr>
+          <w:lang w:bidi="th-TH"/>
+        </w:rPr>
+        <w:t xml:space="preserve"> Algorithm</w:t>
+      </w:r>
+    </w:p>
+    <w:p>
+      <w:pPr>
+        <w:jc w:val="both"/>
+        <w:rPr>
+          <w:rFonts w:eastAsia="Times New Roman"/>
+          <w:lang w:bidi="th-TH"/>
+        </w:rPr>
+      </w:pPr>
+    </w:p>
+    <w:p>
+      <w:pPr>
+        <w:ind w:firstLine="14.40pt"/>
+        <w:jc w:val="both"/>
+        <w:rPr>
+          <w:rFonts w:eastAsia="Times New Roman"/>
+          <w:lang w:bidi="th-TH"/>
+        </w:rPr>
+      </w:pPr>
+      <w:r>
+        <w:rPr>
+          <w:rFonts w:eastAsia="Times New Roman"/>
+          <w:color w:val="000000"/>
+          <w:lang w:bidi="th-TH"/>
+        </w:rPr>
+        <w:t xml:space="preserve">For the </w:t>
+      </w:r>
+      <w:r>
+        <w:rPr>
+          <w:rFonts w:eastAsia="Times New Roman"/>
+          <w:color w:val="000000"/>
+          <w:lang w:bidi="th-TH"/>
+        </w:rPr>
+        <w:t>HTTP flood attacks</w:t>
+      </w:r>
+      <w:r>
+        <w:rPr>
+          <w:rFonts w:eastAsia="Times New Roman"/>
+          <w:color w:val="000000"/>
+          <w:lang w:bidi="th-TH"/>
+        </w:rPr>
+        <w:t xml:space="preserve"> algorithm, the system is attacked with the GET, POST, PUT, and DELETE commands, so it uses every Kafka topic. </w:t>
+      </w:r>
+      <w:proofErr w:type="gramStart"/>
+      <w:r>
+        <w:rPr>
+          <w:rFonts w:eastAsia="Times New Roman"/>
+          <w:color w:val="000000"/>
+          <w:lang w:bidi="th-TH"/>
+        </w:rPr>
+        <w:t>Similar to</w:t>
+      </w:r>
+      <w:proofErr w:type="gramEnd"/>
+      <w:r>
+        <w:rPr>
+          <w:rFonts w:eastAsia="Times New Roman"/>
+          <w:color w:val="000000"/>
+          <w:lang w:bidi="th-TH"/>
+        </w:rPr>
+        <w:t xml:space="preserve"> the </w:t>
+      </w:r>
+      <w:r>
+        <w:rPr>
+          <w:rFonts w:eastAsia="Times New Roman"/>
+          <w:color w:val="000000"/>
+          <w:lang w:bidi="th-TH"/>
+        </w:rPr>
+        <w:t xml:space="preserve">Automated </w:t>
+      </w:r>
+      <w:r>
+        <w:rPr>
+          <w:rFonts w:eastAsia="Times New Roman"/>
+          <w:color w:val="000000"/>
+          <w:lang w:bidi="th-TH"/>
+        </w:rPr>
+        <w:t>Brute</w:t>
+      </w:r>
+      <w:r>
+        <w:rPr>
+          <w:rFonts w:eastAsia="Times New Roman"/>
+          <w:color w:val="000000"/>
+          <w:lang w:bidi="th-TH"/>
+        </w:rPr>
+        <w:t xml:space="preserve"> </w:t>
+      </w:r>
+      <w:r>
+        <w:rPr>
+          <w:rFonts w:eastAsia="Times New Roman"/>
+          <w:color w:val="000000"/>
+          <w:lang w:bidi="th-TH"/>
+        </w:rPr>
+        <w:t>Forc</w:t>
+      </w:r>
+      <w:r>
+        <w:rPr>
+          <w:rFonts w:eastAsia="Times New Roman"/>
+          <w:color w:val="000000"/>
+          <w:lang w:bidi="th-TH"/>
+        </w:rPr>
+        <w:t>ing</w:t>
+      </w:r>
+      <w:r>
+        <w:rPr>
+          <w:rFonts w:eastAsia="Times New Roman"/>
+          <w:color w:val="000000"/>
+          <w:lang w:bidi="th-TH"/>
+        </w:rPr>
+        <w:t xml:space="preserve"> algorithm, first, split the request stream into parts. Second, filter for malicious IP addresses that has </w:t>
+      </w:r>
+      <w:proofErr w:type="gramStart"/>
+      <w:r>
+        <w:rPr>
+          <w:rFonts w:eastAsia="Times New Roman"/>
+          <w:color w:val="000000"/>
+          <w:lang w:bidi="th-TH"/>
+        </w:rPr>
+        <w:t>a number of</w:t>
+      </w:r>
+      <w:proofErr w:type="gramEnd"/>
+      <w:r>
+        <w:rPr>
+          <w:rFonts w:eastAsia="Times New Roman"/>
+          <w:color w:val="000000"/>
+          <w:lang w:bidi="th-TH"/>
+        </w:rPr>
+        <w:t xml:space="preserve"> attempts that exceeds the limit threshold. Finally, save all malicious attempts into a log file.</w:t>
+      </w:r>
+      <w:r>
+        <w:rPr>
+          <w:rFonts w:eastAsia="Times New Roman"/>
+          <w:lang w:bidi="th-TH"/>
+        </w:rPr>
+        <w:br/>
+      </w:r>
+    </w:p>
+    <w:p>
+      <w:pPr>
+        <w:pStyle w:val="Heading3"/>
+        <w:rPr>
+          <w:lang w:bidi="th-TH"/>
+        </w:rPr>
+      </w:pPr>
+      <w:r>
+        <w:rPr>
+          <w:lang w:bidi="th-TH"/>
+        </w:rPr>
+        <w:t>S</w:t>
+      </w:r>
+      <w:r>
+        <w:rPr>
+          <w:lang w:bidi="th-TH"/>
+        </w:rPr>
+        <w:t>QL</w:t>
+      </w:r>
+      <w:r>
+        <w:rPr>
+          <w:lang w:bidi="th-TH"/>
+        </w:rPr>
+        <w:t xml:space="preserve"> Ingections</w:t>
+      </w:r>
+      <w:r>
+        <w:rPr>
+          <w:lang w:bidi="th-TH"/>
+        </w:rPr>
+        <w:t xml:space="preserve"> Algorithm</w:t>
+      </w:r>
+    </w:p>
+    <w:p>
+      <w:pPr>
+        <w:jc w:val="both"/>
+        <w:rPr>
+          <w:rFonts w:eastAsia="Times New Roman"/>
+          <w:lang w:bidi="th-TH"/>
+        </w:rPr>
+      </w:pPr>
+    </w:p>
+    <w:p>
+      <w:pPr>
+        <w:jc w:val="both"/>
+        <w:rPr>
+          <w:rFonts w:eastAsia="Times New Roman"/>
+          <w:color w:val="000000"/>
+          <w:lang w:bidi="th-TH"/>
+        </w:rPr>
+      </w:pPr>
+      <w:r>
+        <w:rPr>
+          <w:rFonts w:eastAsia="Times New Roman"/>
+          <w:color w:val="000000"/>
+          <w:lang w:bidi="th-TH"/>
+        </w:rPr>
+        <w:t>With the S</w:t>
+      </w:r>
+      <w:r>
+        <w:rPr>
+          <w:rFonts w:eastAsia="Times New Roman"/>
+          <w:color w:val="000000"/>
+          <w:lang w:bidi="th-TH"/>
+        </w:rPr>
+        <w:t>Q</w:t>
+      </w:r>
+      <w:r>
+        <w:rPr>
+          <w:rFonts w:eastAsia="Times New Roman"/>
+          <w:color w:val="000000"/>
+          <w:lang w:bidi="th-TH"/>
+        </w:rPr>
+        <w:t>L Injection</w:t>
+      </w:r>
+      <w:r>
+        <w:rPr>
+          <w:rFonts w:eastAsia="Times New Roman"/>
+          <w:color w:val="000000"/>
+          <w:lang w:bidi="th-TH"/>
+        </w:rPr>
+        <w:t>s</w:t>
+      </w:r>
+      <w:r>
+        <w:rPr>
+          <w:rFonts w:eastAsia="Times New Roman"/>
+          <w:color w:val="000000"/>
+          <w:lang w:bidi="th-TH"/>
+        </w:rPr>
+        <w:t xml:space="preserve"> algorithm, the system is attacked with the GET and POST commands, so it filters only those two Kafka topics. First, we </w:t>
+      </w:r>
+      <w:proofErr w:type="gramStart"/>
+      <w:r>
+        <w:rPr>
+          <w:rFonts w:eastAsia="Times New Roman"/>
+          <w:color w:val="000000"/>
+          <w:lang w:bidi="th-TH"/>
+        </w:rPr>
+        <w:t>have to</w:t>
+      </w:r>
+      <w:proofErr w:type="gramEnd"/>
+      <w:r>
+        <w:rPr>
+          <w:rFonts w:eastAsia="Times New Roman"/>
+          <w:color w:val="000000"/>
+          <w:lang w:bidi="th-TH"/>
+        </w:rPr>
+        <w:t xml:space="preserve"> rearrange the request stream into a form of request string that consists of IP address and header parts by using </w:t>
+      </w:r>
+      <w:proofErr w:type="spellStart"/>
+      <w:r>
+        <w:rPr>
+          <w:rFonts w:eastAsia="Times New Roman"/>
+          <w:color w:val="000000"/>
+          <w:lang w:bidi="th-TH"/>
+        </w:rPr>
+        <w:t>flatmap</w:t>
+      </w:r>
+      <w:proofErr w:type="spellEnd"/>
+      <w:r>
+        <w:rPr>
+          <w:rFonts w:eastAsia="Times New Roman"/>
+          <w:color w:val="000000"/>
+          <w:lang w:bidi="th-TH"/>
+        </w:rPr>
+        <w:t xml:space="preserve"> and map methods.</w:t>
+      </w:r>
+    </w:p>
+    <w:p>
+      <w:pPr>
+        <w:jc w:val="both"/>
+        <w:rPr>
+          <w:rFonts w:eastAsia="Times New Roman"/>
+          <w:color w:val="000000"/>
+          <w:lang w:bidi="th-TH"/>
+        </w:rPr>
+      </w:pPr>
+      <w:r>
+        <w:rPr>
+          <w:rFonts w:eastAsia="Times New Roman"/>
+          <w:color w:val="000000"/>
+          <w:lang w:bidi="th-TH"/>
+        </w:rPr>
+        <w:t xml:space="preserve">Figure </w:t>
+      </w:r>
+      <w:r>
+        <w:rPr>
+          <w:rFonts w:eastAsia="Times New Roman"/>
+          <w:color w:val="000000"/>
+          <w:lang w:bidi="th-TH"/>
+        </w:rPr>
+        <w:t>4.4</w:t>
+      </w:r>
+      <w:r>
+        <w:rPr>
+          <w:rFonts w:eastAsia="Times New Roman"/>
+          <w:color w:val="000000"/>
+          <w:lang w:bidi="th-TH"/>
+        </w:rPr>
+        <w:t xml:space="preserve"> shows examples of request strings that had rearranged by </w:t>
+      </w:r>
+      <w:proofErr w:type="spellStart"/>
+      <w:r>
+        <w:rPr>
+          <w:rFonts w:eastAsia="Times New Roman"/>
+          <w:color w:val="000000"/>
+          <w:lang w:bidi="th-TH"/>
+        </w:rPr>
+        <w:t>flatmap</w:t>
+      </w:r>
+      <w:proofErr w:type="spellEnd"/>
+      <w:r>
+        <w:rPr>
+          <w:rFonts w:eastAsia="Times New Roman"/>
+          <w:color w:val="000000"/>
+          <w:lang w:bidi="th-TH"/>
+        </w:rPr>
+        <w:t xml:space="preserve"> and map.</w:t>
+      </w:r>
+    </w:p>
+    <w:p>
+      <w:pPr>
+        <w:jc w:val="both"/>
+        <w:rPr>
+          <w:rFonts w:eastAsia="Times New Roman"/>
+          <w:color w:val="000000"/>
+          <w:lang w:bidi="th-TH"/>
+        </w:rPr>
+      </w:pPr>
+    </w:p>
+    <w:p>
+      <w:pPr>
+        <w:rPr>
+          <w:rFonts w:eastAsia="Times New Roman"/>
+          <w:color w:val="000000"/>
+          <w:lang w:bidi="th-TH"/>
+        </w:rPr>
+      </w:pPr>
+      <w:r>
+        <w:rPr>
+          <w:noProof/>
+          <w:color w:val="C45911" w:themeColor="accent2" w:themeShade="BF"/>
+        </w:rPr>
+        <w:drawing>
+          <wp:anchor distT="0" distB="0" distL="114300" distR="114300" simplePos="0" relativeHeight="251667968" behindDoc="1" locked="0" layoutInCell="1" allowOverlap="1" wp14:anchorId="52A743DD" wp14:editId="294257D0">
+            <wp:simplePos x="0" y="0"/>
+            <wp:positionH relativeFrom="margin">
+              <wp:posOffset>-10340</wp:posOffset>
+            </wp:positionH>
+            <wp:positionV relativeFrom="paragraph">
+              <wp:posOffset>382174</wp:posOffset>
+            </wp:positionV>
+            <wp:extent cx="3200400" cy="1095375"/>
+            <wp:effectExtent l="0" t="0" r="19050" b="28575"/>
+            <wp:wrapThrough wrapText="bothSides">
+              <wp:wrapPolygon edited="0">
+                <wp:start x="0" y="0"/>
+                <wp:lineTo x="0" y="21788"/>
+                <wp:lineTo x="21600" y="21788"/>
+                <wp:lineTo x="21600" y="0"/>
+                <wp:lineTo x="0" y="0"/>
+              </wp:wrapPolygon>
+            </wp:wrapThrough>
+            <wp:docPr id="7" name="Text Box 8"/>
+            <wp:cNvGraphicFramePr>
+              <a:graphicFrameLocks xmlns:a="http://purl.oclc.org/ooxml/drawingml/main"/>
+            </wp:cNvGraphicFramePr>
+            <a:graphic xmlns:a="http://purl.oclc.org/ooxml/drawingml/main">
+              <a:graphicData uri="http://schemas.microsoft.com/office/word/2010/wordprocessingShape">
+                <wp:wsp>
+                  <wp:cNvSpPr txBox="1">
+                    <a:spLocks noChangeArrowheads="1"/>
+                  </wp:cNvSpPr>
+                  <wp:spPr bwMode="auto">
+                    <a:xfrm>
+                      <a:off x="0" y="0"/>
+                      <a:ext cx="3200400" cy="1095375"/>
+                    </a:xfrm>
+                    <a:prstGeom prst="rect">
+                      <a:avLst/>
+                    </a:prstGeom>
+                    <a:solidFill>
+                      <a:srgbClr val="FFFFFF"/>
+                    </a:solidFill>
+                    <a:ln w="9525">
+                      <a:solidFill>
+                        <a:srgbClr val="000000"/>
+                      </a:solidFill>
+                      <a:miter lim="800%"/>
+                      <a:headEnd/>
+                      <a:tailEnd/>
+                    </a:ln>
+                  </wp:spPr>
+                  <wp:txbx>
+                    <wne:txbxContent>
+                      <w:p>
+                        <w:pPr>
+                          <w:jc w:val="start"/>
+                          <w:rPr>
+                            <w:spacing w:val="-1"/>
+                            <w:lang w:val="x-none" w:eastAsia="x-none"/>
+                          </w:rPr>
+                        </w:pPr>
+                        <w:r>
+                          <w:rPr>
+                            <w:spacing w:val="-1"/>
+                            <w:lang w:val="x-none" w:eastAsia="x-none"/>
+                          </w:rPr>
+                          <w:t xml:space="preserve">(ip:127.0.0.1, </w:t>
+                        </w:r>
+                        <w:proofErr w:type="spellStart"/>
+                        <w:r>
+                          <w:rPr>
+                            <w:spacing w:val="-1"/>
+                            <w:lang w:val="x-none" w:eastAsia="x-none"/>
+                          </w:rPr>
+                          <w:t>header:"GET</w:t>
+                        </w:r>
+                        <w:proofErr w:type="spellEnd"/>
+                        <w:r>
+                          <w:rPr>
+                            <w:spacing w:val="-1"/>
+                            <w:lang w:val="x-none" w:eastAsia="x-none"/>
+                          </w:rPr>
+                          <w:t xml:space="preserve"> /?id=admin" or "1"="1&amp;password=message2 HTTP/1.0", …. )</w:t>
+                        </w:r>
+                      </w:p>
+                      <w:p>
+                        <w:pPr>
+                          <w:jc w:val="start"/>
+                          <w:rPr>
+                            <w:spacing w:val="-1"/>
+                            <w:lang w:val="x-none" w:eastAsia="x-none"/>
+                          </w:rPr>
+                        </w:pPr>
+                        <w:r>
+                          <w:rPr>
+                            <w:spacing w:val="-1"/>
+                            <w:lang w:val="x-none" w:eastAsia="x-none"/>
+                          </w:rPr>
+                          <w:t xml:space="preserve">(ip:3.111.203.205, </w:t>
+                        </w:r>
+                        <w:proofErr w:type="spellStart"/>
+                        <w:r>
+                          <w:rPr>
+                            <w:spacing w:val="-1"/>
+                            <w:lang w:val="x-none" w:eastAsia="x-none"/>
+                          </w:rPr>
+                          <w:t>header:"GET</w:t>
+                        </w:r>
+                        <w:proofErr w:type="spellEnd"/>
+                        <w:r>
+                          <w:rPr>
+                            <w:spacing w:val="-1"/>
+                            <w:lang w:val="x-none" w:eastAsia="x-none"/>
+                          </w:rPr>
+                          <w:t xml:space="preserve"> /?id=' and substring(password/text(),1,1)='7&amp;password=message2 HTTP/1.0")</w:t>
+                        </w:r>
+                      </w:p>
+                      <w:p>
+                        <w:pPr>
+                          <w:jc w:val="start"/>
+                          <w:rPr>
+                            <w:spacing w:val="-1"/>
+                            <w:lang w:val="x-none" w:eastAsia="x-none"/>
+                          </w:rPr>
+                        </w:pPr>
+                        <w:r>
+                          <w:rPr>
+                            <w:spacing w:val="-1"/>
+                            <w:lang w:val="x-none" w:eastAsia="x-none"/>
+                          </w:rPr>
+                          <w:t xml:space="preserve">(ip:29.13.130.4, </w:t>
+                        </w:r>
+                        <w:proofErr w:type="spellStart"/>
+                        <w:r>
+                          <w:rPr>
+                            <w:spacing w:val="-1"/>
+                            <w:lang w:val="x-none" w:eastAsia="x-none"/>
+                          </w:rPr>
+                          <w:t>header:"POST</w:t>
+                        </w:r>
+                        <w:proofErr w:type="spellEnd"/>
+                        <w:r>
+                          <w:rPr>
+                            <w:spacing w:val="-1"/>
+                            <w:lang w:val="x-none" w:eastAsia="x-none"/>
+                          </w:rPr>
+                          <w:t xml:space="preserve"> /?id=" or 1=1 –&amp;password=message2 HTTP/1.0")</w:t>
+                        </w:r>
+                      </w:p>
+                      <w:p>
+                        <w:pPr>
+                          <w:jc w:val="start"/>
+                          <w:rPr>
+                            <w:lang w:val="x-none"/>
+                          </w:rPr>
+                        </w:pPr>
+                      </w:p>
+                    </wne:txbxContent>
+                  </wp:txbx>
+                  <wp:bodyPr rot="0" vert="horz" wrap="square" lIns="91440" tIns="45720" rIns="91440" bIns="45720" anchor="t" anchorCtr="0" upright="1">
+                    <a:noAutofit/>
+                  </wp:bodyPr>
+                </wp:wsp>
+              </a:graphicData>
+            </a:graphic>
+            <wp14:sizeRelH relativeFrom="page">
+              <wp14:pctWidth>0%</wp14:pctWidth>
+            </wp14:sizeRelH>
+            <wp14:sizeRelV relativeFrom="page">
+              <wp14:pctHeight>0%</wp14:pctHeight>
+            </wp14:sizeRelV>
+          </wp:anchor>
+        </w:drawing>
+      </w:r>
+      <w:proofErr w:type="spellStart"/>
+      <w:r>
+        <w:rPr>
+          <w:rFonts w:eastAsia="Times New Roman"/>
+          <w:color w:val="C45911" w:themeColor="accent2" w:themeShade="BF"/>
+          <w:lang w:bidi="th-TH"/>
+        </w:rPr>
+        <w:t>flatMap</w:t>
+      </w:r>
+      <w:proofErr w:type="spellEnd"/>
+      <w:r>
+        <w:rPr>
+          <w:rFonts w:eastAsia="Times New Roman"/>
+          <w:color w:val="C45911" w:themeColor="accent2" w:themeShade="BF"/>
+          <w:lang w:bidi="th-TH"/>
+        </w:rPr>
+        <w:t>(_.value(</w:t>
+      </w:r>
+      <w:proofErr w:type="gramStart"/>
+      <w:r>
+        <w:rPr>
+          <w:rFonts w:eastAsia="Times New Roman"/>
+          <w:color w:val="C45911" w:themeColor="accent2" w:themeShade="BF"/>
+          <w:lang w:bidi="th-TH"/>
+        </w:rPr>
+        <w:t>).split</w:t>
+      </w:r>
+      <w:proofErr w:type="gramEnd"/>
+      <w:r>
+        <w:rPr>
+          <w:rFonts w:eastAsia="Times New Roman"/>
+          <w:color w:val="C45911" w:themeColor="accent2" w:themeShade="BF"/>
+          <w:lang w:bidi="th-TH"/>
+        </w:rPr>
+        <w:t xml:space="preserve">(“\n”)).map(x =&gt; </w:t>
+      </w:r>
+      <w:proofErr w:type="spellStart"/>
+      <w:r>
+        <w:rPr>
+          <w:rFonts w:eastAsia="Times New Roman"/>
+          <w:color w:val="C45911" w:themeColor="accent2" w:themeShade="BF"/>
+          <w:lang w:bidi="th-TH"/>
+        </w:rPr>
+        <w:t>x.split</w:t>
+      </w:r>
+      <w:proofErr w:type="spellEnd"/>
+      <w:r>
+        <w:rPr>
+          <w:rFonts w:eastAsia="Times New Roman"/>
+          <w:color w:val="C45911" w:themeColor="accent2" w:themeShade="BF"/>
+          <w:lang w:bidi="th-TH"/>
+        </w:rPr>
+        <w:t xml:space="preserve">(”, ”)(0), </w:t>
+      </w:r>
+      <w:proofErr w:type="spellStart"/>
+      <w:r>
+        <w:rPr>
+          <w:rFonts w:eastAsia="Times New Roman"/>
+          <w:color w:val="C45911" w:themeColor="accent2" w:themeShade="BF"/>
+          <w:lang w:bidi="th-TH"/>
+        </w:rPr>
+        <w:t>x.split</w:t>
+      </w:r>
+      <w:proofErr w:type="spellEnd"/>
+      <w:r>
+        <w:rPr>
+          <w:rFonts w:eastAsia="Times New Roman"/>
+          <w:color w:val="C45911" w:themeColor="accent2" w:themeShade="BF"/>
+          <w:lang w:bidi="th-TH"/>
+        </w:rPr>
+        <w:t>(”, ”)(4) )</w:t>
+      </w:r>
+    </w:p>
+    <w:p>
+      <w:pPr>
+        <w:jc w:val="both"/>
+        <w:rPr>
+          <w:rFonts w:eastAsia="Times New Roman"/>
+          <w:color w:val="000000"/>
+          <w:lang w:bidi="th-TH"/>
+        </w:rPr>
+      </w:pPr>
+    </w:p>
+    <w:p>
+      <w:pPr>
+        <w:rPr>
+          <w:rFonts w:eastAsia="Times New Roman"/>
+          <w:lang w:bidi="th-TH"/>
+        </w:rPr>
+      </w:pPr>
+      <w:r>
+        <w:rPr>
+          <w:rFonts w:eastAsia="Times New Roman"/>
+          <w:color w:val="000000"/>
+          <w:lang w:bidi="th-TH"/>
+        </w:rPr>
+        <w:t xml:space="preserve">Figure </w:t>
+      </w:r>
+      <w:proofErr w:type="gramStart"/>
+      <w:r>
+        <w:rPr>
+          <w:rFonts w:eastAsia="Times New Roman"/>
+          <w:color w:val="000000"/>
+          <w:lang w:bidi="th-TH"/>
+        </w:rPr>
+        <w:t>4.4</w:t>
+      </w:r>
+      <w:r>
+        <w:rPr>
+          <w:rFonts w:eastAsia="Times New Roman"/>
+          <w:color w:val="000000"/>
+          <w:lang w:bidi="th-TH"/>
+        </w:rPr>
+        <w:t xml:space="preserve"> :</w:t>
+      </w:r>
+      <w:proofErr w:type="gramEnd"/>
+      <w:r>
+        <w:rPr>
+          <w:rFonts w:eastAsia="Times New Roman"/>
+          <w:color w:val="000000"/>
+          <w:lang w:bidi="th-TH"/>
+        </w:rPr>
+        <w:t xml:space="preserve"> Rearranged request string by </w:t>
+      </w:r>
+      <w:proofErr w:type="spellStart"/>
+      <w:r>
+        <w:rPr>
+          <w:rFonts w:eastAsia="Times New Roman"/>
+          <w:color w:val="000000"/>
+          <w:lang w:bidi="th-TH"/>
+        </w:rPr>
+        <w:t>flatmap</w:t>
+      </w:r>
+      <w:proofErr w:type="spellEnd"/>
+      <w:r>
+        <w:rPr>
+          <w:rFonts w:eastAsia="Times New Roman"/>
+          <w:color w:val="000000"/>
+          <w:lang w:bidi="th-TH"/>
+        </w:rPr>
+        <w:t xml:space="preserve"> and map methods.</w:t>
+      </w:r>
+    </w:p>
+    <w:p>
+      <w:pPr>
+        <w:jc w:val="both"/>
+        <w:rPr>
+          <w:rFonts w:eastAsia="Times New Roman"/>
+          <w:lang w:bidi="th-TH"/>
+        </w:rPr>
+      </w:pPr>
+    </w:p>
+    <w:p>
+      <w:pPr>
+        <w:ind w:firstLine="36pt"/>
+        <w:jc w:val="both"/>
+        <w:rPr>
+          <w:rFonts w:eastAsia="Times New Roman"/>
+          <w:color w:val="000000"/>
+          <w:lang w:bidi="th-TH"/>
+        </w:rPr>
+      </w:pPr>
+      <w:r>
+        <w:rPr>
+          <w:rFonts w:eastAsia="Times New Roman"/>
+          <w:color w:val="000000"/>
+          <w:lang w:bidi="th-TH"/>
+        </w:rPr>
+        <w:t>The algorithm will filter the request strings that match SQLi request pattern</w:t>
+      </w:r>
+      <w:r>
+        <w:rPr>
+          <w:rFonts w:eastAsia="Times New Roman"/>
+          <w:color w:val="000000"/>
+          <w:lang w:bidi="th-TH"/>
+        </w:rPr>
+        <w:t xml:space="preserve"> in [16]</w:t>
+      </w:r>
+      <w:r>
+        <w:rPr>
+          <w:rFonts w:eastAsia="Times New Roman"/>
+          <w:color w:val="000000"/>
+          <w:lang w:bidi="th-TH"/>
+        </w:rPr>
+        <w:t xml:space="preserve"> and save it into a log file. Figure </w:t>
+      </w:r>
+      <w:r>
+        <w:rPr>
+          <w:rFonts w:eastAsia="Times New Roman"/>
+          <w:color w:val="000000"/>
+          <w:lang w:bidi="th-TH"/>
+        </w:rPr>
+        <w:t>4.5</w:t>
+      </w:r>
+      <w:r>
+        <w:rPr>
+          <w:rFonts w:eastAsia="Times New Roman"/>
+          <w:color w:val="000000"/>
+          <w:lang w:bidi="th-TH"/>
+        </w:rPr>
+        <w:t xml:space="preserve"> shows examples of request string that match SQLi request pattern.</w:t>
+      </w:r>
+    </w:p>
+    <w:p>
+      <w:pPr>
+        <w:ind w:firstLine="36pt"/>
+        <w:jc w:val="both"/>
+        <w:rPr>
+          <w:rFonts w:eastAsia="Times New Roman"/>
+          <w:color w:val="000000"/>
+          <w:lang w:bidi="th-TH"/>
+        </w:rPr>
+      </w:pPr>
+    </w:p>
+    <w:p>
+      <w:pPr>
+        <w:rPr>
+          <w:rFonts w:eastAsia="Times New Roman"/>
+          <w:lang w:bidi="th-TH"/>
+        </w:rPr>
+      </w:pPr>
+      <w:r>
+        <w:rPr>
+          <w:noProof/>
+          <w:color w:val="C45911" w:themeColor="accent2" w:themeShade="BF"/>
+        </w:rPr>
+        <w:drawing>
+          <wp:anchor distT="0" distB="0" distL="114300" distR="114300" simplePos="0" relativeHeight="251665920" behindDoc="1" locked="0" layoutInCell="1" allowOverlap="1" wp14:anchorId="10853859" wp14:editId="0F4EC477">
+            <wp:simplePos x="0" y="0"/>
+            <wp:positionH relativeFrom="margin">
+              <wp:posOffset>3334772</wp:posOffset>
+            </wp:positionH>
+            <wp:positionV relativeFrom="paragraph">
+              <wp:posOffset>368244</wp:posOffset>
             </wp:positionV>
             <wp:extent cx="3200400" cy="1971675"/>
             <wp:effectExtent l="0" t="0" r="19050" b="28575"/>
@@ -5193,533 +5601,132 @@
           </wp:anchor>
         </w:drawing>
       </w:r>
-      <w:r>
-        <w:rPr>
-          <w:rFonts w:eastAsia="Times New Roman"/>
-          <w:color w:val="000000"/>
-          <w:lang w:bidi="th-TH"/>
-        </w:rPr>
-        <w:t>login</w:t>
-      </w:r>
-      <w:r>
-        <w:rPr>
-          <w:rFonts w:eastAsia="Times New Roman"/>
-          <w:color w:val="000000"/>
-          <w:lang w:bidi="th-TH"/>
-        </w:rPr>
-        <w:t xml:space="preserve"> and </w:t>
-      </w:r>
-      <w:r>
-        <w:rPr>
-          <w:rFonts w:eastAsia="Times New Roman"/>
-          <w:color w:val="000000"/>
-          <w:lang w:bidi="th-TH"/>
-        </w:rPr>
-        <w:t>HTTP flood</w:t>
-      </w:r>
-      <w:r>
-        <w:rPr>
-          <w:rFonts w:eastAsia="Times New Roman"/>
-          <w:color w:val="000000"/>
-          <w:lang w:bidi="th-TH"/>
-        </w:rPr>
-        <w:t xml:space="preserve"> attacks.</w:t>
-      </w:r>
-    </w:p>
-    <w:p>
-      <w:pPr>
-        <w:ind w:firstLine="36pt"/>
+      <w:proofErr w:type="spellStart"/>
+      <w:proofErr w:type="gramStart"/>
+      <w:r>
+        <w:rPr>
+          <w:rFonts w:eastAsia="Times New Roman"/>
+          <w:color w:val="C45911" w:themeColor="accent2" w:themeShade="BF"/>
+          <w:lang w:bidi="th-TH"/>
+        </w:rPr>
+        <w:t>reduceByKey</w:t>
+      </w:r>
+      <w:proofErr w:type="spellEnd"/>
+      <w:r>
+        <w:rPr>
+          <w:rFonts w:eastAsia="Times New Roman"/>
+          <w:color w:val="C45911" w:themeColor="accent2" w:themeShade="BF"/>
+          <w:lang w:bidi="th-TH"/>
+        </w:rPr>
+        <w:t>(</w:t>
+      </w:r>
+      <w:proofErr w:type="gramEnd"/>
+      <w:r>
+        <w:rPr>
+          <w:rFonts w:eastAsia="Times New Roman"/>
+          <w:color w:val="C45911" w:themeColor="accent2" w:themeShade="BF"/>
+          <w:lang w:bidi="th-TH"/>
+        </w:rPr>
+        <w:t xml:space="preserve">(x, y) =&gt; x + “ , “ + y).filter(x =&gt; </w:t>
+      </w:r>
+      <w:proofErr w:type="spellStart"/>
+      <w:r>
+        <w:rPr>
+          <w:rFonts w:eastAsia="Times New Roman"/>
+          <w:color w:val="C45911" w:themeColor="accent2" w:themeShade="BF"/>
+          <w:lang w:bidi="th-TH"/>
+        </w:rPr>
+        <w:t>sqli_payload_list.exists</w:t>
+      </w:r>
+      <w:proofErr w:type="spellEnd"/>
+      <w:r>
+        <w:rPr>
+          <w:rFonts w:eastAsia="Times New Roman"/>
+          <w:color w:val="C45911" w:themeColor="accent2" w:themeShade="BF"/>
+          <w:lang w:bidi="th-TH"/>
+        </w:rPr>
+        <w:t>(y =&gt; x._2.contains(y)))</w:t>
+      </w:r>
+    </w:p>
+    <w:p>
+      <w:pPr>
+        <w:rPr>
+          <w:rFonts w:eastAsia="Times New Roman"/>
+          <w:lang w:bidi="th-TH"/>
+        </w:rPr>
+      </w:pPr>
+      <w:r>
+        <w:rPr>
+          <w:rFonts w:eastAsia="Times New Roman"/>
+          <w:color w:val="000000"/>
+          <w:lang w:bidi="th-TH"/>
+        </w:rPr>
+        <w:t xml:space="preserve">Figure </w:t>
+      </w:r>
+      <w:proofErr w:type="gramStart"/>
+      <w:r>
+        <w:rPr>
+          <w:rFonts w:eastAsia="Times New Roman"/>
+          <w:color w:val="000000"/>
+          <w:lang w:bidi="th-TH"/>
+        </w:rPr>
+        <w:t>4.5</w:t>
+      </w:r>
+      <w:r>
+        <w:rPr>
+          <w:rFonts w:eastAsia="Times New Roman"/>
+          <w:color w:val="000000"/>
+          <w:lang w:bidi="th-TH"/>
+        </w:rPr>
+        <w:t xml:space="preserve"> :</w:t>
+      </w:r>
+      <w:proofErr w:type="gramEnd"/>
+      <w:r>
+        <w:rPr>
+          <w:rFonts w:eastAsia="Times New Roman"/>
+          <w:color w:val="000000"/>
+          <w:lang w:bidi="th-TH"/>
+        </w:rPr>
+        <w:t xml:space="preserve"> Examples of request string match with SQLi pattern.</w:t>
+      </w:r>
+    </w:p>
+    <w:p>
+      <w:pPr>
         <w:jc w:val="both"/>
         <w:rPr>
           <w:rFonts w:eastAsia="Times New Roman"/>
-          <w:color w:val="000000"/>
-          <w:lang w:bidi="th-TH"/>
-        </w:rPr>
-      </w:pPr>
-    </w:p>
+          <w:lang w:bidi="th-TH"/>
+        </w:rPr>
+      </w:pPr>
+    </w:p>
+    <w:p>
+      <w:pPr>
+        <w:pStyle w:val="Heading3"/>
+        <w:rPr>
+          <w:lang w:bidi="th-TH"/>
+        </w:rPr>
+      </w:pPr>
+      <w:bookmarkStart w:id="0" w:name="_Hlk102910080"/>
+      <w:r>
+        <w:rPr>
+          <w:lang w:bidi="th-TH"/>
+        </w:rPr>
+        <w:t>Cross-Site Scripting (XSS)</w:t>
+      </w:r>
+      <w:r>
+        <w:rPr>
+          <w:lang w:bidi="th-TH"/>
+        </w:rPr>
+        <w:t xml:space="preserve"> Algorithm</w:t>
+      </w:r>
+    </w:p>
+    <w:bookmarkEnd w:id="0"/>
     <w:p>
       <w:pPr>
         <w:jc w:val="both"/>
         <w:rPr>
           <w:rFonts w:eastAsia="Times New Roman"/>
-          <w:lang w:bidi="th-TH"/>
-        </w:rPr>
-      </w:pPr>
-      <w:r>
-        <w:rPr>
-          <w:noProof/>
-          <w:color w:val="AEAAAA" w:themeColor="background2" w:themeShade="BF"/>
-        </w:rPr>
-        <w:drawing>
-          <wp:anchor distT="0" distB="0" distL="114300" distR="114300" simplePos="0" relativeHeight="251663872" behindDoc="1" locked="0" layoutInCell="1" allowOverlap="1" wp14:anchorId="30836EC8" wp14:editId="1F69CA57">
-            <wp:simplePos x="0" y="0"/>
-            <wp:positionH relativeFrom="margin">
-              <wp:posOffset>-46990</wp:posOffset>
-            </wp:positionH>
-            <wp:positionV relativeFrom="paragraph">
-              <wp:posOffset>532825</wp:posOffset>
-            </wp:positionV>
-            <wp:extent cx="3200400" cy="1295400"/>
-            <wp:effectExtent l="0" t="0" r="19050" b="19050"/>
-            <wp:wrapThrough wrapText="bothSides">
-              <wp:wrapPolygon edited="0">
-                <wp:start x="0" y="0"/>
-                <wp:lineTo x="0" y="21600"/>
-                <wp:lineTo x="21600" y="21600"/>
-                <wp:lineTo x="21600" y="0"/>
-                <wp:lineTo x="0" y="0"/>
-              </wp:wrapPolygon>
-            </wp:wrapThrough>
-            <wp:docPr id="5" name="Text Box 8"/>
-            <wp:cNvGraphicFramePr>
-              <a:graphicFrameLocks xmlns:a="http://purl.oclc.org/ooxml/drawingml/main"/>
-            </wp:cNvGraphicFramePr>
-            <a:graphic xmlns:a="http://purl.oclc.org/ooxml/drawingml/main">
-              <a:graphicData uri="http://schemas.microsoft.com/office/word/2010/wordprocessingShape">
-                <wp:wsp>
-                  <wp:cNvSpPr txBox="1">
-                    <a:spLocks noChangeArrowheads="1"/>
-                  </wp:cNvSpPr>
-                  <wp:spPr bwMode="auto">
-                    <a:xfrm>
-                      <a:off x="0" y="0"/>
-                      <a:ext cx="3200400" cy="1295400"/>
-                    </a:xfrm>
-                    <a:prstGeom prst="rect">
-                      <a:avLst/>
-                    </a:prstGeom>
-                    <a:solidFill>
-                      <a:srgbClr val="FFFFFF"/>
-                    </a:solidFill>
-                    <a:ln w="9525">
-                      <a:solidFill>
-                        <a:srgbClr val="000000"/>
-                      </a:solidFill>
-                      <a:miter lim="800%"/>
-                      <a:headEnd/>
-                      <a:tailEnd/>
-                    </a:ln>
-                  </wp:spPr>
-                  <wp:txbx>
-                    <wne:txbxContent>
-                      <w:p>
-                        <w:pPr>
-                          <w:jc w:val="start"/>
-                          <w:rPr>
-                            <w:spacing w:val="-1"/>
-                            <w:lang w:val="x-none" w:eastAsia="x-none"/>
-                          </w:rPr>
-                        </w:pPr>
-                        <w:r>
-                          <w:rPr>
-                            <w:spacing w:val="-1"/>
-                            <w:lang w:val="x-none" w:eastAsia="x-none"/>
-                          </w:rPr>
-                          <w:t>(ip:127.0.0.1, 15)</w:t>
-                        </w:r>
-                      </w:p>
-                      <w:p>
-                        <w:pPr>
-                          <w:jc w:val="start"/>
-                          <w:rPr>
-                            <w:spacing w:val="-1"/>
-                            <w:lang w:val="x-none" w:eastAsia="x-none"/>
-                          </w:rPr>
-                        </w:pPr>
-                        <w:r>
-                          <w:rPr>
-                            <w:spacing w:val="-1"/>
-                            <w:lang w:val="x-none" w:eastAsia="x-none"/>
-                          </w:rPr>
-                          <w:t>(ip:199.12.26.22, 16)</w:t>
-                        </w:r>
-                      </w:p>
-                      <w:p>
-                        <w:pPr>
-                          <w:jc w:val="start"/>
-                          <w:rPr>
-                            <w:spacing w:val="-1"/>
-                            <w:lang w:val="x-none" w:eastAsia="x-none"/>
-                          </w:rPr>
-                        </w:pPr>
-                        <w:r>
-                          <w:rPr>
-                            <w:spacing w:val="-1"/>
-                            <w:lang w:val="x-none" w:eastAsia="x-none"/>
-                          </w:rPr>
-                          <w:t>(ip:149.244.168.229, 22)</w:t>
-                        </w:r>
-                      </w:p>
-                      <w:p>
-                        <w:pPr>
-                          <w:jc w:val="start"/>
-                          <w:rPr>
-                            <w:spacing w:val="-1"/>
-                            <w:lang w:val="x-none" w:eastAsia="x-none"/>
-                          </w:rPr>
-                        </w:pPr>
-                        <w:r>
-                          <w:rPr>
-                            <w:spacing w:val="-1"/>
-                            <w:lang w:val="x-none" w:eastAsia="x-none"/>
-                          </w:rPr>
-                          <w:t>(ip:42.40.79.231, 65)</w:t>
-                        </w:r>
-                      </w:p>
-                      <w:p>
-                        <w:pPr>
-                          <w:jc w:val="start"/>
-                          <w:rPr>
-                            <w:spacing w:val="-1"/>
-                            <w:lang w:val="x-none" w:eastAsia="x-none"/>
-                          </w:rPr>
-                        </w:pPr>
-                        <w:r>
-                          <w:rPr>
-                            <w:spacing w:val="-1"/>
-                            <w:lang w:val="x-none" w:eastAsia="x-none"/>
-                          </w:rPr>
-                          <w:t>(ip:219.57.228.72, 101)</w:t>
-                        </w:r>
-                      </w:p>
-                      <w:p>
-                        <w:pPr>
-                          <w:jc w:val="start"/>
-                          <w:rPr>
-                            <w:spacing w:val="-1"/>
-                            <w:lang w:val="x-none" w:eastAsia="x-none"/>
-                          </w:rPr>
-                        </w:pPr>
-                        <w:r>
-                          <w:rPr>
-                            <w:spacing w:val="-1"/>
-                            <w:lang w:val="x-none" w:eastAsia="x-none"/>
-                          </w:rPr>
-                          <w:t>(ip:3.111.203.205, 11)</w:t>
-                        </w:r>
-                      </w:p>
-                      <w:p>
-                        <w:pPr>
-                          <w:jc w:val="start"/>
-                          <w:rPr>
-                            <w:spacing w:val="-1"/>
-                            <w:lang w:val="x-none" w:eastAsia="x-none"/>
-                          </w:rPr>
-                        </w:pPr>
-                        <w:r>
-                          <w:rPr>
-                            <w:spacing w:val="-1"/>
-                            <w:lang w:val="x-none" w:eastAsia="x-none"/>
-                          </w:rPr>
-                          <w:t>(ip:29.13.130.4, 69)</w:t>
-                        </w:r>
-                      </w:p>
-                      <w:p>
-                        <w:pPr>
-                          <w:jc w:val="start"/>
-                        </w:pPr>
-                        <w:r>
-                          <w:rPr>
-                            <w:spacing w:val="-1"/>
-                            <w:lang w:val="x-none" w:eastAsia="x-none"/>
-                          </w:rPr>
-                          <w:t>(ip:39.119.21.208, 42)</w:t>
-                        </w:r>
-                      </w:p>
-                    </wne:txbxContent>
-                  </wp:txbx>
-                  <wp:bodyPr rot="0" vert="horz" wrap="square" lIns="91440" tIns="45720" rIns="91440" bIns="45720" anchor="t" anchorCtr="0" upright="1">
-                    <a:noAutofit/>
-                  </wp:bodyPr>
-                </wp:wsp>
-              </a:graphicData>
-            </a:graphic>
-            <wp14:sizeRelH relativeFrom="page">
-              <wp14:pctWidth>0%</wp14:pctWidth>
-            </wp14:sizeRelH>
-            <wp14:sizeRelV relativeFrom="page">
-              <wp14:pctHeight>0%</wp14:pctHeight>
-            </wp14:sizeRelV>
-          </wp:anchor>
-        </w:drawing>
-      </w:r>
-      <w:r>
-        <w:rPr>
-          <w:rFonts w:eastAsia="Times New Roman"/>
-          <w:lang w:bidi="th-TH"/>
-        </w:rPr>
-        <w:t>filter(</w:t>
-      </w:r>
-      <w:proofErr w:type="gramStart"/>
-      <w:r>
-        <w:rPr>
-          <w:rFonts w:eastAsia="Times New Roman"/>
-          <w:lang w:bidi="th-TH"/>
-        </w:rPr>
-        <w:t>_.contains</w:t>
-      </w:r>
-      <w:proofErr w:type="gramEnd"/>
-      <w:r>
-        <w:rPr>
-          <w:rFonts w:eastAsia="Times New Roman"/>
-          <w:lang w:bidi="th-TH"/>
-        </w:rPr>
-        <w:t>(“</w:t>
-      </w:r>
-      <w:proofErr w:type="spellStart"/>
-      <w:r>
-        <w:rPr>
-          <w:rFonts w:eastAsia="Times New Roman"/>
-          <w:lang w:bidi="th-TH"/>
-        </w:rPr>
-        <w:t>ip</w:t>
-      </w:r>
-      <w:proofErr w:type="spellEnd"/>
-      <w:r>
-        <w:rPr>
-          <w:rFonts w:eastAsia="Times New Roman"/>
-          <w:lang w:bidi="th-TH"/>
-        </w:rPr>
-        <w:t>”)).map(</w:t>
-      </w:r>
-      <w:proofErr w:type="spellStart"/>
-      <w:r>
-        <w:rPr>
-          <w:rFonts w:eastAsia="Times New Roman"/>
-          <w:lang w:bidi="th-TH"/>
-        </w:rPr>
-        <w:t>rdd</w:t>
-      </w:r>
-      <w:proofErr w:type="spellEnd"/>
-      <w:r>
-        <w:rPr>
-          <w:rFonts w:eastAsia="Times New Roman"/>
-          <w:lang w:bidi="th-TH"/>
-        </w:rPr>
-        <w:t xml:space="preserve"> </w:t>
-      </w:r>
-      <w:r>
-        <w:rPr>
-          <w:rFonts w:eastAsia="Times New Roman"/>
-          <w:lang w:bidi="th-TH"/>
-        </w:rPr>
-        <w:t>=&gt; (</w:t>
-      </w:r>
-      <w:proofErr w:type="spellStart"/>
-      <w:r>
-        <w:rPr>
-          <w:rFonts w:eastAsia="Times New Roman"/>
-          <w:lang w:bidi="th-TH"/>
-        </w:rPr>
-        <w:t>rdd</w:t>
-      </w:r>
-      <w:proofErr w:type="spellEnd"/>
-      <w:r>
-        <w:rPr>
-          <w:rFonts w:eastAsia="Times New Roman"/>
-          <w:lang w:bidi="th-TH"/>
-        </w:rPr>
-        <w:t>,</w:t>
-      </w:r>
-      <w:r>
-        <w:rPr>
-          <w:rFonts w:eastAsia="Times New Roman"/>
-          <w:lang w:bidi="th-TH"/>
-        </w:rPr>
-        <w:t xml:space="preserve"> </w:t>
-      </w:r>
-      <w:r>
-        <w:rPr>
-          <w:rFonts w:eastAsia="Times New Roman"/>
-          <w:lang w:bidi="th-TH"/>
-        </w:rPr>
-        <w:t>1)).</w:t>
-      </w:r>
-      <w:proofErr w:type="spellStart"/>
-      <w:r>
-        <w:rPr>
-          <w:rFonts w:eastAsia="Times New Roman"/>
-          <w:lang w:bidi="th-TH"/>
-        </w:rPr>
-        <w:t>reduceByKey</w:t>
-      </w:r>
-      <w:proofErr w:type="spellEnd"/>
-      <w:r>
-        <w:rPr>
-          <w:rFonts w:eastAsia="Times New Roman"/>
-          <w:lang w:bidi="th-TH"/>
-        </w:rPr>
-        <w:t xml:space="preserve">((x, y)=&gt; </w:t>
-      </w:r>
-      <w:proofErr w:type="spellStart"/>
-      <w:r>
-        <w:rPr>
-          <w:rFonts w:eastAsia="Times New Roman"/>
-          <w:lang w:bidi="th-TH"/>
-        </w:rPr>
-        <w:t>x+y</w:t>
-      </w:r>
-      <w:proofErr w:type="spellEnd"/>
-      <w:r>
-        <w:rPr>
-          <w:rFonts w:eastAsia="Times New Roman"/>
-          <w:lang w:bidi="th-TH"/>
-        </w:rPr>
-        <w:t xml:space="preserve">).filter(x =&gt; x._2 &gt; </w:t>
-      </w:r>
-      <w:proofErr w:type="spellStart"/>
-      <w:r>
-        <w:rPr>
-          <w:rFonts w:eastAsia="Times New Roman"/>
-          <w:lang w:bidi="th-TH"/>
-        </w:rPr>
-        <w:t>requestThreshold</w:t>
-      </w:r>
-      <w:proofErr w:type="spellEnd"/>
-      <w:r>
-        <w:rPr>
-          <w:rFonts w:eastAsia="Times New Roman"/>
-          <w:lang w:bidi="th-TH"/>
-        </w:rPr>
-        <w:t>)</w:t>
-      </w:r>
-    </w:p>
-    <w:p>
-      <w:pPr>
-        <w:ind w:firstLine="36pt"/>
-        <w:jc w:val="both"/>
-        <w:rPr>
-          <w:rFonts w:eastAsia="Times New Roman"/>
-          <w:color w:val="000000"/>
-          <w:lang w:bidi="th-TH"/>
-        </w:rPr>
-      </w:pPr>
-      <w:r>
-        <w:rPr>
-          <w:rFonts w:eastAsia="Times New Roman"/>
-          <w:color w:val="000000"/>
-          <w:lang w:bidi="th-TH"/>
-        </w:rPr>
-        <w:t xml:space="preserve">Figure </w:t>
-      </w:r>
-      <w:r>
-        <w:rPr>
-          <w:rFonts w:eastAsia="Times New Roman"/>
-          <w:color w:val="000000"/>
-          <w:highlight w:val="yellow"/>
-          <w:lang w:bidi="th-TH"/>
-        </w:rPr>
-        <w:t>1</w:t>
-      </w:r>
-      <w:proofErr w:type="gramStart"/>
-      <w:r>
-        <w:rPr>
-          <w:rFonts w:eastAsia="Times New Roman"/>
-          <w:color w:val="000000"/>
-          <w:highlight w:val="yellow"/>
-          <w:lang w:bidi="th-TH"/>
-        </w:rPr>
-        <w:t>b</w:t>
-      </w:r>
-      <w:r>
-        <w:rPr>
-          <w:rFonts w:eastAsia="Times New Roman"/>
-          <w:color w:val="000000"/>
-          <w:lang w:bidi="th-TH"/>
-        </w:rPr>
-        <w:t xml:space="preserve"> :</w:t>
-      </w:r>
-      <w:proofErr w:type="gramEnd"/>
-      <w:r>
-        <w:rPr>
-          <w:rFonts w:eastAsia="Times New Roman"/>
-          <w:color w:val="000000"/>
-          <w:lang w:bidi="th-TH"/>
-        </w:rPr>
-        <w:t xml:space="preserve"> Examples of </w:t>
-      </w:r>
-      <w:r>
-        <w:rPr>
-          <w:rFonts w:eastAsia="Times New Roman"/>
-          <w:color w:val="000000"/>
-          <w:lang w:bidi="th-TH"/>
-        </w:rPr>
-        <w:t>Automated Brute Forcing on web-based login</w:t>
-      </w:r>
-      <w:r>
-        <w:rPr>
-          <w:rFonts w:eastAsia="Times New Roman"/>
-          <w:color w:val="000000"/>
-          <w:lang w:bidi="th-TH"/>
-        </w:rPr>
-        <w:t xml:space="preserve"> </w:t>
-      </w:r>
-      <w:r>
-        <w:rPr>
-          <w:rFonts w:eastAsia="Times New Roman"/>
-          <w:color w:val="000000"/>
-          <w:lang w:bidi="th-TH"/>
-        </w:rPr>
-        <w:t xml:space="preserve">and </w:t>
-      </w:r>
-      <w:r>
-        <w:rPr>
-          <w:rFonts w:eastAsia="Times New Roman"/>
-          <w:color w:val="000000"/>
-          <w:lang w:bidi="th-TH"/>
-        </w:rPr>
-        <w:t>HTTP flood</w:t>
-      </w:r>
-      <w:r>
-        <w:rPr>
-          <w:rFonts w:eastAsia="Times New Roman"/>
-          <w:color w:val="000000"/>
-          <w:lang w:bidi="th-TH"/>
-        </w:rPr>
-        <w:t xml:space="preserve"> attack’s saved IP addresses and the number of attempts.</w:t>
-      </w:r>
-    </w:p>
-    <w:p>
-      <w:pPr>
-        <w:jc w:val="both"/>
-        <w:rPr>
-          <w:rFonts w:eastAsia="Times New Roman"/>
-          <w:lang w:bidi="th-TH"/>
-        </w:rPr>
-      </w:pPr>
-      <w:r>
-        <w:rPr>
-          <w:rFonts w:eastAsia="Times New Roman"/>
-          <w:lang w:bidi="th-TH"/>
-        </w:rPr>
-        <w:br/>
-      </w:r>
-    </w:p>
-    <w:p>
-      <w:pPr>
-        <w:pStyle w:val="Heading3"/>
-        <w:rPr>
-          <w:lang w:bidi="th-TH"/>
-        </w:rPr>
-      </w:pPr>
-      <w:r>
-        <w:rPr>
-          <w:lang w:bidi="th-TH"/>
-        </w:rPr>
-        <w:t>HTTP flood attacks</w:t>
-      </w:r>
-      <w:r>
-        <w:rPr>
-          <w:lang w:bidi="th-TH"/>
-        </w:rPr>
-        <w:t xml:space="preserve"> Algorithm</w:t>
-      </w:r>
-    </w:p>
-    <w:p>
-      <w:pPr>
-        <w:jc w:val="both"/>
-        <w:rPr>
-          <w:rFonts w:eastAsia="Times New Roman"/>
+          <w:color w:val="000000"/>
           <w:lang w:bidi="th-TH"/>
         </w:rPr>
       </w:pPr>
@@ -5730,32 +5737,33 @@
         <w:jc w:val="both"/>
         <w:rPr>
           <w:rFonts w:eastAsia="Times New Roman"/>
-          <w:lang w:bidi="th-TH"/>
-        </w:rPr>
-      </w:pPr>
-      <w:r>
-        <w:rPr>
-          <w:rFonts w:eastAsia="Times New Roman"/>
-          <w:color w:val="000000"/>
-          <w:lang w:bidi="th-TH"/>
-        </w:rPr>
-        <w:t xml:space="preserve">For the </w:t>
-      </w:r>
-      <w:r>
-        <w:rPr>
-          <w:rFonts w:eastAsia="Times New Roman"/>
-          <w:color w:val="000000"/>
-          <w:lang w:bidi="th-TH"/>
-        </w:rPr>
-        <w:t>HTTP flood attacks</w:t>
-      </w:r>
-      <w:r>
-        <w:rPr>
-          <w:rFonts w:eastAsia="Times New Roman"/>
-          <w:color w:val="000000"/>
-          <w:lang w:bidi="th-TH"/>
-        </w:rPr>
-        <w:t xml:space="preserve"> algorithm, the system is attacked with the GET, POST, PUT, and DELETE commands, so it uses every Kafka topic. </w:t>
+          <w:color w:val="000000"/>
+          <w:lang w:bidi="th-TH"/>
+        </w:rPr>
+      </w:pPr>
+      <w:r>
+        <w:rPr>
+          <w:rFonts w:eastAsia="Times New Roman"/>
+          <w:color w:val="000000"/>
+          <w:lang w:bidi="th-TH"/>
+        </w:rPr>
+        <w:t>For the Cross-Site Scripting</w:t>
+      </w:r>
+      <w:r>
+        <w:rPr>
+          <w:rFonts w:eastAsia="Times New Roman"/>
+          <w:color w:val="000000"/>
+          <w:lang w:bidi="th-TH"/>
+        </w:rPr>
+        <w:t xml:space="preserve"> (XSS)</w:t>
+      </w:r>
+      <w:r>
+        <w:rPr>
+          <w:rFonts w:eastAsia="Times New Roman"/>
+          <w:color w:val="000000"/>
+          <w:lang w:bidi="th-TH"/>
+        </w:rPr>
+        <w:t xml:space="preserve"> algorithm system is attacked with the GET and POST commands, so it filters only those two Kafka topics. </w:t>
       </w:r>
       <w:proofErr w:type="gramStart"/>
       <w:r>
@@ -5773,23 +5781,7 @@
           <w:color w:val="000000"/>
           <w:lang w:bidi="th-TH"/>
         </w:rPr>
-        <w:t xml:space="preserve"> the </w:t>
-      </w:r>
-      <w:r>
-        <w:rPr>
-          <w:rFonts w:eastAsia="Times New Roman"/>
-          <w:color w:val="000000"/>
-          <w:lang w:bidi="th-TH"/>
-        </w:rPr>
-        <w:t xml:space="preserve">Automated </w:t>
-      </w:r>
-      <w:r>
-        <w:rPr>
-          <w:rFonts w:eastAsia="Times New Roman"/>
-          <w:color w:val="000000"/>
-          <w:lang w:bidi="th-TH"/>
-        </w:rPr>
-        <w:t>Brute</w:t>
+        <w:t xml:space="preserve"> the SQLi</w:t>
       </w:r>
       <w:r>
         <w:rPr>
@@ -5805,794 +5797,56 @@
           <w:color w:val="000000"/>
           <w:lang w:bidi="th-TH"/>
         </w:rPr>
-        <w:t>Forc</w:t>
-      </w:r>
-      <w:r>
-        <w:rPr>
-          <w:rFonts w:eastAsia="Times New Roman"/>
-          <w:color w:val="000000"/>
-          <w:lang w:bidi="th-TH"/>
-        </w:rPr>
-        <w:t>ing</w:t>
-      </w:r>
-      <w:r>
-        <w:rPr>
-          <w:rFonts w:eastAsia="Times New Roman"/>
-          <w:color w:val="000000"/>
-          <w:lang w:bidi="th-TH"/>
-        </w:rPr>
-        <w:t xml:space="preserve"> algorithm, first, split the request stream into parts. Second, filter for malicious IP addresses that has </w:t>
-      </w:r>
-      <w:proofErr w:type="gramStart"/>
-      <w:r>
-        <w:rPr>
-          <w:rFonts w:eastAsia="Times New Roman"/>
-          <w:color w:val="000000"/>
-          <w:lang w:bidi="th-TH"/>
-        </w:rPr>
-        <w:t>a number of</w:t>
-      </w:r>
-      <w:proofErr w:type="gramEnd"/>
-      <w:r>
-        <w:rPr>
-          <w:rFonts w:eastAsia="Times New Roman"/>
-          <w:color w:val="000000"/>
-          <w:lang w:bidi="th-TH"/>
-        </w:rPr>
-        <w:t xml:space="preserve"> attempts that exceeds the limit threshold. Finally, save all malicious attempts into a log file.</w:t>
-      </w:r>
-      <w:r>
-        <w:rPr>
-          <w:rFonts w:eastAsia="Times New Roman"/>
-          <w:lang w:bidi="th-TH"/>
-        </w:rPr>
-        <w:br/>
-      </w:r>
-    </w:p>
-    <w:p>
-      <w:pPr>
-        <w:pStyle w:val="Heading3"/>
-        <w:rPr>
-          <w:lang w:bidi="th-TH"/>
-        </w:rPr>
-      </w:pPr>
-      <w:r>
-        <w:rPr>
-          <w:lang w:bidi="th-TH"/>
-        </w:rPr>
-        <w:t>S</w:t>
-      </w:r>
-      <w:r>
-        <w:rPr>
-          <w:lang w:bidi="th-TH"/>
-        </w:rPr>
-        <w:t>QL</w:t>
-      </w:r>
-      <w:r>
-        <w:rPr>
-          <w:lang w:bidi="th-TH"/>
-        </w:rPr>
-        <w:t xml:space="preserve"> Ingections</w:t>
-      </w:r>
-      <w:r>
-        <w:rPr>
-          <w:lang w:bidi="th-TH"/>
-        </w:rPr>
-        <w:t xml:space="preserve"> Algorithm</w:t>
-      </w:r>
-    </w:p>
-    <w:p>
-      <w:pPr>
-        <w:jc w:val="both"/>
-        <w:rPr>
-          <w:rFonts w:eastAsia="Times New Roman"/>
-          <w:lang w:bidi="th-TH"/>
-        </w:rPr>
-      </w:pPr>
-    </w:p>
-    <w:p>
-      <w:pPr>
-        <w:jc w:val="both"/>
-        <w:rPr>
-          <w:rFonts w:eastAsia="Times New Roman"/>
-          <w:color w:val="000000"/>
-          <w:lang w:bidi="th-TH"/>
-        </w:rPr>
-      </w:pPr>
-      <w:r>
-        <w:rPr>
-          <w:rFonts w:eastAsia="Times New Roman"/>
-          <w:color w:val="000000"/>
-          <w:lang w:bidi="th-TH"/>
-        </w:rPr>
-        <w:t>With the S</w:t>
-      </w:r>
-      <w:r>
-        <w:rPr>
-          <w:rFonts w:eastAsia="Times New Roman"/>
-          <w:color w:val="000000"/>
-          <w:lang w:bidi="th-TH"/>
-        </w:rPr>
-        <w:t>Q</w:t>
-      </w:r>
-      <w:r>
-        <w:rPr>
-          <w:rFonts w:eastAsia="Times New Roman"/>
-          <w:color w:val="000000"/>
-          <w:lang w:bidi="th-TH"/>
-        </w:rPr>
-        <w:t>L Injection</w:t>
-      </w:r>
-      <w:r>
-        <w:rPr>
-          <w:rFonts w:eastAsia="Times New Roman"/>
-          <w:color w:val="000000"/>
-          <w:lang w:bidi="th-TH"/>
-        </w:rPr>
-        <w:t>s</w:t>
-      </w:r>
-      <w:r>
-        <w:rPr>
-          <w:rFonts w:eastAsia="Times New Roman"/>
-          <w:color w:val="000000"/>
-          <w:lang w:bidi="th-TH"/>
-        </w:rPr>
-        <w:t xml:space="preserve"> algorithm, the system is attacked with the GET and POST commands, so it filters only those two Kafka topics. First, we </w:t>
-      </w:r>
-      <w:proofErr w:type="gramStart"/>
-      <w:r>
-        <w:rPr>
-          <w:rFonts w:eastAsia="Times New Roman"/>
-          <w:color w:val="000000"/>
-          <w:lang w:bidi="th-TH"/>
-        </w:rPr>
-        <w:t>have to</w:t>
-      </w:r>
-      <w:proofErr w:type="gramEnd"/>
-      <w:r>
-        <w:rPr>
-          <w:rFonts w:eastAsia="Times New Roman"/>
-          <w:color w:val="000000"/>
-          <w:lang w:bidi="th-TH"/>
-        </w:rPr>
-        <w:t xml:space="preserve"> rearrange the request stream into a form of request string that consists of IP address and header parts by using </w:t>
-      </w:r>
-      <w:proofErr w:type="spellStart"/>
-      <w:r>
-        <w:rPr>
-          <w:rFonts w:eastAsia="Times New Roman"/>
-          <w:color w:val="000000"/>
-          <w:lang w:bidi="th-TH"/>
-        </w:rPr>
-        <w:t>flatmap</w:t>
-      </w:r>
-      <w:proofErr w:type="spellEnd"/>
-      <w:r>
-        <w:rPr>
-          <w:rFonts w:eastAsia="Times New Roman"/>
-          <w:color w:val="000000"/>
-          <w:lang w:bidi="th-TH"/>
-        </w:rPr>
-        <w:t xml:space="preserve"> and map methods.</w:t>
-      </w:r>
-    </w:p>
-    <w:p>
-      <w:pPr>
-        <w:jc w:val="both"/>
-        <w:rPr>
-          <w:rFonts w:eastAsia="Times New Roman"/>
-          <w:color w:val="000000"/>
-          <w:lang w:bidi="th-TH"/>
-        </w:rPr>
-      </w:pPr>
-      <w:r>
-        <w:rPr>
-          <w:rFonts w:eastAsia="Times New Roman"/>
-          <w:color w:val="000000"/>
-          <w:lang w:bidi="th-TH"/>
-        </w:rPr>
-        <w:t xml:space="preserve">Figure </w:t>
-      </w:r>
-      <w:r>
-        <w:rPr>
-          <w:rFonts w:eastAsia="Times New Roman"/>
-          <w:color w:val="000000"/>
-          <w:highlight w:val="green"/>
-          <w:lang w:bidi="th-TH"/>
-        </w:rPr>
-        <w:t>3a</w:t>
-      </w:r>
-      <w:r>
-        <w:rPr>
-          <w:rFonts w:eastAsia="Times New Roman"/>
-          <w:color w:val="000000"/>
-          <w:lang w:bidi="th-TH"/>
-        </w:rPr>
-        <w:t xml:space="preserve"> shows examples of request strings that had rearranged by </w:t>
-      </w:r>
-      <w:proofErr w:type="spellStart"/>
-      <w:r>
-        <w:rPr>
-          <w:rFonts w:eastAsia="Times New Roman"/>
-          <w:color w:val="000000"/>
-          <w:lang w:bidi="th-TH"/>
-        </w:rPr>
-        <w:t>flatmap</w:t>
-      </w:r>
-      <w:proofErr w:type="spellEnd"/>
-      <w:r>
-        <w:rPr>
-          <w:rFonts w:eastAsia="Times New Roman"/>
-          <w:color w:val="000000"/>
-          <w:lang w:bidi="th-TH"/>
-        </w:rPr>
-        <w:t xml:space="preserve"> and map.</w:t>
-      </w:r>
-    </w:p>
-    <w:p>
-      <w:pPr>
-        <w:jc w:val="both"/>
-        <w:rPr>
-          <w:rFonts w:eastAsia="Times New Roman"/>
-          <w:color w:val="000000"/>
-          <w:lang w:bidi="th-TH"/>
-        </w:rPr>
-      </w:pPr>
-    </w:p>
-    <w:p>
-      <w:pPr>
-        <w:jc w:val="both"/>
-        <w:rPr>
-          <w:rFonts w:eastAsia="Times New Roman"/>
-          <w:color w:val="000000"/>
-          <w:lang w:bidi="th-TH"/>
-        </w:rPr>
-      </w:pPr>
-      <w:r>
-        <w:rPr>
-          <w:noProof/>
-          <w:color w:val="AEAAAA" w:themeColor="background2" w:themeShade="BF"/>
-        </w:rPr>
-        <w:drawing>
-          <wp:anchor distT="0" distB="0" distL="114300" distR="114300" simplePos="0" relativeHeight="251667968" behindDoc="1" locked="0" layoutInCell="1" allowOverlap="1" wp14:anchorId="52A743DD" wp14:editId="294257D0">
-            <wp:simplePos x="0" y="0"/>
-            <wp:positionH relativeFrom="margin">
-              <wp:posOffset>-10340</wp:posOffset>
-            </wp:positionH>
-            <wp:positionV relativeFrom="paragraph">
-              <wp:posOffset>382174</wp:posOffset>
-            </wp:positionV>
-            <wp:extent cx="3200400" cy="1095375"/>
-            <wp:effectExtent l="0" t="0" r="19050" b="28575"/>
-            <wp:wrapThrough wrapText="bothSides">
-              <wp:wrapPolygon edited="0">
-                <wp:start x="0" y="0"/>
-                <wp:lineTo x="0" y="21788"/>
-                <wp:lineTo x="21600" y="21788"/>
-                <wp:lineTo x="21600" y="0"/>
-                <wp:lineTo x="0" y="0"/>
-              </wp:wrapPolygon>
-            </wp:wrapThrough>
-            <wp:docPr id="7" name="Text Box 8"/>
-            <wp:cNvGraphicFramePr>
-              <a:graphicFrameLocks xmlns:a="http://purl.oclc.org/ooxml/drawingml/main"/>
-            </wp:cNvGraphicFramePr>
-            <a:graphic xmlns:a="http://purl.oclc.org/ooxml/drawingml/main">
-              <a:graphicData uri="http://schemas.microsoft.com/office/word/2010/wordprocessingShape">
-                <wp:wsp>
-                  <wp:cNvSpPr txBox="1">
-                    <a:spLocks noChangeArrowheads="1"/>
-                  </wp:cNvSpPr>
-                  <wp:spPr bwMode="auto">
-                    <a:xfrm>
-                      <a:off x="0" y="0"/>
-                      <a:ext cx="3200400" cy="1095375"/>
-                    </a:xfrm>
-                    <a:prstGeom prst="rect">
-                      <a:avLst/>
-                    </a:prstGeom>
-                    <a:solidFill>
-                      <a:srgbClr val="FFFFFF"/>
-                    </a:solidFill>
-                    <a:ln w="9525">
-                      <a:solidFill>
-                        <a:srgbClr val="000000"/>
-                      </a:solidFill>
-                      <a:miter lim="800%"/>
-                      <a:headEnd/>
-                      <a:tailEnd/>
-                    </a:ln>
-                  </wp:spPr>
-                  <wp:txbx>
-                    <wne:txbxContent>
-                      <w:p>
-                        <w:pPr>
-                          <w:jc w:val="start"/>
-                          <w:rPr>
-                            <w:spacing w:val="-1"/>
-                            <w:lang w:val="x-none" w:eastAsia="x-none"/>
-                          </w:rPr>
-                        </w:pPr>
-                        <w:r>
-                          <w:rPr>
-                            <w:spacing w:val="-1"/>
-                            <w:lang w:val="x-none" w:eastAsia="x-none"/>
-                          </w:rPr>
-                          <w:t xml:space="preserve">(ip:127.0.0.1, </w:t>
-                        </w:r>
-                        <w:proofErr w:type="spellStart"/>
-                        <w:r>
-                          <w:rPr>
-                            <w:spacing w:val="-1"/>
-                            <w:lang w:val="x-none" w:eastAsia="x-none"/>
-                          </w:rPr>
-                          <w:t>header:"GET</w:t>
-                        </w:r>
-                        <w:proofErr w:type="spellEnd"/>
-                        <w:r>
-                          <w:rPr>
-                            <w:spacing w:val="-1"/>
-                            <w:lang w:val="x-none" w:eastAsia="x-none"/>
-                          </w:rPr>
-                          <w:t xml:space="preserve"> /?id=admin" or "1"="1&amp;password=message2 HTTP/1.0", …. )</w:t>
-                        </w:r>
-                      </w:p>
-                      <w:p>
-                        <w:pPr>
-                          <w:jc w:val="start"/>
-                          <w:rPr>
-                            <w:spacing w:val="-1"/>
-                            <w:lang w:val="x-none" w:eastAsia="x-none"/>
-                          </w:rPr>
-                        </w:pPr>
-                        <w:r>
-                          <w:rPr>
-                            <w:spacing w:val="-1"/>
-                            <w:lang w:val="x-none" w:eastAsia="x-none"/>
-                          </w:rPr>
-                          <w:t xml:space="preserve">(ip:3.111.203.205, </w:t>
-                        </w:r>
-                        <w:proofErr w:type="spellStart"/>
-                        <w:r>
-                          <w:rPr>
-                            <w:spacing w:val="-1"/>
-                            <w:lang w:val="x-none" w:eastAsia="x-none"/>
-                          </w:rPr>
-                          <w:t>header:"GET</w:t>
-                        </w:r>
-                        <w:proofErr w:type="spellEnd"/>
-                        <w:r>
-                          <w:rPr>
-                            <w:spacing w:val="-1"/>
-                            <w:lang w:val="x-none" w:eastAsia="x-none"/>
-                          </w:rPr>
-                          <w:t xml:space="preserve"> /?id=' and substring(password/text(),1,1)='7&amp;password=message2 HTTP/1.0")</w:t>
-                        </w:r>
-                      </w:p>
-                      <w:p>
-                        <w:pPr>
-                          <w:jc w:val="start"/>
-                          <w:rPr>
-                            <w:spacing w:val="-1"/>
-                            <w:lang w:val="x-none" w:eastAsia="x-none"/>
-                          </w:rPr>
-                        </w:pPr>
-                        <w:r>
-                          <w:rPr>
-                            <w:spacing w:val="-1"/>
-                            <w:lang w:val="x-none" w:eastAsia="x-none"/>
-                          </w:rPr>
-                          <w:t xml:space="preserve">(ip:29.13.130.4, </w:t>
-                        </w:r>
-                        <w:proofErr w:type="spellStart"/>
-                        <w:r>
-                          <w:rPr>
-                            <w:spacing w:val="-1"/>
-                            <w:lang w:val="x-none" w:eastAsia="x-none"/>
-                          </w:rPr>
-                          <w:t>header:"POST</w:t>
-                        </w:r>
-                        <w:proofErr w:type="spellEnd"/>
-                        <w:r>
-                          <w:rPr>
-                            <w:spacing w:val="-1"/>
-                            <w:lang w:val="x-none" w:eastAsia="x-none"/>
-                          </w:rPr>
-                          <w:t xml:space="preserve"> /?id=" or 1=1 –&amp;password=message2 HTTP/1.0")</w:t>
-                        </w:r>
-                      </w:p>
-                      <w:p>
-                        <w:pPr>
-                          <w:jc w:val="start"/>
-                          <w:rPr>
-                            <w:lang w:val="x-none"/>
-                          </w:rPr>
-                        </w:pPr>
-                      </w:p>
-                    </wne:txbxContent>
-                  </wp:txbx>
-                  <wp:bodyPr rot="0" vert="horz" wrap="square" lIns="91440" tIns="45720" rIns="91440" bIns="45720" anchor="t" anchorCtr="0" upright="1">
-                    <a:noAutofit/>
-                  </wp:bodyPr>
-                </wp:wsp>
-              </a:graphicData>
-            </a:graphic>
-            <wp14:sizeRelH relativeFrom="page">
-              <wp14:pctWidth>0%</wp14:pctWidth>
-            </wp14:sizeRelH>
-            <wp14:sizeRelV relativeFrom="page">
-              <wp14:pctHeight>0%</wp14:pctHeight>
-            </wp14:sizeRelV>
-          </wp:anchor>
-        </w:drawing>
-      </w:r>
-      <w:proofErr w:type="spellStart"/>
-      <w:r>
-        <w:rPr>
-          <w:rFonts w:eastAsia="Times New Roman"/>
-          <w:color w:val="000000"/>
-          <w:lang w:bidi="th-TH"/>
-        </w:rPr>
-        <w:t>flatMap</w:t>
-      </w:r>
-      <w:proofErr w:type="spellEnd"/>
-      <w:r>
-        <w:rPr>
-          <w:rFonts w:eastAsia="Times New Roman"/>
-          <w:color w:val="000000"/>
-          <w:lang w:bidi="th-TH"/>
-        </w:rPr>
-        <w:t>(_.value(</w:t>
-      </w:r>
-      <w:proofErr w:type="gramStart"/>
-      <w:r>
-        <w:rPr>
-          <w:rFonts w:eastAsia="Times New Roman"/>
-          <w:color w:val="000000"/>
-          <w:lang w:bidi="th-TH"/>
-        </w:rPr>
-        <w:t>).split</w:t>
-      </w:r>
-      <w:proofErr w:type="gramEnd"/>
-      <w:r>
-        <w:rPr>
-          <w:rFonts w:eastAsia="Times New Roman"/>
-          <w:color w:val="000000"/>
-          <w:lang w:bidi="th-TH"/>
-        </w:rPr>
-        <w:t xml:space="preserve">(“\n”)).map(x =&gt; </w:t>
-      </w:r>
-      <w:proofErr w:type="spellStart"/>
-      <w:r>
-        <w:rPr>
-          <w:rFonts w:eastAsia="Times New Roman"/>
-          <w:color w:val="000000"/>
-          <w:lang w:bidi="th-TH"/>
-        </w:rPr>
-        <w:t>x.split</w:t>
-      </w:r>
-      <w:proofErr w:type="spellEnd"/>
-      <w:r>
-        <w:rPr>
-          <w:rFonts w:eastAsia="Times New Roman"/>
-          <w:color w:val="000000"/>
-          <w:lang w:bidi="th-TH"/>
-        </w:rPr>
-        <w:t xml:space="preserve">(”, ”)(0), </w:t>
-      </w:r>
-      <w:proofErr w:type="spellStart"/>
-      <w:r>
-        <w:rPr>
-          <w:rFonts w:eastAsia="Times New Roman"/>
-          <w:color w:val="000000"/>
-          <w:lang w:bidi="th-TH"/>
-        </w:rPr>
-        <w:t>x.split</w:t>
-      </w:r>
-      <w:proofErr w:type="spellEnd"/>
-      <w:r>
-        <w:rPr>
-          <w:rFonts w:eastAsia="Times New Roman"/>
-          <w:color w:val="000000"/>
-          <w:lang w:bidi="th-TH"/>
-        </w:rPr>
-        <w:t>(”, ”)(4) )</w:t>
-      </w:r>
-    </w:p>
-    <w:p>
-      <w:pPr>
-        <w:jc w:val="both"/>
-        <w:rPr>
-          <w:rFonts w:eastAsia="Times New Roman"/>
-          <w:color w:val="000000"/>
-          <w:lang w:bidi="th-TH"/>
-        </w:rPr>
-      </w:pPr>
-    </w:p>
-    <w:p>
-      <w:pPr>
-        <w:rPr>
-          <w:rFonts w:eastAsia="Times New Roman"/>
-          <w:lang w:bidi="th-TH"/>
-        </w:rPr>
-      </w:pPr>
-      <w:r>
-        <w:rPr>
-          <w:rFonts w:eastAsia="Times New Roman"/>
-          <w:color w:val="000000"/>
-          <w:lang w:bidi="th-TH"/>
-        </w:rPr>
-        <w:t xml:space="preserve">Figure </w:t>
-      </w:r>
-      <w:r>
-        <w:rPr>
-          <w:rFonts w:eastAsia="Times New Roman"/>
-          <w:color w:val="000000"/>
-          <w:highlight w:val="green"/>
-          <w:lang w:bidi="th-TH"/>
-        </w:rPr>
-        <w:t>3</w:t>
-      </w:r>
-      <w:proofErr w:type="gramStart"/>
-      <w:r>
-        <w:rPr>
-          <w:rFonts w:eastAsia="Times New Roman"/>
-          <w:color w:val="000000"/>
-          <w:highlight w:val="green"/>
-          <w:lang w:bidi="th-TH"/>
-        </w:rPr>
-        <w:t>a</w:t>
-      </w:r>
-      <w:r>
-        <w:rPr>
-          <w:rFonts w:eastAsia="Times New Roman"/>
-          <w:color w:val="000000"/>
-          <w:lang w:bidi="th-TH"/>
-        </w:rPr>
-        <w:t xml:space="preserve"> :</w:t>
-      </w:r>
-      <w:proofErr w:type="gramEnd"/>
-      <w:r>
-        <w:rPr>
-          <w:rFonts w:eastAsia="Times New Roman"/>
-          <w:color w:val="000000"/>
-          <w:lang w:bidi="th-TH"/>
-        </w:rPr>
-        <w:t xml:space="preserve"> Rearranged request string by </w:t>
-      </w:r>
-      <w:proofErr w:type="spellStart"/>
-      <w:r>
-        <w:rPr>
-          <w:rFonts w:eastAsia="Times New Roman"/>
-          <w:color w:val="000000"/>
-          <w:lang w:bidi="th-TH"/>
-        </w:rPr>
-        <w:t>flatmap</w:t>
-      </w:r>
-      <w:proofErr w:type="spellEnd"/>
-      <w:r>
-        <w:rPr>
-          <w:rFonts w:eastAsia="Times New Roman"/>
-          <w:color w:val="000000"/>
-          <w:lang w:bidi="th-TH"/>
-        </w:rPr>
-        <w:t xml:space="preserve"> and map methods.</w:t>
-      </w:r>
-    </w:p>
-    <w:p>
-      <w:pPr>
-        <w:jc w:val="both"/>
-        <w:rPr>
-          <w:rFonts w:eastAsia="Times New Roman"/>
-          <w:lang w:bidi="th-TH"/>
-        </w:rPr>
-      </w:pPr>
-    </w:p>
-    <w:p>
-      <w:pPr>
-        <w:ind w:firstLine="36pt"/>
-        <w:jc w:val="both"/>
-        <w:rPr>
-          <w:rFonts w:eastAsia="Times New Roman"/>
-          <w:color w:val="000000"/>
-          <w:lang w:bidi="th-TH"/>
-        </w:rPr>
-      </w:pPr>
-      <w:r>
-        <w:rPr>
-          <w:rFonts w:eastAsia="Times New Roman"/>
-          <w:color w:val="000000"/>
-          <w:lang w:bidi="th-TH"/>
-        </w:rPr>
-        <w:t>The algorithm will filter the request strings that match SQLi request pattern</w:t>
-      </w:r>
-      <w:r>
-        <w:rPr>
-          <w:rFonts w:eastAsia="Times New Roman"/>
-          <w:color w:val="000000"/>
-          <w:lang w:bidi="th-TH"/>
-        </w:rPr>
-        <w:t xml:space="preserve"> in [16]</w:t>
-      </w:r>
-      <w:r>
-        <w:rPr>
-          <w:rFonts w:eastAsia="Times New Roman"/>
-          <w:color w:val="000000"/>
-          <w:lang w:bidi="th-TH"/>
-        </w:rPr>
-        <w:t xml:space="preserve"> and save it into a log file. Figure </w:t>
-      </w:r>
-      <w:r>
-        <w:rPr>
-          <w:rFonts w:eastAsia="Times New Roman"/>
-          <w:color w:val="000000"/>
-          <w:highlight w:val="magenta"/>
-          <w:lang w:bidi="th-TH"/>
-        </w:rPr>
-        <w:t>3b</w:t>
-      </w:r>
-      <w:r>
-        <w:rPr>
-          <w:rFonts w:eastAsia="Times New Roman"/>
-          <w:color w:val="000000"/>
-          <w:lang w:bidi="th-TH"/>
-        </w:rPr>
-        <w:t xml:space="preserve"> shows examples of request string that match SQLi request pattern.</w:t>
-      </w:r>
-    </w:p>
-    <w:p>
-      <w:pPr>
-        <w:ind w:firstLine="36pt"/>
-        <w:jc w:val="both"/>
-        <w:rPr>
-          <w:rFonts w:eastAsia="Times New Roman"/>
-          <w:color w:val="000000"/>
-          <w:lang w:bidi="th-TH"/>
-        </w:rPr>
-      </w:pPr>
-    </w:p>
-    <w:p>
-      <w:pPr>
-        <w:jc w:val="both"/>
-        <w:rPr>
-          <w:rFonts w:eastAsia="Times New Roman"/>
-          <w:lang w:bidi="th-TH"/>
-        </w:rPr>
-      </w:pPr>
-      <w:proofErr w:type="spellStart"/>
-      <w:proofErr w:type="gramStart"/>
-      <w:r>
-        <w:rPr>
-          <w:rFonts w:eastAsia="Times New Roman"/>
-          <w:lang w:bidi="th-TH"/>
-        </w:rPr>
-        <w:t>reduceByKey</w:t>
-      </w:r>
-      <w:proofErr w:type="spellEnd"/>
-      <w:r>
-        <w:rPr>
-          <w:rFonts w:eastAsia="Times New Roman"/>
-          <w:lang w:bidi="th-TH"/>
-        </w:rPr>
-        <w:t>(</w:t>
-      </w:r>
-      <w:proofErr w:type="gramEnd"/>
-      <w:r>
-        <w:rPr>
-          <w:rFonts w:eastAsia="Times New Roman"/>
-          <w:lang w:bidi="th-TH"/>
-        </w:rPr>
-        <w:t xml:space="preserve">(x, y) =&gt; x + “ , “ + y).filter(x =&gt; </w:t>
-      </w:r>
-      <w:proofErr w:type="spellStart"/>
-      <w:r>
-        <w:rPr>
-          <w:rFonts w:eastAsia="Times New Roman"/>
-          <w:lang w:bidi="th-TH"/>
-        </w:rPr>
-        <w:t>sqli_payload_list.exists</w:t>
-      </w:r>
-      <w:proofErr w:type="spellEnd"/>
-      <w:r>
-        <w:rPr>
-          <w:rFonts w:eastAsia="Times New Roman"/>
-          <w:lang w:bidi="th-TH"/>
-        </w:rPr>
-        <w:t>(y =&gt; x._2.contains(y)))</w:t>
-      </w:r>
-    </w:p>
-    <w:p>
-      <w:pPr>
-        <w:rPr>
-          <w:rFonts w:eastAsia="Times New Roman"/>
-          <w:lang w:bidi="th-TH"/>
-        </w:rPr>
-      </w:pPr>
-      <w:r>
-        <w:rPr>
-          <w:rFonts w:eastAsia="Times New Roman"/>
-          <w:color w:val="000000"/>
-          <w:lang w:bidi="th-TH"/>
-        </w:rPr>
-        <w:t xml:space="preserve">Figure </w:t>
-      </w:r>
-      <w:r>
-        <w:rPr>
-          <w:rFonts w:eastAsia="Times New Roman"/>
-          <w:color w:val="000000"/>
-          <w:highlight w:val="magenta"/>
-          <w:lang w:bidi="th-TH"/>
-        </w:rPr>
-        <w:t>3</w:t>
-      </w:r>
-      <w:proofErr w:type="gramStart"/>
-      <w:r>
-        <w:rPr>
-          <w:rFonts w:eastAsia="Times New Roman"/>
-          <w:color w:val="000000"/>
-          <w:highlight w:val="magenta"/>
-          <w:lang w:bidi="th-TH"/>
-        </w:rPr>
-        <w:t>b</w:t>
-      </w:r>
-      <w:r>
-        <w:rPr>
-          <w:rFonts w:eastAsia="Times New Roman"/>
-          <w:color w:val="000000"/>
-          <w:lang w:bidi="th-TH"/>
-        </w:rPr>
-        <w:t xml:space="preserve"> :</w:t>
-      </w:r>
-      <w:proofErr w:type="gramEnd"/>
-      <w:r>
-        <w:rPr>
-          <w:rFonts w:eastAsia="Times New Roman"/>
-          <w:color w:val="000000"/>
-          <w:lang w:bidi="th-TH"/>
-        </w:rPr>
-        <w:t xml:space="preserve"> Examples of request string match with SQLi pattern.</w:t>
-      </w:r>
-    </w:p>
-    <w:p>
-      <w:pPr>
-        <w:jc w:val="both"/>
-        <w:rPr>
-          <w:rFonts w:eastAsia="Times New Roman"/>
-          <w:lang w:bidi="th-TH"/>
-        </w:rPr>
-      </w:pPr>
-    </w:p>
-    <w:p>
-      <w:pPr>
-        <w:pStyle w:val="Heading3"/>
-        <w:rPr>
-          <w:lang w:bidi="th-TH"/>
-        </w:rPr>
-      </w:pPr>
-      <w:bookmarkStart w:id="0" w:name="_Hlk102910080"/>
-      <w:r>
-        <w:rPr>
-          <w:lang w:bidi="th-TH"/>
-        </w:rPr>
-        <w:t>Cross-Site Scripting (XSS)</w:t>
-      </w:r>
-      <w:r>
-        <w:rPr>
-          <w:lang w:bidi="th-TH"/>
-        </w:rPr>
-        <w:t xml:space="preserve"> Algorithm</w:t>
-      </w:r>
-    </w:p>
-    <w:bookmarkEnd w:id="0"/>
-    <w:p>
-      <w:pPr>
-        <w:jc w:val="both"/>
-        <w:rPr>
-          <w:rFonts w:eastAsia="Times New Roman"/>
-          <w:color w:val="000000"/>
-          <w:lang w:bidi="th-TH"/>
-        </w:rPr>
-      </w:pPr>
+        <w:t xml:space="preserve">algorithm, first, rearrange request string into a specific pattern. Second, filter for malicious IP addresses that has request pattern match with </w:t>
+      </w:r>
+      <w:r>
+        <w:rPr>
+          <w:rFonts w:eastAsia="Times New Roman"/>
+          <w:color w:val="000000"/>
+          <w:lang w:bidi="th-TH"/>
+        </w:rPr>
+        <w:t>XSS</w:t>
+      </w:r>
+      <w:r>
+        <w:rPr>
+          <w:rFonts w:eastAsia="Times New Roman"/>
+          <w:color w:val="000000"/>
+          <w:lang w:bidi="th-TH"/>
+        </w:rPr>
+        <w:t xml:space="preserve"> </w:t>
+      </w:r>
+      <w:r>
+        <w:rPr>
+          <w:rFonts w:eastAsia="Times New Roman"/>
+          <w:color w:val="000000"/>
+          <w:lang w:bidi="th-TH"/>
+        </w:rPr>
+        <w:t xml:space="preserve">payload </w:t>
+      </w:r>
+      <w:r>
+        <w:rPr>
+          <w:rFonts w:eastAsia="Times New Roman"/>
+          <w:color w:val="000000"/>
+          <w:lang w:bidi="th-TH"/>
+        </w:rPr>
+        <w:t>pattern</w:t>
+      </w:r>
+      <w:r>
+        <w:rPr>
+          <w:rFonts w:eastAsia="Times New Roman"/>
+          <w:color w:val="000000"/>
+          <w:lang w:bidi="th-TH"/>
+        </w:rPr>
+        <w:t xml:space="preserve"> in [17].</w:t>
+      </w:r>
+      <w:r>
+        <w:rPr>
+          <w:rFonts w:eastAsia="Times New Roman"/>
+          <w:color w:val="000000"/>
+          <w:lang w:bidi="th-TH"/>
+        </w:rPr>
+        <w:t xml:space="preserve"> Finally, save all malicious attempts into a log file.</w:t>
+      </w:r>
     </w:p>
     <w:p>
       <w:pPr>
@@ -6604,111 +5858,19 @@
           <w:lang w:bidi="th-TH"/>
         </w:rPr>
       </w:pPr>
-      <w:r>
-        <w:rPr>
-          <w:rFonts w:eastAsia="Times New Roman"/>
-          <w:color w:val="000000"/>
-          <w:lang w:bidi="th-TH"/>
-        </w:rPr>
-        <w:t>For the Cross-Site Scripting</w:t>
-      </w:r>
-      <w:r>
-        <w:rPr>
-          <w:rFonts w:eastAsia="Times New Roman"/>
-          <w:color w:val="000000"/>
-          <w:lang w:bidi="th-TH"/>
-        </w:rPr>
-        <w:t xml:space="preserve"> (XSS)</w:t>
-      </w:r>
-      <w:r>
-        <w:rPr>
-          <w:rFonts w:eastAsia="Times New Roman"/>
-          <w:color w:val="000000"/>
-          <w:lang w:bidi="th-TH"/>
-        </w:rPr>
-        <w:t xml:space="preserve"> algorithm system is attacked with the GET and POST commands, so it filters only those two Kafka topics. </w:t>
-      </w:r>
-      <w:proofErr w:type="gramStart"/>
-      <w:r>
-        <w:rPr>
-          <w:rFonts w:eastAsia="Times New Roman"/>
-          <w:color w:val="000000"/>
-          <w:lang w:bidi="th-TH"/>
-        </w:rPr>
-        <w:t>Similar to</w:t>
-      </w:r>
-      <w:proofErr w:type="gramEnd"/>
-      <w:r>
-        <w:rPr>
-          <w:rFonts w:eastAsia="Times New Roman"/>
-          <w:color w:val="000000"/>
-          <w:lang w:bidi="th-TH"/>
-        </w:rPr>
-        <w:t xml:space="preserve"> the SQLi</w:t>
-      </w:r>
-      <w:r>
-        <w:rPr>
-          <w:rFonts w:eastAsia="Times New Roman"/>
-          <w:color w:val="000000"/>
-          <w:lang w:bidi="th-TH"/>
-        </w:rPr>
-        <w:t xml:space="preserve"> </w:t>
-      </w:r>
-      <w:r>
-        <w:rPr>
-          <w:rFonts w:eastAsia="Times New Roman"/>
-          <w:color w:val="000000"/>
-          <w:lang w:bidi="th-TH"/>
-        </w:rPr>
-        <w:t xml:space="preserve">algorithm, first, rearrange request string into a specific pattern. Second, filter for malicious IP addresses that has request pattern match with </w:t>
-      </w:r>
-      <w:r>
-        <w:rPr>
-          <w:rFonts w:eastAsia="Times New Roman"/>
-          <w:color w:val="000000"/>
-          <w:lang w:bidi="th-TH"/>
-        </w:rPr>
-        <w:t>XSS</w:t>
-      </w:r>
-      <w:r>
-        <w:rPr>
-          <w:rFonts w:eastAsia="Times New Roman"/>
-          <w:color w:val="000000"/>
-          <w:lang w:bidi="th-TH"/>
-        </w:rPr>
-        <w:t xml:space="preserve"> </w:t>
-      </w:r>
-      <w:r>
-        <w:rPr>
-          <w:rFonts w:eastAsia="Times New Roman"/>
-          <w:color w:val="000000"/>
-          <w:lang w:bidi="th-TH"/>
-        </w:rPr>
-        <w:t xml:space="preserve">payload </w:t>
-      </w:r>
-      <w:r>
-        <w:rPr>
-          <w:rFonts w:eastAsia="Times New Roman"/>
-          <w:color w:val="000000"/>
-          <w:lang w:bidi="th-TH"/>
-        </w:rPr>
-        <w:t>pattern</w:t>
-      </w:r>
-      <w:r>
-        <w:rPr>
-          <w:rFonts w:eastAsia="Times New Roman"/>
-          <w:color w:val="000000"/>
-          <w:lang w:bidi="th-TH"/>
-        </w:rPr>
-        <w:t xml:space="preserve"> in [17].</w:t>
-      </w:r>
-      <w:r>
-        <w:rPr>
-          <w:rFonts w:eastAsia="Times New Roman"/>
-          <w:color w:val="000000"/>
-          <w:lang w:bidi="th-TH"/>
-        </w:rPr>
-        <w:t xml:space="preserve"> Finally, save all malicious attempts into a log file.</w:t>
+    </w:p>
+    <w:p>
+      <w:pPr>
+        <w:pStyle w:val="Heading3"/>
+        <w:rPr>
+          <w:lang w:bidi="th-TH"/>
+        </w:rPr>
+      </w:pPr>
+      <w:r>
+        <w:rPr>
+          <w:lang w:bidi="th-TH"/>
+        </w:rPr>
+        <w:t>RequestMaker Algorithm</w:t>
       </w:r>
     </w:p>
     <w:p>
@@ -6717,24 +5879,9 @@
         <w:jc w:val="both"/>
         <w:rPr>
           <w:rFonts w:eastAsia="Times New Roman"/>
-          <w:color w:val="000000"/>
-          <w:lang w:bidi="th-TH"/>
-        </w:rPr>
-      </w:pPr>
-    </w:p>
-    <w:p>
-      <w:pPr>
-        <w:pStyle w:val="Heading3"/>
-        <w:rPr>
-          <w:lang w:bidi="th-TH"/>
-        </w:rPr>
-      </w:pPr>
-      <w:r>
-        <w:rPr>
-          <w:lang w:bidi="th-TH"/>
-        </w:rPr>
-        <w:t>RequestMaker Algorithm</w:t>
-      </w:r>
+          <w:lang w:bidi="th-TH"/>
+        </w:rPr>
+      </w:pPr>
     </w:p>
     <w:p>
       <w:pPr>
@@ -6745,16 +5892,6 @@
           <w:lang w:bidi="th-TH"/>
         </w:rPr>
       </w:pPr>
-    </w:p>
-    <w:p>
-      <w:pPr>
-        <w:ind w:firstLine="14.40pt"/>
-        <w:jc w:val="both"/>
-        <w:rPr>
-          <w:rFonts w:eastAsia="Times New Roman"/>
-          <w:lang w:bidi="th-TH"/>
-        </w:rPr>
-      </w:pPr>
       <w:r>
         <w:rPr>
           <w:rFonts w:eastAsia="Times New Roman"/>
@@ -6806,15 +5943,7 @@
           <w:rFonts w:eastAsia="Times New Roman"/>
           <w:lang w:bidi="th-TH"/>
         </w:rPr>
-        <w:t xml:space="preserve">. Attacks can only be carried out with the GET </w:t>
-      </w:r>
-      <w:r>
-        <w:rPr>
-          <w:rFonts w:eastAsia="Times New Roman"/>
-          <w:lang w:bidi="th-TH"/>
-        </w:rPr>
-        <w:lastRenderedPageBreak/>
-        <w:t xml:space="preserve">command according to [5] [7]. HTTP flood attacks are </w:t>
+        <w:t xml:space="preserve">. Attacks can only be carried out with the GET command according to [5] [7]. HTTP flood attacks are </w:t>
       </w:r>
       <w:proofErr w:type="gramStart"/>
       <w:r>
@@ -6949,7 +6078,14 @@
         <w:rPr>
           <w:color w:val="AEAAAA" w:themeColor="background2" w:themeShade="BF"/>
         </w:rPr>
-        <w:t>Author names should be listed starting from left to right and then moving down to the next line. This is the author sequence that will be used in future citations and by indexing services. Names should not be listed in columns nor group by affiliation.</w:t>
+        <w:t xml:space="preserve">Author names should be listed starting from left to right and then moving down to the next line. This is the author sequence that will be used in future citations and by indexing services. Names should not be listed in columns </w:t>
+      </w:r>
+      <w:r>
+        <w:rPr>
+          <w:color w:val="AEAAAA" w:themeColor="background2" w:themeShade="BF"/>
+        </w:rPr>
+        <w:lastRenderedPageBreak/>
+        <w:t>nor group by affiliation.</w:t>
       </w:r>
       <w:r>
         <w:rPr>
@@ -7221,14 +6357,7 @@
           <w:i w:val="0"/>
           <w:color w:val="AEAAAA" w:themeColor="background2" w:themeShade="BF"/>
         </w:rPr>
-        <w:t xml:space="preserve">Place figures and tables at the top and bottom of columns. Avoid placing them in the middle of columns. Large figures and tables may span across both columns. Figure captions should be below the </w:t>
-      </w:r>
-      <w:r>
-        <w:rPr>
-          <w:i w:val="0"/>
-          <w:color w:val="AEAAAA" w:themeColor="background2" w:themeShade="BF"/>
-        </w:rPr>
-        <w:t>figures; table heads should appear above the tables. Insert figures and tables after they are cited in the text. Use the abbreviation “Fig. 1”, even at the beginning of a sentence.</w:t>
+        <w:t>Place figures and tables at the top and bottom of columns. Avoid placing them in the middle of columns. Large figures and tables may span across both columns. Figure captions should be below the figures; table heads should appear above the tables. Insert figures and tables after they are cited in the text. Use the abbreviation “Fig. 1”, even at the beginning of a sentence.</w:t>
       </w:r>
     </w:p>
     <w:p>
@@ -7559,7 +6688,13 @@
         <w:rPr>
           <w:color w:val="AEAAAA" w:themeColor="background2" w:themeShade="BF"/>
         </w:rPr>
-        <w:t>Figure Labels: Use 8 point Times New Roman for Figure labels. Use words rather than symbols or abbreviations when writing Figure axis labels to avoid confusing the reader. As an example, write the quantity “Magnetization”, or “Magnetization, M”, not just “M”. If including units in the label, present them within parentheses. Do not label axes only with units. In the example, write “Magnetization (A/m)” or “Magnetization {A[m(1)]}”, not just “A/m”. Do not label axes</w:t>
+        <w:t xml:space="preserve">Figure Labels: Use 8 point Times New Roman for Figure labels. Use words rather than symbols or abbreviations when writing Figure axis labels to avoid confusing the reader. As an example, write the quantity “Magnetization”, or “Magnetization, M”, not just “M”. If including units in the label, present them within parentheses. Do not label axes only </w:t>
+      </w:r>
+      <w:r>
+        <w:rPr>
+          <w:color w:val="AEAAAA" w:themeColor="background2" w:themeShade="BF"/>
+        </w:rPr>
+        <w:t>with units. In the example, write “Magnetization (A/m)” or “Magnetization {A[m(1)]}”, not just “A/m”. Do not label axes</w:t>
       </w:r>
       <w:r>
         <w:rPr>
@@ -7796,7 +6931,6 @@
         <w:ind w:start="17.70pt" w:hanging="17.70pt"/>
       </w:pPr>
       <w:r>
-        <w:lastRenderedPageBreak/>
         <w:t>Keonwoo Kim, "Distributed password cracking on GPU nodes," 2012 7th International Conference on Computing and Convergence Technology (ICCCT), 2012, pp. 647-650.</w:t>
       </w:r>
     </w:p>
@@ -7842,6 +6976,7 @@
         <w:ind w:start="17.70pt" w:hanging="17.70pt"/>
       </w:pPr>
       <w:r>
+        <w:lastRenderedPageBreak/>
         <w:t>S. Honda, Y. Unno, K. Maruhashi, M. Takenaka and S. Torii, "TOPASE: Detection of brute force attacks used disciplined IPs from IDS log," 2015 IFIP/IEEE International Symposium on Integrated Network Management (IM), 2015, pp. 1361-1364, doi: 10.1109/INM.2015.7140496.</w:t>
       </w:r>
     </w:p>
@@ -7851,12 +6986,9 @@
         <w:ind w:start="17.70pt" w:hanging="17.70pt"/>
       </w:pPr>
       <w:r>
-        <w:t xml:space="preserve">Elmasry, Wisam, Akbulut, Akhan and Zaim, Abdul Halim. "A Design of an Integrated Cloud-based Intrusion Detection System with Third </w:t>
-      </w:r>
-      <w:r>
-        <w:t xml:space="preserve">Party Cloud Service" Open Computer Science, vol. 11, no. 1, 2021, pp. 365-379. </w:t>
-      </w:r>
-      <w:hyperlink r:id="rId11" w:history="1">
+        <w:t xml:space="preserve">Elmasry, Wisam, Akbulut, Akhan and Zaim, Abdul Halim. "A Design of an Integrated Cloud-based Intrusion Detection System with Third Party Cloud Service" Open Computer Science, vol. 11, no. 1, 2021, pp. 365-379. </w:t>
+      </w:r>
+      <w:hyperlink r:id="rId12" w:history="1">
         <w:r>
           <w:rPr>
             <w:rStyle w:val="Hyperlink"/>
@@ -7873,7 +7005,7 @@
       <w:r>
         <w:t xml:space="preserve">Wenyi Xu (2017) Visor: Real-time Log Monitor [Source Code]. </w:t>
       </w:r>
-      <w:hyperlink r:id="rId12" w:history="1">
+      <w:hyperlink r:id="rId13" w:history="1">
         <w:r>
           <w:rPr>
             <w:rStyle w:val="Hyperlink"/>
@@ -7890,7 +7022,7 @@
       <w:r>
         <w:t xml:space="preserve">payloadbox (2021) SQL Injection Payload List [Dataset]. </w:t>
       </w:r>
-      <w:hyperlink r:id="rId13" w:history="1">
+      <w:hyperlink r:id="rId14" w:history="1">
         <w:r>
           <w:rPr>
             <w:rStyle w:val="Hyperlink"/>
@@ -7907,7 +7039,7 @@
       <w:r>
         <w:t xml:space="preserve">payloadbox (2021) Cross Site Scripting  (XSS) Vulnerability Payload List [Dataset]. </w:t>
       </w:r>
-      <w:hyperlink r:id="rId14" w:history="1">
+      <w:hyperlink r:id="rId15" w:history="1">
         <w:r>
           <w:rPr>
             <w:rStyle w:val="Hyperlink"/>
@@ -7924,7 +7056,7 @@
       <w:r>
         <w:t xml:space="preserve">iryndin (2018) 10K-Most-Popular-Passwords [Dataset]. </w:t>
       </w:r>
-      <w:hyperlink r:id="rId15" w:history="1">
+      <w:hyperlink r:id="rId16" w:history="1">
         <w:r>
           <w:rPr>
             <w:rStyle w:val="Hyperlink"/>
@@ -7938,7 +7070,7 @@
         <w:pStyle w:val="references"/>
         <w:ind w:start="17.70pt" w:hanging="17.70pt"/>
       </w:pPr>
-      <w:hyperlink r:id="rId16" w:history="1">
+      <w:hyperlink r:id="rId17" w:history="1">
         <w:r>
           <w:rPr>
             <w:rStyle w:val="Hyperlink"/>
@@ -7952,7 +7084,7 @@
         <w:pStyle w:val="references"/>
         <w:ind w:start="17.70pt" w:hanging="17.70pt"/>
       </w:pPr>
-      <w:hyperlink r:id="rId17" w:history="1">
+      <w:hyperlink r:id="rId18" w:history="1">
         <w:r>
           <w:rPr>
             <w:rStyle w:val="Hyperlink"/>
@@ -7971,7 +7103,7 @@
           <w:u w:val="none"/>
         </w:rPr>
       </w:pPr>
-      <w:hyperlink r:id="rId18" w:history="1">
+      <w:hyperlink r:id="rId19" w:history="1">
         <w:r>
           <w:rPr>
             <w:rStyle w:val="Hyperlink"/>
@@ -7985,12 +7117,12 @@
         <w:pStyle w:val="references"/>
         <w:ind w:start="17.70pt" w:hanging="17.70pt"/>
       </w:pPr>
-      <w:hyperlink r:id="rId19" w:history="1">
+      <w:hyperlink r:id="rId20" w:history="1">
         <w:r>
           <w:rPr>
             <w:rStyle w:val="Hyperlink"/>
           </w:rPr>
-          <w:t>Dataproc  |  Google Cloud</w:t>
+          <w:t>https://cloud.google.com/dataproc/</w:t>
         </w:r>
       </w:hyperlink>
     </w:p>
@@ -7999,7 +7131,7 @@
         <w:pStyle w:val="references"/>
         <w:ind w:start="17.70pt" w:hanging="17.70pt"/>
       </w:pPr>
-      <w:hyperlink r:id="rId20" w:history="1">
+      <w:hyperlink r:id="rId21" w:history="1">
         <w:r>
           <w:rPr>
             <w:rStyle w:val="Hyperlink"/>

</xml_diff>

<commit_message>
add experimental result graphs and brief description
</commit_message>
<xml_diff>
--- a/Protocol-IDS-IEEE-Report.docx
+++ b/Protocol-IDS-IEEE-Report.docx
@@ -4505,23 +4505,7 @@
           <w:color w:val="000000"/>
           <w:lang w:bidi="th-TH"/>
         </w:rPr>
-        <w:t xml:space="preserve"> </w:t>
-      </w:r>
-      <w:r>
-        <w:rPr>
-          <w:rFonts w:eastAsia="Times New Roman"/>
-          <w:color w:val="000000"/>
-          <w:lang w:bidi="th-TH"/>
-        </w:rPr>
-        <w:t>Due to brute force login attempts</w:t>
-      </w:r>
-      <w:r>
-        <w:rPr>
-          <w:rFonts w:eastAsia="Times New Roman"/>
-          <w:color w:val="000000"/>
-          <w:lang w:bidi="th-TH"/>
-        </w:rPr>
-        <w:t xml:space="preserve"> varying </w:t>
+        <w:t xml:space="preserve"> Due to brute force login attempts varying </w:t>
       </w:r>
       <w:r>
         <w:rPr>
@@ -7477,6 +7461,29 @@
     </w:p>
     <w:p>
       <w:pPr>
+        <w:jc w:val="both"/>
+        <w:rPr>
+          <w:rFonts w:eastAsia="Times New Roman"/>
+          <w:lang w:bidi="th-TH"/>
+        </w:rPr>
+      </w:pPr>
+    </w:p>
+    <w:p>
+      <w:pPr>
+        <w:pStyle w:val="Heading1"/>
+        <w:rPr>
+          <w:color w:val="000000" w:themeColor="text1"/>
+        </w:rPr>
+      </w:pPr>
+      <w:r>
+        <w:rPr>
+          <w:color w:val="000000" w:themeColor="text1"/>
+        </w:rPr>
+        <w:t>Experimentation result</w:t>
+      </w:r>
+    </w:p>
+    <w:p>
+      <w:pPr>
         <w:ind w:firstLine="14.40pt"/>
         <w:jc w:val="both"/>
         <w:rPr>
@@ -7484,10 +7491,303 @@
           <w:lang w:bidi="th-TH"/>
         </w:rPr>
       </w:pPr>
+      <w:r>
+        <w:rPr>
+          <w:rFonts w:eastAsia="Times New Roman"/>
+          <w:lang w:bidi="th-TH"/>
+        </w:rPr>
+        <w:t xml:space="preserve">Request Generation script has been used for this experiment. Each Kafka’s job performs four different amount of request, 10000, 25000, 50000, and 100000, respectively. </w:t>
+      </w:r>
+      <w:r>
+        <w:rPr>
+          <w:rFonts w:eastAsia="Times New Roman"/>
+          <w:lang w:bidi="th-TH"/>
+        </w:rPr>
+        <w:t xml:space="preserve">Start </w:t>
+      </w:r>
+      <w:r>
+        <w:rPr>
+          <w:rFonts w:eastAsia="Times New Roman"/>
+          <w:lang w:bidi="th-TH"/>
+        </w:rPr>
+        <w:t>from measuring the processing time, in milliseconds, for each Kafka’s job. The jobs’ processing time are slightly increase over the multiply amount of requests.</w:t>
+      </w:r>
+      <w:r>
+        <w:rPr>
+          <w:rFonts w:eastAsia="Times New Roman"/>
+          <w:lang w:bidi="th-TH"/>
+        </w:rPr>
+        <w:t xml:space="preserve"> </w:t>
+      </w:r>
+      <w:r>
+        <w:rPr>
+          <w:rFonts w:eastAsia="Times New Roman"/>
+          <w:lang w:bidi="th-TH"/>
+        </w:rPr>
+        <w:t>Figure 5.1 shows four Kafka jobs’ processing time.</w:t>
+      </w:r>
     </w:p>
     <w:p>
       <w:pPr>
         <w:ind w:firstLine="14.40pt"/>
+        <w:jc w:val="both"/>
+        <w:rPr>
+          <w:rFonts w:eastAsia="Times New Roman"/>
+          <w:lang w:bidi="th-TH"/>
+        </w:rPr>
+      </w:pPr>
+      <w:r>
+        <w:rPr>
+          <w:rFonts w:eastAsia="Times New Roman"/>
+          <w:noProof/>
+          <w:lang w:bidi="th-TH"/>
+        </w:rPr>
+        <w:drawing>
+          <wp:inline distT="0" distB="0" distL="0" distR="0" wp14:anchorId="3F3E48E3" wp14:editId="3351F605">
+            <wp:extent cx="3089910" cy="1814195"/>
+            <wp:effectExtent l="0" t="0" r="0" b="0"/>
+            <wp:docPr id="1" name="Picture 1" descr="Chart, line chart&#10;&#10;Description automatically generated"/>
+            <wp:cNvGraphicFramePr>
+              <a:graphicFrameLocks xmlns:a="http://purl.oclc.org/ooxml/drawingml/main" noChangeAspect="1"/>
+            </wp:cNvGraphicFramePr>
+            <a:graphic xmlns:a="http://purl.oclc.org/ooxml/drawingml/main">
+              <a:graphicData uri="http://purl.oclc.org/ooxml/drawingml/picture">
+                <pic:pic xmlns:pic="http://purl.oclc.org/ooxml/drawingml/picture">
+                  <pic:nvPicPr>
+                    <pic:cNvPr id="1" name="Picture 1" descr="Chart, line chart&#10;&#10;Description automatically generated"/>
+                    <pic:cNvPicPr/>
+                  </pic:nvPicPr>
+                  <pic:blipFill>
+                    <a:blip r:embed="rId12" cstate="print">
+                      <a:extLst>
+                        <a:ext uri="{28A0092B-C50C-407E-A947-70E740481C1C}">
+                          <a14:useLocalDpi xmlns:a14="http://schemas.microsoft.com/office/drawing/2010/main" val="0"/>
+                        </a:ext>
+                      </a:extLst>
+                    </a:blip>
+                    <a:stretch>
+                      <a:fillRect/>
+                    </a:stretch>
+                  </pic:blipFill>
+                  <pic:spPr>
+                    <a:xfrm>
+                      <a:off x="0" y="0"/>
+                      <a:ext cx="3089910" cy="1814195"/>
+                    </a:xfrm>
+                    <a:prstGeom prst="rect">
+                      <a:avLst/>
+                    </a:prstGeom>
+                  </pic:spPr>
+                </pic:pic>
+              </a:graphicData>
+            </a:graphic>
+          </wp:inline>
+        </w:drawing>
+      </w:r>
+    </w:p>
+    <w:p>
+      <w:pPr>
+        <w:rPr>
+          <w:rFonts w:eastAsia="Times New Roman"/>
+          <w:lang w:bidi="th-TH"/>
+        </w:rPr>
+      </w:pPr>
+      <w:r>
+        <w:rPr>
+          <w:rFonts w:eastAsia="Times New Roman"/>
+          <w:lang w:bidi="th-TH"/>
+        </w:rPr>
+        <w:t>Figure 5.1 : Four Jobs Processing Time</w:t>
+      </w:r>
+    </w:p>
+    <w:p>
+      <w:pPr>
+        <w:ind w:firstLine="14.40pt"/>
+        <w:jc w:val="both"/>
+        <w:rPr>
+          <w:rFonts w:eastAsia="Times New Roman"/>
+          <w:lang w:bidi="th-TH"/>
+        </w:rPr>
+      </w:pPr>
+    </w:p>
+    <w:p>
+      <w:pPr>
+        <w:ind w:firstLine="14.40pt"/>
+        <w:jc w:val="both"/>
+        <w:rPr>
+          <w:rFonts w:eastAsia="Times New Roman"/>
+          <w:lang w:bidi="th-TH"/>
+        </w:rPr>
+      </w:pPr>
+    </w:p>
+    <w:p>
+      <w:pPr>
+        <w:ind w:firstLine="14.40pt"/>
+        <w:jc w:val="both"/>
+        <w:rPr>
+          <w:rFonts w:eastAsia="Times New Roman"/>
+          <w:lang w:bidi="th-TH"/>
+        </w:rPr>
+      </w:pPr>
+    </w:p>
+    <w:p>
+      <w:pPr>
+        <w:jc w:val="both"/>
+        <w:rPr>
+          <w:rFonts w:eastAsia="Times New Roman"/>
+          <w:lang w:bidi="th-TH"/>
+        </w:rPr>
+      </w:pPr>
+      <w:r>
+        <w:rPr>
+          <w:rFonts w:eastAsia="Times New Roman"/>
+          <w:lang w:bidi="th-TH"/>
+        </w:rPr>
+        <w:t>Figure 5.</w:t>
+      </w:r>
+      <w:r>
+        <w:rPr>
+          <w:rFonts w:eastAsia="Times New Roman"/>
+          <w:lang w:bidi="th-TH"/>
+        </w:rPr>
+        <w:t>2</w:t>
+      </w:r>
+      <w:r>
+        <w:rPr>
+          <w:rFonts w:eastAsia="Times New Roman"/>
+          <w:lang w:bidi="th-TH"/>
+        </w:rPr>
+        <w:t xml:space="preserve"> shows four Kafka jobs’ </w:t>
+      </w:r>
+      <w:r>
+        <w:rPr>
+          <w:rFonts w:eastAsia="Times New Roman"/>
+          <w:lang w:bidi="th-TH"/>
+        </w:rPr>
+        <w:t>throughput</w:t>
+      </w:r>
+      <w:r>
+        <w:rPr>
+          <w:rFonts w:eastAsia="Times New Roman"/>
+          <w:lang w:bidi="th-TH"/>
+        </w:rPr>
+        <w:t>.</w:t>
+      </w:r>
+    </w:p>
+    <w:p>
+      <w:pPr>
+        <w:ind w:firstLine="14.40pt"/>
+        <w:jc w:val="both"/>
+        <w:rPr>
+          <w:rFonts w:eastAsia="Times New Roman"/>
+          <w:lang w:bidi="th-TH"/>
+        </w:rPr>
+      </w:pPr>
+      <w:r>
+        <w:rPr>
+          <w:rFonts w:eastAsia="Times New Roman"/>
+          <w:noProof/>
+          <w:lang w:bidi="th-TH"/>
+        </w:rPr>
+        <w:drawing>
+          <wp:inline distT="0" distB="0" distL="0" distR="0" wp14:anchorId="490BF356" wp14:editId="1CE9F2B2">
+            <wp:extent cx="3089910" cy="1811655"/>
+            <wp:effectExtent l="0" t="0" r="0" b="0"/>
+            <wp:docPr id="13" name="Picture 13" descr="Chart, line chart&#10;&#10;Description automatically generated"/>
+            <wp:cNvGraphicFramePr>
+              <a:graphicFrameLocks xmlns:a="http://purl.oclc.org/ooxml/drawingml/main" noChangeAspect="1"/>
+            </wp:cNvGraphicFramePr>
+            <a:graphic xmlns:a="http://purl.oclc.org/ooxml/drawingml/main">
+              <a:graphicData uri="http://purl.oclc.org/ooxml/drawingml/picture">
+                <pic:pic xmlns:pic="http://purl.oclc.org/ooxml/drawingml/picture">
+                  <pic:nvPicPr>
+                    <pic:cNvPr id="13" name="Picture 13" descr="Chart, line chart&#10;&#10;Description automatically generated"/>
+                    <pic:cNvPicPr/>
+                  </pic:nvPicPr>
+                  <pic:blipFill>
+                    <a:blip r:embed="rId13" cstate="print">
+                      <a:extLst>
+                        <a:ext uri="{28A0092B-C50C-407E-A947-70E740481C1C}">
+                          <a14:useLocalDpi xmlns:a14="http://schemas.microsoft.com/office/drawing/2010/main" val="0"/>
+                        </a:ext>
+                      </a:extLst>
+                    </a:blip>
+                    <a:stretch>
+                      <a:fillRect/>
+                    </a:stretch>
+                  </pic:blipFill>
+                  <pic:spPr>
+                    <a:xfrm>
+                      <a:off x="0" y="0"/>
+                      <a:ext cx="3089910" cy="1811655"/>
+                    </a:xfrm>
+                    <a:prstGeom prst="rect">
+                      <a:avLst/>
+                    </a:prstGeom>
+                  </pic:spPr>
+                </pic:pic>
+              </a:graphicData>
+            </a:graphic>
+          </wp:inline>
+        </w:drawing>
+      </w:r>
+    </w:p>
+    <w:p>
+      <w:pPr>
+        <w:rPr>
+          <w:rFonts w:eastAsia="Times New Roman"/>
+          <w:lang w:bidi="th-TH"/>
+        </w:rPr>
+      </w:pPr>
+      <w:r>
+        <w:rPr>
+          <w:rFonts w:eastAsia="Times New Roman"/>
+          <w:lang w:bidi="th-TH"/>
+        </w:rPr>
+        <w:t>Figure 5.</w:t>
+      </w:r>
+      <w:r>
+        <w:rPr>
+          <w:rFonts w:eastAsia="Times New Roman"/>
+          <w:lang w:bidi="th-TH"/>
+        </w:rPr>
+        <w:t>2</w:t>
+      </w:r>
+      <w:r>
+        <w:rPr>
+          <w:rFonts w:eastAsia="Times New Roman"/>
+          <w:lang w:bidi="th-TH"/>
+        </w:rPr>
+        <w:t xml:space="preserve"> : Four Jobs </w:t>
+      </w:r>
+      <w:r>
+        <w:rPr>
+          <w:rFonts w:eastAsia="Times New Roman"/>
+          <w:lang w:bidi="th-TH"/>
+        </w:rPr>
+        <w:t>Throughput.</w:t>
+      </w:r>
+    </w:p>
+    <w:p>
+      <w:pPr>
+        <w:jc w:val="both"/>
+        <w:rPr>
+          <w:rFonts w:eastAsia="Times New Roman"/>
+          <w:lang w:bidi="th-TH"/>
+        </w:rPr>
+      </w:pPr>
+    </w:p>
+    <w:p>
+      <w:pPr>
+        <w:jc w:val="both"/>
+        <w:rPr>
+          <w:rFonts w:eastAsia="Times New Roman"/>
+          <w:lang w:bidi="th-TH"/>
+        </w:rPr>
+      </w:pPr>
+    </w:p>
+    <w:p>
+      <w:pPr>
         <w:jc w:val="both"/>
         <w:rPr>
           <w:rFonts w:eastAsia="Times New Roman"/>
@@ -7812,40 +8112,35 @@
         <w:rPr>
           <w:color w:val="AEAAAA" w:themeColor="background2" w:themeShade="BF"/>
         </w:rPr>
-        <w:t xml:space="preserve">Component heads identify the different components of your paper and are not topically subordinate to each other. Examples include Acknowledgments and References and, for </w:t>
-      </w:r>
-      <w:r>
+        <w:t>Component heads identify the different components of your paper and are not topically subordinate to each other. Examples include Acknowledgments and References and, for these, the correct style to use is “Heading 5”. Use “figure caption” for your Figure captions, and “table head” for your table title. Run-in heads, such as “Abstract”, will require you to apply a style (in this case, italic) in addition to the style provided by the drop down menu to differentiate the head from the text.</w:t>
+      </w:r>
+    </w:p>
+    <w:p>
+      <w:pPr>
+        <w:pStyle w:val="BodyText"/>
         <w:rPr>
           <w:color w:val="AEAAAA" w:themeColor="background2" w:themeShade="BF"/>
         </w:rPr>
-        <w:t>these, the correct style to use is “Heading 5”. Use “figure caption” for your Figure captions, and “table head” for your table title. Run-in heads, such as “Abstract”, will require you to apply a style (in this case, italic) in addition to the style provided by the drop down menu to differentiate the head from the text.</w:t>
-      </w:r>
-    </w:p>
-    <w:p>
-      <w:pPr>
-        <w:pStyle w:val="BodyText"/>
+      </w:pPr>
+      <w:r>
         <w:rPr>
           <w:color w:val="AEAAAA" w:themeColor="background2" w:themeShade="BF"/>
         </w:rPr>
-      </w:pPr>
-      <w:r>
+        <w:t>Text heads organize the topics on a relational, hierarchical basis. For example, the paper title is the primary text head because all subsequent material relates and elaborates on this one topic. If there are two or more sub-topics, the next level head (uppercase Roman numerals) should be used and, conversely, if there are not at least two sub-topics, then no subheads should be introduced. Styles named “Heading 1”, “Heading 2”, “Heading 3”, and “Heading 4” are prescribed.</w:t>
+      </w:r>
+    </w:p>
+    <w:p>
+      <w:pPr>
+        <w:pStyle w:val="Heading2"/>
         <w:rPr>
           <w:color w:val="AEAAAA" w:themeColor="background2" w:themeShade="BF"/>
         </w:rPr>
-        <w:t>Text heads organize the topics on a relational, hierarchical basis. For example, the paper title is the primary text head because all subsequent material relates and elaborates on this one topic. If there are two or more sub-topics, the next level head (uppercase Roman numerals) should be used and, conversely, if there are not at least two sub-topics, then no subheads should be introduced. Styles named “Heading 1”, “Heading 2”, “Heading 3”, and “Heading 4” are prescribed.</w:t>
-      </w:r>
-    </w:p>
-    <w:p>
-      <w:pPr>
-        <w:pStyle w:val="Heading2"/>
+      </w:pPr>
+      <w:r>
         <w:rPr>
           <w:color w:val="AEAAAA" w:themeColor="background2" w:themeShade="BF"/>
         </w:rPr>
-      </w:pPr>
-      <w:r>
-        <w:rPr>
-          <w:color w:val="AEAAAA" w:themeColor="background2" w:themeShade="BF"/>
-        </w:rPr>
+        <w:lastRenderedPageBreak/>
         <w:t>Figures and Tables</w:t>
       </w:r>
     </w:p>
@@ -8388,11 +8683,7 @@
         <w:ind w:start="17.70pt" w:hanging="17.70pt"/>
       </w:pPr>
       <w:r>
-        <w:t xml:space="preserve">J. K. R, S. Balaji B, N. Pandey, P. Beriwal and A. Amarajan, "An Efficient SQL Injection Detection System Using Deep Learning," 2021 </w:t>
-      </w:r>
-      <w:r>
-        <w:lastRenderedPageBreak/>
-        <w:t>International Conference on Computational Intelligence and Knowledge Economy (ICCIKE), 2021, pp. 442-445, doi: 10.1109/ICCIKE51210.2021.9410674.</w:t>
+        <w:t>J. K. R, S. Balaji B, N. Pandey, P. Beriwal and A. Amarajan, "An Efficient SQL Injection Detection System Using Deep Learning," 2021 International Conference on Computational Intelligence and Knowledge Economy (ICCIKE), 2021, pp. 442-445, doi: 10.1109/ICCIKE51210.2021.9410674.</w:t>
       </w:r>
     </w:p>
     <w:p>
@@ -8464,10 +8755,7 @@
         <w:ind w:start="17.70pt" w:hanging="17.70pt"/>
       </w:pPr>
       <w:r>
-        <w:t xml:space="preserve">S. V. Siva reddy and S. Saravanan, "Performance Evaluation of Classification Algorithms in the Design of Apache Spark based Intrusion Detection System," 2020 5th International Conference on </w:t>
-      </w:r>
-      <w:r>
-        <w:t>Communication and Electronics Systems (ICCES), 2020, pp. 443-447, doi: 10.1109/ICCES48766.2020.9138066.</w:t>
+        <w:t>S. V. Siva reddy and S. Saravanan, "Performance Evaluation of Classification Algorithms in the Design of Apache Spark based Intrusion Detection System," 2020 5th International Conference on Communication and Electronics Systems (ICCES), 2020, pp. 443-447, doi: 10.1109/ICCES48766.2020.9138066.</w:t>
       </w:r>
     </w:p>
     <w:p>
@@ -8496,7 +8784,7 @@
       <w:r>
         <w:t xml:space="preserve">Elmasry, Wisam, Akbulut, Akhan and Zaim, Abdul Halim. "A Design of an Integrated Cloud-based Intrusion Detection System with Third Party Cloud Service" Open Computer Science, vol. 11, no. 1, 2021, pp. 365-379. </w:t>
       </w:r>
-      <w:hyperlink r:id="rId12" w:history="1">
+      <w:hyperlink r:id="rId14" w:history="1">
         <w:r>
           <w:rPr>
             <w:rStyle w:val="Hyperlink"/>
@@ -8513,7 +8801,7 @@
       <w:r>
         <w:t xml:space="preserve">Wenyi Xu (2017) Visor: Real-time Log Monitor [Source Code]. </w:t>
       </w:r>
-      <w:hyperlink r:id="rId13" w:history="1">
+      <w:hyperlink r:id="rId15" w:history="1">
         <w:r>
           <w:rPr>
             <w:rStyle w:val="Hyperlink"/>
@@ -8530,7 +8818,7 @@
       <w:r>
         <w:t xml:space="preserve">payloadbox (2021) SQL Injection Payload List [Dataset]. </w:t>
       </w:r>
-      <w:hyperlink r:id="rId14" w:history="1">
+      <w:hyperlink r:id="rId16" w:history="1">
         <w:r>
           <w:rPr>
             <w:rStyle w:val="Hyperlink"/>
@@ -8547,7 +8835,7 @@
       <w:r>
         <w:t xml:space="preserve">payloadbox (2021) Cross Site Scripting  (XSS) Vulnerability Payload List [Dataset]. </w:t>
       </w:r>
-      <w:hyperlink r:id="rId15" w:history="1">
+      <w:hyperlink r:id="rId17" w:history="1">
         <w:r>
           <w:rPr>
             <w:rStyle w:val="Hyperlink"/>
@@ -8564,7 +8852,7 @@
       <w:r>
         <w:t xml:space="preserve">iryndin (2018) 10K-Most-Popular-Passwords [Dataset]. </w:t>
       </w:r>
-      <w:hyperlink r:id="rId16" w:history="1">
+      <w:hyperlink r:id="rId18" w:history="1">
         <w:r>
           <w:rPr>
             <w:rStyle w:val="Hyperlink"/>
@@ -8578,7 +8866,7 @@
         <w:pStyle w:val="references"/>
         <w:ind w:start="17.70pt" w:hanging="17.70pt"/>
       </w:pPr>
-      <w:hyperlink r:id="rId17" w:history="1">
+      <w:hyperlink r:id="rId19" w:history="1">
         <w:r>
           <w:rPr>
             <w:rStyle w:val="Hyperlink"/>
@@ -8592,7 +8880,7 @@
         <w:pStyle w:val="references"/>
         <w:ind w:start="17.70pt" w:hanging="17.70pt"/>
       </w:pPr>
-      <w:hyperlink r:id="rId18" w:history="1">
+      <w:hyperlink r:id="rId20" w:history="1">
         <w:r>
           <w:rPr>
             <w:rStyle w:val="Hyperlink"/>
@@ -8611,7 +8899,7 @@
           <w:u w:val="none"/>
         </w:rPr>
       </w:pPr>
-      <w:hyperlink r:id="rId19" w:history="1">
+      <w:hyperlink r:id="rId21" w:history="1">
         <w:r>
           <w:rPr>
             <w:rStyle w:val="Hyperlink"/>
@@ -8625,7 +8913,7 @@
         <w:pStyle w:val="references"/>
         <w:ind w:start="17.70pt" w:hanging="17.70pt"/>
       </w:pPr>
-      <w:hyperlink r:id="rId20" w:history="1">
+      <w:hyperlink r:id="rId22" w:history="1">
         <w:r>
           <w:rPr>
             <w:rStyle w:val="Hyperlink"/>
@@ -8639,7 +8927,7 @@
         <w:pStyle w:val="references"/>
         <w:ind w:start="17.70pt" w:hanging="17.70pt"/>
       </w:pPr>
-      <w:hyperlink r:id="rId21" w:history="1">
+      <w:hyperlink r:id="rId23" w:history="1">
         <w:r>
           <w:rPr>
             <w:rStyle w:val="Hyperlink"/>

</xml_diff>

<commit_message>
half way through experimentation results
</commit_message>
<xml_diff>
--- a/Protocol-IDS-IEEE-Report.docx
+++ b/Protocol-IDS-IEEE-Report.docx
@@ -7479,7 +7479,25 @@
         <w:rPr>
           <w:color w:val="000000" w:themeColor="text1"/>
         </w:rPr>
-        <w:t>Experimentation result</w:t>
+        <w:t>Experimenta</w:t>
+      </w:r>
+      <w:r>
+        <w:rPr>
+          <w:color w:val="000000" w:themeColor="text1"/>
+        </w:rPr>
+        <w:t>l</w:t>
+      </w:r>
+      <w:r>
+        <w:rPr>
+          <w:color w:val="000000" w:themeColor="text1"/>
+        </w:rPr>
+        <w:t xml:space="preserve"> result</w:t>
+      </w:r>
+      <w:r>
+        <w:rPr>
+          <w:color w:val="000000" w:themeColor="text1"/>
+        </w:rPr>
+        <w:t>s</w:t>
       </w:r>
     </w:p>
     <w:p>
@@ -7496,21 +7514,161 @@
           <w:rFonts w:eastAsia="Times New Roman"/>
           <w:lang w:bidi="th-TH"/>
         </w:rPr>
-        <w:t xml:space="preserve">Request Generation script has been used for this experiment. Each Kafka’s job performs four different amount of request, 10000, 25000, 50000, and 100000, respectively. </w:t>
-      </w:r>
-      <w:r>
-        <w:rPr>
-          <w:rFonts w:eastAsia="Times New Roman"/>
-          <w:lang w:bidi="th-TH"/>
-        </w:rPr>
-        <w:t xml:space="preserve">Start </w:t>
-      </w:r>
-      <w:r>
-        <w:rPr>
-          <w:rFonts w:eastAsia="Times New Roman"/>
-          <w:lang w:bidi="th-TH"/>
-        </w:rPr>
-        <w:t>from measuring the processing time, in milliseconds, for each Kafka’s job. The jobs’ processing time are slightly increase over the multiply amount of requests.</w:t>
+        <w:t xml:space="preserve">This paper’s experimentation to acquire results includes the usage of the </w:t>
+      </w:r>
+      <w:r>
+        <w:rPr>
+          <w:rFonts w:eastAsia="Times New Roman"/>
+          <w:lang w:bidi="th-TH"/>
+        </w:rPr>
+        <w:t xml:space="preserve">Request Generation script </w:t>
+      </w:r>
+      <w:r>
+        <w:rPr>
+          <w:rFonts w:eastAsia="Times New Roman"/>
+          <w:lang w:bidi="th-TH"/>
+        </w:rPr>
+        <w:t xml:space="preserve">which is used for generating </w:t>
+      </w:r>
+      <w:r>
+        <w:rPr>
+          <w:rFonts w:eastAsia="Times New Roman"/>
+          <w:lang w:bidi="th-TH"/>
+        </w:rPr>
+        <w:t>an</w:t>
+      </w:r>
+      <w:r>
+        <w:rPr>
+          <w:rFonts w:eastAsia="Times New Roman"/>
+          <w:lang w:bidi="th-TH"/>
+        </w:rPr>
+        <w:t xml:space="preserve"> immense amount </w:t>
+      </w:r>
+      <w:r>
+        <w:rPr>
+          <w:rFonts w:eastAsia="Times New Roman"/>
+          <w:lang w:bidi="th-TH"/>
+        </w:rPr>
+        <w:t>of requests</w:t>
+      </w:r>
+      <w:r>
+        <w:rPr>
+          <w:rFonts w:eastAsia="Times New Roman"/>
+          <w:lang w:bidi="th-TH"/>
+        </w:rPr>
+        <w:t xml:space="preserve"> to simulate </w:t>
+      </w:r>
+      <w:r>
+        <w:rPr>
+          <w:rFonts w:eastAsia="Times New Roman"/>
+          <w:lang w:bidi="th-TH"/>
+        </w:rPr>
+        <w:t>real-world</w:t>
+      </w:r>
+      <w:r>
+        <w:rPr>
+          <w:rFonts w:eastAsia="Times New Roman"/>
+          <w:lang w:bidi="th-TH"/>
+        </w:rPr>
+        <w:t xml:space="preserve"> applications</w:t>
+      </w:r>
+      <w:r>
+        <w:rPr>
+          <w:rFonts w:eastAsia="Times New Roman"/>
+          <w:lang w:bidi="th-TH"/>
+        </w:rPr>
+        <w:t xml:space="preserve">. Each </w:t>
+      </w:r>
+      <w:r>
+        <w:rPr>
+          <w:rFonts w:eastAsia="Times New Roman"/>
+          <w:lang w:bidi="th-TH"/>
+        </w:rPr>
+        <w:t xml:space="preserve">Spark </w:t>
+      </w:r>
+      <w:r>
+        <w:rPr>
+          <w:rFonts w:eastAsia="Times New Roman"/>
+          <w:lang w:bidi="th-TH"/>
+        </w:rPr>
+        <w:t>Streaming</w:t>
+      </w:r>
+      <w:r>
+        <w:rPr>
+          <w:rFonts w:eastAsia="Times New Roman"/>
+          <w:lang w:bidi="th-TH"/>
+        </w:rPr>
+        <w:t xml:space="preserve"> job</w:t>
+      </w:r>
+      <w:r>
+        <w:rPr>
+          <w:rFonts w:eastAsia="Times New Roman"/>
+          <w:lang w:bidi="th-TH"/>
+        </w:rPr>
+        <w:t xml:space="preserve"> is</w:t>
+      </w:r>
+      <w:r>
+        <w:rPr>
+          <w:rFonts w:eastAsia="Times New Roman"/>
+          <w:lang w:bidi="th-TH"/>
+        </w:rPr>
+        <w:t xml:space="preserve"> perform</w:t>
+      </w:r>
+      <w:r>
+        <w:rPr>
+          <w:rFonts w:eastAsia="Times New Roman"/>
+          <w:lang w:bidi="th-TH"/>
+        </w:rPr>
+        <w:t>ed using</w:t>
+      </w:r>
+      <w:r>
+        <w:rPr>
+          <w:rFonts w:eastAsia="Times New Roman"/>
+          <w:lang w:bidi="th-TH"/>
+        </w:rPr>
+        <w:t xml:space="preserve"> four </w:t>
+      </w:r>
+      <w:r>
+        <w:rPr>
+          <w:rFonts w:eastAsia="Times New Roman"/>
+          <w:lang w:bidi="th-TH"/>
+        </w:rPr>
+        <w:t>amounts</w:t>
+      </w:r>
+      <w:r>
+        <w:rPr>
+          <w:rFonts w:eastAsia="Times New Roman"/>
+          <w:lang w:bidi="th-TH"/>
+        </w:rPr>
+        <w:t xml:space="preserve"> of </w:t>
+      </w:r>
+      <w:r>
+        <w:rPr>
+          <w:rFonts w:eastAsia="Times New Roman"/>
+          <w:lang w:bidi="th-TH"/>
+        </w:rPr>
+        <w:t>requests</w:t>
+      </w:r>
+      <w:r>
+        <w:rPr>
+          <w:rFonts w:eastAsia="Times New Roman"/>
+          <w:lang w:bidi="th-TH"/>
+        </w:rPr>
+        <w:t>,</w:t>
+      </w:r>
+      <w:r>
+        <w:rPr>
+          <w:rFonts w:eastAsia="Times New Roman"/>
+          <w:lang w:bidi="th-TH"/>
+        </w:rPr>
+        <w:t xml:space="preserve"> being</w:t>
+      </w:r>
+      <w:r>
+        <w:rPr>
+          <w:rFonts w:eastAsia="Times New Roman"/>
+          <w:lang w:bidi="th-TH"/>
+        </w:rPr>
+        <w:t xml:space="preserve"> 10000, 25000, 50000, and 100000</w:t>
       </w:r>
       <w:r>
         <w:rPr>
@@ -7524,26 +7682,55 @@
           <w:rFonts w:eastAsia="Times New Roman"/>
           <w:lang w:bidi="th-TH"/>
         </w:rPr>
-        <w:t>Figure 5.1 shows four Kafka jobs’ processing time.</w:t>
-      </w:r>
-    </w:p>
-    <w:p>
-      <w:pPr>
-        <w:ind w:firstLine="14.40pt"/>
-        <w:jc w:val="both"/>
-        <w:rPr>
-          <w:rFonts w:eastAsia="Times New Roman"/>
-          <w:lang w:bidi="th-TH"/>
-        </w:rPr>
-      </w:pPr>
-      <w:r>
+        <w:t>respectively</w:t>
+      </w:r>
+      <w:r>
+        <w:rPr>
+          <w:rFonts w:eastAsia="Times New Roman"/>
+          <w:lang w:bidi="th-TH"/>
+        </w:rPr>
+        <w:t xml:space="preserve">. The first value this experiment measures is the processing time of each Spark Streaming Job as can be seen in </w:t>
+      </w:r>
+      <w:r>
+        <w:rPr>
+          <w:rFonts w:eastAsia="Times New Roman"/>
+          <w:lang w:bidi="th-TH"/>
+        </w:rPr>
+        <w:t>Figure 5.1</w:t>
+      </w:r>
+      <w:r>
+        <w:rPr>
+          <w:rFonts w:eastAsia="Times New Roman"/>
+          <w:lang w:bidi="th-TH"/>
+        </w:rPr>
+        <w:t>.</w:t>
+      </w:r>
+    </w:p>
+    <w:p>
+      <w:pPr>
+        <w:jc w:val="start"/>
         <w:rPr>
           <w:rFonts w:eastAsia="Times New Roman"/>
           <w:noProof/>
           <w:lang w:bidi="th-TH"/>
         </w:rPr>
+      </w:pPr>
+    </w:p>
+    <w:p>
+      <w:pPr>
+        <w:rPr>
+          <w:rFonts w:eastAsia="Times New Roman"/>
+          <w:lang w:bidi="th-TH"/>
+        </w:rPr>
+      </w:pPr>
+      <w:r>
+        <w:rPr>
+          <w:rFonts w:eastAsia="Times New Roman"/>
+          <w:noProof/>
+          <w:lang w:bidi="th-TH"/>
+        </w:rPr>
         <w:drawing>
-          <wp:inline distT="0" distB="0" distL="0" distR="0" wp14:anchorId="3F3E48E3" wp14:editId="3351F605">
+          <wp:inline distT="0" distB="0" distL="0" distR="0" wp14:anchorId="52DE64D8" wp14:editId="662AB531">
             <wp:extent cx="3089910" cy="1814195"/>
             <wp:effectExtent l="0" t="0" r="0" b="0"/>
             <wp:docPr id="1" name="Picture 1" descr="Chart, line chart&#10;&#10;Description automatically generated"/>
@@ -7602,6 +7789,88 @@
     </w:p>
     <w:p>
       <w:pPr>
+        <w:jc w:val="both"/>
+        <w:rPr>
+          <w:rFonts w:eastAsia="Times New Roman"/>
+          <w:lang w:bidi="th-TH"/>
+        </w:rPr>
+      </w:pPr>
+      <w:r>
+        <w:rPr>
+          <w:rFonts w:eastAsia="Times New Roman"/>
+          <w:lang w:bidi="th-TH"/>
+        </w:rPr>
+        <w:tab/>
+      </w:r>
+    </w:p>
+    <w:p>
+      <w:pPr>
+        <w:jc w:val="both"/>
+        <w:rPr>
+          <w:rFonts w:eastAsia="Times New Roman"/>
+          <w:lang w:bidi="th-TH"/>
+        </w:rPr>
+      </w:pPr>
+      <w:r>
+        <w:rPr>
+          <w:rFonts w:eastAsia="Times New Roman"/>
+          <w:lang w:bidi="th-TH"/>
+        </w:rPr>
+        <w:tab/>
+        <w:t>The pattern of the plotted graph</w:t>
+      </w:r>
+      <w:r>
+        <w:rPr>
+          <w:rFonts w:eastAsia="Times New Roman"/>
+          <w:lang w:bidi="th-TH"/>
+        </w:rPr>
+        <w:t xml:space="preserve"> in Figure 5.1</w:t>
+      </w:r>
+      <w:r>
+        <w:rPr>
+          <w:rFonts w:eastAsia="Times New Roman"/>
+          <w:lang w:bidi="th-TH"/>
+        </w:rPr>
+        <w:t xml:space="preserve"> goes well hand-in-hand with Spark’s advantage of being able to cache RDDs for efficient reuse and MapReduce’s </w:t>
+      </w:r>
+      <w:r>
+        <w:rPr>
+          <w:rFonts w:eastAsia="Times New Roman"/>
+          <w:lang w:bidi="th-TH"/>
+        </w:rPr>
+        <w:t xml:space="preserve">benefit of parallelization. The resulting graph shows that the processing time is between 2 and 2.8 seconds, where the number of requests is between 10000 and 100000. The time difference compared to the difference of the requests is minuscule to the </w:t>
+      </w:r>
+      <w:r>
+        <w:rPr>
+          <w:rFonts w:eastAsia="Times New Roman"/>
+          <w:lang w:bidi="th-TH"/>
+        </w:rPr>
+        <w:t xml:space="preserve">point that it can be presumed that the rate of the processing time </w:t>
+      </w:r>
+      <w:r>
+        <w:rPr>
+          <w:rFonts w:eastAsia="Times New Roman"/>
+          <w:lang w:bidi="th-TH"/>
+        </w:rPr>
+        <w:t xml:space="preserve">will increase in the same manner until the number of requests reached the limit of </w:t>
+      </w:r>
+      <w:r>
+        <w:rPr>
+          <w:rFonts w:eastAsia="Times New Roman"/>
+          <w:lang w:bidi="th-TH"/>
+        </w:rPr>
+        <w:t xml:space="preserve">the </w:t>
+      </w:r>
+      <w:r>
+        <w:rPr>
+          <w:rFonts w:eastAsia="Times New Roman"/>
+          <w:lang w:bidi="th-TH"/>
+        </w:rPr>
+        <w:t>computational power of the cluster.</w:t>
+      </w:r>
+    </w:p>
+    <w:p>
+      <w:pPr>
         <w:ind w:firstLine="14.40pt"/>
         <w:jc w:val="both"/>
         <w:rPr>
@@ -7619,6 +7888,83 @@
           <w:lang w:bidi="th-TH"/>
         </w:rPr>
       </w:pPr>
+      <w:r>
+        <w:rPr>
+          <w:rFonts w:eastAsia="Times New Roman"/>
+          <w:lang w:bidi="th-TH"/>
+        </w:rPr>
+        <w:t xml:space="preserve">Furthermore, we can determine the throughput of each Spark Streaming Job </w:t>
+      </w:r>
+      <w:r>
+        <w:rPr>
+          <w:rFonts w:eastAsia="Times New Roman"/>
+          <w:lang w:bidi="th-TH"/>
+        </w:rPr>
+        <w:t xml:space="preserve">which we calculate as the value of Requests </w:t>
+      </w:r>
+      <w:r>
+        <w:rPr>
+          <w:rFonts w:eastAsia="Times New Roman"/>
+          <w:lang w:bidi="th-TH"/>
+        </w:rPr>
+        <w:t>per Milliseconds</w:t>
+      </w:r>
+      <w:r>
+        <w:rPr>
+          <w:rFonts w:eastAsia="Times New Roman"/>
+          <w:lang w:bidi="th-TH"/>
+        </w:rPr>
+        <w:t xml:space="preserve">. Once </w:t>
+      </w:r>
+      <w:r>
+        <w:rPr>
+          <w:rFonts w:eastAsia="Times New Roman"/>
+          <w:lang w:bidi="th-TH"/>
+        </w:rPr>
+        <w:t>again,</w:t>
+      </w:r>
+      <w:r>
+        <w:rPr>
+          <w:rFonts w:eastAsia="Times New Roman"/>
+          <w:lang w:bidi="th-TH"/>
+        </w:rPr>
+        <w:t xml:space="preserve"> the results follow the theory of Spark which can be seen in Figure 5.2. </w:t>
+      </w:r>
+      <w:r>
+        <w:rPr>
+          <w:rFonts w:eastAsia="Times New Roman"/>
+          <w:lang w:bidi="th-TH"/>
+        </w:rPr>
+        <w:t>As the number of Requests increases but the processing time remains close to the processing time of fewer requests</w:t>
+      </w:r>
+      <w:r>
+        <w:rPr>
+          <w:rFonts w:eastAsia="Times New Roman"/>
+          <w:lang w:bidi="th-TH"/>
+        </w:rPr>
+        <w:t xml:space="preserve">, the throughput skyrockets. The graph </w:t>
+      </w:r>
+      <w:r>
+        <w:rPr>
+          <w:rFonts w:eastAsia="Times New Roman"/>
+          <w:lang w:bidi="th-TH"/>
+        </w:rPr>
+        <w:t xml:space="preserve">shows that for all Spark Streaming Jobs the throughput builds up with the number of requests, hence proving that resource utilization is strikingly high when the amount of data that is processed is high, which correlates to </w:t>
+      </w:r>
+      <w:r>
+        <w:rPr>
+          <w:rFonts w:eastAsia="Times New Roman"/>
+          <w:lang w:bidi="th-TH"/>
+        </w:rPr>
+        <w:t>real-world</w:t>
+      </w:r>
+      <w:r>
+        <w:rPr>
+          <w:rFonts w:eastAsia="Times New Roman"/>
+          <w:lang w:bidi="th-TH"/>
+        </w:rPr>
+        <w:t xml:space="preserve"> Web Applications.</w:t>
+      </w:r>
     </w:p>
     <w:p>
       <w:pPr>
@@ -7632,51 +7978,6 @@
     </w:p>
     <w:p>
       <w:pPr>
-        <w:jc w:val="both"/>
-        <w:rPr>
-          <w:rFonts w:eastAsia="Times New Roman"/>
-          <w:lang w:bidi="th-TH"/>
-        </w:rPr>
-      </w:pPr>
-      <w:r>
-        <w:rPr>
-          <w:rFonts w:eastAsia="Times New Roman"/>
-          <w:lang w:bidi="th-TH"/>
-        </w:rPr>
-        <w:t>Figure 5.</w:t>
-      </w:r>
-      <w:r>
-        <w:rPr>
-          <w:rFonts w:eastAsia="Times New Roman"/>
-          <w:lang w:bidi="th-TH"/>
-        </w:rPr>
-        <w:t>2</w:t>
-      </w:r>
-      <w:r>
-        <w:rPr>
-          <w:rFonts w:eastAsia="Times New Roman"/>
-          <w:lang w:bidi="th-TH"/>
-        </w:rPr>
-        <w:t xml:space="preserve"> shows four Kafka jobs’ </w:t>
-      </w:r>
-      <w:r>
-        <w:rPr>
-          <w:rFonts w:eastAsia="Times New Roman"/>
-          <w:lang w:bidi="th-TH"/>
-        </w:rPr>
-        <w:t>throughput</w:t>
-      </w:r>
-      <w:r>
-        <w:rPr>
-          <w:rFonts w:eastAsia="Times New Roman"/>
-          <w:lang w:bidi="th-TH"/>
-        </w:rPr>
-        <w:t>.</w:t>
-      </w:r>
-    </w:p>
-    <w:p>
-      <w:pPr>
-        <w:ind w:firstLine="14.40pt"/>
         <w:jc w:val="both"/>
         <w:rPr>
           <w:rFonts w:eastAsia="Times New Roman"/>
@@ -7758,14 +8059,7 @@
           <w:rFonts w:eastAsia="Times New Roman"/>
           <w:lang w:bidi="th-TH"/>
         </w:rPr>
-        <w:t xml:space="preserve"> : Four Jobs </w:t>
-      </w:r>
-      <w:r>
-        <w:rPr>
-          <w:rFonts w:eastAsia="Times New Roman"/>
-          <w:lang w:bidi="th-TH"/>
-        </w:rPr>
-        <w:t>Throughput.</w:t>
+        <w:t xml:space="preserve"> : Four Jobs Throughput.</w:t>
       </w:r>
     </w:p>
     <w:p>
@@ -8112,6 +8406,7 @@
         <w:rPr>
           <w:color w:val="AEAAAA" w:themeColor="background2" w:themeShade="BF"/>
         </w:rPr>
+        <w:lastRenderedPageBreak/>
         <w:t>Component heads identify the different components of your paper and are not topically subordinate to each other. Examples include Acknowledgments and References and, for these, the correct style to use is “Heading 5”. Use “figure caption” for your Figure captions, and “table head” for your table title. Run-in heads, such as “Abstract”, will require you to apply a style (in this case, italic) in addition to the style provided by the drop down menu to differentiate the head from the text.</w:t>
       </w:r>
     </w:p>
@@ -8140,7 +8435,6 @@
         <w:rPr>
           <w:color w:val="AEAAAA" w:themeColor="background2" w:themeShade="BF"/>
         </w:rPr>
-        <w:lastRenderedPageBreak/>
         <w:t>Figures and Tables</w:t>
       </w:r>
     </w:p>
@@ -8674,7 +8968,10 @@
         <w:ind w:start="17.70pt" w:hanging="17.70pt"/>
       </w:pPr>
       <w:r>
-        <w:t xml:space="preserve">C. Ping, "A second-order SQL injection detection method," 2017 IEEE 2nd Information Technology, Networking, Electronic and Automation Control Conference (ITNEC), 2017, pp. 1792-1796, doi: 10.1109/ITNEC.2017.8285104. </w:t>
+        <w:t xml:space="preserve">C. Ping, "A second-order SQL injection detection method," 2017 IEEE 2nd Information Technology, Networking, Electronic and Automation </w:t>
+      </w:r>
+      <w:r>
+        <w:t xml:space="preserve">Control Conference (ITNEC), 2017, pp. 1792-1796, doi: 10.1109/ITNEC.2017.8285104. </w:t>
       </w:r>
     </w:p>
     <w:p>

</xml_diff>

<commit_message>
add detection accuracy graph, delete gray words
</commit_message>
<xml_diff>
--- a/Protocol-IDS-IEEE-Report.docx
+++ b/Protocol-IDS-IEEE-Report.docx
@@ -10,6 +10,8 @@
           <w:kern w:val="48"/>
         </w:rPr>
       </w:pPr>
+      <w:bookmarkStart w:id="0" w:name="_Hlk103030578"/>
+      <w:bookmarkEnd w:id="0"/>
       <w:r>
         <w:rPr>
           <w:kern w:val="48"/>
@@ -369,11 +371,37 @@
         <w:t xml:space="preserve"> including</w:t>
       </w:r>
       <w:r>
-        <w:t xml:space="preserve">, GraphQL, gRPC,  REST, etc. In this particular </w:t>
+        <w:t xml:space="preserve">, </w:t>
+      </w:r>
+      <w:proofErr w:type="spellStart"/>
+      <w:r>
+        <w:t>GraphQL</w:t>
+      </w:r>
+      <w:proofErr w:type="spellEnd"/>
+      <w:r>
+        <w:t xml:space="preserve">, </w:t>
+      </w:r>
+      <w:proofErr w:type="spellStart"/>
+      <w:proofErr w:type="gramStart"/>
+      <w:r>
+        <w:t>gRPC</w:t>
+      </w:r>
+      <w:proofErr w:type="spellEnd"/>
+      <w:r>
+        <w:t>,  REST</w:t>
+      </w:r>
+      <w:proofErr w:type="gramEnd"/>
+      <w:r>
+        <w:t xml:space="preserve">, etc. In this </w:t>
+      </w:r>
+      <w:proofErr w:type="gramStart"/>
+      <w:r>
+        <w:t xml:space="preserve">particular </w:t>
       </w:r>
       <w:r>
         <w:t>paper</w:t>
       </w:r>
+      <w:proofErr w:type="gramEnd"/>
       <w:r>
         <w:t>,</w:t>
       </w:r>
@@ -483,7 +511,15 @@
         <w:t>n</w:t>
       </w:r>
       <w:r>
-        <w:t xml:space="preserve"> efficient and resourceful way. Spark streaming allows both of these </w:t>
+        <w:t xml:space="preserve"> efficient and resourceful way. Spark streaming allows </w:t>
+      </w:r>
+      <w:proofErr w:type="gramStart"/>
+      <w:r>
+        <w:t>both of these</w:t>
+      </w:r>
+      <w:proofErr w:type="gramEnd"/>
+      <w:r>
+        <w:t xml:space="preserve"> </w:t>
       </w:r>
       <w:r>
         <w:t xml:space="preserve">critical </w:t>
@@ -655,7 +691,20 @@
           <w:lang w:val="en-US"/>
         </w:rPr>
         <w:tab/>
-        <w:t xml:space="preserve">i) </w:t>
+      </w:r>
+      <w:proofErr w:type="spellStart"/>
+      <w:r>
+        <w:rPr>
+          <w:lang w:val="en-US"/>
+        </w:rPr>
+        <w:t>i</w:t>
+      </w:r>
+      <w:proofErr w:type="spellEnd"/>
+      <w:r>
+        <w:rPr>
+          <w:lang w:val="en-US"/>
+        </w:rPr>
+        <w:t xml:space="preserve">) </w:t>
       </w:r>
       <w:r>
         <w:rPr>
@@ -1148,7 +1197,14 @@
         <w:rPr>
           <w:lang w:val="en-US"/>
         </w:rPr>
-        <w:t>are sent</w:t>
+        <w:t xml:space="preserve">are </w:t>
+      </w:r>
+      <w:proofErr w:type="gramStart"/>
+      <w:r>
+        <w:rPr>
+          <w:lang w:val="en-US"/>
+        </w:rPr>
+        <w:t>sent</w:t>
       </w:r>
       <w:r>
         <w:rPr>
@@ -1156,6 +1212,7 @@
         </w:rPr>
         <w:t xml:space="preserve"> at all times</w:t>
       </w:r>
+      <w:proofErr w:type="gramEnd"/>
       <w:r>
         <w:rPr>
           <w:lang w:val="en-US"/>
@@ -1196,7 +1253,14 @@
         <w:rPr>
           <w:lang w:val="en-US"/>
         </w:rPr>
-        <w:t xml:space="preserve"> on</w:t>
+        <w:t xml:space="preserve"> </w:t>
+      </w:r>
+      <w:proofErr w:type="gramStart"/>
+      <w:r>
+        <w:rPr>
+          <w:lang w:val="en-US"/>
+        </w:rPr>
+        <w:t>on</w:t>
       </w:r>
       <w:r>
         <w:rPr>
@@ -1208,7 +1272,14 @@
         <w:rPr>
           <w:lang w:val="en-US"/>
         </w:rPr>
-        <w:t>premise IDS is</w:t>
+        <w:t>premise</w:t>
+      </w:r>
+      <w:proofErr w:type="gramEnd"/>
+      <w:r>
+        <w:rPr>
+          <w:lang w:val="en-US"/>
+        </w:rPr>
+        <w:t xml:space="preserve"> IDS is</w:t>
       </w:r>
       <w:r>
         <w:rPr>
@@ -1383,12 +1454,14 @@
           <w:lang w:val="en-US"/>
         </w:rPr>
       </w:pPr>
+      <w:proofErr w:type="spellStart"/>
       <w:r>
         <w:rPr>
           <w:lang w:val="en-US"/>
         </w:rPr>
         <w:t>Dataproc</w:t>
       </w:r>
+      <w:proofErr w:type="spellEnd"/>
       <w:r>
         <w:rPr>
           <w:lang w:val="en-US"/>
@@ -1709,13 +1782,24 @@
         <w:t>’s</w:t>
       </w:r>
       <w:r>
-        <w:t>, Nyaung</w:t>
-      </w:r>
-      <w:r>
-        <w:rPr>
-          <w:lang w:val="en-US"/>
-        </w:rPr>
-        <w:t>’s,</w:t>
+        <w:t xml:space="preserve">, </w:t>
+      </w:r>
+      <w:proofErr w:type="spellStart"/>
+      <w:r>
+        <w:t>Nyaung</w:t>
+      </w:r>
+      <w:r>
+        <w:rPr>
+          <w:lang w:val="en-US"/>
+        </w:rPr>
+        <w:t>’s</w:t>
+      </w:r>
+      <w:proofErr w:type="spellEnd"/>
+      <w:r>
+        <w:rPr>
+          <w:lang w:val="en-US"/>
+        </w:rPr>
+        <w:t>,</w:t>
       </w:r>
       <w:r>
         <w:t xml:space="preserve"> and Phyu</w:t>
@@ -1885,6 +1969,7 @@
         </w:rPr>
         <w:t xml:space="preserve">. Since HTTP flood attacks originate from all four HTTP request methods, being GET, POST, PUT, and DELETE, all requests are being processed in the HTTP flood attack detection algorithm. The frequency counting part also remains the same </w:t>
       </w:r>
+      <w:proofErr w:type="gramStart"/>
       <w:r>
         <w:rPr>
           <w:lang w:val="en-US"/>
@@ -1895,7 +1980,14 @@
         <w:rPr>
           <w:lang w:val="en-US"/>
         </w:rPr>
-        <w:t xml:space="preserve"> the exception of the request frequency limit which is dependent on the</w:t>
+        <w:t xml:space="preserve"> the exception of</w:t>
+      </w:r>
+      <w:proofErr w:type="gramEnd"/>
+      <w:r>
+        <w:rPr>
+          <w:lang w:val="en-US"/>
+        </w:rPr>
+        <w:t xml:space="preserve"> the request frequency limit which is dependent on the</w:t>
       </w:r>
       <w:r>
         <w:rPr>
@@ -1959,7 +2051,21 @@
           <w:lang w:val="en-US"/>
         </w:rPr>
         <w:tab/>
-        <w:t xml:space="preserve">The main objective of this paper is to show the capabilities of Apache Kafka and Spark streaming when used as a Protocol IDS to detect the aforementioned attacks </w:t>
+        <w:t xml:space="preserve">The main objective of this paper is to show the capabilities of Apache Kafka and Spark streaming when used as a Protocol IDS to detect the </w:t>
+      </w:r>
+      <w:proofErr w:type="gramStart"/>
+      <w:r>
+        <w:rPr>
+          <w:lang w:val="en-US"/>
+        </w:rPr>
+        <w:t>aforementioned attacks</w:t>
+      </w:r>
+      <w:proofErr w:type="gramEnd"/>
+      <w:r>
+        <w:rPr>
+          <w:lang w:val="en-US"/>
+        </w:rPr>
+        <w:t xml:space="preserve"> </w:t>
       </w:r>
       <w:r>
         <w:rPr>
@@ -1982,7 +2088,15 @@
         <w:jc w:val="both"/>
       </w:pPr>
       <w:r>
-        <w:t xml:space="preserve">In 2020 Hai and Khiem [4] </w:t>
+        <w:t xml:space="preserve">In 2020 Hai and </w:t>
+      </w:r>
+      <w:proofErr w:type="spellStart"/>
+      <w:r>
+        <w:t>Khiem</w:t>
+      </w:r>
+      <w:proofErr w:type="spellEnd"/>
+      <w:r>
+        <w:t xml:space="preserve"> [4] </w:t>
       </w:r>
       <w:r>
         <w:t>proposed</w:t>
@@ -2107,13 +2221,61 @@
         <w:jc w:val="both"/>
       </w:pPr>
       <w:r>
-        <w:t xml:space="preserve">Furthermore, in the year 2021 Elmasry, Akbulut, and Zaim [14] </w:t>
+        <w:t xml:space="preserve">Furthermore, in the year 2021 </w:t>
+      </w:r>
+      <w:proofErr w:type="spellStart"/>
+      <w:r>
+        <w:t>Elmasry</w:t>
+      </w:r>
+      <w:proofErr w:type="spellEnd"/>
+      <w:r>
+        <w:t xml:space="preserve">, </w:t>
+      </w:r>
+      <w:proofErr w:type="spellStart"/>
+      <w:r>
+        <w:t>Akbulut</w:t>
+      </w:r>
+      <w:proofErr w:type="spellEnd"/>
+      <w:r>
+        <w:t xml:space="preserve">, and Zaim [14] </w:t>
       </w:r>
       <w:r>
         <w:t>proposed</w:t>
       </w:r>
       <w:r>
-        <w:t xml:space="preserve"> a design of integrated cloud-based intrusion detection systems (CIDS) using third-party cloud service. This design integrates all of the modules that are used in an IDS to be migrated and fully used in a third-party cloud environment, where the operations of Monitoring, Processing, Analysis, Prediction, and Response are accomplished on the cloud. This configuration’s purpose is explained to have a more resourceful computation and higher uptime during the Processing and Analysis compared to the normal system that is on-premise. Elmasry’s, Akbulut’s, and Zaim’s </w:t>
+        <w:t xml:space="preserve"> a design of integrated cloud-based intrusion detection systems (CIDS) using third-party cloud service. This design integrates </w:t>
+      </w:r>
+      <w:proofErr w:type="gramStart"/>
+      <w:r>
+        <w:t>all of</w:t>
+      </w:r>
+      <w:proofErr w:type="gramEnd"/>
+      <w:r>
+        <w:t xml:space="preserve"> the modules that are used in an IDS to be migrated and fully used in a third-party cloud environment, where the operations of Monitoring, Processing, Analysis, Prediction, and Response are accomplished on the cloud. This configuration’s purpose is explained to have a more resourceful computation and higher uptime during the Processing and Analysis compared to the normal system that is </w:t>
+      </w:r>
+      <w:proofErr w:type="gramStart"/>
+      <w:r>
+        <w:t>on-premise</w:t>
+      </w:r>
+      <w:proofErr w:type="gramEnd"/>
+      <w:r>
+        <w:t xml:space="preserve">. </w:t>
+      </w:r>
+      <w:proofErr w:type="spellStart"/>
+      <w:r>
+        <w:t>Elmasry’s</w:t>
+      </w:r>
+      <w:proofErr w:type="spellEnd"/>
+      <w:r>
+        <w:t xml:space="preserve">, </w:t>
+      </w:r>
+      <w:proofErr w:type="spellStart"/>
+      <w:r>
+        <w:t>Akbulut’s</w:t>
+      </w:r>
+      <w:proofErr w:type="spellEnd"/>
+      <w:r>
+        <w:t xml:space="preserve">, and Zaim’s </w:t>
       </w:r>
       <w:r>
         <w:t>modules</w:t>
@@ -2276,12 +2438,14 @@
       <w:r>
         <w:t xml:space="preserve">Figure </w:t>
       </w:r>
+      <w:proofErr w:type="gramStart"/>
       <w:r>
         <w:t xml:space="preserve">1 </w:t>
       </w:r>
       <w:r>
         <w:t>:</w:t>
       </w:r>
+      <w:proofErr w:type="gramEnd"/>
       <w:r>
         <w:t xml:space="preserve"> Log Pattern of HTTP requests</w:t>
       </w:r>
@@ -2306,7 +2470,15 @@
         <w:jc w:val="both"/>
       </w:pPr>
       <w:r>
-        <w:t>Debnath et al [10] have conceived a model for Real-time Log Analysis System called LogLens. The Dynamic Programming Algorithm is used to detect abnormal log sequences of an event or transaction. This Algorithm goes through different parts of a log</w:t>
+        <w:t xml:space="preserve">Debnath et al [10] have conceived a model for Real-time Log Analysis System called </w:t>
+      </w:r>
+      <w:proofErr w:type="spellStart"/>
+      <w:r>
+        <w:t>LogLens</w:t>
+      </w:r>
+      <w:proofErr w:type="spellEnd"/>
+      <w:r>
+        <w:t>. The Dynamic Programming Algorithm is used to detect abnormal log sequences of an event or transaction. This Algorithm goes through different parts of a log</w:t>
       </w:r>
       <w:r>
         <w:t>’s</w:t>
@@ -2327,7 +2499,15 @@
         <w:jc w:val="both"/>
       </w:pPr>
       <w:r>
-        <w:t xml:space="preserve">The detection mechanism is placed in a matter where the actual request does not have to be forwarded to the system as the requests can be first sent to the Kafka broker before actually sending any real requests to the </w:t>
+        <w:t xml:space="preserve">The detection mechanism is placed in a matter where the actual request does not have to be forwarded to the system as the requests can be first sent to the Kafka broker before </w:t>
+      </w:r>
+      <w:proofErr w:type="gramStart"/>
+      <w:r>
+        <w:t>actually sending</w:t>
+      </w:r>
+      <w:proofErr w:type="gramEnd"/>
+      <w:r>
+        <w:t xml:space="preserve"> any real requests to the </w:t>
       </w:r>
       <w:r>
         <w:t>back-end</w:t>
@@ -2345,13 +2525,26 @@
         <w:t>proposed</w:t>
       </w:r>
       <w:r>
-        <w:t xml:space="preserve"> by Joshi, Ravishankar, Raju, and Rave [6] in 2017. Having the requests being processed and analyzed before relaying them to their actual destination increases the chance of taking </w:t>
+        <w:t xml:space="preserve"> by Joshi, Ravishankar, Raju, and Rave [6] in 2017. Having the requests being processed and analyzed before relaying them to their actual destination increases the chance of </w:t>
+      </w:r>
+      <w:proofErr w:type="gramStart"/>
+      <w:r>
+        <w:t xml:space="preserve">taking </w:t>
       </w:r>
       <w:r>
         <w:t>action</w:t>
       </w:r>
-      <w:r>
-        <w:t xml:space="preserve"> by another system or entity. In [6] it is explained that rather than having requests that may contain SQL injections being sent directly to a database, it will give a higher probability of preventing or taking action short after an attack if the system can give an output fast enough. A second part </w:t>
+      <w:proofErr w:type="gramEnd"/>
+      <w:r>
+        <w:t xml:space="preserve"> by another system or entity. In [6] it is explained that rather than having requests that may contain SQL injections being sent directly to a database, it will give a higher probability of preventing or </w:t>
+      </w:r>
+      <w:proofErr w:type="gramStart"/>
+      <w:r>
+        <w:t>taking action</w:t>
+      </w:r>
+      <w:proofErr w:type="gramEnd"/>
+      <w:r>
+        <w:t xml:space="preserve"> short after an attack if the system can give an output fast enough. A second part </w:t>
       </w:r>
       <w:r>
         <w:t>of</w:t>
@@ -2458,7 +2651,25 @@
           <w:color w:val="000000"/>
           <w:lang w:bidi="th-TH"/>
         </w:rPr>
-        <w:t xml:space="preserve">Kafka [20] is a distributed streaming platform that is highly scalable, fault-tolerant, and allows a high level of parallelism and decoupling between data producers and data consumers. Nowadays it is considered an industry standard when it comes to near real-time to real-time processing of streaming data. Meaning that Kafka is a critical component of most Big Data Platforms and hance the Hadoop ecosystem. Kafka consists of brokers which are Kafka nodes on a cluster and topics which are categories of streams and streaming records that can be partitioned and replicated and also support multiple writers (producers) and readers (consumers). Each broker has its own topic(s) and partition. The producer can push updated data into Kafka corresponding to its topic. In this case, the producer that produces messages and sends them to Kafka is the webserver and topics are GET, POST, PUT, and DELETE. The consumer can pull the updated data </w:t>
+        <w:t xml:space="preserve">Kafka [20] is a distributed streaming platform that is highly scalable, fault-tolerant, and allows a high level of parallelism and decoupling between data producers and data consumers. Nowadays it is considered an industry standard when it comes to near real-time to real-time processing of streaming data. Meaning that Kafka is a critical component of most Big Data Platforms and hance the Hadoop ecosystem. Kafka consists of brokers which are Kafka nodes on a cluster and topics which are categories of streams and streaming records that can be partitioned and replicated </w:t>
+      </w:r>
+      <w:proofErr w:type="gramStart"/>
+      <w:r>
+        <w:rPr>
+          <w:rFonts w:eastAsia="Times New Roman"/>
+          <w:color w:val="000000"/>
+          <w:lang w:bidi="th-TH"/>
+        </w:rPr>
+        <w:t>and also</w:t>
+      </w:r>
+      <w:proofErr w:type="gramEnd"/>
+      <w:r>
+        <w:rPr>
+          <w:rFonts w:eastAsia="Times New Roman"/>
+          <w:color w:val="000000"/>
+          <w:lang w:bidi="th-TH"/>
+        </w:rPr>
+        <w:t xml:space="preserve"> support multiple writers (producers) and readers (consumers). Each broker has its own topic(s) and partition. The producer can push updated data into Kafka corresponding to its topic. In this case, the producer that produces messages and sends them to Kafka is the webserver and topics are GET, POST, PUT, and DELETE. The consumer can pull the updated data </w:t>
       </w:r>
       <w:r>
         <w:rPr>
@@ -2554,6 +2765,7 @@
         </w:rPr>
         <w:t xml:space="preserve">Figure </w:t>
       </w:r>
+      <w:proofErr w:type="gramStart"/>
       <w:r>
         <w:rPr>
           <w:rFonts w:eastAsia="Times New Roman"/>
@@ -2568,7 +2780,16 @@
           <w:color w:val="000000"/>
           <w:lang w:bidi="th-TH"/>
         </w:rPr>
-        <w:t xml:space="preserve"> : Kafka Structure</w:t>
+        <w:t xml:space="preserve"> :</w:t>
+      </w:r>
+      <w:proofErr w:type="gramEnd"/>
+      <w:r>
+        <w:rPr>
+          <w:rFonts w:eastAsia="Times New Roman"/>
+          <w:color w:val="000000"/>
+          <w:lang w:bidi="th-TH"/>
+        </w:rPr>
+        <w:t xml:space="preserve"> Kafka Structure</w:t>
       </w:r>
     </w:p>
     <w:p>
@@ -2597,7 +2818,43 @@
           <w:color w:val="000000"/>
           <w:lang w:bidi="th-TH"/>
         </w:rPr>
-        <w:t>Spark Streaming [19] is a framework used for large-scale stream processing. It achieves second scale latencies, that is the delay should be minimized in second/millisecond creating a near real-time to real-time processing time. Spark streaming requires a cluster to run spark jobs the same way Spark is running jobs. The major difference to Spark is that Spark streaming receives data in a stream formula, which in this paper’s case is from a Kafka Topic. The received streaming data is split by a duration. The streaming data in each duration is then considered as a Batch, which afterward can be used in Spark as a normal Batch. Batch operations of spark, such as Transformations that create new RDDs and Actions which return a result to the driver program are applied to RDDs in order to create the desired output.</w:t>
+        <w:t xml:space="preserve">Spark Streaming [19] is a framework used for large-scale stream processing. It achieves second scale latencies, that is the delay should be minimized in second/millisecond creating a near </w:t>
+      </w:r>
+      <w:proofErr w:type="gramStart"/>
+      <w:r>
+        <w:rPr>
+          <w:rFonts w:eastAsia="Times New Roman"/>
+          <w:color w:val="000000"/>
+          <w:lang w:bidi="th-TH"/>
+        </w:rPr>
+        <w:t>real-time to real-time</w:t>
+      </w:r>
+      <w:proofErr w:type="gramEnd"/>
+      <w:r>
+        <w:rPr>
+          <w:rFonts w:eastAsia="Times New Roman"/>
+          <w:color w:val="000000"/>
+          <w:lang w:bidi="th-TH"/>
+        </w:rPr>
+        <w:t xml:space="preserve"> processing time. Spark streaming requires a cluster to run spark jobs the same way Spark is running jobs. The major difference to Spark is that Spark streaming receives data in a stream formula, which in this paper’s case is from a Kafka Topic. The received streaming data is split by a duration. The streaming data in each duration is then considered as a Batch, which afterward can be used in Spark as a normal Batch. Batch operations of spark, such as Transformations that create new RDDs and Actions which return a result to the driver program are applied to RDDs </w:t>
+      </w:r>
+      <w:proofErr w:type="gramStart"/>
+      <w:r>
+        <w:rPr>
+          <w:rFonts w:eastAsia="Times New Roman"/>
+          <w:color w:val="000000"/>
+          <w:lang w:bidi="th-TH"/>
+        </w:rPr>
+        <w:t>in order to</w:t>
+      </w:r>
+      <w:proofErr w:type="gramEnd"/>
+      <w:r>
+        <w:rPr>
+          <w:rFonts w:eastAsia="Times New Roman"/>
+          <w:color w:val="000000"/>
+          <w:lang w:bidi="th-TH"/>
+        </w:rPr>
+        <w:t xml:space="preserve"> create the desired output.</w:t>
       </w:r>
     </w:p>
     <w:p>
@@ -2635,7 +2892,25 @@
           <w:color w:val="000000"/>
           <w:lang w:bidi="th-TH"/>
         </w:rPr>
-        <w:t xml:space="preserve">In this protocol IDS, four separate Spark Streaming Jobs are used of which all run on a Google Dataproc cluster [22]. </w:t>
+        <w:t xml:space="preserve">In this protocol IDS, four separate Spark Streaming Jobs are used of which all run on a Google </w:t>
+      </w:r>
+      <w:proofErr w:type="spellStart"/>
+      <w:r>
+        <w:rPr>
+          <w:rFonts w:eastAsia="Times New Roman"/>
+          <w:color w:val="000000"/>
+          <w:lang w:bidi="th-TH"/>
+        </w:rPr>
+        <w:t>Dataproc</w:t>
+      </w:r>
+      <w:proofErr w:type="spellEnd"/>
+      <w:r>
+        <w:rPr>
+          <w:rFonts w:eastAsia="Times New Roman"/>
+          <w:color w:val="000000"/>
+          <w:lang w:bidi="th-TH"/>
+        </w:rPr>
+        <w:t xml:space="preserve"> cluster [22]. </w:t>
       </w:r>
       <w:r>
         <w:rPr>
@@ -2791,6 +3066,7 @@
         </w:rPr>
         <w:t xml:space="preserve">Figure </w:t>
       </w:r>
+      <w:proofErr w:type="gramStart"/>
       <w:r>
         <w:rPr>
           <w:rFonts w:eastAsia="Times New Roman"/>
@@ -2803,7 +3079,15 @@
           <w:rFonts w:eastAsia="Times New Roman"/>
           <w:lang w:bidi="th-TH"/>
         </w:rPr>
-        <w:t xml:space="preserve"> : Spark Streaming Flow</w:t>
+        <w:t xml:space="preserve"> :</w:t>
+      </w:r>
+      <w:proofErr w:type="gramEnd"/>
+      <w:r>
+        <w:rPr>
+          <w:rFonts w:eastAsia="Times New Roman"/>
+          <w:lang w:bidi="th-TH"/>
+        </w:rPr>
+        <w:t xml:space="preserve"> Spark Streaming Flow</w:t>
       </w:r>
     </w:p>
     <w:p>
@@ -2914,11 +3198,16 @@
                         <w:r>
                           <w:t xml:space="preserve">Figure </w:t>
                         </w:r>
+                        <w:proofErr w:type="gramStart"/>
                         <w:r>
                           <w:t>4</w:t>
                         </w:r>
                         <w:r>
-                          <w:t xml:space="preserve"> : System Diagram</w:t>
+                          <w:t xml:space="preserve"> :</w:t>
+                        </w:r>
+                        <w:proofErr w:type="gramEnd"/>
+                        <w:r>
+                          <w:t xml:space="preserve"> System Diagram</w:t>
                         </w:r>
                       </w:p>
                     </wne:txbxContent>
@@ -3306,14 +3595,32 @@
                         <w:r>
                           <w:br/>
                         </w:r>
+                        <w:proofErr w:type="spellStart"/>
                         <w:r>
-                          <w:t xml:space="preserve">name:frank, time-stamp:[10/Oct/2000:13:55:36 -0700], </w:t>
+                          <w:t>name:frank</w:t>
+                        </w:r>
+                        <w:proofErr w:type="spellEnd"/>
+                        <w:r>
+                          <w:t xml:space="preserve">, time-stamp:[10/Oct/2000:13:55:36 -0700], </w:t>
                         </w:r>
                         <w:r>
                           <w:br/>
                         </w:r>
+                        <w:proofErr w:type="spellStart"/>
                         <w:r>
-                          <w:t>header:"GET /?id=message&amp;password=message2 HTTP/1.0", status:200</w:t>
+                          <w:t>header:"GET</w:t>
+                        </w:r>
+                        <w:proofErr w:type="spellEnd"/>
+                        <w:r>
+                          <w:t xml:space="preserve"> /?id=</w:t>
+                        </w:r>
+                        <w:proofErr w:type="spellStart"/>
+                        <w:r>
+                          <w:t>message&amp;password</w:t>
+                        </w:r>
+                        <w:proofErr w:type="spellEnd"/>
+                        <w:r>
+                          <w:t>=message2 HTTP/1.0", status:200</w:t>
                         </w:r>
                       </w:p>
                     </wne:txbxContent>
@@ -3343,6 +3650,7 @@
         </w:rPr>
         <w:t xml:space="preserve">Figure </w:t>
       </w:r>
+      <w:proofErr w:type="gramStart"/>
       <w:r>
         <w:rPr>
           <w:rFonts w:eastAsia="Times New Roman"/>
@@ -3357,7 +3665,16 @@
           <w:color w:val="000000"/>
           <w:lang w:bidi="th-TH"/>
         </w:rPr>
-        <w:t xml:space="preserve"> : Request Template</w:t>
+        <w:t xml:space="preserve"> :</w:t>
+      </w:r>
+      <w:proofErr w:type="gramEnd"/>
+      <w:r>
+        <w:rPr>
+          <w:rFonts w:eastAsia="Times New Roman"/>
+          <w:color w:val="000000"/>
+          <w:lang w:bidi="th-TH"/>
+        </w:rPr>
+        <w:t xml:space="preserve"> Request Template</w:t>
       </w:r>
     </w:p>
     <w:p>
@@ -3560,7 +3877,25 @@
           <w:color w:val="000000"/>
           <w:lang w:bidi="th-TH"/>
         </w:rPr>
-        <w:t xml:space="preserve"> Google Dataproc cluster</w:t>
+        <w:t xml:space="preserve"> Google </w:t>
+      </w:r>
+      <w:proofErr w:type="spellStart"/>
+      <w:r>
+        <w:rPr>
+          <w:rFonts w:eastAsia="Times New Roman"/>
+          <w:color w:val="000000"/>
+          <w:lang w:bidi="th-TH"/>
+        </w:rPr>
+        <w:t>Dataproc</w:t>
+      </w:r>
+      <w:proofErr w:type="spellEnd"/>
+      <w:r>
+        <w:rPr>
+          <w:rFonts w:eastAsia="Times New Roman"/>
+          <w:color w:val="000000"/>
+          <w:lang w:bidi="th-TH"/>
+        </w:rPr>
+        <w:t xml:space="preserve"> cluster</w:t>
       </w:r>
       <w:r>
         <w:rPr>
@@ -3576,7 +3911,25 @@
           <w:color w:val="000000"/>
           <w:lang w:bidi="th-TH"/>
         </w:rPr>
-        <w:t>. Google Dataproc allows users to create</w:t>
+        <w:t xml:space="preserve">. Google </w:t>
+      </w:r>
+      <w:proofErr w:type="spellStart"/>
+      <w:r>
+        <w:rPr>
+          <w:rFonts w:eastAsia="Times New Roman"/>
+          <w:color w:val="000000"/>
+          <w:lang w:bidi="th-TH"/>
+        </w:rPr>
+        <w:t>Dataproc</w:t>
+      </w:r>
+      <w:proofErr w:type="spellEnd"/>
+      <w:r>
+        <w:rPr>
+          <w:rFonts w:eastAsia="Times New Roman"/>
+          <w:color w:val="000000"/>
+          <w:lang w:bidi="th-TH"/>
+        </w:rPr>
+        <w:t xml:space="preserve"> allows users to create</w:t>
       </w:r>
       <w:r>
         <w:rPr>
@@ -4036,7 +4389,25 @@
           <w:color w:val="000000"/>
           <w:lang w:bidi="th-TH"/>
         </w:rPr>
-        <w:t xml:space="preserve"> the flatmap </w:t>
+        <w:t xml:space="preserve"> the </w:t>
+      </w:r>
+      <w:proofErr w:type="spellStart"/>
+      <w:r>
+        <w:rPr>
+          <w:rFonts w:eastAsia="Times New Roman"/>
+          <w:color w:val="000000"/>
+          <w:lang w:bidi="th-TH"/>
+        </w:rPr>
+        <w:t>flatmap</w:t>
+      </w:r>
+      <w:proofErr w:type="spellEnd"/>
+      <w:r>
+        <w:rPr>
+          <w:rFonts w:eastAsia="Times New Roman"/>
+          <w:color w:val="000000"/>
+          <w:lang w:bidi="th-TH"/>
+        </w:rPr>
+        <w:t xml:space="preserve"> </w:t>
       </w:r>
       <w:r>
         <w:rPr>
@@ -4120,6 +4491,7 @@
         </w:rPr>
         <w:t xml:space="preserve"> shows the request string split by </w:t>
       </w:r>
+      <w:proofErr w:type="spellStart"/>
       <w:r>
         <w:rPr>
           <w:rFonts w:eastAsia="Times New Roman"/>
@@ -4134,7 +4506,16 @@
           <w:color w:val="000000"/>
           <w:lang w:bidi="th-TH"/>
         </w:rPr>
-        <w:t>latmap.</w:t>
+        <w:t>latmap</w:t>
+      </w:r>
+      <w:proofErr w:type="spellEnd"/>
+      <w:r>
+        <w:rPr>
+          <w:rFonts w:eastAsia="Times New Roman"/>
+          <w:color w:val="000000"/>
+          <w:lang w:bidi="th-TH"/>
+        </w:rPr>
+        <w:t>.</w:t>
       </w:r>
     </w:p>
     <w:p>
@@ -4153,13 +4534,41 @@
           <w:color w:val="C45911" w:themeColor="accent2" w:themeShade="BF"/>
         </w:rPr>
       </w:pPr>
+      <w:proofErr w:type="spellStart"/>
       <w:r>
         <w:rPr>
           <w:rFonts w:eastAsia="Times New Roman"/>
           <w:color w:val="C45911" w:themeColor="accent2" w:themeShade="BF"/>
           <w:lang w:bidi="th-TH"/>
         </w:rPr>
-        <w:t>flatmap(_.value().split(“</w:t>
+        <w:t>flatmap</w:t>
+      </w:r>
+      <w:proofErr w:type="spellEnd"/>
+      <w:r>
+        <w:rPr>
+          <w:rFonts w:eastAsia="Times New Roman"/>
+          <w:color w:val="C45911" w:themeColor="accent2" w:themeShade="BF"/>
+          <w:lang w:bidi="th-TH"/>
+        </w:rPr>
+        <w:t>(_.value(</w:t>
+      </w:r>
+      <w:proofErr w:type="gramStart"/>
+      <w:r>
+        <w:rPr>
+          <w:rFonts w:eastAsia="Times New Roman"/>
+          <w:color w:val="C45911" w:themeColor="accent2" w:themeShade="BF"/>
+          <w:lang w:bidi="th-TH"/>
+        </w:rPr>
+        <w:t>).split</w:t>
+      </w:r>
+      <w:proofErr w:type="gramEnd"/>
+      <w:r>
+        <w:rPr>
+          <w:rFonts w:eastAsia="Times New Roman"/>
+          <w:color w:val="C45911" w:themeColor="accent2" w:themeShade="BF"/>
+          <w:lang w:bidi="th-TH"/>
+        </w:rPr>
+        <w:t>(“</w:t>
       </w:r>
       <w:r>
         <w:rPr>
@@ -4248,14 +4657,32 @@
                         <w:r>
                           <w:br/>
                         </w:r>
+                        <w:proofErr w:type="spellStart"/>
                         <w:r>
-                          <w:t xml:space="preserve">name:frank, time-stamp:[10/Oct/2000:13:55:36 -0700], </w:t>
+                          <w:t>name:frank</w:t>
+                        </w:r>
+                        <w:proofErr w:type="spellEnd"/>
+                        <w:r>
+                          <w:t xml:space="preserve">, time-stamp:[10/Oct/2000:13:55:36 -0700], </w:t>
                         </w:r>
                         <w:r>
                           <w:br/>
                         </w:r>
+                        <w:proofErr w:type="spellStart"/>
                         <w:r>
-                          <w:t>header:"GET /?id=message&amp;password=message2 HTTP/1.0", status:200</w:t>
+                          <w:t>header:"GET</w:t>
+                        </w:r>
+                        <w:proofErr w:type="spellEnd"/>
+                        <w:r>
+                          <w:t xml:space="preserve"> /?id=</w:t>
+                        </w:r>
+                        <w:proofErr w:type="spellStart"/>
+                        <w:r>
+                          <w:t>message&amp;password</w:t>
+                        </w:r>
+                        <w:proofErr w:type="spellEnd"/>
+                        <w:r>
+                          <w:t>=message2 HTTP/1.0", status:200</w:t>
                         </w:r>
                         <w:r>
                           <w:t>)</w:t>
@@ -4294,6 +4721,7 @@
                         <w:r>
                           <w:br/>
                         </w:r>
+                        <w:proofErr w:type="spellStart"/>
                         <w:r>
                           <w:t>name:</w:t>
                         </w:r>
@@ -4303,6 +4731,7 @@
                           </w:rPr>
                           <w:t>john</w:t>
                         </w:r>
+                        <w:proofErr w:type="spellEnd"/>
                         <w:r>
                           <w:t>, time-stamp:[10/Oct/2000:13:5</w:t>
                         </w:r>
@@ -4327,8 +4756,21 @@
                         <w:r>
                           <w:br/>
                         </w:r>
+                        <w:proofErr w:type="spellStart"/>
                         <w:r>
-                          <w:t>header:"GET /?id=message&amp;password=message2 HTTP/1.0", status:200</w:t>
+                          <w:t>header:"GET</w:t>
+                        </w:r>
+                        <w:proofErr w:type="spellEnd"/>
+                        <w:r>
+                          <w:t xml:space="preserve"> /?id=</w:t>
+                        </w:r>
+                        <w:proofErr w:type="spellStart"/>
+                        <w:r>
+                          <w:t>message&amp;password</w:t>
+                        </w:r>
+                        <w:proofErr w:type="spellEnd"/>
+                        <w:r>
+                          <w:t>=message2 HTTP/1.0", status:200</w:t>
                         </w:r>
                         <w:r>
                           <w:t>)</w:t>
@@ -4375,6 +4817,7 @@
         </w:rPr>
         <w:t xml:space="preserve">Figure </w:t>
       </w:r>
+      <w:proofErr w:type="gramStart"/>
       <w:r>
         <w:rPr>
           <w:rFonts w:eastAsia="Times New Roman"/>
@@ -4391,6 +4834,7 @@
         </w:rPr>
         <w:t xml:space="preserve"> :</w:t>
       </w:r>
+      <w:proofErr w:type="gramEnd"/>
       <w:r>
         <w:rPr>
           <w:rFonts w:eastAsia="Times New Roman"/>
@@ -4413,7 +4857,25 @@
           <w:color w:val="000000"/>
           <w:lang w:bidi="th-TH"/>
         </w:rPr>
-        <w:t xml:space="preserve"> flatmap.</w:t>
+        <w:t xml:space="preserve"> </w:t>
+      </w:r>
+      <w:proofErr w:type="spellStart"/>
+      <w:r>
+        <w:rPr>
+          <w:rFonts w:eastAsia="Times New Roman"/>
+          <w:color w:val="000000"/>
+          <w:lang w:bidi="th-TH"/>
+        </w:rPr>
+        <w:t>flatmap</w:t>
+      </w:r>
+      <w:proofErr w:type="spellEnd"/>
+      <w:r>
+        <w:rPr>
+          <w:rFonts w:eastAsia="Times New Roman"/>
+          <w:color w:val="000000"/>
+          <w:lang w:bidi="th-TH"/>
+        </w:rPr>
+        <w:t>.</w:t>
       </w:r>
     </w:p>
     <w:p>
@@ -4481,7 +4943,25 @@
           <w:color w:val="000000"/>
           <w:lang w:bidi="th-TH"/>
         </w:rPr>
-        <w:t xml:space="preserve"> in a particular time period. If the specified threshold is exceeded, it is considered a brute force attack and the algorithm saves the IP address and the number of attempts in a log file</w:t>
+        <w:t xml:space="preserve"> in a particular </w:t>
+      </w:r>
+      <w:proofErr w:type="gramStart"/>
+      <w:r>
+        <w:rPr>
+          <w:rFonts w:eastAsia="Times New Roman"/>
+          <w:color w:val="000000"/>
+          <w:lang w:bidi="th-TH"/>
+        </w:rPr>
+        <w:t>time period</w:t>
+      </w:r>
+      <w:proofErr w:type="gramEnd"/>
+      <w:r>
+        <w:rPr>
+          <w:rFonts w:eastAsia="Times New Roman"/>
+          <w:color w:val="000000"/>
+          <w:lang w:bidi="th-TH"/>
+        </w:rPr>
+        <w:t>. If the specified threshold is exceeded, it is considered a brute force attack and the algorithm saves the IP address and the number of attempts in a log file</w:t>
       </w:r>
       <w:r>
         <w:rPr>
@@ -4853,55 +5333,157 @@
           </wp:anchor>
         </w:drawing>
       </w:r>
+      <w:proofErr w:type="gramStart"/>
       <w:r>
         <w:rPr>
           <w:rFonts w:eastAsia="Times New Roman"/>
           <w:color w:val="C45911" w:themeColor="accent2" w:themeShade="BF"/>
           <w:lang w:bidi="th-TH"/>
         </w:rPr>
-        <w:t>map(rdd =&gt; (rdd</w:t>
-      </w:r>
+        <w:t>map(</w:t>
+      </w:r>
+      <w:proofErr w:type="spellStart"/>
+      <w:proofErr w:type="gramEnd"/>
       <w:r>
         <w:rPr>
           <w:rFonts w:eastAsia="Times New Roman"/>
           <w:color w:val="C45911" w:themeColor="accent2" w:themeShade="BF"/>
           <w:lang w:bidi="th-TH"/>
         </w:rPr>
-        <w:t>.split(“, ”)(0)</w:t>
-      </w:r>
+        <w:t>rdd</w:t>
+      </w:r>
+      <w:proofErr w:type="spellEnd"/>
       <w:r>
         <w:rPr>
           <w:rFonts w:eastAsia="Times New Roman"/>
           <w:color w:val="C45911" w:themeColor="accent2" w:themeShade="BF"/>
           <w:lang w:bidi="th-TH"/>
         </w:rPr>
-        <w:t>, 1)).reduceByKey((x, y)</w:t>
-      </w:r>
-    </w:p>
-    <w:p>
-      <w:pPr>
+        <w:t xml:space="preserve"> =&gt; (</w:t>
+      </w:r>
+      <w:proofErr w:type="spellStart"/>
+      <w:r>
         <w:rPr>
           <w:rFonts w:eastAsia="Times New Roman"/>
           <w:color w:val="C45911" w:themeColor="accent2" w:themeShade="BF"/>
           <w:lang w:bidi="th-TH"/>
         </w:rPr>
-      </w:pPr>
+        <w:t>rdd</w:t>
+      </w:r>
       <w:r>
         <w:rPr>
           <w:rFonts w:eastAsia="Times New Roman"/>
           <w:color w:val="C45911" w:themeColor="accent2" w:themeShade="BF"/>
           <w:lang w:bidi="th-TH"/>
         </w:rPr>
-        <w:t>=&gt; x+y).filter(x =&gt; x._2 &gt; requestThreshold)</w:t>
-      </w:r>
-    </w:p>
-    <w:p>
-      <w:pPr>
+        <w:t>.split</w:t>
+      </w:r>
+      <w:proofErr w:type="spellEnd"/>
+      <w:r>
         <w:rPr>
           <w:rFonts w:eastAsia="Times New Roman"/>
           <w:color w:val="C45911" w:themeColor="accent2" w:themeShade="BF"/>
           <w:lang w:bidi="th-TH"/>
         </w:rPr>
+        <w:t>(“, ”)(0)</w:t>
+      </w:r>
+      <w:r>
+        <w:rPr>
+          <w:rFonts w:eastAsia="Times New Roman"/>
+          <w:color w:val="C45911" w:themeColor="accent2" w:themeShade="BF"/>
+          <w:lang w:bidi="th-TH"/>
+        </w:rPr>
+        <w:t>, 1)).</w:t>
+      </w:r>
+      <w:proofErr w:type="spellStart"/>
+      <w:r>
+        <w:rPr>
+          <w:rFonts w:eastAsia="Times New Roman"/>
+          <w:color w:val="C45911" w:themeColor="accent2" w:themeShade="BF"/>
+          <w:lang w:bidi="th-TH"/>
+        </w:rPr>
+        <w:t>reduceByKey</w:t>
+      </w:r>
+      <w:proofErr w:type="spellEnd"/>
+      <w:r>
+        <w:rPr>
+          <w:rFonts w:eastAsia="Times New Roman"/>
+          <w:color w:val="C45911" w:themeColor="accent2" w:themeShade="BF"/>
+          <w:lang w:bidi="th-TH"/>
+        </w:rPr>
+        <w:t>((x, y)</w:t>
+      </w:r>
+    </w:p>
+    <w:p>
+      <w:pPr>
+        <w:rPr>
+          <w:rFonts w:eastAsia="Times New Roman"/>
+          <w:color w:val="C45911" w:themeColor="accent2" w:themeShade="BF"/>
+          <w:lang w:bidi="th-TH"/>
+        </w:rPr>
+      </w:pPr>
+      <w:r>
+        <w:rPr>
+          <w:rFonts w:eastAsia="Times New Roman"/>
+          <w:color w:val="C45911" w:themeColor="accent2" w:themeShade="BF"/>
+          <w:lang w:bidi="th-TH"/>
+        </w:rPr>
+        <w:t xml:space="preserve">=&gt; </w:t>
+      </w:r>
+      <w:proofErr w:type="spellStart"/>
+      <w:r>
+        <w:rPr>
+          <w:rFonts w:eastAsia="Times New Roman"/>
+          <w:color w:val="C45911" w:themeColor="accent2" w:themeShade="BF"/>
+          <w:lang w:bidi="th-TH"/>
+        </w:rPr>
+        <w:t>x+y</w:t>
+      </w:r>
+      <w:proofErr w:type="spellEnd"/>
+      <w:proofErr w:type="gramStart"/>
+      <w:r>
+        <w:rPr>
+          <w:rFonts w:eastAsia="Times New Roman"/>
+          <w:color w:val="C45911" w:themeColor="accent2" w:themeShade="BF"/>
+          <w:lang w:bidi="th-TH"/>
+        </w:rPr>
+        <w:t>).filter</w:t>
+      </w:r>
+      <w:proofErr w:type="gramEnd"/>
+      <w:r>
+        <w:rPr>
+          <w:rFonts w:eastAsia="Times New Roman"/>
+          <w:color w:val="C45911" w:themeColor="accent2" w:themeShade="BF"/>
+          <w:lang w:bidi="th-TH"/>
+        </w:rPr>
+        <w:t xml:space="preserve">(x =&gt; x._2 &gt; </w:t>
+      </w:r>
+      <w:proofErr w:type="spellStart"/>
+      <w:r>
+        <w:rPr>
+          <w:rFonts w:eastAsia="Times New Roman"/>
+          <w:color w:val="C45911" w:themeColor="accent2" w:themeShade="BF"/>
+          <w:lang w:bidi="th-TH"/>
+        </w:rPr>
+        <w:t>requestThreshold</w:t>
+      </w:r>
+      <w:proofErr w:type="spellEnd"/>
+      <w:r>
+        <w:rPr>
+          <w:rFonts w:eastAsia="Times New Roman"/>
+          <w:color w:val="C45911" w:themeColor="accent2" w:themeShade="BF"/>
+          <w:lang w:bidi="th-TH"/>
+        </w:rPr>
+        <w:t>)</w:t>
+      </w:r>
+    </w:p>
+    <w:p>
+      <w:pPr>
+        <w:rPr>
+          <w:rFonts w:eastAsia="Times New Roman"/>
+          <w:color w:val="C45911" w:themeColor="accent2" w:themeShade="BF"/>
+          <w:lang w:bidi="th-TH"/>
+        </w:rPr>
       </w:pPr>
       <w:r>
         <w:rPr>
@@ -4911,6 +5493,7 @@
         </w:rPr>
         <w:t xml:space="preserve">Figure </w:t>
       </w:r>
+      <w:proofErr w:type="gramStart"/>
       <w:r>
         <w:rPr>
           <w:rFonts w:eastAsia="Times New Roman"/>
@@ -4925,7 +5508,16 @@
           <w:color w:val="000000"/>
           <w:lang w:bidi="th-TH"/>
         </w:rPr>
-        <w:t xml:space="preserve"> : Examples of </w:t>
+        <w:t xml:space="preserve"> :</w:t>
+      </w:r>
+      <w:proofErr w:type="gramEnd"/>
+      <w:r>
+        <w:rPr>
+          <w:rFonts w:eastAsia="Times New Roman"/>
+          <w:color w:val="000000"/>
+          <w:lang w:bidi="th-TH"/>
+        </w:rPr>
+        <w:t xml:space="preserve"> Examples of </w:t>
       </w:r>
       <w:r>
         <w:rPr>
@@ -5192,7 +5784,25 @@
           <w:color w:val="000000"/>
           <w:lang w:bidi="th-TH"/>
         </w:rPr>
-        <w:t xml:space="preserve">every Kafka topic. Similar to the </w:t>
+        <w:t xml:space="preserve">every Kafka topic. </w:t>
+      </w:r>
+      <w:proofErr w:type="gramStart"/>
+      <w:r>
+        <w:rPr>
+          <w:rFonts w:eastAsia="Times New Roman"/>
+          <w:color w:val="000000"/>
+          <w:lang w:bidi="th-TH"/>
+        </w:rPr>
+        <w:t>Similar to</w:t>
+      </w:r>
+      <w:proofErr w:type="gramEnd"/>
+      <w:r>
+        <w:rPr>
+          <w:rFonts w:eastAsia="Times New Roman"/>
+          <w:color w:val="000000"/>
+          <w:lang w:bidi="th-TH"/>
+        </w:rPr>
+        <w:t xml:space="preserve"> the </w:t>
       </w:r>
       <w:r>
         <w:rPr>
@@ -5344,7 +5954,25 @@
           <w:color w:val="000000"/>
           <w:lang w:bidi="th-TH"/>
         </w:rPr>
-        <w:t xml:space="preserve"> a number of attempts that exceed the limit</w:t>
+        <w:t xml:space="preserve"> </w:t>
+      </w:r>
+      <w:proofErr w:type="gramStart"/>
+      <w:r>
+        <w:rPr>
+          <w:rFonts w:eastAsia="Times New Roman"/>
+          <w:color w:val="000000"/>
+          <w:lang w:bidi="th-TH"/>
+        </w:rPr>
+        <w:t>a number of</w:t>
+      </w:r>
+      <w:proofErr w:type="gramEnd"/>
+      <w:r>
+        <w:rPr>
+          <w:rFonts w:eastAsia="Times New Roman"/>
+          <w:color w:val="000000"/>
+          <w:lang w:bidi="th-TH"/>
+        </w:rPr>
+        <w:t xml:space="preserve"> attempts that exceed the limit</w:t>
       </w:r>
       <w:r>
         <w:rPr>
@@ -5707,13 +6335,23 @@
         </w:rPr>
         <w:t xml:space="preserve">both the </w:t>
       </w:r>
-      <w:r>
-        <w:rPr>
-          <w:rFonts w:eastAsia="Times New Roman"/>
-          <w:color w:val="000000"/>
-          <w:lang w:bidi="th-TH"/>
-        </w:rPr>
-        <w:t>flatmap and map metho</w:t>
+      <w:proofErr w:type="spellStart"/>
+      <w:r>
+        <w:rPr>
+          <w:rFonts w:eastAsia="Times New Roman"/>
+          <w:color w:val="000000"/>
+          <w:lang w:bidi="th-TH"/>
+        </w:rPr>
+        <w:t>flatmap</w:t>
+      </w:r>
+      <w:proofErr w:type="spellEnd"/>
+      <w:r>
+        <w:rPr>
+          <w:rFonts w:eastAsia="Times New Roman"/>
+          <w:color w:val="000000"/>
+          <w:lang w:bidi="th-TH"/>
+        </w:rPr>
+        <w:t xml:space="preserve"> and map metho</w:t>
       </w:r>
       <w:r>
         <w:rPr>
@@ -5763,7 +6401,25 @@
           <w:color w:val="000000"/>
           <w:lang w:bidi="th-TH"/>
         </w:rPr>
-        <w:t xml:space="preserve"> shows examples of request strings that had rearranged by flatmap and map.</w:t>
+        <w:t xml:space="preserve"> shows examples of request strings that had rearranged by </w:t>
+      </w:r>
+      <w:proofErr w:type="spellStart"/>
+      <w:r>
+        <w:rPr>
+          <w:rFonts w:eastAsia="Times New Roman"/>
+          <w:color w:val="000000"/>
+          <w:lang w:bidi="th-TH"/>
+        </w:rPr>
+        <w:t>flatmap</w:t>
+      </w:r>
+      <w:proofErr w:type="spellEnd"/>
+      <w:r>
+        <w:rPr>
+          <w:rFonts w:eastAsia="Times New Roman"/>
+          <w:color w:val="000000"/>
+          <w:lang w:bidi="th-TH"/>
+        </w:rPr>
+        <w:t xml:space="preserve"> and map.</w:t>
       </w:r>
     </w:p>
     <w:p>
@@ -5853,7 +6509,23 @@
                             <w:spacing w:val="-1"/>
                             <w:lang w:val="x-none" w:eastAsia="x-none"/>
                           </w:rPr>
-                          <w:t>(ip:127.0.0.1, header:"GET /?id=admin" or "1"="1&amp;password=message2 HTTP/1.0")</w:t>
+                          <w:t xml:space="preserve">(ip:127.0.0.1, </w:t>
+                        </w:r>
+                        <w:proofErr w:type="spellStart"/>
+                        <w:r>
+                          <w:rPr>
+                            <w:spacing w:val="-1"/>
+                            <w:lang w:val="x-none" w:eastAsia="x-none"/>
+                          </w:rPr>
+                          <w:t>header:"GET</w:t>
+                        </w:r>
+                        <w:proofErr w:type="spellEnd"/>
+                        <w:r>
+                          <w:rPr>
+                            <w:spacing w:val="-1"/>
+                            <w:lang w:val="x-none" w:eastAsia="x-none"/>
+                          </w:rPr>
+                          <w:t xml:space="preserve"> /?id=admin" or "1"="1&amp;password=message2 HTTP/1.0")</w:t>
                         </w:r>
                       </w:p>
                       <w:p>
@@ -5869,7 +6541,23 @@
                             <w:spacing w:val="-1"/>
                             <w:lang w:val="x-none" w:eastAsia="x-none"/>
                           </w:rPr>
-                          <w:t>(ip:127.0.0.1, header:"GET /?id=message1&amp;password=message2 HTTP/1.0")</w:t>
+                          <w:t xml:space="preserve">(ip:127.0.0.1, </w:t>
+                        </w:r>
+                        <w:proofErr w:type="spellStart"/>
+                        <w:r>
+                          <w:rPr>
+                            <w:spacing w:val="-1"/>
+                            <w:lang w:val="x-none" w:eastAsia="x-none"/>
+                          </w:rPr>
+                          <w:t>header:"GET</w:t>
+                        </w:r>
+                        <w:proofErr w:type="spellEnd"/>
+                        <w:r>
+                          <w:rPr>
+                            <w:spacing w:val="-1"/>
+                            <w:lang w:val="x-none" w:eastAsia="x-none"/>
+                          </w:rPr>
+                          <w:t xml:space="preserve"> /?id=message1&amp;password=message2 HTTP/1.0")</w:t>
                         </w:r>
                       </w:p>
                       <w:p>
@@ -5885,7 +6573,23 @@
                             <w:spacing w:val="-1"/>
                             <w:lang w:val="x-none" w:eastAsia="x-none"/>
                           </w:rPr>
-                          <w:t>(ip:29.13.130.4, header:"POST /?id=" or 1=1 –&amp;password=message2 HTTP/1.0")</w:t>
+                          <w:t xml:space="preserve">(ip:29.13.130.4, </w:t>
+                        </w:r>
+                        <w:proofErr w:type="spellStart"/>
+                        <w:r>
+                          <w:rPr>
+                            <w:spacing w:val="-1"/>
+                            <w:lang w:val="x-none" w:eastAsia="x-none"/>
+                          </w:rPr>
+                          <w:t>header:"POST</w:t>
+                        </w:r>
+                        <w:proofErr w:type="spellEnd"/>
+                        <w:r>
+                          <w:rPr>
+                            <w:spacing w:val="-1"/>
+                            <w:lang w:val="x-none" w:eastAsia="x-none"/>
+                          </w:rPr>
+                          <w:t xml:space="preserve"> /?id=" or 1=1 –&amp;password=message2 HTTP/1.0")</w:t>
                         </w:r>
                       </w:p>
                       <w:p>
@@ -5901,7 +6605,23 @@
                             <w:spacing w:val="-1"/>
                             <w:lang w:val="x-none" w:eastAsia="x-none"/>
                           </w:rPr>
-                          <w:t>(ip:149.244.168.229, header:"POST /?id= or 0=0 --&amp;password=message2 HTTP/1.0")</w:t>
+                          <w:t xml:space="preserve">(ip:149.244.168.229, </w:t>
+                        </w:r>
+                        <w:proofErr w:type="spellStart"/>
+                        <w:r>
+                          <w:rPr>
+                            <w:spacing w:val="-1"/>
+                            <w:lang w:val="x-none" w:eastAsia="x-none"/>
+                          </w:rPr>
+                          <w:t>header:"POST</w:t>
+                        </w:r>
+                        <w:proofErr w:type="spellEnd"/>
+                        <w:r>
+                          <w:rPr>
+                            <w:spacing w:val="-1"/>
+                            <w:lang w:val="x-none" w:eastAsia="x-none"/>
+                          </w:rPr>
+                          <w:t xml:space="preserve"> /?id= or 0=0 --&amp;password=message2 HTTP/1.0")</w:t>
                         </w:r>
                       </w:p>
                       <w:p>
@@ -5917,7 +6637,23 @@
                             <w:spacing w:val="-1"/>
                             <w:lang w:val="x-none" w:eastAsia="x-none"/>
                           </w:rPr>
-                          <w:t>(ip:127.0.0.1, header:"GET /?id=message5&amp;password=message2 HTTP/1.0")</w:t>
+                          <w:t xml:space="preserve">(ip:127.0.0.1, </w:t>
+                        </w:r>
+                        <w:proofErr w:type="spellStart"/>
+                        <w:r>
+                          <w:rPr>
+                            <w:spacing w:val="-1"/>
+                            <w:lang w:val="x-none" w:eastAsia="x-none"/>
+                          </w:rPr>
+                          <w:t>header:"GET</w:t>
+                        </w:r>
+                        <w:proofErr w:type="spellEnd"/>
+                        <w:r>
+                          <w:rPr>
+                            <w:spacing w:val="-1"/>
+                            <w:lang w:val="x-none" w:eastAsia="x-none"/>
+                          </w:rPr>
+                          <w:t xml:space="preserve"> /?id=message5&amp;password=message2 HTTP/1.0")</w:t>
                         </w:r>
                       </w:p>
                       <w:p>
@@ -5929,7 +6665,23 @@
                             <w:spacing w:val="-1"/>
                             <w:lang w:val="x-none" w:eastAsia="x-none"/>
                           </w:rPr>
-                          <w:t>(ip:127.0.0.1, header:"GET /?id=message6&amp;password=message2 HTTP/1.0")</w:t>
+                          <w:t xml:space="preserve">(ip:127.0.0.1, </w:t>
+                        </w:r>
+                        <w:proofErr w:type="spellStart"/>
+                        <w:r>
+                          <w:rPr>
+                            <w:spacing w:val="-1"/>
+                            <w:lang w:val="x-none" w:eastAsia="x-none"/>
+                          </w:rPr>
+                          <w:t>header:"GET</w:t>
+                        </w:r>
+                        <w:proofErr w:type="spellEnd"/>
+                        <w:r>
+                          <w:rPr>
+                            <w:spacing w:val="-1"/>
+                            <w:lang w:val="x-none" w:eastAsia="x-none"/>
+                          </w:rPr>
+                          <w:t xml:space="preserve"> /?id=message6&amp;password=message2 HTTP/1.0")</w:t>
                         </w:r>
                       </w:p>
                     </wne:txbxContent>
@@ -5949,20 +6701,48 @@
           </wp:anchor>
         </w:drawing>
       </w:r>
+      <w:proofErr w:type="spellStart"/>
       <w:r>
         <w:rPr>
           <w:rFonts w:eastAsia="Times New Roman"/>
           <w:color w:val="C45911" w:themeColor="accent2" w:themeShade="BF"/>
           <w:lang w:bidi="th-TH"/>
         </w:rPr>
-        <w:t>flatmap(_.value().split(“</w:t>
-      </w:r>
+        <w:t>flatmap</w:t>
+      </w:r>
+      <w:proofErr w:type="spellEnd"/>
       <w:r>
         <w:rPr>
           <w:rFonts w:eastAsia="Times New Roman"/>
           <w:color w:val="C45911" w:themeColor="accent2" w:themeShade="BF"/>
           <w:lang w:bidi="th-TH"/>
         </w:rPr>
+        <w:t>(_.value(</w:t>
+      </w:r>
+      <w:proofErr w:type="gramStart"/>
+      <w:r>
+        <w:rPr>
+          <w:rFonts w:eastAsia="Times New Roman"/>
+          <w:color w:val="C45911" w:themeColor="accent2" w:themeShade="BF"/>
+          <w:lang w:bidi="th-TH"/>
+        </w:rPr>
+        <w:t>).split</w:t>
+      </w:r>
+      <w:proofErr w:type="gramEnd"/>
+      <w:r>
+        <w:rPr>
+          <w:rFonts w:eastAsia="Times New Roman"/>
+          <w:color w:val="C45911" w:themeColor="accent2" w:themeShade="BF"/>
+          <w:lang w:bidi="th-TH"/>
+        </w:rPr>
+        <w:t>(“</w:t>
+      </w:r>
+      <w:r>
+        <w:rPr>
+          <w:rFonts w:eastAsia="Times New Roman"/>
+          <w:color w:val="C45911" w:themeColor="accent2" w:themeShade="BF"/>
+          <w:lang w:bidi="th-TH"/>
+        </w:rPr>
         <w:t>\n</w:t>
       </w:r>
       <w:r>
@@ -5979,7 +6759,43 @@
           <w:color w:val="C45911" w:themeColor="accent2" w:themeShade="BF"/>
           <w:lang w:bidi="th-TH"/>
         </w:rPr>
-        <w:t>.map(x =&gt; (x.split(“, “)(0), x.split(“, ”)(4)))</w:t>
+        <w:t>.map(x =&gt; (</w:t>
+      </w:r>
+      <w:proofErr w:type="spellStart"/>
+      <w:r>
+        <w:rPr>
+          <w:rFonts w:eastAsia="Times New Roman"/>
+          <w:color w:val="C45911" w:themeColor="accent2" w:themeShade="BF"/>
+          <w:lang w:bidi="th-TH"/>
+        </w:rPr>
+        <w:t>x.split</w:t>
+      </w:r>
+      <w:proofErr w:type="spellEnd"/>
+      <w:r>
+        <w:rPr>
+          <w:rFonts w:eastAsia="Times New Roman"/>
+          <w:color w:val="C45911" w:themeColor="accent2" w:themeShade="BF"/>
+          <w:lang w:bidi="th-TH"/>
+        </w:rPr>
+        <w:t xml:space="preserve">(“, “)(0), </w:t>
+      </w:r>
+      <w:proofErr w:type="spellStart"/>
+      <w:r>
+        <w:rPr>
+          <w:rFonts w:eastAsia="Times New Roman"/>
+          <w:color w:val="C45911" w:themeColor="accent2" w:themeShade="BF"/>
+          <w:lang w:bidi="th-TH"/>
+        </w:rPr>
+        <w:t>x.split</w:t>
+      </w:r>
+      <w:proofErr w:type="spellEnd"/>
+      <w:r>
+        <w:rPr>
+          <w:rFonts w:eastAsia="Times New Roman"/>
+          <w:color w:val="C45911" w:themeColor="accent2" w:themeShade="BF"/>
+          <w:lang w:bidi="th-TH"/>
+        </w:rPr>
+        <w:t>(“, ”)(4)))</w:t>
       </w:r>
       <w:r>
         <w:rPr>
@@ -6004,6 +6820,7 @@
         </w:rPr>
         <w:t xml:space="preserve">Figure </w:t>
       </w:r>
+      <w:proofErr w:type="gramStart"/>
       <w:r>
         <w:rPr>
           <w:rFonts w:eastAsia="Times New Roman"/>
@@ -6018,7 +6835,34 @@
           <w:color w:val="000000"/>
           <w:lang w:bidi="th-TH"/>
         </w:rPr>
-        <w:t xml:space="preserve"> : Rearranged request string by flatmap and map methods.</w:t>
+        <w:t xml:space="preserve"> :</w:t>
+      </w:r>
+      <w:proofErr w:type="gramEnd"/>
+      <w:r>
+        <w:rPr>
+          <w:rFonts w:eastAsia="Times New Roman"/>
+          <w:color w:val="000000"/>
+          <w:lang w:bidi="th-TH"/>
+        </w:rPr>
+        <w:t xml:space="preserve"> Rearranged request string by </w:t>
+      </w:r>
+      <w:proofErr w:type="spellStart"/>
+      <w:r>
+        <w:rPr>
+          <w:rFonts w:eastAsia="Times New Roman"/>
+          <w:color w:val="000000"/>
+          <w:lang w:bidi="th-TH"/>
+        </w:rPr>
+        <w:t>flatmap</w:t>
+      </w:r>
+      <w:proofErr w:type="spellEnd"/>
+      <w:r>
+        <w:rPr>
+          <w:rFonts w:eastAsia="Times New Roman"/>
+          <w:color w:val="000000"/>
+          <w:lang w:bidi="th-TH"/>
+        </w:rPr>
+        <w:t xml:space="preserve"> and map methods.</w:t>
       </w:r>
     </w:p>
     <w:p>
@@ -6305,7 +7149,23 @@
                             <w:spacing w:val="-1"/>
                             <w:lang w:val="x-none" w:eastAsia="x-none"/>
                           </w:rPr>
-                          <w:t>(ip:127.0.0.1, header:"GET /?id=admin" or "1"="1&amp;password=message2 HTTP/1.0", …. )</w:t>
+                          <w:t xml:space="preserve">(ip:127.0.0.1, </w:t>
+                        </w:r>
+                        <w:proofErr w:type="spellStart"/>
+                        <w:r>
+                          <w:rPr>
+                            <w:spacing w:val="-1"/>
+                            <w:lang w:val="x-none" w:eastAsia="x-none"/>
+                          </w:rPr>
+                          <w:t>header:"GET</w:t>
+                        </w:r>
+                        <w:proofErr w:type="spellEnd"/>
+                        <w:r>
+                          <w:rPr>
+                            <w:spacing w:val="-1"/>
+                            <w:lang w:val="x-none" w:eastAsia="x-none"/>
+                          </w:rPr>
+                          <w:t xml:space="preserve"> /?id=admin" or "1"="1&amp;password=message2 HTTP/1.0", …. )</w:t>
                         </w:r>
                       </w:p>
                       <w:p>
@@ -6321,7 +7181,23 @@
                             <w:spacing w:val="-1"/>
                             <w:lang w:val="x-none" w:eastAsia="x-none"/>
                           </w:rPr>
-                          <w:t>(ip:3.111.203.205, header:"GET /?id=' and substring(password/text(),1,1)='7&amp;password=message2 HTTP/1.0")</w:t>
+                          <w:t xml:space="preserve">(ip:3.111.203.205, </w:t>
+                        </w:r>
+                        <w:proofErr w:type="spellStart"/>
+                        <w:r>
+                          <w:rPr>
+                            <w:spacing w:val="-1"/>
+                            <w:lang w:val="x-none" w:eastAsia="x-none"/>
+                          </w:rPr>
+                          <w:t>header:"GET</w:t>
+                        </w:r>
+                        <w:proofErr w:type="spellEnd"/>
+                        <w:r>
+                          <w:rPr>
+                            <w:spacing w:val="-1"/>
+                            <w:lang w:val="x-none" w:eastAsia="x-none"/>
+                          </w:rPr>
+                          <w:t xml:space="preserve"> /?id=' and substring(password/text(),1,1)='7&amp;password=message2 HTTP/1.0")</w:t>
                         </w:r>
                       </w:p>
                       <w:p>
@@ -6337,7 +7213,23 @@
                             <w:spacing w:val="-1"/>
                             <w:lang w:val="x-none" w:eastAsia="x-none"/>
                           </w:rPr>
-                          <w:t>(ip:29.13.130.4, header:"POST /?id=" or 1=1 –&amp;password=message2 HTTP/1.0")</w:t>
+                          <w:t xml:space="preserve">(ip:29.13.130.4, </w:t>
+                        </w:r>
+                        <w:proofErr w:type="spellStart"/>
+                        <w:r>
+                          <w:rPr>
+                            <w:spacing w:val="-1"/>
+                            <w:lang w:val="x-none" w:eastAsia="x-none"/>
+                          </w:rPr>
+                          <w:t>header:"POST</w:t>
+                        </w:r>
+                        <w:proofErr w:type="spellEnd"/>
+                        <w:r>
+                          <w:rPr>
+                            <w:spacing w:val="-1"/>
+                            <w:lang w:val="x-none" w:eastAsia="x-none"/>
+                          </w:rPr>
+                          <w:t xml:space="preserve"> /?id=" or 1=1 –&amp;password=message2 HTTP/1.0")</w:t>
                         </w:r>
                       </w:p>
                       <w:p>
@@ -6365,13 +7257,51 @@
           </wp:anchor>
         </w:drawing>
       </w:r>
+      <w:proofErr w:type="spellStart"/>
+      <w:proofErr w:type="gramStart"/>
       <w:r>
         <w:rPr>
           <w:rFonts w:eastAsia="Times New Roman"/>
           <w:color w:val="C45911" w:themeColor="accent2" w:themeShade="BF"/>
           <w:lang w:bidi="th-TH"/>
         </w:rPr>
-        <w:t>reduceByKey((x, y) =&gt; x + “ , “ + y).filter(x =&gt; sqli_payload_list.exists(y =&gt; x._2.contains(y)))</w:t>
+        <w:t>reduceByKey</w:t>
+      </w:r>
+      <w:proofErr w:type="spellEnd"/>
+      <w:r>
+        <w:rPr>
+          <w:rFonts w:eastAsia="Times New Roman"/>
+          <w:color w:val="C45911" w:themeColor="accent2" w:themeShade="BF"/>
+          <w:lang w:bidi="th-TH"/>
+        </w:rPr>
+        <w:t>(</w:t>
+      </w:r>
+      <w:proofErr w:type="gramEnd"/>
+      <w:r>
+        <w:rPr>
+          <w:rFonts w:eastAsia="Times New Roman"/>
+          <w:color w:val="C45911" w:themeColor="accent2" w:themeShade="BF"/>
+          <w:lang w:bidi="th-TH"/>
+        </w:rPr>
+        <w:t xml:space="preserve">(x, y) =&gt; x + “ , “ + y).filter(x =&gt; </w:t>
+      </w:r>
+      <w:proofErr w:type="spellStart"/>
+      <w:r>
+        <w:rPr>
+          <w:rFonts w:eastAsia="Times New Roman"/>
+          <w:color w:val="C45911" w:themeColor="accent2" w:themeShade="BF"/>
+          <w:lang w:bidi="th-TH"/>
+        </w:rPr>
+        <w:t>sqli_payload_list.exists</w:t>
+      </w:r>
+      <w:proofErr w:type="spellEnd"/>
+      <w:r>
+        <w:rPr>
+          <w:rFonts w:eastAsia="Times New Roman"/>
+          <w:color w:val="C45911" w:themeColor="accent2" w:themeShade="BF"/>
+          <w:lang w:bidi="th-TH"/>
+        </w:rPr>
+        <w:t>(y =&gt; x._2.contains(y)))</w:t>
       </w:r>
     </w:p>
     <w:p>
@@ -6389,6 +7319,7 @@
         </w:rPr>
         <w:t xml:space="preserve">Figure </w:t>
       </w:r>
+      <w:proofErr w:type="gramStart"/>
       <w:r>
         <w:rPr>
           <w:rFonts w:eastAsia="Times New Roman"/>
@@ -6403,7 +7334,16 @@
           <w:color w:val="000000"/>
           <w:lang w:bidi="th-TH"/>
         </w:rPr>
-        <w:t xml:space="preserve"> : Examples of request string match with SQLi pattern.</w:t>
+        <w:t xml:space="preserve"> :</w:t>
+      </w:r>
+      <w:proofErr w:type="gramEnd"/>
+      <w:r>
+        <w:rPr>
+          <w:rFonts w:eastAsia="Times New Roman"/>
+          <w:color w:val="000000"/>
+          <w:lang w:bidi="th-TH"/>
+        </w:rPr>
+        <w:t xml:space="preserve"> Examples of request string match with SQLi pattern.</w:t>
       </w:r>
     </w:p>
     <w:p>
@@ -6422,7 +7362,7 @@
           <w:lang w:bidi="th-TH"/>
         </w:rPr>
       </w:pPr>
-      <w:bookmarkStart w:id="0" w:name="_Hlk102910080"/>
+      <w:bookmarkStart w:id="1" w:name="_Hlk102910080"/>
       <w:r>
         <w:rPr>
           <w:lang w:bidi="th-TH"/>
@@ -6448,7 +7388,7 @@
         <w:t>Algorithm</w:t>
       </w:r>
     </w:p>
-    <w:bookmarkEnd w:id="0"/>
+    <w:bookmarkEnd w:id="1"/>
     <w:p>
       <w:pPr>
         <w:jc w:val="both"/>
@@ -6603,7 +7543,25 @@
           <w:color w:val="000000"/>
           <w:lang w:bidi="th-TH"/>
         </w:rPr>
-        <w:t xml:space="preserve"> filters only those two Kafka topics. Similar to the SQL</w:t>
+        <w:t xml:space="preserve"> filters only those two Kafka topics. </w:t>
+      </w:r>
+      <w:proofErr w:type="gramStart"/>
+      <w:r>
+        <w:rPr>
+          <w:rFonts w:eastAsia="Times New Roman"/>
+          <w:color w:val="000000"/>
+          <w:lang w:bidi="th-TH"/>
+        </w:rPr>
+        <w:t>Similar to</w:t>
+      </w:r>
+      <w:proofErr w:type="gramEnd"/>
+      <w:r>
+        <w:rPr>
+          <w:rFonts w:eastAsia="Times New Roman"/>
+          <w:color w:val="000000"/>
+          <w:lang w:bidi="th-TH"/>
+        </w:rPr>
+        <w:t xml:space="preserve"> the SQL</w:t>
       </w:r>
       <w:r>
         <w:rPr>
@@ -7390,7 +8348,23 @@
           <w:rFonts w:eastAsia="Times New Roman"/>
           <w:lang w:bidi="th-TH"/>
         </w:rPr>
-        <w:t xml:space="preserve"> [18]. Automated Brute Forcing can be detected by a certain number of attempts in a period of time. Attacks can only be carried out with the GET command according to [5]</w:t>
+        <w:t xml:space="preserve"> [18]. Automated Brute Forcing can be detected by a certain number of attempts in </w:t>
+      </w:r>
+      <w:proofErr w:type="gramStart"/>
+      <w:r>
+        <w:rPr>
+          <w:rFonts w:eastAsia="Times New Roman"/>
+          <w:lang w:bidi="th-TH"/>
+        </w:rPr>
+        <w:t>a period of time</w:t>
+      </w:r>
+      <w:proofErr w:type="gramEnd"/>
+      <w:r>
+        <w:rPr>
+          <w:rFonts w:eastAsia="Times New Roman"/>
+          <w:lang w:bidi="th-TH"/>
+        </w:rPr>
+        <w:t>. Attacks can only be carried out with the GET command according to [5]</w:t>
       </w:r>
       <w:r>
         <w:rPr>
@@ -7404,7 +8378,23 @@
           <w:rFonts w:eastAsia="Times New Roman"/>
           <w:lang w:bidi="th-TH"/>
         </w:rPr>
-        <w:t xml:space="preserve"> [7]. HTTP flood attacks are similar to the Automated Brute Forcing but can be attacked through all four Kafka topics (GET, POST, PUT, and DELETE). SQL Injections can be detected by malicious request header patterns</w:t>
+        <w:t xml:space="preserve"> [7]. HTTP flood attacks are </w:t>
+      </w:r>
+      <w:proofErr w:type="gramStart"/>
+      <w:r>
+        <w:rPr>
+          <w:rFonts w:eastAsia="Times New Roman"/>
+          <w:lang w:bidi="th-TH"/>
+        </w:rPr>
+        <w:t>similar to</w:t>
+      </w:r>
+      <w:proofErr w:type="gramEnd"/>
+      <w:r>
+        <w:rPr>
+          <w:rFonts w:eastAsia="Times New Roman"/>
+          <w:lang w:bidi="th-TH"/>
+        </w:rPr>
+        <w:t xml:space="preserve"> the Automated Brute Forcing but can be attacked through all four Kafka topics (GET, POST, PUT, and DELETE). SQL Injections can be detected by malicious request header patterns</w:t>
       </w:r>
       <w:r>
         <w:rPr>
@@ -7432,7 +8422,23 @@
           <w:rFonts w:eastAsia="Times New Roman"/>
           <w:lang w:bidi="th-TH"/>
         </w:rPr>
-        <w:t xml:space="preserve">. The algorithm will randomly select a SQL Injection pattern from [16] and insert it inside the request header. Similar to SQL Injections, Cross-Site Scripting uses the pattern method as the detection method. The request header information will be randomly generated within the Cross-Site Scripting list </w:t>
+        <w:t xml:space="preserve">. The algorithm will randomly select a SQL Injection pattern from [16] and insert it inside the request header. </w:t>
+      </w:r>
+      <w:proofErr w:type="gramStart"/>
+      <w:r>
+        <w:rPr>
+          <w:rFonts w:eastAsia="Times New Roman"/>
+          <w:lang w:bidi="th-TH"/>
+        </w:rPr>
+        <w:t>Similar to</w:t>
+      </w:r>
+      <w:proofErr w:type="gramEnd"/>
+      <w:r>
+        <w:rPr>
+          <w:rFonts w:eastAsia="Times New Roman"/>
+          <w:lang w:bidi="th-TH"/>
+        </w:rPr>
+        <w:t xml:space="preserve"> SQL Injections, Cross-Site Scripting uses the pattern method as the detection method. The request header information will be randomly generated within the Cross-Site Scripting list </w:t>
       </w:r>
       <w:r>
         <w:rPr>
@@ -7542,7 +8548,23 @@
           <w:rFonts w:eastAsia="Times New Roman"/>
           <w:lang w:bidi="th-TH"/>
         </w:rPr>
-        <w:t xml:space="preserve"> immense amount </w:t>
+        <w:t xml:space="preserve"> immense </w:t>
+      </w:r>
+      <w:proofErr w:type="gramStart"/>
+      <w:r>
+        <w:rPr>
+          <w:rFonts w:eastAsia="Times New Roman"/>
+          <w:lang w:bidi="th-TH"/>
+        </w:rPr>
+        <w:t>amount</w:t>
+      </w:r>
+      <w:proofErr w:type="gramEnd"/>
+      <w:r>
+        <w:rPr>
+          <w:rFonts w:eastAsia="Times New Roman"/>
+          <w:lang w:bidi="th-TH"/>
+        </w:rPr>
+        <w:t xml:space="preserve"> </w:t>
       </w:r>
       <w:r>
         <w:rPr>
@@ -7668,7 +8690,63 @@
           <w:rFonts w:eastAsia="Times New Roman"/>
           <w:lang w:bidi="th-TH"/>
         </w:rPr>
-        <w:t xml:space="preserve"> 10000, 25000, 50000, and 100000</w:t>
+        <w:t xml:space="preserve"> 10</w:t>
+      </w:r>
+      <w:r>
+        <w:rPr>
+          <w:rFonts w:eastAsia="Times New Roman"/>
+          <w:lang w:bidi="th-TH"/>
+        </w:rPr>
+        <w:t xml:space="preserve"> </w:t>
+      </w:r>
+      <w:r>
+        <w:rPr>
+          <w:rFonts w:eastAsia="Times New Roman"/>
+          <w:lang w:bidi="th-TH"/>
+        </w:rPr>
+        <w:t>000, 25</w:t>
+      </w:r>
+      <w:r>
+        <w:rPr>
+          <w:rFonts w:eastAsia="Times New Roman"/>
+          <w:lang w:bidi="th-TH"/>
+        </w:rPr>
+        <w:t xml:space="preserve"> </w:t>
+      </w:r>
+      <w:r>
+        <w:rPr>
+          <w:rFonts w:eastAsia="Times New Roman"/>
+          <w:lang w:bidi="th-TH"/>
+        </w:rPr>
+        <w:t>000, 50</w:t>
+      </w:r>
+      <w:r>
+        <w:rPr>
+          <w:rFonts w:eastAsia="Times New Roman"/>
+          <w:lang w:bidi="th-TH"/>
+        </w:rPr>
+        <w:t xml:space="preserve"> </w:t>
+      </w:r>
+      <w:r>
+        <w:rPr>
+          <w:rFonts w:eastAsia="Times New Roman"/>
+          <w:lang w:bidi="th-TH"/>
+        </w:rPr>
+        <w:t>000, and 100</w:t>
+      </w:r>
+      <w:r>
+        <w:rPr>
+          <w:rFonts w:eastAsia="Times New Roman"/>
+          <w:lang w:bidi="th-TH"/>
+        </w:rPr>
+        <w:t xml:space="preserve"> </w:t>
+      </w:r>
+      <w:r>
+        <w:rPr>
+          <w:rFonts w:eastAsia="Times New Roman"/>
+          <w:lang w:bidi="th-TH"/>
+        </w:rPr>
+        <w:t>000</w:t>
       </w:r>
       <w:r>
         <w:rPr>
@@ -7784,7 +8862,23 @@
           <w:rFonts w:eastAsia="Times New Roman"/>
           <w:lang w:bidi="th-TH"/>
         </w:rPr>
-        <w:t>Figure 5.1 : Four Jobs Processing Time</w:t>
+        <w:t xml:space="preserve">Figure </w:t>
+      </w:r>
+      <w:proofErr w:type="gramStart"/>
+      <w:r>
+        <w:rPr>
+          <w:rFonts w:eastAsia="Times New Roman"/>
+          <w:lang w:bidi="th-TH"/>
+        </w:rPr>
+        <w:t>5.1 :</w:t>
+      </w:r>
+      <w:proofErr w:type="gramEnd"/>
+      <w:r>
+        <w:rPr>
+          <w:rFonts w:eastAsia="Times New Roman"/>
+          <w:lang w:bidi="th-TH"/>
+        </w:rPr>
+        <w:t xml:space="preserve"> Four Jobs Processing Time</w:t>
       </w:r>
     </w:p>
     <w:p>
@@ -7831,14 +8925,58 @@
           <w:rFonts w:eastAsia="Times New Roman"/>
           <w:lang w:bidi="th-TH"/>
         </w:rPr>
-        <w:t xml:space="preserve"> goes well hand-in-hand with Spark’s advantage of being able to cache RDDs for efficient reuse and MapReduce’s </w:t>
-      </w:r>
-      <w:r>
-        <w:rPr>
-          <w:rFonts w:eastAsia="Times New Roman"/>
-          <w:lang w:bidi="th-TH"/>
-        </w:rPr>
-        <w:t xml:space="preserve">benefit of parallelization. The resulting graph shows that the processing time is between 2 and 2.8 seconds, where the number of requests is between 10000 and 100000. The time difference compared to the difference of the requests is minuscule to the </w:t>
+        <w:t xml:space="preserve"> goes well </w:t>
+      </w:r>
+      <w:proofErr w:type="gramStart"/>
+      <w:r>
+        <w:rPr>
+          <w:rFonts w:eastAsia="Times New Roman"/>
+          <w:lang w:bidi="th-TH"/>
+        </w:rPr>
+        <w:t>hand-in-hand</w:t>
+      </w:r>
+      <w:proofErr w:type="gramEnd"/>
+      <w:r>
+        <w:rPr>
+          <w:rFonts w:eastAsia="Times New Roman"/>
+          <w:lang w:bidi="th-TH"/>
+        </w:rPr>
+        <w:t xml:space="preserve"> with Spark’s advantage of being able to cache RDDs for efficient reuse and MapReduce’s </w:t>
+      </w:r>
+      <w:r>
+        <w:rPr>
+          <w:rFonts w:eastAsia="Times New Roman"/>
+          <w:lang w:bidi="th-TH"/>
+        </w:rPr>
+        <w:t>benefit of parallelization. The resulting graph shows that the processing time is between 2 and 2.8 seconds, where the number of requests is between 10</w:t>
+      </w:r>
+      <w:r>
+        <w:rPr>
+          <w:rFonts w:eastAsia="Times New Roman"/>
+          <w:lang w:bidi="th-TH"/>
+        </w:rPr>
+        <w:t xml:space="preserve"> </w:t>
+      </w:r>
+      <w:r>
+        <w:rPr>
+          <w:rFonts w:eastAsia="Times New Roman"/>
+          <w:lang w:bidi="th-TH"/>
+        </w:rPr>
+        <w:t>000 and 100</w:t>
+      </w:r>
+      <w:r>
+        <w:rPr>
+          <w:rFonts w:eastAsia="Times New Roman"/>
+          <w:lang w:bidi="th-TH"/>
+        </w:rPr>
+        <w:t xml:space="preserve"> </w:t>
+      </w:r>
+      <w:r>
+        <w:rPr>
+          <w:rFonts w:eastAsia="Times New Roman"/>
+          <w:lang w:bidi="th-TH"/>
+        </w:rPr>
+        <w:t xml:space="preserve">000. The time difference compared to the difference of the requests is minuscule to the </w:t>
       </w:r>
       <w:r>
         <w:rPr>
@@ -7978,6 +9116,7 @@
     </w:p>
     <w:p>
       <w:pPr>
+        <w:ind w:firstLine="14.40pt"/>
         <w:jc w:val="both"/>
         <w:rPr>
           <w:rFonts w:eastAsia="Times New Roman"/>
@@ -7991,7 +9130,7 @@
           <w:lang w:bidi="th-TH"/>
         </w:rPr>
         <w:drawing>
-          <wp:inline distT="0" distB="0" distL="0" distR="0" wp14:anchorId="490BF356" wp14:editId="1CE9F2B2">
+          <wp:inline distT="0" distB="0" distL="0" distR="0" wp14:anchorId="6BC03A56" wp14:editId="3CA42F9D">
             <wp:extent cx="3089910" cy="1811655"/>
             <wp:effectExtent l="0" t="0" r="0" b="0"/>
             <wp:docPr id="13" name="Picture 13" descr="Chart, line chart&#10;&#10;Description automatically generated"/>
@@ -8045,31 +9184,71 @@
           <w:rFonts w:eastAsia="Times New Roman"/>
           <w:lang w:bidi="th-TH"/>
         </w:rPr>
-        <w:t>Figure 5.</w:t>
-      </w:r>
-      <w:r>
-        <w:rPr>
-          <w:rFonts w:eastAsia="Times New Roman"/>
-          <w:lang w:bidi="th-TH"/>
-        </w:rPr>
-        <w:t>2</w:t>
-      </w:r>
-      <w:r>
-        <w:rPr>
-          <w:rFonts w:eastAsia="Times New Roman"/>
-          <w:lang w:bidi="th-TH"/>
-        </w:rPr>
-        <w:t xml:space="preserve"> : Four Jobs Throughput.</w:t>
-      </w:r>
-    </w:p>
-    <w:p>
-      <w:pPr>
+        <w:t xml:space="preserve">Figure </w:t>
+      </w:r>
+      <w:proofErr w:type="gramStart"/>
+      <w:r>
+        <w:rPr>
+          <w:rFonts w:eastAsia="Times New Roman"/>
+          <w:lang w:bidi="th-TH"/>
+        </w:rPr>
+        <w:t>5.2 :</w:t>
+      </w:r>
+      <w:proofErr w:type="gramEnd"/>
+      <w:r>
+        <w:rPr>
+          <w:rFonts w:eastAsia="Times New Roman"/>
+          <w:lang w:bidi="th-TH"/>
+        </w:rPr>
+        <w:t xml:space="preserve"> Four Jobs Throughput.</w:t>
+      </w:r>
+    </w:p>
+    <w:p>
+      <w:pPr>
+        <w:rPr>
+          <w:rFonts w:eastAsia="Times New Roman"/>
+          <w:lang w:bidi="th-TH"/>
+        </w:rPr>
+      </w:pPr>
+    </w:p>
+    <w:p>
+      <w:pPr>
+        <w:ind w:firstLine="14.40pt"/>
         <w:jc w:val="both"/>
         <w:rPr>
           <w:rFonts w:eastAsia="Times New Roman"/>
           <w:lang w:bidi="th-TH"/>
         </w:rPr>
       </w:pPr>
+      <w:r>
+        <w:rPr>
+          <w:rFonts w:eastAsia="Times New Roman"/>
+          <w:lang w:bidi="th-TH"/>
+        </w:rPr>
+        <w:t>Overall</w:t>
+      </w:r>
+      <w:r>
+        <w:rPr>
+          <w:rFonts w:eastAsia="Times New Roman"/>
+          <w:lang w:bidi="th-TH"/>
+        </w:rPr>
+        <w:t xml:space="preserve"> </w:t>
+      </w:r>
+      <w:r>
+        <w:rPr>
+          <w:rFonts w:eastAsia="Times New Roman"/>
+          <w:lang w:bidi="th-TH"/>
+        </w:rPr>
+        <w:t xml:space="preserve">accuracy of SQL injection and Cross-Site Scripting </w:t>
+      </w:r>
+    </w:p>
+    <w:p>
+      <w:pPr>
+        <w:rPr>
+          <w:rFonts w:eastAsia="Times New Roman"/>
+          <w:lang w:bidi="th-TH"/>
+        </w:rPr>
+      </w:pPr>
     </w:p>
     <w:p>
       <w:pPr>
@@ -8079,6 +9258,127 @@
           <w:lang w:bidi="th-TH"/>
         </w:rPr>
       </w:pPr>
+      <w:r>
+        <w:rPr>
+          <w:rFonts w:eastAsia="Times New Roman"/>
+          <w:noProof/>
+          <w:lang w:bidi="th-TH"/>
+        </w:rPr>
+        <w:drawing>
+          <wp:inline distT="0" distB="0" distL="0" distR="0" wp14:anchorId="67736A29" wp14:editId="071E394D">
+            <wp:extent cx="3089910" cy="2023745"/>
+            <wp:effectExtent l="0" t="0" r="0" b="0"/>
+            <wp:docPr id="7" name="Picture 7" descr="Table&#10;&#10;Description automatically generated"/>
+            <wp:cNvGraphicFramePr>
+              <a:graphicFrameLocks xmlns:a="http://purl.oclc.org/ooxml/drawingml/main" noChangeAspect="1"/>
+            </wp:cNvGraphicFramePr>
+            <a:graphic xmlns:a="http://purl.oclc.org/ooxml/drawingml/main">
+              <a:graphicData uri="http://purl.oclc.org/ooxml/drawingml/picture">
+                <pic:pic xmlns:pic="http://purl.oclc.org/ooxml/drawingml/picture">
+                  <pic:nvPicPr>
+                    <pic:cNvPr id="7" name="Picture 7" descr="Table&#10;&#10;Description automatically generated"/>
+                    <pic:cNvPicPr/>
+                  </pic:nvPicPr>
+                  <pic:blipFill>
+                    <a:blip r:embed="rId14">
+                      <a:extLst>
+                        <a:ext uri="{28A0092B-C50C-407E-A947-70E740481C1C}">
+                          <a14:useLocalDpi xmlns:a14="http://schemas.microsoft.com/office/drawing/2010/main" val="0"/>
+                        </a:ext>
+                      </a:extLst>
+                    </a:blip>
+                    <a:stretch>
+                      <a:fillRect/>
+                    </a:stretch>
+                  </pic:blipFill>
+                  <pic:spPr>
+                    <a:xfrm>
+                      <a:off x="0" y="0"/>
+                      <a:ext cx="3089910" cy="2023745"/>
+                    </a:xfrm>
+                    <a:prstGeom prst="rect">
+                      <a:avLst/>
+                    </a:prstGeom>
+                  </pic:spPr>
+                </pic:pic>
+              </a:graphicData>
+            </a:graphic>
+          </wp:inline>
+        </w:drawing>
+      </w:r>
+    </w:p>
+    <w:p>
+      <w:pPr>
+        <w:rPr>
+          <w:rFonts w:eastAsia="Times New Roman"/>
+          <w:lang w:bidi="th-TH"/>
+        </w:rPr>
+      </w:pPr>
+      <w:r>
+        <w:rPr>
+          <w:rFonts w:eastAsia="Times New Roman"/>
+          <w:lang w:bidi="th-TH"/>
+        </w:rPr>
+        <w:t xml:space="preserve">Figure </w:t>
+      </w:r>
+      <w:proofErr w:type="gramStart"/>
+      <w:r>
+        <w:rPr>
+          <w:rFonts w:eastAsia="Times New Roman"/>
+          <w:lang w:bidi="th-TH"/>
+        </w:rPr>
+        <w:t>5.</w:t>
+      </w:r>
+      <w:r>
+        <w:rPr>
+          <w:rFonts w:eastAsia="Times New Roman"/>
+          <w:lang w:bidi="th-TH"/>
+        </w:rPr>
+        <w:t>3</w:t>
+      </w:r>
+      <w:r>
+        <w:rPr>
+          <w:rFonts w:eastAsia="Times New Roman"/>
+          <w:lang w:bidi="th-TH"/>
+        </w:rPr>
+        <w:t xml:space="preserve"> :</w:t>
+      </w:r>
+      <w:proofErr w:type="gramEnd"/>
+      <w:r>
+        <w:rPr>
+          <w:rFonts w:eastAsia="Times New Roman"/>
+          <w:lang w:bidi="th-TH"/>
+        </w:rPr>
+        <w:t xml:space="preserve"> </w:t>
+      </w:r>
+      <w:r>
+        <w:rPr>
+          <w:rFonts w:eastAsia="Times New Roman"/>
+          <w:lang w:bidi="th-TH"/>
+        </w:rPr>
+        <w:t>SQLi and XSS detection accuracy for each request simulation</w:t>
+      </w:r>
+      <w:r>
+        <w:rPr>
+          <w:rFonts w:eastAsia="Times New Roman"/>
+          <w:lang w:bidi="th-TH"/>
+        </w:rPr>
+        <w:t>.</w:t>
+      </w:r>
+    </w:p>
+    <w:p>
+      <w:pPr>
+        <w:pStyle w:val="Heading1"/>
+        <w:rPr>
+          <w:color w:val="000000" w:themeColor="text1"/>
+        </w:rPr>
+      </w:pPr>
+      <w:r>
+        <w:rPr>
+          <w:color w:val="000000" w:themeColor="text1"/>
+        </w:rPr>
+        <w:t>Final remarks</w:t>
+      </w:r>
     </w:p>
     <w:p>
       <w:pPr>
@@ -8091,864 +9391,30 @@
     </w:p>
     <w:p>
       <w:pPr>
-        <w:pStyle w:val="Heading2"/>
+        <w:pStyle w:val="Heading5"/>
         <w:rPr>
           <w:color w:val="AEAAAA" w:themeColor="background2" w:themeShade="BF"/>
         </w:rPr>
       </w:pPr>
-      <w:r>
-        <w:rPr>
-          <w:color w:val="AEAAAA" w:themeColor="background2" w:themeShade="BF"/>
-        </w:rPr>
-        <w:t>Authors and Affiliations</w:t>
-      </w:r>
-    </w:p>
-    <w:p>
-      <w:pPr>
-        <w:pStyle w:val="BodyText"/>
-        <w:rPr>
-          <w:color w:val="AEAAAA" w:themeColor="background2" w:themeShade="BF"/>
-        </w:rPr>
-      </w:pPr>
-      <w:r>
-        <w:rPr>
-          <w:b/>
-          <w:color w:val="AEAAAA" w:themeColor="background2" w:themeShade="BF"/>
-        </w:rPr>
-        <w:t xml:space="preserve">The template is </w:t>
-      </w:r>
-      <w:r>
-        <w:rPr>
-          <w:b/>
-          <w:color w:val="AEAAAA" w:themeColor="background2" w:themeShade="BF"/>
-        </w:rPr>
-        <w:t>designed</w:t>
-      </w:r>
-      <w:r>
-        <w:rPr>
-          <w:b/>
-          <w:color w:val="AEAAAA" w:themeColor="background2" w:themeShade="BF"/>
-          <w:lang w:val="en-US"/>
-        </w:rPr>
-        <w:t xml:space="preserve"> for,</w:t>
-      </w:r>
-      <w:r>
-        <w:rPr>
-          <w:b/>
-          <w:color w:val="AEAAAA" w:themeColor="background2" w:themeShade="BF"/>
-        </w:rPr>
-        <w:t xml:space="preserve"> but not limited to</w:t>
-      </w:r>
-      <w:r>
-        <w:rPr>
-          <w:b/>
-          <w:color w:val="AEAAAA" w:themeColor="background2" w:themeShade="BF"/>
-          <w:lang w:val="en-US"/>
-        </w:rPr>
-        <w:t>,</w:t>
-      </w:r>
-      <w:r>
-        <w:rPr>
-          <w:b/>
-          <w:color w:val="AEAAAA" w:themeColor="background2" w:themeShade="BF"/>
-          <w:lang w:val="en-US"/>
-        </w:rPr>
-        <w:t xml:space="preserve"> </w:t>
-      </w:r>
-      <w:r>
-        <w:rPr>
-          <w:b/>
-          <w:color w:val="AEAAAA" w:themeColor="background2" w:themeShade="BF"/>
-          <w:lang w:val="en-US"/>
-        </w:rPr>
-        <w:t>six</w:t>
-      </w:r>
-      <w:r>
-        <w:rPr>
-          <w:b/>
-          <w:color w:val="AEAAAA" w:themeColor="background2" w:themeShade="BF"/>
-          <w:lang w:val="en-US"/>
-        </w:rPr>
-        <w:t xml:space="preserve"> authors.</w:t>
-      </w:r>
-      <w:r>
-        <w:rPr>
-          <w:color w:val="AEAAAA" w:themeColor="background2" w:themeShade="BF"/>
-          <w:lang w:val="en-US"/>
-        </w:rPr>
-        <w:t xml:space="preserve"> </w:t>
-      </w:r>
-      <w:r>
-        <w:rPr>
-          <w:color w:val="AEAAAA" w:themeColor="background2" w:themeShade="BF"/>
-          <w:lang w:val="en-US"/>
-        </w:rPr>
-        <w:t xml:space="preserve">A minimum of one author is required for all conference articles. </w:t>
-      </w:r>
-      <w:r>
-        <w:rPr>
-          <w:color w:val="AEAAAA" w:themeColor="background2" w:themeShade="BF"/>
-        </w:rPr>
-        <w:t>Author names should be listed starting from left to right and then moving down to the next line. This is the author sequence that will be used in future citations and by indexing services. Names should not be listed in columns nor group by affiliation.</w:t>
-      </w:r>
-      <w:r>
-        <w:rPr>
-          <w:color w:val="AEAAAA" w:themeColor="background2" w:themeShade="BF"/>
-          <w:lang w:val="en-US"/>
-        </w:rPr>
-        <w:t xml:space="preserve"> </w:t>
-      </w:r>
-      <w:r>
-        <w:rPr>
-          <w:color w:val="AEAAAA" w:themeColor="background2" w:themeShade="BF"/>
-        </w:rPr>
-        <w:t>Please keep your affiliations as succinct as possible (for example, do not differentiate among departments of the same organization).</w:t>
-      </w:r>
-    </w:p>
-    <w:p>
-      <w:pPr>
-        <w:pStyle w:val="Heading3"/>
-        <w:rPr>
-          <w:color w:val="AEAAAA" w:themeColor="background2" w:themeShade="BF"/>
-        </w:rPr>
-      </w:pPr>
-      <w:r>
-        <w:rPr>
-          <w:color w:val="AEAAAA" w:themeColor="background2" w:themeShade="BF"/>
-        </w:rPr>
-        <w:t xml:space="preserve">For papers with more than six authors: </w:t>
-      </w:r>
-      <w:r>
-        <w:rPr>
-          <w:i w:val="0"/>
-          <w:color w:val="AEAAAA" w:themeColor="background2" w:themeShade="BF"/>
-        </w:rPr>
-        <w:t>Add author names horizontally, moving to a third row if needed for more than 8 authors.</w:t>
-      </w:r>
-    </w:p>
-    <w:p>
-      <w:pPr>
-        <w:pStyle w:val="Heading3"/>
-        <w:rPr>
-          <w:color w:val="AEAAAA" w:themeColor="background2" w:themeShade="BF"/>
-        </w:rPr>
-      </w:pPr>
-      <w:r>
-        <w:rPr>
-          <w:color w:val="AEAAAA" w:themeColor="background2" w:themeShade="BF"/>
-        </w:rPr>
-        <w:t xml:space="preserve">For </w:t>
-      </w:r>
-      <w:r>
-        <w:rPr>
-          <w:color w:val="AEAAAA" w:themeColor="background2" w:themeShade="BF"/>
-        </w:rPr>
-        <w:t xml:space="preserve">papers with less than </w:t>
-      </w:r>
-      <w:r>
-        <w:rPr>
-          <w:color w:val="AEAAAA" w:themeColor="background2" w:themeShade="BF"/>
-        </w:rPr>
-        <w:t>six</w:t>
-      </w:r>
-      <w:r>
-        <w:rPr>
-          <w:color w:val="AEAAAA" w:themeColor="background2" w:themeShade="BF"/>
-        </w:rPr>
-        <w:t xml:space="preserve"> authors</w:t>
-      </w:r>
-      <w:r>
-        <w:rPr>
-          <w:color w:val="AEAAAA" w:themeColor="background2" w:themeShade="BF"/>
-        </w:rPr>
-        <w:t xml:space="preserve">: </w:t>
-      </w:r>
-      <w:r>
-        <w:rPr>
-          <w:i w:val="0"/>
-          <w:color w:val="AEAAAA" w:themeColor="background2" w:themeShade="BF"/>
-        </w:rPr>
-        <w:t>To change the default, adjust the template as follows.</w:t>
-      </w:r>
-    </w:p>
-    <w:p>
-      <w:pPr>
-        <w:pStyle w:val="Heading4"/>
-        <w:rPr>
-          <w:color w:val="AEAAAA" w:themeColor="background2" w:themeShade="BF"/>
-        </w:rPr>
-      </w:pPr>
-      <w:r>
-        <w:rPr>
-          <w:color w:val="AEAAAA" w:themeColor="background2" w:themeShade="BF"/>
-        </w:rPr>
-        <w:t xml:space="preserve">Selection: </w:t>
-      </w:r>
-      <w:r>
-        <w:rPr>
-          <w:i w:val="0"/>
-          <w:color w:val="AEAAAA" w:themeColor="background2" w:themeShade="BF"/>
-        </w:rPr>
-        <w:t>Highlight all author and affiliation lines.</w:t>
-      </w:r>
-    </w:p>
-    <w:p>
-      <w:pPr>
-        <w:pStyle w:val="Heading4"/>
-        <w:rPr>
-          <w:color w:val="AEAAAA" w:themeColor="background2" w:themeShade="BF"/>
-        </w:rPr>
-      </w:pPr>
-      <w:r>
-        <w:rPr>
-          <w:color w:val="AEAAAA" w:themeColor="background2" w:themeShade="BF"/>
-        </w:rPr>
-        <w:t xml:space="preserve">Change number of columns: </w:t>
-      </w:r>
-      <w:r>
-        <w:rPr>
-          <w:i w:val="0"/>
-          <w:color w:val="AEAAAA" w:themeColor="background2" w:themeShade="BF"/>
-        </w:rPr>
-        <w:t xml:space="preserve">Select the Columns icon from the MS Word Standard toolbar and then select </w:t>
-      </w:r>
-      <w:r>
-        <w:rPr>
-          <w:i w:val="0"/>
-          <w:color w:val="AEAAAA" w:themeColor="background2" w:themeShade="BF"/>
-        </w:rPr>
-        <w:t>the correct number of columns</w:t>
-      </w:r>
-      <w:r>
-        <w:rPr>
-          <w:i w:val="0"/>
-          <w:color w:val="AEAAAA" w:themeColor="background2" w:themeShade="BF"/>
-        </w:rPr>
-        <w:t xml:space="preserve"> from the selection palette.</w:t>
-      </w:r>
-    </w:p>
-    <w:p>
-      <w:pPr>
-        <w:pStyle w:val="Heading4"/>
-        <w:rPr>
-          <w:i w:val="0"/>
-          <w:color w:val="AEAAAA" w:themeColor="background2" w:themeShade="BF"/>
-        </w:rPr>
-      </w:pPr>
-      <w:r>
-        <w:rPr>
-          <w:color w:val="AEAAAA" w:themeColor="background2" w:themeShade="BF"/>
-        </w:rPr>
-        <w:t xml:space="preserve">Deletion: </w:t>
-      </w:r>
-      <w:r>
-        <w:rPr>
-          <w:i w:val="0"/>
-          <w:color w:val="AEAAAA" w:themeColor="background2" w:themeShade="BF"/>
-        </w:rPr>
-        <w:t xml:space="preserve">Delete the author and affiliation lines for the </w:t>
-      </w:r>
-      <w:r>
-        <w:rPr>
-          <w:i w:val="0"/>
-          <w:color w:val="AEAAAA" w:themeColor="background2" w:themeShade="BF"/>
-        </w:rPr>
-        <w:t>extra authors.</w:t>
-      </w:r>
-    </w:p>
-    <w:p>
-      <w:pPr>
-        <w:jc w:val="start"/>
-        <w:rPr>
-          <w:i/>
-          <w:iCs/>
-          <w:noProof/>
-          <w:color w:val="AEAAAA" w:themeColor="background2" w:themeShade="BF"/>
-        </w:rPr>
-      </w:pPr>
-    </w:p>
-    <w:p>
-      <w:pPr>
-        <w:pStyle w:val="Heading2"/>
-        <w:rPr>
-          <w:color w:val="AEAAAA" w:themeColor="background2" w:themeShade="BF"/>
-        </w:rPr>
-      </w:pPr>
-      <w:r>
-        <w:rPr>
-          <w:color w:val="AEAAAA" w:themeColor="background2" w:themeShade="BF"/>
-        </w:rPr>
-        <w:t>Identify the Headings</w:t>
-      </w:r>
-    </w:p>
-    <w:p>
-      <w:pPr>
-        <w:pStyle w:val="BodyText"/>
-        <w:rPr>
-          <w:color w:val="AEAAAA" w:themeColor="background2" w:themeShade="BF"/>
-        </w:rPr>
-      </w:pPr>
-      <w:r>
-        <w:rPr>
-          <w:color w:val="AEAAAA" w:themeColor="background2" w:themeShade="BF"/>
-        </w:rPr>
-        <w:t>Headings, or heads, are organizational devices that guide the reader through your paper. There are two types: component heads and text heads.</w:t>
-      </w:r>
-    </w:p>
-    <w:p>
-      <w:pPr>
-        <w:pStyle w:val="BodyText"/>
-        <w:rPr>
-          <w:color w:val="AEAAAA" w:themeColor="background2" w:themeShade="BF"/>
-        </w:rPr>
-      </w:pPr>
-      <w:r>
-        <w:rPr>
-          <w:color w:val="AEAAAA" w:themeColor="background2" w:themeShade="BF"/>
+    </w:p>
+    <w:p/>
+    <w:p/>
+    <w:p/>
+    <w:p/>
+    <w:p/>
+    <w:p/>
+    <w:p>
+      <w:pPr>
+        <w:pStyle w:val="Heading5"/>
+        <w:rPr>
+          <w:color w:val="000000" w:themeColor="text1"/>
+        </w:rPr>
+      </w:pPr>
+      <w:r>
+        <w:rPr>
+          <w:color w:val="000000" w:themeColor="text1"/>
         </w:rPr>
         <w:lastRenderedPageBreak/>
-        <w:t>Component heads identify the different components of your paper and are not topically subordinate to each other. Examples include Acknowledgments and References and, for these, the correct style to use is “Heading 5”. Use “figure caption” for your Figure captions, and “table head” for your table title. Run-in heads, such as “Abstract”, will require you to apply a style (in this case, italic) in addition to the style provided by the drop down menu to differentiate the head from the text.</w:t>
-      </w:r>
-    </w:p>
-    <w:p>
-      <w:pPr>
-        <w:pStyle w:val="BodyText"/>
-        <w:rPr>
-          <w:color w:val="AEAAAA" w:themeColor="background2" w:themeShade="BF"/>
-        </w:rPr>
-      </w:pPr>
-      <w:r>
-        <w:rPr>
-          <w:color w:val="AEAAAA" w:themeColor="background2" w:themeShade="BF"/>
-        </w:rPr>
-        <w:t>Text heads organize the topics on a relational, hierarchical basis. For example, the paper title is the primary text head because all subsequent material relates and elaborates on this one topic. If there are two or more sub-topics, the next level head (uppercase Roman numerals) should be used and, conversely, if there are not at least two sub-topics, then no subheads should be introduced. Styles named “Heading 1”, “Heading 2”, “Heading 3”, and “Heading 4” are prescribed.</w:t>
-      </w:r>
-    </w:p>
-    <w:p>
-      <w:pPr>
-        <w:pStyle w:val="Heading2"/>
-        <w:rPr>
-          <w:color w:val="AEAAAA" w:themeColor="background2" w:themeShade="BF"/>
-        </w:rPr>
-      </w:pPr>
-      <w:r>
-        <w:rPr>
-          <w:color w:val="AEAAAA" w:themeColor="background2" w:themeShade="BF"/>
-        </w:rPr>
-        <w:t>Figures and Tables</w:t>
-      </w:r>
-    </w:p>
-    <w:p>
-      <w:pPr>
-        <w:pStyle w:val="Heading4"/>
-        <w:rPr>
-          <w:color w:val="AEAAAA" w:themeColor="background2" w:themeShade="BF"/>
-        </w:rPr>
-      </w:pPr>
-      <w:r>
-        <w:rPr>
-          <w:color w:val="AEAAAA" w:themeColor="background2" w:themeShade="BF"/>
-        </w:rPr>
-        <w:t xml:space="preserve"> </w:t>
-      </w:r>
-      <w:r>
-        <w:rPr>
-          <w:color w:val="AEAAAA" w:themeColor="background2" w:themeShade="BF"/>
-        </w:rPr>
-        <w:t xml:space="preserve">Positioning Figures and Tables: </w:t>
-      </w:r>
-      <w:r>
-        <w:rPr>
-          <w:i w:val="0"/>
-          <w:color w:val="AEAAAA" w:themeColor="background2" w:themeShade="BF"/>
-        </w:rPr>
-        <w:t>Place figures and tables at the top and bottom of columns. Avoid placing them in the middle of columns. Large figures and tables may span across both columns. Figure captions should be below the figures; table heads should appear above the tables. Insert figures and tables after they are cited in the text. Use the abbreviation “Fig. 1”, even at the beginning of a sentence.</w:t>
-      </w:r>
-    </w:p>
-    <w:p>
-      <w:pPr>
-        <w:pStyle w:val="tablehead"/>
-        <w:rPr>
-          <w:color w:val="AEAAAA" w:themeColor="background2" w:themeShade="BF"/>
-        </w:rPr>
-      </w:pPr>
-      <w:r>
-        <w:rPr>
-          <w:color w:val="AEAAAA" w:themeColor="background2" w:themeShade="BF"/>
-        </w:rPr>
-        <w:t>Table Type Styles</w:t>
-      </w:r>
-    </w:p>
-    <w:tbl>
-      <w:tblPr>
-        <w:tblW w:w="0pt" w:type="dxa"/>
-        <w:jc w:val="center"/>
-        <w:tblBorders>
-          <w:top w:val="single" w:sz="2" w:space="0" w:color="auto"/>
-          <w:start w:val="single" w:sz="2" w:space="0" w:color="auto"/>
-          <w:bottom w:val="single" w:sz="2" w:space="0" w:color="auto"/>
-          <w:end w:val="single" w:sz="2" w:space="0" w:color="auto"/>
-          <w:insideH w:val="single" w:sz="2" w:space="0" w:color="auto"/>
-          <w:insideV w:val="single" w:sz="2" w:space="0" w:color="auto"/>
-        </w:tblBorders>
-        <w:tblLayout w:type="fixed"/>
-        <w:tblLook w:firstRow="0" w:lastRow="0" w:firstColumn="0" w:lastColumn="0" w:noHBand="0" w:noVBand="0"/>
-      </w:tblPr>
-      <w:tblGrid>
-        <w:gridCol w:w="720"/>
-        <w:gridCol w:w="2340"/>
-        <w:gridCol w:w="900"/>
-        <w:gridCol w:w="900"/>
-      </w:tblGrid>
-      <w:tr>
-        <w:trPr>
-          <w:cantSplit/>
-          <w:trHeight w:val="240"/>
-          <w:tblHeader/>
-          <w:jc w:val="center"/>
-        </w:trPr>
-        <w:tc>
-          <w:tcPr>
-            <w:tcW w:w="36pt" w:type="dxa"/>
-            <w:vMerge w:val="restart"/>
-            <w:vAlign w:val="center"/>
-          </w:tcPr>
-          <w:p>
-            <w:pPr>
-              <w:pStyle w:val="tablecolhead"/>
-              <w:rPr>
-                <w:color w:val="AEAAAA" w:themeColor="background2" w:themeShade="BF"/>
-              </w:rPr>
-            </w:pPr>
-            <w:r>
-              <w:rPr>
-                <w:color w:val="AEAAAA" w:themeColor="background2" w:themeShade="BF"/>
-              </w:rPr>
-              <w:t>Table Head</w:t>
-            </w:r>
-          </w:p>
-        </w:tc>
-        <w:tc>
-          <w:tcPr>
-            <w:tcW w:w="207pt" w:type="dxa"/>
-            <w:gridSpan w:val="3"/>
-            <w:vAlign w:val="center"/>
-          </w:tcPr>
-          <w:p>
-            <w:pPr>
-              <w:pStyle w:val="tablecolhead"/>
-              <w:rPr>
-                <w:color w:val="AEAAAA" w:themeColor="background2" w:themeShade="BF"/>
-              </w:rPr>
-            </w:pPr>
-            <w:r>
-              <w:rPr>
-                <w:color w:val="AEAAAA" w:themeColor="background2" w:themeShade="BF"/>
-              </w:rPr>
-              <w:t>Table Column Head</w:t>
-            </w:r>
-          </w:p>
-        </w:tc>
-      </w:tr>
-      <w:tr>
-        <w:trPr>
-          <w:cantSplit/>
-          <w:trHeight w:val="240"/>
-          <w:tblHeader/>
-          <w:jc w:val="center"/>
-        </w:trPr>
-        <w:tc>
-          <w:tcPr>
-            <w:tcW w:w="36pt" w:type="dxa"/>
-            <w:vMerge/>
-          </w:tcPr>
-          <w:p>
-            <w:pPr>
-              <w:rPr>
-                <w:color w:val="AEAAAA" w:themeColor="background2" w:themeShade="BF"/>
-                <w:sz w:val="16"/>
-                <w:szCs w:val="16"/>
-              </w:rPr>
-            </w:pPr>
-          </w:p>
-        </w:tc>
-        <w:tc>
-          <w:tcPr>
-            <w:tcW w:w="117pt" w:type="dxa"/>
-            <w:vAlign w:val="center"/>
-          </w:tcPr>
-          <w:p>
-            <w:pPr>
-              <w:pStyle w:val="tablecolsubhead"/>
-              <w:rPr>
-                <w:color w:val="AEAAAA" w:themeColor="background2" w:themeShade="BF"/>
-              </w:rPr>
-            </w:pPr>
-            <w:r>
-              <w:rPr>
-                <w:color w:val="AEAAAA" w:themeColor="background2" w:themeShade="BF"/>
-              </w:rPr>
-              <w:t>Table column subhead</w:t>
-            </w:r>
-          </w:p>
-        </w:tc>
-        <w:tc>
-          <w:tcPr>
-            <w:tcW w:w="45pt" w:type="dxa"/>
-            <w:vAlign w:val="center"/>
-          </w:tcPr>
-          <w:p>
-            <w:pPr>
-              <w:pStyle w:val="tablecolsubhead"/>
-              <w:rPr>
-                <w:color w:val="AEAAAA" w:themeColor="background2" w:themeShade="BF"/>
-              </w:rPr>
-            </w:pPr>
-            <w:r>
-              <w:rPr>
-                <w:color w:val="AEAAAA" w:themeColor="background2" w:themeShade="BF"/>
-              </w:rPr>
-              <w:t>Subhead</w:t>
-            </w:r>
-          </w:p>
-        </w:tc>
-        <w:tc>
-          <w:tcPr>
-            <w:tcW w:w="45pt" w:type="dxa"/>
-            <w:vAlign w:val="center"/>
-          </w:tcPr>
-          <w:p>
-            <w:pPr>
-              <w:pStyle w:val="tablecolsubhead"/>
-              <w:rPr>
-                <w:color w:val="AEAAAA" w:themeColor="background2" w:themeShade="BF"/>
-              </w:rPr>
-            </w:pPr>
-            <w:r>
-              <w:rPr>
-                <w:color w:val="AEAAAA" w:themeColor="background2" w:themeShade="BF"/>
-              </w:rPr>
-              <w:t>Subhead</w:t>
-            </w:r>
-          </w:p>
-        </w:tc>
-      </w:tr>
-      <w:tr>
-        <w:trPr>
-          <w:trHeight w:val="320"/>
-          <w:jc w:val="center"/>
-        </w:trPr>
-        <w:tc>
-          <w:tcPr>
-            <w:tcW w:w="36pt" w:type="dxa"/>
-            <w:vAlign w:val="center"/>
-          </w:tcPr>
-          <w:p>
-            <w:pPr>
-              <w:pStyle w:val="tablecopy"/>
-              <w:rPr>
-                <w:color w:val="AEAAAA" w:themeColor="background2" w:themeShade="BF"/>
-                <w:sz w:val="8"/>
-                <w:szCs w:val="8"/>
-              </w:rPr>
-            </w:pPr>
-            <w:r>
-              <w:rPr>
-                <w:color w:val="AEAAAA" w:themeColor="background2" w:themeShade="BF"/>
-              </w:rPr>
-              <w:t>copy</w:t>
-            </w:r>
-          </w:p>
-        </w:tc>
-        <w:tc>
-          <w:tcPr>
-            <w:tcW w:w="117pt" w:type="dxa"/>
-            <w:vAlign w:val="center"/>
-          </w:tcPr>
-          <w:p>
-            <w:pPr>
-              <w:pStyle w:val="tablecopy"/>
-              <w:rPr>
-                <w:color w:val="AEAAAA" w:themeColor="background2" w:themeShade="BF"/>
-              </w:rPr>
-            </w:pPr>
-            <w:r>
-              <w:rPr>
-                <w:color w:val="AEAAAA" w:themeColor="background2" w:themeShade="BF"/>
-              </w:rPr>
-              <w:t>More table copy</w:t>
-            </w:r>
-            <w:r>
-              <w:rPr>
-                <w:color w:val="AEAAAA" w:themeColor="background2" w:themeShade="BF"/>
-                <w:vertAlign w:val="superscript"/>
-              </w:rPr>
-              <w:t>a</w:t>
-            </w:r>
-          </w:p>
-        </w:tc>
-        <w:tc>
-          <w:tcPr>
-            <w:tcW w:w="45pt" w:type="dxa"/>
-            <w:vAlign w:val="center"/>
-          </w:tcPr>
-          <w:p>
-            <w:pPr>
-              <w:rPr>
-                <w:color w:val="AEAAAA" w:themeColor="background2" w:themeShade="BF"/>
-                <w:sz w:val="16"/>
-                <w:szCs w:val="16"/>
-              </w:rPr>
-            </w:pPr>
-          </w:p>
-        </w:tc>
-        <w:tc>
-          <w:tcPr>
-            <w:tcW w:w="45pt" w:type="dxa"/>
-            <w:vAlign w:val="center"/>
-          </w:tcPr>
-          <w:p>
-            <w:pPr>
-              <w:rPr>
-                <w:color w:val="AEAAAA" w:themeColor="background2" w:themeShade="BF"/>
-                <w:sz w:val="16"/>
-                <w:szCs w:val="16"/>
-              </w:rPr>
-            </w:pPr>
-          </w:p>
-        </w:tc>
-      </w:tr>
-    </w:tbl>
-    <w:p>
-      <w:pPr>
-        <w:pStyle w:val="tablefootnote"/>
-        <w:rPr>
-          <w:color w:val="AEAAAA" w:themeColor="background2" w:themeShade="BF"/>
-        </w:rPr>
-      </w:pPr>
-      <w:r>
-        <w:rPr>
-          <w:color w:val="AEAAAA" w:themeColor="background2" w:themeShade="BF"/>
-        </w:rPr>
-        <w:t>Sample of a Table footnote. (</w:t>
-      </w:r>
-      <w:r>
-        <w:rPr>
-          <w:i/>
-          <w:color w:val="AEAAAA" w:themeColor="background2" w:themeShade="BF"/>
-        </w:rPr>
-        <w:t>Table footnote</w:t>
-      </w:r>
-      <w:r>
-        <w:rPr>
-          <w:color w:val="AEAAAA" w:themeColor="background2" w:themeShade="BF"/>
-        </w:rPr>
-        <w:t>)</w:t>
-      </w:r>
-    </w:p>
-    <w:p>
-      <w:pPr>
-        <w:pStyle w:val="figurecaption"/>
-        <w:rPr>
-          <w:color w:val="AEAAAA" w:themeColor="background2" w:themeShade="BF"/>
-        </w:rPr>
-      </w:pPr>
-      <w:r>
-        <w:rPr>
-          <w:color w:val="AEAAAA" w:themeColor="background2" w:themeShade="BF"/>
-        </w:rPr>
-        <w:t xml:space="preserve">Example of a figure caption. </w:t>
-      </w:r>
-      <w:r>
-        <w:rPr>
-          <w:iCs/>
-          <w:color w:val="AEAAAA" w:themeColor="background2" w:themeShade="BF"/>
-        </w:rPr>
-        <w:t>(</w:t>
-      </w:r>
-      <w:r>
-        <w:rPr>
-          <w:i/>
-          <w:iCs/>
-          <w:color w:val="AEAAAA" w:themeColor="background2" w:themeShade="BF"/>
-        </w:rPr>
-        <w:t>figure caption</w:t>
-      </w:r>
-      <w:r>
-        <w:rPr>
-          <w:iCs/>
-          <w:color w:val="AEAAAA" w:themeColor="background2" w:themeShade="BF"/>
-        </w:rPr>
-        <w:t>)</w:t>
-      </w:r>
-    </w:p>
-    <w:p>
-      <w:pPr>
-        <w:pStyle w:val="BodyText"/>
-        <w:rPr>
-          <w:color w:val="AEAAAA" w:themeColor="background2" w:themeShade="BF"/>
-        </w:rPr>
-      </w:pPr>
-      <w:r>
-        <w:rPr>
-          <w:color w:val="AEAAAA" w:themeColor="background2" w:themeShade="BF"/>
-        </w:rPr>
-        <w:t>Figure Labels: Use 8 point Times New Roman for Figure labels. Use words rather than symbols or abbreviations when writing Figure axis labels to avoid confusing the reader. As an example, write the quantity “Magnetization”, or “Magnetization, M”, not just “M”. If including units in the label, present them within parentheses. Do not label axes only with units. In the example, write “Magnetization (A/m)” or “Magnetization {A[m(1)]}”, not just “A/m”. Do not label axes</w:t>
-      </w:r>
-      <w:r>
-        <w:rPr>
-          <w:color w:val="AEAAAA" w:themeColor="background2" w:themeShade="BF"/>
-        </w:rPr>
-        <w:t xml:space="preserve"> with a ratio of quantities and units. For example, write “Temperature (K)”, not “Temperature/K”.</w:t>
-      </w:r>
-    </w:p>
-    <w:p>
-      <w:pPr>
-        <w:pStyle w:val="Heading5"/>
-        <w:rPr>
-          <w:color w:val="AEAAAA" w:themeColor="background2" w:themeShade="BF"/>
-        </w:rPr>
-      </w:pPr>
-      <w:r>
-        <w:rPr>
-          <w:color w:val="AEAAAA" w:themeColor="background2" w:themeShade="BF"/>
-        </w:rPr>
-        <w:t xml:space="preserve">Acknowledgment </w:t>
-      </w:r>
-      <w:r>
-        <w:rPr>
-          <w:i/>
-          <w:iCs/>
-          <w:color w:val="AEAAAA" w:themeColor="background2" w:themeShade="BF"/>
-        </w:rPr>
-        <w:t>(</w:t>
-      </w:r>
-      <w:r>
-        <w:rPr>
-          <w:i/>
-          <w:iCs/>
-          <w:smallCaps w:val="0"/>
-          <w:color w:val="AEAAAA" w:themeColor="background2" w:themeShade="BF"/>
-        </w:rPr>
-        <w:t>Heading 5</w:t>
-      </w:r>
-      <w:r>
-        <w:rPr>
-          <w:i/>
-          <w:iCs/>
-          <w:color w:val="AEAAAA" w:themeColor="background2" w:themeShade="BF"/>
-        </w:rPr>
-        <w:t>)</w:t>
-      </w:r>
-    </w:p>
-    <w:p>
-      <w:pPr>
-        <w:pStyle w:val="BodyText"/>
-        <w:rPr>
-          <w:color w:val="AEAAAA" w:themeColor="background2" w:themeShade="BF"/>
-        </w:rPr>
-      </w:pPr>
-      <w:r>
-        <w:rPr>
-          <w:color w:val="AEAAAA" w:themeColor="background2" w:themeShade="BF"/>
-        </w:rPr>
-        <w:t>The preferred spelling of the word “acknowledgment” in America is without an “e” after the “g</w:t>
-      </w:r>
-      <w:r>
-        <w:rPr>
-          <w:color w:val="AEAAAA" w:themeColor="background2" w:themeShade="BF"/>
-        </w:rPr>
-        <w:t>”. Avoid the stilted expression “</w:t>
-      </w:r>
-      <w:r>
-        <w:rPr>
-          <w:color w:val="AEAAAA" w:themeColor="background2" w:themeShade="BF"/>
-          <w:lang w:val="en-US"/>
-        </w:rPr>
-        <w:t>o</w:t>
-      </w:r>
-      <w:r>
-        <w:rPr>
-          <w:color w:val="AEAAAA" w:themeColor="background2" w:themeShade="BF"/>
-        </w:rPr>
-        <w:t xml:space="preserve">ne of us (R. B. G.) thanks </w:t>
-      </w:r>
-      <w:r>
-        <w:rPr>
-          <w:color w:val="AEAAAA" w:themeColor="background2" w:themeShade="BF"/>
-        </w:rPr>
-        <w:t>...</w:t>
-      </w:r>
-      <w:r>
-        <w:rPr>
-          <w:color w:val="AEAAAA" w:themeColor="background2" w:themeShade="BF"/>
-          <w:lang w:val="en-US"/>
-        </w:rPr>
-        <w:t xml:space="preserve">”.  </w:t>
-      </w:r>
-      <w:r>
-        <w:rPr>
-          <w:color w:val="AEAAAA" w:themeColor="background2" w:themeShade="BF"/>
-        </w:rPr>
-        <w:t>Instead, try “R. B. G. thanks</w:t>
-      </w:r>
-      <w:r>
-        <w:rPr>
-          <w:color w:val="AEAAAA" w:themeColor="background2" w:themeShade="BF"/>
-        </w:rPr>
-        <w:t>...</w:t>
-      </w:r>
-      <w:r>
-        <w:rPr>
-          <w:color w:val="AEAAAA" w:themeColor="background2" w:themeShade="BF"/>
-        </w:rPr>
-        <w:t>”.</w:t>
-      </w:r>
-      <w:r>
-        <w:rPr>
-          <w:color w:val="AEAAAA" w:themeColor="background2" w:themeShade="BF"/>
-          <w:lang w:val="en-US"/>
-        </w:rPr>
-        <w:t xml:space="preserve"> </w:t>
-      </w:r>
-      <w:r>
-        <w:rPr>
-          <w:color w:val="AEAAAA" w:themeColor="background2" w:themeShade="BF"/>
-        </w:rPr>
-        <w:t>Put spons</w:t>
-      </w:r>
-      <w:r>
-        <w:rPr>
-          <w:color w:val="AEAAAA" w:themeColor="background2" w:themeShade="BF"/>
-        </w:rPr>
-        <w:t>or acknowledgments in the unnum</w:t>
-      </w:r>
-      <w:r>
-        <w:rPr>
-          <w:color w:val="AEAAAA" w:themeColor="background2" w:themeShade="BF"/>
-        </w:rPr>
-        <w:t>bered footnote on the first page.</w:t>
-      </w:r>
-    </w:p>
-    <w:p>
-      <w:pPr>
-        <w:pStyle w:val="Heading5"/>
-        <w:rPr>
-          <w:color w:val="AEAAAA" w:themeColor="background2" w:themeShade="BF"/>
-        </w:rPr>
-      </w:pPr>
-    </w:p>
-    <w:p>
-      <w:pPr>
-        <w:pStyle w:val="Heading5"/>
-        <w:rPr>
-          <w:color w:val="000000" w:themeColor="text1"/>
-        </w:rPr>
-      </w:pPr>
-      <w:r>
-        <w:rPr>
-          <w:color w:val="000000" w:themeColor="text1"/>
-        </w:rPr>
         <w:t>References</w:t>
       </w:r>
     </w:p>
@@ -8968,10 +9434,7 @@
         <w:ind w:start="17.70pt" w:hanging="17.70pt"/>
       </w:pPr>
       <w:r>
-        <w:t xml:space="preserve">C. Ping, "A second-order SQL injection detection method," 2017 IEEE 2nd Information Technology, Networking, Electronic and Automation </w:t>
-      </w:r>
-      <w:r>
-        <w:t xml:space="preserve">Control Conference (ITNEC), 2017, pp. 1792-1796, doi: 10.1109/ITNEC.2017.8285104. </w:t>
+        <w:t xml:space="preserve">C. Ping, "A second-order SQL injection detection method," 2017 IEEE 2nd Information Technology, Networking, Electronic and Automation Control Conference (ITNEC), 2017, pp. 1792-1796, doi: 10.1109/ITNEC.2017.8285104. </w:t>
       </w:r>
     </w:p>
     <w:p>
@@ -9081,7 +9544,7 @@
       <w:r>
         <w:t xml:space="preserve">Elmasry, Wisam, Akbulut, Akhan and Zaim, Abdul Halim. "A Design of an Integrated Cloud-based Intrusion Detection System with Third Party Cloud Service" Open Computer Science, vol. 11, no. 1, 2021, pp. 365-379. </w:t>
       </w:r>
-      <w:hyperlink r:id="rId14" w:history="1">
+      <w:hyperlink r:id="rId15" w:history="1">
         <w:r>
           <w:rPr>
             <w:rStyle w:val="Hyperlink"/>
@@ -9098,7 +9561,7 @@
       <w:r>
         <w:t xml:space="preserve">Wenyi Xu (2017) Visor: Real-time Log Monitor [Source Code]. </w:t>
       </w:r>
-      <w:hyperlink r:id="rId15" w:history="1">
+      <w:hyperlink r:id="rId16" w:history="1">
         <w:r>
           <w:rPr>
             <w:rStyle w:val="Hyperlink"/>
@@ -9115,7 +9578,7 @@
       <w:r>
         <w:t xml:space="preserve">payloadbox (2021) SQL Injection Payload List [Dataset]. </w:t>
       </w:r>
-      <w:hyperlink r:id="rId16" w:history="1">
+      <w:hyperlink r:id="rId17" w:history="1">
         <w:r>
           <w:rPr>
             <w:rStyle w:val="Hyperlink"/>
@@ -9132,7 +9595,7 @@
       <w:r>
         <w:t xml:space="preserve">payloadbox (2021) Cross Site Scripting  (XSS) Vulnerability Payload List [Dataset]. </w:t>
       </w:r>
-      <w:hyperlink r:id="rId17" w:history="1">
+      <w:hyperlink r:id="rId18" w:history="1">
         <w:r>
           <w:rPr>
             <w:rStyle w:val="Hyperlink"/>
@@ -9149,7 +9612,7 @@
       <w:r>
         <w:t xml:space="preserve">iryndin (2018) 10K-Most-Popular-Passwords [Dataset]. </w:t>
       </w:r>
-      <w:hyperlink r:id="rId18" w:history="1">
+      <w:hyperlink r:id="rId19" w:history="1">
         <w:r>
           <w:rPr>
             <w:rStyle w:val="Hyperlink"/>
@@ -9163,7 +9626,7 @@
         <w:pStyle w:val="references"/>
         <w:ind w:start="17.70pt" w:hanging="17.70pt"/>
       </w:pPr>
-      <w:hyperlink r:id="rId19" w:history="1">
+      <w:hyperlink r:id="rId20" w:history="1">
         <w:r>
           <w:rPr>
             <w:rStyle w:val="Hyperlink"/>
@@ -9177,7 +9640,7 @@
         <w:pStyle w:val="references"/>
         <w:ind w:start="17.70pt" w:hanging="17.70pt"/>
       </w:pPr>
-      <w:hyperlink r:id="rId20" w:history="1">
+      <w:hyperlink r:id="rId21" w:history="1">
         <w:r>
           <w:rPr>
             <w:rStyle w:val="Hyperlink"/>
@@ -9196,7 +9659,7 @@
           <w:u w:val="none"/>
         </w:rPr>
       </w:pPr>
-      <w:hyperlink r:id="rId21" w:history="1">
+      <w:hyperlink r:id="rId22" w:history="1">
         <w:r>
           <w:rPr>
             <w:rStyle w:val="Hyperlink"/>
@@ -9210,7 +9673,7 @@
         <w:pStyle w:val="references"/>
         <w:ind w:start="17.70pt" w:hanging="17.70pt"/>
       </w:pPr>
-      <w:hyperlink r:id="rId22" w:history="1">
+      <w:hyperlink r:id="rId23" w:history="1">
         <w:r>
           <w:rPr>
             <w:rStyle w:val="Hyperlink"/>
@@ -9224,7 +9687,7 @@
         <w:pStyle w:val="references"/>
         <w:ind w:start="17.70pt" w:hanging="17.70pt"/>
       </w:pPr>
-      <w:hyperlink r:id="rId23" w:history="1">
+      <w:hyperlink r:id="rId24" w:history="1">
         <w:r>
           <w:rPr>
             <w:rStyle w:val="Hyperlink"/>

</xml_diff>

<commit_message>
completed conference paper without prof review
</commit_message>
<xml_diff>
--- a/Protocol-IDS-IEEE-Report.docx
+++ b/Protocol-IDS-IEEE-Report.docx
@@ -371,235 +371,216 @@
         <w:t xml:space="preserve"> including</w:t>
       </w:r>
       <w:r>
+        <w:t xml:space="preserve">, GraphQL, gRPC,  REST, etc. In this particular </w:t>
+      </w:r>
+      <w:r>
+        <w:t>paper</w:t>
+      </w:r>
+      <w:r>
+        <w:t>,</w:t>
+      </w:r>
+      <w:r>
+        <w:t xml:space="preserve"> </w:t>
+      </w:r>
+      <w:r>
+        <w:t>the</w:t>
+      </w:r>
+      <w:r>
+        <w:t xml:space="preserve"> focus</w:t>
+      </w:r>
+      <w:r>
+        <w:t xml:space="preserve"> is</w:t>
+      </w:r>
+      <w:r>
+        <w:t xml:space="preserve"> on REST as it is still considered a norm in most web applications</w:t>
+      </w:r>
+      <w:r>
+        <w:t>.  In REST</w:t>
+      </w:r>
+      <w:r>
+        <w:t>,</w:t>
+      </w:r>
+      <w:r>
+        <w:t xml:space="preserve"> </w:t>
+      </w:r>
+      <w:r>
+        <w:t xml:space="preserve">HTTP </w:t>
+      </w:r>
+      <w:r>
+        <w:t xml:space="preserve">requests </w:t>
+      </w:r>
+      <w:r>
+        <w:t xml:space="preserve">by the front-end </w:t>
+      </w:r>
+      <w:r>
+        <w:t>which are mapped to GET, POST, PUT, and DELETE have been proven to</w:t>
+      </w:r>
+      <w:r>
+        <w:t xml:space="preserve"> be</w:t>
+      </w:r>
+      <w:r>
+        <w:t xml:space="preserve"> </w:t>
+      </w:r>
+      <w:r>
+        <w:t xml:space="preserve">prone to attacks and exploits that can inflict extensive amounts of damage to a system. Therefore, this paper’s main point will be the detection of such attacks and exploits, mainly being </w:t>
+      </w:r>
+      <w:r>
+        <w:t>Automated Brute Forcing on web-based login</w:t>
+      </w:r>
+      <w:r>
         <w:t xml:space="preserve">, </w:t>
       </w:r>
-      <w:proofErr w:type="spellStart"/>
-      <w:r>
-        <w:t>GraphQL</w:t>
-      </w:r>
-      <w:proofErr w:type="spellEnd"/>
+      <w:r>
+        <w:t>HTTP flood attack</w:t>
+      </w:r>
+      <w:r>
+        <w:t>s,</w:t>
+      </w:r>
+      <w:r>
+        <w:t xml:space="preserve"> SQL injections (SQLi), and </w:t>
+      </w:r>
+      <w:r>
+        <w:t>Cross-Site</w:t>
+      </w:r>
+      <w:r>
+        <w:t xml:space="preserve"> Scripting (XSS)</w:t>
+      </w:r>
+      <w:r>
+        <w:t>.</w:t>
+      </w:r>
+      <w:r>
+        <w:t xml:space="preserve"> Both Apache Kafka and Spark streaming are used as main pillars in the architecture for processing the user inputs in REST HTTP header fields</w:t>
+      </w:r>
+      <w:r>
+        <w:t>, which are the main vulnerabilities that are being exploited in such attacks</w:t>
+      </w:r>
+      <w:r>
+        <w:t>.</w:t>
+      </w:r>
+      <w:r>
+        <w:t xml:space="preserve"> </w:t>
+      </w:r>
+      <w:r>
+        <w:t xml:space="preserve">As HTTP </w:t>
+      </w:r>
+      <w:r>
+        <w:t xml:space="preserve">requests from </w:t>
+      </w:r>
+      <w:r>
+        <w:t>the front end of a</w:t>
+      </w:r>
+      <w:r>
+        <w:t xml:space="preserve"> web application </w:t>
+      </w:r>
+      <w:r>
+        <w:t xml:space="preserve">come </w:t>
+      </w:r>
+      <w:r>
+        <w:t>in massive volumes</w:t>
+      </w:r>
+      <w:r>
+        <w:t>,</w:t>
+      </w:r>
+      <w:r>
+        <w:t xml:space="preserve"> it is crucial to process these HTTP requests in a</w:t>
+      </w:r>
+      <w:r>
+        <w:t>n</w:t>
+      </w:r>
+      <w:r>
+        <w:t xml:space="preserve"> efficient and resourceful way. Spark streaming allows both of these </w:t>
+      </w:r>
+      <w:r>
+        <w:t xml:space="preserve">critical </w:t>
+      </w:r>
+      <w:r>
+        <w:t>processing characteristics by using</w:t>
+      </w:r>
+      <w:r>
+        <w:t xml:space="preserve"> batch processing and MapReduce. </w:t>
+      </w:r>
+      <w:r>
+        <w:t xml:space="preserve">Apache Kafka allows back-end engineers to send </w:t>
+      </w:r>
+      <w:r>
+        <w:t>real-time</w:t>
+      </w:r>
+      <w:r>
+        <w:t xml:space="preserve"> </w:t>
+      </w:r>
+      <w:r>
+        <w:t>request</w:t>
+      </w:r>
+      <w:r>
+        <w:t xml:space="preserve"> logs</w:t>
+      </w:r>
+      <w:r>
+        <w:t xml:space="preserve"> to a Kafka broker and furthermore bridges the streamed data to Spark streaming using the Spark Streaming &amp; Kafka Integration library.</w:t>
+      </w:r>
+      <w:r>
+        <w:t xml:space="preserve"> In this paper</w:t>
+      </w:r>
+      <w:r>
+        <w:t>,</w:t>
+      </w:r>
+      <w:r>
+        <w:t xml:space="preserve"> algorithms that were developed in Scala are used to determine if </w:t>
+      </w:r>
+      <w:r>
+        <w:t>an</w:t>
+      </w:r>
+      <w:r>
+        <w:t xml:space="preserve"> HTTP request contains any patterns that resemble any of the 4 mentioned attacks and both </w:t>
+      </w:r>
+      <w:r>
+        <w:t>send</w:t>
+      </w:r>
+      <w:r>
+        <w:t xml:space="preserve"> an alert to the system security engineer and </w:t>
+      </w:r>
+      <w:r>
+        <w:t>log</w:t>
+      </w:r>
+      <w:r>
+        <w:t xml:space="preserve"> the event in a Google Cloud Storage Bucket</w:t>
+      </w:r>
+      <w:r>
+        <w:t xml:space="preserve">, as the developed IDS is implemented </w:t>
+      </w:r>
+      <w:r>
+        <w:t>o</w:t>
+      </w:r>
+      <w:r>
+        <w:t>n Google Cloud Platform.</w:t>
+      </w:r>
+    </w:p>
+    <w:p>
+      <w:pPr>
+        <w:pStyle w:val="Keywords"/>
+      </w:pPr>
+      <w:r>
+        <w:t>Keywords—</w:t>
+      </w:r>
+      <w:r>
+        <w:t>Intrusion Detection, Apache Kafka, Spark Streaming, SQL injection, Cross-site scripting,</w:t>
+      </w:r>
+      <w:r>
+        <w:t xml:space="preserve"> </w:t>
+      </w:r>
+      <w:r>
+        <w:t>Brute</w:t>
+      </w:r>
+      <w:r>
+        <w:t xml:space="preserve"> Force Login</w:t>
+      </w:r>
       <w:r>
         <w:t xml:space="preserve">, </w:t>
       </w:r>
-      <w:proofErr w:type="spellStart"/>
-      <w:proofErr w:type="gramStart"/>
-      <w:r>
-        <w:t>gRPC</w:t>
-      </w:r>
-      <w:proofErr w:type="spellEnd"/>
-      <w:r>
-        <w:t>,  REST</w:t>
-      </w:r>
-      <w:proofErr w:type="gramEnd"/>
-      <w:r>
-        <w:t xml:space="preserve">, etc. In this </w:t>
-      </w:r>
-      <w:proofErr w:type="gramStart"/>
-      <w:r>
-        <w:t xml:space="preserve">particular </w:t>
-      </w:r>
-      <w:r>
-        <w:t>paper</w:t>
-      </w:r>
-      <w:proofErr w:type="gramEnd"/>
-      <w:r>
-        <w:t>,</w:t>
-      </w:r>
-      <w:r>
-        <w:t xml:space="preserve"> </w:t>
-      </w:r>
-      <w:r>
-        <w:t>the</w:t>
-      </w:r>
-      <w:r>
-        <w:t xml:space="preserve"> focus</w:t>
-      </w:r>
-      <w:r>
-        <w:t xml:space="preserve"> is</w:t>
-      </w:r>
-      <w:r>
-        <w:t xml:space="preserve"> on REST as it is still considered a norm in most web applications</w:t>
-      </w:r>
-      <w:r>
-        <w:t>.  In REST</w:t>
-      </w:r>
-      <w:r>
-        <w:t>,</w:t>
-      </w:r>
-      <w:r>
-        <w:t xml:space="preserve"> </w:t>
-      </w:r>
-      <w:r>
-        <w:t xml:space="preserve">HTTP </w:t>
-      </w:r>
-      <w:r>
-        <w:t xml:space="preserve">requests </w:t>
-      </w:r>
-      <w:r>
-        <w:t xml:space="preserve">by the front-end </w:t>
-      </w:r>
-      <w:r>
-        <w:t>which are mapped to GET, POST, PUT, and DELETE have been proven to</w:t>
-      </w:r>
-      <w:r>
-        <w:t xml:space="preserve"> be</w:t>
-      </w:r>
-      <w:r>
-        <w:t xml:space="preserve"> </w:t>
-      </w:r>
-      <w:r>
-        <w:t xml:space="preserve">prone to attacks and exploits that can inflict extensive amounts of damage to a system. Therefore, this paper’s main point will be the detection of such attacks and exploits, mainly being </w:t>
-      </w:r>
-      <w:r>
-        <w:t>Automated Brute Forcing on web-based login</w:t>
-      </w:r>
-      <w:r>
-        <w:t xml:space="preserve">, </w:t>
-      </w:r>
-      <w:r>
-        <w:t>HTTP flood attack</w:t>
-      </w:r>
-      <w:r>
-        <w:t xml:space="preserve">s, </w:t>
-      </w:r>
-      <w:r>
-        <w:t>a</w:t>
-      </w:r>
-      <w:r>
-        <w:t xml:space="preserve">), </w:t>
-      </w:r>
-      <w:r>
-        <w:t>Cross-Site</w:t>
-      </w:r>
-      <w:r>
-        <w:t xml:space="preserve"> Scripting (XSS)</w:t>
-      </w:r>
-      <w:r>
-        <w:t>.</w:t>
-      </w:r>
-      <w:r>
-        <w:t xml:space="preserve"> Both Apache Kafka and Spark streaming are used as main pillars in the architecture for processing the user inputs in REST HTTP header fields</w:t>
-      </w:r>
-      <w:r>
-        <w:t>, which are the main vulnerabilities that are being exploited in such attacks</w:t>
-      </w:r>
-      <w:r>
-        <w:t>.</w:t>
-      </w:r>
-      <w:r>
-        <w:t xml:space="preserve"> </w:t>
-      </w:r>
-      <w:r>
-        <w:t xml:space="preserve">As HTTP </w:t>
-      </w:r>
-      <w:r>
-        <w:t xml:space="preserve">requests from </w:t>
-      </w:r>
-      <w:r>
-        <w:t>the front end of a</w:t>
-      </w:r>
-      <w:r>
-        <w:t xml:space="preserve"> web application </w:t>
-      </w:r>
-      <w:r>
-        <w:t xml:space="preserve">come </w:t>
-      </w:r>
-      <w:r>
-        <w:t>in massive volumes it is crucial to process these HTTP requests in a</w:t>
-      </w:r>
-      <w:r>
-        <w:t>n</w:t>
-      </w:r>
-      <w:r>
-        <w:t xml:space="preserve"> efficient and resourceful way. Spark streaming allows </w:t>
-      </w:r>
-      <w:proofErr w:type="gramStart"/>
-      <w:r>
-        <w:t>both of these</w:t>
-      </w:r>
-      <w:proofErr w:type="gramEnd"/>
-      <w:r>
-        <w:t xml:space="preserve"> </w:t>
-      </w:r>
-      <w:r>
-        <w:t xml:space="preserve">critical </w:t>
-      </w:r>
-      <w:r>
-        <w:t>processing characteristics by using</w:t>
-      </w:r>
-      <w:r>
-        <w:t xml:space="preserve"> batch processing and MapReduce. </w:t>
-      </w:r>
-      <w:r>
-        <w:t xml:space="preserve">Apache Kafka allows back-end engineers to send </w:t>
-      </w:r>
-      <w:r>
-        <w:t>real-time</w:t>
-      </w:r>
-      <w:r>
-        <w:t xml:space="preserve"> </w:t>
-      </w:r>
-      <w:r>
-        <w:t>request</w:t>
-      </w:r>
-      <w:r>
-        <w:t xml:space="preserve"> logs</w:t>
-      </w:r>
-      <w:r>
-        <w:t xml:space="preserve"> to a Kafka broker and furthermore bridges the streamed data to Spark streaming using the Spark Streaming &amp; Kafka Integration library.</w:t>
-      </w:r>
-      <w:r>
-        <w:t xml:space="preserve"> In this paper algorithms that were developed in Scala are used to determine if </w:t>
-      </w:r>
-      <w:r>
-        <w:t>an</w:t>
-      </w:r>
-      <w:r>
-        <w:t xml:space="preserve"> HTTP request contains any patterns that resemble any of the 4 mentioned attacks and both </w:t>
-      </w:r>
-      <w:r>
-        <w:t>send</w:t>
-      </w:r>
-      <w:r>
-        <w:t xml:space="preserve"> an alert to the system security engineer and </w:t>
-      </w:r>
-      <w:r>
-        <w:t>log</w:t>
-      </w:r>
-      <w:r>
-        <w:t xml:space="preserve"> the event in a Google Cloud Storage Bucket</w:t>
-      </w:r>
-      <w:r>
-        <w:t>, as the developed IDS is implemented in Google Cloud Platform.</w:t>
-      </w:r>
-    </w:p>
-    <w:p>
-      <w:pPr>
-        <w:pStyle w:val="Keywords"/>
-      </w:pPr>
-      <w:r>
-        <w:t>Keywords—</w:t>
-      </w:r>
-      <w:r>
-        <w:t>Intrusion Detection, Apache Kafka, Spark Streaming, SQL injection, Cross-site scripting,</w:t>
-      </w:r>
-      <w:r>
-        <w:t xml:space="preserve"> </w:t>
-      </w:r>
-      <w:r>
-        <w:t>Brute</w:t>
-      </w:r>
-      <w:r>
-        <w:t xml:space="preserve"> Force Login</w:t>
-      </w:r>
-      <w:r>
-        <w:t xml:space="preserve">, </w:t>
-      </w:r>
-      <w:r>
-        <w:t>HTTP flood attack</w:t>
-      </w:r>
-      <w:r>
-        <w:t>s</w:t>
+      <w:r>
+        <w:t>HTTP flood</w:t>
+      </w:r>
+      <w:r>
+        <w:t>ing</w:t>
       </w:r>
     </w:p>
     <w:p>
@@ -691,20 +672,7 @@
           <w:lang w:val="en-US"/>
         </w:rPr>
         <w:tab/>
-      </w:r>
-      <w:proofErr w:type="spellStart"/>
-      <w:r>
-        <w:rPr>
-          <w:lang w:val="en-US"/>
-        </w:rPr>
-        <w:t>i</w:t>
-      </w:r>
-      <w:proofErr w:type="spellEnd"/>
-      <w:r>
-        <w:rPr>
-          <w:lang w:val="en-US"/>
-        </w:rPr>
-        <w:t xml:space="preserve">) </w:t>
+        <w:t xml:space="preserve">i) </w:t>
       </w:r>
       <w:r>
         <w:rPr>
@@ -982,7 +950,31 @@
         <w:rPr>
           <w:lang w:val="en-US"/>
         </w:rPr>
-        <w:t xml:space="preserve"> detection’s performance is not as favorable and has some effects on less powerful machines </w:t>
+        <w:t xml:space="preserve"> detection’s performance is not as favorable and has some </w:t>
+      </w:r>
+      <w:r>
+        <w:rPr>
+          <w:lang w:val="en-US"/>
+        </w:rPr>
+        <w:t xml:space="preserve">negative </w:t>
+      </w:r>
+      <w:r>
+        <w:rPr>
+          <w:lang w:val="en-US"/>
+        </w:rPr>
+        <w:t>effects on less powerful machines</w:t>
+      </w:r>
+      <w:r>
+        <w:rPr>
+          <w:lang w:val="en-US"/>
+        </w:rPr>
+        <w:t>,</w:t>
+      </w:r>
+      <w:r>
+        <w:rPr>
+          <w:lang w:val="en-US"/>
+        </w:rPr>
+        <w:t xml:space="preserve"> </w:t>
       </w:r>
       <w:r>
         <w:rPr>
@@ -1020,7 +1012,31 @@
         <w:rPr>
           <w:lang w:val="en-US"/>
         </w:rPr>
-        <w:t xml:space="preserve"> detection, which performs using </w:t>
+        <w:t xml:space="preserve"> detection, which </w:t>
+      </w:r>
+      <w:r>
+        <w:rPr>
+          <w:lang w:val="en-US"/>
+        </w:rPr>
+        <w:t xml:space="preserve">is </w:t>
+      </w:r>
+      <w:r>
+        <w:rPr>
+          <w:lang w:val="en-US"/>
+        </w:rPr>
+        <w:t>perform</w:t>
+      </w:r>
+      <w:r>
+        <w:rPr>
+          <w:lang w:val="en-US"/>
+        </w:rPr>
+        <w:t>ed</w:t>
+      </w:r>
+      <w:r>
+        <w:rPr>
+          <w:lang w:val="en-US"/>
+        </w:rPr>
+        <w:t xml:space="preserve"> using </w:t>
       </w:r>
       <w:r>
         <w:rPr>
@@ -1197,14 +1213,7 @@
         <w:rPr>
           <w:lang w:val="en-US"/>
         </w:rPr>
-        <w:t xml:space="preserve">are </w:t>
-      </w:r>
-      <w:proofErr w:type="gramStart"/>
-      <w:r>
-        <w:rPr>
-          <w:lang w:val="en-US"/>
-        </w:rPr>
-        <w:t>sent</w:t>
+        <w:t>are sent</w:t>
       </w:r>
       <w:r>
         <w:rPr>
@@ -1212,7 +1221,6 @@
         </w:rPr>
         <w:t xml:space="preserve"> at all times</w:t>
       </w:r>
-      <w:proofErr w:type="gramEnd"/>
       <w:r>
         <w:rPr>
           <w:lang w:val="en-US"/>
@@ -1253,14 +1261,7 @@
         <w:rPr>
           <w:lang w:val="en-US"/>
         </w:rPr>
-        <w:t xml:space="preserve"> </w:t>
-      </w:r>
-      <w:proofErr w:type="gramStart"/>
-      <w:r>
-        <w:rPr>
-          <w:lang w:val="en-US"/>
-        </w:rPr>
-        <w:t>on</w:t>
+        <w:t xml:space="preserve"> on</w:t>
       </w:r>
       <w:r>
         <w:rPr>
@@ -1272,14 +1273,7 @@
         <w:rPr>
           <w:lang w:val="en-US"/>
         </w:rPr>
-        <w:t>premise</w:t>
-      </w:r>
-      <w:proofErr w:type="gramEnd"/>
-      <w:r>
-        <w:rPr>
-          <w:lang w:val="en-US"/>
-        </w:rPr>
-        <w:t xml:space="preserve"> IDS is</w:t>
+        <w:t>premise IDS is</w:t>
       </w:r>
       <w:r>
         <w:rPr>
@@ -1385,7 +1379,19 @@
         <w:rPr>
           <w:lang w:val="en-US"/>
         </w:rPr>
-        <w:t>Google Cloud Platform’s service level agreement (SLA) dictates that the services that the system uses have a corresponding uptime being:</w:t>
+        <w:t>Google Cloud Platform’s service level agreement (SLA) dictates that the services that the system uses ha</w:t>
+      </w:r>
+      <w:r>
+        <w:rPr>
+          <w:lang w:val="en-US"/>
+        </w:rPr>
+        <w:t>ve</w:t>
+      </w:r>
+      <w:r>
+        <w:rPr>
+          <w:lang w:val="en-US"/>
+        </w:rPr>
+        <w:t xml:space="preserve"> a corresponding uptime being:</w:t>
       </w:r>
     </w:p>
     <w:p>
@@ -1403,6 +1409,7 @@
         <w:rPr>
           <w:lang w:val="en-US"/>
         </w:rPr>
+        <w:lastRenderedPageBreak/>
         <w:t xml:space="preserve">Compute Engine single instance SLA Monthly Uptime percentage of  </w:t>
       </w:r>
       <m:oMath>
@@ -1430,7 +1437,6 @@
         <w:rPr>
           <w:lang w:val="en-US"/>
         </w:rPr>
-        <w:lastRenderedPageBreak/>
         <w:t xml:space="preserve">Cloud Storage in regional location SLA Monthly Uptime percentage of  </w:t>
       </w:r>
       <m:oMath>
@@ -1454,14 +1460,12 @@
           <w:lang w:val="en-US"/>
         </w:rPr>
       </w:pPr>
-      <w:proofErr w:type="spellStart"/>
       <w:r>
         <w:rPr>
           <w:lang w:val="en-US"/>
         </w:rPr>
         <w:t>Dataproc</w:t>
       </w:r>
-      <w:proofErr w:type="spellEnd"/>
       <w:r>
         <w:rPr>
           <w:lang w:val="en-US"/>
@@ -1782,24 +1786,13 @@
         <w:t>’s</w:t>
       </w:r>
       <w:r>
-        <w:t xml:space="preserve">, </w:t>
-      </w:r>
-      <w:proofErr w:type="spellStart"/>
-      <w:r>
-        <w:t>Nyaung</w:t>
-      </w:r>
-      <w:r>
-        <w:rPr>
-          <w:lang w:val="en-US"/>
-        </w:rPr>
-        <w:t>’s</w:t>
-      </w:r>
-      <w:proofErr w:type="spellEnd"/>
-      <w:r>
-        <w:rPr>
-          <w:lang w:val="en-US"/>
-        </w:rPr>
-        <w:t>,</w:t>
+        <w:t>, Nyaung</w:t>
+      </w:r>
+      <w:r>
+        <w:rPr>
+          <w:lang w:val="en-US"/>
+        </w:rPr>
+        <w:t>’s,</w:t>
       </w:r>
       <w:r>
         <w:t xml:space="preserve"> and Phyu</w:t>
@@ -1969,7 +1962,6 @@
         </w:rPr>
         <w:t xml:space="preserve">. Since HTTP flood attacks originate from all four HTTP request methods, being GET, POST, PUT, and DELETE, all requests are being processed in the HTTP flood attack detection algorithm. The frequency counting part also remains the same </w:t>
       </w:r>
-      <w:proofErr w:type="gramStart"/>
       <w:r>
         <w:rPr>
           <w:lang w:val="en-US"/>
@@ -1980,14 +1972,7 @@
         <w:rPr>
           <w:lang w:val="en-US"/>
         </w:rPr>
-        <w:t xml:space="preserve"> the exception of</w:t>
-      </w:r>
-      <w:proofErr w:type="gramEnd"/>
-      <w:r>
-        <w:rPr>
-          <w:lang w:val="en-US"/>
-        </w:rPr>
-        <w:t xml:space="preserve"> the request frequency limit which is dependent on the</w:t>
+        <w:t xml:space="preserve"> the exception of the request frequency limit which is dependent on the</w:t>
       </w:r>
       <w:r>
         <w:rPr>
@@ -2051,27 +2036,19 @@
           <w:lang w:val="en-US"/>
         </w:rPr>
         <w:tab/>
-        <w:t xml:space="preserve">The main objective of this paper is to show the capabilities of Apache Kafka and Spark streaming when used as a Protocol IDS to detect the </w:t>
-      </w:r>
-      <w:proofErr w:type="gramStart"/>
-      <w:r>
-        <w:rPr>
-          <w:lang w:val="en-US"/>
-        </w:rPr>
-        <w:t>aforementioned attacks</w:t>
-      </w:r>
-      <w:proofErr w:type="gramEnd"/>
-      <w:r>
-        <w:rPr>
-          <w:lang w:val="en-US"/>
-        </w:rPr>
-        <w:t xml:space="preserve"> </w:t>
-      </w:r>
-      <w:r>
-        <w:rPr>
-          <w:lang w:val="en-US"/>
-        </w:rPr>
-        <w:t xml:space="preserve">while describing the architecture and methods used in detail with their corresponding results. Moreover, this paper’s architecture can be used as a foundation for more specialized implementation in the Future. </w:t>
+        <w:t xml:space="preserve">The main objective of this paper is to show the capabilities of Apache Kafka and Spark streaming when used as a Protocol IDS to detect the aforementioned attacks </w:t>
+      </w:r>
+      <w:r>
+        <w:rPr>
+          <w:lang w:val="en-US"/>
+        </w:rPr>
+        <w:t xml:space="preserve">while describing the architecture and methods used in detail with their </w:t>
+      </w:r>
+      <w:r>
+        <w:rPr>
+          <w:lang w:val="en-US"/>
+        </w:rPr>
+        <w:t xml:space="preserve">corresponding results. Moreover, this paper’s architecture can be used as a foundation for more specialized implementation in the Future. </w:t>
       </w:r>
     </w:p>
     <w:p>
@@ -2088,21 +2065,19 @@
         <w:jc w:val="both"/>
       </w:pPr>
       <w:r>
-        <w:t xml:space="preserve">In 2020 Hai and </w:t>
-      </w:r>
-      <w:proofErr w:type="spellStart"/>
-      <w:r>
-        <w:t>Khiem</w:t>
-      </w:r>
-      <w:proofErr w:type="spellEnd"/>
-      <w:r>
-        <w:t xml:space="preserve"> [4] </w:t>
+        <w:t xml:space="preserve">In 2020 Hai and Khiem [4] </w:t>
       </w:r>
       <w:r>
         <w:t>proposed</w:t>
       </w:r>
       <w:r>
-        <w:t xml:space="preserve"> an architecture for processing IDS logs using Spark Streaming. The focus is to improve the performance of Network Intrusion Detection Systems (N-IDS) by using distributed processing and parallel computing with Apache Spark. Three distributed computing models are compared with, being:</w:t>
+        <w:t xml:space="preserve"> an architecture for processing IDS logs using Spark Streaming. The focus is to improve the performance of Network Intrusion Detection Systems (N-IDS) by using distributed processing and parallel computing with Apache Spark. Three distributed computing models are compared with</w:t>
+      </w:r>
+      <w:r>
+        <w:t xml:space="preserve"> each other</w:t>
+      </w:r>
+      <w:r>
+        <w:t>, being:</w:t>
       </w:r>
     </w:p>
     <w:p>
@@ -2147,6 +2122,9 @@
         <w:ind w:firstLine="18pt"/>
         <w:jc w:val="both"/>
       </w:pPr>
+      <w:r>
+        <w:t>The computational efficiency is best in point iii), as HBase &amp; Impala have been shown to have higher throughput, adding more VMs, which do not only increase computational power but also add additional space, therefore being more powerful. This inspired the usage of using a distributed system to efficiently process the great number of requests that are poured into the system.</w:t>
+      </w:r>
     </w:p>
     <w:p>
       <w:pPr>
@@ -2154,13 +2132,65 @@
         <w:jc w:val="both"/>
       </w:pPr>
       <w:r>
-        <w:t>The computational efficiency is best in point iii), as HBase &amp; Impala have been shown to have higher throughput, adding more VMs, which do not only increase computational power but also add additional space, therefore being more powerful. This inspired the usage of using a distributed system to efficiently process the great number of requests that are poured into the system.</w:t>
-      </w:r>
-    </w:p>
-    <w:p>
-      <w:pPr>
-        <w:jc w:val="both"/>
-      </w:pPr>
+        <w:t xml:space="preserve">This concept is then further built on by the </w:t>
+      </w:r>
+      <w:r>
+        <w:t>presented in</w:t>
+      </w:r>
+      <w:r>
+        <w:t xml:space="preserve"> [12], which is used to evaluate the performance and has presented promising results when it comes to huge amounts of records. In this system 100</w:t>
+      </w:r>
+      <w:r>
+        <w:t xml:space="preserve"> </w:t>
+      </w:r>
+      <w:r>
+        <w:t>000, 300</w:t>
+      </w:r>
+      <w:r>
+        <w:t xml:space="preserve"> </w:t>
+      </w:r>
+      <w:r>
+        <w:t>000, and 500</w:t>
+      </w:r>
+      <w:r>
+        <w:t xml:space="preserve"> </w:t>
+      </w:r>
+      <w:r>
+        <w:t>000 records have been used as a testing load for</w:t>
+      </w:r>
+      <w:r>
+        <w:t xml:space="preserve"> a</w:t>
+      </w:r>
+      <w:r>
+        <w:t xml:space="preserve"> </w:t>
+      </w:r>
+      <w:r>
+        <w:t>1</w:t>
+      </w:r>
+      <w:r>
+        <w:t>-interval</w:t>
+      </w:r>
+      <w:r>
+        <w:t xml:space="preserve"> </w:t>
+      </w:r>
+      <w:r>
+        <w:t xml:space="preserve">time </w:t>
+      </w:r>
+      <w:r>
+        <w:t xml:space="preserve">frame. These records are sent to Spark streaming via Apache Kafka, which this paper’s architecture has fully adopted. The results of the experimentations indicate that performance issues do not occur even if the </w:t>
+      </w:r>
+      <w:r>
+        <w:t>number</w:t>
+      </w:r>
+      <w:r>
+        <w:t xml:space="preserve"> of records fed into the system is immense.  This allows the implementation of this paper’s protocol IDS to be more realistic as many </w:t>
+      </w:r>
+      <w:r>
+        <w:t>back-end</w:t>
+      </w:r>
+      <w:r>
+        <w:t xml:space="preserve"> frameworks have implemented Apache Kafka in their language and can be used to send streaming data from their web application to the IDS which is hosted on the cloud.</w:t>
+      </w:r>
     </w:p>
     <w:p>
       <w:pPr>
@@ -2168,37 +2198,43 @@
         <w:jc w:val="both"/>
       </w:pPr>
       <w:r>
-        <w:t xml:space="preserve">This concept is then further built on by the system </w:t>
-      </w:r>
-      <w:r>
-        <w:t>built-in</w:t>
-      </w:r>
-      <w:r>
-        <w:t xml:space="preserve"> [12], which is used to evaluate the performance and has presented promising results when it comes to huge amounts of records. In this system 100,000, 300,000, and 500,000 records have been used as a testing load for</w:t>
-      </w:r>
-      <w:r>
-        <w:t xml:space="preserve"> a</w:t>
-      </w:r>
-      <w:r>
-        <w:t xml:space="preserve"> </w:t>
-      </w:r>
-      <w:r>
-        <w:t>1-time</w:t>
-      </w:r>
-      <w:r>
-        <w:t xml:space="preserve"> frame. These records are sent to Spark streaming via Apache Kafka, which this paper’s architecture has fully adopted. The results of the experimentations indicate that performance issues do not occur even if the </w:t>
-      </w:r>
-      <w:r>
-        <w:t>number</w:t>
-      </w:r>
-      <w:r>
-        <w:t xml:space="preserve"> of records fed into the system is immense.  This allows the implementation of this paper’s protocol IDS to be more realistic as many </w:t>
-      </w:r>
-      <w:r>
-        <w:t>back-end</w:t>
-      </w:r>
-      <w:r>
-        <w:t xml:space="preserve"> frameworks have implemented Apache Kafka in their language and can be used to send streaming data from their web application to the IDS which is hosted on the cloud.</w:t>
+        <w:t xml:space="preserve">Furthermore, in the year 2021 Elmasry, Akbulut, and Zaim [14] </w:t>
+      </w:r>
+      <w:r>
+        <w:t>proposed</w:t>
+      </w:r>
+      <w:r>
+        <w:t xml:space="preserve"> a design of integrated cloud-based intrusion detection systems (CIDS) using third-party cloud service. This design integrates all of the modules that are used in an IDS to be migrated and fully used in a third-party cloud environment, where the operations of Monitoring, Processing, Analysis, Prediction, and Response are accomplished on the cloud. This configuration’s purpose is explained to have a more resourceful computation and higher uptime during the Processing and Analysis compared to </w:t>
+      </w:r>
+      <w:r>
+        <w:t>a</w:t>
+      </w:r>
+      <w:r>
+        <w:t xml:space="preserve"> normal system that is on-premise. Elmasry’s, Akbulut’s, and Zaim’s </w:t>
+      </w:r>
+      <w:r>
+        <w:t>modules</w:t>
+      </w:r>
+      <w:r>
+        <w:t xml:space="preserve"> have been partially implemented and mapped into this paper</w:t>
+      </w:r>
+      <w:r>
+        <w:t>’s proposed system</w:t>
+      </w:r>
+      <w:r>
+        <w:t>. The Monitoring Module is depicted as the Kafka broker, which receives data streams from the four producers depending on the HTTP request method. The Processing and Analysis Module</w:t>
+      </w:r>
+      <w:r>
+        <w:t>s</w:t>
+      </w:r>
+      <w:r>
+        <w:t xml:space="preserve"> are mapped to the four Spark Jobs which contain algorithms to detect intrusions. The final module this paper implements is the Alert module which consists of an embedded Vonage API call </w:t>
+      </w:r>
+      <w:r>
+        <w:t xml:space="preserve">for </w:t>
+      </w:r>
+      <w:r>
+        <w:t>each Spark Job accompanied by the logs that are saved on a dedicated Google Cloud Storage bucket.</w:t>
       </w:r>
     </w:p>
     <w:p>
@@ -2207,87 +2243,6 @@
         <w:jc w:val="both"/>
       </w:pPr>
       <w:r>
-        <w:t xml:space="preserve">Furthermore, in the year 2021 </w:t>
-      </w:r>
-      <w:proofErr w:type="spellStart"/>
-      <w:r>
-        <w:t>Elmasry</w:t>
-      </w:r>
-      <w:proofErr w:type="spellEnd"/>
-      <w:r>
-        <w:t xml:space="preserve">, </w:t>
-      </w:r>
-      <w:proofErr w:type="spellStart"/>
-      <w:r>
-        <w:t>Akbulut</w:t>
-      </w:r>
-      <w:proofErr w:type="spellEnd"/>
-      <w:r>
-        <w:t xml:space="preserve">, and Zaim [14] </w:t>
-      </w:r>
-      <w:r>
-        <w:t>proposed</w:t>
-      </w:r>
-      <w:r>
-        <w:t xml:space="preserve"> a design of integrated cloud-based intrusion detection systems (CIDS) using third-party cloud service. This design integrates </w:t>
-      </w:r>
-      <w:proofErr w:type="gramStart"/>
-      <w:r>
-        <w:t>all of</w:t>
-      </w:r>
-      <w:proofErr w:type="gramEnd"/>
-      <w:r>
-        <w:t xml:space="preserve"> the modules that are used in an IDS to be migrated and fully used in a third-party cloud environment, where the operations of Monitoring, Processing, Analysis, Prediction, and Response are accomplished on the cloud. This configuration’s purpose is explained to have a more resourceful computation and higher uptime during the Processing and Analysis compared to the normal system that is </w:t>
-      </w:r>
-      <w:proofErr w:type="gramStart"/>
-      <w:r>
-        <w:t>on-premise</w:t>
-      </w:r>
-      <w:proofErr w:type="gramEnd"/>
-      <w:r>
-        <w:t xml:space="preserve">. </w:t>
-      </w:r>
-      <w:proofErr w:type="spellStart"/>
-      <w:r>
-        <w:t>Elmasry’s</w:t>
-      </w:r>
-      <w:proofErr w:type="spellEnd"/>
-      <w:r>
-        <w:t xml:space="preserve">, </w:t>
-      </w:r>
-      <w:proofErr w:type="spellStart"/>
-      <w:r>
-        <w:t>Akbulut’s</w:t>
-      </w:r>
-      <w:proofErr w:type="spellEnd"/>
-      <w:r>
-        <w:t xml:space="preserve">, and Zaim’s </w:t>
-      </w:r>
-      <w:r>
-        <w:t>modules</w:t>
-      </w:r>
-      <w:r>
-        <w:t xml:space="preserve"> have been partially implemented and mapped into this paper. The Monitoring Module is depicted as the Kafka broker, which receives data streams from the four producers depending on the HTTP request method. The Processing and Analysis Module</w:t>
-      </w:r>
-      <w:r>
-        <w:t>s</w:t>
-      </w:r>
-      <w:r>
-        <w:t xml:space="preserve"> are mapped to the four Spark Jobs which contain algorithms to detect intrusions. The final module this paper implements is the Alert module which consists of an embedded Vonage API call </w:t>
-      </w:r>
-      <w:r>
-        <w:t xml:space="preserve">for </w:t>
-      </w:r>
-      <w:r>
-        <w:t>each Spark Job accompanied by the logs that are saved on a dedicated Google Cloud Storage bucket.</w:t>
-      </w:r>
-    </w:p>
-    <w:p>
-      <w:pPr>
-        <w:ind w:firstLine="18pt"/>
-        <w:jc w:val="both"/>
-      </w:pPr>
-      <w:r>
         <w:t xml:space="preserve">This paper’s source code is heavily influenced by an </w:t>
       </w:r>
       <w:r>
@@ -2320,7 +2275,6 @@
           <w:noProof/>
           <w:color w:val="AEAAAA" w:themeColor="background2" w:themeShade="BF"/>
         </w:rPr>
-        <w:lastRenderedPageBreak/>
         <w:drawing>
           <wp:anchor distT="0" distB="0" distL="114300" distR="114300" simplePos="0" relativeHeight="251672064" behindDoc="1" locked="0" layoutInCell="1" allowOverlap="1" wp14:anchorId="47D7644F" wp14:editId="245C05BA">
             <wp:simplePos x="0" y="0"/>
@@ -2424,31 +2378,21 @@
       <w:r>
         <w:t xml:space="preserve">Figure </w:t>
       </w:r>
-      <w:proofErr w:type="gramStart"/>
       <w:r>
         <w:t xml:space="preserve">1 </w:t>
       </w:r>
       <w:r>
         <w:t>:</w:t>
       </w:r>
-      <w:proofErr w:type="gramEnd"/>
       <w:r>
         <w:t xml:space="preserve"> Log Pattern of HTTP requests</w:t>
       </w:r>
-    </w:p>
-    <w:p>
-      <w:pPr>
-        <w:jc w:val="both"/>
-      </w:pPr>
     </w:p>
     <w:p>
       <w:pPr>
         <w:ind w:firstLine="14.40pt"/>
         <w:jc w:val="both"/>
       </w:pPr>
-      <w:r>
-        <w:t>This real-time log monitoring system is the basis of this paper’s streaming data input and format. Apache Kafka takes in or digests these requests from producers to topics according to HTTP request methods and then relays them to consumers that specifically request these topics.</w:t>
-      </w:r>
     </w:p>
     <w:p>
       <w:pPr>
@@ -2456,27 +2400,7 @@
         <w:jc w:val="both"/>
       </w:pPr>
       <w:r>
-        <w:t xml:space="preserve">Debnath et al [10] have conceived a model for Real-time Log Analysis System called </w:t>
-      </w:r>
-      <w:proofErr w:type="spellStart"/>
-      <w:r>
-        <w:t>LogLens</w:t>
-      </w:r>
-      <w:proofErr w:type="spellEnd"/>
-      <w:r>
-        <w:t>. The Dynamic Programming Algorithm is used to detect abnormal log sequences of an event or transaction. This Algorithm goes through different parts of a log</w:t>
-      </w:r>
-      <w:r>
-        <w:t>’s</w:t>
-      </w:r>
-      <w:r>
-        <w:t xml:space="preserve"> </w:t>
-      </w:r>
-      <w:r>
-        <w:t>entry</w:t>
-      </w:r>
-      <w:r>
-        <w:t xml:space="preserve"> and checks important parameters against a deterministic value, String, pattern, or Wildcard. This idea is applied in this paper’s algorithm for detecting SQL Injections and Cross-Site Scripting, where collections of Wildcards are used to compare patterns or signatures that fall under each category.</w:t>
+        <w:t>This real-time log monitoring system is the basis of this paper’s streaming data input and format. Apache Kafka takes in or digests these requests from producers to topics according to HTTP request methods and then relays them to consumers that specifically request these topics.</w:t>
       </w:r>
     </w:p>
     <w:p>
@@ -2485,76 +2409,19 @@
         <w:jc w:val="both"/>
       </w:pPr>
       <w:r>
-        <w:t xml:space="preserve">The detection mechanism is placed in a matter where the actual request does not have to be forwarded to the system as the requests can be first sent to the Kafka broker before </w:t>
-      </w:r>
-      <w:proofErr w:type="gramStart"/>
-      <w:r>
-        <w:t>actually sending</w:t>
-      </w:r>
-      <w:proofErr w:type="gramEnd"/>
-      <w:r>
-        <w:t xml:space="preserve"> any real requests to the </w:t>
-      </w:r>
-      <w:r>
-        <w:t>back-end</w:t>
-      </w:r>
-      <w:r>
-        <w:t xml:space="preserve"> system, </w:t>
-      </w:r>
-      <w:r>
-        <w:t>except for</w:t>
-      </w:r>
-      <w:r>
-        <w:t xml:space="preserve"> Cross-Site Scripting which is affecting the front-end part of the architecture of an application. This design choice has been </w:t>
-      </w:r>
-      <w:r>
-        <w:t>proposed</w:t>
-      </w:r>
-      <w:r>
-        <w:t xml:space="preserve"> by Joshi, Ravishankar, Raju, and Rave [6] in 2017. Having the requests being processed and analyzed before relaying them to their actual destination increases the chance of </w:t>
-      </w:r>
-      <w:proofErr w:type="gramStart"/>
-      <w:r>
-        <w:t xml:space="preserve">taking </w:t>
-      </w:r>
-      <w:r>
-        <w:t>action</w:t>
-      </w:r>
-      <w:proofErr w:type="gramEnd"/>
-      <w:r>
-        <w:t xml:space="preserve"> by another system or entity. In [6] it is explained that rather than having requests that may contain SQL injections being sent directly to a database, it will give a higher probability of preventing or </w:t>
-      </w:r>
-      <w:proofErr w:type="gramStart"/>
-      <w:r>
-        <w:t>taking action</w:t>
-      </w:r>
-      <w:proofErr w:type="gramEnd"/>
-      <w:r>
-        <w:t xml:space="preserve"> short after an attack if the system can give an output fast enough. A second part </w:t>
-      </w:r>
-      <w:r>
-        <w:t>of</w:t>
-      </w:r>
-      <w:r>
-        <w:t xml:space="preserve"> the </w:t>
-      </w:r>
-      <w:r>
-        <w:t>proposed</w:t>
-      </w:r>
-      <w:r>
-        <w:t xml:space="preserve"> system also includes the insertion of </w:t>
-      </w:r>
-      <w:r>
-        <w:t>cross-site scripting</w:t>
-      </w:r>
-      <w:r>
-        <w:t xml:space="preserve"> detection before loading into the requested web page. Comparatively to the SQL injection detection’s module position, Cross-site Scripting detection can be accomplished before the new page has loaded in. The reason remains the same as for </w:t>
-      </w:r>
-      <w:r>
-        <w:t xml:space="preserve">the </w:t>
-      </w:r>
-      <w:r>
-        <w:t>position of the SQL injection detection module, which is to prevent or take precautions shortly after Cross-site scripting has been attempted.</w:t>
+        <w:t>Debnath et al [10] have conceived a model for Real-time Log Analysis System called LogLens. The Dynamic Programming Algorithm is used to detect abnormal log sequences of an event or transaction. This Algorithm goes through different parts of a log</w:t>
+      </w:r>
+      <w:r>
+        <w:t>’s</w:t>
+      </w:r>
+      <w:r>
+        <w:t xml:space="preserve"> </w:t>
+      </w:r>
+      <w:r>
+        <w:t>entry</w:t>
+      </w:r>
+      <w:r>
+        <w:t xml:space="preserve"> and checks important parameters against a deterministic value, String, pattern, or Wildcard. This idea is applied in this paper’s algorithm for detecting SQL Injections and Cross-Site Scripting, where collections of Wildcards are used to compare patterns or signatures that fall under each category.</w:t>
       </w:r>
     </w:p>
     <w:p>
@@ -2562,6 +2429,81 @@
         <w:ind w:firstLine="14.40pt"/>
         <w:jc w:val="both"/>
       </w:pPr>
+      <w:r>
+        <w:t>The detection mechanism is placed in a ma</w:t>
+      </w:r>
+      <w:r>
+        <w:t>nn</w:t>
+      </w:r>
+      <w:r>
+        <w:t xml:space="preserve">er where the actual request </w:t>
+      </w:r>
+      <w:r>
+        <w:t>is not</w:t>
+      </w:r>
+      <w:r>
+        <w:t xml:space="preserve"> forwarded to the system</w:t>
+      </w:r>
+      <w:r>
+        <w:t>,</w:t>
+      </w:r>
+      <w:r>
+        <w:t xml:space="preserve"> as the requests can be first sent to the Kafka broker before actually sending any real requests to the </w:t>
+      </w:r>
+      <w:r>
+        <w:t>back-end</w:t>
+      </w:r>
+      <w:r>
+        <w:t xml:space="preserve"> system, </w:t>
+      </w:r>
+      <w:r>
+        <w:t>except for</w:t>
+      </w:r>
+      <w:r>
+        <w:t xml:space="preserve"> Cross-Site Scripting which is affecting the front-end part of the architecture of an application. This design choice has been </w:t>
+      </w:r>
+      <w:r>
+        <w:t>proposed</w:t>
+      </w:r>
+      <w:r>
+        <w:t xml:space="preserve"> by Joshi, Ravishankar, Raju, and Rave [6] in 2017. Having the requests being processed and analyzed before relaying them to their actual destination increases the chance of taking </w:t>
+      </w:r>
+      <w:r>
+        <w:t>action</w:t>
+      </w:r>
+      <w:r>
+        <w:t xml:space="preserve"> by another system or entity. In [6] it is explained that rather than having requests that may contain SQL injections being sent directly to a database, it will give a higher probability of preventing or taking action short after an attack if the system can give an output fast enough. </w:t>
+      </w:r>
+      <w:r>
+        <w:t>The</w:t>
+      </w:r>
+      <w:r>
+        <w:t xml:space="preserve"> second part </w:t>
+      </w:r>
+      <w:r>
+        <w:t>of</w:t>
+      </w:r>
+      <w:r>
+        <w:t xml:space="preserve"> the </w:t>
+      </w:r>
+      <w:r>
+        <w:t>proposed</w:t>
+      </w:r>
+      <w:r>
+        <w:t xml:space="preserve"> system also includes the insertion of </w:t>
+      </w:r>
+      <w:r>
+        <w:t>cross-site scripting</w:t>
+      </w:r>
+      <w:r>
+        <w:t xml:space="preserve"> detection before loading into the requested web page. Comparatively to the SQL injection detection’s module position, Cross-site Scripting detection can be accomplished before the new page has loaded in. The reason remains the same as for </w:t>
+      </w:r>
+      <w:r>
+        <w:t xml:space="preserve">the </w:t>
+      </w:r>
+      <w:r>
+        <w:t>position of the SQL injection detection module, which is to prevent or take precautions shortly after Cross-site scripting has been attempted.</w:t>
+      </w:r>
     </w:p>
     <w:p>
       <w:pPr>
@@ -2640,15 +2582,7 @@
         </w:drawing>
       </w:r>
       <w:r>
-        <w:t xml:space="preserve">Kafka [20] is a distributed streaming platform that is highly scalable, fault-tolerant, and allows a high level of parallelism and decoupling between data producers and data consumers. Nowadays it is considered an industry standard when it comes to near real-time to real-time processing of streaming data. Meaning that Kafka is a critical component of most Big Data Platforms and hance the Hadoop ecosystem. Kafka consists of brokers which are Kafka nodes on a cluster and topics which are categories of streams and streaming records that can be partitioned and replicated </w:t>
-      </w:r>
-      <w:proofErr w:type="gramStart"/>
-      <w:r>
-        <w:t>and also</w:t>
-      </w:r>
-      <w:proofErr w:type="gramEnd"/>
-      <w:r>
-        <w:t xml:space="preserve"> support multiple writers (producers) and readers (consumers). Each broker has its own topic(s) and partition. The producer can push updated data into Kafka corresponding to its topic. In this case, the producer that produces messages and sends them to Kafka is the webserver and topics are GET, POST, </w:t>
+        <w:t xml:space="preserve">Kafka [20] is a distributed streaming platform that is highly scalable, fault-tolerant, and allows a high level of parallelism and decoupling between data producers and data consumers. Nowadays it is considered an industry standard when it comes to near real-time to real-time processing of streaming data. Meaning that Kafka is a critical component of most Big Data Platforms and hance the Hadoop ecosystem. Kafka consists of brokers which are Kafka nodes on a cluster and topics which are categories of streams and streaming records that can be partitioned and replicated and also support multiple writers (producers) and readers (consumers). Each broker has its own topic(s) and partition. The producer can push updated data into Kafka corresponding to its topic. In this case, the producer that produces messages and sends them to Kafka is the webserver and topics are GET, POST, </w:t>
       </w:r>
       <w:r>
         <w:t>PUT, and DELETE. The consumer can pull the updated data that the producer has pushed earlier from Kafka, which in this paper are the four Spark streaming jobs that detect intrusions.</w:t>
@@ -2732,7 +2666,6 @@
         </w:rPr>
         <w:t xml:space="preserve">Figure </w:t>
       </w:r>
-      <w:proofErr w:type="gramStart"/>
       <w:r>
         <w:rPr>
           <w:rFonts w:eastAsia="Times New Roman"/>
@@ -2747,16 +2680,7 @@
           <w:color w:val="000000"/>
           <w:lang w:bidi="th-TH"/>
         </w:rPr>
-        <w:t xml:space="preserve"> :</w:t>
-      </w:r>
-      <w:proofErr w:type="gramEnd"/>
-      <w:r>
-        <w:rPr>
-          <w:rFonts w:eastAsia="Times New Roman"/>
-          <w:color w:val="000000"/>
-          <w:lang w:bidi="th-TH"/>
-        </w:rPr>
-        <w:t xml:space="preserve"> Kafka Structure</w:t>
+        <w:t xml:space="preserve"> : Kafka Structure</w:t>
       </w:r>
     </w:p>
     <w:p>
@@ -2771,23 +2695,31 @@
         <w:jc w:val="both"/>
       </w:pPr>
       <w:r>
-        <w:t xml:space="preserve">Spark Streaming [19] is a framework used for large-scale stream processing. It achieves second scale latencies, that is the delay should be minimized in second/millisecond creating a near </w:t>
-      </w:r>
-      <w:proofErr w:type="gramStart"/>
-      <w:r>
-        <w:t>real-time to real-time</w:t>
-      </w:r>
-      <w:proofErr w:type="gramEnd"/>
-      <w:r>
-        <w:t xml:space="preserve"> processing time. Spark streaming requires a cluster to run spark jobs the same way Spark is running jobs. The major difference to Spark is that Spark streaming receives data in a stream formula, which in this paper’s case is from a Kafka Topic. The received streaming data is split by a duration. The streaming data in each duration is then considered as a Batch, which afterward can be used in Spark as a normal Batch. Batch operations of spark, such as Transformations that create new RDDs and Actions which return a result to the driver program are applied to RDDs </w:t>
-      </w:r>
-      <w:proofErr w:type="gramStart"/>
-      <w:r>
-        <w:t>in order to</w:t>
-      </w:r>
-      <w:proofErr w:type="gramEnd"/>
-      <w:r>
-        <w:t xml:space="preserve"> create the desired output.</w:t>
+        <w:t>Spark Streaming [19] is a framework used for large-scale stream processing. It achieves second scale latencies, that is the delay</w:t>
+      </w:r>
+      <w:r>
+        <w:t xml:space="preserve"> that</w:t>
+      </w:r>
+      <w:r>
+        <w:t xml:space="preserve"> should be minimized in second</w:t>
+      </w:r>
+      <w:r>
+        <w:t>s</w:t>
+      </w:r>
+      <w:r>
+        <w:t>/millisecond</w:t>
+      </w:r>
+      <w:r>
+        <w:t>s</w:t>
+      </w:r>
+      <w:r>
+        <w:t xml:space="preserve"> creating a near real-time to real-time processing time. Spark streaming requires a cluster to run spark jobs the same way Spark is running jobs. The major difference to Spark is that Spark streaming receives data in a stream formula, which in this paper’s case is from a Kafka Topic. The received streaming data is split by a duration. The streaming data in each duration is then considered as a Batch, which afterward</w:t>
+      </w:r>
+      <w:r>
+        <w:t>s</w:t>
+      </w:r>
+      <w:r>
+        <w:t xml:space="preserve"> can be used in Spark as a normal Batch. Batch operations of spark, such as Transformations that create new RDDs and Actions which return a result to the driver program are applied to RDDs in order to create the desired output.</w:t>
       </w:r>
     </w:p>
     <w:p>
@@ -2805,15 +2737,7 @@
         <w:jc w:val="both"/>
       </w:pPr>
       <w:r>
-        <w:t xml:space="preserve">In this protocol IDS, four separate Spark Streaming Jobs are used of which all run on a Google </w:t>
-      </w:r>
-      <w:proofErr w:type="spellStart"/>
-      <w:r>
-        <w:t>Dataproc</w:t>
-      </w:r>
-      <w:proofErr w:type="spellEnd"/>
-      <w:r>
-        <w:t xml:space="preserve"> cluster [22]. The previously mentioned Jobs are Brute Force Job, HTTP Flood Job, SQLi Job, and XSS Job. Each of these jobs receives its streaming data from Kafka, which sends data to jobs according to their subscribed topic. This means that each Spark Streaming Job can connect to a Kafka broker and then choose to subscribe to one or multiple Kafka topics in that broker.</w:t>
+        <w:t>In this protocol IDS, four separate Spark Streaming Jobs are used of which all run on a Google Dataproc cluster [22]. The previously mentioned Jobs are Brute Force Job, HTTP Flood Job, SQLi Job, and XSS Job. Each of these jobs receives its streaming data from Kafka, which sends data to jobs according to their subscribed topic. This means that each Spark Streaming Job can connect to a Kafka broker and then choose to subscribe to one or multiple Kafka topics in that broker.</w:t>
       </w:r>
     </w:p>
     <w:p>
@@ -2936,7 +2860,6 @@
         </w:rPr>
         <w:t xml:space="preserve">Figure </w:t>
       </w:r>
-      <w:proofErr w:type="gramStart"/>
       <w:r>
         <w:rPr>
           <w:rFonts w:eastAsia="Times New Roman"/>
@@ -2949,15 +2872,7 @@
           <w:rFonts w:eastAsia="Times New Roman"/>
           <w:lang w:bidi="th-TH"/>
         </w:rPr>
-        <w:t xml:space="preserve"> :</w:t>
-      </w:r>
-      <w:proofErr w:type="gramEnd"/>
-      <w:r>
-        <w:rPr>
-          <w:rFonts w:eastAsia="Times New Roman"/>
-          <w:lang w:bidi="th-TH"/>
-        </w:rPr>
-        <w:t xml:space="preserve"> Spark Streaming Flow</w:t>
+        <w:t xml:space="preserve"> : Spark Streaming Flow</w:t>
       </w:r>
     </w:p>
     <w:p>
@@ -3068,16 +2983,11 @@
                         <w:r>
                           <w:t xml:space="preserve">Figure </w:t>
                         </w:r>
-                        <w:proofErr w:type="gramStart"/>
                         <w:r>
                           <w:t>4</w:t>
                         </w:r>
                         <w:r>
-                          <w:t xml:space="preserve"> :</w:t>
-                        </w:r>
-                        <w:proofErr w:type="gramEnd"/>
-                        <w:r>
-                          <w:t xml:space="preserve"> System Diagram</w:t>
+                          <w:t xml:space="preserve"> : System Diagram</w:t>
                         </w:r>
                       </w:p>
                     </wne:txbxContent>
@@ -3152,7 +3062,7 @@
           <w:color w:val="000000"/>
           <w:lang w:bidi="th-TH"/>
         </w:rPr>
-        <w:t xml:space="preserve"> illustrates how the </w:t>
+        <w:t xml:space="preserve"> illustrates the </w:t>
       </w:r>
       <w:r>
         <w:rPr>
@@ -3472,32 +3382,14 @@
                         <w:r>
                           <w:br/>
                         </w:r>
-                        <w:proofErr w:type="spellStart"/>
                         <w:r>
-                          <w:t>name:frank</w:t>
-                        </w:r>
-                        <w:proofErr w:type="spellEnd"/>
-                        <w:r>
-                          <w:t xml:space="preserve">, time-stamp:[10/Oct/2000:13:55:36 -0700], </w:t>
+                          <w:t xml:space="preserve">name:frank, time-stamp:[10/Oct/2000:13:55:36 -0700], </w:t>
                         </w:r>
                         <w:r>
                           <w:br/>
                         </w:r>
-                        <w:proofErr w:type="spellStart"/>
                         <w:r>
-                          <w:t>header:"GET</w:t>
-                        </w:r>
-                        <w:proofErr w:type="spellEnd"/>
-                        <w:r>
-                          <w:t xml:space="preserve"> /?id=</w:t>
-                        </w:r>
-                        <w:proofErr w:type="spellStart"/>
-                        <w:r>
-                          <w:t>message&amp;password</w:t>
-                        </w:r>
-                        <w:proofErr w:type="spellEnd"/>
-                        <w:r>
-                          <w:t>=message2 HTTP/1.0", status:200</w:t>
+                          <w:t>header:"GET /?id=message&amp;password=message2 HTTP/1.0", status:200</w:t>
                         </w:r>
                       </w:p>
                     </wne:txbxContent>
@@ -3527,7 +3419,6 @@
         </w:rPr>
         <w:t xml:space="preserve">Figure </w:t>
       </w:r>
-      <w:proofErr w:type="gramStart"/>
       <w:r>
         <w:rPr>
           <w:rFonts w:eastAsia="Times New Roman"/>
@@ -3542,16 +3433,7 @@
           <w:color w:val="000000"/>
           <w:lang w:bidi="th-TH"/>
         </w:rPr>
-        <w:t xml:space="preserve"> :</w:t>
-      </w:r>
-      <w:proofErr w:type="gramEnd"/>
-      <w:r>
-        <w:rPr>
-          <w:rFonts w:eastAsia="Times New Roman"/>
-          <w:color w:val="000000"/>
-          <w:lang w:bidi="th-TH"/>
-        </w:rPr>
-        <w:t xml:space="preserve"> Request Template</w:t>
+        <w:t xml:space="preserve"> : Request Template</w:t>
       </w:r>
     </w:p>
     <w:p>
@@ -3754,25 +3636,7 @@
           <w:color w:val="000000"/>
           <w:lang w:bidi="th-TH"/>
         </w:rPr>
-        <w:t xml:space="preserve"> Google </w:t>
-      </w:r>
-      <w:proofErr w:type="spellStart"/>
-      <w:r>
-        <w:rPr>
-          <w:rFonts w:eastAsia="Times New Roman"/>
-          <w:color w:val="000000"/>
-          <w:lang w:bidi="th-TH"/>
-        </w:rPr>
-        <w:t>Dataproc</w:t>
-      </w:r>
-      <w:proofErr w:type="spellEnd"/>
-      <w:r>
-        <w:rPr>
-          <w:rFonts w:eastAsia="Times New Roman"/>
-          <w:color w:val="000000"/>
-          <w:lang w:bidi="th-TH"/>
-        </w:rPr>
-        <w:t xml:space="preserve"> cluster</w:t>
+        <w:t xml:space="preserve"> Google Dataproc cluster</w:t>
       </w:r>
       <w:r>
         <w:rPr>
@@ -3788,33 +3652,39 @@
           <w:color w:val="000000"/>
           <w:lang w:bidi="th-TH"/>
         </w:rPr>
-        <w:t xml:space="preserve">. Google </w:t>
-      </w:r>
-      <w:proofErr w:type="spellStart"/>
-      <w:r>
-        <w:rPr>
-          <w:rFonts w:eastAsia="Times New Roman"/>
-          <w:color w:val="000000"/>
-          <w:lang w:bidi="th-TH"/>
-        </w:rPr>
-        <w:t>Dataproc</w:t>
-      </w:r>
-      <w:proofErr w:type="spellEnd"/>
-      <w:r>
-        <w:rPr>
-          <w:rFonts w:eastAsia="Times New Roman"/>
-          <w:color w:val="000000"/>
-          <w:lang w:bidi="th-TH"/>
-        </w:rPr>
-        <w:t xml:space="preserve"> allows users to create</w:t>
-      </w:r>
-      <w:r>
-        <w:rPr>
-          <w:rFonts w:eastAsia="Times New Roman"/>
-          <w:color w:val="000000"/>
-          <w:lang w:bidi="th-TH"/>
-        </w:rPr>
-        <w:t xml:space="preserve"> us run jobs on</w:t>
+        <w:t>. Google Dataproc allows users to create</w:t>
+      </w:r>
+      <w:r>
+        <w:rPr>
+          <w:rFonts w:eastAsia="Times New Roman"/>
+          <w:color w:val="000000"/>
+          <w:lang w:bidi="th-TH"/>
+        </w:rPr>
+        <w:t xml:space="preserve"> </w:t>
+      </w:r>
+      <w:r>
+        <w:rPr>
+          <w:rFonts w:eastAsia="Times New Roman"/>
+          <w:color w:val="000000"/>
+          <w:lang w:bidi="th-TH"/>
+        </w:rPr>
+        <w:t>a</w:t>
+      </w:r>
+      <w:r>
+        <w:rPr>
+          <w:rFonts w:eastAsia="Times New Roman"/>
+          <w:color w:val="000000"/>
+          <w:lang w:bidi="th-TH"/>
+        </w:rPr>
+        <w:t>nd</w:t>
+      </w:r>
+      <w:r>
+        <w:rPr>
+          <w:rFonts w:eastAsia="Times New Roman"/>
+          <w:color w:val="000000"/>
+          <w:lang w:bidi="th-TH"/>
+        </w:rPr>
+        <w:t xml:space="preserve"> run jobs on</w:t>
       </w:r>
       <w:r>
         <w:rPr>
@@ -4058,7 +3928,31 @@
           <w:color w:val="000000"/>
           <w:lang w:bidi="th-TH"/>
         </w:rPr>
-        <w:t>. In addition, we use the SMS API Vonage for SMS notifications</w:t>
+        <w:t>. In addition, we use the Vonage</w:t>
+      </w:r>
+      <w:r>
+        <w:rPr>
+          <w:rFonts w:eastAsia="Times New Roman"/>
+          <w:color w:val="000000"/>
+          <w:lang w:bidi="th-TH"/>
+        </w:rPr>
+        <w:t xml:space="preserve"> </w:t>
+      </w:r>
+      <w:r>
+        <w:rPr>
+          <w:rFonts w:eastAsia="Times New Roman"/>
+          <w:color w:val="000000"/>
+          <w:lang w:bidi="th-TH"/>
+        </w:rPr>
+        <w:t>SMS API</w:t>
+      </w:r>
+      <w:r>
+        <w:rPr>
+          <w:rFonts w:eastAsia="Times New Roman"/>
+          <w:color w:val="000000"/>
+          <w:lang w:bidi="th-TH"/>
+        </w:rPr>
+        <w:t xml:space="preserve"> for SMS notifications</w:t>
       </w:r>
       <w:r>
         <w:rPr>
@@ -4187,6 +4081,14 @@
           <w:color w:val="000000"/>
           <w:lang w:bidi="th-TH"/>
         </w:rPr>
+        <w:t xml:space="preserve"> attemp</w:t>
+      </w:r>
+      <w:r>
+        <w:rPr>
+          <w:rFonts w:eastAsia="Times New Roman"/>
+          <w:color w:val="000000"/>
+          <w:lang w:bidi="th-TH"/>
+        </w:rPr>
         <w:t>, the</w:t>
       </w:r>
       <w:r>
@@ -4267,25 +4169,7 @@
           <w:color w:val="000000"/>
           <w:lang w:bidi="th-TH"/>
         </w:rPr>
-        <w:t xml:space="preserve"> the </w:t>
-      </w:r>
-      <w:proofErr w:type="spellStart"/>
-      <w:r>
-        <w:rPr>
-          <w:rFonts w:eastAsia="Times New Roman"/>
-          <w:color w:val="000000"/>
-          <w:lang w:bidi="th-TH"/>
-        </w:rPr>
-        <w:t>flatmap</w:t>
-      </w:r>
-      <w:proofErr w:type="spellEnd"/>
-      <w:r>
-        <w:rPr>
-          <w:rFonts w:eastAsia="Times New Roman"/>
-          <w:color w:val="000000"/>
-          <w:lang w:bidi="th-TH"/>
-        </w:rPr>
-        <w:t xml:space="preserve"> </w:t>
+        <w:t xml:space="preserve"> the flatmap </w:t>
       </w:r>
       <w:r>
         <w:rPr>
@@ -4369,7 +4253,6 @@
         </w:rPr>
         <w:t xml:space="preserve"> shows the request string split by </w:t>
       </w:r>
-      <w:proofErr w:type="spellStart"/>
       <w:r>
         <w:rPr>
           <w:rFonts w:eastAsia="Times New Roman"/>
@@ -4384,16 +4267,7 @@
           <w:color w:val="000000"/>
           <w:lang w:bidi="th-TH"/>
         </w:rPr>
-        <w:t>latmap</w:t>
-      </w:r>
-      <w:proofErr w:type="spellEnd"/>
-      <w:r>
-        <w:rPr>
-          <w:rFonts w:eastAsia="Times New Roman"/>
-          <w:color w:val="000000"/>
-          <w:lang w:bidi="th-TH"/>
-        </w:rPr>
-        <w:t>.</w:t>
+        <w:t>latmap.</w:t>
       </w:r>
     </w:p>
     <w:p>
@@ -4403,41 +4277,13 @@
           <w:color w:val="C45911" w:themeColor="accent2" w:themeShade="BF"/>
         </w:rPr>
       </w:pPr>
-      <w:proofErr w:type="spellStart"/>
       <w:r>
         <w:rPr>
           <w:rFonts w:eastAsia="Times New Roman"/>
           <w:color w:val="C45911" w:themeColor="accent2" w:themeShade="BF"/>
           <w:lang w:bidi="th-TH"/>
         </w:rPr>
-        <w:t>flatmap</w:t>
-      </w:r>
-      <w:proofErr w:type="spellEnd"/>
-      <w:r>
-        <w:rPr>
-          <w:rFonts w:eastAsia="Times New Roman"/>
-          <w:color w:val="C45911" w:themeColor="accent2" w:themeShade="BF"/>
-          <w:lang w:bidi="th-TH"/>
-        </w:rPr>
-        <w:t>(_.value(</w:t>
-      </w:r>
-      <w:proofErr w:type="gramStart"/>
-      <w:r>
-        <w:rPr>
-          <w:rFonts w:eastAsia="Times New Roman"/>
-          <w:color w:val="C45911" w:themeColor="accent2" w:themeShade="BF"/>
-          <w:lang w:bidi="th-TH"/>
-        </w:rPr>
-        <w:t>).split</w:t>
-      </w:r>
-      <w:proofErr w:type="gramEnd"/>
-      <w:r>
-        <w:rPr>
-          <w:rFonts w:eastAsia="Times New Roman"/>
-          <w:color w:val="C45911" w:themeColor="accent2" w:themeShade="BF"/>
-          <w:lang w:bidi="th-TH"/>
-        </w:rPr>
-        <w:t>(“</w:t>
+        <w:t>flatmap(_.value().split(“</w:t>
       </w:r>
       <w:r>
         <w:rPr>
@@ -4528,32 +4374,14 @@
                         <w:r>
                           <w:br/>
                         </w:r>
-                        <w:proofErr w:type="spellStart"/>
                         <w:r>
-                          <w:t>name:frank</w:t>
-                        </w:r>
-                        <w:proofErr w:type="spellEnd"/>
-                        <w:r>
-                          <w:t xml:space="preserve">, time-stamp:[10/Oct/2000:13:55:36 -0700], </w:t>
+                          <w:t xml:space="preserve">name:frank, time-stamp:[10/Oct/2000:13:55:36 -0700], </w:t>
                         </w:r>
                         <w:r>
                           <w:br/>
                         </w:r>
-                        <w:proofErr w:type="spellStart"/>
                         <w:r>
-                          <w:t>header:"GET</w:t>
-                        </w:r>
-                        <w:proofErr w:type="spellEnd"/>
-                        <w:r>
-                          <w:t xml:space="preserve"> /?id=</w:t>
-                        </w:r>
-                        <w:proofErr w:type="spellStart"/>
-                        <w:r>
-                          <w:t>message&amp;password</w:t>
-                        </w:r>
-                        <w:proofErr w:type="spellEnd"/>
-                        <w:r>
-                          <w:t>=message2 HTTP/1.0", status:200</w:t>
+                          <w:t>header:"GET /?id=message&amp;password=message2 HTTP/1.0", status:200</w:t>
                         </w:r>
                         <w:r>
                           <w:t>)</w:t>
@@ -4592,7 +4420,6 @@
                         <w:r>
                           <w:br/>
                         </w:r>
-                        <w:proofErr w:type="spellStart"/>
                         <w:r>
                           <w:t>name:</w:t>
                         </w:r>
@@ -4602,7 +4429,6 @@
                           </w:rPr>
                           <w:t>john</w:t>
                         </w:r>
-                        <w:proofErr w:type="spellEnd"/>
                         <w:r>
                           <w:t>, time-stamp:[10/Oct/2000:13:5</w:t>
                         </w:r>
@@ -4627,21 +4453,8 @@
                         <w:r>
                           <w:br/>
                         </w:r>
-                        <w:proofErr w:type="spellStart"/>
                         <w:r>
-                          <w:t>header:"GET</w:t>
-                        </w:r>
-                        <w:proofErr w:type="spellEnd"/>
-                        <w:r>
-                          <w:t xml:space="preserve"> /?id=</w:t>
-                        </w:r>
-                        <w:proofErr w:type="spellStart"/>
-                        <w:r>
-                          <w:t>message&amp;password</w:t>
-                        </w:r>
-                        <w:proofErr w:type="spellEnd"/>
-                        <w:r>
-                          <w:t>=message2 HTTP/1.0", status:200</w:t>
+                          <w:t>header:"GET /?id=message&amp;password=message2 HTTP/1.0", status:200</w:t>
                         </w:r>
                         <w:r>
                           <w:t>)</w:t>
@@ -4687,18 +4500,8 @@
           <w:color w:val="000000"/>
           <w:lang w:bidi="th-TH"/>
         </w:rPr>
-        <w:t xml:space="preserve">Figure </w:t>
-      </w:r>
-      <w:proofErr w:type="gramStart"/>
-      <w:r>
-        <w:rPr>
-          <w:rFonts w:eastAsia="Times New Roman"/>
-          <w:color w:val="000000"/>
-          <w:lang w:bidi="th-TH"/>
-        </w:rPr>
-        <w:t>4.2 :</w:t>
-      </w:r>
-      <w:proofErr w:type="gramEnd"/>
+        <w:t>Figure 4.2 :</w:t>
+      </w:r>
       <w:r>
         <w:rPr>
           <w:rFonts w:eastAsia="Times New Roman"/>
@@ -4721,25 +4524,7 @@
           <w:color w:val="000000"/>
           <w:lang w:bidi="th-TH"/>
         </w:rPr>
-        <w:t xml:space="preserve"> </w:t>
-      </w:r>
-      <w:proofErr w:type="spellStart"/>
-      <w:r>
-        <w:rPr>
-          <w:rFonts w:eastAsia="Times New Roman"/>
-          <w:color w:val="000000"/>
-          <w:lang w:bidi="th-TH"/>
-        </w:rPr>
-        <w:t>flatmap</w:t>
-      </w:r>
-      <w:proofErr w:type="spellEnd"/>
-      <w:r>
-        <w:rPr>
-          <w:rFonts w:eastAsia="Times New Roman"/>
-          <w:color w:val="000000"/>
-          <w:lang w:bidi="th-TH"/>
-        </w:rPr>
-        <w:t>.</w:t>
+        <w:t xml:space="preserve"> flatmap.</w:t>
       </w:r>
     </w:p>
     <w:p>
@@ -4767,23 +4552,7 @@
           <w:lang w:bidi="th-TH"/>
         </w:rPr>
         <w:lastRenderedPageBreak/>
-        <w:t xml:space="preserve">The algorithm counts the number of times an IP address calls the HTTP GET method in a particular </w:t>
-      </w:r>
-      <w:proofErr w:type="gramStart"/>
-      <w:r>
-        <w:rPr>
-          <w:rFonts w:eastAsia="Times New Roman"/>
-          <w:lang w:bidi="th-TH"/>
-        </w:rPr>
-        <w:t>time period</w:t>
-      </w:r>
-      <w:proofErr w:type="gramEnd"/>
-      <w:r>
-        <w:rPr>
-          <w:rFonts w:eastAsia="Times New Roman"/>
-          <w:lang w:bidi="th-TH"/>
-        </w:rPr>
-        <w:t>. If the specified threshold is exceeded, it is considered a brute force attack and the algorithm saves the IP address and the number of attempts in a log file according to [5] [7]. Due to brute force login attempts varying in frequency and velocity as expressed in [8], where an attacker can use different hardware modifications to achieve an extreme number of attempts per second quota. But an amateur attacker might use more unsophisticated tools where the frequency of attempts may not be as high. Hence the threshold for determining what a brute force login attempt is, may not be the focus of this paper. Figure 4.3 shows examples of malicious IP addresses and the number of attempts for both Automated Brute Forcing on web-based login.</w:t>
+        <w:t>The algorithm counts the number of times an IP address calls the HTTP GET method in a particular time period. If the specified threshold is exceeded, it is considered a brute force attack and the algorithm saves the IP address and the number of attempts in a log file according to [5] [7]. Due to brute force login attempts varying in frequency and velocity as expressed in [8], where an attacker can use different hardware modifications to achieve an extreme number of attempts per second quota. But an amateur attacker might use more unsophisticated tools where the frequency of attempts may not be as high. Hence the threshold for determining what a brute force login attempt is, may not be the focus of this paper. Figure 4.3 shows examples of malicious IP addresses and the number of attempts for both Automated Brute Forcing on web-based login.</w:t>
       </w:r>
     </w:p>
     <w:p>
@@ -5002,157 +4771,55 @@
           </wp:anchor>
         </w:drawing>
       </w:r>
-      <w:proofErr w:type="gramStart"/>
       <w:r>
         <w:rPr>
           <w:rFonts w:eastAsia="Times New Roman"/>
           <w:color w:val="C45911" w:themeColor="accent2" w:themeShade="BF"/>
           <w:lang w:bidi="th-TH"/>
         </w:rPr>
-        <w:t>map(</w:t>
-      </w:r>
-      <w:proofErr w:type="spellStart"/>
-      <w:proofErr w:type="gramEnd"/>
+        <w:t>map(rdd =&gt; (rdd</w:t>
+      </w:r>
       <w:r>
         <w:rPr>
           <w:rFonts w:eastAsia="Times New Roman"/>
           <w:color w:val="C45911" w:themeColor="accent2" w:themeShade="BF"/>
           <w:lang w:bidi="th-TH"/>
         </w:rPr>
-        <w:t>rdd</w:t>
-      </w:r>
-      <w:proofErr w:type="spellEnd"/>
+        <w:t>.split(“, ”)(0)</w:t>
+      </w:r>
       <w:r>
         <w:rPr>
           <w:rFonts w:eastAsia="Times New Roman"/>
           <w:color w:val="C45911" w:themeColor="accent2" w:themeShade="BF"/>
           <w:lang w:bidi="th-TH"/>
         </w:rPr>
-        <w:t xml:space="preserve"> =&gt; (</w:t>
-      </w:r>
-      <w:proofErr w:type="spellStart"/>
-      <w:r>
+        <w:t>, 1)).reduceByKey((x, y)</w:t>
+      </w:r>
+    </w:p>
+    <w:p>
+      <w:pPr>
         <w:rPr>
           <w:rFonts w:eastAsia="Times New Roman"/>
           <w:color w:val="C45911" w:themeColor="accent2" w:themeShade="BF"/>
           <w:lang w:bidi="th-TH"/>
         </w:rPr>
-        <w:t>rdd</w:t>
-      </w:r>
+      </w:pPr>
       <w:r>
         <w:rPr>
           <w:rFonts w:eastAsia="Times New Roman"/>
           <w:color w:val="C45911" w:themeColor="accent2" w:themeShade="BF"/>
           <w:lang w:bidi="th-TH"/>
         </w:rPr>
-        <w:t>.split</w:t>
-      </w:r>
-      <w:proofErr w:type="spellEnd"/>
-      <w:r>
+        <w:t>=&gt; x+y).filter(x =&gt; x._2 &gt; requestThreshold)</w:t>
+      </w:r>
+    </w:p>
+    <w:p>
+      <w:pPr>
         <w:rPr>
           <w:rFonts w:eastAsia="Times New Roman"/>
           <w:color w:val="C45911" w:themeColor="accent2" w:themeShade="BF"/>
           <w:lang w:bidi="th-TH"/>
         </w:rPr>
-        <w:t>(“, ”)(0)</w:t>
-      </w:r>
-      <w:r>
-        <w:rPr>
-          <w:rFonts w:eastAsia="Times New Roman"/>
-          <w:color w:val="C45911" w:themeColor="accent2" w:themeShade="BF"/>
-          <w:lang w:bidi="th-TH"/>
-        </w:rPr>
-        <w:t>, 1)).</w:t>
-      </w:r>
-      <w:proofErr w:type="spellStart"/>
-      <w:r>
-        <w:rPr>
-          <w:rFonts w:eastAsia="Times New Roman"/>
-          <w:color w:val="C45911" w:themeColor="accent2" w:themeShade="BF"/>
-          <w:lang w:bidi="th-TH"/>
-        </w:rPr>
-        <w:t>reduceByKey</w:t>
-      </w:r>
-      <w:proofErr w:type="spellEnd"/>
-      <w:r>
-        <w:rPr>
-          <w:rFonts w:eastAsia="Times New Roman"/>
-          <w:color w:val="C45911" w:themeColor="accent2" w:themeShade="BF"/>
-          <w:lang w:bidi="th-TH"/>
-        </w:rPr>
-        <w:t>((x, y)</w:t>
-      </w:r>
-    </w:p>
-    <w:p>
-      <w:pPr>
-        <w:rPr>
-          <w:rFonts w:eastAsia="Times New Roman"/>
-          <w:color w:val="C45911" w:themeColor="accent2" w:themeShade="BF"/>
-          <w:lang w:bidi="th-TH"/>
-        </w:rPr>
-      </w:pPr>
-      <w:r>
-        <w:rPr>
-          <w:rFonts w:eastAsia="Times New Roman"/>
-          <w:color w:val="C45911" w:themeColor="accent2" w:themeShade="BF"/>
-          <w:lang w:bidi="th-TH"/>
-        </w:rPr>
-        <w:t xml:space="preserve">=&gt; </w:t>
-      </w:r>
-      <w:proofErr w:type="spellStart"/>
-      <w:r>
-        <w:rPr>
-          <w:rFonts w:eastAsia="Times New Roman"/>
-          <w:color w:val="C45911" w:themeColor="accent2" w:themeShade="BF"/>
-          <w:lang w:bidi="th-TH"/>
-        </w:rPr>
-        <w:t>x+y</w:t>
-      </w:r>
-      <w:proofErr w:type="spellEnd"/>
-      <w:proofErr w:type="gramStart"/>
-      <w:r>
-        <w:rPr>
-          <w:rFonts w:eastAsia="Times New Roman"/>
-          <w:color w:val="C45911" w:themeColor="accent2" w:themeShade="BF"/>
-          <w:lang w:bidi="th-TH"/>
-        </w:rPr>
-        <w:t>).filter</w:t>
-      </w:r>
-      <w:proofErr w:type="gramEnd"/>
-      <w:r>
-        <w:rPr>
-          <w:rFonts w:eastAsia="Times New Roman"/>
-          <w:color w:val="C45911" w:themeColor="accent2" w:themeShade="BF"/>
-          <w:lang w:bidi="th-TH"/>
-        </w:rPr>
-        <w:t xml:space="preserve">(x =&gt; x._2 &gt; </w:t>
-      </w:r>
-      <w:proofErr w:type="spellStart"/>
-      <w:r>
-        <w:rPr>
-          <w:rFonts w:eastAsia="Times New Roman"/>
-          <w:color w:val="C45911" w:themeColor="accent2" w:themeShade="BF"/>
-          <w:lang w:bidi="th-TH"/>
-        </w:rPr>
-        <w:t>requestThreshold</w:t>
-      </w:r>
-      <w:proofErr w:type="spellEnd"/>
-      <w:r>
-        <w:rPr>
-          <w:rFonts w:eastAsia="Times New Roman"/>
-          <w:color w:val="C45911" w:themeColor="accent2" w:themeShade="BF"/>
-          <w:lang w:bidi="th-TH"/>
-        </w:rPr>
-        <w:t>)</w:t>
-      </w:r>
-    </w:p>
-    <w:p>
-      <w:pPr>
-        <w:rPr>
-          <w:rFonts w:eastAsia="Times New Roman"/>
-          <w:color w:val="C45911" w:themeColor="accent2" w:themeShade="BF"/>
-          <w:lang w:bidi="th-TH"/>
-        </w:rPr>
       </w:pPr>
       <w:r>
         <w:rPr>
@@ -5162,7 +4829,6 @@
         </w:rPr>
         <w:t xml:space="preserve">Figure </w:t>
       </w:r>
-      <w:proofErr w:type="gramStart"/>
       <w:r>
         <w:rPr>
           <w:rFonts w:eastAsia="Times New Roman"/>
@@ -5177,16 +4843,7 @@
           <w:color w:val="000000"/>
           <w:lang w:bidi="th-TH"/>
         </w:rPr>
-        <w:t xml:space="preserve"> :</w:t>
-      </w:r>
-      <w:proofErr w:type="gramEnd"/>
-      <w:r>
-        <w:rPr>
-          <w:rFonts w:eastAsia="Times New Roman"/>
-          <w:color w:val="000000"/>
-          <w:lang w:bidi="th-TH"/>
-        </w:rPr>
-        <w:t xml:space="preserve"> Examples of </w:t>
+        <w:t xml:space="preserve"> : Examples of </w:t>
       </w:r>
       <w:r>
         <w:rPr>
@@ -5249,13 +4906,7 @@
         <w:rPr>
           <w:lang w:bidi="th-TH"/>
         </w:rPr>
-        <w:t>HTTP flood attacks</w:t>
-      </w:r>
-      <w:r>
-        <w:rPr>
-          <w:lang w:bidi="th-TH"/>
-        </w:rPr>
-        <w:t xml:space="preserve"> </w:t>
+        <w:t xml:space="preserve">HTTP flood </w:t>
       </w:r>
       <w:r>
         <w:rPr>
@@ -5446,25 +5097,7 @@
           <w:color w:val="000000"/>
           <w:lang w:bidi="th-TH"/>
         </w:rPr>
-        <w:t xml:space="preserve">every Kafka topic. </w:t>
-      </w:r>
-      <w:proofErr w:type="gramStart"/>
-      <w:r>
-        <w:rPr>
-          <w:rFonts w:eastAsia="Times New Roman"/>
-          <w:color w:val="000000"/>
-          <w:lang w:bidi="th-TH"/>
-        </w:rPr>
-        <w:t>Similar to</w:t>
-      </w:r>
-      <w:proofErr w:type="gramEnd"/>
-      <w:r>
-        <w:rPr>
-          <w:rFonts w:eastAsia="Times New Roman"/>
-          <w:color w:val="000000"/>
-          <w:lang w:bidi="th-TH"/>
-        </w:rPr>
-        <w:t xml:space="preserve"> the </w:t>
+        <w:t xml:space="preserve">every Kafka topic. Similar to the </w:t>
       </w:r>
       <w:r>
         <w:rPr>
@@ -5544,15 +5177,47 @@
           <w:color w:val="000000"/>
           <w:lang w:bidi="th-TH"/>
         </w:rPr>
-        <w:t xml:space="preserve">s are </w:t>
-      </w:r>
-      <w:r>
-        <w:rPr>
-          <w:rFonts w:eastAsia="Times New Roman"/>
-          <w:color w:val="000000"/>
-          <w:lang w:bidi="th-TH"/>
-        </w:rPr>
-        <w:t>split stream into parts. Second</w:t>
+        <w:t xml:space="preserve">s </w:t>
+      </w:r>
+      <w:r>
+        <w:rPr>
+          <w:rFonts w:eastAsia="Times New Roman"/>
+          <w:color w:val="000000"/>
+          <w:lang w:bidi="th-TH"/>
+        </w:rPr>
+        <w:t xml:space="preserve">streams </w:t>
+      </w:r>
+      <w:r>
+        <w:rPr>
+          <w:rFonts w:eastAsia="Times New Roman"/>
+          <w:color w:val="000000"/>
+          <w:lang w:bidi="th-TH"/>
+        </w:rPr>
+        <w:t xml:space="preserve">are </w:t>
+      </w:r>
+      <w:r>
+        <w:rPr>
+          <w:rFonts w:eastAsia="Times New Roman"/>
+          <w:color w:val="000000"/>
+          <w:lang w:bidi="th-TH"/>
+        </w:rPr>
+        <w:t xml:space="preserve">split into </w:t>
+      </w:r>
+      <w:r>
+        <w:rPr>
+          <w:rFonts w:eastAsia="Times New Roman"/>
+          <w:color w:val="000000"/>
+          <w:lang w:bidi="th-TH"/>
+        </w:rPr>
+        <w:t xml:space="preserve">different </w:t>
+      </w:r>
+      <w:r>
+        <w:rPr>
+          <w:rFonts w:eastAsia="Times New Roman"/>
+          <w:color w:val="000000"/>
+          <w:lang w:bidi="th-TH"/>
+        </w:rPr>
+        <w:t>parts. Second</w:t>
       </w:r>
       <w:r>
         <w:rPr>
@@ -5616,25 +5281,7 @@
           <w:color w:val="000000"/>
           <w:lang w:bidi="th-TH"/>
         </w:rPr>
-        <w:t xml:space="preserve"> </w:t>
-      </w:r>
-      <w:proofErr w:type="gramStart"/>
-      <w:r>
-        <w:rPr>
-          <w:rFonts w:eastAsia="Times New Roman"/>
-          <w:color w:val="000000"/>
-          <w:lang w:bidi="th-TH"/>
-        </w:rPr>
-        <w:t>a number of</w:t>
-      </w:r>
-      <w:proofErr w:type="gramEnd"/>
-      <w:r>
-        <w:rPr>
-          <w:rFonts w:eastAsia="Times New Roman"/>
-          <w:color w:val="000000"/>
-          <w:lang w:bidi="th-TH"/>
-        </w:rPr>
-        <w:t xml:space="preserve"> attempts that exceed the limit</w:t>
+        <w:t xml:space="preserve"> a number of attempts that exceed the limit</w:t>
       </w:r>
       <w:r>
         <w:rPr>
@@ -5767,7 +5414,19 @@
         <w:rPr>
           <w:lang w:bidi="th-TH"/>
         </w:rPr>
-        <w:t xml:space="preserve"> detection</w:t>
+        <w:t xml:space="preserve"> </w:t>
+      </w:r>
+      <w:r>
+        <w:rPr>
+          <w:lang w:bidi="th-TH"/>
+        </w:rPr>
+        <w:t xml:space="preserve">(SQLi) </w:t>
+      </w:r>
+      <w:r>
+        <w:rPr>
+          <w:lang w:bidi="th-TH"/>
+        </w:rPr>
+        <w:t>detection</w:t>
       </w:r>
       <w:r>
         <w:rPr>
@@ -5827,6 +5486,14 @@
           <w:color w:val="000000"/>
           <w:lang w:bidi="th-TH"/>
         </w:rPr>
+        <w:t xml:space="preserve"> (SQLi)</w:t>
+      </w:r>
+      <w:r>
+        <w:rPr>
+          <w:rFonts w:eastAsia="Times New Roman"/>
+          <w:color w:val="000000"/>
+          <w:lang w:bidi="th-TH"/>
+        </w:rPr>
         <w:t xml:space="preserve"> detection</w:t>
       </w:r>
       <w:r>
@@ -5997,23 +5664,13 @@
         </w:rPr>
         <w:t xml:space="preserve">both the </w:t>
       </w:r>
-      <w:proofErr w:type="spellStart"/>
-      <w:r>
-        <w:rPr>
-          <w:rFonts w:eastAsia="Times New Roman"/>
-          <w:color w:val="000000"/>
-          <w:lang w:bidi="th-TH"/>
-        </w:rPr>
-        <w:t>flatmap</w:t>
-      </w:r>
-      <w:proofErr w:type="spellEnd"/>
-      <w:r>
-        <w:rPr>
-          <w:rFonts w:eastAsia="Times New Roman"/>
-          <w:color w:val="000000"/>
-          <w:lang w:bidi="th-TH"/>
-        </w:rPr>
-        <w:t xml:space="preserve"> and map metho</w:t>
+      <w:r>
+        <w:rPr>
+          <w:rFonts w:eastAsia="Times New Roman"/>
+          <w:color w:val="000000"/>
+          <w:lang w:bidi="th-TH"/>
+        </w:rPr>
+        <w:t>flatmap and map metho</w:t>
       </w:r>
       <w:r>
         <w:rPr>
@@ -6061,25 +5718,23 @@
           <w:color w:val="000000"/>
           <w:lang w:bidi="th-TH"/>
         </w:rPr>
-        <w:t xml:space="preserve"> shows examples of request strings that had rearranged by </w:t>
-      </w:r>
-      <w:proofErr w:type="spellStart"/>
-      <w:r>
-        <w:rPr>
-          <w:rFonts w:eastAsia="Times New Roman"/>
-          <w:color w:val="000000"/>
-          <w:lang w:bidi="th-TH"/>
-        </w:rPr>
-        <w:t>flatmap</w:t>
-      </w:r>
-      <w:proofErr w:type="spellEnd"/>
-      <w:r>
-        <w:rPr>
-          <w:rFonts w:eastAsia="Times New Roman"/>
-          <w:color w:val="000000"/>
-          <w:lang w:bidi="th-TH"/>
-        </w:rPr>
-        <w:t xml:space="preserve"> and map.</w:t>
+        <w:t xml:space="preserve"> shows examples of request strings that ha</w:t>
+      </w:r>
+      <w:r>
+        <w:rPr>
+          <w:rFonts w:eastAsia="Times New Roman"/>
+          <w:color w:val="000000"/>
+          <w:lang w:bidi="th-TH"/>
+        </w:rPr>
+        <w:t>ve been</w:t>
+      </w:r>
+      <w:r>
+        <w:rPr>
+          <w:rFonts w:eastAsia="Times New Roman"/>
+          <w:color w:val="000000"/>
+          <w:lang w:bidi="th-TH"/>
+        </w:rPr>
+        <w:t xml:space="preserve"> rearranged by flatmap and map.</w:t>
       </w:r>
     </w:p>
     <w:p>
@@ -6169,23 +5824,7 @@
                             <w:spacing w:val="-1"/>
                             <w:lang w:val="x-none" w:eastAsia="x-none"/>
                           </w:rPr>
-                          <w:t xml:space="preserve">(ip:127.0.0.1, </w:t>
-                        </w:r>
-                        <w:proofErr w:type="spellStart"/>
-                        <w:r>
-                          <w:rPr>
-                            <w:spacing w:val="-1"/>
-                            <w:lang w:val="x-none" w:eastAsia="x-none"/>
-                          </w:rPr>
-                          <w:t>header:"GET</w:t>
-                        </w:r>
-                        <w:proofErr w:type="spellEnd"/>
-                        <w:r>
-                          <w:rPr>
-                            <w:spacing w:val="-1"/>
-                            <w:lang w:val="x-none" w:eastAsia="x-none"/>
-                          </w:rPr>
-                          <w:t xml:space="preserve"> /?id=admin" or "1"="1&amp;password=message2 HTTP/1.0")</w:t>
+                          <w:t>(ip:127.0.0.1, header:"GET /?id=admin" or "1"="1&amp;password=message2 HTTP/1.0")</w:t>
                         </w:r>
                       </w:p>
                       <w:p>
@@ -6201,23 +5840,7 @@
                             <w:spacing w:val="-1"/>
                             <w:lang w:val="x-none" w:eastAsia="x-none"/>
                           </w:rPr>
-                          <w:t xml:space="preserve">(ip:127.0.0.1, </w:t>
-                        </w:r>
-                        <w:proofErr w:type="spellStart"/>
-                        <w:r>
-                          <w:rPr>
-                            <w:spacing w:val="-1"/>
-                            <w:lang w:val="x-none" w:eastAsia="x-none"/>
-                          </w:rPr>
-                          <w:t>header:"GET</w:t>
-                        </w:r>
-                        <w:proofErr w:type="spellEnd"/>
-                        <w:r>
-                          <w:rPr>
-                            <w:spacing w:val="-1"/>
-                            <w:lang w:val="x-none" w:eastAsia="x-none"/>
-                          </w:rPr>
-                          <w:t xml:space="preserve"> /?id=message1&amp;password=message2 HTTP/1.0")</w:t>
+                          <w:t>(ip:127.0.0.1, header:"GET /?id=message1&amp;password=message2 HTTP/1.0")</w:t>
                         </w:r>
                       </w:p>
                       <w:p>
@@ -6233,23 +5856,7 @@
                             <w:spacing w:val="-1"/>
                             <w:lang w:val="x-none" w:eastAsia="x-none"/>
                           </w:rPr>
-                          <w:t xml:space="preserve">(ip:29.13.130.4, </w:t>
-                        </w:r>
-                        <w:proofErr w:type="spellStart"/>
-                        <w:r>
-                          <w:rPr>
-                            <w:spacing w:val="-1"/>
-                            <w:lang w:val="x-none" w:eastAsia="x-none"/>
-                          </w:rPr>
-                          <w:t>header:"POST</w:t>
-                        </w:r>
-                        <w:proofErr w:type="spellEnd"/>
-                        <w:r>
-                          <w:rPr>
-                            <w:spacing w:val="-1"/>
-                            <w:lang w:val="x-none" w:eastAsia="x-none"/>
-                          </w:rPr>
-                          <w:t xml:space="preserve"> /?id=" or 1=1 –&amp;password=message2 HTTP/1.0")</w:t>
+                          <w:t>(ip:29.13.130.4, header:"POST /?id=" or 1=1 –&amp;password=message2 HTTP/1.0")</w:t>
                         </w:r>
                       </w:p>
                       <w:p>
@@ -6265,23 +5872,7 @@
                             <w:spacing w:val="-1"/>
                             <w:lang w:val="x-none" w:eastAsia="x-none"/>
                           </w:rPr>
-                          <w:t xml:space="preserve">(ip:149.244.168.229, </w:t>
-                        </w:r>
-                        <w:proofErr w:type="spellStart"/>
-                        <w:r>
-                          <w:rPr>
-                            <w:spacing w:val="-1"/>
-                            <w:lang w:val="x-none" w:eastAsia="x-none"/>
-                          </w:rPr>
-                          <w:t>header:"POST</w:t>
-                        </w:r>
-                        <w:proofErr w:type="spellEnd"/>
-                        <w:r>
-                          <w:rPr>
-                            <w:spacing w:val="-1"/>
-                            <w:lang w:val="x-none" w:eastAsia="x-none"/>
-                          </w:rPr>
-                          <w:t xml:space="preserve"> /?id= or 0=0 --&amp;password=message2 HTTP/1.0")</w:t>
+                          <w:t>(ip:149.244.168.229, header:"POST /?id= or 0=0 --&amp;password=message2 HTTP/1.0")</w:t>
                         </w:r>
                       </w:p>
                       <w:p>
@@ -6297,23 +5888,7 @@
                             <w:spacing w:val="-1"/>
                             <w:lang w:val="x-none" w:eastAsia="x-none"/>
                           </w:rPr>
-                          <w:t xml:space="preserve">(ip:127.0.0.1, </w:t>
-                        </w:r>
-                        <w:proofErr w:type="spellStart"/>
-                        <w:r>
-                          <w:rPr>
-                            <w:spacing w:val="-1"/>
-                            <w:lang w:val="x-none" w:eastAsia="x-none"/>
-                          </w:rPr>
-                          <w:t>header:"GET</w:t>
-                        </w:r>
-                        <w:proofErr w:type="spellEnd"/>
-                        <w:r>
-                          <w:rPr>
-                            <w:spacing w:val="-1"/>
-                            <w:lang w:val="x-none" w:eastAsia="x-none"/>
-                          </w:rPr>
-                          <w:t xml:space="preserve"> /?id=message5&amp;password=message2 HTTP/1.0")</w:t>
+                          <w:t>(ip:127.0.0.1, header:"GET /?id=message5&amp;password=message2 HTTP/1.0")</w:t>
                         </w:r>
                       </w:p>
                       <w:p>
@@ -6325,23 +5900,7 @@
                             <w:spacing w:val="-1"/>
                             <w:lang w:val="x-none" w:eastAsia="x-none"/>
                           </w:rPr>
-                          <w:t xml:space="preserve">(ip:127.0.0.1, </w:t>
-                        </w:r>
-                        <w:proofErr w:type="spellStart"/>
-                        <w:r>
-                          <w:rPr>
-                            <w:spacing w:val="-1"/>
-                            <w:lang w:val="x-none" w:eastAsia="x-none"/>
-                          </w:rPr>
-                          <w:t>header:"GET</w:t>
-                        </w:r>
-                        <w:proofErr w:type="spellEnd"/>
-                        <w:r>
-                          <w:rPr>
-                            <w:spacing w:val="-1"/>
-                            <w:lang w:val="x-none" w:eastAsia="x-none"/>
-                          </w:rPr>
-                          <w:t xml:space="preserve"> /?id=message6&amp;password=message2 HTTP/1.0")</w:t>
+                          <w:t>(ip:127.0.0.1, header:"GET /?id=message6&amp;password=message2 HTTP/1.0")</w:t>
                         </w:r>
                       </w:p>
                     </wne:txbxContent>
@@ -6361,101 +5920,37 @@
           </wp:anchor>
         </w:drawing>
       </w:r>
-      <w:proofErr w:type="spellStart"/>
       <w:r>
         <w:rPr>
           <w:rFonts w:eastAsia="Times New Roman"/>
           <w:color w:val="C45911" w:themeColor="accent2" w:themeShade="BF"/>
           <w:lang w:bidi="th-TH"/>
         </w:rPr>
-        <w:t>flatmap</w:t>
-      </w:r>
-      <w:proofErr w:type="spellEnd"/>
+        <w:t>flatmap(_.value().split(“</w:t>
+      </w:r>
       <w:r>
         <w:rPr>
           <w:rFonts w:eastAsia="Times New Roman"/>
           <w:color w:val="C45911" w:themeColor="accent2" w:themeShade="BF"/>
           <w:lang w:bidi="th-TH"/>
         </w:rPr>
-        <w:t>(_.value(</w:t>
-      </w:r>
-      <w:proofErr w:type="gramStart"/>
+        <w:t>\n</w:t>
+      </w:r>
       <w:r>
         <w:rPr>
           <w:rFonts w:eastAsia="Times New Roman"/>
           <w:color w:val="C45911" w:themeColor="accent2" w:themeShade="BF"/>
           <w:lang w:bidi="th-TH"/>
         </w:rPr>
-        <w:t>).split</w:t>
-      </w:r>
-      <w:proofErr w:type="gramEnd"/>
+        <w:t>”))</w:t>
+      </w:r>
       <w:r>
         <w:rPr>
           <w:rFonts w:eastAsia="Times New Roman"/>
           <w:color w:val="C45911" w:themeColor="accent2" w:themeShade="BF"/>
           <w:lang w:bidi="th-TH"/>
         </w:rPr>
-        <w:t>(“</w:t>
-      </w:r>
-      <w:r>
-        <w:rPr>
-          <w:rFonts w:eastAsia="Times New Roman"/>
-          <w:color w:val="C45911" w:themeColor="accent2" w:themeShade="BF"/>
-          <w:lang w:bidi="th-TH"/>
-        </w:rPr>
-        <w:t>\n</w:t>
-      </w:r>
-      <w:r>
-        <w:rPr>
-          <w:rFonts w:eastAsia="Times New Roman"/>
-          <w:color w:val="C45911" w:themeColor="accent2" w:themeShade="BF"/>
-          <w:lang w:bidi="th-TH"/>
-        </w:rPr>
-        <w:t>”))</w:t>
-      </w:r>
-      <w:r>
-        <w:rPr>
-          <w:rFonts w:eastAsia="Times New Roman"/>
-          <w:color w:val="C45911" w:themeColor="accent2" w:themeShade="BF"/>
-          <w:lang w:bidi="th-TH"/>
-        </w:rPr>
-        <w:t>.map(x =&gt; (</w:t>
-      </w:r>
-      <w:proofErr w:type="spellStart"/>
-      <w:r>
-        <w:rPr>
-          <w:rFonts w:eastAsia="Times New Roman"/>
-          <w:color w:val="C45911" w:themeColor="accent2" w:themeShade="BF"/>
-          <w:lang w:bidi="th-TH"/>
-        </w:rPr>
-        <w:t>x.split</w:t>
-      </w:r>
-      <w:proofErr w:type="spellEnd"/>
-      <w:r>
-        <w:rPr>
-          <w:rFonts w:eastAsia="Times New Roman"/>
-          <w:color w:val="C45911" w:themeColor="accent2" w:themeShade="BF"/>
-          <w:lang w:bidi="th-TH"/>
-        </w:rPr>
-        <w:t xml:space="preserve">(“, “)(0), </w:t>
-      </w:r>
-      <w:proofErr w:type="spellStart"/>
-      <w:r>
-        <w:rPr>
-          <w:rFonts w:eastAsia="Times New Roman"/>
-          <w:color w:val="C45911" w:themeColor="accent2" w:themeShade="BF"/>
-          <w:lang w:bidi="th-TH"/>
-        </w:rPr>
-        <w:t>x.split</w:t>
-      </w:r>
-      <w:proofErr w:type="spellEnd"/>
-      <w:r>
-        <w:rPr>
-          <w:rFonts w:eastAsia="Times New Roman"/>
-          <w:color w:val="C45911" w:themeColor="accent2" w:themeShade="BF"/>
-          <w:lang w:bidi="th-TH"/>
-        </w:rPr>
-        <w:t>(“, ”)(4)))</w:t>
+        <w:t>.map(x =&gt; (x.split(“, “)(0), x.split(“, ”)(4)))</w:t>
       </w:r>
       <w:r>
         <w:rPr>
@@ -6480,7 +5975,6 @@
         </w:rPr>
         <w:t xml:space="preserve">Figure </w:t>
       </w:r>
-      <w:proofErr w:type="gramStart"/>
       <w:r>
         <w:rPr>
           <w:rFonts w:eastAsia="Times New Roman"/>
@@ -6495,34 +5989,7 @@
           <w:color w:val="000000"/>
           <w:lang w:bidi="th-TH"/>
         </w:rPr>
-        <w:t xml:space="preserve"> :</w:t>
-      </w:r>
-      <w:proofErr w:type="gramEnd"/>
-      <w:r>
-        <w:rPr>
-          <w:rFonts w:eastAsia="Times New Roman"/>
-          <w:color w:val="000000"/>
-          <w:lang w:bidi="th-TH"/>
-        </w:rPr>
-        <w:t xml:space="preserve"> Rearranged request string by </w:t>
-      </w:r>
-      <w:proofErr w:type="spellStart"/>
-      <w:r>
-        <w:rPr>
-          <w:rFonts w:eastAsia="Times New Roman"/>
-          <w:color w:val="000000"/>
-          <w:lang w:bidi="th-TH"/>
-        </w:rPr>
-        <w:t>flatmap</w:t>
-      </w:r>
-      <w:proofErr w:type="spellEnd"/>
-      <w:r>
-        <w:rPr>
-          <w:rFonts w:eastAsia="Times New Roman"/>
-          <w:color w:val="000000"/>
-          <w:lang w:bidi="th-TH"/>
-        </w:rPr>
-        <w:t xml:space="preserve"> and map methods.</w:t>
+        <w:t xml:space="preserve"> : Rearranged request string by flatmap and map methods.</w:t>
       </w:r>
     </w:p>
     <w:p>
@@ -6677,7 +6144,23 @@
           <w:color w:val="000000"/>
           <w:lang w:bidi="th-TH"/>
         </w:rPr>
-        <w:t xml:space="preserve"> save it into a log file. Figure </w:t>
+        <w:t xml:space="preserve"> save </w:t>
+      </w:r>
+      <w:r>
+        <w:rPr>
+          <w:rFonts w:eastAsia="Times New Roman"/>
+          <w:color w:val="000000"/>
+          <w:lang w:bidi="th-TH"/>
+        </w:rPr>
+        <w:t>them</w:t>
+      </w:r>
+      <w:r>
+        <w:rPr>
+          <w:rFonts w:eastAsia="Times New Roman"/>
+          <w:color w:val="000000"/>
+          <w:lang w:bidi="th-TH"/>
+        </w:rPr>
+        <w:t xml:space="preserve"> into a log file. Figure </w:t>
       </w:r>
       <w:r>
         <w:rPr>
@@ -6816,23 +6299,7 @@
                             <w:spacing w:val="-1"/>
                             <w:lang w:val="x-none" w:eastAsia="x-none"/>
                           </w:rPr>
-                          <w:t xml:space="preserve">(ip:127.0.0.1, </w:t>
-                        </w:r>
-                        <w:proofErr w:type="spellStart"/>
-                        <w:r>
-                          <w:rPr>
-                            <w:spacing w:val="-1"/>
-                            <w:lang w:val="x-none" w:eastAsia="x-none"/>
-                          </w:rPr>
-                          <w:t>header:"GET</w:t>
-                        </w:r>
-                        <w:proofErr w:type="spellEnd"/>
-                        <w:r>
-                          <w:rPr>
-                            <w:spacing w:val="-1"/>
-                            <w:lang w:val="x-none" w:eastAsia="x-none"/>
-                          </w:rPr>
-                          <w:t xml:space="preserve"> /?id=admin" or "1"="1&amp;password=message2 HTTP/1.0", …. )</w:t>
+                          <w:t>(ip:127.0.0.1, header:"GET /?id=admin" or "1"="1&amp;password=message2 HTTP/1.0", …. )</w:t>
                         </w:r>
                       </w:p>
                       <w:p>
@@ -6848,23 +6315,7 @@
                             <w:spacing w:val="-1"/>
                             <w:lang w:val="x-none" w:eastAsia="x-none"/>
                           </w:rPr>
-                          <w:t xml:space="preserve">(ip:3.111.203.205, </w:t>
-                        </w:r>
-                        <w:proofErr w:type="spellStart"/>
-                        <w:r>
-                          <w:rPr>
-                            <w:spacing w:val="-1"/>
-                            <w:lang w:val="x-none" w:eastAsia="x-none"/>
-                          </w:rPr>
-                          <w:t>header:"GET</w:t>
-                        </w:r>
-                        <w:proofErr w:type="spellEnd"/>
-                        <w:r>
-                          <w:rPr>
-                            <w:spacing w:val="-1"/>
-                            <w:lang w:val="x-none" w:eastAsia="x-none"/>
-                          </w:rPr>
-                          <w:t xml:space="preserve"> /?id=' and substring(password/text(),1,1)='7&amp;password=message2 HTTP/1.0")</w:t>
+                          <w:t>(ip:3.111.203.205, header:"GET /?id=' and substring(password/text(),1,1)='7&amp;password=message2 HTTP/1.0")</w:t>
                         </w:r>
                       </w:p>
                       <w:p>
@@ -6880,23 +6331,7 @@
                             <w:spacing w:val="-1"/>
                             <w:lang w:val="x-none" w:eastAsia="x-none"/>
                           </w:rPr>
-                          <w:t xml:space="preserve">(ip:29.13.130.4, </w:t>
-                        </w:r>
-                        <w:proofErr w:type="spellStart"/>
-                        <w:r>
-                          <w:rPr>
-                            <w:spacing w:val="-1"/>
-                            <w:lang w:val="x-none" w:eastAsia="x-none"/>
-                          </w:rPr>
-                          <w:t>header:"POST</w:t>
-                        </w:r>
-                        <w:proofErr w:type="spellEnd"/>
-                        <w:r>
-                          <w:rPr>
-                            <w:spacing w:val="-1"/>
-                            <w:lang w:val="x-none" w:eastAsia="x-none"/>
-                          </w:rPr>
-                          <w:t xml:space="preserve"> /?id=" or 1=1 –&amp;password=message2 HTTP/1.0")</w:t>
+                          <w:t>(ip:29.13.130.4, header:"POST /?id=" or 1=1 –&amp;password=message2 HTTP/1.0")</w:t>
                         </w:r>
                       </w:p>
                       <w:p>
@@ -6924,51 +6359,13 @@
           </wp:anchor>
         </w:drawing>
       </w:r>
-      <w:proofErr w:type="spellStart"/>
-      <w:proofErr w:type="gramStart"/>
       <w:r>
         <w:rPr>
           <w:rFonts w:eastAsia="Times New Roman"/>
           <w:color w:val="C45911" w:themeColor="accent2" w:themeShade="BF"/>
           <w:lang w:bidi="th-TH"/>
         </w:rPr>
-        <w:t>reduceByKey</w:t>
-      </w:r>
-      <w:proofErr w:type="spellEnd"/>
-      <w:r>
-        <w:rPr>
-          <w:rFonts w:eastAsia="Times New Roman"/>
-          <w:color w:val="C45911" w:themeColor="accent2" w:themeShade="BF"/>
-          <w:lang w:bidi="th-TH"/>
-        </w:rPr>
-        <w:t>(</w:t>
-      </w:r>
-      <w:proofErr w:type="gramEnd"/>
-      <w:r>
-        <w:rPr>
-          <w:rFonts w:eastAsia="Times New Roman"/>
-          <w:color w:val="C45911" w:themeColor="accent2" w:themeShade="BF"/>
-          <w:lang w:bidi="th-TH"/>
-        </w:rPr>
-        <w:t xml:space="preserve">(x, y) =&gt; x + “ , “ + y).filter(x =&gt; </w:t>
-      </w:r>
-      <w:proofErr w:type="spellStart"/>
-      <w:r>
-        <w:rPr>
-          <w:rFonts w:eastAsia="Times New Roman"/>
-          <w:color w:val="C45911" w:themeColor="accent2" w:themeShade="BF"/>
-          <w:lang w:bidi="th-TH"/>
-        </w:rPr>
-        <w:t>sqli_payload_list.exists</w:t>
-      </w:r>
-      <w:proofErr w:type="spellEnd"/>
-      <w:r>
-        <w:rPr>
-          <w:rFonts w:eastAsia="Times New Roman"/>
-          <w:color w:val="C45911" w:themeColor="accent2" w:themeShade="BF"/>
-          <w:lang w:bidi="th-TH"/>
-        </w:rPr>
-        <w:t>(y =&gt; x._2.contains(y)))</w:t>
+        <w:t>reduceByKey((x, y) =&gt; x + “ , “ + y).filter(x =&gt; sqli_payload_list.exists(y =&gt; x._2.contains(y)))</w:t>
       </w:r>
     </w:p>
     <w:p>
@@ -6986,7 +6383,6 @@
         </w:rPr>
         <w:t xml:space="preserve">Figure </w:t>
       </w:r>
-      <w:proofErr w:type="gramStart"/>
       <w:r>
         <w:rPr>
           <w:rFonts w:eastAsia="Times New Roman"/>
@@ -7001,16 +6397,7 @@
           <w:color w:val="000000"/>
           <w:lang w:bidi="th-TH"/>
         </w:rPr>
-        <w:t xml:space="preserve"> :</w:t>
-      </w:r>
-      <w:proofErr w:type="gramEnd"/>
-      <w:r>
-        <w:rPr>
-          <w:rFonts w:eastAsia="Times New Roman"/>
-          <w:color w:val="000000"/>
-          <w:lang w:bidi="th-TH"/>
-        </w:rPr>
-        <w:t xml:space="preserve"> Examples of request string match with SQLi pattern.</w:t>
+        <w:t xml:space="preserve"> : Examples of request string match with SQLi pattern.</w:t>
       </w:r>
     </w:p>
     <w:p>
@@ -7210,25 +6597,7 @@
           <w:color w:val="000000"/>
           <w:lang w:bidi="th-TH"/>
         </w:rPr>
-        <w:t xml:space="preserve"> filters only those two Kafka topics. </w:t>
-      </w:r>
-      <w:proofErr w:type="gramStart"/>
-      <w:r>
-        <w:rPr>
-          <w:rFonts w:eastAsia="Times New Roman"/>
-          <w:color w:val="000000"/>
-          <w:lang w:bidi="th-TH"/>
-        </w:rPr>
-        <w:t>Similar to</w:t>
-      </w:r>
-      <w:proofErr w:type="gramEnd"/>
-      <w:r>
-        <w:rPr>
-          <w:rFonts w:eastAsia="Times New Roman"/>
-          <w:color w:val="000000"/>
-          <w:lang w:bidi="th-TH"/>
-        </w:rPr>
-        <w:t xml:space="preserve"> the SQL</w:t>
+        <w:t xml:space="preserve"> filters only those two Kafka topics. Similar to the SQL</w:t>
       </w:r>
       <w:r>
         <w:rPr>
@@ -8015,23 +7384,7 @@
           <w:rFonts w:eastAsia="Times New Roman"/>
           <w:lang w:bidi="th-TH"/>
         </w:rPr>
-        <w:t xml:space="preserve"> [18]. Automated Brute Forcing can be detected by a certain number of attempts in </w:t>
-      </w:r>
-      <w:proofErr w:type="gramStart"/>
-      <w:r>
-        <w:rPr>
-          <w:rFonts w:eastAsia="Times New Roman"/>
-          <w:lang w:bidi="th-TH"/>
-        </w:rPr>
-        <w:t>a period of time</w:t>
-      </w:r>
-      <w:proofErr w:type="gramEnd"/>
-      <w:r>
-        <w:rPr>
-          <w:rFonts w:eastAsia="Times New Roman"/>
-          <w:lang w:bidi="th-TH"/>
-        </w:rPr>
-        <w:t>. Attacks can only be carried out with the GET command according to [5]</w:t>
+        <w:t xml:space="preserve"> [18]. Automated Brute Forcing can be detected by a certain number of attempts in a period of time. Attacks can only be carried out with the GET command according to [5]</w:t>
       </w:r>
       <w:r>
         <w:rPr>
@@ -8045,23 +7398,7 @@
           <w:rFonts w:eastAsia="Times New Roman"/>
           <w:lang w:bidi="th-TH"/>
         </w:rPr>
-        <w:t xml:space="preserve"> [7]. HTTP flood attacks are </w:t>
-      </w:r>
-      <w:proofErr w:type="gramStart"/>
-      <w:r>
-        <w:rPr>
-          <w:rFonts w:eastAsia="Times New Roman"/>
-          <w:lang w:bidi="th-TH"/>
-        </w:rPr>
-        <w:t>similar to</w:t>
-      </w:r>
-      <w:proofErr w:type="gramEnd"/>
-      <w:r>
-        <w:rPr>
-          <w:rFonts w:eastAsia="Times New Roman"/>
-          <w:lang w:bidi="th-TH"/>
-        </w:rPr>
-        <w:t xml:space="preserve"> the Automated Brute Forcing but can be attacked through all four Kafka topics (GET, POST, PUT, and DELETE). SQL Injections can be detected by malicious request header patterns</w:t>
+        <w:t xml:space="preserve"> [7]. HTTP flood attacks are similar to the Automated Brute Forcing but can be attacked through all four Kafka topics (GET, POST, PUT, and DELETE). SQL Injections can be detected by malicious request header patterns</w:t>
       </w:r>
       <w:r>
         <w:rPr>
@@ -8089,23 +7426,35 @@
           <w:rFonts w:eastAsia="Times New Roman"/>
           <w:lang w:bidi="th-TH"/>
         </w:rPr>
-        <w:t xml:space="preserve">. The algorithm will randomly select a SQL Injection pattern from [16] and insert it inside the request header. </w:t>
-      </w:r>
-      <w:proofErr w:type="gramStart"/>
-      <w:r>
-        <w:rPr>
-          <w:rFonts w:eastAsia="Times New Roman"/>
-          <w:lang w:bidi="th-TH"/>
-        </w:rPr>
-        <w:t>Similar to</w:t>
-      </w:r>
-      <w:proofErr w:type="gramEnd"/>
-      <w:r>
-        <w:rPr>
-          <w:rFonts w:eastAsia="Times New Roman"/>
-          <w:lang w:bidi="th-TH"/>
-        </w:rPr>
-        <w:t xml:space="preserve"> SQL Injections, Cross-Site Scripting uses the pattern method as the detection method. The request header information will be randomly generated within the Cross-Site Scripting list </w:t>
+        <w:t>. The algorithm will randomly select a</w:t>
+      </w:r>
+      <w:r>
+        <w:rPr>
+          <w:rFonts w:eastAsia="Times New Roman"/>
+          <w:lang w:bidi="th-TH"/>
+        </w:rPr>
+        <w:t>n</w:t>
+      </w:r>
+      <w:r>
+        <w:rPr>
+          <w:rFonts w:eastAsia="Times New Roman"/>
+          <w:lang w:bidi="th-TH"/>
+        </w:rPr>
+        <w:t xml:space="preserve"> SQL Injection pattern from [16] and insert it inside the request header. Similar to SQL Injections, Cross-Site Scripting uses the pattern method as the detection method. The request header information will be randomly generated </w:t>
+      </w:r>
+      <w:r>
+        <w:rPr>
+          <w:rFonts w:eastAsia="Times New Roman"/>
+          <w:lang w:bidi="th-TH"/>
+        </w:rPr>
+        <w:t>from</w:t>
+      </w:r>
+      <w:r>
+        <w:rPr>
+          <w:rFonts w:eastAsia="Times New Roman"/>
+          <w:lang w:bidi="th-TH"/>
+        </w:rPr>
+        <w:t xml:space="preserve"> the Cross-Site Scripting list </w:t>
       </w:r>
       <w:r>
         <w:rPr>
@@ -8198,15 +7547,13 @@
         </w:rPr>
         <w:t xml:space="preserve"> immense </w:t>
       </w:r>
-      <w:proofErr w:type="gramStart"/>
-      <w:r>
-        <w:rPr>
-          <w:rFonts w:eastAsia="Times New Roman"/>
-          <w:lang w:bidi="th-TH"/>
-        </w:rPr>
-        <w:t>amount</w:t>
-      </w:r>
-      <w:proofErr w:type="gramEnd"/>
+      <w:r>
+        <w:rPr>
+          <w:rFonts w:eastAsia="Times New Roman"/>
+          <w:lang w:bidi="th-TH"/>
+        </w:rPr>
+        <w:t>number</w:t>
+      </w:r>
       <w:r>
         <w:rPr>
           <w:rFonts w:eastAsia="Times New Roman"/>
@@ -8395,6 +7742,13 @@
           <w:lang w:bidi="th-TH"/>
         </w:rPr>
         <w:t>000</w:t>
+      </w:r>
+      <w:r>
+        <w:rPr>
+          <w:rFonts w:eastAsia="Times New Roman"/>
+          <w:lang w:bidi="th-TH"/>
+        </w:rPr>
+        <w:t xml:space="preserve"> requests</w:t>
       </w:r>
       <w:r>
         <w:rPr>
@@ -8510,23 +7864,7 @@
           <w:rFonts w:eastAsia="Times New Roman"/>
           <w:lang w:bidi="th-TH"/>
         </w:rPr>
-        <w:t xml:space="preserve">Figure </w:t>
-      </w:r>
-      <w:proofErr w:type="gramStart"/>
-      <w:r>
-        <w:rPr>
-          <w:rFonts w:eastAsia="Times New Roman"/>
-          <w:lang w:bidi="th-TH"/>
-        </w:rPr>
-        <w:t>5.1 :</w:t>
-      </w:r>
-      <w:proofErr w:type="gramEnd"/>
-      <w:r>
-        <w:rPr>
-          <w:rFonts w:eastAsia="Times New Roman"/>
-          <w:lang w:bidi="th-TH"/>
-        </w:rPr>
-        <w:t xml:space="preserve"> Four Jobs Processing Time</w:t>
+        <w:t>Figure 5.1 : Four Jobs Processing Time</w:t>
       </w:r>
     </w:p>
     <w:p>
@@ -8565,23 +7903,7 @@
           <w:rFonts w:eastAsia="Times New Roman"/>
           <w:lang w:bidi="th-TH"/>
         </w:rPr>
-        <w:t xml:space="preserve"> goes well </w:t>
-      </w:r>
-      <w:proofErr w:type="gramStart"/>
-      <w:r>
-        <w:rPr>
-          <w:rFonts w:eastAsia="Times New Roman"/>
-          <w:lang w:bidi="th-TH"/>
-        </w:rPr>
-        <w:t>hand-in-hand</w:t>
-      </w:r>
-      <w:proofErr w:type="gramEnd"/>
-      <w:r>
-        <w:rPr>
-          <w:rFonts w:eastAsia="Times New Roman"/>
-          <w:lang w:bidi="th-TH"/>
-        </w:rPr>
-        <w:t xml:space="preserve"> with Spark’s advantage of being able to cache RDDs for efficient reuse and MapReduce’s </w:t>
+        <w:t xml:space="preserve"> goes hand-in-hand with Spark’s advantage of being able to cache RDDs for efficient reuse and MapReduce’s </w:t>
       </w:r>
       <w:r>
         <w:rPr>
@@ -8814,23 +8136,7 @@
           <w:rFonts w:eastAsia="Times New Roman"/>
           <w:lang w:bidi="th-TH"/>
         </w:rPr>
-        <w:t xml:space="preserve">Figure </w:t>
-      </w:r>
-      <w:proofErr w:type="gramStart"/>
-      <w:r>
-        <w:rPr>
-          <w:rFonts w:eastAsia="Times New Roman"/>
-          <w:lang w:bidi="th-TH"/>
-        </w:rPr>
-        <w:t>5.2 :</w:t>
-      </w:r>
-      <w:proofErr w:type="gramEnd"/>
-      <w:r>
-        <w:rPr>
-          <w:rFonts w:eastAsia="Times New Roman"/>
-          <w:lang w:bidi="th-TH"/>
-        </w:rPr>
-        <w:t xml:space="preserve"> Four Jobs Throughput.</w:t>
+        <w:t>Figure 5.2 : Four Jobs Throughput.</w:t>
       </w:r>
     </w:p>
     <w:p>
@@ -8875,7 +8181,21 @@
           <w:rFonts w:eastAsia="Times New Roman"/>
           <w:lang w:bidi="th-TH"/>
         </w:rPr>
-        <w:t>-Site scripting algorithm.</w:t>
+        <w:t xml:space="preserve">-Site scripting </w:t>
+      </w:r>
+      <w:r>
+        <w:rPr>
+          <w:rFonts w:eastAsia="Times New Roman"/>
+          <w:lang w:bidi="th-TH"/>
+        </w:rPr>
+        <w:t xml:space="preserve">detection </w:t>
+      </w:r>
+      <w:r>
+        <w:rPr>
+          <w:rFonts w:eastAsia="Times New Roman"/>
+          <w:lang w:bidi="th-TH"/>
+        </w:rPr>
+        <w:t>algorithm.</w:t>
       </w:r>
       <w:r>
         <w:rPr>
@@ -8896,23 +8216,7 @@
           <w:rFonts w:eastAsia="Times New Roman"/>
           <w:lang w:bidi="th-TH"/>
         </w:rPr>
-        <w:t xml:space="preserve">For </w:t>
-      </w:r>
-      <w:proofErr w:type="gramStart"/>
-      <w:r>
-        <w:rPr>
-          <w:rFonts w:eastAsia="Times New Roman"/>
-          <w:lang w:bidi="th-TH"/>
-        </w:rPr>
-        <w:t>all of</w:t>
-      </w:r>
-      <w:proofErr w:type="gramEnd"/>
-      <w:r>
-        <w:rPr>
-          <w:rFonts w:eastAsia="Times New Roman"/>
-          <w:lang w:bidi="th-TH"/>
-        </w:rPr>
-        <w:t xml:space="preserve"> the request numbers</w:t>
+        <w:t>For all of the request numbers</w:t>
       </w:r>
       <w:r>
         <w:rPr>
@@ -9043,30 +8347,14 @@
           <w:rFonts w:eastAsia="Times New Roman"/>
           <w:lang w:bidi="th-TH"/>
         </w:rPr>
-        <w:t xml:space="preserve"> </w:t>
-      </w:r>
-      <w:proofErr w:type="gramStart"/>
-      <w:r>
-        <w:rPr>
-          <w:rFonts w:eastAsia="Times New Roman"/>
-          <w:lang w:bidi="th-TH"/>
-        </w:rPr>
-        <w:t>1</w:t>
-      </w:r>
-      <w:r>
-        <w:rPr>
-          <w:rFonts w:eastAsia="Times New Roman"/>
-          <w:lang w:bidi="th-TH"/>
-        </w:rPr>
-        <w:t xml:space="preserve"> :</w:t>
-      </w:r>
-      <w:proofErr w:type="gramEnd"/>
-      <w:r>
-        <w:rPr>
-          <w:rFonts w:eastAsia="Times New Roman"/>
-          <w:lang w:bidi="th-TH"/>
-        </w:rPr>
-        <w:t xml:space="preserve"> SQLi and XSS detection </w:t>
+        <w:t xml:space="preserve"> 1</w:t>
+      </w:r>
+      <w:r>
+        <w:rPr>
+          <w:rFonts w:eastAsia="Times New Roman"/>
+          <w:lang w:bidi="th-TH"/>
+        </w:rPr>
+        <w:t xml:space="preserve"> : SQLi and XSS detection </w:t>
       </w:r>
       <w:r>
         <w:rPr>
@@ -9320,15 +8608,7 @@
         <w:t>have</w:t>
       </w:r>
       <w:r>
-        <w:t xml:space="preserve"> been explored and algorithms to detect them in Spark Streaming have been developed </w:t>
-      </w:r>
-      <w:proofErr w:type="gramStart"/>
-      <w:r>
-        <w:t>in order to</w:t>
-      </w:r>
-      <w:proofErr w:type="gramEnd"/>
-      <w:r>
-        <w:t xml:space="preserve"> match </w:t>
+        <w:t xml:space="preserve"> been explored and algorithms to detect them in Spark Streaming have been developed in order to match </w:t>
       </w:r>
       <w:r>
         <w:t xml:space="preserve">each attack’s </w:t>
@@ -9394,7 +8674,13 @@
         <w:t>for</w:t>
       </w:r>
       <w:r>
-        <w:t xml:space="preserve"> the detection rate of both the SQL injection detection algorithm and </w:t>
+        <w:t xml:space="preserve"> the</w:t>
+      </w:r>
+      <w:r>
+        <w:t xml:space="preserve"> finding the </w:t>
+      </w:r>
+      <w:r>
+        <w:t xml:space="preserve">detection rate of both the SQL injection detection algorithm and </w:t>
       </w:r>
       <w:r>
         <w:t xml:space="preserve">the </w:t>
@@ -9403,7 +8689,7 @@
         <w:t>Cross-site scripting detection algorithm</w:t>
       </w:r>
       <w:r>
-        <w:t>, as they used dedicated pattern lists to detect strings in the requests.</w:t>
+        <w:t>, as they use dedicated pattern lists to detect strings in the requests.</w:t>
       </w:r>
       <w:r>
         <w:t xml:space="preserve"> After running each Spark Streaming job, each with the four requests batch sizes, the evaluation has been done to show both the processing and throughput of the system</w:t>

</xml_diff>